<commit_message>
added methodology to report
</commit_message>
<xml_diff>
--- a/AI_final_project_report.docx
+++ b/AI_final_project_report.docx
@@ -440,7 +440,7 @@
           <w:szCs w:val="24"/>
         </w:rPr>
         <w:drawing>
-          <wp:anchor distT="0" distB="0" distL="114300" distR="114300" simplePos="0" relativeHeight="251658240" behindDoc="0" locked="0" layoutInCell="1" allowOverlap="1" wp14:anchorId="2227B8C1" wp14:editId="64D575A4">
+          <wp:anchor distT="0" distB="0" distL="114300" distR="114300" simplePos="0" relativeHeight="251658240" behindDoc="0" locked="0" layoutInCell="1" allowOverlap="1" wp14:anchorId="2227B8C1" wp14:editId="435106B8">
             <wp:simplePos x="0" y="0"/>
             <wp:positionH relativeFrom="margin">
               <wp:posOffset>-285750</wp:posOffset>
@@ -974,42 +974,8 @@
           <w:highlight w:val="yellow"/>
           <w:rtl/>
         </w:rPr>
-        <w:t xml:space="preserve"> של המימוש, או </w:t>
-      </w:r>
-      <w:proofErr w:type="spellStart"/>
-      <w:r>
-        <w:rPr>
-          <w:rFonts w:hint="cs"/>
-          <w:sz w:val="24"/>
-          <w:szCs w:val="24"/>
-          <w:highlight w:val="yellow"/>
-          <w:rtl/>
-        </w:rPr>
-        <w:t>רפרנס</w:t>
-      </w:r>
-      <w:proofErr w:type="spellEnd"/>
-      <w:r>
-        <w:rPr>
-          <w:rFonts w:hint="cs"/>
-          <w:sz w:val="24"/>
-          <w:szCs w:val="24"/>
-          <w:highlight w:val="yellow"/>
-          <w:rtl/>
-        </w:rPr>
-        <w:t xml:space="preserve"> לנקודה מתאימה </w:t>
-      </w:r>
-      <w:proofErr w:type="spellStart"/>
-      <w:r>
-        <w:rPr>
-          <w:rFonts w:hint="cs"/>
-          <w:sz w:val="24"/>
-          <w:szCs w:val="24"/>
-          <w:highlight w:val="yellow"/>
-          <w:rtl/>
-        </w:rPr>
-        <w:t>בביביליוגרפיה</w:t>
-      </w:r>
-      <w:proofErr w:type="spellEnd"/>
+        <w:t xml:space="preserve"> של המימוש, או רפרנס לנקודה מתאימה בביביליוגרפיה</w:t>
+      </w:r>
       <w:r>
         <w:rPr>
           <w:rFonts w:hint="cs"/>
@@ -1124,6 +1090,14 @@
           <w:highlight w:val="yellow"/>
         </w:rPr>
       </w:pPr>
+      <w:r>
+        <w:rPr>
+          <w:sz w:val="24"/>
+          <w:szCs w:val="24"/>
+          <w:highlight w:val="yellow"/>
+        </w:rPr>
+        <w:t>Q-</w:t>
+      </w:r>
       <w:proofErr w:type="spellStart"/>
       <w:r>
         <w:rPr>
@@ -1131,7 +1105,15 @@
           <w:szCs w:val="24"/>
           <w:highlight w:val="yellow"/>
         </w:rPr>
-        <w:t>RL_agent</w:t>
+        <w:t>learning</w:t>
+      </w:r>
+      <w:r>
+        <w:rPr>
+          <w:sz w:val="24"/>
+          <w:szCs w:val="24"/>
+          <w:highlight w:val="yellow"/>
+        </w:rPr>
+        <w:t>_agent</w:t>
       </w:r>
       <w:proofErr w:type="spellEnd"/>
     </w:p>
@@ -2079,6 +2061,428 @@
     </w:p>
     <w:p>
       <w:pPr>
+        <w:bidi/>
+        <w:rPr>
+          <w:sz w:val="28"/>
+          <w:szCs w:val="28"/>
+          <w:u w:val="single"/>
+          <w:rtl/>
+        </w:rPr>
+      </w:pPr>
+      <w:r>
+        <w:rPr>
+          <w:rFonts w:hint="cs"/>
+          <w:sz w:val="28"/>
+          <w:szCs w:val="28"/>
+          <w:u w:val="single"/>
+          <w:rtl/>
+        </w:rPr>
+        <w:t>מינמקס, אלפאבטא והיוריסטיקות</w:t>
+      </w:r>
+    </w:p>
+    <w:p>
+      <w:pPr>
+        <w:bidi/>
+        <w:rPr>
+          <w:sz w:val="24"/>
+          <w:szCs w:val="24"/>
+          <w:u w:val="single"/>
+          <w:rtl/>
+        </w:rPr>
+      </w:pPr>
+      <w:r>
+        <w:rPr>
+          <w:rFonts w:hint="cs"/>
+          <w:sz w:val="24"/>
+          <w:szCs w:val="24"/>
+          <w:u w:val="single"/>
+          <w:rtl/>
+        </w:rPr>
+        <w:t>הרחב</w:t>
+      </w:r>
+      <w:r>
+        <w:rPr>
+          <w:rFonts w:hint="cs"/>
+          <w:sz w:val="24"/>
+          <w:szCs w:val="24"/>
+          <w:u w:val="single"/>
+          <w:rtl/>
+        </w:rPr>
+        <w:t>ת אלגורית</w:t>
+      </w:r>
+      <w:r>
+        <w:rPr>
+          <w:rFonts w:hint="cs"/>
+          <w:sz w:val="24"/>
+          <w:szCs w:val="24"/>
+          <w:u w:val="single"/>
+          <w:rtl/>
+        </w:rPr>
+        <w:t>מי</w:t>
+      </w:r>
+      <w:r>
+        <w:rPr>
+          <w:rFonts w:hint="cs"/>
+          <w:sz w:val="24"/>
+          <w:szCs w:val="24"/>
+          <w:u w:val="single"/>
+          <w:rtl/>
+        </w:rPr>
+        <w:t xml:space="preserve"> </w:t>
+      </w:r>
+      <w:proofErr w:type="spellStart"/>
+      <w:r>
+        <w:rPr>
+          <w:sz w:val="24"/>
+          <w:szCs w:val="24"/>
+          <w:u w:val="single"/>
+        </w:rPr>
+        <w:t>minmax,alphabeta</w:t>
+      </w:r>
+      <w:proofErr w:type="spellEnd"/>
+      <w:r>
+        <w:rPr>
+          <w:rFonts w:hint="cs"/>
+          <w:sz w:val="24"/>
+          <w:szCs w:val="24"/>
+          <w:u w:val="single"/>
+          <w:rtl/>
+        </w:rPr>
+        <w:t xml:space="preserve"> </w:t>
+      </w:r>
+      <w:r>
+        <w:rPr>
+          <w:rFonts w:hint="cs"/>
+          <w:sz w:val="24"/>
+          <w:szCs w:val="24"/>
+          <w:u w:val="single"/>
+          <w:rtl/>
+        </w:rPr>
+        <w:t>עבור משחק של יותר משני שחקנים:</w:t>
+      </w:r>
+      <w:r>
+        <w:rPr>
+          <w:rFonts w:hint="cs"/>
+          <w:sz w:val="24"/>
+          <w:szCs w:val="24"/>
+          <w:u w:val="single"/>
+          <w:rtl/>
+        </w:rPr>
+        <w:t xml:space="preserve"> </w:t>
+      </w:r>
+    </w:p>
+    <w:p>
+      <w:pPr>
+        <w:bidi/>
+        <w:rPr>
+          <w:sz w:val="24"/>
+          <w:szCs w:val="24"/>
+          <w:rtl/>
+        </w:rPr>
+      </w:pPr>
+      <w:r>
+        <w:rPr>
+          <w:rFonts w:hint="cs"/>
+          <w:sz w:val="24"/>
+          <w:szCs w:val="24"/>
+          <w:rtl/>
+        </w:rPr>
+        <w:t>במקרה זה, השחקן הראשי יהיה שחקן המקסימום, ומבחינתו כל שאר השחקנים יהיו שחקני המינימום. בשערוך הערך עבור כל קודקוד בעץ ששחקן המקסימום מגדיר(עד עומק מסוים), שחקן המקסימום יבחר את הערך המקסימלי מבין ערכי כל ילדיו</w:t>
+      </w:r>
+      <w:r>
+        <w:rPr>
+          <w:rFonts w:hint="cs"/>
+          <w:sz w:val="24"/>
+          <w:szCs w:val="24"/>
+          <w:rtl/>
+        </w:rPr>
+        <w:t>.</w:t>
+      </w:r>
+      <w:r>
+        <w:rPr>
+          <w:rFonts w:hint="cs"/>
+          <w:sz w:val="24"/>
+          <w:szCs w:val="24"/>
+          <w:rtl/>
+        </w:rPr>
+        <w:t xml:space="preserve"> כל אחד משחקני המינימום יבחר </w:t>
+      </w:r>
+      <w:r>
+        <w:rPr>
+          <w:rFonts w:hint="cs"/>
+          <w:sz w:val="24"/>
+          <w:szCs w:val="24"/>
+          <w:rtl/>
+        </w:rPr>
+        <w:t xml:space="preserve">את המינימום מבין ערכי כל ילדיו. </w:t>
+      </w:r>
+    </w:p>
+    <w:p>
+      <w:pPr>
+        <w:bidi/>
+        <w:rPr>
+          <w:sz w:val="24"/>
+          <w:szCs w:val="24"/>
+          <w:rtl/>
+        </w:rPr>
+      </w:pPr>
+      <w:r>
+        <w:rPr>
+          <w:rFonts w:hint="cs"/>
+          <w:sz w:val="24"/>
+          <w:szCs w:val="24"/>
+          <w:rtl/>
+        </w:rPr>
+        <w:t>נשים לב כי בגישה זו, מטרתו של כל שחקן מינימום היא לוודא ששחקן המקסימום לא מנצח, גם אם זה גורר ששחקן מינימום אחר ינצח- מכיוון שההיוריסטיקות מחושבות במינוס על כלל היריבים, אזי מטרת כל אחד משחקני המינימום היא שכל השחקנים היריבים(כולל הם עצמם) יקבלו ניקוד גבוה, וכך יורידו מערכו של שחקן המקסימום. בעיני שחקן המקסימום, כלל יריביו עשו יד אחת נגדו.</w:t>
+      </w:r>
+    </w:p>
+    <w:p>
+      <w:pPr>
+        <w:bidi/>
+        <w:rPr>
+          <w:sz w:val="24"/>
+          <w:szCs w:val="24"/>
+          <w:rtl/>
+        </w:rPr>
+      </w:pPr>
+    </w:p>
+    <w:p>
+      <w:pPr>
+        <w:bidi/>
+        <w:rPr>
+          <w:sz w:val="24"/>
+          <w:szCs w:val="24"/>
+          <w:rtl/>
+        </w:rPr>
+      </w:pPr>
+      <w:r>
+        <w:rPr>
+          <w:rFonts w:hint="cs"/>
+          <w:sz w:val="24"/>
+          <w:szCs w:val="24"/>
+          <w:rtl/>
+        </w:rPr>
+        <w:t>מימשנו מספר היוריסטיקות פשוטות לצורך בדיקת שאר השחקנים, עליהם נפרט בשלב התוצאות. כעת נציג את ההיוריסטיקה המרכזית ששימשה את אלגוריתם המינמקס:</w:t>
+      </w:r>
+    </w:p>
+    <w:p>
+      <w:pPr>
+        <w:bidi/>
+        <w:rPr>
+          <w:sz w:val="24"/>
+          <w:szCs w:val="24"/>
+          <w:rtl/>
+        </w:rPr>
+      </w:pPr>
+      <w:r>
+        <w:rPr>
+          <w:rFonts w:hint="cs"/>
+          <w:sz w:val="24"/>
+          <w:szCs w:val="24"/>
+          <w:u w:val="single"/>
+          <w:rtl/>
+        </w:rPr>
+        <w:t xml:space="preserve">היוריסטיקת </w:t>
+      </w:r>
+      <w:r>
+        <w:rPr>
+          <w:sz w:val="24"/>
+          <w:szCs w:val="24"/>
+          <w:u w:val="single"/>
+        </w:rPr>
+        <w:t>complex</w:t>
+      </w:r>
+      <w:r>
+        <w:rPr>
+          <w:rFonts w:hint="cs"/>
+          <w:sz w:val="24"/>
+          <w:szCs w:val="24"/>
+          <w:u w:val="single"/>
+          <w:rtl/>
+        </w:rPr>
+        <w:t xml:space="preserve"> </w:t>
+      </w:r>
+      <w:r>
+        <w:rPr>
+          <w:rFonts w:hint="cs"/>
+          <w:sz w:val="24"/>
+          <w:szCs w:val="24"/>
+          <w:highlight w:val="yellow"/>
+          <w:rtl/>
+        </w:rPr>
+        <w:t>(לשנות בקוד ב</w:t>
+      </w:r>
+      <w:proofErr w:type="spellStart"/>
+      <w:r>
+        <w:rPr>
+          <w:sz w:val="24"/>
+          <w:szCs w:val="24"/>
+          <w:highlight w:val="yellow"/>
+        </w:rPr>
+        <w:t>arg_parse</w:t>
+      </w:r>
+      <w:proofErr w:type="spellEnd"/>
+      <w:r>
+        <w:rPr>
+          <w:rFonts w:hint="cs"/>
+          <w:sz w:val="24"/>
+          <w:szCs w:val="24"/>
+          <w:highlight w:val="yellow"/>
+          <w:rtl/>
+        </w:rPr>
+        <w:t xml:space="preserve"> ל</w:t>
+      </w:r>
+      <w:r>
+        <w:rPr>
+          <w:sz w:val="24"/>
+          <w:szCs w:val="24"/>
+          <w:highlight w:val="yellow"/>
+        </w:rPr>
+        <w:t>complex</w:t>
+      </w:r>
+      <w:r>
+        <w:rPr>
+          <w:rFonts w:hint="cs"/>
+          <w:sz w:val="24"/>
+          <w:szCs w:val="24"/>
+          <w:highlight w:val="yellow"/>
+          <w:rtl/>
+        </w:rPr>
+        <w:t xml:space="preserve"> במקום </w:t>
+      </w:r>
+      <w:proofErr w:type="spellStart"/>
+      <w:r>
+        <w:rPr>
+          <w:sz w:val="24"/>
+          <w:szCs w:val="24"/>
+          <w:highlight w:val="yellow"/>
+        </w:rPr>
+        <w:t>allcomplex</w:t>
+      </w:r>
+      <w:proofErr w:type="spellEnd"/>
+      <w:r>
+        <w:rPr>
+          <w:rFonts w:hint="cs"/>
+          <w:sz w:val="24"/>
+          <w:szCs w:val="24"/>
+          <w:highlight w:val="yellow"/>
+          <w:rtl/>
+        </w:rPr>
+        <w:t>)</w:t>
+      </w:r>
+    </w:p>
+    <w:p>
+      <w:pPr>
+        <w:bidi/>
+        <w:rPr>
+          <w:sz w:val="24"/>
+          <w:szCs w:val="24"/>
+          <w:rtl/>
+        </w:rPr>
+      </w:pPr>
+      <w:r>
+        <w:rPr>
+          <w:rFonts w:hint="cs"/>
+          <w:sz w:val="24"/>
+          <w:szCs w:val="24"/>
+          <w:rtl/>
+        </w:rPr>
+        <w:t xml:space="preserve">ההיוריסטיקה פועלת באופן הבא: </w:t>
+      </w:r>
+    </w:p>
+    <w:p>
+      <w:pPr>
+        <w:bidi/>
+        <w:rPr>
+          <w:sz w:val="24"/>
+          <w:szCs w:val="24"/>
+          <w:rtl/>
+        </w:rPr>
+      </w:pPr>
+      <w:r>
+        <w:rPr>
+          <w:rFonts w:hint="cs"/>
+          <w:sz w:val="24"/>
+          <w:szCs w:val="24"/>
+          <w:rtl/>
+        </w:rPr>
+        <w:t>בהינתן לוח מסוים, ההיוריסטיקה תבח</w:t>
+      </w:r>
+      <w:r>
+        <w:rPr>
+          <w:rFonts w:hint="cs"/>
+          <w:sz w:val="24"/>
+          <w:szCs w:val="24"/>
+          <w:rtl/>
+        </w:rPr>
+        <w:t xml:space="preserve">ן את כל הרצפים השונים </w:t>
+      </w:r>
+      <w:r>
+        <w:rPr>
+          <w:rFonts w:hint="cs"/>
+          <w:sz w:val="24"/>
+          <w:szCs w:val="24"/>
+          <w:rtl/>
+        </w:rPr>
+        <w:t>הקיימים על הלוח אשר לא חסומים, לכל</w:t>
+      </w:r>
+      <w:r>
+        <w:rPr>
+          <w:rFonts w:hint="cs"/>
+          <w:sz w:val="24"/>
+          <w:szCs w:val="24"/>
+          <w:rtl/>
+        </w:rPr>
+        <w:t xml:space="preserve"> </w:t>
+      </w:r>
+      <w:r>
+        <w:rPr>
+          <w:rFonts w:hint="cs"/>
+          <w:sz w:val="24"/>
+          <w:szCs w:val="24"/>
+          <w:rtl/>
+        </w:rPr>
+        <w:t xml:space="preserve">לוח היא </w:t>
+      </w:r>
+      <w:r>
+        <w:rPr>
+          <w:rFonts w:hint="cs"/>
+          <w:sz w:val="24"/>
+          <w:szCs w:val="24"/>
+          <w:rtl/>
+        </w:rPr>
+        <w:t xml:space="preserve">מחזירה </w:t>
+      </w:r>
+      <w:r>
+        <w:rPr>
+          <w:rFonts w:hint="cs"/>
+          <w:sz w:val="24"/>
+          <w:szCs w:val="24"/>
+          <w:rtl/>
+        </w:rPr>
+        <w:t xml:space="preserve">שני ערכים, שמייצגים את הרצף הארוך ביותר שהושג בלוח, וכמות המופעים שלו. </w:t>
+      </w:r>
+      <w:r>
+        <w:rPr>
+          <w:rFonts w:hint="cs"/>
+          <w:sz w:val="24"/>
+          <w:szCs w:val="24"/>
+          <w:rtl/>
+        </w:rPr>
+        <w:t>מאלו מחסרים את שקלול הערכים המתאימים ליריבים</w:t>
+      </w:r>
+      <w:r>
+        <w:rPr>
+          <w:rFonts w:hint="cs"/>
+          <w:sz w:val="24"/>
+          <w:szCs w:val="24"/>
+          <w:rtl/>
+        </w:rPr>
+        <w:t xml:space="preserve"> באופן הבא:</w:t>
+      </w:r>
+    </w:p>
+    <w:p>
+      <w:pPr>
         <w:pStyle w:val="ListParagraph"/>
         <w:numPr>
           <w:ilvl w:val="0"/>
@@ -2097,14 +2501,16 @@
           <w:szCs w:val="24"/>
           <w:rtl/>
         </w:rPr>
-        <w:t xml:space="preserve">לדבר על הטאפל שני, ועל האיבר השני בו שמהווה שיפור לעומת </w:t>
-      </w:r>
-      <w:r>
-        <w:rPr>
-          <w:sz w:val="24"/>
-          <w:szCs w:val="24"/>
-        </w:rPr>
-        <w:t>IBEF2</w:t>
+        <w:t xml:space="preserve">מהרצף הארוך ביותר של שחקן המקסימום, נחסיר את ממוצע </w:t>
+      </w:r>
+      <w:r>
+        <w:rPr>
+          <w:rFonts w:hint="cs"/>
+          <w:sz w:val="24"/>
+          <w:szCs w:val="24"/>
+          <w:rtl/>
+        </w:rPr>
+        <w:t>הרצפים המקסימליים של היריבים</w:t>
       </w:r>
     </w:p>
     <w:p>
@@ -2118,16 +2524,1387 @@
         <w:rPr>
           <w:sz w:val="24"/>
           <w:szCs w:val="24"/>
-        </w:rPr>
-      </w:pPr>
-      <w:r>
-        <w:rPr>
-          <w:rFonts w:hint="cs"/>
-          <w:sz w:val="24"/>
-          <w:szCs w:val="24"/>
-          <w:rtl/>
-        </w:rPr>
-        <w:t>לדבר על כך שאם אנחנו נתקלים בנצחון, ישר מחזירים אינסוף ולא נותנים ציון מספרי, בגלל העניין עם העומקים</w:t>
+          <w:rtl/>
+        </w:rPr>
+      </w:pPr>
+      <w:r>
+        <w:rPr>
+          <w:rFonts w:hint="cs"/>
+          <w:sz w:val="24"/>
+          <w:szCs w:val="24"/>
+          <w:rtl/>
+        </w:rPr>
+        <w:t>מכמות הרצפים הארוכים ביותר של השחקן המקסימלי, נחסיר רק את כמויות הרצפים המקסימליים של יריבים שהשיגו אותו רצף מקסימלי זהה לשל שחקן המקסימום- אנחנו לא רוצים לתת משקל ליריבים "חלשים" יותר בלוח נתו</w:t>
+      </w:r>
+      <w:r>
+        <w:rPr>
+          <w:rFonts w:hint="cs"/>
+          <w:sz w:val="24"/>
+          <w:szCs w:val="24"/>
+          <w:rtl/>
+        </w:rPr>
+        <w:t>ן</w:t>
+      </w:r>
+      <w:r>
+        <w:rPr>
+          <w:rFonts w:hint="cs"/>
+          <w:sz w:val="24"/>
+          <w:szCs w:val="24"/>
+          <w:rtl/>
+        </w:rPr>
+        <w:t>. רק יריבים שמאיימים על השחקן שלנו באים לידי ביטוי בציון הלוח.</w:t>
+      </w:r>
+    </w:p>
+    <w:p>
+      <w:pPr>
+        <w:bidi/>
+        <w:rPr>
+          <w:sz w:val="24"/>
+          <w:szCs w:val="24"/>
+          <w:rtl/>
+        </w:rPr>
+      </w:pPr>
+      <w:r>
+        <w:rPr>
+          <w:noProof/>
+        </w:rPr>
+        <w:lastRenderedPageBreak/>
+        <w:drawing>
+          <wp:anchor distT="0" distB="0" distL="114300" distR="114300" simplePos="0" relativeHeight="251659264" behindDoc="0" locked="0" layoutInCell="1" allowOverlap="1" wp14:anchorId="749AB417" wp14:editId="6499FF43">
+            <wp:simplePos x="0" y="0"/>
+            <wp:positionH relativeFrom="margin">
+              <wp:posOffset>-622300</wp:posOffset>
+            </wp:positionH>
+            <wp:positionV relativeFrom="paragraph">
+              <wp:posOffset>242570</wp:posOffset>
+            </wp:positionV>
+            <wp:extent cx="2228850" cy="1902926"/>
+            <wp:effectExtent l="0" t="0" r="0" b="2540"/>
+            <wp:wrapSquare wrapText="bothSides"/>
+            <wp:docPr id="481330614" name="Picture 1"/>
+            <wp:cNvGraphicFramePr>
+              <a:graphicFrameLocks xmlns:a="http://schemas.openxmlformats.org/drawingml/2006/main" noChangeAspect="1"/>
+            </wp:cNvGraphicFramePr>
+            <a:graphic xmlns:a="http://schemas.openxmlformats.org/drawingml/2006/main">
+              <a:graphicData uri="http://schemas.openxmlformats.org/drawingml/2006/picture">
+                <pic:pic xmlns:pic="http://schemas.openxmlformats.org/drawingml/2006/picture">
+                  <pic:nvPicPr>
+                    <pic:cNvPr id="481330614" name=""/>
+                    <pic:cNvPicPr/>
+                  </pic:nvPicPr>
+                  <pic:blipFill>
+                    <a:blip r:embed="rId6" cstate="print">
+                      <a:extLst>
+                        <a:ext uri="{28A0092B-C50C-407E-A947-70E740481C1C}">
+                          <a14:useLocalDpi xmlns:a14="http://schemas.microsoft.com/office/drawing/2010/main" val="0"/>
+                        </a:ext>
+                      </a:extLst>
+                    </a:blip>
+                    <a:stretch>
+                      <a:fillRect/>
+                    </a:stretch>
+                  </pic:blipFill>
+                  <pic:spPr>
+                    <a:xfrm>
+                      <a:off x="0" y="0"/>
+                      <a:ext cx="2231372" cy="1905080"/>
+                    </a:xfrm>
+                    <a:prstGeom prst="rect">
+                      <a:avLst/>
+                    </a:prstGeom>
+                  </pic:spPr>
+                </pic:pic>
+              </a:graphicData>
+            </a:graphic>
+            <wp14:sizeRelH relativeFrom="page">
+              <wp14:pctWidth>0</wp14:pctWidth>
+            </wp14:sizeRelH>
+            <wp14:sizeRelV relativeFrom="page">
+              <wp14:pctHeight>0</wp14:pctHeight>
+            </wp14:sizeRelV>
+          </wp:anchor>
+        </w:drawing>
+      </w:r>
+      <w:r>
+        <w:rPr>
+          <w:rFonts w:hint="cs"/>
+          <w:sz w:val="24"/>
+          <w:szCs w:val="24"/>
+          <w:rtl/>
+        </w:rPr>
+        <w:t>לדוגמא:</w:t>
+      </w:r>
+      <w:r>
+        <w:rPr>
+          <w:sz w:val="24"/>
+          <w:szCs w:val="24"/>
+          <w:rtl/>
+        </w:rPr>
+        <w:br/>
+      </w:r>
+      <w:r>
+        <w:rPr>
+          <w:rFonts w:hint="cs"/>
+          <w:sz w:val="24"/>
+          <w:szCs w:val="24"/>
+          <w:rtl/>
+        </w:rPr>
+        <w:t xml:space="preserve">רצף הנצחון מוגדר להיות 4, </w:t>
+      </w:r>
+      <w:r>
+        <w:rPr>
+          <w:rFonts w:hint="cs"/>
+          <w:sz w:val="24"/>
+          <w:szCs w:val="24"/>
+          <w:rtl/>
+        </w:rPr>
+        <w:t>שחקן המינמקס הוא השחקן הורוד</w:t>
+      </w:r>
+      <w:r>
+        <w:rPr>
+          <w:rFonts w:hint="cs"/>
+          <w:sz w:val="24"/>
+          <w:szCs w:val="24"/>
+          <w:rtl/>
+        </w:rPr>
+        <w:t xml:space="preserve">. </w:t>
+      </w:r>
+      <w:r>
+        <w:rPr>
+          <w:rFonts w:hint="cs"/>
+          <w:sz w:val="24"/>
+          <w:szCs w:val="24"/>
+          <w:rtl/>
+        </w:rPr>
+        <w:t xml:space="preserve">הרצף הכי ארוך שלו הוא 3, וכמות הרצפים באורך זה היא 1. </w:t>
+      </w:r>
+      <w:r>
+        <w:rPr>
+          <w:rFonts w:hint="cs"/>
+          <w:sz w:val="24"/>
+          <w:szCs w:val="24"/>
+          <w:rtl/>
+        </w:rPr>
+        <w:t>לאדום יש רצף אחד באורך 3</w:t>
+      </w:r>
+      <w:r>
+        <w:rPr>
+          <w:rFonts w:hint="cs"/>
+          <w:sz w:val="24"/>
+          <w:szCs w:val="24"/>
+          <w:rtl/>
+        </w:rPr>
+        <w:t xml:space="preserve"> (הרצף השני שלו באורך 3 חסום).</w:t>
+      </w:r>
+      <w:r>
+        <w:rPr>
+          <w:rFonts w:hint="cs"/>
+          <w:sz w:val="24"/>
+          <w:szCs w:val="24"/>
+          <w:rtl/>
+        </w:rPr>
+        <w:t xml:space="preserve"> לצהוב חמישה רצפים באורך 1</w:t>
+      </w:r>
+      <w:r>
+        <w:rPr>
+          <w:rFonts w:hint="cs"/>
+          <w:sz w:val="24"/>
+          <w:szCs w:val="24"/>
+          <w:rtl/>
+        </w:rPr>
+        <w:t xml:space="preserve"> (ישנם רצפים שנספרים יותר מפעם אחת, עבור כל רצף נצחון בו הם יכולים להשתתף)</w:t>
+      </w:r>
+      <w:r>
+        <w:rPr>
+          <w:rFonts w:hint="cs"/>
+          <w:sz w:val="24"/>
+          <w:szCs w:val="24"/>
+          <w:rtl/>
+        </w:rPr>
+        <w:t>. ולכן פונקציית ההיוריסטיקה תחזיר את הציון הבא:</w:t>
+      </w:r>
+      <w:r>
+        <w:rPr>
+          <w:rFonts w:hint="cs"/>
+          <w:sz w:val="24"/>
+          <w:szCs w:val="24"/>
+          <w:rtl/>
+        </w:rPr>
+        <w:t xml:space="preserve"> </w:t>
+      </w:r>
+    </w:p>
+    <w:p>
+      <w:pPr>
+        <w:bidi/>
+        <w:rPr>
+          <w:rFonts w:hint="cs"/>
+          <w:sz w:val="24"/>
+          <w:szCs w:val="24"/>
+          <w:rtl/>
+        </w:rPr>
+      </w:pPr>
+      <m:oMathPara>
+        <m:oMath>
+          <m:sSup>
+            <m:sSupPr>
+              <m:ctrlPr>
+                <w:rPr>
+                  <w:rFonts w:ascii="Cambria Math" w:hAnsi="Cambria Math"/>
+                  <w:i/>
+                  <w:sz w:val="24"/>
+                  <w:szCs w:val="24"/>
+                </w:rPr>
+              </m:ctrlPr>
+            </m:sSupPr>
+            <m:e>
+              <m:r>
+                <w:rPr>
+                  <w:rFonts w:ascii="Cambria Math" w:hAnsi="Cambria Math"/>
+                  <w:sz w:val="24"/>
+                  <w:szCs w:val="24"/>
+                </w:rPr>
+                <m:t>2</m:t>
+              </m:r>
+            </m:e>
+            <m:sup>
+              <m:r>
+                <w:rPr>
+                  <w:rFonts w:ascii="Cambria Math" w:hAnsi="Cambria Math"/>
+                  <w:sz w:val="24"/>
+                  <w:szCs w:val="24"/>
+                </w:rPr>
+                <m:t>3</m:t>
+              </m:r>
+            </m:sup>
+          </m:sSup>
+          <m:r>
+            <w:rPr>
+              <w:rFonts w:ascii="Cambria Math" w:hAnsi="Cambria Math"/>
+              <w:sz w:val="24"/>
+              <w:szCs w:val="24"/>
+            </w:rPr>
+            <m:t>-</m:t>
+          </m:r>
+          <m:f>
+            <m:fPr>
+              <m:ctrlPr>
+                <w:rPr>
+                  <w:rFonts w:ascii="Cambria Math" w:hAnsi="Cambria Math"/>
+                  <w:i/>
+                  <w:sz w:val="24"/>
+                  <w:szCs w:val="24"/>
+                </w:rPr>
+              </m:ctrlPr>
+            </m:fPr>
+            <m:num>
+              <m:r>
+                <w:rPr>
+                  <w:rFonts w:ascii="Cambria Math" w:hAnsi="Cambria Math"/>
+                  <w:sz w:val="24"/>
+                  <w:szCs w:val="24"/>
+                </w:rPr>
+                <m:t>1</m:t>
+              </m:r>
+            </m:num>
+            <m:den>
+              <m:r>
+                <w:rPr>
+                  <w:rFonts w:ascii="Cambria Math" w:hAnsi="Cambria Math"/>
+                  <w:sz w:val="24"/>
+                  <w:szCs w:val="24"/>
+                </w:rPr>
+                <m:t>2</m:t>
+              </m:r>
+            </m:den>
+          </m:f>
+          <m:d>
+            <m:dPr>
+              <m:ctrlPr>
+                <w:rPr>
+                  <w:rFonts w:ascii="Cambria Math" w:hAnsi="Cambria Math"/>
+                  <w:i/>
+                  <w:sz w:val="24"/>
+                  <w:szCs w:val="24"/>
+                </w:rPr>
+              </m:ctrlPr>
+            </m:dPr>
+            <m:e>
+              <m:sSup>
+                <m:sSupPr>
+                  <m:ctrlPr>
+                    <w:rPr>
+                      <w:rFonts w:ascii="Cambria Math" w:hAnsi="Cambria Math"/>
+                      <w:i/>
+                      <w:sz w:val="24"/>
+                      <w:szCs w:val="24"/>
+                    </w:rPr>
+                  </m:ctrlPr>
+                </m:sSupPr>
+                <m:e>
+                  <m:r>
+                    <w:rPr>
+                      <w:rFonts w:ascii="Cambria Math" w:hAnsi="Cambria Math"/>
+                      <w:sz w:val="24"/>
+                      <w:szCs w:val="24"/>
+                    </w:rPr>
+                    <m:t>2</m:t>
+                  </m:r>
+                </m:e>
+                <m:sup>
+                  <m:r>
+                    <w:rPr>
+                      <w:rFonts w:ascii="Cambria Math" w:hAnsi="Cambria Math"/>
+                      <w:sz w:val="24"/>
+                      <w:szCs w:val="24"/>
+                    </w:rPr>
+                    <m:t>3</m:t>
+                  </m:r>
+                </m:sup>
+              </m:sSup>
+              <m:r>
+                <w:rPr>
+                  <w:rFonts w:ascii="Cambria Math" w:hAnsi="Cambria Math"/>
+                  <w:sz w:val="24"/>
+                  <w:szCs w:val="24"/>
+                </w:rPr>
+                <m:t>+</m:t>
+              </m:r>
+              <m:sSup>
+                <m:sSupPr>
+                  <m:ctrlPr>
+                    <w:rPr>
+                      <w:rFonts w:ascii="Cambria Math" w:hAnsi="Cambria Math"/>
+                      <w:i/>
+                      <w:sz w:val="24"/>
+                      <w:szCs w:val="24"/>
+                    </w:rPr>
+                  </m:ctrlPr>
+                </m:sSupPr>
+                <m:e>
+                  <m:r>
+                    <w:rPr>
+                      <w:rFonts w:ascii="Cambria Math" w:hAnsi="Cambria Math"/>
+                      <w:sz w:val="24"/>
+                      <w:szCs w:val="24"/>
+                    </w:rPr>
+                    <m:t>2</m:t>
+                  </m:r>
+                </m:e>
+                <m:sup>
+                  <m:r>
+                    <w:rPr>
+                      <w:rFonts w:ascii="Cambria Math" w:hAnsi="Cambria Math"/>
+                      <w:sz w:val="24"/>
+                      <w:szCs w:val="24"/>
+                    </w:rPr>
+                    <m:t>1</m:t>
+                  </m:r>
+                </m:sup>
+              </m:sSup>
+            </m:e>
+          </m:d>
+          <m:r>
+            <w:rPr>
+              <w:rFonts w:ascii="Cambria Math" w:hAnsi="Cambria Math"/>
+              <w:sz w:val="24"/>
+              <w:szCs w:val="24"/>
+            </w:rPr>
+            <m:t>, 1-1=3,0</m:t>
+          </m:r>
+        </m:oMath>
+      </m:oMathPara>
+    </w:p>
+    <w:p>
+      <w:pPr>
+        <w:bidi/>
+        <w:rPr>
+          <w:rFonts w:hint="cs"/>
+          <w:sz w:val="24"/>
+          <w:szCs w:val="24"/>
+          <w:rtl/>
+        </w:rPr>
+      </w:pPr>
+    </w:p>
+    <w:p>
+      <w:pPr>
+        <w:bidi/>
+        <w:rPr>
+          <w:sz w:val="24"/>
+          <w:szCs w:val="24"/>
+          <w:rtl/>
+        </w:rPr>
+      </w:pPr>
+      <w:r>
+        <w:rPr>
+          <w:rFonts w:hint="cs"/>
+          <w:sz w:val="24"/>
+          <w:szCs w:val="24"/>
+          <w:rtl/>
+        </w:rPr>
+        <w:t xml:space="preserve">נשים לב כי בדרך זו, אנו נותנים עדיפות לאורך הרצף, ורק כאשר הרצפים זהים אנחנו מסתכלים על מספר המופעים. בכך אנו מתגברים על הבעיה </w:t>
+      </w:r>
+      <w:r>
+        <w:rPr>
+          <w:rFonts w:hint="cs"/>
+          <w:sz w:val="24"/>
+          <w:szCs w:val="24"/>
+          <w:rtl/>
+        </w:rPr>
+        <w:t xml:space="preserve">שהצגנו </w:t>
+      </w:r>
+      <w:r>
+        <w:rPr>
+          <w:rFonts w:hint="cs"/>
+          <w:sz w:val="24"/>
+          <w:szCs w:val="24"/>
+          <w:rtl/>
+        </w:rPr>
+        <w:t xml:space="preserve">בהיוריסטיקות </w:t>
+      </w:r>
+      <w:r>
+        <w:rPr>
+          <w:rFonts w:hint="cs"/>
+          <w:sz w:val="24"/>
+          <w:szCs w:val="24"/>
+          <w:rtl/>
+        </w:rPr>
+        <w:t>מה</w:t>
+      </w:r>
+      <w:r>
+        <w:rPr>
+          <w:rFonts w:hint="cs"/>
+          <w:sz w:val="24"/>
+          <w:szCs w:val="24"/>
+          <w:rtl/>
+        </w:rPr>
+        <w:t>עבודות הקודמות</w:t>
+      </w:r>
+      <w:r>
+        <w:rPr>
+          <w:rFonts w:hint="cs"/>
+          <w:sz w:val="24"/>
+          <w:szCs w:val="24"/>
+          <w:rtl/>
+        </w:rPr>
+        <w:t>.</w:t>
+      </w:r>
+    </w:p>
+    <w:p>
+      <w:pPr>
+        <w:bidi/>
+        <w:rPr>
+          <w:sz w:val="24"/>
+          <w:szCs w:val="24"/>
+          <w:rtl/>
+        </w:rPr>
+      </w:pPr>
+      <w:r>
+        <w:rPr>
+          <w:rFonts w:hint="cs"/>
+          <w:sz w:val="24"/>
+          <w:szCs w:val="24"/>
+          <w:rtl/>
+        </w:rPr>
+        <w:t xml:space="preserve">כאשר הרחבנו את המשחק ללוח תלת ממדי, נתקלנו בבעיה- על מנת </w:t>
+      </w:r>
+      <w:r>
+        <w:rPr>
+          <w:rFonts w:hint="cs"/>
+          <w:sz w:val="24"/>
+          <w:szCs w:val="24"/>
+          <w:rtl/>
+        </w:rPr>
+        <w:t>לבדוק האם הנחה של דיסקית הובילה לנצחון, עלינו לבדוק רצפים רבים שיכולים להביא לנצחון. דבר זה פגע בזמני הריצה. לכן על מנת לשפר את זמני הריצה, אנחנו מחזיקים עבור כל לוח את מפת כל הרצפים המופיעים בו, וכאשר מוסיפים דיסקית, מעדכנים את מפות הרצפים רק באותו אזור מצומצם. הדבר שיפר משמעותית את זמני הריצה (למשל כדי למצוא את הרצף הארוך ביותר בלוח, מסתכלים במפת הרצפים)</w:t>
+      </w:r>
+    </w:p>
+    <w:p>
+      <w:pPr>
+        <w:bidi/>
+        <w:rPr>
+          <w:sz w:val="28"/>
+          <w:szCs w:val="28"/>
+          <w:u w:val="single"/>
+          <w:rtl/>
+        </w:rPr>
+      </w:pPr>
+      <w:r>
+        <w:rPr>
+          <w:rFonts w:hint="cs"/>
+          <w:sz w:val="28"/>
+          <w:szCs w:val="28"/>
+          <w:u w:val="single"/>
+          <w:rtl/>
+        </w:rPr>
+        <w:t>ה</w:t>
+      </w:r>
+      <w:r>
+        <w:rPr>
+          <w:rFonts w:hint="cs"/>
+          <w:sz w:val="28"/>
+          <w:szCs w:val="28"/>
+          <w:u w:val="single"/>
+          <w:rtl/>
+        </w:rPr>
+        <w:t xml:space="preserve">סוכן </w:t>
+      </w:r>
+      <w:r>
+        <w:rPr>
+          <w:rFonts w:hint="cs"/>
+          <w:sz w:val="28"/>
+          <w:szCs w:val="28"/>
+          <w:u w:val="single"/>
+          <w:rtl/>
+        </w:rPr>
+        <w:t>הכפול</w:t>
+      </w:r>
+    </w:p>
+    <w:p>
+      <w:pPr>
+        <w:bidi/>
+        <w:rPr>
+          <w:rFonts w:hint="cs"/>
+          <w:sz w:val="24"/>
+          <w:szCs w:val="24"/>
+          <w:rtl/>
+        </w:rPr>
+      </w:pPr>
+      <w:r>
+        <w:rPr>
+          <w:rFonts w:hint="cs"/>
+          <w:sz w:val="24"/>
+          <w:szCs w:val="24"/>
+          <w:highlight w:val="yellow"/>
+          <w:rtl/>
+        </w:rPr>
+        <w:t>ב</w:t>
+      </w:r>
+      <w:proofErr w:type="spellStart"/>
+      <w:r>
+        <w:rPr>
+          <w:sz w:val="24"/>
+          <w:szCs w:val="24"/>
+          <w:highlight w:val="yellow"/>
+        </w:rPr>
+        <w:t>arg</w:t>
+      </w:r>
+      <w:proofErr w:type="spellEnd"/>
+      <w:r>
+        <w:rPr>
+          <w:sz w:val="24"/>
+          <w:szCs w:val="24"/>
+          <w:highlight w:val="yellow"/>
+        </w:rPr>
+        <w:t xml:space="preserve"> parse</w:t>
+      </w:r>
+      <w:r>
+        <w:rPr>
+          <w:rFonts w:hint="cs"/>
+          <w:sz w:val="24"/>
+          <w:szCs w:val="24"/>
+          <w:highlight w:val="yellow"/>
+          <w:rtl/>
+        </w:rPr>
+        <w:t xml:space="preserve"> להוציא את האפשרות לבחור ב</w:t>
+      </w:r>
+      <w:proofErr w:type="spellStart"/>
+      <w:r>
+        <w:rPr>
+          <w:sz w:val="24"/>
+          <w:szCs w:val="24"/>
+          <w:highlight w:val="yellow"/>
+        </w:rPr>
+        <w:t>rl_agent</w:t>
+      </w:r>
+      <w:proofErr w:type="spellEnd"/>
+      <w:r>
+        <w:rPr>
+          <w:rFonts w:hint="cs"/>
+          <w:sz w:val="24"/>
+          <w:szCs w:val="24"/>
+          <w:highlight w:val="yellow"/>
+          <w:rtl/>
+        </w:rPr>
+        <w:t xml:space="preserve"> , ולשנות את</w:t>
+      </w:r>
+      <w:proofErr w:type="spellStart"/>
+      <w:r>
+        <w:rPr>
+          <w:sz w:val="24"/>
+          <w:szCs w:val="24"/>
+          <w:highlight w:val="yellow"/>
+        </w:rPr>
+        <w:t>cnn_agent</w:t>
+      </w:r>
+      <w:proofErr w:type="spellEnd"/>
+      <w:r>
+        <w:rPr>
+          <w:rFonts w:hint="cs"/>
+          <w:sz w:val="24"/>
+          <w:szCs w:val="24"/>
+          <w:highlight w:val="yellow"/>
+          <w:rtl/>
+        </w:rPr>
+        <w:t xml:space="preserve"> להיקרא </w:t>
+      </w:r>
+      <w:proofErr w:type="spellStart"/>
+      <w:r>
+        <w:rPr>
+          <w:sz w:val="24"/>
+          <w:szCs w:val="24"/>
+          <w:highlight w:val="yellow"/>
+        </w:rPr>
+        <w:t>double_agent</w:t>
+      </w:r>
+      <w:proofErr w:type="spellEnd"/>
+    </w:p>
+    <w:p>
+      <w:pPr>
+        <w:bidi/>
+        <w:rPr>
+          <w:sz w:val="24"/>
+          <w:szCs w:val="24"/>
+          <w:rtl/>
+        </w:rPr>
+      </w:pPr>
+      <w:r>
+        <w:rPr>
+          <w:rFonts w:hint="cs"/>
+          <w:sz w:val="24"/>
+          <w:szCs w:val="24"/>
+          <w:rtl/>
+        </w:rPr>
+        <w:t xml:space="preserve">כדי שסוכן </w:t>
+      </w:r>
+      <w:r>
+        <w:rPr>
+          <w:sz w:val="24"/>
+          <w:szCs w:val="24"/>
+        </w:rPr>
+        <w:t>q-learning</w:t>
+      </w:r>
+      <w:r>
+        <w:rPr>
+          <w:rFonts w:hint="cs"/>
+          <w:sz w:val="24"/>
+          <w:szCs w:val="24"/>
+          <w:rtl/>
+        </w:rPr>
+        <w:t xml:space="preserve"> יציג תוצאות טובות, עליו להכיר הרבה מצבים במשחק, על מנת שידע לפעול בכל סיטואציה שייתקל בה. יתרה מזאת, אם יפגוש מצב שלא ראה קודם לכן, אפילו אם ראה מצב דומה(למשל תבניות דומות, אבל בהזזה מהמצב שכן ראה) הוא לא ידע כיצד לפעול.</w:t>
+      </w:r>
+    </w:p>
+    <w:p>
+      <w:pPr>
+        <w:bidi/>
+        <w:rPr>
+          <w:rFonts w:hint="cs"/>
+          <w:sz w:val="24"/>
+          <w:szCs w:val="24"/>
+          <w:rtl/>
+        </w:rPr>
+      </w:pPr>
+      <w:r>
+        <w:rPr>
+          <w:rFonts w:hint="cs"/>
+          <w:sz w:val="24"/>
+          <w:szCs w:val="24"/>
+          <w:rtl/>
+        </w:rPr>
+        <w:t>לפיכך, היינו רוצים מרחב מצבים קטן ככל האפשר. מצד שני, ככל שייצוג המצב פשוט יותר, יותר מידע הולך לאיבוד.</w:t>
+      </w:r>
+    </w:p>
+    <w:p>
+      <w:pPr>
+        <w:bidi/>
+        <w:rPr>
+          <w:sz w:val="24"/>
+          <w:szCs w:val="24"/>
+          <w:rtl/>
+        </w:rPr>
+      </w:pPr>
+      <w:r>
+        <w:rPr>
+          <w:rFonts w:hint="cs"/>
+          <w:sz w:val="24"/>
+          <w:szCs w:val="24"/>
+          <w:rtl/>
+        </w:rPr>
+        <w:t>ניתן היה לבחור ייצוג שמחזיק מידע חלקי לגבי הלוח, אך בחרנו להתמודד עם בעיה זו באופן הבא:</w:t>
+      </w:r>
+    </w:p>
+    <w:p>
+      <w:pPr>
+        <w:bidi/>
+        <w:rPr>
+          <w:sz w:val="24"/>
+          <w:szCs w:val="24"/>
+          <w:rtl/>
+        </w:rPr>
+      </w:pPr>
+      <w:r>
+        <w:rPr>
+          <w:rFonts w:hint="cs"/>
+          <w:sz w:val="24"/>
+          <w:szCs w:val="24"/>
+          <w:rtl/>
+        </w:rPr>
+        <w:t xml:space="preserve">במשחק שלנו ישנה חשיבות רבה לתבניות, שיכולות להופיע במיקומים שונים בלוח, ולכן כדאי להשתמש בכלי שהוא </w:t>
+      </w:r>
+      <w:r>
+        <w:rPr>
+          <w:sz w:val="24"/>
+          <w:szCs w:val="24"/>
+        </w:rPr>
+        <w:t>translation invariance</w:t>
+      </w:r>
+      <w:r>
+        <w:rPr>
+          <w:rFonts w:hint="cs"/>
+          <w:sz w:val="24"/>
+          <w:szCs w:val="24"/>
+          <w:rtl/>
+        </w:rPr>
+        <w:t xml:space="preserve"> , שמסוגל לזהות תבנית ללא תלות במיקום. בכך, נתפוס את הטוב משני העולמות- מצד אחד נחזיק ייצוג מלא של הלוח, ומצד שני נוכל לזהות תבניות בלוחות שראינו על מנת להכליל ללוחות דומים.</w:t>
+      </w:r>
+    </w:p>
+    <w:p>
+      <w:pPr>
+        <w:bidi/>
+        <w:rPr>
+          <w:sz w:val="24"/>
+          <w:szCs w:val="24"/>
+          <w:rtl/>
+        </w:rPr>
+      </w:pPr>
+      <w:r>
+        <w:rPr>
+          <w:rFonts w:hint="cs"/>
+          <w:sz w:val="24"/>
+          <w:szCs w:val="24"/>
+          <w:rtl/>
+        </w:rPr>
+        <w:t xml:space="preserve">לפיכך יצרנו את הסוכן הכפול- סוכן זה משתמש בסוכן </w:t>
+      </w:r>
+      <w:r>
+        <w:rPr>
+          <w:sz w:val="24"/>
+          <w:szCs w:val="24"/>
+        </w:rPr>
+        <w:t>Q-learning</w:t>
+      </w:r>
+      <w:r>
+        <w:rPr>
+          <w:rFonts w:hint="cs"/>
+          <w:sz w:val="24"/>
+          <w:szCs w:val="24"/>
+          <w:rtl/>
+        </w:rPr>
+        <w:t xml:space="preserve"> שילמד כמה שיותר מצבי לוח. בשל החסרון המוטמע שאינו יכול להכליל לוחות אלה, ישתמש בסוכן </w:t>
+      </w:r>
+      <w:r>
+        <w:rPr>
+          <w:sz w:val="24"/>
+          <w:szCs w:val="24"/>
+        </w:rPr>
+        <w:t>CNN</w:t>
+      </w:r>
+      <w:r>
+        <w:rPr>
+          <w:rFonts w:hint="cs"/>
+          <w:sz w:val="24"/>
+          <w:szCs w:val="24"/>
+          <w:rtl/>
+        </w:rPr>
+        <w:t>, שהתאמן על הלוחות הנ"ל, ידע להכליל עליהן, ויבחר עבור הסוכן שלנו את המהלך הטוב ביותר</w:t>
+      </w:r>
+      <w:r>
+        <w:rPr>
+          <w:rFonts w:hint="cs"/>
+          <w:sz w:val="24"/>
+          <w:szCs w:val="24"/>
+          <w:rtl/>
+        </w:rPr>
+        <w:t>.</w:t>
+      </w:r>
+    </w:p>
+    <w:p>
+      <w:pPr>
+        <w:bidi/>
+        <w:rPr>
+          <w:rFonts w:hint="cs"/>
+          <w:sz w:val="24"/>
+          <w:szCs w:val="24"/>
+          <w:u w:val="single"/>
+          <w:rtl/>
+        </w:rPr>
+      </w:pPr>
+      <w:r>
+        <w:rPr>
+          <w:rFonts w:hint="cs"/>
+          <w:sz w:val="24"/>
+          <w:szCs w:val="24"/>
+          <w:u w:val="single"/>
+          <w:rtl/>
+        </w:rPr>
+        <w:t xml:space="preserve">סוכן </w:t>
+      </w:r>
+      <w:r>
+        <w:rPr>
+          <w:sz w:val="24"/>
+          <w:szCs w:val="24"/>
+          <w:u w:val="single"/>
+        </w:rPr>
+        <w:t>Q-Learning</w:t>
+      </w:r>
+    </w:p>
+    <w:p>
+      <w:pPr>
+        <w:bidi/>
+        <w:rPr>
+          <w:sz w:val="24"/>
+          <w:szCs w:val="24"/>
+          <w:rtl/>
+        </w:rPr>
+      </w:pPr>
+      <w:r>
+        <w:rPr>
+          <w:rFonts w:hint="cs"/>
+          <w:sz w:val="24"/>
+          <w:szCs w:val="24"/>
+          <w:u w:val="single"/>
+          <w:rtl/>
+        </w:rPr>
+        <w:t>פונקציית הרווח</w:t>
+      </w:r>
+      <w:r>
+        <w:rPr>
+          <w:rFonts w:hint="cs"/>
+          <w:sz w:val="24"/>
+          <w:szCs w:val="24"/>
+          <w:rtl/>
+        </w:rPr>
+        <w:t>:</w:t>
+      </w:r>
+    </w:p>
+    <w:p>
+      <w:pPr>
+        <w:bidi/>
+        <w:rPr>
+          <w:sz w:val="24"/>
+          <w:szCs w:val="24"/>
+          <w:rtl/>
+        </w:rPr>
+      </w:pPr>
+      <w:r>
+        <w:rPr>
+          <w:rFonts w:hint="cs"/>
+          <w:sz w:val="24"/>
+          <w:szCs w:val="24"/>
+          <w:rtl/>
+        </w:rPr>
+        <w:lastRenderedPageBreak/>
+        <w:t>כפי שלמדנו בקורס, על מנת שסוכן ה</w:t>
+      </w:r>
+      <w:r>
+        <w:rPr>
+          <w:sz w:val="24"/>
+          <w:szCs w:val="24"/>
+        </w:rPr>
+        <w:t>RL</w:t>
+      </w:r>
+      <w:r>
+        <w:rPr>
+          <w:rFonts w:hint="cs"/>
+          <w:sz w:val="24"/>
+          <w:szCs w:val="24"/>
+          <w:rtl/>
+        </w:rPr>
+        <w:t xml:space="preserve"> ילמד לשחק במשחק, עלינו לספק פונקציית רווח שתיתן לו ציון על הפעולה שביצע. הפונקציה שבחרנו פועלת באופן הבא: ראשית תתגמל אותו על נצחון. אם לא ניצח אך הגענו לתיקו, תיתן ציון </w:t>
+      </w:r>
+      <w:r>
+        <w:rPr>
+          <w:rFonts w:hint="cs"/>
+          <w:sz w:val="24"/>
+          <w:szCs w:val="24"/>
+          <w:rtl/>
+        </w:rPr>
+        <w:t>חיובי קטן יותר</w:t>
+      </w:r>
+      <w:r>
+        <w:rPr>
+          <w:rFonts w:hint="cs"/>
+          <w:sz w:val="24"/>
+          <w:szCs w:val="24"/>
+          <w:rtl/>
+        </w:rPr>
+        <w:t xml:space="preserve">. </w:t>
+      </w:r>
+      <w:r>
+        <w:rPr>
+          <w:rFonts w:hint="cs"/>
+          <w:sz w:val="24"/>
+          <w:szCs w:val="24"/>
+          <w:rtl/>
+        </w:rPr>
+        <w:t xml:space="preserve">אם הוא הולך להפסיד בתור הבא לאחד השחקנים, ניתן ציון שלילי, שערכו בערך מוחלט קטן ככל שהשחקן שרד למשך יותר משחקים. </w:t>
+      </w:r>
+    </w:p>
+    <w:p>
+      <w:pPr>
+        <w:bidi/>
+        <w:rPr>
+          <w:sz w:val="24"/>
+          <w:szCs w:val="24"/>
+          <w:rtl/>
+        </w:rPr>
+      </w:pPr>
+      <w:r>
+        <w:rPr>
+          <w:rFonts w:hint="cs"/>
+          <w:sz w:val="24"/>
+          <w:szCs w:val="24"/>
+          <w:rtl/>
+        </w:rPr>
+        <w:t>מאופן פעולת האלגוריתם, ערכים אלה יפעפעו מטה עבור לוחות שרחוקים מהכרעה, ולשם כך דרושים משחקים רבים לצורך אימון הסוכן.</w:t>
+      </w:r>
+    </w:p>
+    <w:p>
+      <w:pPr>
+        <w:bidi/>
+        <w:rPr>
+          <w:sz w:val="24"/>
+          <w:szCs w:val="24"/>
+          <w:u w:val="single"/>
+          <w:rtl/>
+        </w:rPr>
+      </w:pPr>
+      <w:r>
+        <w:rPr>
+          <w:rFonts w:hint="cs"/>
+          <w:sz w:val="24"/>
+          <w:szCs w:val="24"/>
+          <w:u w:val="single"/>
+          <w:rtl/>
+        </w:rPr>
+        <w:t>אופן האימון</w:t>
+      </w:r>
+    </w:p>
+    <w:p>
+      <w:pPr>
+        <w:bidi/>
+        <w:rPr>
+          <w:sz w:val="24"/>
+          <w:szCs w:val="24"/>
+          <w:rtl/>
+        </w:rPr>
+      </w:pPr>
+      <w:r>
+        <w:rPr>
+          <w:rFonts w:hint="cs"/>
+          <w:sz w:val="24"/>
+          <w:szCs w:val="24"/>
+          <w:highlight w:val="yellow"/>
+          <w:rtl/>
+        </w:rPr>
+        <w:t xml:space="preserve">אימנו סוכן זה לשחק מול _____ , מכיוון שאנו רוצים שיראה ______ . </w:t>
+      </w:r>
+      <w:r>
+        <w:rPr>
+          <w:rFonts w:hint="cs"/>
+          <w:sz w:val="24"/>
+          <w:szCs w:val="24"/>
+          <w:highlight w:val="yellow"/>
+          <w:rtl/>
+        </w:rPr>
+        <w:t>בפונקציית הרווח, כאשר נרצה לסמלץ מהלך של יריב, נסמלץ מהלך של יריב ה______, כי אנחנו רוצים ______ .</w:t>
+      </w:r>
+      <w:r>
+        <w:rPr>
+          <w:rFonts w:hint="cs"/>
+          <w:sz w:val="24"/>
+          <w:szCs w:val="24"/>
+          <w:rtl/>
+        </w:rPr>
+        <w:t xml:space="preserve"> </w:t>
+      </w:r>
+    </w:p>
+    <w:p>
+      <w:pPr>
+        <w:bidi/>
+        <w:rPr>
+          <w:sz w:val="28"/>
+          <w:szCs w:val="28"/>
+          <w:u w:val="single"/>
+          <w:rtl/>
+        </w:rPr>
+      </w:pPr>
+      <w:r>
+        <w:rPr>
+          <w:rFonts w:hint="cs"/>
+          <w:sz w:val="28"/>
+          <w:szCs w:val="28"/>
+          <w:u w:val="single"/>
+          <w:rtl/>
+        </w:rPr>
+        <w:t xml:space="preserve">סוכן </w:t>
+      </w:r>
+      <w:r>
+        <w:rPr>
+          <w:sz w:val="28"/>
+          <w:szCs w:val="28"/>
+          <w:u w:val="single"/>
+        </w:rPr>
+        <w:t>CNN</w:t>
+      </w:r>
+    </w:p>
+    <w:p>
+      <w:pPr>
+        <w:bidi/>
+        <w:rPr>
+          <w:sz w:val="24"/>
+          <w:szCs w:val="24"/>
+          <w:u w:val="single"/>
+          <w:rtl/>
+        </w:rPr>
+      </w:pPr>
+      <w:r>
+        <w:rPr>
+          <w:rFonts w:hint="cs"/>
+          <w:sz w:val="24"/>
+          <w:szCs w:val="24"/>
+          <w:u w:val="single"/>
+          <w:rtl/>
+        </w:rPr>
+        <w:t>פרסור ה-</w:t>
+      </w:r>
+      <w:r>
+        <w:rPr>
+          <w:sz w:val="24"/>
+          <w:szCs w:val="24"/>
+          <w:u w:val="single"/>
+        </w:rPr>
+        <w:t>Q table</w:t>
+      </w:r>
+      <w:r>
+        <w:rPr>
+          <w:rFonts w:hint="cs"/>
+          <w:sz w:val="24"/>
+          <w:szCs w:val="24"/>
+          <w:u w:val="single"/>
+          <w:rtl/>
+        </w:rPr>
+        <w:t xml:space="preserve"> </w:t>
+      </w:r>
+    </w:p>
+    <w:p>
+      <w:pPr>
+        <w:bidi/>
+        <w:rPr>
+          <w:sz w:val="24"/>
+          <w:szCs w:val="24"/>
+          <w:rtl/>
+        </w:rPr>
+      </w:pPr>
+      <w:r>
+        <w:rPr>
+          <w:rFonts w:hint="cs"/>
+          <w:sz w:val="24"/>
+          <w:szCs w:val="24"/>
+          <w:rtl/>
+        </w:rPr>
+        <w:t>כזכור, סוכן ה-</w:t>
+      </w:r>
+      <w:r>
+        <w:rPr>
+          <w:sz w:val="24"/>
+          <w:szCs w:val="24"/>
+        </w:rPr>
+        <w:t>Q-learning</w:t>
+      </w:r>
+      <w:r>
+        <w:rPr>
+          <w:rFonts w:hint="cs"/>
+          <w:sz w:val="24"/>
+          <w:szCs w:val="24"/>
+          <w:rtl/>
+        </w:rPr>
+        <w:t xml:space="preserve"> מתחזק טבלה, שבה עבור כל מצב ופעולה בהם נתקל, קיים ציון. המרנו טבלה זו, למאגר מידע</w:t>
+      </w:r>
+      <w:r>
+        <w:rPr>
+          <w:rFonts w:hint="cs"/>
+          <w:sz w:val="24"/>
+          <w:szCs w:val="24"/>
+          <w:rtl/>
+        </w:rPr>
+        <w:t>, בו לכל לוח יש ציון. הדרך שבה השגנו את הציון הזה, היא ע"י מעבר על ה</w:t>
+      </w:r>
+      <w:r>
+        <w:rPr>
+          <w:sz w:val="24"/>
+          <w:szCs w:val="24"/>
+        </w:rPr>
+        <w:t>Q-table</w:t>
+      </w:r>
+      <w:r>
+        <w:rPr>
+          <w:rFonts w:hint="cs"/>
+          <w:sz w:val="24"/>
+          <w:szCs w:val="24"/>
+          <w:rtl/>
+        </w:rPr>
+        <w:t xml:space="preserve"> , לכל מצב עם ערך שאינו טריוואלי (שמעיד על כך שמידע לא פעפע לנקודה זו), יפעיל את הפעולה על הלוח, ונקבל לוח חדש, עם ציון זהה. נמצע ציונים של לוחות זהים. כלומר הדגימות שאנו מעבירים לרשת הם לוח, וציונו.</w:t>
+      </w:r>
+    </w:p>
+    <w:p>
+      <w:pPr>
+        <w:bidi/>
+        <w:rPr>
+          <w:rFonts w:hint="cs"/>
+          <w:sz w:val="24"/>
+          <w:szCs w:val="24"/>
+          <w:u w:val="single"/>
+          <w:rtl/>
+        </w:rPr>
+      </w:pPr>
+      <w:r>
+        <w:rPr>
+          <w:rFonts w:hint="cs"/>
+          <w:sz w:val="24"/>
+          <w:szCs w:val="24"/>
+          <w:u w:val="single"/>
+          <w:rtl/>
+        </w:rPr>
+        <w:t>רשת ה-</w:t>
+      </w:r>
+      <w:r>
+        <w:rPr>
+          <w:sz w:val="24"/>
+          <w:szCs w:val="24"/>
+          <w:u w:val="single"/>
+        </w:rPr>
+        <w:t>CNN</w:t>
+      </w:r>
+    </w:p>
+    <w:p>
+      <w:pPr>
+        <w:bidi/>
+        <w:rPr>
+          <w:sz w:val="24"/>
+          <w:szCs w:val="24"/>
+          <w:rtl/>
+        </w:rPr>
+      </w:pPr>
+      <w:r>
+        <w:rPr>
+          <w:rFonts w:hint="cs"/>
+          <w:sz w:val="24"/>
+          <w:szCs w:val="24"/>
+          <w:rtl/>
+        </w:rPr>
+        <w:t xml:space="preserve">רשת זו תהיה מורכבת מקונבולוציות, עם קרנלים בגודל רצף הנצחון. הקרנלים יסרקו את לוחות המשחק שיקבלו, ונצפה שכל קרנל יחפש תבניות אחרות בלוח. </w:t>
+      </w:r>
+    </w:p>
+    <w:p>
+      <w:pPr>
+        <w:bidi/>
+        <w:rPr>
+          <w:sz w:val="24"/>
+          <w:szCs w:val="24"/>
+          <w:rtl/>
+        </w:rPr>
+      </w:pPr>
+      <w:r>
+        <w:rPr>
+          <w:rFonts w:hint="cs"/>
+          <w:sz w:val="24"/>
+          <w:szCs w:val="24"/>
+          <w:rtl/>
+        </w:rPr>
+        <w:t xml:space="preserve">לאחר </w:t>
+      </w:r>
+      <w:r>
+        <w:rPr>
+          <w:rFonts w:hint="cs"/>
+          <w:sz w:val="24"/>
+          <w:szCs w:val="24"/>
+          <w:rtl/>
+        </w:rPr>
+        <w:t>שכבות הקונבולוציה, נפעיל שכבות לינאריות שישקללו את כל הנתונים שאספו הקרנלים לצורך חיזוי ערך הלוח.</w:t>
+      </w:r>
+    </w:p>
+    <w:p>
+      <w:pPr>
+        <w:bidi/>
+        <w:rPr>
+          <w:sz w:val="24"/>
+          <w:szCs w:val="24"/>
+          <w:rtl/>
+        </w:rPr>
+      </w:pPr>
+      <w:r>
+        <w:rPr>
+          <w:rFonts w:hint="cs"/>
+          <w:sz w:val="24"/>
+          <w:szCs w:val="24"/>
+          <w:u w:val="single"/>
+          <w:rtl/>
+        </w:rPr>
+        <w:t>בחירת פעולה</w:t>
+      </w:r>
+      <w:r>
+        <w:rPr>
+          <w:rFonts w:hint="cs"/>
+          <w:sz w:val="24"/>
+          <w:szCs w:val="24"/>
+          <w:rtl/>
+        </w:rPr>
+        <w:t xml:space="preserve"> </w:t>
+      </w:r>
+    </w:p>
+    <w:p>
+      <w:pPr>
+        <w:bidi/>
+        <w:rPr>
+          <w:rFonts w:hint="cs"/>
+          <w:sz w:val="24"/>
+          <w:szCs w:val="24"/>
+          <w:rtl/>
+        </w:rPr>
+      </w:pPr>
+      <w:r>
+        <w:rPr>
+          <w:rFonts w:hint="cs"/>
+          <w:sz w:val="24"/>
+          <w:szCs w:val="24"/>
+          <w:rtl/>
+        </w:rPr>
+        <w:t>בזמן משחק, כאשר סוכן ה-</w:t>
+      </w:r>
+      <w:r>
+        <w:rPr>
+          <w:sz w:val="24"/>
+          <w:szCs w:val="24"/>
+        </w:rPr>
+        <w:t>CNN</w:t>
+      </w:r>
+      <w:r>
+        <w:rPr>
+          <w:rFonts w:hint="cs"/>
+          <w:sz w:val="24"/>
+          <w:szCs w:val="24"/>
+          <w:rtl/>
+        </w:rPr>
+        <w:t xml:space="preserve"> ירצה לבצע פעולה, </w:t>
+      </w:r>
+      <w:r>
+        <w:rPr>
+          <w:rFonts w:hint="cs"/>
+          <w:sz w:val="24"/>
+          <w:szCs w:val="24"/>
+          <w:rtl/>
+        </w:rPr>
+        <w:t xml:space="preserve">יחשב את כל הלוחות הישיגים ע"י הפעולות החוקיות, יפעיל על כל אחד מהם את הרשת, ויבחר בפעולה שהובילה ללוח שקיבל את הציון הגבוה ביותר. </w:t>
+      </w:r>
+    </w:p>
+    <w:p>
+      <w:pPr>
+        <w:bidi/>
+        <w:rPr>
+          <w:sz w:val="28"/>
+          <w:szCs w:val="28"/>
+          <w:rtl/>
+        </w:rPr>
+      </w:pPr>
+    </w:p>
+    <w:p>
+      <w:pPr>
+        <w:bidi/>
+        <w:rPr>
+          <w:sz w:val="28"/>
+          <w:szCs w:val="28"/>
+          <w:rtl/>
+        </w:rPr>
+      </w:pPr>
+    </w:p>
+    <w:p>
+      <w:pPr>
+        <w:bidi/>
+        <w:rPr>
+          <w:sz w:val="32"/>
+          <w:szCs w:val="32"/>
+          <w:u w:val="single"/>
+          <w:rtl/>
+        </w:rPr>
+      </w:pPr>
+      <w:r>
+        <w:rPr>
+          <w:rFonts w:hint="cs"/>
+          <w:sz w:val="32"/>
+          <w:szCs w:val="32"/>
+          <w:u w:val="single"/>
+          <w:rtl/>
+        </w:rPr>
+        <w:t>תוצאות</w:t>
+      </w:r>
+    </w:p>
+    <w:p>
+      <w:pPr>
+        <w:bidi/>
+        <w:rPr>
+          <w:sz w:val="24"/>
+          <w:szCs w:val="24"/>
+          <w:rtl/>
+        </w:rPr>
+      </w:pPr>
+    </w:p>
+    <w:p>
+      <w:pPr>
+        <w:bidi/>
+        <w:rPr>
+          <w:sz w:val="28"/>
+          <w:szCs w:val="28"/>
+          <w:rtl/>
+        </w:rPr>
+      </w:pPr>
+    </w:p>
+    <w:p>
+      <w:pPr>
+        <w:bidi/>
+        <w:rPr>
+          <w:sz w:val="28"/>
+          <w:szCs w:val="28"/>
+          <w:rtl/>
+        </w:rPr>
+      </w:pPr>
+    </w:p>
+    <w:p>
+      <w:pPr>
+        <w:bidi/>
+        <w:rPr>
+          <w:sz w:val="28"/>
+          <w:szCs w:val="28"/>
+          <w:rtl/>
+        </w:rPr>
+      </w:pPr>
+    </w:p>
+    <w:p>
+      <w:pPr>
+        <w:bidi/>
+        <w:rPr>
+          <w:sz w:val="28"/>
+          <w:szCs w:val="28"/>
+          <w:rtl/>
+        </w:rPr>
+      </w:pPr>
+      <w:r>
+        <w:rPr>
+          <w:rFonts w:hint="cs"/>
+          <w:sz w:val="28"/>
+          <w:szCs w:val="28"/>
+          <w:rtl/>
+        </w:rPr>
+        <w:lastRenderedPageBreak/>
+        <w:t>ביביליוגרפיה:</w:t>
       </w:r>
     </w:p>
     <w:p>
@@ -2139,1177 +3916,11 @@
         </w:numPr>
         <w:bidi/>
         <w:rPr>
-          <w:sz w:val="24"/>
-          <w:szCs w:val="24"/>
-          <w:rtl/>
-        </w:rPr>
-      </w:pPr>
-      <w:r>
-        <w:rPr>
-          <w:rFonts w:hint="cs"/>
-          <w:sz w:val="24"/>
-          <w:szCs w:val="24"/>
-          <w:rtl/>
-        </w:rPr>
-        <w:t>לדבר על העניין שעיקרון הפעולה שלנו דומה להפעלת קונבולוציה, אבל הוא יעיל יותר כי לא צריך לחשב את הקונבולוציות על כל הלוח כל פעם מחדש.</w:t>
-      </w:r>
-    </w:p>
-    <w:p>
-      <w:pPr>
-        <w:pStyle w:val="ListParagraph"/>
-        <w:numPr>
-          <w:ilvl w:val="0"/>
-          <w:numId w:val="2"/>
-        </w:numPr>
-        <w:bidi/>
-        <w:rPr>
-          <w:sz w:val="28"/>
-          <w:szCs w:val="28"/>
-          <w:highlight w:val="yellow"/>
-        </w:rPr>
-      </w:pPr>
-      <w:r>
-        <w:rPr>
-          <w:rFonts w:hint="cs"/>
-          <w:sz w:val="24"/>
-          <w:szCs w:val="24"/>
-          <w:highlight w:val="yellow"/>
-          <w:rtl/>
-        </w:rPr>
-        <w:t>להוסיף שהוכח שהשחקן הראשון בארבע בשורה תמיד מנצח</w:t>
-      </w:r>
-      <w:r>
-        <w:rPr>
-          <w:rFonts w:hint="cs"/>
-          <w:sz w:val="24"/>
-          <w:szCs w:val="24"/>
-          <w:highlight w:val="yellow"/>
-          <w:rtl/>
-        </w:rPr>
-        <w:t>, ולכן כשהרצנו את האלגוריתמים תמיד הרצנו שפעם אחת הם מתחילים, וברצף משחקים אחר הם לא מתחילים.</w:t>
-      </w:r>
-    </w:p>
-    <w:p>
-      <w:pPr>
-        <w:bidi/>
-        <w:rPr>
-          <w:sz w:val="28"/>
-          <w:szCs w:val="28"/>
-          <w:highlight w:val="yellow"/>
-          <w:rtl/>
-        </w:rPr>
-      </w:pPr>
-    </w:p>
-    <w:p>
-      <w:pPr>
-        <w:bidi/>
-        <w:rPr>
-          <w:sz w:val="24"/>
-          <w:szCs w:val="24"/>
-          <w:u w:val="single"/>
-          <w:rtl/>
-        </w:rPr>
-      </w:pPr>
-      <w:r>
-        <w:rPr>
-          <w:rFonts w:hint="cs"/>
-          <w:sz w:val="24"/>
-          <w:szCs w:val="24"/>
-          <w:u w:val="single"/>
-          <w:rtl/>
-        </w:rPr>
-        <w:t>הרחב</w:t>
-      </w:r>
-      <w:r>
-        <w:rPr>
-          <w:rFonts w:hint="cs"/>
-          <w:sz w:val="24"/>
-          <w:szCs w:val="24"/>
-          <w:u w:val="single"/>
-          <w:rtl/>
-        </w:rPr>
-        <w:t xml:space="preserve">ת אלגוריתם </w:t>
-      </w:r>
-      <w:r>
-        <w:rPr>
-          <w:sz w:val="24"/>
-          <w:szCs w:val="24"/>
-          <w:u w:val="single"/>
-        </w:rPr>
-        <w:t>minmax</w:t>
-      </w:r>
-      <w:r>
-        <w:rPr>
-          <w:rFonts w:hint="cs"/>
-          <w:sz w:val="24"/>
-          <w:szCs w:val="24"/>
-          <w:u w:val="single"/>
-          <w:rtl/>
-        </w:rPr>
-        <w:t xml:space="preserve"> עבור משחק של יותר משני שחקנים:</w:t>
-      </w:r>
-      <w:r>
-        <w:rPr>
-          <w:rFonts w:hint="cs"/>
-          <w:sz w:val="24"/>
-          <w:szCs w:val="24"/>
-          <w:u w:val="single"/>
-          <w:rtl/>
-        </w:rPr>
-        <w:t xml:space="preserve"> </w:t>
-      </w:r>
-    </w:p>
-    <w:p>
-      <w:pPr>
-        <w:bidi/>
-        <w:rPr>
-          <w:sz w:val="24"/>
-          <w:szCs w:val="24"/>
-          <w:rtl/>
-        </w:rPr>
-      </w:pPr>
-      <w:r>
-        <w:rPr>
-          <w:rFonts w:hint="cs"/>
-          <w:sz w:val="24"/>
-          <w:szCs w:val="24"/>
-          <w:rtl/>
-        </w:rPr>
-        <w:t>במקרה זה, השחקן הראשי יהיה שחקן המקסימום, ומבחינתו כל שאר השחקנים יהיו שחקני המינימום. בשערוך הערך עבור כל קודקוד בעץ ששחקן המקסימום מגדיר(עד עומק מסוים), שחקן המקסימום יבחר את הערך המקסימלי מבין ערכי כל ילדיו</w:t>
-      </w:r>
-      <w:r>
-        <w:rPr>
-          <w:rFonts w:hint="cs"/>
-          <w:sz w:val="24"/>
-          <w:szCs w:val="24"/>
-          <w:rtl/>
-        </w:rPr>
-        <w:t>.</w:t>
-      </w:r>
-      <w:r>
-        <w:rPr>
-          <w:rFonts w:hint="cs"/>
-          <w:sz w:val="24"/>
-          <w:szCs w:val="24"/>
-          <w:rtl/>
-        </w:rPr>
-        <w:t xml:space="preserve"> כל אחד משחקני המינימום יבחר </w:t>
-      </w:r>
-      <w:r>
-        <w:rPr>
-          <w:rFonts w:hint="cs"/>
-          <w:sz w:val="24"/>
-          <w:szCs w:val="24"/>
-          <w:rtl/>
-        </w:rPr>
-        <w:t xml:space="preserve">את המינימום מבין ערכי כל ילדיו. </w:t>
-      </w:r>
-    </w:p>
-    <w:p>
-      <w:pPr>
-        <w:bidi/>
-        <w:rPr>
-          <w:sz w:val="24"/>
-          <w:szCs w:val="24"/>
-          <w:rtl/>
-        </w:rPr>
-      </w:pPr>
-      <w:r>
-        <w:rPr>
-          <w:rFonts w:hint="cs"/>
-          <w:sz w:val="24"/>
-          <w:szCs w:val="24"/>
-          <w:rtl/>
-        </w:rPr>
-        <w:t>נשים לב כי בגישה זו, מטרתו של כל שחקן מינימום היא לוודא ששחקן המקסימום לא מנצח, גם אם זה גורר ששחקן מינימום אחר ינצח- מכיוון שההיוריסטיקות מחושבות במינוס על כלל היריבים, אזי מטרת כל אחד משחקני המינימום היא שכל השחקנים היריבים(כולל הם עצמם) יקבלו ניקוד גבוה, וכך יורידו מערכו של שחקן המקסימום. בעיני שחקן המקסימום, כלל יריביו עשו יד אחת נגדו.</w:t>
-      </w:r>
-    </w:p>
-    <w:p>
-      <w:pPr>
-        <w:bidi/>
-        <w:rPr>
-          <w:sz w:val="24"/>
-          <w:szCs w:val="24"/>
-          <w:rtl/>
-        </w:rPr>
-      </w:pPr>
-    </w:p>
-    <w:p>
-      <w:pPr>
-        <w:bidi/>
-        <w:rPr>
-          <w:sz w:val="24"/>
-          <w:szCs w:val="24"/>
-          <w:rtl/>
-        </w:rPr>
-      </w:pPr>
-      <w:r>
-        <w:rPr>
-          <w:rFonts w:hint="cs"/>
-          <w:sz w:val="24"/>
-          <w:szCs w:val="24"/>
-          <w:rtl/>
-        </w:rPr>
-        <w:t>מימשנו מספר היוריסטיקות פשוטות לצורך בדיקת שאר השחקנים, עליהם נפרט בשלב התוצאות. כעת נציג את ההיוריסטיקה המרכזית ששימשה את אלגוריתם המינמקס:</w:t>
-      </w:r>
-    </w:p>
-    <w:p>
-      <w:pPr>
-        <w:bidi/>
-        <w:rPr>
-          <w:sz w:val="24"/>
-          <w:szCs w:val="24"/>
-          <w:rtl/>
-        </w:rPr>
-      </w:pPr>
-      <w:r>
-        <w:rPr>
-          <w:rFonts w:hint="cs"/>
-          <w:sz w:val="24"/>
-          <w:szCs w:val="24"/>
-          <w:u w:val="single"/>
-          <w:rtl/>
-        </w:rPr>
-        <w:t xml:space="preserve">היוריסטיקת </w:t>
-      </w:r>
-      <w:r>
-        <w:rPr>
-          <w:sz w:val="24"/>
-          <w:szCs w:val="24"/>
-          <w:u w:val="single"/>
-        </w:rPr>
-        <w:t>complex</w:t>
-      </w:r>
-      <w:r>
-        <w:rPr>
-          <w:rFonts w:hint="cs"/>
-          <w:sz w:val="24"/>
-          <w:szCs w:val="24"/>
-          <w:u w:val="single"/>
-          <w:rtl/>
-        </w:rPr>
-        <w:t xml:space="preserve"> </w:t>
-      </w:r>
-      <w:r>
-        <w:rPr>
-          <w:rFonts w:hint="cs"/>
-          <w:sz w:val="24"/>
-          <w:szCs w:val="24"/>
-          <w:highlight w:val="yellow"/>
-          <w:rtl/>
-        </w:rPr>
-        <w:t>(לשנות בקוד ב</w:t>
-      </w:r>
-      <w:proofErr w:type="spellStart"/>
-      <w:r>
-        <w:rPr>
-          <w:sz w:val="24"/>
-          <w:szCs w:val="24"/>
-          <w:highlight w:val="yellow"/>
-        </w:rPr>
-        <w:t>arg_parse</w:t>
-      </w:r>
-      <w:proofErr w:type="spellEnd"/>
-      <w:r>
-        <w:rPr>
-          <w:rFonts w:hint="cs"/>
-          <w:sz w:val="24"/>
-          <w:szCs w:val="24"/>
-          <w:highlight w:val="yellow"/>
-          <w:rtl/>
-        </w:rPr>
-        <w:t xml:space="preserve"> ל</w:t>
-      </w:r>
-      <w:r>
-        <w:rPr>
-          <w:sz w:val="24"/>
-          <w:szCs w:val="24"/>
-          <w:highlight w:val="yellow"/>
-        </w:rPr>
-        <w:t>complex</w:t>
-      </w:r>
-      <w:r>
-        <w:rPr>
-          <w:rFonts w:hint="cs"/>
-          <w:sz w:val="24"/>
-          <w:szCs w:val="24"/>
-          <w:highlight w:val="yellow"/>
-          <w:rtl/>
-        </w:rPr>
-        <w:t xml:space="preserve"> במקום </w:t>
-      </w:r>
-      <w:proofErr w:type="spellStart"/>
-      <w:r>
-        <w:rPr>
-          <w:sz w:val="24"/>
-          <w:szCs w:val="24"/>
-          <w:highlight w:val="yellow"/>
-        </w:rPr>
-        <w:t>allcomplex</w:t>
-      </w:r>
-      <w:proofErr w:type="spellEnd"/>
-      <w:r>
-        <w:rPr>
-          <w:rFonts w:hint="cs"/>
-          <w:sz w:val="24"/>
-          <w:szCs w:val="24"/>
-          <w:highlight w:val="yellow"/>
-          <w:rtl/>
-        </w:rPr>
-        <w:t>)</w:t>
-      </w:r>
-    </w:p>
-    <w:p>
-      <w:pPr>
-        <w:bidi/>
-        <w:rPr>
-          <w:sz w:val="24"/>
-          <w:szCs w:val="24"/>
-          <w:rtl/>
-        </w:rPr>
-      </w:pPr>
-      <w:r>
-        <w:rPr>
-          <w:rFonts w:hint="cs"/>
-          <w:sz w:val="24"/>
-          <w:szCs w:val="24"/>
-          <w:rtl/>
-        </w:rPr>
-        <w:t xml:space="preserve">ההיוריסטיקה פועלת באופן הבא: </w:t>
-      </w:r>
-    </w:p>
-    <w:p>
-      <w:pPr>
-        <w:bidi/>
-        <w:rPr>
-          <w:sz w:val="24"/>
-          <w:szCs w:val="24"/>
-          <w:rtl/>
-        </w:rPr>
-      </w:pPr>
-      <w:r>
-        <w:rPr>
-          <w:rFonts w:hint="cs"/>
-          <w:sz w:val="24"/>
-          <w:szCs w:val="24"/>
-          <w:rtl/>
-        </w:rPr>
-        <w:t>בהינתן לוח מסוים, ההיוריסטיקה תבח</w:t>
-      </w:r>
-      <w:r>
-        <w:rPr>
-          <w:rFonts w:hint="cs"/>
-          <w:sz w:val="24"/>
-          <w:szCs w:val="24"/>
-          <w:rtl/>
-        </w:rPr>
-        <w:t xml:space="preserve">ן את כל הרצפים השונים </w:t>
-      </w:r>
-      <w:r>
-        <w:rPr>
-          <w:rFonts w:hint="cs"/>
-          <w:sz w:val="24"/>
-          <w:szCs w:val="24"/>
-          <w:rtl/>
-        </w:rPr>
-        <w:t>הקיימים על הלוח אשר לא חסומים, לכל</w:t>
-      </w:r>
-      <w:r>
-        <w:rPr>
-          <w:rFonts w:hint="cs"/>
-          <w:sz w:val="24"/>
-          <w:szCs w:val="24"/>
-          <w:rtl/>
-        </w:rPr>
-        <w:t xml:space="preserve"> </w:t>
-      </w:r>
-      <w:r>
-        <w:rPr>
-          <w:rFonts w:hint="cs"/>
-          <w:sz w:val="24"/>
-          <w:szCs w:val="24"/>
-          <w:rtl/>
-        </w:rPr>
-        <w:t xml:space="preserve">לוח היא </w:t>
-      </w:r>
-      <w:r>
-        <w:rPr>
-          <w:rFonts w:hint="cs"/>
-          <w:sz w:val="24"/>
-          <w:szCs w:val="24"/>
-          <w:rtl/>
-        </w:rPr>
-        <w:t xml:space="preserve">מחזירה </w:t>
-      </w:r>
-      <w:r>
-        <w:rPr>
-          <w:rFonts w:hint="cs"/>
-          <w:sz w:val="24"/>
-          <w:szCs w:val="24"/>
-          <w:rtl/>
-        </w:rPr>
-        <w:t xml:space="preserve">שני ערכים, שמייצגים את הרצף הארוך ביותר שהושג בלוח, וכמות המופעים שלו. </w:t>
-      </w:r>
-      <w:r>
-        <w:rPr>
-          <w:rFonts w:hint="cs"/>
-          <w:sz w:val="24"/>
-          <w:szCs w:val="24"/>
-          <w:rtl/>
-        </w:rPr>
-        <w:t>כאשר מאלו מחסרים את שקלול הערכים המתאימים ליריבים. לדוגמא:</w:t>
-      </w:r>
-    </w:p>
-    <w:p>
-      <w:pPr>
-        <w:rPr>
-          <w:sz w:val="24"/>
-          <w:szCs w:val="24"/>
-        </w:rPr>
-      </w:pPr>
-    </w:p>
-    <w:p>
-      <w:pPr>
-        <w:bidi/>
-        <w:rPr>
-          <w:sz w:val="24"/>
-          <w:szCs w:val="24"/>
-          <w:rtl/>
-        </w:rPr>
-      </w:pPr>
-    </w:p>
-    <w:p>
-      <w:pPr>
-        <w:bidi/>
-        <w:rPr>
-          <w:sz w:val="24"/>
-          <w:szCs w:val="24"/>
-          <w:rtl/>
-        </w:rPr>
-      </w:pPr>
-    </w:p>
-    <w:p>
-      <w:pPr>
-        <w:bidi/>
-        <w:rPr>
-          <w:sz w:val="24"/>
-          <w:szCs w:val="24"/>
-          <w:rtl/>
-        </w:rPr>
-      </w:pPr>
-    </w:p>
-    <w:p>
-      <w:pPr>
-        <w:bidi/>
-        <w:rPr>
-          <w:sz w:val="24"/>
-          <w:szCs w:val="24"/>
-          <w:rtl/>
-        </w:rPr>
-      </w:pPr>
-    </w:p>
-    <w:p>
-      <w:pPr>
-        <w:pStyle w:val="ListParagraph"/>
-        <w:numPr>
-          <w:ilvl w:val="0"/>
-          <w:numId w:val="2"/>
-        </w:numPr>
-        <w:bidi/>
-        <w:rPr>
-          <w:sz w:val="24"/>
-          <w:szCs w:val="24"/>
-        </w:rPr>
-      </w:pPr>
-      <w:r>
-        <w:rPr>
-          <w:rFonts w:hint="cs"/>
-          <w:sz w:val="24"/>
-          <w:szCs w:val="24"/>
-          <w:rtl/>
-        </w:rPr>
-        <w:t>הרצף הארוך ביותר שהושג</w:t>
-      </w:r>
-    </w:p>
-    <w:p>
-      <w:pPr>
-        <w:pStyle w:val="ListParagraph"/>
-        <w:numPr>
-          <w:ilvl w:val="0"/>
-          <w:numId w:val="2"/>
-        </w:numPr>
-        <w:bidi/>
-        <w:rPr>
-          <w:sz w:val="24"/>
-          <w:szCs w:val="24"/>
-          <w:rtl/>
-        </w:rPr>
-      </w:pPr>
-      <w:r>
-        <w:rPr>
-          <w:rFonts w:hint="cs"/>
-          <w:sz w:val="24"/>
-          <w:szCs w:val="24"/>
-          <w:rtl/>
-        </w:rPr>
-        <w:t>מספר הרצפים באורך זה</w:t>
-      </w:r>
-    </w:p>
-    <w:p>
-      <w:pPr>
-        <w:bidi/>
-        <w:rPr>
-          <w:sz w:val="24"/>
-          <w:szCs w:val="24"/>
-          <w:u w:val="single"/>
-          <w:rtl/>
-        </w:rPr>
-      </w:pPr>
-      <w:r>
-        <w:rPr>
-          <w:rFonts w:hint="cs"/>
-          <w:sz w:val="24"/>
-          <w:szCs w:val="24"/>
-          <w:u w:val="single"/>
-          <w:rtl/>
-        </w:rPr>
-        <w:t>עבור כל שחקן:</w:t>
-      </w:r>
-    </w:p>
-    <w:p>
-      <w:pPr>
-        <w:pStyle w:val="ListParagraph"/>
-        <w:numPr>
-          <w:ilvl w:val="0"/>
-          <w:numId w:val="2"/>
-        </w:numPr>
-        <w:bidi/>
-        <w:rPr>
-          <w:sz w:val="24"/>
-          <w:szCs w:val="24"/>
-        </w:rPr>
-      </w:pPr>
-      <w:r>
-        <w:rPr>
-          <w:rFonts w:hint="cs"/>
-          <w:sz w:val="24"/>
-          <w:szCs w:val="24"/>
-          <w:rtl/>
-        </w:rPr>
-        <w:t>אם רצף מסוים לא מכיל</w:t>
-      </w:r>
-      <w:r>
-        <w:rPr>
-          <w:rFonts w:hint="cs"/>
-          <w:sz w:val="24"/>
-          <w:szCs w:val="24"/>
-          <w:rtl/>
-        </w:rPr>
-        <w:t xml:space="preserve"> את</w:t>
-      </w:r>
-      <w:r>
-        <w:rPr>
-          <w:rFonts w:hint="cs"/>
-          <w:sz w:val="24"/>
-          <w:szCs w:val="24"/>
-          <w:rtl/>
-        </w:rPr>
-        <w:t xml:space="preserve"> כלל דיסקיות שלו, או מכיל דיסקיות שלו אך גם של היריב, הוא לא יילקח בחשבון</w:t>
-      </w:r>
-    </w:p>
-    <w:p>
-      <w:pPr>
-        <w:pStyle w:val="ListParagraph"/>
-        <w:numPr>
-          <w:ilvl w:val="0"/>
-          <w:numId w:val="2"/>
-        </w:numPr>
-        <w:bidi/>
-        <w:rPr>
-          <w:sz w:val="24"/>
-          <w:szCs w:val="24"/>
-          <w:rtl/>
-        </w:rPr>
-      </w:pPr>
-      <w:r>
-        <w:rPr>
-          <w:rFonts w:hint="cs"/>
-          <w:sz w:val="24"/>
-          <w:szCs w:val="24"/>
-          <w:rtl/>
-        </w:rPr>
-        <w:t>אם הושג נצחון, נחזיר אינסוף עבור לוח זה באופן מיידי, ומספר הרצפים באורך זה.</w:t>
-      </w:r>
-    </w:p>
-    <w:p>
-      <w:pPr>
-        <w:pStyle w:val="ListParagraph"/>
-        <w:numPr>
-          <w:ilvl w:val="0"/>
-          <w:numId w:val="2"/>
-        </w:numPr>
-        <w:bidi/>
-        <w:rPr>
-          <w:sz w:val="24"/>
-          <w:szCs w:val="24"/>
-        </w:rPr>
-      </w:pPr>
-      <w:r>
-        <w:rPr>
-          <w:rFonts w:hint="cs"/>
-          <w:sz w:val="24"/>
-          <w:szCs w:val="24"/>
-          <w:rtl/>
-        </w:rPr>
-        <w:t>אחרת</w:t>
-      </w:r>
-      <w:r>
-        <w:rPr>
-          <w:rFonts w:hint="cs"/>
-          <w:sz w:val="24"/>
-          <w:szCs w:val="24"/>
-          <w:rtl/>
-        </w:rPr>
-        <w:t xml:space="preserve">, נחזיר </w:t>
-      </w:r>
-      <m:oMath>
-        <m:sSup>
-          <m:sSupPr>
-            <m:ctrlPr>
-              <w:rPr>
-                <w:rFonts w:ascii="Cambria Math" w:hAnsi="Cambria Math"/>
-                <w:i/>
-                <w:sz w:val="24"/>
-                <w:szCs w:val="24"/>
-              </w:rPr>
-            </m:ctrlPr>
-          </m:sSupPr>
-          <m:e>
-            <m:r>
-              <w:rPr>
-                <w:rFonts w:ascii="Cambria Math" w:hAnsi="Cambria Math"/>
-                <w:sz w:val="24"/>
-                <w:szCs w:val="24"/>
-              </w:rPr>
-              <m:t>2</m:t>
-            </m:r>
-          </m:e>
-          <m:sup>
-            <m:r>
-              <m:rPr>
-                <m:sty m:val="p"/>
-              </m:rPr>
-              <w:rPr>
-                <w:rFonts w:ascii="Cambria Math" w:hAnsi="Cambria Math"/>
-                <w:sz w:val="24"/>
-                <w:szCs w:val="24"/>
-              </w:rPr>
-              <m:t>max⁡</m:t>
-            </m:r>
-            <m:r>
-              <w:rPr>
-                <w:rFonts w:ascii="Cambria Math" w:hAnsi="Cambria Math"/>
-                <w:sz w:val="24"/>
-                <w:szCs w:val="24"/>
-              </w:rPr>
-              <m:t>_streak</m:t>
-            </m:r>
-          </m:sup>
-        </m:sSup>
-      </m:oMath>
-      <w:r>
-        <w:rPr>
-          <w:rFonts w:eastAsiaTheme="minorEastAsia" w:hint="cs"/>
-          <w:sz w:val="24"/>
-          <w:szCs w:val="24"/>
-          <w:rtl/>
-        </w:rPr>
-        <w:t xml:space="preserve"> , ומספר הרצפים באורך זה</w:t>
-      </w:r>
-    </w:p>
-    <w:p>
-      <w:pPr>
-        <w:bidi/>
-        <w:rPr>
-          <w:sz w:val="24"/>
-          <w:szCs w:val="24"/>
-          <w:rtl/>
-        </w:rPr>
-      </w:pPr>
-    </w:p>
-    <w:p>
-      <w:pPr>
-        <w:bidi/>
-        <w:rPr>
-          <w:sz w:val="24"/>
-          <w:szCs w:val="24"/>
-          <w:rtl/>
-        </w:rPr>
-      </w:pPr>
-      <w:r>
-        <w:rPr>
-          <w:rFonts w:hint="cs"/>
-          <w:sz w:val="24"/>
-          <w:szCs w:val="24"/>
-          <w:rtl/>
-        </w:rPr>
-        <w:t>לסיום, ההיוריסטיקה תחזיר את הערכים הבאים:</w:t>
-      </w:r>
-    </w:p>
-    <w:p>
-      <w:pPr>
-        <w:pStyle w:val="ListParagraph"/>
-        <w:numPr>
-          <w:ilvl w:val="0"/>
-          <w:numId w:val="2"/>
-        </w:numPr>
-        <w:bidi/>
-        <w:rPr>
-          <w:sz w:val="24"/>
-          <w:szCs w:val="24"/>
-        </w:rPr>
-      </w:pPr>
-      <w:proofErr w:type="spellStart"/>
-      <w:r>
-        <w:rPr>
-          <w:sz w:val="24"/>
-          <w:szCs w:val="24"/>
-        </w:rPr>
-        <w:t>max_streak</w:t>
-      </w:r>
-      <w:proofErr w:type="spellEnd"/>
-      <w:r>
-        <w:rPr>
-          <w:sz w:val="24"/>
-          <w:szCs w:val="24"/>
-        </w:rPr>
-        <w:t>(</w:t>
-      </w:r>
-      <w:proofErr w:type="spellStart"/>
-      <w:r>
-        <w:rPr>
-          <w:sz w:val="24"/>
-          <w:szCs w:val="24"/>
-        </w:rPr>
-        <w:t>main_player</w:t>
-      </w:r>
-      <w:proofErr w:type="spellEnd"/>
-      <w:r>
-        <w:rPr>
-          <w:sz w:val="24"/>
-          <w:szCs w:val="24"/>
-        </w:rPr>
-        <w:t>)-</w:t>
-      </w:r>
-      <w:proofErr w:type="spellStart"/>
-      <w:r>
-        <w:rPr>
-          <w:sz w:val="24"/>
-          <w:szCs w:val="24"/>
-        </w:rPr>
-        <w:t>average_max_streak</w:t>
-      </w:r>
-      <w:proofErr w:type="spellEnd"/>
-      <w:r>
-        <w:rPr>
-          <w:sz w:val="24"/>
-          <w:szCs w:val="24"/>
-        </w:rPr>
-        <w:t>(</w:t>
-      </w:r>
-      <w:r>
-        <w:rPr>
-          <w:sz w:val="24"/>
-          <w:szCs w:val="24"/>
-        </w:rPr>
-        <w:t>opponents</w:t>
-      </w:r>
-      <w:r>
-        <w:rPr>
-          <w:sz w:val="24"/>
-          <w:szCs w:val="24"/>
-        </w:rPr>
-        <w:t>)</w:t>
-      </w:r>
-    </w:p>
-    <w:p>
-      <w:pPr>
-        <w:pStyle w:val="ListParagraph"/>
-        <w:numPr>
-          <w:ilvl w:val="0"/>
-          <w:numId w:val="2"/>
-        </w:numPr>
-        <w:bidi/>
-        <w:rPr>
-          <w:sz w:val="24"/>
-          <w:szCs w:val="24"/>
-        </w:rPr>
-      </w:pPr>
-      <w:proofErr w:type="spellStart"/>
-      <w:r>
-        <w:rPr>
-          <w:sz w:val="24"/>
-          <w:szCs w:val="24"/>
-        </w:rPr>
-        <w:t>num_of_max_streaks</w:t>
-      </w:r>
-      <w:proofErr w:type="spellEnd"/>
-      <w:r>
-        <w:rPr>
-          <w:sz w:val="24"/>
-          <w:szCs w:val="24"/>
-        </w:rPr>
-        <w:t>(</w:t>
-      </w:r>
-      <w:proofErr w:type="spellStart"/>
-      <w:r>
-        <w:rPr>
-          <w:sz w:val="24"/>
-          <w:szCs w:val="24"/>
-        </w:rPr>
-        <w:t>main_player</w:t>
-      </w:r>
-      <w:proofErr w:type="spellEnd"/>
-      <w:r>
-        <w:rPr>
-          <w:sz w:val="24"/>
-          <w:szCs w:val="24"/>
-        </w:rPr>
-        <w:t>)-sum(opponents*_</w:t>
-      </w:r>
-      <w:proofErr w:type="spellStart"/>
-      <w:r>
-        <w:rPr>
-          <w:sz w:val="24"/>
-          <w:szCs w:val="24"/>
-        </w:rPr>
-        <w:t>num_of_streaks</w:t>
-      </w:r>
-      <w:proofErr w:type="spellEnd"/>
-      <w:r>
-        <w:rPr>
-          <w:sz w:val="24"/>
-          <w:szCs w:val="24"/>
-        </w:rPr>
-        <w:t>)</w:t>
-      </w:r>
-      <w:r>
-        <w:rPr>
-          <w:rFonts w:hint="cs"/>
-          <w:sz w:val="24"/>
-          <w:szCs w:val="24"/>
-          <w:rtl/>
-        </w:rPr>
-        <w:t xml:space="preserve"> ,כלומר מחסירים מהשחקן הראשי את כמות הרצפים שלו, רק </w:t>
-      </w:r>
-      <w:r>
-        <w:rPr>
-          <w:rFonts w:hint="cs"/>
-          <w:sz w:val="24"/>
-          <w:szCs w:val="24"/>
-          <w:rtl/>
-        </w:rPr>
-        <w:t xml:space="preserve">את </w:t>
-      </w:r>
-      <w:r>
-        <w:rPr>
-          <w:rFonts w:hint="cs"/>
-          <w:sz w:val="24"/>
-          <w:szCs w:val="24"/>
-          <w:rtl/>
-        </w:rPr>
-        <w:t>כמויות רצפים שהצליחו להגיע לאותו רצף.</w:t>
-      </w:r>
-    </w:p>
-    <w:p>
-      <w:pPr>
-        <w:bidi/>
-        <w:rPr>
-          <w:sz w:val="24"/>
-          <w:szCs w:val="24"/>
-          <w:rtl/>
-        </w:rPr>
-      </w:pPr>
-      <w:r>
-        <w:rPr>
-          <w:rFonts w:hint="cs"/>
-          <w:sz w:val="24"/>
-          <w:szCs w:val="24"/>
-          <w:rtl/>
-        </w:rPr>
-        <w:t>הסבר:</w:t>
-      </w:r>
-    </w:p>
-    <w:p>
-      <w:pPr>
-        <w:pStyle w:val="ListParagraph"/>
-        <w:numPr>
-          <w:ilvl w:val="0"/>
-          <w:numId w:val="2"/>
-        </w:numPr>
-        <w:bidi/>
-        <w:rPr>
-          <w:sz w:val="24"/>
-          <w:szCs w:val="24"/>
-          <w:rtl/>
-        </w:rPr>
-      </w:pPr>
-      <w:r>
-        <w:rPr>
-          <w:rFonts w:hint="cs"/>
-          <w:sz w:val="24"/>
-          <w:szCs w:val="24"/>
-          <w:rtl/>
-        </w:rPr>
-        <w:t>ראשית, בהשוואה בין ציונים של שני לוחות שונים, הלוח עם ה-</w:t>
-      </w:r>
-      <w:proofErr w:type="spellStart"/>
-      <w:r>
-        <w:rPr>
-          <w:sz w:val="24"/>
-          <w:szCs w:val="24"/>
-        </w:rPr>
-        <w:t>max_streak</w:t>
-      </w:r>
-      <w:proofErr w:type="spellEnd"/>
-      <w:r>
-        <w:rPr>
-          <w:rFonts w:hint="cs"/>
-          <w:sz w:val="24"/>
-          <w:szCs w:val="24"/>
-          <w:rtl/>
-        </w:rPr>
-        <w:t xml:space="preserve"> הגדול יותר ייבחר קודם. רק אם לשניהם ערך זהה, נכריע לפי </w:t>
-      </w:r>
-      <w:proofErr w:type="spellStart"/>
-      <w:r>
-        <w:rPr>
-          <w:sz w:val="24"/>
-          <w:szCs w:val="24"/>
-        </w:rPr>
-        <w:t>num_of_max_streaks</w:t>
-      </w:r>
-      <w:proofErr w:type="spellEnd"/>
-    </w:p>
-    <w:p>
-      <w:pPr>
-        <w:pStyle w:val="ListParagraph"/>
-        <w:numPr>
-          <w:ilvl w:val="0"/>
-          <w:numId w:val="2"/>
-        </w:numPr>
-        <w:bidi/>
-        <w:rPr>
-          <w:sz w:val="24"/>
-          <w:szCs w:val="24"/>
-        </w:rPr>
-      </w:pPr>
-      <w:r>
-        <w:rPr>
-          <w:rFonts w:hint="cs"/>
-          <w:sz w:val="24"/>
-          <w:szCs w:val="24"/>
-          <w:rtl/>
-        </w:rPr>
-        <w:t>הסיבה להחזרת אינסוף אם יש נצחון מיידי, היא בגלל העניין הבא: כאשר האלגוריתם מורץ עם עומק גדול מ2, יכול לקרות מצב שיינתן אותו ציון ללוח שבו אנו מגיעים לרצף נצחון בתור הקרוב ואז עושים פעולה כלשהי בתור הבא, או להפך. אך אם היינו יכולים לנצח בתור הקרוב, אין סיבה שלא נעשה זאת כעת!</w:t>
-      </w:r>
-    </w:p>
-    <w:p>
-      <w:pPr>
-        <w:pStyle w:val="ListParagraph"/>
-        <w:numPr>
-          <w:ilvl w:val="0"/>
-          <w:numId w:val="2"/>
-        </w:numPr>
-        <w:bidi/>
-        <w:rPr>
-          <w:sz w:val="24"/>
-          <w:szCs w:val="24"/>
-        </w:rPr>
-      </w:pPr>
-      <w:r>
-        <w:rPr>
-          <w:rFonts w:hint="cs"/>
-          <w:sz w:val="24"/>
-          <w:szCs w:val="24"/>
-          <w:rtl/>
-        </w:rPr>
-        <w:t xml:space="preserve">רצינו לתת חשיבות קודם כל </w:t>
-      </w:r>
-      <w:r>
-        <w:rPr>
-          <w:rFonts w:hint="cs"/>
-          <w:sz w:val="24"/>
-          <w:szCs w:val="24"/>
-          <w:rtl/>
-        </w:rPr>
-        <w:t xml:space="preserve">לרצף הארוך ביותר שהשגנו. אם שאר השחקנים בלוח זה השיגו רצפים מקסימליים קטנים יותר, זהו מדד מבחינתנו ללוח שכדאי לבחור בו, לפיכך כאשר עושים </w:t>
-      </w:r>
-      <m:oMath>
-        <m:sSup>
-          <m:sSupPr>
-            <m:ctrlPr>
-              <w:rPr>
-                <w:rFonts w:ascii="Cambria Math" w:hAnsi="Cambria Math"/>
-                <w:i/>
-                <w:sz w:val="24"/>
-                <w:szCs w:val="24"/>
-              </w:rPr>
-            </m:ctrlPr>
-          </m:sSupPr>
-          <m:e>
-            <m:r>
-              <w:rPr>
-                <w:rFonts w:ascii="Cambria Math" w:hAnsi="Cambria Math"/>
-                <w:sz w:val="24"/>
-                <w:szCs w:val="24"/>
-              </w:rPr>
-              <m:t>2</m:t>
-            </m:r>
-          </m:e>
-          <m:sup>
-            <m:r>
-              <m:rPr>
-                <m:sty m:val="p"/>
-              </m:rPr>
-              <w:rPr>
-                <w:rFonts w:ascii="Cambria Math" w:hAnsi="Cambria Math"/>
-                <w:sz w:val="24"/>
-                <w:szCs w:val="24"/>
-              </w:rPr>
-              <m:t>max⁡</m:t>
-            </m:r>
-            <m:r>
-              <w:rPr>
-                <w:rFonts w:ascii="Cambria Math" w:hAnsi="Cambria Math"/>
-                <w:sz w:val="24"/>
-                <w:szCs w:val="24"/>
-              </w:rPr>
-              <m:t>_streak</m:t>
-            </m:r>
-          </m:sup>
-        </m:sSup>
-      </m:oMath>
-      <w:r>
-        <w:rPr>
-          <w:rFonts w:eastAsiaTheme="minorEastAsia" w:hint="cs"/>
-          <w:sz w:val="24"/>
-          <w:szCs w:val="24"/>
-          <w:rtl/>
-        </w:rPr>
-        <w:t xml:space="preserve"> נותנים חשיבות גדולה יותר לרצפים ארוכים יותר, ובנוסף מקטינים את הסיכוי שהלוח לא ייבחר בגלל יכולותיהם של השחקנים האחרים.</w:t>
-      </w:r>
-    </w:p>
-    <w:p>
-      <w:pPr>
-        <w:bidi/>
-        <w:rPr>
-          <w:sz w:val="28"/>
-          <w:szCs w:val="28"/>
-        </w:rPr>
-      </w:pPr>
-    </w:p>
-    <w:p>
-      <w:pPr>
-        <w:bidi/>
-        <w:rPr>
-          <w:sz w:val="28"/>
-          <w:szCs w:val="28"/>
-        </w:rPr>
-      </w:pPr>
-    </w:p>
-    <w:p>
-      <w:pPr>
-        <w:bidi/>
-        <w:rPr>
-          <w:sz w:val="28"/>
-          <w:szCs w:val="28"/>
-        </w:rPr>
-      </w:pPr>
-    </w:p>
-    <w:p>
-      <w:pPr>
-        <w:bidi/>
-        <w:rPr>
-          <w:sz w:val="28"/>
-          <w:szCs w:val="28"/>
-          <w:rtl/>
-        </w:rPr>
-      </w:pPr>
-    </w:p>
-    <w:p>
-      <w:pPr>
-        <w:bidi/>
-        <w:rPr>
-          <w:sz w:val="28"/>
-          <w:szCs w:val="28"/>
-          <w:rtl/>
-        </w:rPr>
-      </w:pPr>
-    </w:p>
-    <w:p>
-      <w:pPr>
-        <w:bidi/>
-        <w:rPr>
-          <w:sz w:val="28"/>
-          <w:szCs w:val="28"/>
-          <w:rtl/>
-        </w:rPr>
-      </w:pPr>
-    </w:p>
-    <w:p>
-      <w:pPr>
-        <w:bidi/>
-        <w:rPr>
-          <w:sz w:val="28"/>
-          <w:szCs w:val="28"/>
-          <w:rtl/>
-        </w:rPr>
-      </w:pPr>
-    </w:p>
-    <w:p>
-      <w:pPr>
-        <w:bidi/>
-        <w:rPr>
-          <w:sz w:val="28"/>
-          <w:szCs w:val="28"/>
-          <w:rtl/>
-        </w:rPr>
-      </w:pPr>
-    </w:p>
-    <w:p>
-      <w:pPr>
-        <w:bidi/>
-        <w:rPr>
-          <w:sz w:val="28"/>
-          <w:szCs w:val="28"/>
-          <w:rtl/>
-        </w:rPr>
-      </w:pPr>
-      <w:r>
-        <w:rPr>
-          <w:rFonts w:hint="cs"/>
-          <w:sz w:val="28"/>
-          <w:szCs w:val="28"/>
-          <w:rtl/>
-        </w:rPr>
-        <w:t>ביביליוגרפיה:</w:t>
-      </w:r>
-    </w:p>
-    <w:p>
-      <w:pPr>
-        <w:pStyle w:val="ListParagraph"/>
-        <w:numPr>
-          <w:ilvl w:val="0"/>
-          <w:numId w:val="2"/>
-        </w:numPr>
-        <w:bidi/>
-        <w:rPr>
-          <w:sz w:val="28"/>
-          <w:szCs w:val="28"/>
-        </w:rPr>
-      </w:pPr>
-      <w:hyperlink r:id="rId6" w:history="1">
+          <w:sz w:val="28"/>
+          <w:szCs w:val="28"/>
+        </w:rPr>
+      </w:pPr>
+      <w:hyperlink r:id="rId7" w:history="1">
         <w:r>
           <w:rPr>
             <w:rStyle w:val="Hyperlink"/>
@@ -3333,7 +3944,7 @@
           <w:szCs w:val="28"/>
         </w:rPr>
       </w:pPr>
-      <w:hyperlink r:id="rId7" w:history="1">
+      <w:hyperlink r:id="rId8" w:history="1">
         <w:r>
           <w:rPr>
             <w:rStyle w:val="Hyperlink"/>
@@ -3357,7 +3968,7 @@
           <w:szCs w:val="28"/>
         </w:rPr>
       </w:pPr>
-      <w:hyperlink r:id="rId8" w:history="1">
+      <w:hyperlink r:id="rId9" w:history="1">
         <w:r>
           <w:rPr>
             <w:rStyle w:val="Hyperlink"/>
@@ -3381,7 +3992,7 @@
           <w:szCs w:val="28"/>
         </w:rPr>
       </w:pPr>
-      <w:hyperlink r:id="rId9" w:history="1">
+      <w:hyperlink r:id="rId10" w:history="1">
         <w:r>
           <w:rPr>
             <w:rStyle w:val="Hyperlink"/>
@@ -4427,6 +5038,7 @@
   <w:style w:type="paragraph" w:default="1" w:styleId="Normal">
     <w:name w:val="Normal"/>
     <w:qFormat/>
+    <w:rsid w:val="00261041"/>
   </w:style>
   <w:style w:type="paragraph" w:styleId="Heading1">
     <w:name w:val="heading 1"/>

</xml_diff>

<commit_message>
edited configurations to run
</commit_message>
<xml_diff>
--- a/AI_final_project_report.docx
+++ b/AI_final_project_report.docx
@@ -36,23 +36,7 @@
           <w:sz w:val="40"/>
           <w:szCs w:val="40"/>
         </w:rPr>
-        <w:t xml:space="preserve">3D multi-player </w:t>
-      </w:r>
-      <w:proofErr w:type="gramStart"/>
-      <w:r>
-        <w:rPr>
-          <w:sz w:val="40"/>
-          <w:szCs w:val="40"/>
-        </w:rPr>
-        <w:t>connect</w:t>
-      </w:r>
-      <w:proofErr w:type="gramEnd"/>
-      <w:r>
-        <w:rPr>
-          <w:sz w:val="40"/>
-          <w:szCs w:val="40"/>
-        </w:rPr>
-        <w:t xml:space="preserve"> 4</w:t>
+        <w:t>3D multi-player connect 4</w:t>
       </w:r>
     </w:p>
     <w:p>
@@ -956,7 +940,6 @@
         </w:rPr>
         <w:t>להוסיף קישור ל</w:t>
       </w:r>
-      <w:proofErr w:type="spellStart"/>
       <w:r>
         <w:rPr>
           <w:sz w:val="24"/>
@@ -965,7 +948,6 @@
         </w:rPr>
         <w:t>github</w:t>
       </w:r>
-      <w:proofErr w:type="spellEnd"/>
       <w:r>
         <w:rPr>
           <w:rFonts w:hint="cs"/>
@@ -1043,7 +1025,6 @@
           <w:szCs w:val="24"/>
         </w:rPr>
       </w:pPr>
-      <w:proofErr w:type="spellStart"/>
       <w:r>
         <w:rPr>
           <w:sz w:val="24"/>
@@ -1051,7 +1032,6 @@
         </w:rPr>
         <w:t>minmax_agent</w:t>
       </w:r>
-      <w:proofErr w:type="spellEnd"/>
     </w:p>
     <w:p>
       <w:pPr>
@@ -1066,7 +1046,6 @@
           <w:szCs w:val="24"/>
         </w:rPr>
       </w:pPr>
-      <w:proofErr w:type="spellStart"/>
       <w:r>
         <w:rPr>
           <w:sz w:val="24"/>
@@ -1074,7 +1053,6 @@
         </w:rPr>
         <w:t>alpha_beta_agent</w:t>
       </w:r>
-      <w:proofErr w:type="spellEnd"/>
     </w:p>
     <w:p>
       <w:pPr>
@@ -1096,26 +1074,16 @@
           <w:szCs w:val="24"/>
           <w:highlight w:val="yellow"/>
         </w:rPr>
-        <w:t>Q-</w:t>
-      </w:r>
-      <w:proofErr w:type="spellStart"/>
+        <w:t>Q-learning</w:t>
+      </w:r>
       <w:r>
         <w:rPr>
           <w:sz w:val="24"/>
           <w:szCs w:val="24"/>
           <w:highlight w:val="yellow"/>
         </w:rPr>
-        <w:t>learning</w:t>
-      </w:r>
-      <w:r>
-        <w:rPr>
-          <w:sz w:val="24"/>
-          <w:szCs w:val="24"/>
-          <w:highlight w:val="yellow"/>
-        </w:rPr>
         <w:t>_agent</w:t>
       </w:r>
-      <w:proofErr w:type="spellEnd"/>
     </w:p>
     <w:p>
       <w:pPr>
@@ -1400,17 +1368,8 @@
           <w:sz w:val="24"/>
           <w:szCs w:val="24"/>
         </w:rPr>
-        <w:t xml:space="preserve">monte </w:t>
-      </w:r>
-      <w:proofErr w:type="spellStart"/>
-      <w:r>
-        <w:rPr>
-          <w:sz w:val="24"/>
-          <w:szCs w:val="24"/>
-        </w:rPr>
-        <w:t>carlo</w:t>
-      </w:r>
-      <w:proofErr w:type="spellEnd"/>
+        <w:t>monte carlo</w:t>
+      </w:r>
       <w:r>
         <w:rPr>
           <w:rFonts w:hint="cs"/>
@@ -2130,7 +2089,6 @@
         </w:rPr>
         <w:t xml:space="preserve"> </w:t>
       </w:r>
-      <w:proofErr w:type="spellStart"/>
       <w:r>
         <w:rPr>
           <w:sz w:val="24"/>
@@ -2139,7 +2097,6 @@
         </w:rPr>
         <w:t>minmax,alphabeta</w:t>
       </w:r>
-      <w:proofErr w:type="spellEnd"/>
       <w:r>
         <w:rPr>
           <w:rFonts w:hint="cs"/>
@@ -2260,6 +2217,7 @@
           <w:rFonts w:hint="cs"/>
           <w:sz w:val="24"/>
           <w:szCs w:val="24"/>
+          <w:highlight w:val="green"/>
           <w:rtl/>
         </w:rPr>
         <w:t>נשים לב כי גישה זו נכונה גם עבור ה-</w:t>
@@ -2268,6 +2226,7 @@
         <w:rPr>
           <w:sz w:val="24"/>
           <w:szCs w:val="24"/>
+          <w:highlight w:val="green"/>
         </w:rPr>
         <w:t>pruning</w:t>
       </w:r>
@@ -2276,6 +2235,7 @@
           <w:rFonts w:hint="cs"/>
           <w:sz w:val="24"/>
           <w:szCs w:val="24"/>
+          <w:highlight w:val="green"/>
           <w:rtl/>
         </w:rPr>
         <w:t xml:space="preserve"> באלגוריתם האלפא-בטא: עבור </w:t>
@@ -2285,9 +2245,60 @@
           <w:rFonts w:hint="cs"/>
           <w:sz w:val="24"/>
           <w:szCs w:val="24"/>
-          <w:rtl/>
-        </w:rPr>
-        <w:t xml:space="preserve">כל אחד משחקני המינימום, הם יודעים שמעליהם קיים איפשהו שחקן מקסימום שייקח את המקסימלי מבין הערכים שיתנו. עבור שחקן המקסימום, כל אחד </w:t>
+          <w:highlight w:val="green"/>
+          <w:rtl/>
+        </w:rPr>
+        <w:t>כל אחד משחקני המינימום, הם יודעים שמעליהם קיים איפשהו שחקן מקסימום שייקח את המקסימלי מבין הערכים שיתנו</w:t>
+      </w:r>
+      <w:r>
+        <w:rPr>
+          <w:rFonts w:hint="cs"/>
+          <w:sz w:val="24"/>
+          <w:szCs w:val="24"/>
+          <w:highlight w:val="green"/>
+          <w:rtl/>
+        </w:rPr>
+        <w:t>, ולכן יגזמו בהתאם לערך זה</w:t>
+      </w:r>
+      <w:r>
+        <w:rPr>
+          <w:rFonts w:hint="cs"/>
+          <w:sz w:val="24"/>
+          <w:szCs w:val="24"/>
+          <w:highlight w:val="green"/>
+          <w:rtl/>
+        </w:rPr>
+        <w:t xml:space="preserve">. </w:t>
+      </w:r>
+      <w:r>
+        <w:rPr>
+          <w:rFonts w:hint="cs"/>
+          <w:sz w:val="24"/>
+          <w:szCs w:val="24"/>
+          <w:highlight w:val="green"/>
+          <w:rtl/>
+        </w:rPr>
+        <w:t>מכיוון שכל אחד משחקני המינימום לוקח מינימום על ילדיו, לשחקן המקסימום יפעפע מינימום על ערכי מינימום, דבר דומה ללקחת מינימום רק לאחר כל פעולותיהם של כל שחקני המינימום יחדיו, כאילו הוא מתמודד רק נגד שחקן מינימום אחד. לפיכך גם הוא יגזום בהתאם</w:t>
+      </w:r>
+      <w:r>
+        <w:rPr>
+          <w:rFonts w:hint="cs"/>
+          <w:sz w:val="24"/>
+          <w:szCs w:val="24"/>
+          <w:highlight w:val="green"/>
+          <w:rtl/>
+        </w:rPr>
+        <w:t>, ולא יפספס הסתעפויות רלוונטיות בעץ</w:t>
+      </w:r>
+      <w:r>
+        <w:rPr>
+          <w:rFonts w:hint="cs"/>
+          <w:sz w:val="24"/>
+          <w:szCs w:val="24"/>
+          <w:highlight w:val="green"/>
+          <w:rtl/>
+        </w:rPr>
+        <w:t>.</w:t>
       </w:r>
     </w:p>
     <w:p>
@@ -2366,7 +2377,6 @@
         </w:rPr>
         <w:t>(לשנות בקוד ב</w:t>
       </w:r>
-      <w:proofErr w:type="spellStart"/>
       <w:r>
         <w:rPr>
           <w:sz w:val="24"/>
@@ -2375,7 +2385,6 @@
         </w:rPr>
         <w:t>arg_parse</w:t>
       </w:r>
-      <w:proofErr w:type="spellEnd"/>
       <w:r>
         <w:rPr>
           <w:rFonts w:hint="cs"/>
@@ -2404,7 +2413,6 @@
         </w:rPr>
         <w:t xml:space="preserve"> במקום </w:t>
       </w:r>
-      <w:proofErr w:type="spellStart"/>
       <w:r>
         <w:rPr>
           <w:sz w:val="24"/>
@@ -2413,7 +2421,6 @@
         </w:rPr>
         <w:t>allcomplex</w:t>
       </w:r>
-      <w:proofErr w:type="spellEnd"/>
       <w:r>
         <w:rPr>
           <w:rFonts w:hint="cs"/>
@@ -2588,6 +2595,7 @@
           <w:szCs w:val="24"/>
           <w:rtl/>
         </w:rPr>
+        <w:lastRenderedPageBreak/>
         <w:t>מכמות הרצפים הארוכים ביותר של השחקן המקסימלי, נחסיר רק את כמויות הרצפים המקסימליים של יריבים שהשיגו אותו רצף מקסימלי זהה לשל שחקן המקסימום- אנחנו לא רוצים לתת משקל ליריבים "חלשים" יותר בלוח נתו</w:t>
       </w:r>
       <w:r>
@@ -2622,7 +2630,6 @@
         <w:rPr>
           <w:noProof/>
         </w:rPr>
-        <w:lastRenderedPageBreak/>
         <w:drawing>
           <wp:anchor distT="0" distB="0" distL="114300" distR="114300" simplePos="0" relativeHeight="251659264" behindDoc="0" locked="0" layoutInCell="1" allowOverlap="1" wp14:anchorId="749AB417" wp14:editId="6499FF43">
             <wp:simplePos x="0" y="0"/>
@@ -3139,84 +3146,1343 @@
         </w:rPr>
         <w:t>ב</w:t>
       </w:r>
-      <w:proofErr w:type="spellStart"/>
       <w:r>
         <w:rPr>
           <w:sz w:val="24"/>
           <w:szCs w:val="24"/>
           <w:highlight w:val="yellow"/>
         </w:rPr>
-        <w:t>arg</w:t>
-      </w:r>
-      <w:proofErr w:type="spellEnd"/>
-      <w:r>
-        <w:rPr>
+        <w:t>arg parse</w:t>
+      </w:r>
+      <w:r>
+        <w:rPr>
+          <w:rFonts w:hint="cs"/>
           <w:sz w:val="24"/>
           <w:szCs w:val="24"/>
           <w:highlight w:val="yellow"/>
-        </w:rPr>
-        <w:t xml:space="preserve"> parse</w:t>
-      </w:r>
-      <w:r>
-        <w:rPr>
-          <w:rFonts w:hint="cs"/>
+          <w:rtl/>
+        </w:rPr>
+        <w:t xml:space="preserve"> להוציא את האפשרות לבחור ב</w:t>
+      </w:r>
+      <w:r>
+        <w:rPr>
           <w:sz w:val="24"/>
           <w:szCs w:val="24"/>
           <w:highlight w:val="yellow"/>
-          <w:rtl/>
-        </w:rPr>
-        <w:t xml:space="preserve"> להוציא את האפשרות לבחור ב</w:t>
-      </w:r>
-      <w:proofErr w:type="spellStart"/>
-      <w:r>
-        <w:rPr>
+        </w:rPr>
+        <w:t>rl_agent</w:t>
+      </w:r>
+      <w:r>
+        <w:rPr>
+          <w:rFonts w:hint="cs"/>
           <w:sz w:val="24"/>
           <w:szCs w:val="24"/>
           <w:highlight w:val="yellow"/>
-        </w:rPr>
-        <w:t>rl_agent</w:t>
-      </w:r>
-      <w:proofErr w:type="spellEnd"/>
-      <w:r>
-        <w:rPr>
-          <w:rFonts w:hint="cs"/>
+          <w:rtl/>
+        </w:rPr>
+        <w:t xml:space="preserve"> , ולשנות את</w:t>
+      </w:r>
+      <w:r>
+        <w:rPr>
           <w:sz w:val="24"/>
           <w:szCs w:val="24"/>
           <w:highlight w:val="yellow"/>
-          <w:rtl/>
-        </w:rPr>
-        <w:t xml:space="preserve"> , ולשנות את</w:t>
-      </w:r>
-      <w:proofErr w:type="spellStart"/>
-      <w:r>
-        <w:rPr>
+        </w:rPr>
+        <w:t>cnn_agent</w:t>
+      </w:r>
+      <w:r>
+        <w:rPr>
+          <w:rFonts w:hint="cs"/>
           <w:sz w:val="24"/>
           <w:szCs w:val="24"/>
           <w:highlight w:val="yellow"/>
-        </w:rPr>
-        <w:t>cnn_agent</w:t>
-      </w:r>
-      <w:proofErr w:type="spellEnd"/>
-      <w:r>
-        <w:rPr>
-          <w:rFonts w:hint="cs"/>
+          <w:rtl/>
+        </w:rPr>
+        <w:t xml:space="preserve"> להיקרא </w:t>
+      </w:r>
+      <w:r>
+        <w:rPr>
           <w:sz w:val="24"/>
           <w:szCs w:val="24"/>
           <w:highlight w:val="yellow"/>
-          <w:rtl/>
-        </w:rPr>
-        <w:t xml:space="preserve"> להיקרא </w:t>
-      </w:r>
-      <w:proofErr w:type="spellStart"/>
-      <w:r>
-        <w:rPr>
+        </w:rPr>
+        <w:t>double_agent</w:t>
+      </w:r>
+    </w:p>
+    <w:p>
+      <w:pPr>
+        <w:bidi/>
+        <w:rPr>
+          <w:sz w:val="24"/>
+          <w:szCs w:val="24"/>
+          <w:rtl/>
+        </w:rPr>
+      </w:pPr>
+      <w:r>
+        <w:rPr>
+          <w:rFonts w:hint="cs"/>
+          <w:sz w:val="24"/>
+          <w:szCs w:val="24"/>
+          <w:rtl/>
+        </w:rPr>
+        <w:t xml:space="preserve">כדי שסוכן </w:t>
+      </w:r>
+      <w:r>
+        <w:rPr>
+          <w:sz w:val="24"/>
+          <w:szCs w:val="24"/>
+        </w:rPr>
+        <w:t>q-learning</w:t>
+      </w:r>
+      <w:r>
+        <w:rPr>
+          <w:rFonts w:hint="cs"/>
+          <w:sz w:val="24"/>
+          <w:szCs w:val="24"/>
+          <w:rtl/>
+        </w:rPr>
+        <w:t xml:space="preserve"> יציג תוצאות טובות, עליו להכיר הרבה מצבים במשחק, על מנת שידע לפעול בכל סיטואציה שייתקל בה. יתרה מזאת, אם יפגוש מצב שלא ראה קודם לכן, אפילו אם ראה מצב דומה(למשל תבניות דומות, אבל בהזזה מהמצב שכן ראה) הוא לא ידע כיצד לפעול.</w:t>
+      </w:r>
+    </w:p>
+    <w:p>
+      <w:pPr>
+        <w:bidi/>
+        <w:rPr>
+          <w:sz w:val="24"/>
+          <w:szCs w:val="24"/>
+          <w:rtl/>
+        </w:rPr>
+      </w:pPr>
+      <w:r>
+        <w:rPr>
+          <w:rFonts w:hint="cs"/>
+          <w:sz w:val="24"/>
+          <w:szCs w:val="24"/>
+          <w:rtl/>
+        </w:rPr>
+        <w:t>לפיכך, היינו רוצים מרחב מצבים קטן ככל האפשר. מצד שני, ככל שייצוג המצב פשוט יותר, יותר מידע הולך לאיבוד.</w:t>
+      </w:r>
+    </w:p>
+    <w:p>
+      <w:pPr>
+        <w:bidi/>
+        <w:rPr>
+          <w:sz w:val="24"/>
+          <w:szCs w:val="24"/>
+          <w:rtl/>
+        </w:rPr>
+      </w:pPr>
+      <w:r>
+        <w:rPr>
+          <w:rFonts w:hint="cs"/>
+          <w:sz w:val="24"/>
+          <w:szCs w:val="24"/>
+          <w:rtl/>
+        </w:rPr>
+        <w:t>ניתן היה לבחור ייצוג שמחזיק מידע חלקי לגבי הלוח, אך בחרנו להתמודד עם בעיה זו באופן הבא:</w:t>
+      </w:r>
+    </w:p>
+    <w:p>
+      <w:pPr>
+        <w:bidi/>
+        <w:rPr>
+          <w:sz w:val="24"/>
+          <w:szCs w:val="24"/>
+          <w:rtl/>
+        </w:rPr>
+      </w:pPr>
+      <w:r>
+        <w:rPr>
+          <w:rFonts w:hint="cs"/>
+          <w:sz w:val="24"/>
+          <w:szCs w:val="24"/>
+          <w:rtl/>
+        </w:rPr>
+        <w:t xml:space="preserve">במשחק שלנו ישנה חשיבות רבה לתבניות, שיכולות להופיע במיקומים שונים בלוח, ולכן כדאי להשתמש בכלי שהוא </w:t>
+      </w:r>
+      <w:r>
+        <w:rPr>
+          <w:sz w:val="24"/>
+          <w:szCs w:val="24"/>
+        </w:rPr>
+        <w:t>translation invariance</w:t>
+      </w:r>
+      <w:r>
+        <w:rPr>
+          <w:rFonts w:hint="cs"/>
+          <w:sz w:val="24"/>
+          <w:szCs w:val="24"/>
+          <w:rtl/>
+        </w:rPr>
+        <w:t xml:space="preserve"> , שמסוגל לזהות תבנית ללא תלות במיקום. בכך, נתפוס את הטוב משני העולמות- מצד אחד נחזיק ייצוג מלא של הלוח, ומצד שני נוכל לזהות תבניות בלוחות שראינו על מנת להכליל ללוחות דומים.</w:t>
+      </w:r>
+    </w:p>
+    <w:p>
+      <w:pPr>
+        <w:bidi/>
+        <w:rPr>
+          <w:sz w:val="24"/>
+          <w:szCs w:val="24"/>
+          <w:rtl/>
+        </w:rPr>
+      </w:pPr>
+      <w:r>
+        <w:rPr>
+          <w:rFonts w:hint="cs"/>
+          <w:sz w:val="24"/>
+          <w:szCs w:val="24"/>
+          <w:rtl/>
+        </w:rPr>
+        <w:t xml:space="preserve">לפיכך יצרנו את הסוכן הכפול- סוכן זה משתמש בסוכן </w:t>
+      </w:r>
+      <w:r>
+        <w:rPr>
+          <w:sz w:val="24"/>
+          <w:szCs w:val="24"/>
+        </w:rPr>
+        <w:t>Q-learning</w:t>
+      </w:r>
+      <w:r>
+        <w:rPr>
+          <w:rFonts w:hint="cs"/>
+          <w:sz w:val="24"/>
+          <w:szCs w:val="24"/>
+          <w:rtl/>
+        </w:rPr>
+        <w:t xml:space="preserve"> שילמד כמה שיותר מצבי לוח. בשל החסרון המוטמע שאינו יכול להכליל לוחות אלה, ישתמש בסוכן </w:t>
+      </w:r>
+      <w:r>
+        <w:rPr>
+          <w:sz w:val="24"/>
+          <w:szCs w:val="24"/>
+        </w:rPr>
+        <w:t>CNN</w:t>
+      </w:r>
+      <w:r>
+        <w:rPr>
+          <w:rFonts w:hint="cs"/>
+          <w:sz w:val="24"/>
+          <w:szCs w:val="24"/>
+          <w:rtl/>
+        </w:rPr>
+        <w:t>, שהתאמן על הלוחות הנ"ל, ידע להכליל עליהן, ויבחר עבור הסוכן שלנו את המהלך הטוב ביותר</w:t>
+      </w:r>
+      <w:r>
+        <w:rPr>
+          <w:rFonts w:hint="cs"/>
+          <w:sz w:val="24"/>
+          <w:szCs w:val="24"/>
+          <w:rtl/>
+        </w:rPr>
+        <w:t>.</w:t>
+      </w:r>
+    </w:p>
+    <w:p>
+      <w:pPr>
+        <w:bidi/>
+        <w:rPr>
+          <w:sz w:val="24"/>
+          <w:szCs w:val="24"/>
+          <w:u w:val="single"/>
+          <w:rtl/>
+        </w:rPr>
+      </w:pPr>
+      <w:r>
+        <w:rPr>
+          <w:rFonts w:hint="cs"/>
+          <w:sz w:val="24"/>
+          <w:szCs w:val="24"/>
+          <w:u w:val="single"/>
+          <w:rtl/>
+        </w:rPr>
+        <w:lastRenderedPageBreak/>
+        <w:t xml:space="preserve">סוכן </w:t>
+      </w:r>
+      <w:r>
+        <w:rPr>
+          <w:sz w:val="24"/>
+          <w:szCs w:val="24"/>
+          <w:u w:val="single"/>
+        </w:rPr>
+        <w:t>Q-Learning</w:t>
+      </w:r>
+    </w:p>
+    <w:p>
+      <w:pPr>
+        <w:bidi/>
+        <w:rPr>
+          <w:sz w:val="24"/>
+          <w:szCs w:val="24"/>
+          <w:rtl/>
+        </w:rPr>
+      </w:pPr>
+      <w:r>
+        <w:rPr>
+          <w:rFonts w:hint="cs"/>
+          <w:sz w:val="24"/>
+          <w:szCs w:val="24"/>
+          <w:u w:val="single"/>
+          <w:rtl/>
+        </w:rPr>
+        <w:t>פונקציית הרווח</w:t>
+      </w:r>
+      <w:r>
+        <w:rPr>
+          <w:rFonts w:hint="cs"/>
+          <w:sz w:val="24"/>
+          <w:szCs w:val="24"/>
+          <w:rtl/>
+        </w:rPr>
+        <w:t>:</w:t>
+      </w:r>
+    </w:p>
+    <w:p>
+      <w:pPr>
+        <w:bidi/>
+        <w:rPr>
+          <w:sz w:val="24"/>
+          <w:szCs w:val="24"/>
+          <w:rtl/>
+        </w:rPr>
+      </w:pPr>
+      <w:r>
+        <w:rPr>
+          <w:rFonts w:hint="cs"/>
+          <w:sz w:val="24"/>
+          <w:szCs w:val="24"/>
+          <w:rtl/>
+        </w:rPr>
+        <w:t>כפי שלמדנו בקורס, על מנת שסוכן ה</w:t>
+      </w:r>
+      <w:r>
+        <w:rPr>
+          <w:sz w:val="24"/>
+          <w:szCs w:val="24"/>
+        </w:rPr>
+        <w:t>RL</w:t>
+      </w:r>
+      <w:r>
+        <w:rPr>
+          <w:rFonts w:hint="cs"/>
+          <w:sz w:val="24"/>
+          <w:szCs w:val="24"/>
+          <w:rtl/>
+        </w:rPr>
+        <w:t xml:space="preserve"> ילמד לשחק במשחק, עלינו לספק פונקציית רווח שתיתן לו ציון על הפעולה שביצע. הפונקציה שבחרנו פועלת באופן הבא: ראשית תתגמל אותו על נצחון. אם לא ניצח אך הגענו לתיקו, תיתן ציון </w:t>
+      </w:r>
+      <w:r>
+        <w:rPr>
+          <w:rFonts w:hint="cs"/>
+          <w:sz w:val="24"/>
+          <w:szCs w:val="24"/>
+          <w:rtl/>
+        </w:rPr>
+        <w:t>חיובי קטן יותר</w:t>
+      </w:r>
+      <w:r>
+        <w:rPr>
+          <w:rFonts w:hint="cs"/>
+          <w:sz w:val="24"/>
+          <w:szCs w:val="24"/>
+          <w:rtl/>
+        </w:rPr>
+        <w:t xml:space="preserve">. </w:t>
+      </w:r>
+      <w:r>
+        <w:rPr>
+          <w:rFonts w:hint="cs"/>
+          <w:sz w:val="24"/>
+          <w:szCs w:val="24"/>
+          <w:rtl/>
+        </w:rPr>
+        <w:t xml:space="preserve">אם הוא הולך להפסיד בתור הבא לאחד השחקנים, ניתן ציון שלילי, שערכו בערך מוחלט קטן ככל שהשחקן שרד למשך יותר משחקים. </w:t>
+      </w:r>
+    </w:p>
+    <w:p>
+      <w:pPr>
+        <w:bidi/>
+        <w:rPr>
+          <w:sz w:val="24"/>
+          <w:szCs w:val="24"/>
+          <w:rtl/>
+        </w:rPr>
+      </w:pPr>
+      <w:r>
+        <w:rPr>
+          <w:rFonts w:hint="cs"/>
+          <w:sz w:val="24"/>
+          <w:szCs w:val="24"/>
+          <w:rtl/>
+        </w:rPr>
+        <w:t>מאופן פעולת האלגוריתם, ערכים אלה יפעפעו מטה עבור לוחות שרחוקים מהכרעה, ולשם כך דרושים משחקים רבים לצורך אימון הסוכן.</w:t>
+      </w:r>
+    </w:p>
+    <w:p>
+      <w:pPr>
+        <w:bidi/>
+        <w:rPr>
+          <w:sz w:val="24"/>
+          <w:szCs w:val="24"/>
+          <w:u w:val="single"/>
+          <w:rtl/>
+        </w:rPr>
+      </w:pPr>
+      <w:r>
+        <w:rPr>
+          <w:rFonts w:hint="cs"/>
+          <w:sz w:val="24"/>
+          <w:szCs w:val="24"/>
+          <w:u w:val="single"/>
+          <w:rtl/>
+        </w:rPr>
+        <w:t>אופן האימון</w:t>
+      </w:r>
+    </w:p>
+    <w:p>
+      <w:pPr>
+        <w:bidi/>
+        <w:rPr>
+          <w:sz w:val="24"/>
+          <w:szCs w:val="24"/>
+          <w:rtl/>
+        </w:rPr>
+      </w:pPr>
+      <w:r>
+        <w:rPr>
+          <w:rFonts w:hint="cs"/>
           <w:sz w:val="24"/>
           <w:szCs w:val="24"/>
           <w:highlight w:val="yellow"/>
-        </w:rPr>
-        <w:t>double_agent</w:t>
-      </w:r>
-      <w:proofErr w:type="spellEnd"/>
+          <w:rtl/>
+        </w:rPr>
+        <w:t xml:space="preserve">אימנו סוכן זה לשחק מול _____ , מכיוון שאנו רוצים שיראה ______ . </w:t>
+      </w:r>
+      <w:r>
+        <w:rPr>
+          <w:rFonts w:hint="cs"/>
+          <w:sz w:val="24"/>
+          <w:szCs w:val="24"/>
+          <w:highlight w:val="yellow"/>
+          <w:rtl/>
+        </w:rPr>
+        <w:t>בפונקציית הרווח, כאשר נרצה לסמלץ מהלך של יריב, נסמלץ מהלך של יריב ה______, כי אנחנו רוצים ______ .</w:t>
+      </w:r>
+      <w:r>
+        <w:rPr>
+          <w:rFonts w:hint="cs"/>
+          <w:sz w:val="24"/>
+          <w:szCs w:val="24"/>
+          <w:rtl/>
+        </w:rPr>
+        <w:t xml:space="preserve"> </w:t>
+      </w:r>
+    </w:p>
+    <w:p>
+      <w:pPr>
+        <w:bidi/>
+        <w:rPr>
+          <w:sz w:val="28"/>
+          <w:szCs w:val="28"/>
+          <w:u w:val="single"/>
+          <w:rtl/>
+        </w:rPr>
+      </w:pPr>
+      <w:r>
+        <w:rPr>
+          <w:rFonts w:hint="cs"/>
+          <w:sz w:val="28"/>
+          <w:szCs w:val="28"/>
+          <w:u w:val="single"/>
+          <w:rtl/>
+        </w:rPr>
+        <w:t xml:space="preserve">סוכן </w:t>
+      </w:r>
+      <w:r>
+        <w:rPr>
+          <w:sz w:val="28"/>
+          <w:szCs w:val="28"/>
+          <w:u w:val="single"/>
+        </w:rPr>
+        <w:t>CNN</w:t>
+      </w:r>
+    </w:p>
+    <w:p>
+      <w:pPr>
+        <w:bidi/>
+        <w:rPr>
+          <w:sz w:val="24"/>
+          <w:szCs w:val="24"/>
+          <w:u w:val="single"/>
+          <w:rtl/>
+        </w:rPr>
+      </w:pPr>
+      <w:r>
+        <w:rPr>
+          <w:rFonts w:hint="cs"/>
+          <w:sz w:val="24"/>
+          <w:szCs w:val="24"/>
+          <w:u w:val="single"/>
+          <w:rtl/>
+        </w:rPr>
+        <w:t>פרסור ה-</w:t>
+      </w:r>
+      <w:r>
+        <w:rPr>
+          <w:sz w:val="24"/>
+          <w:szCs w:val="24"/>
+          <w:u w:val="single"/>
+        </w:rPr>
+        <w:t>Q table</w:t>
+      </w:r>
+      <w:r>
+        <w:rPr>
+          <w:rFonts w:hint="cs"/>
+          <w:sz w:val="24"/>
+          <w:szCs w:val="24"/>
+          <w:u w:val="single"/>
+          <w:rtl/>
+        </w:rPr>
+        <w:t xml:space="preserve"> </w:t>
+      </w:r>
+    </w:p>
+    <w:p>
+      <w:pPr>
+        <w:bidi/>
+        <w:rPr>
+          <w:sz w:val="24"/>
+          <w:szCs w:val="24"/>
+          <w:rtl/>
+        </w:rPr>
+      </w:pPr>
+      <w:r>
+        <w:rPr>
+          <w:rFonts w:hint="cs"/>
+          <w:sz w:val="24"/>
+          <w:szCs w:val="24"/>
+          <w:rtl/>
+        </w:rPr>
+        <w:t>כזכור, סוכן ה-</w:t>
+      </w:r>
+      <w:r>
+        <w:rPr>
+          <w:sz w:val="24"/>
+          <w:szCs w:val="24"/>
+        </w:rPr>
+        <w:t>Q-learning</w:t>
+      </w:r>
+      <w:r>
+        <w:rPr>
+          <w:rFonts w:hint="cs"/>
+          <w:sz w:val="24"/>
+          <w:szCs w:val="24"/>
+          <w:rtl/>
+        </w:rPr>
+        <w:t xml:space="preserve"> מתחזק טבלה, שבה עבור כל מצב ופעולה בהם נתקל, קיים ציון. המרנו טבלה זו, למאגר מידע, בו לכל לוח יש ציון. הדרך שבה השגנו את הציון הזה, היא ע"י מעבר על ה</w:t>
+      </w:r>
+      <w:r>
+        <w:rPr>
+          <w:sz w:val="24"/>
+          <w:szCs w:val="24"/>
+        </w:rPr>
+        <w:t>Q-table</w:t>
+      </w:r>
+      <w:r>
+        <w:rPr>
+          <w:rFonts w:hint="cs"/>
+          <w:sz w:val="24"/>
+          <w:szCs w:val="24"/>
+          <w:rtl/>
+        </w:rPr>
+        <w:t xml:space="preserve"> , לכל מצב עם ערך שאינו טריוואלי (שמעיד על כך שמידע לא פעפע לנקודה זו), יפעיל את הפעולה על הלוח, ונקבל לוח חדש, עם ציון זהה. נמצע ציונים של לוחות זהים. כלומר הדגימות שאנו מעבירים לרשת הם לוח, וציונו.</w:t>
+      </w:r>
+    </w:p>
+    <w:p>
+      <w:pPr>
+        <w:bidi/>
+        <w:rPr>
+          <w:sz w:val="24"/>
+          <w:szCs w:val="24"/>
+          <w:u w:val="single"/>
+          <w:rtl/>
+        </w:rPr>
+      </w:pPr>
+      <w:r>
+        <w:rPr>
+          <w:rFonts w:hint="cs"/>
+          <w:sz w:val="24"/>
+          <w:szCs w:val="24"/>
+          <w:u w:val="single"/>
+          <w:rtl/>
+        </w:rPr>
+        <w:t>רשת ה-</w:t>
+      </w:r>
+      <w:r>
+        <w:rPr>
+          <w:sz w:val="24"/>
+          <w:szCs w:val="24"/>
+          <w:u w:val="single"/>
+        </w:rPr>
+        <w:t>CNN</w:t>
+      </w:r>
+    </w:p>
+    <w:p>
+      <w:pPr>
+        <w:bidi/>
+        <w:rPr>
+          <w:sz w:val="24"/>
+          <w:szCs w:val="24"/>
+          <w:rtl/>
+        </w:rPr>
+      </w:pPr>
+      <w:r>
+        <w:rPr>
+          <w:rFonts w:hint="cs"/>
+          <w:sz w:val="24"/>
+          <w:szCs w:val="24"/>
+          <w:rtl/>
+        </w:rPr>
+        <w:t xml:space="preserve">רשת זו תהיה מורכבת מקונבולוציות, עם קרנלים בגודל רצף הנצחון. הקרנלים יסרקו את לוחות המשחק שיקבלו, ונצפה שכל קרנל יחפש תבניות אחרות בלוח. </w:t>
+      </w:r>
+    </w:p>
+    <w:p>
+      <w:pPr>
+        <w:bidi/>
+        <w:rPr>
+          <w:sz w:val="24"/>
+          <w:szCs w:val="24"/>
+          <w:rtl/>
+        </w:rPr>
+      </w:pPr>
+      <w:r>
+        <w:rPr>
+          <w:rFonts w:hint="cs"/>
+          <w:sz w:val="24"/>
+          <w:szCs w:val="24"/>
+          <w:rtl/>
+        </w:rPr>
+        <w:t xml:space="preserve">לאחר </w:t>
+      </w:r>
+      <w:r>
+        <w:rPr>
+          <w:rFonts w:hint="cs"/>
+          <w:sz w:val="24"/>
+          <w:szCs w:val="24"/>
+          <w:rtl/>
+        </w:rPr>
+        <w:t>שכבות הקונבולוציה, נפעיל שכבות לינאריות שישקללו את כל הנתונים שאספו הקרנלים לצורך חיזוי ערך הלוח.</w:t>
+      </w:r>
+    </w:p>
+    <w:p>
+      <w:pPr>
+        <w:bidi/>
+        <w:rPr>
+          <w:sz w:val="24"/>
+          <w:szCs w:val="24"/>
+          <w:rtl/>
+        </w:rPr>
+      </w:pPr>
+      <w:r>
+        <w:rPr>
+          <w:rFonts w:hint="cs"/>
+          <w:sz w:val="24"/>
+          <w:szCs w:val="24"/>
+          <w:u w:val="single"/>
+          <w:rtl/>
+        </w:rPr>
+        <w:t>בחירת פעולה</w:t>
+      </w:r>
+      <w:r>
+        <w:rPr>
+          <w:rFonts w:hint="cs"/>
+          <w:sz w:val="24"/>
+          <w:szCs w:val="24"/>
+          <w:rtl/>
+        </w:rPr>
+        <w:t xml:space="preserve"> </w:t>
+      </w:r>
+    </w:p>
+    <w:p>
+      <w:pPr>
+        <w:bidi/>
+        <w:rPr>
+          <w:sz w:val="24"/>
+          <w:szCs w:val="24"/>
+          <w:rtl/>
+        </w:rPr>
+      </w:pPr>
+      <w:r>
+        <w:rPr>
+          <w:rFonts w:hint="cs"/>
+          <w:sz w:val="24"/>
+          <w:szCs w:val="24"/>
+          <w:rtl/>
+        </w:rPr>
+        <w:t>בזמן משחק, כאשר סוכן ה-</w:t>
+      </w:r>
+      <w:r>
+        <w:rPr>
+          <w:sz w:val="24"/>
+          <w:szCs w:val="24"/>
+        </w:rPr>
+        <w:t>CNN</w:t>
+      </w:r>
+      <w:r>
+        <w:rPr>
+          <w:rFonts w:hint="cs"/>
+          <w:sz w:val="24"/>
+          <w:szCs w:val="24"/>
+          <w:rtl/>
+        </w:rPr>
+        <w:t xml:space="preserve"> ירצה לבצע פעולה, </w:t>
+      </w:r>
+      <w:r>
+        <w:rPr>
+          <w:rFonts w:hint="cs"/>
+          <w:sz w:val="24"/>
+          <w:szCs w:val="24"/>
+          <w:rtl/>
+        </w:rPr>
+        <w:t xml:space="preserve">יחשב את כל הלוחות הישיגים ע"י הפעולות החוקיות, יפעיל על כל אחד מהם את הרשת, ויבחר בפעולה שהובילה ללוח שקיבל את הציון הגבוה ביותר. </w:t>
+      </w:r>
+    </w:p>
+    <w:p>
+      <w:pPr>
+        <w:bidi/>
+        <w:rPr>
+          <w:sz w:val="28"/>
+          <w:szCs w:val="28"/>
+          <w:rtl/>
+        </w:rPr>
+      </w:pPr>
+    </w:p>
+    <w:p>
+      <w:pPr>
+        <w:bidi/>
+        <w:rPr>
+          <w:sz w:val="28"/>
+          <w:szCs w:val="28"/>
+          <w:rtl/>
+        </w:rPr>
+      </w:pPr>
+    </w:p>
+    <w:p>
+      <w:pPr>
+        <w:bidi/>
+        <w:rPr>
+          <w:sz w:val="28"/>
+          <w:szCs w:val="28"/>
+          <w:rtl/>
+        </w:rPr>
+      </w:pPr>
+    </w:p>
+    <w:p>
+      <w:pPr>
+        <w:bidi/>
+        <w:rPr>
+          <w:sz w:val="24"/>
+          <w:szCs w:val="24"/>
+          <w:u w:val="single"/>
+          <w:rtl/>
+        </w:rPr>
+      </w:pPr>
+      <w:r>
+        <w:rPr>
+          <w:rFonts w:hint="cs"/>
+          <w:sz w:val="24"/>
+          <w:szCs w:val="24"/>
+          <w:u w:val="single"/>
+          <w:rtl/>
+        </w:rPr>
+        <w:t xml:space="preserve">סוכן </w:t>
+      </w:r>
+      <w:r>
+        <w:rPr>
+          <w:sz w:val="24"/>
+          <w:szCs w:val="24"/>
+          <w:u w:val="single"/>
+        </w:rPr>
+        <w:t>Q-Learning</w:t>
+      </w:r>
+      <w:r>
+        <w:rPr>
+          <w:rFonts w:hint="cs"/>
+          <w:sz w:val="24"/>
+          <w:szCs w:val="24"/>
+          <w:u w:val="single"/>
+          <w:rtl/>
+        </w:rPr>
+        <w:t xml:space="preserve"> </w:t>
+      </w:r>
+      <w:r>
+        <w:rPr>
+          <w:sz w:val="24"/>
+          <w:szCs w:val="24"/>
+          <w:u w:val="single"/>
+          <w:rtl/>
+        </w:rPr>
+        <w:t>–</w:t>
+      </w:r>
+      <w:r>
+        <w:rPr>
+          <w:rFonts w:hint="cs"/>
+          <w:sz w:val="24"/>
+          <w:szCs w:val="24"/>
+          <w:u w:val="single"/>
+          <w:rtl/>
+        </w:rPr>
+        <w:t xml:space="preserve"> חדשש!!!!!!!!!!!!!!!!!!1</w:t>
+      </w:r>
+    </w:p>
+    <w:p>
+      <w:pPr>
+        <w:bidi/>
+        <w:rPr>
+          <w:sz w:val="24"/>
+          <w:szCs w:val="24"/>
+          <w:rtl/>
+        </w:rPr>
+      </w:pPr>
+      <w:r>
+        <w:rPr>
+          <w:rFonts w:hint="cs"/>
+          <w:sz w:val="24"/>
+          <w:szCs w:val="24"/>
+          <w:rtl/>
+        </w:rPr>
+        <w:lastRenderedPageBreak/>
+        <w:t xml:space="preserve">המשחק שלנו </w:t>
+      </w:r>
+      <w:r>
+        <w:rPr>
+          <w:rFonts w:hint="cs"/>
+          <w:sz w:val="24"/>
+          <w:szCs w:val="24"/>
+          <w:rtl/>
+        </w:rPr>
+        <w:t>מכיל יותר משחקן אחד, ולכן אלגוריתם ה-</w:t>
+      </w:r>
+      <w:r>
+        <w:rPr>
+          <w:sz w:val="24"/>
+          <w:szCs w:val="24"/>
+        </w:rPr>
+        <w:t>Q-learning</w:t>
+      </w:r>
+      <w:r>
+        <w:rPr>
+          <w:rFonts w:hint="cs"/>
+          <w:sz w:val="24"/>
+          <w:szCs w:val="24"/>
+          <w:rtl/>
+        </w:rPr>
+        <w:t xml:space="preserve"> שונה מהאלגוריתם שראינו בכיתה: הסוכן שלנו מבצע פעולה, וכאשר באים לבחון את השלכות הפעולה שלו, כלומר לאיזה מצב הגענו, יש להסתכל לאיזה מצב הגענו אחרי הפעולה שלנו, אך גם של היריבים שלו. </w:t>
+      </w:r>
+    </w:p>
+    <w:p>
+      <w:pPr>
+        <w:bidi/>
+        <w:rPr>
+          <w:sz w:val="24"/>
+          <w:szCs w:val="24"/>
+          <w:rtl/>
+        </w:rPr>
+      </w:pPr>
+      <w:r>
+        <w:rPr>
+          <w:rFonts w:hint="cs"/>
+          <w:sz w:val="24"/>
+          <w:szCs w:val="24"/>
+          <w:rtl/>
+        </w:rPr>
+        <w:t>החלטנו לממש את אלגוריתם ה-</w:t>
+      </w:r>
+      <w:r>
+        <w:rPr>
+          <w:sz w:val="24"/>
+          <w:szCs w:val="24"/>
+        </w:rPr>
+        <w:t>Q-learning</w:t>
+      </w:r>
+      <w:r>
+        <w:rPr>
+          <w:rFonts w:hint="cs"/>
+          <w:sz w:val="24"/>
+          <w:szCs w:val="24"/>
+          <w:rtl/>
+        </w:rPr>
+        <w:t xml:space="preserve"> בעצמנו, כך שנוכל להתאים את האלגוריתם </w:t>
+      </w:r>
+      <w:r>
+        <w:rPr>
+          <w:rFonts w:hint="cs"/>
+          <w:sz w:val="24"/>
+          <w:szCs w:val="24"/>
+          <w:rtl/>
+        </w:rPr>
+        <w:t>לצרכנו: ריבוי</w:t>
+      </w:r>
+      <w:r>
+        <w:rPr>
+          <w:rFonts w:hint="cs"/>
+          <w:sz w:val="24"/>
+          <w:szCs w:val="24"/>
+          <w:rtl/>
+        </w:rPr>
+        <w:t xml:space="preserve"> משתתפים, </w:t>
+      </w:r>
+      <w:r>
+        <w:rPr>
+          <w:rFonts w:hint="cs"/>
+          <w:sz w:val="24"/>
+          <w:szCs w:val="24"/>
+          <w:rtl/>
+        </w:rPr>
+        <w:t xml:space="preserve">שינוי </w:t>
+      </w:r>
+      <w:r>
+        <w:rPr>
+          <w:rFonts w:hint="cs"/>
+          <w:sz w:val="24"/>
+          <w:szCs w:val="24"/>
+          <w:rtl/>
+        </w:rPr>
+        <w:t xml:space="preserve">שיטת האימון </w:t>
+      </w:r>
+      <w:r>
+        <w:rPr>
+          <w:rFonts w:hint="cs"/>
+          <w:sz w:val="24"/>
+          <w:szCs w:val="24"/>
+          <w:rtl/>
+        </w:rPr>
+        <w:t>והתאמה ל-</w:t>
+      </w:r>
+      <w:r>
+        <w:rPr>
+          <w:sz w:val="24"/>
+          <w:szCs w:val="24"/>
+        </w:rPr>
+        <w:t>API</w:t>
+      </w:r>
+      <w:r>
+        <w:rPr>
+          <w:rFonts w:hint="cs"/>
+          <w:sz w:val="24"/>
+          <w:szCs w:val="24"/>
+          <w:rtl/>
+        </w:rPr>
+        <w:t xml:space="preserve"> שלנו כך שיוכל להתאמן ולשחק עם שאר השחקנים.</w:t>
+      </w:r>
+    </w:p>
+    <w:p>
+      <w:pPr>
+        <w:bidi/>
+        <w:rPr>
+          <w:sz w:val="24"/>
+          <w:szCs w:val="24"/>
+          <w:u w:val="single"/>
+          <w:rtl/>
+        </w:rPr>
+      </w:pPr>
+      <w:r>
+        <w:rPr>
+          <w:rFonts w:hint="cs"/>
+          <w:sz w:val="24"/>
+          <w:szCs w:val="24"/>
+          <w:u w:val="single"/>
+          <w:rtl/>
+        </w:rPr>
+        <w:t>שיטת אימון</w:t>
+      </w:r>
+    </w:p>
+    <w:p>
+      <w:pPr>
+        <w:bidi/>
+        <w:rPr>
+          <w:sz w:val="24"/>
+          <w:szCs w:val="24"/>
+          <w:rtl/>
+        </w:rPr>
+      </w:pPr>
+      <w:r>
+        <w:rPr>
+          <w:rFonts w:hint="cs"/>
+          <w:sz w:val="24"/>
+          <w:szCs w:val="24"/>
+          <w:rtl/>
+        </w:rPr>
+        <w:t xml:space="preserve">ראשית, היינו צריכים להחליט מול מי ישחק הסוכן שלנו בשלב הלמידה. מאחר ובמשחק שלנו קיימים מצבי נצחון והפסד רבים, וקיימות דרכים רבות להגיע למצבים זהים, </w:t>
+      </w:r>
+      <w:r>
+        <w:rPr>
+          <w:rFonts w:hint="cs"/>
+          <w:sz w:val="24"/>
+          <w:szCs w:val="24"/>
+          <w:rtl/>
+        </w:rPr>
+        <w:t xml:space="preserve">יש בעיה בבחירת יריב רנדומלי- ייתכן מצב בו ניצחנו אותו, למרות שמדובר בסדרת מהלכים שמול שחקן רגיל הייתה מובילה להפסד ודאי. כך יפעפע ציון חיובי עבור סדרת מהלכים זו. </w:t>
+      </w:r>
+    </w:p>
+    <w:p>
+      <w:pPr>
+        <w:bidi/>
+        <w:rPr>
+          <w:sz w:val="24"/>
+          <w:szCs w:val="24"/>
+          <w:rtl/>
+        </w:rPr>
+      </w:pPr>
+      <w:r>
+        <w:rPr>
+          <w:rFonts w:hint="cs"/>
+          <w:sz w:val="24"/>
+          <w:szCs w:val="24"/>
+          <w:rtl/>
+        </w:rPr>
+        <w:t xml:space="preserve">מאידך, אם היינו בוחרים לאמן נגד יריב חזק מדי, הסוכן שלנו כמעט ולא היה מנצח. שמנו לב שהאופן שבו האלגוריתם </w:t>
+      </w:r>
+      <w:r>
+        <w:rPr>
+          <w:sz w:val="24"/>
+          <w:szCs w:val="24"/>
+        </w:rPr>
+        <w:t>q-learning</w:t>
+      </w:r>
+      <w:r>
+        <w:rPr>
+          <w:rFonts w:hint="cs"/>
+          <w:sz w:val="24"/>
+          <w:szCs w:val="24"/>
+          <w:rtl/>
+        </w:rPr>
+        <w:t xml:space="preserve"> בנוי, הוא שכאשר מתעדכן ציון שלילי, לוקח זמן עד שהציון הזה יחלחל למצבים שקודמים לו. </w:t>
+      </w:r>
+      <w:r>
+        <w:rPr>
+          <w:rFonts w:hint="cs"/>
+          <w:sz w:val="24"/>
+          <w:szCs w:val="24"/>
+          <w:rtl/>
+        </w:rPr>
+        <w:t>לכן בשיטה זו הלמידה של הסוכן מועטה, אם בכלל.</w:t>
+      </w:r>
+    </w:p>
+    <w:p>
+      <w:pPr>
+        <w:bidi/>
+        <w:rPr>
+          <w:sz w:val="24"/>
+          <w:szCs w:val="24"/>
+          <w:rtl/>
+        </w:rPr>
+      </w:pPr>
+      <w:r>
+        <w:rPr>
+          <w:rFonts w:hint="cs"/>
+          <w:sz w:val="24"/>
+          <w:szCs w:val="24"/>
+          <w:rtl/>
+        </w:rPr>
+        <w:t xml:space="preserve">לעומת זאת, ציון חיובי מפעפע מהר- </w:t>
+      </w:r>
+      <w:r>
+        <w:rPr>
+          <w:sz w:val="24"/>
+          <w:szCs w:val="24"/>
+        </w:rPr>
+        <w:t>Good news travel fast!</w:t>
+      </w:r>
+    </w:p>
+    <w:p>
+      <w:pPr>
+        <w:bidi/>
+        <w:rPr>
+          <w:sz w:val="24"/>
+          <w:szCs w:val="24"/>
+          <w:rtl/>
+        </w:rPr>
+      </w:pPr>
+      <w:r>
+        <w:rPr>
+          <w:rFonts w:hint="cs"/>
+          <w:sz w:val="24"/>
+          <w:szCs w:val="24"/>
+          <w:rtl/>
+        </w:rPr>
+        <w:t>לכן החלטנו לבחור ביריב שמבצע החלטות מושכלות, אך שיהיה חלש יותר מהסוכן שלנו במהלך הלמידה, וכך הסוכן יוכל להגיע יותר פעמים למשחקים בהם ניצח</w:t>
+      </w:r>
+    </w:p>
+    <w:p>
+      <w:pPr>
+        <w:bidi/>
+        <w:rPr>
+          <w:sz w:val="24"/>
+          <w:szCs w:val="24"/>
+          <w:rtl/>
+        </w:rPr>
+      </w:pPr>
+      <w:r>
+        <w:rPr>
+          <w:rFonts w:hint="cs"/>
+          <w:sz w:val="24"/>
+          <w:szCs w:val="24"/>
+          <w:rtl/>
+        </w:rPr>
+        <w:t>על מנת לאפשר לסוכן לנצח את היריב, הוא התאמן בליווי "מאסטר": המאסטר הוא שחקן שמבצע החלטות מושכלות, וגם חזק יותר מהיריב. בתחילת דרכו שחקן ה</w:t>
+      </w:r>
+      <w:r>
+        <w:rPr>
+          <w:sz w:val="24"/>
+          <w:szCs w:val="24"/>
+        </w:rPr>
+        <w:t>RL</w:t>
+      </w:r>
+      <w:r>
+        <w:rPr>
+          <w:rFonts w:hint="cs"/>
+          <w:sz w:val="24"/>
+          <w:szCs w:val="24"/>
+          <w:rtl/>
+        </w:rPr>
+        <w:t xml:space="preserve"> ייתן למאסטר לשחק בשבילו, ובאמצעות הקטנה של ה-</w:t>
+      </w:r>
+      <w:r>
+        <w:rPr>
+          <w:sz w:val="24"/>
+          <w:szCs w:val="24"/>
+        </w:rPr>
+        <w:t>exploration rate</w:t>
+      </w:r>
+      <w:r>
+        <w:rPr>
+          <w:rFonts w:hint="cs"/>
+          <w:sz w:val="24"/>
+          <w:szCs w:val="24"/>
+          <w:rtl/>
+        </w:rPr>
+        <w:t>, המאסטר לאט לאט ישחרר את גלגלי העזר וייתן לסוכן לבצע יותר החלטות בעצמו.</w:t>
+      </w:r>
+    </w:p>
+    <w:p>
+      <w:pPr>
+        <w:bidi/>
+        <w:rPr>
+          <w:sz w:val="24"/>
+          <w:szCs w:val="24"/>
+          <w:rtl/>
+        </w:rPr>
+      </w:pPr>
+      <w:r>
+        <w:rPr>
+          <w:rFonts w:hint="cs"/>
+          <w:sz w:val="24"/>
+          <w:szCs w:val="24"/>
+          <w:rtl/>
+        </w:rPr>
+        <w:t xml:space="preserve">בסופו של דבר בחרנו את המאסטר להיות שחקן אלפא בטא עם ההיוריסטיקה </w:t>
+      </w:r>
+      <w:r>
+        <w:rPr>
+          <w:sz w:val="24"/>
+          <w:szCs w:val="24"/>
+        </w:rPr>
+        <w:t>complex</w:t>
+      </w:r>
+      <w:r>
+        <w:rPr>
+          <w:rFonts w:hint="cs"/>
+          <w:sz w:val="24"/>
+          <w:szCs w:val="24"/>
+          <w:rtl/>
+        </w:rPr>
+        <w:t xml:space="preserve">, עם עומק </w:t>
+      </w:r>
+      <w:r>
+        <w:rPr>
+          <w:rFonts w:hint="cs"/>
+          <w:sz w:val="24"/>
+          <w:szCs w:val="24"/>
+          <w:rtl/>
+        </w:rPr>
+        <w:t xml:space="preserve">2, והיריב הוא שחקן דומה שיוחלש ע"י כך שבסיכוי 0.2 הוא מגריל צעד. </w:t>
+      </w:r>
+    </w:p>
+    <w:p>
+      <w:pPr>
+        <w:bidi/>
+        <w:rPr>
+          <w:sz w:val="24"/>
+          <w:szCs w:val="24"/>
+          <w:u w:val="single"/>
+          <w:rtl/>
+        </w:rPr>
+      </w:pPr>
+      <w:r>
+        <w:rPr>
+          <w:rFonts w:hint="cs"/>
+          <w:sz w:val="24"/>
+          <w:szCs w:val="24"/>
+          <w:u w:val="single"/>
+          <w:rtl/>
+        </w:rPr>
+        <w:t>פונקציית רווח</w:t>
+      </w:r>
+    </w:p>
+    <w:p>
+      <w:pPr>
+        <w:bidi/>
+        <w:rPr>
+          <w:sz w:val="24"/>
+          <w:szCs w:val="24"/>
+          <w:rtl/>
+        </w:rPr>
+      </w:pPr>
+      <w:r>
+        <w:rPr>
+          <w:rFonts w:hint="cs"/>
+          <w:sz w:val="24"/>
+          <w:szCs w:val="24"/>
+          <w:rtl/>
+        </w:rPr>
+        <w:t xml:space="preserve">בחרנו לתת ציון של </w:t>
+      </w:r>
+      <w:r>
+        <w:rPr>
+          <w:rFonts w:hint="cs"/>
+          <w:sz w:val="24"/>
+          <w:szCs w:val="24"/>
+          <w:highlight w:val="yellow"/>
+          <w:rtl/>
+        </w:rPr>
+        <w:t>500</w:t>
+      </w:r>
+      <w:r>
+        <w:rPr>
+          <w:rFonts w:hint="cs"/>
+          <w:sz w:val="24"/>
+          <w:szCs w:val="24"/>
+          <w:rtl/>
+        </w:rPr>
+        <w:t xml:space="preserve"> עבור לוח שבו הסוכן ניצח. עבור לוח שבו הפסיד, בחרנו לתת </w:t>
+      </w:r>
+      <w:r>
+        <w:rPr>
+          <w:sz w:val="24"/>
+          <w:szCs w:val="24"/>
+          <w:highlight w:val="yellow"/>
+        </w:rPr>
+        <w:t>-500</w:t>
+      </w:r>
+      <w:r>
+        <w:rPr>
+          <w:rFonts w:hint="cs"/>
+          <w:sz w:val="24"/>
+          <w:szCs w:val="24"/>
+          <w:rtl/>
+        </w:rPr>
+        <w:t xml:space="preserve"> ועוד מספר הצעדים ששוחקו עד להפסד- כלומר ככל שהסוכן "שרד" יותר זמן, אנו מחשיבים את ההפסד שלו לקטן יותר,</w:t>
+      </w:r>
+      <w:r>
+        <w:rPr>
+          <w:rFonts w:hint="cs"/>
+          <w:sz w:val="24"/>
+          <w:szCs w:val="24"/>
+          <w:rtl/>
+        </w:rPr>
+        <w:t xml:space="preserve"> מכיוון</w:t>
+      </w:r>
+      <w:r>
+        <w:rPr>
+          <w:rFonts w:hint="cs"/>
+          <w:sz w:val="24"/>
+          <w:szCs w:val="24"/>
+          <w:rtl/>
+        </w:rPr>
+        <w:t xml:space="preserve"> </w:t>
+      </w:r>
+      <w:r>
+        <w:rPr>
+          <w:rFonts w:hint="cs"/>
+          <w:sz w:val="24"/>
+          <w:szCs w:val="24"/>
+          <w:rtl/>
+        </w:rPr>
+        <w:t>ש</w:t>
+      </w:r>
+      <w:r>
+        <w:rPr>
+          <w:rFonts w:hint="cs"/>
+          <w:sz w:val="24"/>
+          <w:szCs w:val="24"/>
+          <w:rtl/>
+        </w:rPr>
+        <w:t xml:space="preserve">יכול להיות </w:t>
+      </w:r>
+      <w:r>
+        <w:rPr>
+          <w:rFonts w:hint="cs"/>
+          <w:sz w:val="24"/>
+          <w:szCs w:val="24"/>
+          <w:rtl/>
+        </w:rPr>
+        <w:t xml:space="preserve">שרק המהלכים האחרונים שלו הביאו להפסד, אך הוא שיחק טוב בתחילה. </w:t>
+      </w:r>
+    </w:p>
+    <w:p>
+      <w:pPr>
+        <w:bidi/>
+        <w:rPr>
+          <w:sz w:val="24"/>
+          <w:szCs w:val="24"/>
+          <w:rtl/>
+        </w:rPr>
+      </w:pPr>
+      <w:r>
+        <w:rPr>
+          <w:rFonts w:hint="cs"/>
+          <w:sz w:val="24"/>
+          <w:szCs w:val="24"/>
+          <w:rtl/>
+        </w:rPr>
+        <w:t xml:space="preserve">לסיום, עבור כל צעד שלא הביא לאיזושהי הכרעה, נתנו לו ציון של </w:t>
+      </w:r>
+      <w:r>
+        <w:rPr>
+          <w:sz w:val="24"/>
+          <w:szCs w:val="24"/>
+        </w:rPr>
+        <w:t>-1</w:t>
+      </w:r>
+      <w:r>
+        <w:rPr>
+          <w:rFonts w:hint="cs"/>
+          <w:sz w:val="24"/>
+          <w:szCs w:val="24"/>
+          <w:rtl/>
+        </w:rPr>
+        <w:t xml:space="preserve"> , על מנת שיעדיף בנצחון המהיר ביותר. </w:t>
+      </w:r>
+    </w:p>
+    <w:p>
+      <w:pPr>
+        <w:bidi/>
+        <w:rPr>
+          <w:sz w:val="24"/>
+          <w:szCs w:val="24"/>
+          <w:u w:val="single"/>
+          <w:rtl/>
+        </w:rPr>
+      </w:pPr>
+      <w:r>
+        <w:rPr>
+          <w:rFonts w:hint="cs"/>
+          <w:sz w:val="24"/>
+          <w:szCs w:val="24"/>
+          <w:u w:val="single"/>
+          <w:rtl/>
+        </w:rPr>
+        <w:t>ייצוג הלוח</w:t>
+      </w:r>
     </w:p>
     <w:p>
       <w:pPr>
@@ -3269,179 +4535,7 @@
           <w:szCs w:val="24"/>
           <w:rtl/>
         </w:rPr>
-        <w:t>לפיכך, היינו רוצים מרחב מצבים קטן ככל האפשר. מצד שני, ככל שייצוג המצב פשוט יותר, יותר מידע הולך לאיבוד.</w:t>
-      </w:r>
-    </w:p>
-    <w:p>
-      <w:pPr>
-        <w:bidi/>
-        <w:rPr>
-          <w:sz w:val="24"/>
-          <w:szCs w:val="24"/>
-          <w:rtl/>
-        </w:rPr>
-      </w:pPr>
-      <w:r>
-        <w:rPr>
-          <w:rFonts w:hint="cs"/>
-          <w:sz w:val="24"/>
-          <w:szCs w:val="24"/>
-          <w:rtl/>
-        </w:rPr>
-        <w:t>ניתן היה לבחור ייצוג שמחזיק מידע חלקי לגבי הלוח, אך בחרנו להתמודד עם בעיה זו באופן הבא:</w:t>
-      </w:r>
-    </w:p>
-    <w:p>
-      <w:pPr>
-        <w:bidi/>
-        <w:rPr>
-          <w:sz w:val="24"/>
-          <w:szCs w:val="24"/>
-          <w:rtl/>
-        </w:rPr>
-      </w:pPr>
-      <w:r>
-        <w:rPr>
-          <w:rFonts w:hint="cs"/>
-          <w:sz w:val="24"/>
-          <w:szCs w:val="24"/>
-          <w:rtl/>
-        </w:rPr>
-        <w:t xml:space="preserve">במשחק שלנו ישנה חשיבות רבה לתבניות, שיכולות להופיע במיקומים שונים בלוח, ולכן כדאי להשתמש בכלי שהוא </w:t>
-      </w:r>
-      <w:r>
-        <w:rPr>
-          <w:sz w:val="24"/>
-          <w:szCs w:val="24"/>
-        </w:rPr>
-        <w:t>translation invariance</w:t>
-      </w:r>
-      <w:r>
-        <w:rPr>
-          <w:rFonts w:hint="cs"/>
-          <w:sz w:val="24"/>
-          <w:szCs w:val="24"/>
-          <w:rtl/>
-        </w:rPr>
-        <w:t xml:space="preserve"> , שמסוגל לזהות תבנית ללא תלות במיקום. בכך, נתפוס את הטוב משני העולמות- מצד אחד נחזיק ייצוג מלא של הלוח, ומצד שני נוכל לזהות תבניות בלוחות שראינו על מנת להכליל ללוחות דומים.</w:t>
-      </w:r>
-    </w:p>
-    <w:p>
-      <w:pPr>
-        <w:bidi/>
-        <w:rPr>
-          <w:sz w:val="24"/>
-          <w:szCs w:val="24"/>
-          <w:rtl/>
-        </w:rPr>
-      </w:pPr>
-      <w:r>
-        <w:rPr>
-          <w:rFonts w:hint="cs"/>
-          <w:sz w:val="24"/>
-          <w:szCs w:val="24"/>
-          <w:rtl/>
-        </w:rPr>
-        <w:t xml:space="preserve">לפיכך יצרנו את הסוכן הכפול- סוכן זה משתמש בסוכן </w:t>
-      </w:r>
-      <w:r>
-        <w:rPr>
-          <w:sz w:val="24"/>
-          <w:szCs w:val="24"/>
-        </w:rPr>
-        <w:t>Q-learning</w:t>
-      </w:r>
-      <w:r>
-        <w:rPr>
-          <w:rFonts w:hint="cs"/>
-          <w:sz w:val="24"/>
-          <w:szCs w:val="24"/>
-          <w:rtl/>
-        </w:rPr>
-        <w:t xml:space="preserve"> שילמד כמה שיותר מצבי לוח. בשל החסרון המוטמע שאינו יכול להכליל לוחות אלה, ישתמש בסוכן </w:t>
-      </w:r>
-      <w:r>
-        <w:rPr>
-          <w:sz w:val="24"/>
-          <w:szCs w:val="24"/>
-        </w:rPr>
-        <w:t>CNN</w:t>
-      </w:r>
-      <w:r>
-        <w:rPr>
-          <w:rFonts w:hint="cs"/>
-          <w:sz w:val="24"/>
-          <w:szCs w:val="24"/>
-          <w:rtl/>
-        </w:rPr>
-        <w:t>, שהתאמן על הלוחות הנ"ל, ידע להכליל עליהן, ויבחר עבור הסוכן שלנו את המהלך הטוב ביותר</w:t>
-      </w:r>
-      <w:r>
-        <w:rPr>
-          <w:rFonts w:hint="cs"/>
-          <w:sz w:val="24"/>
-          <w:szCs w:val="24"/>
-          <w:rtl/>
-        </w:rPr>
-        <w:t>.</w:t>
-      </w:r>
-    </w:p>
-    <w:p>
-      <w:pPr>
-        <w:bidi/>
-        <w:rPr>
-          <w:sz w:val="24"/>
-          <w:szCs w:val="24"/>
-          <w:u w:val="single"/>
-          <w:rtl/>
-        </w:rPr>
-      </w:pPr>
-      <w:r>
-        <w:rPr>
-          <w:rFonts w:hint="cs"/>
-          <w:sz w:val="24"/>
-          <w:szCs w:val="24"/>
-          <w:u w:val="single"/>
-          <w:rtl/>
-        </w:rPr>
-        <w:t xml:space="preserve">סוכן </w:t>
-      </w:r>
-      <w:r>
-        <w:rPr>
-          <w:sz w:val="24"/>
-          <w:szCs w:val="24"/>
-          <w:u w:val="single"/>
-        </w:rPr>
-        <w:t>Q-Learning</w:t>
-      </w:r>
-    </w:p>
-    <w:p>
-      <w:pPr>
-        <w:bidi/>
-        <w:rPr>
-          <w:sz w:val="24"/>
-          <w:szCs w:val="24"/>
-          <w:rtl/>
-        </w:rPr>
-      </w:pPr>
-      <w:r>
-        <w:rPr>
-          <w:rFonts w:hint="cs"/>
-          <w:sz w:val="24"/>
-          <w:szCs w:val="24"/>
-          <w:u w:val="single"/>
-          <w:rtl/>
-        </w:rPr>
-        <w:t>פונקציית הרווח</w:t>
-      </w:r>
-      <w:r>
-        <w:rPr>
-          <w:rFonts w:hint="cs"/>
-          <w:sz w:val="24"/>
-          <w:szCs w:val="24"/>
-          <w:rtl/>
-        </w:rPr>
-        <w:t>:</w:t>
+        <w:t>היינו רוצים מרחב מצבים קטן ככל האפשר. מצד שני, ככל שייצוג המצב פשוט יותר, יותר מידע הולך לאיבוד.</w:t>
       </w:r>
     </w:p>
     <w:p>
@@ -3461,1108 +4555,6 @@
           <w:rtl/>
         </w:rPr>
         <w:lastRenderedPageBreak/>
-        <w:t>כפי שלמדנו בקורס, על מנת שסוכן ה</w:t>
-      </w:r>
-      <w:r>
-        <w:rPr>
-          <w:sz w:val="24"/>
-          <w:szCs w:val="24"/>
-        </w:rPr>
-        <w:t>RL</w:t>
-      </w:r>
-      <w:r>
-        <w:rPr>
-          <w:rFonts w:hint="cs"/>
-          <w:sz w:val="24"/>
-          <w:szCs w:val="24"/>
-          <w:rtl/>
-        </w:rPr>
-        <w:t xml:space="preserve"> ילמד לשחק במשחק, עלינו לספק פונקציית רווח שתיתן לו ציון על הפעולה שביצע. הפונקציה שבחרנו פועלת באופן הבא: ראשית תתגמל אותו על נצחון. אם לא ניצח אך הגענו לתיקו, תיתן ציון </w:t>
-      </w:r>
-      <w:r>
-        <w:rPr>
-          <w:rFonts w:hint="cs"/>
-          <w:sz w:val="24"/>
-          <w:szCs w:val="24"/>
-          <w:rtl/>
-        </w:rPr>
-        <w:t>חיובי קטן יותר</w:t>
-      </w:r>
-      <w:r>
-        <w:rPr>
-          <w:rFonts w:hint="cs"/>
-          <w:sz w:val="24"/>
-          <w:szCs w:val="24"/>
-          <w:rtl/>
-        </w:rPr>
-        <w:t xml:space="preserve">. </w:t>
-      </w:r>
-      <w:r>
-        <w:rPr>
-          <w:rFonts w:hint="cs"/>
-          <w:sz w:val="24"/>
-          <w:szCs w:val="24"/>
-          <w:rtl/>
-        </w:rPr>
-        <w:t xml:space="preserve">אם הוא הולך להפסיד בתור הבא לאחד השחקנים, ניתן ציון שלילי, שערכו בערך מוחלט קטן ככל שהשחקן שרד למשך יותר משחקים. </w:t>
-      </w:r>
-    </w:p>
-    <w:p>
-      <w:pPr>
-        <w:bidi/>
-        <w:rPr>
-          <w:sz w:val="24"/>
-          <w:szCs w:val="24"/>
-          <w:rtl/>
-        </w:rPr>
-      </w:pPr>
-      <w:r>
-        <w:rPr>
-          <w:rFonts w:hint="cs"/>
-          <w:sz w:val="24"/>
-          <w:szCs w:val="24"/>
-          <w:rtl/>
-        </w:rPr>
-        <w:t>מאופן פעולת האלגוריתם, ערכים אלה יפעפעו מטה עבור לוחות שרחוקים מהכרעה, ולשם כך דרושים משחקים רבים לצורך אימון הסוכן.</w:t>
-      </w:r>
-    </w:p>
-    <w:p>
-      <w:pPr>
-        <w:bidi/>
-        <w:rPr>
-          <w:sz w:val="24"/>
-          <w:szCs w:val="24"/>
-          <w:u w:val="single"/>
-          <w:rtl/>
-        </w:rPr>
-      </w:pPr>
-      <w:r>
-        <w:rPr>
-          <w:rFonts w:hint="cs"/>
-          <w:sz w:val="24"/>
-          <w:szCs w:val="24"/>
-          <w:u w:val="single"/>
-          <w:rtl/>
-        </w:rPr>
-        <w:t>אופן האימון</w:t>
-      </w:r>
-    </w:p>
-    <w:p>
-      <w:pPr>
-        <w:bidi/>
-        <w:rPr>
-          <w:sz w:val="24"/>
-          <w:szCs w:val="24"/>
-          <w:rtl/>
-        </w:rPr>
-      </w:pPr>
-      <w:r>
-        <w:rPr>
-          <w:rFonts w:hint="cs"/>
-          <w:sz w:val="24"/>
-          <w:szCs w:val="24"/>
-          <w:highlight w:val="yellow"/>
-          <w:rtl/>
-        </w:rPr>
-        <w:t xml:space="preserve">אימנו סוכן זה לשחק מול _____ , מכיוון שאנו רוצים שיראה ______ . </w:t>
-      </w:r>
-      <w:r>
-        <w:rPr>
-          <w:rFonts w:hint="cs"/>
-          <w:sz w:val="24"/>
-          <w:szCs w:val="24"/>
-          <w:highlight w:val="yellow"/>
-          <w:rtl/>
-        </w:rPr>
-        <w:t>בפונקציית הרווח, כאשר נרצה לסמלץ מהלך של יריב, נסמלץ מהלך של יריב ה______, כי אנחנו רוצים ______ .</w:t>
-      </w:r>
-      <w:r>
-        <w:rPr>
-          <w:rFonts w:hint="cs"/>
-          <w:sz w:val="24"/>
-          <w:szCs w:val="24"/>
-          <w:rtl/>
-        </w:rPr>
-        <w:t xml:space="preserve"> </w:t>
-      </w:r>
-    </w:p>
-    <w:p>
-      <w:pPr>
-        <w:bidi/>
-        <w:rPr>
-          <w:sz w:val="28"/>
-          <w:szCs w:val="28"/>
-          <w:u w:val="single"/>
-          <w:rtl/>
-        </w:rPr>
-      </w:pPr>
-      <w:r>
-        <w:rPr>
-          <w:rFonts w:hint="cs"/>
-          <w:sz w:val="28"/>
-          <w:szCs w:val="28"/>
-          <w:u w:val="single"/>
-          <w:rtl/>
-        </w:rPr>
-        <w:t xml:space="preserve">סוכן </w:t>
-      </w:r>
-      <w:r>
-        <w:rPr>
-          <w:sz w:val="28"/>
-          <w:szCs w:val="28"/>
-          <w:u w:val="single"/>
-        </w:rPr>
-        <w:t>CNN</w:t>
-      </w:r>
-    </w:p>
-    <w:p>
-      <w:pPr>
-        <w:bidi/>
-        <w:rPr>
-          <w:sz w:val="24"/>
-          <w:szCs w:val="24"/>
-          <w:u w:val="single"/>
-          <w:rtl/>
-        </w:rPr>
-      </w:pPr>
-      <w:r>
-        <w:rPr>
-          <w:rFonts w:hint="cs"/>
-          <w:sz w:val="24"/>
-          <w:szCs w:val="24"/>
-          <w:u w:val="single"/>
-          <w:rtl/>
-        </w:rPr>
-        <w:t>פרסור ה-</w:t>
-      </w:r>
-      <w:r>
-        <w:rPr>
-          <w:sz w:val="24"/>
-          <w:szCs w:val="24"/>
-          <w:u w:val="single"/>
-        </w:rPr>
-        <w:t>Q table</w:t>
-      </w:r>
-      <w:r>
-        <w:rPr>
-          <w:rFonts w:hint="cs"/>
-          <w:sz w:val="24"/>
-          <w:szCs w:val="24"/>
-          <w:u w:val="single"/>
-          <w:rtl/>
-        </w:rPr>
-        <w:t xml:space="preserve"> </w:t>
-      </w:r>
-    </w:p>
-    <w:p>
-      <w:pPr>
-        <w:bidi/>
-        <w:rPr>
-          <w:sz w:val="24"/>
-          <w:szCs w:val="24"/>
-          <w:rtl/>
-        </w:rPr>
-      </w:pPr>
-      <w:r>
-        <w:rPr>
-          <w:rFonts w:hint="cs"/>
-          <w:sz w:val="24"/>
-          <w:szCs w:val="24"/>
-          <w:rtl/>
-        </w:rPr>
-        <w:t>כזכור, סוכן ה-</w:t>
-      </w:r>
-      <w:r>
-        <w:rPr>
-          <w:sz w:val="24"/>
-          <w:szCs w:val="24"/>
-        </w:rPr>
-        <w:t>Q-learning</w:t>
-      </w:r>
-      <w:r>
-        <w:rPr>
-          <w:rFonts w:hint="cs"/>
-          <w:sz w:val="24"/>
-          <w:szCs w:val="24"/>
-          <w:rtl/>
-        </w:rPr>
-        <w:t xml:space="preserve"> מתחזק טבלה, שבה עבור כל מצב ופעולה בהם נתקל, קיים ציון. המרנו טבלה זו, למאגר מידע, בו לכל לוח יש ציון. הדרך שבה השגנו את הציון הזה, היא ע"י מעבר על ה</w:t>
-      </w:r>
-      <w:r>
-        <w:rPr>
-          <w:sz w:val="24"/>
-          <w:szCs w:val="24"/>
-        </w:rPr>
-        <w:t>Q-table</w:t>
-      </w:r>
-      <w:r>
-        <w:rPr>
-          <w:rFonts w:hint="cs"/>
-          <w:sz w:val="24"/>
-          <w:szCs w:val="24"/>
-          <w:rtl/>
-        </w:rPr>
-        <w:t xml:space="preserve"> , לכל מצב עם ערך שאינו טריוואלי (שמעיד על כך שמידע לא פעפע לנקודה זו), יפעיל את הפעולה על הלוח, ונקבל לוח חדש, עם ציון זהה. נמצע ציונים של לוחות זהים. כלומר הדגימות שאנו מעבירים לרשת הם לוח, וציונו.</w:t>
-      </w:r>
-    </w:p>
-    <w:p>
-      <w:pPr>
-        <w:bidi/>
-        <w:rPr>
-          <w:sz w:val="24"/>
-          <w:szCs w:val="24"/>
-          <w:u w:val="single"/>
-          <w:rtl/>
-        </w:rPr>
-      </w:pPr>
-      <w:r>
-        <w:rPr>
-          <w:rFonts w:hint="cs"/>
-          <w:sz w:val="24"/>
-          <w:szCs w:val="24"/>
-          <w:u w:val="single"/>
-          <w:rtl/>
-        </w:rPr>
-        <w:t>רשת ה-</w:t>
-      </w:r>
-      <w:r>
-        <w:rPr>
-          <w:sz w:val="24"/>
-          <w:szCs w:val="24"/>
-          <w:u w:val="single"/>
-        </w:rPr>
-        <w:t>CNN</w:t>
-      </w:r>
-    </w:p>
-    <w:p>
-      <w:pPr>
-        <w:bidi/>
-        <w:rPr>
-          <w:sz w:val="24"/>
-          <w:szCs w:val="24"/>
-          <w:rtl/>
-        </w:rPr>
-      </w:pPr>
-      <w:r>
-        <w:rPr>
-          <w:rFonts w:hint="cs"/>
-          <w:sz w:val="24"/>
-          <w:szCs w:val="24"/>
-          <w:rtl/>
-        </w:rPr>
-        <w:t xml:space="preserve">רשת זו תהיה מורכבת מקונבולוציות, עם קרנלים בגודל רצף הנצחון. הקרנלים יסרקו את לוחות המשחק שיקבלו, ונצפה שכל קרנל יחפש תבניות אחרות בלוח. </w:t>
-      </w:r>
-    </w:p>
-    <w:p>
-      <w:pPr>
-        <w:bidi/>
-        <w:rPr>
-          <w:sz w:val="24"/>
-          <w:szCs w:val="24"/>
-          <w:rtl/>
-        </w:rPr>
-      </w:pPr>
-      <w:r>
-        <w:rPr>
-          <w:rFonts w:hint="cs"/>
-          <w:sz w:val="24"/>
-          <w:szCs w:val="24"/>
-          <w:rtl/>
-        </w:rPr>
-        <w:t xml:space="preserve">לאחר </w:t>
-      </w:r>
-      <w:r>
-        <w:rPr>
-          <w:rFonts w:hint="cs"/>
-          <w:sz w:val="24"/>
-          <w:szCs w:val="24"/>
-          <w:rtl/>
-        </w:rPr>
-        <w:t>שכבות הקונבולוציה, נפעיל שכבות לינאריות שישקללו את כל הנתונים שאספו הקרנלים לצורך חיזוי ערך הלוח.</w:t>
-      </w:r>
-    </w:p>
-    <w:p>
-      <w:pPr>
-        <w:bidi/>
-        <w:rPr>
-          <w:sz w:val="24"/>
-          <w:szCs w:val="24"/>
-          <w:rtl/>
-        </w:rPr>
-      </w:pPr>
-      <w:r>
-        <w:rPr>
-          <w:rFonts w:hint="cs"/>
-          <w:sz w:val="24"/>
-          <w:szCs w:val="24"/>
-          <w:u w:val="single"/>
-          <w:rtl/>
-        </w:rPr>
-        <w:t>בחירת פעולה</w:t>
-      </w:r>
-      <w:r>
-        <w:rPr>
-          <w:rFonts w:hint="cs"/>
-          <w:sz w:val="24"/>
-          <w:szCs w:val="24"/>
-          <w:rtl/>
-        </w:rPr>
-        <w:t xml:space="preserve"> </w:t>
-      </w:r>
-    </w:p>
-    <w:p>
-      <w:pPr>
-        <w:bidi/>
-        <w:rPr>
-          <w:sz w:val="24"/>
-          <w:szCs w:val="24"/>
-          <w:rtl/>
-        </w:rPr>
-      </w:pPr>
-      <w:r>
-        <w:rPr>
-          <w:rFonts w:hint="cs"/>
-          <w:sz w:val="24"/>
-          <w:szCs w:val="24"/>
-          <w:rtl/>
-        </w:rPr>
-        <w:t>בזמן משחק, כאשר סוכן ה-</w:t>
-      </w:r>
-      <w:r>
-        <w:rPr>
-          <w:sz w:val="24"/>
-          <w:szCs w:val="24"/>
-        </w:rPr>
-        <w:t>CNN</w:t>
-      </w:r>
-      <w:r>
-        <w:rPr>
-          <w:rFonts w:hint="cs"/>
-          <w:sz w:val="24"/>
-          <w:szCs w:val="24"/>
-          <w:rtl/>
-        </w:rPr>
-        <w:t xml:space="preserve"> ירצה לבצע פעולה, </w:t>
-      </w:r>
-      <w:r>
-        <w:rPr>
-          <w:rFonts w:hint="cs"/>
-          <w:sz w:val="24"/>
-          <w:szCs w:val="24"/>
-          <w:rtl/>
-        </w:rPr>
-        <w:t xml:space="preserve">יחשב את כל הלוחות הישיגים ע"י הפעולות החוקיות, יפעיל על כל אחד מהם את הרשת, ויבחר בפעולה שהובילה ללוח שקיבל את הציון הגבוה ביותר. </w:t>
-      </w:r>
-    </w:p>
-    <w:p>
-      <w:pPr>
-        <w:bidi/>
-        <w:rPr>
-          <w:sz w:val="28"/>
-          <w:szCs w:val="28"/>
-          <w:rtl/>
-        </w:rPr>
-      </w:pPr>
-    </w:p>
-    <w:p>
-      <w:pPr>
-        <w:bidi/>
-        <w:rPr>
-          <w:sz w:val="28"/>
-          <w:szCs w:val="28"/>
-          <w:rtl/>
-        </w:rPr>
-      </w:pPr>
-    </w:p>
-    <w:p>
-      <w:pPr>
-        <w:bidi/>
-        <w:rPr>
-          <w:sz w:val="28"/>
-          <w:szCs w:val="28"/>
-          <w:rtl/>
-        </w:rPr>
-      </w:pPr>
-    </w:p>
-    <w:p>
-      <w:pPr>
-        <w:bidi/>
-        <w:rPr>
-          <w:sz w:val="24"/>
-          <w:szCs w:val="24"/>
-          <w:u w:val="single"/>
-          <w:rtl/>
-        </w:rPr>
-      </w:pPr>
-      <w:r>
-        <w:rPr>
-          <w:rFonts w:hint="cs"/>
-          <w:sz w:val="24"/>
-          <w:szCs w:val="24"/>
-          <w:u w:val="single"/>
-          <w:rtl/>
-        </w:rPr>
-        <w:t xml:space="preserve">סוכן </w:t>
-      </w:r>
-      <w:r>
-        <w:rPr>
-          <w:sz w:val="24"/>
-          <w:szCs w:val="24"/>
-          <w:u w:val="single"/>
-        </w:rPr>
-        <w:t>Q-Learning</w:t>
-      </w:r>
-      <w:r>
-        <w:rPr>
-          <w:rFonts w:hint="cs"/>
-          <w:sz w:val="24"/>
-          <w:szCs w:val="24"/>
-          <w:u w:val="single"/>
-          <w:rtl/>
-        </w:rPr>
-        <w:t xml:space="preserve"> </w:t>
-      </w:r>
-      <w:r>
-        <w:rPr>
-          <w:sz w:val="24"/>
-          <w:szCs w:val="24"/>
-          <w:u w:val="single"/>
-          <w:rtl/>
-        </w:rPr>
-        <w:t>–</w:t>
-      </w:r>
-      <w:r>
-        <w:rPr>
-          <w:rFonts w:hint="cs"/>
-          <w:sz w:val="24"/>
-          <w:szCs w:val="24"/>
-          <w:u w:val="single"/>
-          <w:rtl/>
-        </w:rPr>
-        <w:t xml:space="preserve"> חדשש!!!!!!!!!!!!!!!!!!1</w:t>
-      </w:r>
-    </w:p>
-    <w:p>
-      <w:pPr>
-        <w:bidi/>
-        <w:rPr>
-          <w:sz w:val="24"/>
-          <w:szCs w:val="24"/>
-          <w:rtl/>
-        </w:rPr>
-      </w:pPr>
-      <w:r>
-        <w:rPr>
-          <w:rFonts w:hint="cs"/>
-          <w:sz w:val="24"/>
-          <w:szCs w:val="24"/>
-          <w:rtl/>
-        </w:rPr>
-        <w:t xml:space="preserve">המשחק שלנו </w:t>
-      </w:r>
-      <w:r>
-        <w:rPr>
-          <w:rFonts w:hint="cs"/>
-          <w:sz w:val="24"/>
-          <w:szCs w:val="24"/>
-          <w:rtl/>
-        </w:rPr>
-        <w:t>מכיל יותר משחקן אחד, ולכן אלגוריתם ה-</w:t>
-      </w:r>
-      <w:r>
-        <w:rPr>
-          <w:sz w:val="24"/>
-          <w:szCs w:val="24"/>
-        </w:rPr>
-        <w:t>Q-learning</w:t>
-      </w:r>
-      <w:r>
-        <w:rPr>
-          <w:rFonts w:hint="cs"/>
-          <w:sz w:val="24"/>
-          <w:szCs w:val="24"/>
-          <w:rtl/>
-        </w:rPr>
-        <w:t xml:space="preserve"> שונה מהאלגוריתם שראינו בכיתה: הסוכן שלנו מבצע פעולה, וכאשר באים לבחון את השלכות הפעולה שלו, כלומר לאיזה מצב הגענו, יש להסתכל לאיזה מצב הגענו אחרי הפעולה שלנו, אך גם של היריבים שלו. </w:t>
-      </w:r>
-    </w:p>
-    <w:p>
-      <w:pPr>
-        <w:bidi/>
-        <w:rPr>
-          <w:sz w:val="24"/>
-          <w:szCs w:val="24"/>
-          <w:rtl/>
-        </w:rPr>
-      </w:pPr>
-      <w:r>
-        <w:rPr>
-          <w:rFonts w:hint="cs"/>
-          <w:sz w:val="24"/>
-          <w:szCs w:val="24"/>
-          <w:rtl/>
-        </w:rPr>
-        <w:lastRenderedPageBreak/>
-        <w:t>החלטנו לממש את אלגוריתם ה-</w:t>
-      </w:r>
-      <w:r>
-        <w:rPr>
-          <w:sz w:val="24"/>
-          <w:szCs w:val="24"/>
-        </w:rPr>
-        <w:t>Q-learning</w:t>
-      </w:r>
-      <w:r>
-        <w:rPr>
-          <w:rFonts w:hint="cs"/>
-          <w:sz w:val="24"/>
-          <w:szCs w:val="24"/>
-          <w:rtl/>
-        </w:rPr>
-        <w:t xml:space="preserve"> בעצמנו, כך שנוכל להתאים את האלגוריתם </w:t>
-      </w:r>
-      <w:r>
-        <w:rPr>
-          <w:rFonts w:hint="cs"/>
-          <w:sz w:val="24"/>
-          <w:szCs w:val="24"/>
-          <w:rtl/>
-        </w:rPr>
-        <w:t>לצרכנו: ריבוי</w:t>
-      </w:r>
-      <w:r>
-        <w:rPr>
-          <w:rFonts w:hint="cs"/>
-          <w:sz w:val="24"/>
-          <w:szCs w:val="24"/>
-          <w:rtl/>
-        </w:rPr>
-        <w:t xml:space="preserve"> משתתפים, </w:t>
-      </w:r>
-      <w:r>
-        <w:rPr>
-          <w:rFonts w:hint="cs"/>
-          <w:sz w:val="24"/>
-          <w:szCs w:val="24"/>
-          <w:rtl/>
-        </w:rPr>
-        <w:t xml:space="preserve">שינוי </w:t>
-      </w:r>
-      <w:r>
-        <w:rPr>
-          <w:rFonts w:hint="cs"/>
-          <w:sz w:val="24"/>
-          <w:szCs w:val="24"/>
-          <w:rtl/>
-        </w:rPr>
-        <w:t xml:space="preserve">שיטת האימון </w:t>
-      </w:r>
-      <w:r>
-        <w:rPr>
-          <w:rFonts w:hint="cs"/>
-          <w:sz w:val="24"/>
-          <w:szCs w:val="24"/>
-          <w:rtl/>
-        </w:rPr>
-        <w:t>והתאמה ל-</w:t>
-      </w:r>
-      <w:r>
-        <w:rPr>
-          <w:sz w:val="24"/>
-          <w:szCs w:val="24"/>
-        </w:rPr>
-        <w:t>API</w:t>
-      </w:r>
-      <w:r>
-        <w:rPr>
-          <w:rFonts w:hint="cs"/>
-          <w:sz w:val="24"/>
-          <w:szCs w:val="24"/>
-          <w:rtl/>
-        </w:rPr>
-        <w:t xml:space="preserve"> שלנו כך שיוכל להתאמן ולשחק עם שאר השחקנים.</w:t>
-      </w:r>
-    </w:p>
-    <w:p>
-      <w:pPr>
-        <w:bidi/>
-        <w:rPr>
-          <w:sz w:val="24"/>
-          <w:szCs w:val="24"/>
-          <w:u w:val="single"/>
-          <w:rtl/>
-        </w:rPr>
-      </w:pPr>
-      <w:r>
-        <w:rPr>
-          <w:rFonts w:hint="cs"/>
-          <w:sz w:val="24"/>
-          <w:szCs w:val="24"/>
-          <w:u w:val="single"/>
-          <w:rtl/>
-        </w:rPr>
-        <w:t>שיטת אימון</w:t>
-      </w:r>
-    </w:p>
-    <w:p>
-      <w:pPr>
-        <w:bidi/>
-        <w:rPr>
-          <w:sz w:val="24"/>
-          <w:szCs w:val="24"/>
-          <w:rtl/>
-        </w:rPr>
-      </w:pPr>
-      <w:r>
-        <w:rPr>
-          <w:rFonts w:hint="cs"/>
-          <w:sz w:val="24"/>
-          <w:szCs w:val="24"/>
-          <w:rtl/>
-        </w:rPr>
-        <w:t xml:space="preserve">ראשית, היינו צריכים להחליט מול מי ישחק הסוכן שלנו בשלב הלמידה. מאחר ובמשחק שלנו קיימים מצבי נצחון והפסד רבים, וקיימות דרכים רבות להגיע למצבים זהים, </w:t>
-      </w:r>
-      <w:r>
-        <w:rPr>
-          <w:rFonts w:hint="cs"/>
-          <w:sz w:val="24"/>
-          <w:szCs w:val="24"/>
-          <w:rtl/>
-        </w:rPr>
-        <w:t xml:space="preserve">יש בעיה בבחירת יריב רנדומלי- ייתכן מצב בו ניצחנו אותו, למרות שמדובר בסדרת מהלכים שמול שחקן רגיל הייתה מובילה להפסד ודאי. כך יפעפע ציון חיובי עבור סדרת מהלכים זו. </w:t>
-      </w:r>
-    </w:p>
-    <w:p>
-      <w:pPr>
-        <w:bidi/>
-        <w:rPr>
-          <w:sz w:val="24"/>
-          <w:szCs w:val="24"/>
-          <w:rtl/>
-        </w:rPr>
-      </w:pPr>
-      <w:r>
-        <w:rPr>
-          <w:rFonts w:hint="cs"/>
-          <w:sz w:val="24"/>
-          <w:szCs w:val="24"/>
-          <w:rtl/>
-        </w:rPr>
-        <w:t xml:space="preserve">מאידך, אם היינו בוחרים לאמן נגד יריב חזק מדי, הסוכן שלנו כמעט ולא היה מנצח. שמנו לב שהאופן שבו האלגוריתם </w:t>
-      </w:r>
-      <w:r>
-        <w:rPr>
-          <w:sz w:val="24"/>
-          <w:szCs w:val="24"/>
-        </w:rPr>
-        <w:t>q-learning</w:t>
-      </w:r>
-      <w:r>
-        <w:rPr>
-          <w:rFonts w:hint="cs"/>
-          <w:sz w:val="24"/>
-          <w:szCs w:val="24"/>
-          <w:rtl/>
-        </w:rPr>
-        <w:t xml:space="preserve"> בנוי, הוא שכאשר מתעדכן ציון שלילי, לוקח זמן עד שהציון הזה יחלחל למצבים שקודמים לו. </w:t>
-      </w:r>
-      <w:r>
-        <w:rPr>
-          <w:rFonts w:hint="cs"/>
-          <w:sz w:val="24"/>
-          <w:szCs w:val="24"/>
-          <w:rtl/>
-        </w:rPr>
-        <w:t>לכן בשיטה זו הלמידה של הסוכן מועטה, אם בכלל.</w:t>
-      </w:r>
-    </w:p>
-    <w:p>
-      <w:pPr>
-        <w:bidi/>
-        <w:rPr>
-          <w:sz w:val="24"/>
-          <w:szCs w:val="24"/>
-          <w:rtl/>
-        </w:rPr>
-      </w:pPr>
-      <w:r>
-        <w:rPr>
-          <w:rFonts w:hint="cs"/>
-          <w:sz w:val="24"/>
-          <w:szCs w:val="24"/>
-          <w:rtl/>
-        </w:rPr>
-        <w:t xml:space="preserve">לעומת זאת, ציון חיובי מפעפע מהר- </w:t>
-      </w:r>
-      <w:r>
-        <w:rPr>
-          <w:sz w:val="24"/>
-          <w:szCs w:val="24"/>
-        </w:rPr>
-        <w:t>Good news travel fast!</w:t>
-      </w:r>
-    </w:p>
-    <w:p>
-      <w:pPr>
-        <w:bidi/>
-        <w:rPr>
-          <w:sz w:val="24"/>
-          <w:szCs w:val="24"/>
-          <w:rtl/>
-        </w:rPr>
-      </w:pPr>
-      <w:r>
-        <w:rPr>
-          <w:rFonts w:hint="cs"/>
-          <w:sz w:val="24"/>
-          <w:szCs w:val="24"/>
-          <w:rtl/>
-        </w:rPr>
-        <w:t>לכן החלטנו לבחור ביריב שמבצע החלטות מושכלות, אך שיהיה חלש יותר מהסוכן שלנו במהלך הלמידה, וכך הסוכן יוכל להגיע יותר פעמים למשחקים בהם ניצח</w:t>
-      </w:r>
-    </w:p>
-    <w:p>
-      <w:pPr>
-        <w:bidi/>
-        <w:rPr>
-          <w:sz w:val="24"/>
-          <w:szCs w:val="24"/>
-          <w:rtl/>
-        </w:rPr>
-      </w:pPr>
-      <w:r>
-        <w:rPr>
-          <w:rFonts w:hint="cs"/>
-          <w:sz w:val="24"/>
-          <w:szCs w:val="24"/>
-          <w:rtl/>
-        </w:rPr>
-        <w:t>על מנת לאפשר לסוכן לנצח את היריב, הוא התאמן בליווי "מאסטר": המאסטר הוא שחקן שמבצע החלטות מושכלות, וגם חזק יותר מהיריב. בתחילת דרכו שחקן ה</w:t>
-      </w:r>
-      <w:r>
-        <w:rPr>
-          <w:sz w:val="24"/>
-          <w:szCs w:val="24"/>
-        </w:rPr>
-        <w:t>RL</w:t>
-      </w:r>
-      <w:r>
-        <w:rPr>
-          <w:rFonts w:hint="cs"/>
-          <w:sz w:val="24"/>
-          <w:szCs w:val="24"/>
-          <w:rtl/>
-        </w:rPr>
-        <w:t xml:space="preserve"> ייתן למאסטר לשחק בשבילו, ובאמצעות הקטנה של ה-</w:t>
-      </w:r>
-      <w:r>
-        <w:rPr>
-          <w:sz w:val="24"/>
-          <w:szCs w:val="24"/>
-        </w:rPr>
-        <w:t>exploration rate</w:t>
-      </w:r>
-      <w:r>
-        <w:rPr>
-          <w:rFonts w:hint="cs"/>
-          <w:sz w:val="24"/>
-          <w:szCs w:val="24"/>
-          <w:rtl/>
-        </w:rPr>
-        <w:t>, המאסטר לאט לאט ישחרר את גלגלי העזר וייתן לסוכן לבצע יותר החלטות בעצמו.</w:t>
-      </w:r>
-    </w:p>
-    <w:p>
-      <w:pPr>
-        <w:bidi/>
-        <w:rPr>
-          <w:sz w:val="24"/>
-          <w:szCs w:val="24"/>
-          <w:rtl/>
-        </w:rPr>
-      </w:pPr>
-      <w:r>
-        <w:rPr>
-          <w:rFonts w:hint="cs"/>
-          <w:sz w:val="24"/>
-          <w:szCs w:val="24"/>
-          <w:rtl/>
-        </w:rPr>
-        <w:t xml:space="preserve">בסופו של דבר בחרנו את המאסטר להיות שחקן אלפא בטא עם ההיוריסטיקה </w:t>
-      </w:r>
-      <w:r>
-        <w:rPr>
-          <w:sz w:val="24"/>
-          <w:szCs w:val="24"/>
-        </w:rPr>
-        <w:t>complex</w:t>
-      </w:r>
-      <w:r>
-        <w:rPr>
-          <w:rFonts w:hint="cs"/>
-          <w:sz w:val="24"/>
-          <w:szCs w:val="24"/>
-          <w:rtl/>
-        </w:rPr>
-        <w:t xml:space="preserve">, עם עומק </w:t>
-      </w:r>
-      <w:r>
-        <w:rPr>
-          <w:rFonts w:hint="cs"/>
-          <w:sz w:val="24"/>
-          <w:szCs w:val="24"/>
-          <w:rtl/>
-        </w:rPr>
-        <w:t xml:space="preserve">2, והיריב הוא שחקן דומה שיוחלש ע"י כך שבסיכוי 0.2 הוא מגריל צעד. </w:t>
-      </w:r>
-    </w:p>
-    <w:p>
-      <w:pPr>
-        <w:bidi/>
-        <w:rPr>
-          <w:sz w:val="24"/>
-          <w:szCs w:val="24"/>
-          <w:u w:val="single"/>
-          <w:rtl/>
-        </w:rPr>
-      </w:pPr>
-      <w:r>
-        <w:rPr>
-          <w:rFonts w:hint="cs"/>
-          <w:sz w:val="24"/>
-          <w:szCs w:val="24"/>
-          <w:u w:val="single"/>
-          <w:rtl/>
-        </w:rPr>
-        <w:t>פונקציית רווח</w:t>
-      </w:r>
-    </w:p>
-    <w:p>
-      <w:pPr>
-        <w:bidi/>
-        <w:rPr>
-          <w:sz w:val="24"/>
-          <w:szCs w:val="24"/>
-          <w:rtl/>
-        </w:rPr>
-      </w:pPr>
-      <w:r>
-        <w:rPr>
-          <w:rFonts w:hint="cs"/>
-          <w:sz w:val="24"/>
-          <w:szCs w:val="24"/>
-          <w:rtl/>
-        </w:rPr>
-        <w:t xml:space="preserve">בחרנו לתת ציון של </w:t>
-      </w:r>
-      <w:r>
-        <w:rPr>
-          <w:rFonts w:hint="cs"/>
-          <w:sz w:val="24"/>
-          <w:szCs w:val="24"/>
-          <w:highlight w:val="yellow"/>
-          <w:rtl/>
-        </w:rPr>
-        <w:t>500</w:t>
-      </w:r>
-      <w:r>
-        <w:rPr>
-          <w:rFonts w:hint="cs"/>
-          <w:sz w:val="24"/>
-          <w:szCs w:val="24"/>
-          <w:rtl/>
-        </w:rPr>
-        <w:t xml:space="preserve"> עבור לוח שבו הסוכן ניצח. עבור לוח שבו הפסיד, בחרנו לתת </w:t>
-      </w:r>
-      <w:r>
-        <w:rPr>
-          <w:sz w:val="24"/>
-          <w:szCs w:val="24"/>
-          <w:highlight w:val="yellow"/>
-        </w:rPr>
-        <w:t>-500</w:t>
-      </w:r>
-      <w:r>
-        <w:rPr>
-          <w:rFonts w:hint="cs"/>
-          <w:sz w:val="24"/>
-          <w:szCs w:val="24"/>
-          <w:rtl/>
-        </w:rPr>
-        <w:t xml:space="preserve"> ועוד מספר הצעדים ששוחקו עד להפסד- כלומר ככל שהסוכן "שרד" יותר זמן, אנו מחשיבים את ההפסד שלו לקטן יותר,</w:t>
-      </w:r>
-      <w:r>
-        <w:rPr>
-          <w:rFonts w:hint="cs"/>
-          <w:sz w:val="24"/>
-          <w:szCs w:val="24"/>
-          <w:rtl/>
-        </w:rPr>
-        <w:t xml:space="preserve"> מכיוון</w:t>
-      </w:r>
-      <w:r>
-        <w:rPr>
-          <w:rFonts w:hint="cs"/>
-          <w:sz w:val="24"/>
-          <w:szCs w:val="24"/>
-          <w:rtl/>
-        </w:rPr>
-        <w:t xml:space="preserve"> </w:t>
-      </w:r>
-      <w:r>
-        <w:rPr>
-          <w:rFonts w:hint="cs"/>
-          <w:sz w:val="24"/>
-          <w:szCs w:val="24"/>
-          <w:rtl/>
-        </w:rPr>
-        <w:t>ש</w:t>
-      </w:r>
-      <w:r>
-        <w:rPr>
-          <w:rFonts w:hint="cs"/>
-          <w:sz w:val="24"/>
-          <w:szCs w:val="24"/>
-          <w:rtl/>
-        </w:rPr>
-        <w:t xml:space="preserve">יכול להיות </w:t>
-      </w:r>
-      <w:r>
-        <w:rPr>
-          <w:rFonts w:hint="cs"/>
-          <w:sz w:val="24"/>
-          <w:szCs w:val="24"/>
-          <w:rtl/>
-        </w:rPr>
-        <w:t xml:space="preserve">שרק המהלכים האחרונים שלו הביאו להפסד, אך הוא שיחק טוב בתחילה. </w:t>
-      </w:r>
-    </w:p>
-    <w:p>
-      <w:pPr>
-        <w:bidi/>
-        <w:rPr>
-          <w:sz w:val="24"/>
-          <w:szCs w:val="24"/>
-          <w:rtl/>
-        </w:rPr>
-      </w:pPr>
-      <w:r>
-        <w:rPr>
-          <w:rFonts w:hint="cs"/>
-          <w:sz w:val="24"/>
-          <w:szCs w:val="24"/>
-          <w:rtl/>
-        </w:rPr>
-        <w:t xml:space="preserve">לסיום, עבור כל צעד שלא הביא לאיזושהי הכרעה, נתנו לו ציון של </w:t>
-      </w:r>
-      <w:r>
-        <w:rPr>
-          <w:sz w:val="24"/>
-          <w:szCs w:val="24"/>
-        </w:rPr>
-        <w:t>-1</w:t>
-      </w:r>
-      <w:r>
-        <w:rPr>
-          <w:rFonts w:hint="cs"/>
-          <w:sz w:val="24"/>
-          <w:szCs w:val="24"/>
-          <w:rtl/>
-        </w:rPr>
-        <w:t xml:space="preserve"> , על מנת שיעדיף בנצחון המהיר ביותר. </w:t>
-      </w:r>
-    </w:p>
-    <w:p>
-      <w:pPr>
-        <w:bidi/>
-        <w:rPr>
-          <w:sz w:val="24"/>
-          <w:szCs w:val="24"/>
-          <w:u w:val="single"/>
-          <w:rtl/>
-        </w:rPr>
-      </w:pPr>
-      <w:r>
-        <w:rPr>
-          <w:rFonts w:hint="cs"/>
-          <w:sz w:val="24"/>
-          <w:szCs w:val="24"/>
-          <w:u w:val="single"/>
-          <w:rtl/>
-        </w:rPr>
-        <w:t>ייצוג הלוח</w:t>
-      </w:r>
-    </w:p>
-    <w:p>
-      <w:pPr>
-        <w:bidi/>
-        <w:rPr>
-          <w:sz w:val="24"/>
-          <w:szCs w:val="24"/>
-          <w:rtl/>
-        </w:rPr>
-      </w:pPr>
-      <w:r>
-        <w:rPr>
-          <w:rFonts w:hint="cs"/>
-          <w:sz w:val="24"/>
-          <w:szCs w:val="24"/>
-          <w:rtl/>
-        </w:rPr>
-        <w:t xml:space="preserve">כדי שסוכן </w:t>
-      </w:r>
-      <w:r>
-        <w:rPr>
-          <w:sz w:val="24"/>
-          <w:szCs w:val="24"/>
-        </w:rPr>
-        <w:t>q-learning</w:t>
-      </w:r>
-      <w:r>
-        <w:rPr>
-          <w:rFonts w:hint="cs"/>
-          <w:sz w:val="24"/>
-          <w:szCs w:val="24"/>
-          <w:rtl/>
-        </w:rPr>
-        <w:t xml:space="preserve"> יציג תוצאות טובות, עליו להכיר הרבה מצבים במשחק, על מנת שידע לפעול בכל סיטואציה שייתקל בה. יתרה מזאת, אם יפגוש מצב שלא ראה קודם לכן, אפילו אם ראה מצב דומה(למשל תבניות דומות, אבל בהזזה מהמצב שכן ראה) הוא לא ידע כיצד לפעול.</w:t>
-      </w:r>
-    </w:p>
-    <w:p>
-      <w:pPr>
-        <w:bidi/>
-        <w:rPr>
-          <w:sz w:val="24"/>
-          <w:szCs w:val="24"/>
-          <w:rtl/>
-        </w:rPr>
-      </w:pPr>
-      <w:r>
-        <w:rPr>
-          <w:rFonts w:hint="cs"/>
-          <w:sz w:val="24"/>
-          <w:szCs w:val="24"/>
-          <w:rtl/>
-        </w:rPr>
-        <w:t>היינו רוצים מרחב מצבים קטן ככל האפשר. מצד שני, ככל שייצוג המצב פשוט יותר, יותר מידע הולך לאיבוד.</w:t>
-      </w:r>
-    </w:p>
-    <w:p>
-      <w:pPr>
-        <w:bidi/>
-        <w:rPr>
-          <w:sz w:val="24"/>
-          <w:szCs w:val="24"/>
-          <w:rtl/>
-        </w:rPr>
-      </w:pPr>
-      <w:r>
-        <w:rPr>
-          <w:rFonts w:hint="cs"/>
-          <w:sz w:val="24"/>
-          <w:szCs w:val="24"/>
-          <w:rtl/>
-        </w:rPr>
         <w:t xml:space="preserve">נבחין כי בבואנו לבחור את הפעולה, דיסקיות שאינן חלק מרצף שיכול להביא לנצחון/הפסד, ולא משנה לנו של מי הדיסקיות. </w:t>
       </w:r>
     </w:p>
@@ -4582,7 +4574,6 @@
           <w:szCs w:val="24"/>
           <w:rtl/>
         </w:rPr>
-        <w:lastRenderedPageBreak/>
         <w:t>לפיכך בחרנו בייצוג הבא: תחילה מקודדים את מספר הדיסקיות בכל עמודה ולאחר מכן את אורכי הרצפים שאינם חסומים, ואת מיקומם בלוח, הן שלנו והן של היריב.</w:t>
       </w:r>
     </w:p>
@@ -4653,6 +4644,254 @@
         <w:rPr>
           <w:sz w:val="24"/>
           <w:szCs w:val="24"/>
+          <w:rtl/>
+        </w:rPr>
+      </w:pPr>
+      <w:r>
+        <w:rPr>
+          <w:rFonts w:hint="cs"/>
+          <w:sz w:val="24"/>
+          <w:szCs w:val="24"/>
+          <w:rtl/>
+        </w:rPr>
+        <w:t>על מנת להעריך את ביצועיה</w:t>
+      </w:r>
+      <w:r>
+        <w:rPr>
+          <w:rFonts w:hint="cs"/>
+          <w:sz w:val="24"/>
+          <w:szCs w:val="24"/>
+          <w:rtl/>
+        </w:rPr>
+        <w:t>ם</w:t>
+      </w:r>
+      <w:r>
+        <w:rPr>
+          <w:rFonts w:hint="cs"/>
+          <w:sz w:val="24"/>
+          <w:szCs w:val="24"/>
+          <w:rtl/>
+        </w:rPr>
+        <w:t xml:space="preserve"> של </w:t>
+      </w:r>
+      <w:r>
+        <w:rPr>
+          <w:rFonts w:hint="cs"/>
+          <w:sz w:val="24"/>
+          <w:szCs w:val="24"/>
+          <w:rtl/>
+        </w:rPr>
+        <w:t xml:space="preserve">הסוכנים </w:t>
+      </w:r>
+      <w:r>
+        <w:rPr>
+          <w:rFonts w:hint="cs"/>
+          <w:sz w:val="24"/>
+          <w:szCs w:val="24"/>
+          <w:rtl/>
+        </w:rPr>
+        <w:t xml:space="preserve">שלנו, החלטנו לממש מספר סוכני </w:t>
+      </w:r>
+      <w:r>
+        <w:rPr>
+          <w:sz w:val="24"/>
+          <w:szCs w:val="24"/>
+        </w:rPr>
+        <w:t>baseline</w:t>
+      </w:r>
+      <w:r>
+        <w:rPr>
+          <w:rFonts w:hint="cs"/>
+          <w:sz w:val="24"/>
+          <w:szCs w:val="24"/>
+          <w:rtl/>
+        </w:rPr>
+        <w:t>, שיהוו מדד</w:t>
+      </w:r>
+      <w:r>
+        <w:rPr>
+          <w:rFonts w:hint="cs"/>
+          <w:sz w:val="24"/>
+          <w:szCs w:val="24"/>
+          <w:rtl/>
+        </w:rPr>
+        <w:t xml:space="preserve"> להצלחה. הסוכנים שמימשנו לצורך בדיקות הם:</w:t>
+      </w:r>
+    </w:p>
+    <w:p>
+      <w:pPr>
+        <w:bidi/>
+        <w:rPr>
+          <w:sz w:val="24"/>
+          <w:szCs w:val="24"/>
+          <w:rtl/>
+        </w:rPr>
+      </w:pPr>
+      <w:r>
+        <w:rPr>
+          <w:rFonts w:hint="cs"/>
+          <w:sz w:val="24"/>
+          <w:szCs w:val="24"/>
+          <w:rtl/>
+        </w:rPr>
+        <w:t xml:space="preserve">שחקן </w:t>
+      </w:r>
+      <w:r>
+        <w:rPr>
+          <w:sz w:val="24"/>
+          <w:szCs w:val="24"/>
+        </w:rPr>
+        <w:t>offensive</w:t>
+      </w:r>
+      <w:r>
+        <w:rPr>
+          <w:rFonts w:hint="cs"/>
+          <w:sz w:val="24"/>
+          <w:szCs w:val="24"/>
+          <w:rtl/>
+        </w:rPr>
+        <w:t xml:space="preserve"> </w:t>
+      </w:r>
+      <w:r>
+        <w:rPr>
+          <w:sz w:val="24"/>
+          <w:szCs w:val="24"/>
+          <w:rtl/>
+        </w:rPr>
+        <w:t>–</w:t>
+      </w:r>
+      <w:r>
+        <w:rPr>
+          <w:rFonts w:hint="cs"/>
+          <w:sz w:val="24"/>
+          <w:szCs w:val="24"/>
+          <w:rtl/>
+        </w:rPr>
+        <w:t xml:space="preserve"> מטרתו היחידה היא להשלים רצפים שלו לרצפי נצחון</w:t>
+      </w:r>
+    </w:p>
+    <w:p>
+      <w:pPr>
+        <w:bidi/>
+        <w:rPr>
+          <w:sz w:val="24"/>
+          <w:szCs w:val="24"/>
+          <w:rtl/>
+        </w:rPr>
+      </w:pPr>
+      <w:r>
+        <w:rPr>
+          <w:rFonts w:hint="cs"/>
+          <w:sz w:val="24"/>
+          <w:szCs w:val="24"/>
+          <w:rtl/>
+        </w:rPr>
+        <w:t xml:space="preserve">שחקן </w:t>
+      </w:r>
+      <w:r>
+        <w:rPr>
+          <w:sz w:val="24"/>
+          <w:szCs w:val="24"/>
+        </w:rPr>
+        <w:t>defensive</w:t>
+      </w:r>
+      <w:r>
+        <w:rPr>
+          <w:rFonts w:hint="cs"/>
+          <w:sz w:val="24"/>
+          <w:szCs w:val="24"/>
+          <w:rtl/>
+        </w:rPr>
+        <w:t>- מטרתו היא לחסום את השחקן הקרוב ביותר לנצחון מלנצח</w:t>
+      </w:r>
+    </w:p>
+    <w:p>
+      <w:pPr>
+        <w:bidi/>
+        <w:rPr>
+          <w:sz w:val="24"/>
+          <w:szCs w:val="24"/>
+          <w:rtl/>
+        </w:rPr>
+      </w:pPr>
+      <w:r>
+        <w:rPr>
+          <w:rFonts w:hint="cs"/>
+          <w:sz w:val="24"/>
+          <w:szCs w:val="24"/>
+          <w:rtl/>
+        </w:rPr>
+        <w:t>על מנת להימנע ממשחקים דטרמיניסטיים, שחקנים אלה יבחרו בפעולה שמניבה להם ציון גבוה ביותר בהסתברות גבוהה, אך בהסתברות נמוכה יכולים לבחור גם בפעולות אחרות</w:t>
+      </w:r>
+    </w:p>
+    <w:p>
+      <w:pPr>
+        <w:bidi/>
+        <w:rPr>
+          <w:rFonts w:hint="cs"/>
+          <w:sz w:val="24"/>
+          <w:szCs w:val="24"/>
+          <w:rtl/>
+        </w:rPr>
+      </w:pPr>
+      <w:r>
+        <w:rPr>
+          <w:rFonts w:hint="cs"/>
+          <w:sz w:val="24"/>
+          <w:szCs w:val="24"/>
+          <w:rtl/>
+        </w:rPr>
+        <w:t xml:space="preserve">שחקן </w:t>
+      </w:r>
+      <w:r>
+        <w:rPr>
+          <w:sz w:val="24"/>
+          <w:szCs w:val="24"/>
+        </w:rPr>
+        <w:t>IBEF2</w:t>
+      </w:r>
+      <w:r>
+        <w:rPr>
+          <w:rFonts w:hint="cs"/>
+          <w:sz w:val="24"/>
+          <w:szCs w:val="24"/>
+          <w:rtl/>
+        </w:rPr>
+        <w:t xml:space="preserve"> </w:t>
+      </w:r>
+      <w:r>
+        <w:rPr>
+          <w:sz w:val="24"/>
+          <w:szCs w:val="24"/>
+          <w:rtl/>
+        </w:rPr>
+        <w:t>–</w:t>
+      </w:r>
+      <w:r>
+        <w:rPr>
+          <w:rFonts w:hint="cs"/>
+          <w:sz w:val="24"/>
+          <w:szCs w:val="24"/>
+          <w:rtl/>
+        </w:rPr>
+        <w:t xml:space="preserve"> </w:t>
+      </w:r>
+      <w:r>
+        <w:rPr>
+          <w:rFonts w:hint="cs"/>
+          <w:sz w:val="24"/>
+          <w:szCs w:val="24"/>
+          <w:rtl/>
+        </w:rPr>
+        <w:t>שחקן מינמקס עם ההיוריסטיקה החזקה ביותר שהצלחנו למצוא בעבודות קודמות</w:t>
+      </w:r>
+    </w:p>
+    <w:p>
+      <w:pPr>
+        <w:bidi/>
+        <w:rPr>
+          <w:sz w:val="24"/>
+          <w:szCs w:val="24"/>
           <w:u w:val="single"/>
           <w:rtl/>
         </w:rPr>
@@ -4694,17 +4933,438 @@
         <w:rPr>
           <w:sz w:val="24"/>
           <w:szCs w:val="24"/>
-        </w:rPr>
-      </w:pPr>
-      <w:r>
-        <w:rPr>
-          <w:rFonts w:hint="cs"/>
-          <w:sz w:val="24"/>
-          <w:szCs w:val="24"/>
-          <w:rtl/>
-        </w:rPr>
-        <w:t xml:space="preserve">ראשית, </w:t>
-      </w:r>
+          <w:rtl/>
+        </w:rPr>
+      </w:pPr>
+      <w:r>
+        <w:rPr>
+          <w:rFonts w:hint="cs"/>
+          <w:sz w:val="24"/>
+          <w:szCs w:val="24"/>
+          <w:rtl/>
+        </w:rPr>
+        <w:t>ראשית, בדקנו סוכנים אלה במשחק עם שני שחקנים בלבד, בלוח תלת ממדי</w:t>
+      </w:r>
+      <w:r>
+        <w:rPr>
+          <w:rFonts w:hint="cs"/>
+          <w:sz w:val="24"/>
+          <w:szCs w:val="24"/>
+          <w:rtl/>
+        </w:rPr>
+        <w:t xml:space="preserve"> בגודל </w:t>
+      </w:r>
+      <w:r>
+        <w:rPr>
+          <w:sz w:val="24"/>
+          <w:szCs w:val="24"/>
+        </w:rPr>
+        <w:t>(6,7,5)</w:t>
+      </w:r>
+      <w:r>
+        <w:rPr>
+          <w:rFonts w:hint="cs"/>
+          <w:sz w:val="24"/>
+          <w:szCs w:val="24"/>
+          <w:rtl/>
+        </w:rPr>
+        <w:t>. רצינו להראות עד כמה ההיוריסטיקה שלנו חזקה, ולפיכך בחרנו להחליש את הסוכן שלנו ע"י כך שיבצע מהלכים אקראיים בהסתברות מסוימת. הגרף הבא מציג את ביצועי השחקן שלנו אל מול שחקני ה-</w:t>
+      </w:r>
+      <w:r>
+        <w:rPr>
+          <w:sz w:val="24"/>
+          <w:szCs w:val="24"/>
+        </w:rPr>
+        <w:t>offensive,defensive</w:t>
+      </w:r>
+      <w:r>
+        <w:rPr>
+          <w:rFonts w:hint="cs"/>
+          <w:sz w:val="24"/>
+          <w:szCs w:val="24"/>
+          <w:rtl/>
+        </w:rPr>
+        <w:t xml:space="preserve"> כתלות בסיכוי שלו לבצע מהלך אקראי:</w:t>
+      </w:r>
+    </w:p>
+    <w:p>
+      <w:pPr>
+        <w:bidi/>
+        <w:rPr>
+          <w:sz w:val="24"/>
+          <w:szCs w:val="24"/>
+          <w:rtl/>
+        </w:rPr>
+      </w:pPr>
+      <w:r>
+        <w:rPr>
+          <w:rFonts w:hint="cs"/>
+          <w:sz w:val="24"/>
+          <w:szCs w:val="24"/>
+          <w:highlight w:val="yellow"/>
+          <w:rtl/>
+        </w:rPr>
+        <w:t>להוסיף גרף!</w:t>
+      </w:r>
+    </w:p>
+    <w:p>
+      <w:pPr>
+        <w:bidi/>
+        <w:rPr>
+          <w:sz w:val="24"/>
+          <w:szCs w:val="24"/>
+          <w:rtl/>
+        </w:rPr>
+      </w:pPr>
+      <w:r>
+        <w:rPr>
+          <w:rFonts w:hint="cs"/>
+          <w:sz w:val="24"/>
+          <w:szCs w:val="24"/>
+          <w:rtl/>
+        </w:rPr>
+        <w:t>ניתן לראות כי אפילו כאשר החלשנו את הסוכן שלנו עם הסתברות של 0.6 לפעולה רנדומית, עדיין הוא מנצח את היריבים שלו בהסתברות גבוהה מאוד</w:t>
+      </w:r>
+      <w:r>
+        <w:rPr>
+          <w:rFonts w:hint="cs"/>
+          <w:sz w:val="24"/>
+          <w:szCs w:val="24"/>
+          <w:rtl/>
+        </w:rPr>
+        <w:t>!</w:t>
+      </w:r>
+      <w:r>
+        <w:rPr>
+          <w:rFonts w:hint="cs"/>
+          <w:sz w:val="24"/>
+          <w:szCs w:val="24"/>
+          <w:rtl/>
+        </w:rPr>
+        <w:t xml:space="preserve"> כמובן שככל שמקטינים ערך זה, הוא מנצח אותם אף יותר. מעניין לראות כי </w:t>
+      </w:r>
+      <w:r>
+        <w:rPr>
+          <w:rFonts w:hint="cs"/>
+          <w:sz w:val="24"/>
+          <w:szCs w:val="24"/>
+          <w:rtl/>
+        </w:rPr>
+        <w:t xml:space="preserve">ביצועיו נגד </w:t>
+      </w:r>
+      <w:r>
+        <w:rPr>
+          <w:rFonts w:hint="cs"/>
+          <w:sz w:val="24"/>
+          <w:szCs w:val="24"/>
+          <w:rtl/>
+        </w:rPr>
+        <w:t>שחקן ה-</w:t>
+      </w:r>
+      <w:r>
+        <w:rPr>
+          <w:sz w:val="24"/>
+          <w:szCs w:val="24"/>
+        </w:rPr>
+        <w:t>defensive</w:t>
+      </w:r>
+      <w:r>
+        <w:rPr>
+          <w:rFonts w:hint="cs"/>
+          <w:sz w:val="24"/>
+          <w:szCs w:val="24"/>
+          <w:rtl/>
+        </w:rPr>
+        <w:t xml:space="preserve"> גבוהים יותר מאשר נגד שחקן ה-</w:t>
+      </w:r>
+      <w:r>
+        <w:rPr>
+          <w:sz w:val="24"/>
+          <w:szCs w:val="24"/>
+        </w:rPr>
+        <w:t>offensive</w:t>
+      </w:r>
+      <w:r>
+        <w:rPr>
+          <w:rFonts w:hint="cs"/>
+          <w:sz w:val="24"/>
+          <w:szCs w:val="24"/>
+          <w:rtl/>
+        </w:rPr>
+        <w:t xml:space="preserve"> </w:t>
+      </w:r>
+      <w:r>
+        <w:rPr>
+          <w:sz w:val="24"/>
+          <w:szCs w:val="24"/>
+          <w:rtl/>
+        </w:rPr>
+        <w:t>–</w:t>
+      </w:r>
+      <w:r>
+        <w:rPr>
+          <w:rFonts w:hint="cs"/>
+          <w:sz w:val="24"/>
+          <w:szCs w:val="24"/>
+          <w:rtl/>
+        </w:rPr>
+        <w:t xml:space="preserve"> הדבר הגיוני מפני שכאשר הסוכן שלנו מבצע פעולה רנדומית, שחקן ה-</w:t>
+      </w:r>
+      <w:r>
+        <w:rPr>
+          <w:sz w:val="24"/>
+          <w:szCs w:val="24"/>
+        </w:rPr>
+        <w:t>offensive</w:t>
+      </w:r>
+      <w:r>
+        <w:rPr>
+          <w:rFonts w:hint="cs"/>
+          <w:sz w:val="24"/>
+          <w:szCs w:val="24"/>
+          <w:rtl/>
+        </w:rPr>
+        <w:t xml:space="preserve"> שמטרתו היא רק להשלים רצפים ינצל זאת בשביל להתקדם, בעוד שחקן ה-</w:t>
+      </w:r>
+      <w:r>
+        <w:rPr>
+          <w:sz w:val="24"/>
+          <w:szCs w:val="24"/>
+        </w:rPr>
+        <w:t>defensive</w:t>
+      </w:r>
+      <w:r>
+        <w:rPr>
+          <w:rFonts w:hint="cs"/>
+          <w:sz w:val="24"/>
+          <w:szCs w:val="24"/>
+          <w:rtl/>
+        </w:rPr>
+        <w:t xml:space="preserve"> "יבזבז" את הצעד שלו בשביל לחסום, כאשר היה יכול בזמן זה להתקדם לנצחון.</w:t>
+      </w:r>
+    </w:p>
+    <w:p>
+      <w:pPr>
+        <w:bidi/>
+        <w:rPr>
+          <w:sz w:val="24"/>
+          <w:szCs w:val="24"/>
+          <w:rtl/>
+        </w:rPr>
+      </w:pPr>
+    </w:p>
+    <w:p>
+      <w:pPr>
+        <w:bidi/>
+        <w:rPr>
+          <w:sz w:val="24"/>
+          <w:szCs w:val="24"/>
+          <w:rtl/>
+        </w:rPr>
+      </w:pPr>
+      <w:r>
+        <w:rPr>
+          <w:rFonts w:hint="cs"/>
+          <w:sz w:val="24"/>
+          <w:szCs w:val="24"/>
+          <w:rtl/>
+        </w:rPr>
+        <w:t xml:space="preserve">כעת, השווינו את ההיוריסטיקה שלנו אל מול שחקן </w:t>
+      </w:r>
+      <w:r>
+        <w:rPr>
+          <w:sz w:val="24"/>
+          <w:szCs w:val="24"/>
+        </w:rPr>
+        <w:t>IBEF2</w:t>
+      </w:r>
+      <w:r>
+        <w:rPr>
+          <w:rFonts w:hint="cs"/>
+          <w:sz w:val="24"/>
+          <w:szCs w:val="24"/>
+          <w:rtl/>
+        </w:rPr>
+        <w:t xml:space="preserve">. שחקן זה לא מותאם לשחק בלוח תלת ממדי ולכן לשם ההוגנות עברנו לשחק בלוח דו ממדי בגודל </w:t>
+      </w:r>
+      <w:r>
+        <w:rPr>
+          <w:sz w:val="24"/>
+          <w:szCs w:val="24"/>
+        </w:rPr>
+        <w:t>(6,7)</w:t>
+      </w:r>
+      <w:r>
+        <w:rPr>
+          <w:rFonts w:hint="cs"/>
+          <w:sz w:val="24"/>
+          <w:szCs w:val="24"/>
+          <w:rtl/>
+        </w:rPr>
+        <w:t>:</w:t>
+      </w:r>
+    </w:p>
+    <w:p>
+      <w:pPr>
+        <w:bidi/>
+        <w:rPr>
+          <w:rFonts w:hint="cs"/>
+          <w:sz w:val="24"/>
+          <w:szCs w:val="24"/>
+          <w:rtl/>
+        </w:rPr>
+      </w:pPr>
+      <w:r>
+        <w:rPr>
+          <w:rFonts w:hint="cs"/>
+          <w:sz w:val="24"/>
+          <w:szCs w:val="24"/>
+          <w:highlight w:val="yellow"/>
+          <w:rtl/>
+        </w:rPr>
+        <w:t>להוסיף גרף!</w:t>
+      </w:r>
+    </w:p>
+    <w:p>
+      <w:pPr>
+        <w:bidi/>
+        <w:rPr>
+          <w:rFonts w:hint="cs"/>
+          <w:sz w:val="24"/>
+          <w:szCs w:val="24"/>
+          <w:rtl/>
+        </w:rPr>
+      </w:pPr>
+      <w:r>
+        <w:rPr>
+          <w:rFonts w:hint="cs"/>
+          <w:sz w:val="24"/>
+          <w:szCs w:val="24"/>
+          <w:rtl/>
+        </w:rPr>
+        <w:lastRenderedPageBreak/>
+        <w:t>ניתן לראות כי אנו מנצחים אותו בהסתברות גבוהה. הדבר תואם את ההנחות התיאורטיות שלנו לכך שיש חשיבות להפרדה בין הרצפים שהושגו, לכמות שלהם.</w:t>
+      </w:r>
+    </w:p>
+    <w:p>
+      <w:pPr>
+        <w:bidi/>
+        <w:rPr>
+          <w:sz w:val="28"/>
+          <w:szCs w:val="28"/>
+          <w:rtl/>
+        </w:rPr>
+      </w:pPr>
+    </w:p>
+    <w:p>
+      <w:pPr>
+        <w:bidi/>
+        <w:rPr>
+          <w:sz w:val="28"/>
+          <w:szCs w:val="28"/>
+          <w:rtl/>
+        </w:rPr>
+      </w:pPr>
+    </w:p>
+    <w:p>
+      <w:pPr>
+        <w:bidi/>
+        <w:rPr>
+          <w:sz w:val="28"/>
+          <w:szCs w:val="28"/>
+          <w:rtl/>
+        </w:rPr>
+      </w:pPr>
+    </w:p>
+    <w:p>
+      <w:pPr>
+        <w:bidi/>
+        <w:rPr>
+          <w:sz w:val="28"/>
+          <w:szCs w:val="28"/>
+          <w:rtl/>
+        </w:rPr>
+      </w:pPr>
+    </w:p>
+    <w:p>
+      <w:pPr>
+        <w:bidi/>
+        <w:rPr>
+          <w:sz w:val="28"/>
+          <w:szCs w:val="28"/>
+          <w:rtl/>
+        </w:rPr>
+      </w:pPr>
+    </w:p>
+    <w:p>
+      <w:pPr>
+        <w:bidi/>
+        <w:rPr>
+          <w:sz w:val="28"/>
+          <w:szCs w:val="28"/>
+          <w:rtl/>
+        </w:rPr>
+      </w:pPr>
+    </w:p>
+    <w:p>
+      <w:pPr>
+        <w:bidi/>
+        <w:rPr>
+          <w:sz w:val="28"/>
+          <w:szCs w:val="28"/>
+          <w:rtl/>
+        </w:rPr>
+      </w:pPr>
+    </w:p>
+    <w:p>
+      <w:pPr>
+        <w:bidi/>
+        <w:rPr>
+          <w:sz w:val="28"/>
+          <w:szCs w:val="28"/>
+          <w:rtl/>
+        </w:rPr>
+      </w:pPr>
+    </w:p>
+    <w:p>
+      <w:pPr>
+        <w:bidi/>
+        <w:rPr>
+          <w:sz w:val="28"/>
+          <w:szCs w:val="28"/>
+          <w:rtl/>
+        </w:rPr>
+      </w:pPr>
+    </w:p>
+    <w:p>
+      <w:pPr>
+        <w:bidi/>
+        <w:rPr>
+          <w:sz w:val="28"/>
+          <w:szCs w:val="28"/>
+          <w:rtl/>
+        </w:rPr>
+      </w:pPr>
+    </w:p>
+    <w:p>
+      <w:pPr>
+        <w:bidi/>
+        <w:rPr>
+          <w:sz w:val="28"/>
+          <w:szCs w:val="28"/>
+          <w:rtl/>
+        </w:rPr>
+      </w:pPr>
+    </w:p>
+    <w:p>
+      <w:pPr>
+        <w:bidi/>
+        <w:rPr>
+          <w:sz w:val="28"/>
+          <w:szCs w:val="28"/>
+          <w:rtl/>
+        </w:rPr>
+      </w:pPr>
     </w:p>
     <w:p>
       <w:pPr>
@@ -4910,45 +5570,6 @@
           <w:szCs w:val="28"/>
           <w:rtl/>
         </w:rPr>
-        <w:t xml:space="preserve">לעבד- צריך לשנות את ההיוריסטיקה </w:t>
-      </w:r>
-      <w:r>
-        <w:rPr>
-          <w:sz w:val="28"/>
-          <w:szCs w:val="28"/>
-        </w:rPr>
-        <w:t xml:space="preserve">IBEF2 </w:t>
-      </w:r>
-      <w:r>
-        <w:rPr>
-          <w:rFonts w:hint="cs"/>
-          <w:sz w:val="28"/>
-          <w:szCs w:val="28"/>
-          <w:rtl/>
-        </w:rPr>
-        <w:t xml:space="preserve"> כך שהיא באמת תהיה דומה לה. </w:t>
-      </w:r>
-    </w:p>
-    <w:p>
-      <w:pPr>
-        <w:pStyle w:val="ListParagraph"/>
-        <w:numPr>
-          <w:ilvl w:val="0"/>
-          <w:numId w:val="4"/>
-        </w:numPr>
-        <w:bidi/>
-        <w:rPr>
-          <w:sz w:val="28"/>
-          <w:szCs w:val="28"/>
-        </w:rPr>
-      </w:pPr>
-      <w:r>
-        <w:rPr>
-          <w:rFonts w:hint="cs"/>
-          <w:sz w:val="28"/>
-          <w:szCs w:val="28"/>
-          <w:rtl/>
-        </w:rPr>
         <w:t xml:space="preserve">מעבר לרשת </w:t>
       </w:r>
       <w:r>
@@ -4965,7 +5586,17 @@
           <w:szCs w:val="28"/>
           <w:rtl/>
         </w:rPr>
-        <w:t xml:space="preserve">: צריך ליצור דאטה(נריץ מונטה קרלו מספר רב של פעמים ממצבי לוח, על מנת לקבל עבורם ערך. זה יהיה הלייבל של הלוח, שרשת הנוירונים תיתקל בה במהלך האימון. </w:t>
+        <w:t xml:space="preserve">: צריך ליצור דאטה(נריץ מונטה קרלו מספר רב של פעמים ממצבי לוח, על מנת לקבל עבורם ערך. זה יהיה הלייבל של הלוח, שרשת </w:t>
+      </w:r>
+      <w:r>
+        <w:rPr>
+          <w:rFonts w:hint="cs"/>
+          <w:sz w:val="28"/>
+          <w:szCs w:val="28"/>
+          <w:rtl/>
+        </w:rPr>
+        <w:lastRenderedPageBreak/>
+        <w:t xml:space="preserve">הנוירונים תיתקל בה במהלך האימון. </w:t>
       </w:r>
       <w:r>
         <w:rPr>
@@ -5019,44 +5650,14 @@
     </w:p>
     <w:p>
       <w:pPr>
-        <w:pStyle w:val="ListParagraph"/>
-        <w:numPr>
-          <w:ilvl w:val="0"/>
-          <w:numId w:val="4"/>
-        </w:numPr>
-        <w:bidi/>
-        <w:rPr>
-          <w:sz w:val="28"/>
-          <w:szCs w:val="28"/>
-          <w:rtl/>
-        </w:rPr>
-      </w:pPr>
-      <w:r>
-        <w:rPr>
-          <w:rFonts w:hint="cs"/>
-          <w:sz w:val="28"/>
-          <w:szCs w:val="28"/>
-          <w:rtl/>
-        </w:rPr>
-        <w:lastRenderedPageBreak/>
-        <w:t xml:space="preserve">לחשוב האם ניתן לחשוב על פונקציית היוריסטיקה אחרת, שבה באלגוריתם </w:t>
-      </w:r>
-      <w:r>
-        <w:rPr>
-          <w:sz w:val="28"/>
-          <w:szCs w:val="28"/>
-        </w:rPr>
-        <w:t>minmax</w:t>
-      </w:r>
-      <w:r>
-        <w:rPr>
-          <w:rFonts w:hint="cs"/>
-          <w:sz w:val="28"/>
-          <w:szCs w:val="28"/>
-          <w:rtl/>
-        </w:rPr>
-        <w:t xml:space="preserve"> עם כמה משתתפים, שחקן המקסימום לא יחשוב שכולם נגדו, אלא כולם נגד כולם.</w:t>
-      </w:r>
+        <w:bidi/>
+        <w:ind w:left="360"/>
+        <w:rPr>
+          <w:sz w:val="28"/>
+          <w:szCs w:val="28"/>
+          <w:rtl/>
+        </w:rPr>
+      </w:pPr>
     </w:p>
     <w:sectPr>
       <w:pgSz w:w="12240" w:h="15840"/>

</xml_diff>

<commit_message>
trained rl agent with different configurations, added a graph for train phase. edited report
</commit_message>
<xml_diff>
--- a/AI_final_project_report.docx
+++ b/AI_final_project_report.docx
@@ -440,7 +440,7 @@
           <w:szCs w:val="24"/>
         </w:rPr>
         <w:drawing>
-          <wp:anchor distT="0" distB="0" distL="114300" distR="114300" simplePos="0" relativeHeight="251658240" behindDoc="0" locked="0" layoutInCell="1" allowOverlap="1" wp14:anchorId="2227B8C1" wp14:editId="2A8C6C39">
+          <wp:anchor distT="0" distB="0" distL="114300" distR="114300" simplePos="0" relativeHeight="251658240" behindDoc="0" locked="0" layoutInCell="1" allowOverlap="1" wp14:anchorId="2227B8C1" wp14:editId="1867E929">
             <wp:simplePos x="0" y="0"/>
             <wp:positionH relativeFrom="margin">
               <wp:posOffset>-285750</wp:posOffset>
@@ -2250,7 +2250,6 @@
       <w:pPr>
         <w:bidi/>
         <w:rPr>
-          <w:rFonts w:hint="cs"/>
           <w:sz w:val="24"/>
           <w:szCs w:val="24"/>
         </w:rPr>
@@ -4717,43 +4716,7 @@
           <w:szCs w:val="24"/>
           <w:rtl/>
         </w:rPr>
-        <w:t>על מנת להעריך את ביצועיה</w:t>
-      </w:r>
-      <w:r>
-        <w:rPr>
-          <w:rFonts w:hint="cs"/>
-          <w:sz w:val="24"/>
-          <w:szCs w:val="24"/>
-          <w:rtl/>
-        </w:rPr>
-        <w:t>ם</w:t>
-      </w:r>
-      <w:r>
-        <w:rPr>
-          <w:rFonts w:hint="cs"/>
-          <w:sz w:val="24"/>
-          <w:szCs w:val="24"/>
-          <w:rtl/>
-        </w:rPr>
-        <w:t xml:space="preserve"> של </w:t>
-      </w:r>
-      <w:r>
-        <w:rPr>
-          <w:rFonts w:hint="cs"/>
-          <w:sz w:val="24"/>
-          <w:szCs w:val="24"/>
-          <w:rtl/>
-        </w:rPr>
-        <w:t xml:space="preserve">הסוכנים </w:t>
-      </w:r>
-      <w:r>
-        <w:rPr>
-          <w:rFonts w:hint="cs"/>
-          <w:sz w:val="24"/>
-          <w:szCs w:val="24"/>
-          <w:rtl/>
-        </w:rPr>
-        <w:t xml:space="preserve">שלנו, החלטנו לממש מספר סוכני </w:t>
+        <w:t xml:space="preserve">על מנת להעריך את ביצועיהם של הסוכנים שלנו, החלטנו לממש מספר סוכני </w:t>
       </w:r>
       <w:r>
         <w:rPr>
@@ -4769,16 +4732,7 @@
           <w:szCs w:val="24"/>
           <w:rtl/>
         </w:rPr>
-        <w:t>, שיהוו מדד</w:t>
-      </w:r>
-      <w:r>
-        <w:rPr>
-          <w:rFonts w:hint="cs"/>
-          <w:sz w:val="24"/>
-          <w:szCs w:val="24"/>
-          <w:rtl/>
-        </w:rPr>
-        <w:t xml:space="preserve"> להצלחה. הסוכנים שמימשנו לצורך בדיקות הם:</w:t>
+        <w:t>, שיהוו מדד להצלחה. הסוכנים שמימשנו לצורך בדיקות הם:</w:t>
       </w:r>
     </w:p>
     <w:p>
@@ -4872,7 +4826,6 @@
       <w:pPr>
         <w:bidi/>
         <w:rPr>
-          <w:rFonts w:hint="cs"/>
           <w:sz w:val="24"/>
           <w:szCs w:val="24"/>
         </w:rPr>
@@ -4900,7 +4853,6 @@
       <w:pPr>
         <w:bidi/>
         <w:rPr>
-          <w:rFonts w:hint="cs"/>
           <w:sz w:val="24"/>
           <w:szCs w:val="24"/>
           <w:rtl/>
@@ -5319,7 +5271,6 @@
       <w:pPr>
         <w:bidi/>
         <w:rPr>
-          <w:rFonts w:hint="cs"/>
           <w:sz w:val="24"/>
           <w:szCs w:val="24"/>
         </w:rPr>
@@ -5413,7 +5364,6 @@
       <w:pPr>
         <w:bidi/>
         <w:rPr>
-          <w:rFonts w:hint="cs"/>
           <w:sz w:val="24"/>
           <w:szCs w:val="24"/>
           <w:rtl/>
@@ -5434,35 +5384,73 @@
       <w:pPr>
         <w:bidi/>
         <w:rPr>
-          <w:sz w:val="24"/>
-          <w:szCs w:val="24"/>
-        </w:rPr>
-      </w:pPr>
-      <w:r>
-        <w:rPr>
-          <w:rFonts w:hint="cs"/>
-          <w:sz w:val="24"/>
-          <w:szCs w:val="24"/>
-          <w:rtl/>
-        </w:rPr>
-        <w:t>ניתן לראות כי אנו מנצחים אותו בהסתברות גבוהה. הדבר תואם את ההנחות התיאורטיות שלנו לכך שיש חשיבות להפרדה בין הרצפים שהושגו, לכמות שלהם.</w:t>
-      </w:r>
-    </w:p>
-    <w:p>
-      <w:pPr>
-        <w:bidi/>
-        <w:rPr>
-          <w:sz w:val="24"/>
-          <w:szCs w:val="24"/>
-          <w:rtl/>
-        </w:rPr>
-      </w:pPr>
-    </w:p>
-    <w:p>
-      <w:pPr>
-        <w:bidi/>
-        <w:rPr>
-          <w:rFonts w:hint="cs"/>
+          <w:rFonts w:hint="cs"/>
+          <w:sz w:val="24"/>
+          <w:szCs w:val="24"/>
+          <w:rtl/>
+        </w:rPr>
+      </w:pPr>
+      <w:r>
+        <w:rPr>
+          <w:rFonts w:hint="cs"/>
+          <w:sz w:val="24"/>
+          <w:szCs w:val="24"/>
+          <w:highlight w:val="yellow"/>
+          <w:rtl/>
+        </w:rPr>
+        <w:t xml:space="preserve">ניתן לראות כי </w:t>
+      </w:r>
+      <w:r>
+        <w:rPr>
+          <w:rFonts w:hint="cs"/>
+          <w:sz w:val="24"/>
+          <w:szCs w:val="24"/>
+          <w:highlight w:val="yellow"/>
+          <w:rtl/>
+        </w:rPr>
+        <w:t>הביצועים של הסוכן שלנו אל מול שחקני ה-</w:t>
+      </w:r>
+      <w:r>
+        <w:rPr>
+          <w:sz w:val="24"/>
+          <w:szCs w:val="24"/>
+          <w:highlight w:val="yellow"/>
+        </w:rPr>
+        <w:t>baseline</w:t>
+      </w:r>
+      <w:r>
+        <w:rPr>
+          <w:rFonts w:hint="cs"/>
+          <w:sz w:val="24"/>
+          <w:szCs w:val="24"/>
+          <w:highlight w:val="yellow"/>
+          <w:rtl/>
+        </w:rPr>
+        <w:t xml:space="preserve"> טובים יותר מביצועיו של סוכן ה-</w:t>
+      </w:r>
+      <w:r>
+        <w:rPr>
+          <w:sz w:val="24"/>
+          <w:szCs w:val="24"/>
+          <w:highlight w:val="yellow"/>
+        </w:rPr>
+        <w:t>IBEF2</w:t>
+      </w:r>
+    </w:p>
+    <w:p>
+      <w:pPr>
+        <w:bidi/>
+        <w:rPr>
+          <w:sz w:val="24"/>
+          <w:szCs w:val="24"/>
+          <w:rtl/>
+        </w:rPr>
+      </w:pPr>
+    </w:p>
+    <w:p>
+      <w:pPr>
+        <w:bidi/>
+        <w:rPr>
           <w:sz w:val="24"/>
           <w:szCs w:val="24"/>
           <w:rtl/>
@@ -5502,29 +5490,664 @@
       <w:pPr>
         <w:bidi/>
         <w:rPr>
-          <w:rFonts w:hint="cs"/>
-          <w:sz w:val="24"/>
-          <w:szCs w:val="24"/>
-          <w:rtl/>
-        </w:rPr>
-      </w:pPr>
-      <w:r>
-        <w:rPr>
-          <w:rFonts w:hint="cs"/>
-          <w:sz w:val="24"/>
-          <w:szCs w:val="24"/>
-          <w:rtl/>
-        </w:rPr>
-        <w:t xml:space="preserve">עתה, עברנו לבחון את ההיוריסטיקה שלנו במשחק עם 3 משתתפים. </w:t>
-      </w:r>
-    </w:p>
-    <w:p>
-      <w:pPr>
-        <w:bidi/>
-        <w:rPr>
-          <w:sz w:val="28"/>
-          <w:szCs w:val="28"/>
-          <w:rtl/>
+          <w:sz w:val="24"/>
+          <w:szCs w:val="24"/>
+          <w:rtl/>
+        </w:rPr>
+      </w:pPr>
+      <w:r>
+        <w:rPr>
+          <w:rFonts w:hint="cs"/>
+          <w:sz w:val="24"/>
+          <w:szCs w:val="24"/>
+          <w:rtl/>
+        </w:rPr>
+        <w:t>עתה, עברנו לבחון את ההיוריסטיקה שלנו במשחק עם 3 משתתפים</w:t>
+      </w:r>
+      <w:r>
+        <w:rPr>
+          <w:rFonts w:hint="cs"/>
+          <w:sz w:val="24"/>
+          <w:szCs w:val="24"/>
+          <w:rtl/>
+        </w:rPr>
+        <w:t>:</w:t>
+      </w:r>
+    </w:p>
+    <w:p>
+      <w:pPr>
+        <w:bidi/>
+        <w:rPr>
+          <w:sz w:val="24"/>
+          <w:szCs w:val="24"/>
+          <w:rtl/>
+        </w:rPr>
+      </w:pPr>
+    </w:p>
+    <w:p>
+      <w:pPr>
+        <w:bidi/>
+        <w:rPr>
+          <w:sz w:val="24"/>
+          <w:szCs w:val="24"/>
+          <w:rtl/>
+        </w:rPr>
+      </w:pPr>
+    </w:p>
+    <w:p>
+      <w:pPr>
+        <w:bidi/>
+        <w:rPr>
+          <w:sz w:val="24"/>
+          <w:szCs w:val="24"/>
+          <w:u w:val="single"/>
+          <w:rtl/>
+        </w:rPr>
+      </w:pPr>
+      <w:r>
+        <w:rPr>
+          <w:rFonts w:hint="cs"/>
+          <w:sz w:val="24"/>
+          <w:szCs w:val="24"/>
+          <w:u w:val="single"/>
+          <w:rtl/>
+        </w:rPr>
+        <w:lastRenderedPageBreak/>
+        <w:t>זמני ריצה:</w:t>
+      </w:r>
+    </w:p>
+    <w:p>
+      <w:pPr>
+        <w:bidi/>
+        <w:rPr>
+          <w:sz w:val="24"/>
+          <w:szCs w:val="24"/>
+          <w:rtl/>
+        </w:rPr>
+      </w:pPr>
+    </w:p>
+    <w:p>
+      <w:pPr>
+        <w:bidi/>
+        <w:rPr>
+          <w:sz w:val="24"/>
+          <w:szCs w:val="24"/>
+          <w:rtl/>
+        </w:rPr>
+      </w:pPr>
+    </w:p>
+    <w:p>
+      <w:pPr>
+        <w:bidi/>
+        <w:rPr>
+          <w:sz w:val="28"/>
+          <w:szCs w:val="28"/>
+          <w:u w:val="single"/>
+          <w:rtl/>
+        </w:rPr>
+      </w:pPr>
+      <w:r>
+        <w:rPr>
+          <w:rFonts w:hint="cs"/>
+          <w:sz w:val="28"/>
+          <w:szCs w:val="28"/>
+          <w:u w:val="single"/>
+          <w:rtl/>
+        </w:rPr>
+        <w:t>סוכן ה-</w:t>
+      </w:r>
+      <w:r>
+        <w:rPr>
+          <w:sz w:val="28"/>
+          <w:szCs w:val="28"/>
+          <w:u w:val="single"/>
+        </w:rPr>
+        <w:t>Q-learning</w:t>
+      </w:r>
+      <w:r>
+        <w:rPr>
+          <w:rFonts w:hint="cs"/>
+          <w:sz w:val="28"/>
+          <w:szCs w:val="28"/>
+          <w:u w:val="single"/>
+          <w:rtl/>
+        </w:rPr>
+        <w:t xml:space="preserve"> </w:t>
+      </w:r>
+    </w:p>
+    <w:p>
+      <w:pPr>
+        <w:bidi/>
+        <w:rPr>
+          <w:rFonts w:hint="cs"/>
+          <w:sz w:val="24"/>
+          <w:szCs w:val="24"/>
+        </w:rPr>
+      </w:pPr>
+      <w:r>
+        <w:rPr>
+          <w:rFonts w:hint="cs"/>
+          <w:sz w:val="24"/>
+          <w:szCs w:val="24"/>
+          <w:rtl/>
+        </w:rPr>
+        <w:t>סוכן זה, בשונה מהסוכנים הקודמים, נדרש לשלב של למידה, בו ה-</w:t>
+      </w:r>
+      <w:r>
+        <w:rPr>
+          <w:sz w:val="24"/>
+          <w:szCs w:val="24"/>
+        </w:rPr>
+        <w:t>Q-table</w:t>
+      </w:r>
+      <w:r>
+        <w:rPr>
+          <w:rFonts w:hint="cs"/>
+          <w:sz w:val="24"/>
+          <w:szCs w:val="24"/>
+          <w:rtl/>
+        </w:rPr>
+        <w:t xml:space="preserve"> שלו תתעדכן. </w:t>
+      </w:r>
+      <w:r>
+        <w:rPr>
+          <w:rFonts w:hint="cs"/>
+          <w:sz w:val="24"/>
+          <w:szCs w:val="24"/>
+          <w:rtl/>
+        </w:rPr>
+        <w:t>בחרנו לאמן את הסוכן שלנו לאורך 100000 משחקים, כאשר ה-</w:t>
+      </w:r>
+      <w:r>
+        <w:rPr>
+          <w:sz w:val="24"/>
+          <w:szCs w:val="24"/>
+        </w:rPr>
+        <w:t>exploration rate</w:t>
+      </w:r>
+      <w:r>
+        <w:rPr>
+          <w:rFonts w:hint="cs"/>
+          <w:sz w:val="24"/>
+          <w:szCs w:val="24"/>
+          <w:rtl/>
+        </w:rPr>
+        <w:t xml:space="preserve"> דועך ל</w:t>
+      </w:r>
+      <w:r>
+        <w:rPr>
+          <w:rFonts w:hint="cs"/>
+          <w:sz w:val="24"/>
+          <w:szCs w:val="24"/>
+          <w:rtl/>
+        </w:rPr>
+        <w:t xml:space="preserve">מספר קטן ביותר לאורך האיטרציות- </w:t>
+      </w:r>
+      <w:r>
+        <w:rPr>
+          <w:rFonts w:hint="cs"/>
+          <w:sz w:val="24"/>
+          <w:szCs w:val="24"/>
+          <w:rtl/>
+        </w:rPr>
+        <w:t>כלומר אנו רוצים שבתחילת האימון הסוכן יסתמך אך ורק על המאסטר שלו, כך הטבלה תתמלא בערכים שמייצגים בחירות מושכלות עבור מצבי לוח שונים. אך לאט לאט המאסטר ישחרר את המושכות וייתן לסוכן לבצע החלטות, ומכיוון שאנו מצפים שבטבלה הצטבר מספיק מידע משמעותי, הסוכן יבצע בהתחלה החלטות טובות יותר ויותר.</w:t>
+      </w:r>
+    </w:p>
+    <w:p>
+      <w:pPr>
+        <w:bidi/>
+        <w:rPr>
+          <w:sz w:val="24"/>
+          <w:szCs w:val="24"/>
+          <w:rtl/>
+        </w:rPr>
+      </w:pPr>
+      <w:r>
+        <w:rPr>
+          <w:rFonts w:hint="cs"/>
+          <w:sz w:val="24"/>
+          <w:szCs w:val="24"/>
+          <w:rtl/>
+        </w:rPr>
+        <w:t>הגרף הבא מציג את את אחוז הנצחונות כתלות בשלב האימון:</w:t>
+      </w:r>
+    </w:p>
+    <w:p>
+      <w:pPr>
+        <w:bidi/>
+        <w:rPr>
+          <w:sz w:val="24"/>
+          <w:szCs w:val="24"/>
+          <w:rtl/>
+        </w:rPr>
+      </w:pPr>
+      <w:r>
+        <w:rPr>
+          <w:rFonts w:hint="cs"/>
+          <w:sz w:val="24"/>
+          <w:szCs w:val="24"/>
+          <w:highlight w:val="yellow"/>
+          <w:rtl/>
+        </w:rPr>
+        <w:t>להוסיף גרף</w:t>
+      </w:r>
+      <w:r>
+        <w:rPr>
+          <w:rFonts w:hint="cs"/>
+          <w:sz w:val="24"/>
+          <w:szCs w:val="24"/>
+          <w:highlight w:val="yellow"/>
+          <w:rtl/>
+        </w:rPr>
+        <w:t xml:space="preserve"> מעודכן עבור 0.8</w:t>
+      </w:r>
+      <w:r>
+        <w:rPr>
+          <w:rFonts w:hint="cs"/>
+          <w:sz w:val="24"/>
+          <w:szCs w:val="24"/>
+          <w:highlight w:val="yellow"/>
+          <w:rtl/>
+        </w:rPr>
+        <w:t>!</w:t>
+      </w:r>
+      <w:r>
+        <w:rPr>
+          <w:rFonts w:hint="cs"/>
+          <w:sz w:val="24"/>
+          <w:szCs w:val="24"/>
+          <w:highlight w:val="yellow"/>
+          <w:rtl/>
+        </w:rPr>
+        <w:t xml:space="preserve"> הגרף שמופיע פה הוא עבור 0.95</w:t>
+      </w:r>
+    </w:p>
+    <w:p>
+      <w:pPr>
+        <w:bidi/>
+        <w:rPr>
+          <w:sz w:val="24"/>
+          <w:szCs w:val="24"/>
+          <w:rtl/>
+        </w:rPr>
+      </w:pPr>
+      <w:r>
+        <w:rPr>
+          <w:noProof/>
+        </w:rPr>
+        <w:drawing>
+          <wp:anchor distT="0" distB="0" distL="114300" distR="114300" simplePos="0" relativeHeight="251661312" behindDoc="0" locked="0" layoutInCell="1" allowOverlap="1" wp14:anchorId="3D760A28" wp14:editId="2141465C">
+            <wp:simplePos x="0" y="0"/>
+            <wp:positionH relativeFrom="column">
+              <wp:posOffset>-323850</wp:posOffset>
+            </wp:positionH>
+            <wp:positionV relativeFrom="paragraph">
+              <wp:posOffset>201930</wp:posOffset>
+            </wp:positionV>
+            <wp:extent cx="4058468" cy="3041650"/>
+            <wp:effectExtent l="0" t="0" r="0" b="6350"/>
+            <wp:wrapSquare wrapText="bothSides"/>
+            <wp:docPr id="975134214" name="Picture 1"/>
+            <wp:cNvGraphicFramePr>
+              <a:graphicFrameLocks xmlns:a="http://schemas.openxmlformats.org/drawingml/2006/main" noChangeAspect="1"/>
+            </wp:cNvGraphicFramePr>
+            <a:graphic xmlns:a="http://schemas.openxmlformats.org/drawingml/2006/main">
+              <a:graphicData uri="http://schemas.openxmlformats.org/drawingml/2006/picture">
+                <pic:pic xmlns:pic="http://schemas.openxmlformats.org/drawingml/2006/picture">
+                  <pic:nvPicPr>
+                    <pic:cNvPr id="0" name="Picture 1"/>
+                    <pic:cNvPicPr>
+                      <a:picLocks noChangeAspect="1" noChangeArrowheads="1"/>
+                    </pic:cNvPicPr>
+                  </pic:nvPicPr>
+                  <pic:blipFill>
+                    <a:blip r:embed="rId8">
+                      <a:extLst>
+                        <a:ext uri="{28A0092B-C50C-407E-A947-70E740481C1C}">
+                          <a14:useLocalDpi xmlns:a14="http://schemas.microsoft.com/office/drawing/2010/main" val="0"/>
+                        </a:ext>
+                      </a:extLst>
+                    </a:blip>
+                    <a:srcRect/>
+                    <a:stretch>
+                      <a:fillRect/>
+                    </a:stretch>
+                  </pic:blipFill>
+                  <pic:spPr bwMode="auto">
+                    <a:xfrm>
+                      <a:off x="0" y="0"/>
+                      <a:ext cx="4058468" cy="3041650"/>
+                    </a:xfrm>
+                    <a:prstGeom prst="rect">
+                      <a:avLst/>
+                    </a:prstGeom>
+                    <a:noFill/>
+                    <a:ln>
+                      <a:noFill/>
+                    </a:ln>
+                  </pic:spPr>
+                </pic:pic>
+              </a:graphicData>
+            </a:graphic>
+            <wp14:sizeRelH relativeFrom="page">
+              <wp14:pctWidth>0</wp14:pctWidth>
+            </wp14:sizeRelH>
+            <wp14:sizeRelV relativeFrom="page">
+              <wp14:pctHeight>0</wp14:pctHeight>
+            </wp14:sizeRelV>
+          </wp:anchor>
+        </w:drawing>
+      </w:r>
+    </w:p>
+    <w:p>
+      <w:pPr>
+        <w:bidi/>
+        <w:rPr>
+          <w:sz w:val="24"/>
+          <w:szCs w:val="24"/>
+          <w:rtl/>
+        </w:rPr>
+      </w:pPr>
+      <w:r>
+        <w:rPr>
+          <w:rFonts w:hint="cs"/>
+          <w:sz w:val="24"/>
+          <w:szCs w:val="24"/>
+          <w:rtl/>
+        </w:rPr>
+        <w:t xml:space="preserve">ניתן לראות כי </w:t>
+      </w:r>
+      <w:r>
+        <w:rPr>
+          <w:rFonts w:hint="cs"/>
+          <w:sz w:val="24"/>
+          <w:szCs w:val="24"/>
+          <w:rtl/>
+        </w:rPr>
+        <w:t xml:space="preserve">בתחילת האימון </w:t>
+      </w:r>
+      <w:r>
+        <w:rPr>
+          <w:rFonts w:hint="cs"/>
+          <w:sz w:val="24"/>
+          <w:szCs w:val="24"/>
+          <w:rtl/>
+        </w:rPr>
+        <w:t>הסוכן מנצח בהסתברות גבוהה</w:t>
+      </w:r>
+      <w:r>
+        <w:rPr>
+          <w:rFonts w:hint="cs"/>
+          <w:sz w:val="24"/>
+          <w:szCs w:val="24"/>
+          <w:rtl/>
+        </w:rPr>
+        <w:t>. זאת מכיוון ש</w:t>
+      </w:r>
+      <w:r>
+        <w:rPr>
+          <w:rFonts w:hint="cs"/>
+          <w:sz w:val="24"/>
+          <w:szCs w:val="24"/>
+          <w:rtl/>
+        </w:rPr>
+        <w:t xml:space="preserve">הסוכן משתמש במאסטר שלו על מנת לבצע מהלכים. מכיוון שבחרנו במאסטר שיהיה טוב יותר מהיריב של הסוכן, אכן אנו מנצחים בהסתברות גבוהה במשחקים. </w:t>
+      </w:r>
+    </w:p>
+    <w:p>
+      <w:pPr>
+        <w:bidi/>
+        <w:rPr>
+          <w:sz w:val="24"/>
+          <w:szCs w:val="24"/>
+          <w:rtl/>
+        </w:rPr>
+      </w:pPr>
+      <w:r>
+        <w:rPr>
+          <w:rFonts w:hint="cs"/>
+          <w:sz w:val="24"/>
+          <w:szCs w:val="24"/>
+          <w:rtl/>
+        </w:rPr>
+        <w:t>לאורך 20000 המשחקים הראשונים רואים דעיכה</w:t>
+      </w:r>
+      <w:r>
+        <w:rPr>
+          <w:rFonts w:hint="cs"/>
+          <w:sz w:val="24"/>
+          <w:szCs w:val="24"/>
+          <w:rtl/>
+        </w:rPr>
+        <w:t xml:space="preserve"> באחוז הנצחונות המצטבר- </w:t>
+      </w:r>
+      <w:r>
+        <w:rPr>
+          <w:rFonts w:hint="cs"/>
+          <w:sz w:val="24"/>
+          <w:szCs w:val="24"/>
+          <w:rtl/>
+        </w:rPr>
+        <w:t>מכיוון שה-</w:t>
+      </w:r>
+      <w:r>
+        <w:rPr>
+          <w:sz w:val="24"/>
+          <w:szCs w:val="24"/>
+        </w:rPr>
+        <w:t>exploration rate</w:t>
+      </w:r>
+      <w:r>
+        <w:rPr>
+          <w:rFonts w:hint="cs"/>
+          <w:sz w:val="24"/>
+          <w:szCs w:val="24"/>
+          <w:rtl/>
+        </w:rPr>
+        <w:t xml:space="preserve"> הולך וקטן, המאסטר עוזר לסוכן פחות ופחות, </w:t>
+      </w:r>
+      <w:r>
+        <w:rPr>
+          <w:rFonts w:hint="cs"/>
+          <w:sz w:val="24"/>
+          <w:szCs w:val="24"/>
+          <w:rtl/>
+        </w:rPr>
+        <w:t>והסוכן מקבל החלטות בעצמו אבל הטבלה שלו עדיין לא מכילה מספיק ערכים לגבי לוחות מסוימים, וגם הערכים עצמם עדיין לא מספיק מייצגים נכונה את המציאות.</w:t>
+      </w:r>
+    </w:p>
+    <w:p>
+      <w:pPr>
+        <w:bidi/>
+        <w:rPr>
+          <w:sz w:val="24"/>
+          <w:szCs w:val="24"/>
+          <w:rtl/>
+        </w:rPr>
+      </w:pPr>
+      <w:r>
+        <w:rPr>
+          <w:rFonts w:hint="cs"/>
+          <w:sz w:val="24"/>
+          <w:szCs w:val="24"/>
+          <w:rtl/>
+        </w:rPr>
+        <w:t>לאחר מכן</w:t>
+      </w:r>
+      <w:r>
+        <w:rPr>
+          <w:rFonts w:hint="cs"/>
+          <w:sz w:val="24"/>
+          <w:szCs w:val="24"/>
+          <w:rtl/>
+        </w:rPr>
+        <w:t>, ניתן לראות עלייה באחוז הנצחונות- הטבלה של הסוכן כבר מכילה ערכים טובים יותר, ולכן הוא מצליח לנצח ביותר משחקים</w:t>
+      </w:r>
+      <w:r>
+        <w:rPr>
+          <w:rFonts w:hint="cs"/>
+          <w:sz w:val="24"/>
+          <w:szCs w:val="24"/>
+          <w:rtl/>
+        </w:rPr>
+        <w:t>, ובנוסף ממשיך לעדכן את הטבלה שלו עם ערכים יותר ויותר מדויקים למדיניות האופטימלית.</w:t>
+      </w:r>
+    </w:p>
+    <w:p>
+      <w:pPr>
+        <w:bidi/>
+        <w:rPr>
+          <w:sz w:val="24"/>
+          <w:szCs w:val="24"/>
+          <w:rtl/>
+        </w:rPr>
+      </w:pPr>
+    </w:p>
+    <w:p>
+      <w:pPr>
+        <w:bidi/>
+        <w:rPr>
+          <w:sz w:val="24"/>
+          <w:szCs w:val="24"/>
+        </w:rPr>
+      </w:pPr>
+      <w:r>
+        <w:rPr>
+          <w:rFonts w:hint="cs"/>
+          <w:sz w:val="24"/>
+          <w:szCs w:val="24"/>
+          <w:rtl/>
+        </w:rPr>
+        <w:t xml:space="preserve">כפי שהסברנו במתודולוגיה, הנחנו כי סוכן שהתאמן עם מאסטר ייתן ביצועים טובים יותר מאשר סוכן שהתאמן בלי מאסטר, מכיוון שהוא בונה את הטבלה שלו על סמך נתונים שמשקפים נכון יותר את המציאות, ואיזה לוחות טובים ואיזה לא. על מנת לבדוק את ההנחות שלנו בצורה מעשית, אימנו שני </w:t>
+      </w:r>
+      <w:r>
+        <w:rPr>
+          <w:rFonts w:hint="cs"/>
+          <w:sz w:val="24"/>
+          <w:szCs w:val="24"/>
+          <w:rtl/>
+        </w:rPr>
+        <w:lastRenderedPageBreak/>
+        <w:t>סוכנים</w:t>
+      </w:r>
+      <w:r>
+        <w:rPr>
+          <w:rFonts w:hint="cs"/>
+          <w:sz w:val="24"/>
+          <w:szCs w:val="24"/>
+          <w:rtl/>
+        </w:rPr>
+        <w:t xml:space="preserve"> עם פרמטרים זהים כמעט לחלוטין</w:t>
+      </w:r>
+      <w:r>
+        <w:rPr>
+          <w:rFonts w:hint="cs"/>
+          <w:sz w:val="24"/>
+          <w:szCs w:val="24"/>
+          <w:rtl/>
+        </w:rPr>
+        <w:t>,</w:t>
+      </w:r>
+      <w:r>
+        <w:rPr>
+          <w:rFonts w:hint="cs"/>
+          <w:sz w:val="24"/>
+          <w:szCs w:val="24"/>
+          <w:rtl/>
+        </w:rPr>
+        <w:t>למעט העובדה ש</w:t>
+      </w:r>
+      <w:r>
+        <w:rPr>
+          <w:rFonts w:hint="cs"/>
+          <w:sz w:val="24"/>
+          <w:szCs w:val="24"/>
+          <w:rtl/>
+        </w:rPr>
+        <w:t xml:space="preserve">אחד </w:t>
+      </w:r>
+      <w:r>
+        <w:rPr>
+          <w:rFonts w:hint="cs"/>
+          <w:sz w:val="24"/>
+          <w:szCs w:val="24"/>
+          <w:rtl/>
+        </w:rPr>
+        <w:t xml:space="preserve">התאמן </w:t>
+      </w:r>
+      <w:r>
+        <w:rPr>
+          <w:rFonts w:hint="cs"/>
+          <w:sz w:val="24"/>
+          <w:szCs w:val="24"/>
+          <w:rtl/>
+        </w:rPr>
+        <w:t xml:space="preserve">עם מאסטר </w:t>
+      </w:r>
+      <w:r>
+        <w:rPr>
+          <w:rFonts w:hint="cs"/>
+          <w:sz w:val="24"/>
+          <w:szCs w:val="24"/>
+          <w:rtl/>
+        </w:rPr>
+        <w:t>ואחד ביצע במהלך האימון פעולות רנדומיות.</w:t>
+      </w:r>
+      <w:r>
+        <w:rPr>
+          <w:rFonts w:hint="cs"/>
+          <w:sz w:val="24"/>
+          <w:szCs w:val="24"/>
+          <w:rtl/>
+        </w:rPr>
+        <w:t xml:space="preserve"> נתנו להם לשחק נגד מספר יריבים שונים</w:t>
+      </w:r>
+      <w:r>
+        <w:rPr>
+          <w:rFonts w:hint="cs"/>
+          <w:sz w:val="24"/>
+          <w:szCs w:val="24"/>
+          <w:rtl/>
+        </w:rPr>
+        <w:t>,</w:t>
+      </w:r>
+      <w:r>
+        <w:rPr>
+          <w:rFonts w:hint="cs"/>
+          <w:sz w:val="24"/>
+          <w:szCs w:val="24"/>
+          <w:rtl/>
+        </w:rPr>
+        <w:t xml:space="preserve"> להלן התוצאות:</w:t>
+      </w:r>
+    </w:p>
+    <w:p>
+      <w:pPr>
+        <w:bidi/>
+        <w:rPr>
+          <w:rFonts w:hint="cs"/>
+          <w:sz w:val="24"/>
+          <w:szCs w:val="24"/>
+          <w:rtl/>
+        </w:rPr>
+      </w:pPr>
+      <w:r>
+        <w:rPr>
+          <w:rFonts w:hint="cs"/>
+          <w:sz w:val="24"/>
+          <w:szCs w:val="24"/>
+          <w:highlight w:val="yellow"/>
+          <w:rtl/>
+        </w:rPr>
+        <w:t>להוסיף גרף!</w:t>
+      </w:r>
+    </w:p>
+    <w:p>
+      <w:pPr>
+        <w:bidi/>
+        <w:rPr>
+          <w:sz w:val="28"/>
+          <w:szCs w:val="28"/>
         </w:rPr>
       </w:pPr>
     </w:p>
@@ -5700,7 +6323,7 @@
           <w:szCs w:val="28"/>
         </w:rPr>
       </w:pPr>
-      <w:hyperlink r:id="rId8" w:history="1">
+      <w:hyperlink r:id="rId9" w:history="1">
         <w:r>
           <w:rPr>
             <w:rStyle w:val="Hyperlink"/>
@@ -5724,7 +6347,7 @@
           <w:szCs w:val="28"/>
         </w:rPr>
       </w:pPr>
-      <w:hyperlink r:id="rId9" w:history="1">
+      <w:hyperlink r:id="rId10" w:history="1">
         <w:r>
           <w:rPr>
             <w:rStyle w:val="Hyperlink"/>
@@ -5748,7 +6371,7 @@
           <w:szCs w:val="28"/>
         </w:rPr>
       </w:pPr>
-      <w:hyperlink r:id="rId10" w:history="1">
+      <w:hyperlink r:id="rId11" w:history="1">
         <w:r>
           <w:rPr>
             <w:rStyle w:val="Hyperlink"/>
@@ -5772,7 +6395,7 @@
           <w:szCs w:val="28"/>
         </w:rPr>
       </w:pPr>
-      <w:hyperlink r:id="rId11" w:history="1">
+      <w:hyperlink r:id="rId12" w:history="1">
         <w:r>
           <w:rPr>
             <w:rStyle w:val="Hyperlink"/>
@@ -5842,6 +6465,7 @@
           <w:szCs w:val="28"/>
           <w:rtl/>
         </w:rPr>
+        <w:lastRenderedPageBreak/>
         <w:t xml:space="preserve">מעבר לרשת </w:t>
       </w:r>
       <w:r>
@@ -6954,7 +7578,6 @@
   <w:style w:type="character" w:default="1" w:styleId="DefaultParagraphFont">
     <w:name w:val="Default Paragraph Font"/>
     <w:uiPriority w:val="1"/>
-    <w:semiHidden/>
     <w:unhideWhenUsed/>
   </w:style>
   <w:style w:type="table" w:default="1" w:styleId="TableNormal">

</xml_diff>

<commit_message>
added 3d ui, and updated the report
</commit_message>
<xml_diff>
--- a/AI_final_project_report.docx
+++ b/AI_final_project_report.docx
@@ -5776,18 +5776,18 @@
           <w:noProof/>
         </w:rPr>
         <w:drawing>
-          <wp:anchor distT="0" distB="0" distL="114300" distR="114300" simplePos="0" relativeHeight="251661312" behindDoc="0" locked="0" layoutInCell="1" allowOverlap="1" wp14:anchorId="3D760A28" wp14:editId="2141465C">
+          <wp:anchor distT="0" distB="0" distL="114300" distR="114300" simplePos="0" relativeHeight="251661312" behindDoc="0" locked="0" layoutInCell="1" allowOverlap="1" wp14:anchorId="4FEC3F89" wp14:editId="2BB8D333">
             <wp:simplePos x="0" y="0"/>
-            <wp:positionH relativeFrom="column">
-              <wp:posOffset>-323850</wp:posOffset>
+            <wp:positionH relativeFrom="margin">
+              <wp:align>left</wp:align>
             </wp:positionH>
             <wp:positionV relativeFrom="paragraph">
-              <wp:posOffset>201930</wp:posOffset>
+              <wp:posOffset>233680</wp:posOffset>
             </wp:positionV>
-            <wp:extent cx="4058468" cy="3041650"/>
-            <wp:effectExtent l="0" t="0" r="0" b="6350"/>
+            <wp:extent cx="3312795" cy="2482850"/>
+            <wp:effectExtent l="0" t="0" r="1905" b="0"/>
             <wp:wrapSquare wrapText="bothSides"/>
-            <wp:docPr id="975134214" name="Picture 1"/>
+            <wp:docPr id="1978398627" name="Picture 3"/>
             <wp:cNvGraphicFramePr>
               <a:graphicFrameLocks xmlns:a="http://schemas.openxmlformats.org/drawingml/2006/main" noChangeAspect="1"/>
             </wp:cNvGraphicFramePr>
@@ -5795,7 +5795,7 @@
               <a:graphicData uri="http://schemas.openxmlformats.org/drawingml/2006/picture">
                 <pic:pic xmlns:pic="http://schemas.openxmlformats.org/drawingml/2006/picture">
                   <pic:nvPicPr>
-                    <pic:cNvPr id="0" name="Picture 1"/>
+                    <pic:cNvPr id="0" name="Picture 5"/>
                     <pic:cNvPicPr>
                       <a:picLocks noChangeAspect="1" noChangeArrowheads="1"/>
                     </pic:cNvPicPr>
@@ -5816,7 +5816,7 @@
                   <pic:spPr bwMode="auto">
                     <a:xfrm>
                       <a:off x="0" y="0"/>
-                      <a:ext cx="4058468" cy="3041650"/>
+                      <a:ext cx="3312795" cy="2482850"/>
                     </a:xfrm>
                     <a:prstGeom prst="rect">
                       <a:avLst/>
@@ -5910,7 +5910,23 @@
           <w:szCs w:val="24"/>
           <w:rtl/>
         </w:rPr>
-        <w:t>לאורך 20000 המשחקים הראשונים רואים דעיכה</w:t>
+        <w:t xml:space="preserve">לאורך </w:t>
+      </w:r>
+      <w:r>
+        <w:rPr>
+          <w:sz w:val="24"/>
+          <w:szCs w:val="24"/>
+        </w:rPr>
+        <w:t>30000</w:t>
+      </w:r>
+      <w:r>
+        <w:rPr>
+          <w:rFonts w:hint="cs"/>
+          <w:sz w:val="24"/>
+          <w:szCs w:val="24"/>
+          <w:rtl/>
+        </w:rPr>
+        <w:t xml:space="preserve"> המשחקים הראשונים רואים דעיכה</w:t>
       </w:r>
       <w:r>
         <w:rPr>
@@ -6018,127 +6034,118 @@
           <w:szCs w:val="24"/>
           <w:rtl/>
         </w:rPr>
-        <w:t xml:space="preserve">כפי שהסברנו במתודולוגיה, הנחנו כי סוכן שהתאמן עם מאסטר ייתן ביצועים טובים יותר מאשר סוכן שהתאמן בלי מאסטר, מכיוון שהוא בונה את הטבלה שלו על סמך נתונים שמשקפים נכון יותר את המציאות, ואיזה לוחות טובים ואיזה לא. על מנת לבדוק את ההנחות שלנו בצורה מעשית, אימנו שני </w:t>
-      </w:r>
-      <w:r>
-        <w:rPr>
-          <w:rFonts w:hint="cs"/>
-          <w:sz w:val="24"/>
-          <w:szCs w:val="24"/>
+        <w:t>כפי שהסברנו במתודולוגיה, הנחנו כי סוכן שהתאמן עם מאסטר ייתן ביצועים טובים יותר מאשר סוכן שהתאמן בלי מאסטר, מכיוון שהוא בונה את הטבלה שלו על סמך נתונים שמשקפים נכון יותר את המציאות, ואיזה לוחות טובים ואיזה לא. על מנת לבדוק את ההנחות שלנו בצורה מעשית, אימנו שני סוכנים</w:t>
+      </w:r>
+      <w:r>
+        <w:rPr>
+          <w:rFonts w:hint="cs"/>
+          <w:sz w:val="24"/>
+          <w:szCs w:val="24"/>
+          <w:rtl/>
+        </w:rPr>
+        <w:t xml:space="preserve"> עם פרמטרים זהים כמעט לחלוטין</w:t>
+      </w:r>
+      <w:r>
+        <w:rPr>
+          <w:rFonts w:hint="cs"/>
+          <w:sz w:val="24"/>
+          <w:szCs w:val="24"/>
+          <w:rtl/>
+        </w:rPr>
+        <w:t>,</w:t>
+      </w:r>
+      <w:r>
+        <w:rPr>
+          <w:rFonts w:hint="cs"/>
+          <w:sz w:val="24"/>
+          <w:szCs w:val="24"/>
+          <w:rtl/>
+        </w:rPr>
+        <w:t>למעט העובדה ש</w:t>
+      </w:r>
+      <w:r>
+        <w:rPr>
+          <w:rFonts w:hint="cs"/>
+          <w:sz w:val="24"/>
+          <w:szCs w:val="24"/>
+          <w:rtl/>
+        </w:rPr>
+        <w:t xml:space="preserve">אחד </w:t>
+      </w:r>
+      <w:r>
+        <w:rPr>
+          <w:rFonts w:hint="cs"/>
+          <w:sz w:val="24"/>
+          <w:szCs w:val="24"/>
+          <w:rtl/>
+        </w:rPr>
+        <w:t xml:space="preserve">התאמן </w:t>
+      </w:r>
+      <w:r>
+        <w:rPr>
+          <w:rFonts w:hint="cs"/>
+          <w:sz w:val="24"/>
+          <w:szCs w:val="24"/>
+          <w:rtl/>
+        </w:rPr>
+        <w:t xml:space="preserve">עם מאסטר </w:t>
+      </w:r>
+      <w:r>
+        <w:rPr>
+          <w:rFonts w:hint="cs"/>
+          <w:sz w:val="24"/>
+          <w:szCs w:val="24"/>
+          <w:rtl/>
+        </w:rPr>
+        <w:t>ואחד ביצע במהלך האימון פעולות רנדומיות.</w:t>
+      </w:r>
+      <w:r>
+        <w:rPr>
+          <w:rFonts w:hint="cs"/>
+          <w:sz w:val="24"/>
+          <w:szCs w:val="24"/>
+          <w:rtl/>
+        </w:rPr>
+        <w:t xml:space="preserve"> נתנו להם לשחק נגד מספר יריבים שונים</w:t>
+      </w:r>
+      <w:r>
+        <w:rPr>
+          <w:rFonts w:hint="cs"/>
+          <w:sz w:val="24"/>
+          <w:szCs w:val="24"/>
+          <w:rtl/>
+        </w:rPr>
+        <w:t>,</w:t>
+      </w:r>
+      <w:r>
+        <w:rPr>
+          <w:rFonts w:hint="cs"/>
+          <w:sz w:val="24"/>
+          <w:szCs w:val="24"/>
+          <w:rtl/>
+        </w:rPr>
+        <w:t xml:space="preserve"> להלן התוצאות:</w:t>
+      </w:r>
+    </w:p>
+    <w:p>
+      <w:pPr>
+        <w:bidi/>
+        <w:rPr>
+          <w:rFonts w:hint="cs"/>
+          <w:sz w:val="24"/>
+          <w:szCs w:val="24"/>
+          <w:rtl/>
+        </w:rPr>
+      </w:pPr>
+      <w:r>
+        <w:rPr>
+          <w:rFonts w:hint="cs"/>
+          <w:sz w:val="24"/>
+          <w:szCs w:val="24"/>
+          <w:highlight w:val="yellow"/>
           <w:rtl/>
         </w:rPr>
         <w:lastRenderedPageBreak/>
-        <w:t>סוכנים</w:t>
-      </w:r>
-      <w:r>
-        <w:rPr>
-          <w:rFonts w:hint="cs"/>
-          <w:sz w:val="24"/>
-          <w:szCs w:val="24"/>
-          <w:rtl/>
-        </w:rPr>
-        <w:t xml:space="preserve"> עם פרמטרים זהים כמעט לחלוטין</w:t>
-      </w:r>
-      <w:r>
-        <w:rPr>
-          <w:rFonts w:hint="cs"/>
-          <w:sz w:val="24"/>
-          <w:szCs w:val="24"/>
-          <w:rtl/>
-        </w:rPr>
-        <w:t>,</w:t>
-      </w:r>
-      <w:r>
-        <w:rPr>
-          <w:rFonts w:hint="cs"/>
-          <w:sz w:val="24"/>
-          <w:szCs w:val="24"/>
-          <w:rtl/>
-        </w:rPr>
-        <w:t>למעט העובדה ש</w:t>
-      </w:r>
-      <w:r>
-        <w:rPr>
-          <w:rFonts w:hint="cs"/>
-          <w:sz w:val="24"/>
-          <w:szCs w:val="24"/>
-          <w:rtl/>
-        </w:rPr>
-        <w:t xml:space="preserve">אחד </w:t>
-      </w:r>
-      <w:r>
-        <w:rPr>
-          <w:rFonts w:hint="cs"/>
-          <w:sz w:val="24"/>
-          <w:szCs w:val="24"/>
-          <w:rtl/>
-        </w:rPr>
-        <w:t xml:space="preserve">התאמן </w:t>
-      </w:r>
-      <w:r>
-        <w:rPr>
-          <w:rFonts w:hint="cs"/>
-          <w:sz w:val="24"/>
-          <w:szCs w:val="24"/>
-          <w:rtl/>
-        </w:rPr>
-        <w:t xml:space="preserve">עם מאסטר </w:t>
-      </w:r>
-      <w:r>
-        <w:rPr>
-          <w:rFonts w:hint="cs"/>
-          <w:sz w:val="24"/>
-          <w:szCs w:val="24"/>
-          <w:rtl/>
-        </w:rPr>
-        <w:t>ואחד ביצע במהלך האימון פעולות רנדומיות.</w:t>
-      </w:r>
-      <w:r>
-        <w:rPr>
-          <w:rFonts w:hint="cs"/>
-          <w:sz w:val="24"/>
-          <w:szCs w:val="24"/>
-          <w:rtl/>
-        </w:rPr>
-        <w:t xml:space="preserve"> נתנו להם לשחק נגד מספר יריבים שונים</w:t>
-      </w:r>
-      <w:r>
-        <w:rPr>
-          <w:rFonts w:hint="cs"/>
-          <w:sz w:val="24"/>
-          <w:szCs w:val="24"/>
-          <w:rtl/>
-        </w:rPr>
-        <w:t>,</w:t>
-      </w:r>
-      <w:r>
-        <w:rPr>
-          <w:rFonts w:hint="cs"/>
-          <w:sz w:val="24"/>
-          <w:szCs w:val="24"/>
-          <w:rtl/>
-        </w:rPr>
-        <w:t xml:space="preserve"> להלן התוצאות:</w:t>
-      </w:r>
-    </w:p>
-    <w:p>
-      <w:pPr>
-        <w:bidi/>
-        <w:rPr>
-          <w:rFonts w:hint="cs"/>
-          <w:sz w:val="24"/>
-          <w:szCs w:val="24"/>
-          <w:rtl/>
-        </w:rPr>
-      </w:pPr>
-      <w:r>
-        <w:rPr>
-          <w:rFonts w:hint="cs"/>
-          <w:sz w:val="24"/>
-          <w:szCs w:val="24"/>
-          <w:highlight w:val="yellow"/>
-          <w:rtl/>
-        </w:rPr>
         <w:t>להוסיף גרף!</w:t>
       </w:r>
     </w:p>
@@ -6465,40 +6472,40 @@
           <w:szCs w:val="28"/>
           <w:rtl/>
         </w:rPr>
+        <w:t xml:space="preserve">מעבר לרשת </w:t>
+      </w:r>
+      <w:r>
+        <w:rPr>
+          <w:sz w:val="28"/>
+          <w:szCs w:val="28"/>
+        </w:rPr>
+        <w:t>CNN</w:t>
+      </w:r>
+      <w:r>
+        <w:rPr>
+          <w:rFonts w:hint="cs"/>
+          <w:sz w:val="28"/>
+          <w:szCs w:val="28"/>
+          <w:rtl/>
+        </w:rPr>
+        <w:t xml:space="preserve">: צריך ליצור דאטה(נריץ מונטה קרלו מספר רב של פעמים ממצבי לוח, על מנת לקבל עבורם ערך. זה יהיה הלייבל של הלוח, שרשת הנוירונים תיתקל בה במהלך האימון. </w:t>
+      </w:r>
+      <w:r>
+        <w:rPr>
+          <w:sz w:val="28"/>
+          <w:szCs w:val="28"/>
+          <w:rtl/>
+        </w:rPr>
+        <w:br/>
+      </w:r>
+      <w:r>
+        <w:rPr>
+          <w:rFonts w:hint="cs"/>
+          <w:sz w:val="28"/>
+          <w:szCs w:val="28"/>
+          <w:rtl/>
+        </w:rPr>
         <w:lastRenderedPageBreak/>
-        <w:t xml:space="preserve">מעבר לרשת </w:t>
-      </w:r>
-      <w:r>
-        <w:rPr>
-          <w:sz w:val="28"/>
-          <w:szCs w:val="28"/>
-        </w:rPr>
-        <w:t>CNN</w:t>
-      </w:r>
-      <w:r>
-        <w:rPr>
-          <w:rFonts w:hint="cs"/>
-          <w:sz w:val="28"/>
-          <w:szCs w:val="28"/>
-          <w:rtl/>
-        </w:rPr>
-        <w:t xml:space="preserve">: צריך ליצור דאטה(נריץ מונטה קרלו מספר רב של פעמים ממצבי לוח, על מנת לקבל עבורם ערך. זה יהיה הלייבל של הלוח, שרשת הנוירונים תיתקל בה במהלך האימון. </w:t>
-      </w:r>
-      <w:r>
-        <w:rPr>
-          <w:sz w:val="28"/>
-          <w:szCs w:val="28"/>
-          <w:rtl/>
-        </w:rPr>
-        <w:br/>
-      </w:r>
-      <w:r>
-        <w:rPr>
-          <w:rFonts w:hint="cs"/>
-          <w:sz w:val="28"/>
-          <w:szCs w:val="28"/>
-          <w:rtl/>
-        </w:rPr>
         <w:t xml:space="preserve">נאמן רשת </w:t>
       </w:r>
       <w:r>

</xml_diff>

<commit_message>
updated the report, added charts, added code to create plots
</commit_message>
<xml_diff>
--- a/AI_final_project_report.docx
+++ b/AI_final_project_report.docx
@@ -36,23 +36,7 @@
           <w:sz w:val="40"/>
           <w:szCs w:val="40"/>
         </w:rPr>
-        <w:t xml:space="preserve">3D multi-player </w:t>
-      </w:r>
-      <w:proofErr w:type="gramStart"/>
-      <w:r>
-        <w:rPr>
-          <w:sz w:val="40"/>
-          <w:szCs w:val="40"/>
-        </w:rPr>
-        <w:t>connect</w:t>
-      </w:r>
-      <w:proofErr w:type="gramEnd"/>
-      <w:r>
-        <w:rPr>
-          <w:sz w:val="40"/>
-          <w:szCs w:val="40"/>
-        </w:rPr>
-        <w:t xml:space="preserve"> 4</w:t>
+        <w:t>3D multi-player connect 4</w:t>
       </w:r>
     </w:p>
     <w:p>
@@ -440,7 +424,7 @@
           <w:szCs w:val="24"/>
         </w:rPr>
         <w:drawing>
-          <wp:anchor distT="0" distB="0" distL="114300" distR="114300" simplePos="0" relativeHeight="251658240" behindDoc="0" locked="0" layoutInCell="1" allowOverlap="1" wp14:anchorId="2227B8C1" wp14:editId="1867E929">
+          <wp:anchor distT="0" distB="0" distL="114300" distR="114300" simplePos="0" relativeHeight="251658240" behindDoc="0" locked="0" layoutInCell="1" allowOverlap="1" wp14:anchorId="2227B8C1" wp14:editId="08D56DA4">
             <wp:simplePos x="0" y="0"/>
             <wp:positionH relativeFrom="margin">
               <wp:posOffset>-285750</wp:posOffset>
@@ -5384,7 +5368,6 @@
       <w:pPr>
         <w:bidi/>
         <w:rPr>
-          <w:rFonts w:hint="cs"/>
           <w:sz w:val="24"/>
           <w:szCs w:val="24"/>
           <w:rtl/>
@@ -5619,7 +5602,6 @@
       <w:pPr>
         <w:bidi/>
         <w:rPr>
-          <w:rFonts w:hint="cs"/>
           <w:sz w:val="24"/>
           <w:szCs w:val="24"/>
         </w:rPr>
@@ -5711,66 +5693,6 @@
         </w:rPr>
         <w:t>הגרף הבא מציג את את אחוז הנצחונות כתלות בשלב האימון:</w:t>
       </w:r>
-    </w:p>
-    <w:p>
-      <w:pPr>
-        <w:bidi/>
-        <w:rPr>
-          <w:sz w:val="24"/>
-          <w:szCs w:val="24"/>
-          <w:rtl/>
-        </w:rPr>
-      </w:pPr>
-      <w:r>
-        <w:rPr>
-          <w:rFonts w:hint="cs"/>
-          <w:sz w:val="24"/>
-          <w:szCs w:val="24"/>
-          <w:highlight w:val="yellow"/>
-          <w:rtl/>
-        </w:rPr>
-        <w:t>להוסיף גרף</w:t>
-      </w:r>
-      <w:r>
-        <w:rPr>
-          <w:rFonts w:hint="cs"/>
-          <w:sz w:val="24"/>
-          <w:szCs w:val="24"/>
-          <w:highlight w:val="yellow"/>
-          <w:rtl/>
-        </w:rPr>
-        <w:t xml:space="preserve"> מעודכן עבור 0.8</w:t>
-      </w:r>
-      <w:r>
-        <w:rPr>
-          <w:rFonts w:hint="cs"/>
-          <w:sz w:val="24"/>
-          <w:szCs w:val="24"/>
-          <w:highlight w:val="yellow"/>
-          <w:rtl/>
-        </w:rPr>
-        <w:t>!</w:t>
-      </w:r>
-      <w:r>
-        <w:rPr>
-          <w:rFonts w:hint="cs"/>
-          <w:sz w:val="24"/>
-          <w:szCs w:val="24"/>
-          <w:highlight w:val="yellow"/>
-          <w:rtl/>
-        </w:rPr>
-        <w:t xml:space="preserve"> הגרף שמופיע פה הוא עבור 0.95</w:t>
-      </w:r>
-    </w:p>
-    <w:p>
-      <w:pPr>
-        <w:bidi/>
-        <w:rPr>
-          <w:sz w:val="24"/>
-          <w:szCs w:val="24"/>
-          <w:rtl/>
-        </w:rPr>
-      </w:pPr>
       <w:r>
         <w:rPr>
           <w:noProof/>
@@ -6131,32 +6053,371 @@
       <w:pPr>
         <w:bidi/>
         <w:rPr>
-          <w:rFonts w:hint="cs"/>
-          <w:sz w:val="24"/>
-          <w:szCs w:val="24"/>
-          <w:rtl/>
-        </w:rPr>
-      </w:pPr>
-      <w:r>
-        <w:rPr>
-          <w:rFonts w:hint="cs"/>
-          <w:sz w:val="24"/>
-          <w:szCs w:val="24"/>
-          <w:highlight w:val="yellow"/>
-          <w:rtl/>
+          <w:sz w:val="24"/>
+          <w:szCs w:val="24"/>
+          <w:rtl/>
+        </w:rPr>
+      </w:pPr>
+      <w:r>
+        <w:rPr>
+          <w:noProof/>
+          <w:highlight w:val="red"/>
         </w:rPr>
         <w:lastRenderedPageBreak/>
-        <w:t>להוסיף גרף!</w:t>
-      </w:r>
-    </w:p>
-    <w:p>
-      <w:pPr>
-        <w:bidi/>
-        <w:rPr>
-          <w:sz w:val="28"/>
-          <w:szCs w:val="28"/>
-        </w:rPr>
-      </w:pPr>
+        <w:drawing>
+          <wp:anchor distT="0" distB="0" distL="114300" distR="114300" simplePos="0" relativeHeight="251662336" behindDoc="0" locked="0" layoutInCell="1" allowOverlap="1" wp14:anchorId="39ECAE3B" wp14:editId="05FE0CD7">
+            <wp:simplePos x="0" y="0"/>
+            <wp:positionH relativeFrom="column">
+              <wp:posOffset>38100</wp:posOffset>
+            </wp:positionH>
+            <wp:positionV relativeFrom="paragraph">
+              <wp:posOffset>273050</wp:posOffset>
+            </wp:positionV>
+            <wp:extent cx="2698750" cy="2022475"/>
+            <wp:effectExtent l="0" t="0" r="6350" b="0"/>
+            <wp:wrapSquare wrapText="bothSides"/>
+            <wp:docPr id="1775046979" name="Picture 1"/>
+            <wp:cNvGraphicFramePr>
+              <a:graphicFrameLocks xmlns:a="http://schemas.openxmlformats.org/drawingml/2006/main" noChangeAspect="1"/>
+            </wp:cNvGraphicFramePr>
+            <a:graphic xmlns:a="http://schemas.openxmlformats.org/drawingml/2006/main">
+              <a:graphicData uri="http://schemas.openxmlformats.org/drawingml/2006/picture">
+                <pic:pic xmlns:pic="http://schemas.openxmlformats.org/drawingml/2006/picture">
+                  <pic:nvPicPr>
+                    <pic:cNvPr id="0" name="Picture 1"/>
+                    <pic:cNvPicPr>
+                      <a:picLocks noChangeAspect="1" noChangeArrowheads="1"/>
+                    </pic:cNvPicPr>
+                  </pic:nvPicPr>
+                  <pic:blipFill>
+                    <a:blip r:embed="rId9">
+                      <a:extLst>
+                        <a:ext uri="{28A0092B-C50C-407E-A947-70E740481C1C}">
+                          <a14:useLocalDpi xmlns:a14="http://schemas.microsoft.com/office/drawing/2010/main" val="0"/>
+                        </a:ext>
+                      </a:extLst>
+                    </a:blip>
+                    <a:srcRect/>
+                    <a:stretch>
+                      <a:fillRect/>
+                    </a:stretch>
+                  </pic:blipFill>
+                  <pic:spPr bwMode="auto">
+                    <a:xfrm>
+                      <a:off x="0" y="0"/>
+                      <a:ext cx="2698750" cy="2022475"/>
+                    </a:xfrm>
+                    <a:prstGeom prst="rect">
+                      <a:avLst/>
+                    </a:prstGeom>
+                    <a:noFill/>
+                    <a:ln>
+                      <a:noFill/>
+                    </a:ln>
+                  </pic:spPr>
+                </pic:pic>
+              </a:graphicData>
+            </a:graphic>
+            <wp14:sizeRelH relativeFrom="page">
+              <wp14:pctWidth>0</wp14:pctWidth>
+            </wp14:sizeRelH>
+            <wp14:sizeRelV relativeFrom="page">
+              <wp14:pctHeight>0</wp14:pctHeight>
+            </wp14:sizeRelV>
+          </wp:anchor>
+        </w:drawing>
+      </w:r>
+      <w:r>
+        <w:rPr>
+          <w:rFonts w:hint="cs"/>
+          <w:sz w:val="24"/>
+          <w:szCs w:val="24"/>
+          <w:highlight w:val="red"/>
+          <w:rtl/>
+        </w:rPr>
+        <w:t xml:space="preserve">קודם כל הוספתי גרף של אימון של </w:t>
+      </w:r>
+      <w:r>
+        <w:rPr>
+          <w:sz w:val="24"/>
+          <w:szCs w:val="24"/>
+          <w:highlight w:val="red"/>
+        </w:rPr>
+        <w:t>RL</w:t>
+      </w:r>
+      <w:r>
+        <w:rPr>
+          <w:rFonts w:hint="cs"/>
+          <w:sz w:val="24"/>
+          <w:szCs w:val="24"/>
+          <w:highlight w:val="red"/>
+          <w:rtl/>
+        </w:rPr>
+        <w:t xml:space="preserve"> עם מאסטר שהוא שחקן רנדומי, כנראה נמחק את הגרף הזה אבל סתם שיהיה לנו עכשיו:</w:t>
+      </w:r>
+      <w:r>
+        <w:t xml:space="preserve"> </w:t>
+      </w:r>
+    </w:p>
+    <w:p>
+      <w:pPr>
+        <w:bidi/>
+        <w:rPr>
+          <w:sz w:val="28"/>
+          <w:szCs w:val="28"/>
+          <w:rtl/>
+        </w:rPr>
+      </w:pPr>
+    </w:p>
+    <w:p>
+      <w:pPr>
+        <w:bidi/>
+        <w:rPr>
+          <w:sz w:val="28"/>
+          <w:szCs w:val="28"/>
+          <w:rtl/>
+        </w:rPr>
+      </w:pPr>
+    </w:p>
+    <w:p>
+      <w:pPr>
+        <w:bidi/>
+        <w:rPr>
+          <w:sz w:val="28"/>
+          <w:szCs w:val="28"/>
+          <w:rtl/>
+        </w:rPr>
+      </w:pPr>
+    </w:p>
+    <w:p>
+      <w:pPr>
+        <w:bidi/>
+        <w:rPr>
+          <w:sz w:val="28"/>
+          <w:szCs w:val="28"/>
+          <w:rtl/>
+        </w:rPr>
+      </w:pPr>
+    </w:p>
+    <w:p>
+      <w:pPr>
+        <w:bidi/>
+        <w:rPr>
+          <w:sz w:val="28"/>
+          <w:szCs w:val="28"/>
+          <w:rtl/>
+        </w:rPr>
+      </w:pPr>
+    </w:p>
+    <w:p>
+      <w:pPr>
+        <w:bidi/>
+        <w:rPr>
+          <w:sz w:val="28"/>
+          <w:szCs w:val="28"/>
+          <w:rtl/>
+        </w:rPr>
+      </w:pPr>
+    </w:p>
+    <w:p>
+      <w:pPr>
+        <w:bidi/>
+        <w:rPr>
+          <w:sz w:val="28"/>
+          <w:szCs w:val="28"/>
+          <w:rtl/>
+        </w:rPr>
+      </w:pPr>
+      <w:r>
+        <w:rPr>
+          <w:noProof/>
+        </w:rPr>
+        <w:drawing>
+          <wp:inline distT="0" distB="0" distL="0" distR="0" wp14:anchorId="4AABC28E" wp14:editId="3A53A564">
+            <wp:extent cx="4572000" cy="2743200"/>
+            <wp:effectExtent l="0" t="0" r="0" b="0"/>
+            <wp:docPr id="34455447" name="Chart 1">
+              <a:extLst xmlns:a="http://schemas.openxmlformats.org/drawingml/2006/main">
+                <a:ext uri="{FF2B5EF4-FFF2-40B4-BE49-F238E27FC236}">
+                  <a16:creationId xmlns:a16="http://schemas.microsoft.com/office/drawing/2014/main" id="{F3689A65-DBCA-91EF-B55E-46B608ADE537}"/>
+                </a:ext>
+              </a:extLst>
+            </wp:docPr>
+            <wp:cNvGraphicFramePr/>
+            <a:graphic xmlns:a="http://schemas.openxmlformats.org/drawingml/2006/main">
+              <a:graphicData uri="http://schemas.openxmlformats.org/drawingml/2006/chart">
+                <c:chart xmlns:c="http://schemas.openxmlformats.org/drawingml/2006/chart" xmlns:r="http://schemas.openxmlformats.org/officeDocument/2006/relationships" r:id="rId10"/>
+              </a:graphicData>
+            </a:graphic>
+          </wp:inline>
+        </w:drawing>
+      </w:r>
+    </w:p>
+    <w:p>
+      <w:pPr>
+        <w:bidi/>
+        <w:rPr>
+          <w:sz w:val="24"/>
+          <w:szCs w:val="24"/>
+          <w:rtl/>
+        </w:rPr>
+      </w:pPr>
+      <w:r>
+        <w:rPr>
+          <w:rFonts w:hint="cs"/>
+          <w:sz w:val="24"/>
+          <w:szCs w:val="24"/>
+          <w:rtl/>
+        </w:rPr>
+        <w:t>ניתן לראות כי הסוכן שהתאמן עם מאסטר הצליח להשיג תוצאות גבוהות יותר, מול כל היריבים נגדם שיחק, בהשוואה לסוכן שהתאמן בלי מאסטר.</w:t>
+      </w:r>
+    </w:p>
+    <w:p>
+      <w:pPr>
+        <w:bidi/>
+        <w:rPr>
+          <w:sz w:val="24"/>
+          <w:szCs w:val="24"/>
+          <w:rtl/>
+        </w:rPr>
+      </w:pPr>
+      <w:r>
+        <w:rPr>
+          <w:rFonts w:hint="cs"/>
+          <w:sz w:val="24"/>
+          <w:szCs w:val="24"/>
+          <w:rtl/>
+        </w:rPr>
+        <w:t xml:space="preserve">נקודה מעניינת נוספת היא שמול סוכן אלפא בטא עם היוריסטיקת </w:t>
+      </w:r>
+      <w:r>
+        <w:rPr>
+          <w:sz w:val="24"/>
+          <w:szCs w:val="24"/>
+        </w:rPr>
+        <w:t>complex</w:t>
+      </w:r>
+      <w:r>
+        <w:rPr>
+          <w:rFonts w:hint="cs"/>
+          <w:sz w:val="24"/>
+          <w:szCs w:val="24"/>
+          <w:rtl/>
+        </w:rPr>
+        <w:t xml:space="preserve"> בעומק 2 , הסוכן שהתאמן עם מאסטר ניצח בהסתברות גבוהה, בעוד הסוכן שהתאמן בלי מאסטר הפסיד ביותר מחצי מהמשחקים!</w:t>
+      </w:r>
+    </w:p>
+    <w:p>
+      <w:pPr>
+        <w:bidi/>
+        <w:rPr>
+          <w:sz w:val="24"/>
+          <w:szCs w:val="24"/>
+          <w:rtl/>
+        </w:rPr>
+      </w:pPr>
+      <w:r>
+        <w:rPr>
+          <w:rFonts w:hint="cs"/>
+          <w:sz w:val="24"/>
+          <w:szCs w:val="24"/>
+          <w:rtl/>
+        </w:rPr>
+        <w:t xml:space="preserve">נגד </w:t>
+      </w:r>
+      <w:r>
+        <w:rPr>
+          <w:rFonts w:hint="cs"/>
+          <w:sz w:val="24"/>
+          <w:szCs w:val="24"/>
+          <w:rtl/>
+        </w:rPr>
+        <w:t xml:space="preserve">סוכן אלפא בטא עם היוריסטיקת </w:t>
+      </w:r>
+      <w:r>
+        <w:rPr>
+          <w:sz w:val="24"/>
+          <w:szCs w:val="24"/>
+        </w:rPr>
+        <w:t>complex</w:t>
+      </w:r>
+      <w:r>
+        <w:rPr>
+          <w:rFonts w:hint="cs"/>
+          <w:sz w:val="24"/>
+          <w:szCs w:val="24"/>
+          <w:rtl/>
+        </w:rPr>
+        <w:t xml:space="preserve"> בעומק 4, ונגד שחקן ה-</w:t>
+      </w:r>
+      <w:r>
+        <w:rPr>
+          <w:sz w:val="24"/>
+          <w:szCs w:val="24"/>
+        </w:rPr>
+        <w:t>defensive</w:t>
+      </w:r>
+      <w:r>
+        <w:rPr>
+          <w:rFonts w:hint="cs"/>
+          <w:sz w:val="24"/>
+          <w:szCs w:val="24"/>
+          <w:rtl/>
+        </w:rPr>
+        <w:t xml:space="preserve"> , שני סוכני ה-</w:t>
+      </w:r>
+      <w:r>
+        <w:rPr>
+          <w:sz w:val="24"/>
+          <w:szCs w:val="24"/>
+        </w:rPr>
+        <w:t>Q-learning</w:t>
+      </w:r>
+      <w:r>
+        <w:rPr>
+          <w:rFonts w:hint="cs"/>
+          <w:sz w:val="24"/>
+          <w:szCs w:val="24"/>
+          <w:rtl/>
+        </w:rPr>
+        <w:t xml:space="preserve"> לא היוו יריב ראוי. הטבלה מתעדכנת בקלות כאשר הסוכן מנצח והמידע מפועפע מטה, אך יותר קשה לעדכן את הטבלה ולהבין שישנם שחקנים שינסו גם לחסום את הסוכן מלנצח.</w:t>
+      </w:r>
+    </w:p>
+    <w:p>
+      <w:pPr>
+        <w:bidi/>
+        <w:rPr>
+          <w:rFonts w:hint="cs"/>
+          <w:sz w:val="24"/>
+          <w:szCs w:val="24"/>
+          <w:rtl/>
+        </w:rPr>
+      </w:pPr>
+      <w:r>
+        <w:rPr>
+          <w:rFonts w:hint="cs"/>
+          <w:sz w:val="24"/>
+          <w:szCs w:val="24"/>
+          <w:rtl/>
+        </w:rPr>
+        <w:t xml:space="preserve">מכך ניתן להבין שאימון סוכן </w:t>
+      </w:r>
+      <w:r>
+        <w:rPr>
+          <w:sz w:val="24"/>
+          <w:szCs w:val="24"/>
+        </w:rPr>
+        <w:t>Q-learning</w:t>
+      </w:r>
+      <w:r>
+        <w:rPr>
+          <w:rFonts w:hint="cs"/>
+          <w:sz w:val="24"/>
+          <w:szCs w:val="24"/>
+          <w:rtl/>
+        </w:rPr>
+        <w:t xml:space="preserve"> היא בעיה מורכבת, וכאשר משחקים מול שחקנים מורכבים יותר, הטבלה של הסוכן צריכה להכיר מספר גדול ביותר של מצבים, כדי לדעת איך להתמודד בכל תרחיש. </w:t>
+      </w:r>
     </w:p>
     <w:p>
       <w:pPr>
@@ -6330,7 +6591,7 @@
           <w:szCs w:val="28"/>
         </w:rPr>
       </w:pPr>
-      <w:hyperlink r:id="rId9" w:history="1">
+      <w:hyperlink r:id="rId11" w:history="1">
         <w:r>
           <w:rPr>
             <w:rStyle w:val="Hyperlink"/>
@@ -6354,7 +6615,7 @@
           <w:szCs w:val="28"/>
         </w:rPr>
       </w:pPr>
-      <w:hyperlink r:id="rId10" w:history="1">
+      <w:hyperlink r:id="rId12" w:history="1">
         <w:r>
           <w:rPr>
             <w:rStyle w:val="Hyperlink"/>
@@ -6378,7 +6639,7 @@
           <w:szCs w:val="28"/>
         </w:rPr>
       </w:pPr>
-      <w:hyperlink r:id="rId11" w:history="1">
+      <w:hyperlink r:id="rId13" w:history="1">
         <w:r>
           <w:rPr>
             <w:rStyle w:val="Hyperlink"/>
@@ -6402,7 +6663,7 @@
           <w:szCs w:val="28"/>
         </w:rPr>
       </w:pPr>
-      <w:hyperlink r:id="rId12" w:history="1">
+      <w:hyperlink r:id="rId14" w:history="1">
         <w:r>
           <w:rPr>
             <w:rStyle w:val="Hyperlink"/>
@@ -6505,7 +6766,6 @@
           <w:szCs w:val="28"/>
           <w:rtl/>
         </w:rPr>
-        <w:lastRenderedPageBreak/>
         <w:t xml:space="preserve">נאמן רשת </w:t>
       </w:r>
       <w:r>
@@ -7585,6 +7845,7 @@
   <w:style w:type="character" w:default="1" w:styleId="DefaultParagraphFont">
     <w:name w:val="Default Paragraph Font"/>
     <w:uiPriority w:val="1"/>
+    <w:semiHidden/>
     <w:unhideWhenUsed/>
   </w:style>
   <w:style w:type="table" w:default="1" w:styleId="TableNormal">
@@ -7964,6 +8225,1059 @@
 </w:styles>
 </file>
 
+<file path=word/charts/chart1.xml><?xml version="1.0" encoding="utf-8"?>
+<c:chartSpace xmlns:c="http://schemas.openxmlformats.org/drawingml/2006/chart" xmlns:a="http://schemas.openxmlformats.org/drawingml/2006/main" xmlns:r="http://schemas.openxmlformats.org/officeDocument/2006/relationships" xmlns:c16r2="http://schemas.microsoft.com/office/drawing/2015/06/chart">
+  <c:date1904 val="0"/>
+  <c:lang val="en-US"/>
+  <c:roundedCorners val="0"/>
+  <mc:AlternateContent xmlns:mc="http://schemas.openxmlformats.org/markup-compatibility/2006">
+    <mc:Choice xmlns:c14="http://schemas.microsoft.com/office/drawing/2007/8/2/chart" Requires="c14">
+      <c14:style val="102"/>
+    </mc:Choice>
+    <mc:Fallback>
+      <c:style val="2"/>
+    </mc:Fallback>
+  </mc:AlternateContent>
+  <c:chart>
+    <c:title>
+      <c:tx>
+        <c:rich>
+          <a:bodyPr rot="0" spcFirstLastPara="1" vertOverflow="ellipsis" vert="horz" wrap="square" anchor="ctr" anchorCtr="1"/>
+          <a:lstStyle/>
+          <a:p>
+            <a:pPr>
+              <a:defRPr sz="1400" b="0" i="0" u="none" strike="noStrike" kern="1200" spc="0" baseline="0">
+                <a:solidFill>
+                  <a:schemeClr val="tx1">
+                    <a:lumMod val="65000"/>
+                    <a:lumOff val="35000"/>
+                  </a:schemeClr>
+                </a:solidFill>
+                <a:latin typeface="+mn-lt"/>
+                <a:ea typeface="+mn-ea"/>
+                <a:cs typeface="+mn-cs"/>
+              </a:defRPr>
+            </a:pPr>
+            <a:r>
+              <a:rPr lang="en-US"/>
+              <a:t>Q-learning</a:t>
+            </a:r>
+            <a:r>
+              <a:rPr lang="en-US" baseline="0"/>
+              <a:t> agents perfromances as a function of training method</a:t>
+            </a:r>
+            <a:endParaRPr lang="en-US"/>
+          </a:p>
+        </c:rich>
+      </c:tx>
+      <c:overlay val="0"/>
+      <c:spPr>
+        <a:noFill/>
+        <a:ln>
+          <a:noFill/>
+        </a:ln>
+        <a:effectLst/>
+      </c:spPr>
+      <c:txPr>
+        <a:bodyPr rot="0" spcFirstLastPara="1" vertOverflow="ellipsis" vert="horz" wrap="square" anchor="ctr" anchorCtr="1"/>
+        <a:lstStyle/>
+        <a:p>
+          <a:pPr>
+            <a:defRPr sz="1400" b="0" i="0" u="none" strike="noStrike" kern="1200" spc="0" baseline="0">
+              <a:solidFill>
+                <a:schemeClr val="tx1">
+                  <a:lumMod val="65000"/>
+                  <a:lumOff val="35000"/>
+                </a:schemeClr>
+              </a:solidFill>
+              <a:latin typeface="+mn-lt"/>
+              <a:ea typeface="+mn-ea"/>
+              <a:cs typeface="+mn-cs"/>
+            </a:defRPr>
+          </a:pPr>
+          <a:endParaRPr lang="en-US"/>
+        </a:p>
+      </c:txPr>
+    </c:title>
+    <c:autoTitleDeleted val="0"/>
+    <c:plotArea>
+      <c:layout/>
+      <c:barChart>
+        <c:barDir val="col"/>
+        <c:grouping val="clustered"/>
+        <c:varyColors val="0"/>
+        <c:ser>
+          <c:idx val="0"/>
+          <c:order val="0"/>
+          <c:tx>
+            <c:strRef>
+              <c:f>Sheet1!$I$4</c:f>
+              <c:strCache>
+                <c:ptCount val="1"/>
+                <c:pt idx="0">
+                  <c:v>rl trained with master</c:v>
+                </c:pt>
+              </c:strCache>
+            </c:strRef>
+          </c:tx>
+          <c:spPr>
+            <a:solidFill>
+              <a:schemeClr val="accent1"/>
+            </a:solidFill>
+            <a:ln>
+              <a:noFill/>
+            </a:ln>
+            <a:effectLst/>
+          </c:spPr>
+          <c:invertIfNegative val="0"/>
+          <c:cat>
+            <c:strRef>
+              <c:f>Sheet1!$J$3:$M$3</c:f>
+              <c:strCache>
+                <c:ptCount val="4"/>
+                <c:pt idx="0">
+                  <c:v>vs defensive</c:v>
+                </c:pt>
+                <c:pt idx="1">
+                  <c:v>vs offensive</c:v>
+                </c:pt>
+                <c:pt idx="2">
+                  <c:v>vs complex with depth 2</c:v>
+                </c:pt>
+                <c:pt idx="3">
+                  <c:v>vs complex with depth 4</c:v>
+                </c:pt>
+              </c:strCache>
+            </c:strRef>
+          </c:cat>
+          <c:val>
+            <c:numRef>
+              <c:f>Sheet1!$J$4:$M$4</c:f>
+              <c:numCache>
+                <c:formatCode>General</c:formatCode>
+                <c:ptCount val="4"/>
+                <c:pt idx="0">
+                  <c:v>21.3</c:v>
+                </c:pt>
+                <c:pt idx="1">
+                  <c:v>96</c:v>
+                </c:pt>
+                <c:pt idx="2">
+                  <c:v>88.1</c:v>
+                </c:pt>
+                <c:pt idx="3">
+                  <c:v>24.8</c:v>
+                </c:pt>
+              </c:numCache>
+            </c:numRef>
+          </c:val>
+          <c:extLst>
+            <c:ext xmlns:c16="http://schemas.microsoft.com/office/drawing/2014/chart" uri="{C3380CC4-5D6E-409C-BE32-E72D297353CC}">
+              <c16:uniqueId val="{00000000-E79F-4CFF-9147-ECA223F2F4A0}"/>
+            </c:ext>
+          </c:extLst>
+        </c:ser>
+        <c:ser>
+          <c:idx val="1"/>
+          <c:order val="1"/>
+          <c:tx>
+            <c:strRef>
+              <c:f>Sheet1!$I$5</c:f>
+              <c:strCache>
+                <c:ptCount val="1"/>
+                <c:pt idx="0">
+                  <c:v>rl trained without master</c:v>
+                </c:pt>
+              </c:strCache>
+            </c:strRef>
+          </c:tx>
+          <c:spPr>
+            <a:solidFill>
+              <a:schemeClr val="accent2"/>
+            </a:solidFill>
+            <a:ln>
+              <a:noFill/>
+            </a:ln>
+            <a:effectLst/>
+          </c:spPr>
+          <c:invertIfNegative val="0"/>
+          <c:cat>
+            <c:strRef>
+              <c:f>Sheet1!$J$3:$M$3</c:f>
+              <c:strCache>
+                <c:ptCount val="4"/>
+                <c:pt idx="0">
+                  <c:v>vs defensive</c:v>
+                </c:pt>
+                <c:pt idx="1">
+                  <c:v>vs offensive</c:v>
+                </c:pt>
+                <c:pt idx="2">
+                  <c:v>vs complex with depth 2</c:v>
+                </c:pt>
+                <c:pt idx="3">
+                  <c:v>vs complex with depth 4</c:v>
+                </c:pt>
+              </c:strCache>
+            </c:strRef>
+          </c:cat>
+          <c:val>
+            <c:numRef>
+              <c:f>Sheet1!$J$5:$M$5</c:f>
+              <c:numCache>
+                <c:formatCode>General</c:formatCode>
+                <c:ptCount val="4"/>
+                <c:pt idx="0">
+                  <c:v>15.4</c:v>
+                </c:pt>
+                <c:pt idx="1">
+                  <c:v>94.5</c:v>
+                </c:pt>
+                <c:pt idx="2">
+                  <c:v>33.9</c:v>
+                </c:pt>
+                <c:pt idx="3">
+                  <c:v>15.8</c:v>
+                </c:pt>
+              </c:numCache>
+            </c:numRef>
+          </c:val>
+          <c:extLst>
+            <c:ext xmlns:c16="http://schemas.microsoft.com/office/drawing/2014/chart" uri="{C3380CC4-5D6E-409C-BE32-E72D297353CC}">
+              <c16:uniqueId val="{00000001-E79F-4CFF-9147-ECA223F2F4A0}"/>
+            </c:ext>
+          </c:extLst>
+        </c:ser>
+        <c:dLbls>
+          <c:showLegendKey val="0"/>
+          <c:showVal val="0"/>
+          <c:showCatName val="0"/>
+          <c:showSerName val="0"/>
+          <c:showPercent val="0"/>
+          <c:showBubbleSize val="0"/>
+        </c:dLbls>
+        <c:gapWidth val="219"/>
+        <c:overlap val="-27"/>
+        <c:axId val="251404495"/>
+        <c:axId val="1556551967"/>
+      </c:barChart>
+      <c:catAx>
+        <c:axId val="251404495"/>
+        <c:scaling>
+          <c:orientation val="minMax"/>
+        </c:scaling>
+        <c:delete val="0"/>
+        <c:axPos val="b"/>
+        <c:title>
+          <c:overlay val="0"/>
+          <c:spPr>
+            <a:noFill/>
+            <a:ln>
+              <a:noFill/>
+            </a:ln>
+            <a:effectLst/>
+          </c:spPr>
+          <c:txPr>
+            <a:bodyPr rot="0" spcFirstLastPara="1" vertOverflow="ellipsis" vert="horz" wrap="square" anchor="ctr" anchorCtr="1"/>
+            <a:lstStyle/>
+            <a:p>
+              <a:pPr>
+                <a:defRPr sz="1000" b="0" i="0" u="none" strike="noStrike" kern="1200" baseline="0">
+                  <a:solidFill>
+                    <a:schemeClr val="tx1">
+                      <a:lumMod val="65000"/>
+                      <a:lumOff val="35000"/>
+                    </a:schemeClr>
+                  </a:solidFill>
+                  <a:latin typeface="+mn-lt"/>
+                  <a:ea typeface="+mn-ea"/>
+                  <a:cs typeface="+mn-cs"/>
+                </a:defRPr>
+              </a:pPr>
+              <a:endParaRPr lang="en-US"/>
+            </a:p>
+          </c:txPr>
+        </c:title>
+        <c:numFmt formatCode="General" sourceLinked="1"/>
+        <c:majorTickMark val="none"/>
+        <c:minorTickMark val="none"/>
+        <c:tickLblPos val="nextTo"/>
+        <c:spPr>
+          <a:noFill/>
+          <a:ln w="9525" cap="flat" cmpd="sng" algn="ctr">
+            <a:solidFill>
+              <a:schemeClr val="tx1">
+                <a:lumMod val="15000"/>
+                <a:lumOff val="85000"/>
+              </a:schemeClr>
+            </a:solidFill>
+            <a:round/>
+          </a:ln>
+          <a:effectLst/>
+        </c:spPr>
+        <c:txPr>
+          <a:bodyPr rot="-60000000" spcFirstLastPara="1" vertOverflow="ellipsis" vert="horz" wrap="square" anchor="ctr" anchorCtr="1"/>
+          <a:lstStyle/>
+          <a:p>
+            <a:pPr>
+              <a:defRPr sz="900" b="0" i="0" u="none" strike="noStrike" kern="1200" baseline="0">
+                <a:solidFill>
+                  <a:schemeClr val="tx1">
+                    <a:lumMod val="65000"/>
+                    <a:lumOff val="35000"/>
+                  </a:schemeClr>
+                </a:solidFill>
+                <a:latin typeface="+mn-lt"/>
+                <a:ea typeface="+mn-ea"/>
+                <a:cs typeface="+mn-cs"/>
+              </a:defRPr>
+            </a:pPr>
+            <a:endParaRPr lang="en-US"/>
+          </a:p>
+        </c:txPr>
+        <c:crossAx val="1556551967"/>
+        <c:crosses val="autoZero"/>
+        <c:auto val="1"/>
+        <c:lblAlgn val="ctr"/>
+        <c:lblOffset val="100"/>
+        <c:noMultiLvlLbl val="0"/>
+      </c:catAx>
+      <c:valAx>
+        <c:axId val="1556551967"/>
+        <c:scaling>
+          <c:orientation val="minMax"/>
+        </c:scaling>
+        <c:delete val="0"/>
+        <c:axPos val="l"/>
+        <c:majorGridlines>
+          <c:spPr>
+            <a:ln w="9525" cap="flat" cmpd="sng" algn="ctr">
+              <a:solidFill>
+                <a:schemeClr val="tx1">
+                  <a:lumMod val="15000"/>
+                  <a:lumOff val="85000"/>
+                </a:schemeClr>
+              </a:solidFill>
+              <a:round/>
+            </a:ln>
+            <a:effectLst/>
+          </c:spPr>
+        </c:majorGridlines>
+        <c:title>
+          <c:tx>
+            <c:rich>
+              <a:bodyPr rot="-5400000" spcFirstLastPara="1" vertOverflow="ellipsis" vert="horz" wrap="square" anchor="ctr" anchorCtr="1"/>
+              <a:lstStyle/>
+              <a:p>
+                <a:pPr>
+                  <a:defRPr sz="1000" b="0" i="0" u="none" strike="noStrike" kern="1200" baseline="0">
+                    <a:solidFill>
+                      <a:schemeClr val="tx1">
+                        <a:lumMod val="65000"/>
+                        <a:lumOff val="35000"/>
+                      </a:schemeClr>
+                    </a:solidFill>
+                    <a:latin typeface="+mn-lt"/>
+                    <a:ea typeface="+mn-ea"/>
+                    <a:cs typeface="+mn-cs"/>
+                  </a:defRPr>
+                </a:pPr>
+                <a:r>
+                  <a:rPr lang="en-US"/>
+                  <a:t>winning percentage over 1000 games</a:t>
+                </a:r>
+              </a:p>
+            </c:rich>
+          </c:tx>
+          <c:layout>
+            <c:manualLayout>
+              <c:xMode val="edge"/>
+              <c:yMode val="edge"/>
+              <c:x val="1.9444444444444445E-2"/>
+              <c:y val="0.11194444444444444"/>
+            </c:manualLayout>
+          </c:layout>
+          <c:overlay val="0"/>
+          <c:spPr>
+            <a:noFill/>
+            <a:ln>
+              <a:noFill/>
+            </a:ln>
+            <a:effectLst/>
+          </c:spPr>
+          <c:txPr>
+            <a:bodyPr rot="-5400000" spcFirstLastPara="1" vertOverflow="ellipsis" vert="horz" wrap="square" anchor="ctr" anchorCtr="1"/>
+            <a:lstStyle/>
+            <a:p>
+              <a:pPr>
+                <a:defRPr sz="1000" b="0" i="0" u="none" strike="noStrike" kern="1200" baseline="0">
+                  <a:solidFill>
+                    <a:schemeClr val="tx1">
+                      <a:lumMod val="65000"/>
+                      <a:lumOff val="35000"/>
+                    </a:schemeClr>
+                  </a:solidFill>
+                  <a:latin typeface="+mn-lt"/>
+                  <a:ea typeface="+mn-ea"/>
+                  <a:cs typeface="+mn-cs"/>
+                </a:defRPr>
+              </a:pPr>
+              <a:endParaRPr lang="en-US"/>
+            </a:p>
+          </c:txPr>
+        </c:title>
+        <c:numFmt formatCode="General" sourceLinked="1"/>
+        <c:majorTickMark val="none"/>
+        <c:minorTickMark val="none"/>
+        <c:tickLblPos val="nextTo"/>
+        <c:spPr>
+          <a:noFill/>
+          <a:ln>
+            <a:noFill/>
+          </a:ln>
+          <a:effectLst/>
+        </c:spPr>
+        <c:txPr>
+          <a:bodyPr rot="-60000000" spcFirstLastPara="1" vertOverflow="ellipsis" vert="horz" wrap="square" anchor="ctr" anchorCtr="1"/>
+          <a:lstStyle/>
+          <a:p>
+            <a:pPr>
+              <a:defRPr sz="900" b="0" i="0" u="none" strike="noStrike" kern="1200" baseline="0">
+                <a:solidFill>
+                  <a:schemeClr val="tx1">
+                    <a:lumMod val="65000"/>
+                    <a:lumOff val="35000"/>
+                  </a:schemeClr>
+                </a:solidFill>
+                <a:latin typeface="+mn-lt"/>
+                <a:ea typeface="+mn-ea"/>
+                <a:cs typeface="+mn-cs"/>
+              </a:defRPr>
+            </a:pPr>
+            <a:endParaRPr lang="en-US"/>
+          </a:p>
+        </c:txPr>
+        <c:crossAx val="251404495"/>
+        <c:crosses val="autoZero"/>
+        <c:crossBetween val="between"/>
+      </c:valAx>
+      <c:spPr>
+        <a:noFill/>
+        <a:ln>
+          <a:noFill/>
+        </a:ln>
+        <a:effectLst/>
+      </c:spPr>
+    </c:plotArea>
+    <c:legend>
+      <c:legendPos val="b"/>
+      <c:overlay val="0"/>
+      <c:spPr>
+        <a:noFill/>
+        <a:ln>
+          <a:noFill/>
+        </a:ln>
+        <a:effectLst/>
+      </c:spPr>
+      <c:txPr>
+        <a:bodyPr rot="0" spcFirstLastPara="1" vertOverflow="ellipsis" vert="horz" wrap="square" anchor="ctr" anchorCtr="1"/>
+        <a:lstStyle/>
+        <a:p>
+          <a:pPr>
+            <a:defRPr sz="900" b="0" i="0" u="none" strike="noStrike" kern="1200" baseline="0">
+              <a:solidFill>
+                <a:schemeClr val="tx1">
+                  <a:lumMod val="65000"/>
+                  <a:lumOff val="35000"/>
+                </a:schemeClr>
+              </a:solidFill>
+              <a:latin typeface="+mn-lt"/>
+              <a:ea typeface="+mn-ea"/>
+              <a:cs typeface="+mn-cs"/>
+            </a:defRPr>
+          </a:pPr>
+          <a:endParaRPr lang="en-US"/>
+        </a:p>
+      </c:txPr>
+    </c:legend>
+    <c:plotVisOnly val="1"/>
+    <c:dispBlanksAs val="gap"/>
+    <c:showDLblsOverMax val="0"/>
+  </c:chart>
+  <c:spPr>
+    <a:solidFill>
+      <a:schemeClr val="bg1"/>
+    </a:solidFill>
+    <a:ln w="9525" cap="flat" cmpd="sng" algn="ctr">
+      <a:solidFill>
+        <a:schemeClr val="tx1">
+          <a:lumMod val="15000"/>
+          <a:lumOff val="85000"/>
+        </a:schemeClr>
+      </a:solidFill>
+      <a:round/>
+    </a:ln>
+    <a:effectLst/>
+  </c:spPr>
+  <c:txPr>
+    <a:bodyPr/>
+    <a:lstStyle/>
+    <a:p>
+      <a:pPr>
+        <a:defRPr/>
+      </a:pPr>
+      <a:endParaRPr lang="en-US"/>
+    </a:p>
+  </c:txPr>
+  <c:externalData r:id="rId3">
+    <c:autoUpdate val="0"/>
+  </c:externalData>
+</c:chartSpace>
+</file>
+
+<file path=word/charts/colors1.xml><?xml version="1.0" encoding="utf-8"?>
+<cs:colorStyle xmlns:cs="http://schemas.microsoft.com/office/drawing/2012/chartStyle" xmlns:a="http://schemas.openxmlformats.org/drawingml/2006/main" meth="cycle" id="10">
+  <a:schemeClr val="accent1"/>
+  <a:schemeClr val="accent2"/>
+  <a:schemeClr val="accent3"/>
+  <a:schemeClr val="accent4"/>
+  <a:schemeClr val="accent5"/>
+  <a:schemeClr val="accent6"/>
+  <cs:variation/>
+  <cs:variation>
+    <a:lumMod val="60000"/>
+  </cs:variation>
+  <cs:variation>
+    <a:lumMod val="80000"/>
+    <a:lumOff val="20000"/>
+  </cs:variation>
+  <cs:variation>
+    <a:lumMod val="80000"/>
+  </cs:variation>
+  <cs:variation>
+    <a:lumMod val="60000"/>
+    <a:lumOff val="40000"/>
+  </cs:variation>
+  <cs:variation>
+    <a:lumMod val="50000"/>
+  </cs:variation>
+  <cs:variation>
+    <a:lumMod val="70000"/>
+    <a:lumOff val="30000"/>
+  </cs:variation>
+  <cs:variation>
+    <a:lumMod val="70000"/>
+  </cs:variation>
+  <cs:variation>
+    <a:lumMod val="50000"/>
+    <a:lumOff val="50000"/>
+  </cs:variation>
+</cs:colorStyle>
+</file>
+
+<file path=word/charts/style1.xml><?xml version="1.0" encoding="utf-8"?>
+<cs:chartStyle xmlns:cs="http://schemas.microsoft.com/office/drawing/2012/chartStyle" xmlns:a="http://schemas.openxmlformats.org/drawingml/2006/main" id="201">
+  <cs:axisTitle>
+    <cs:lnRef idx="0"/>
+    <cs:fillRef idx="0"/>
+    <cs:effectRef idx="0"/>
+    <cs:fontRef idx="minor">
+      <a:schemeClr val="tx1">
+        <a:lumMod val="65000"/>
+        <a:lumOff val="35000"/>
+      </a:schemeClr>
+    </cs:fontRef>
+    <cs:defRPr sz="1000" kern="1200"/>
+  </cs:axisTitle>
+  <cs:categoryAxis>
+    <cs:lnRef idx="0"/>
+    <cs:fillRef idx="0"/>
+    <cs:effectRef idx="0"/>
+    <cs:fontRef idx="minor">
+      <a:schemeClr val="tx1">
+        <a:lumMod val="65000"/>
+        <a:lumOff val="35000"/>
+      </a:schemeClr>
+    </cs:fontRef>
+    <cs:spPr>
+      <a:ln w="9525" cap="flat" cmpd="sng" algn="ctr">
+        <a:solidFill>
+          <a:schemeClr val="tx1">
+            <a:lumMod val="15000"/>
+            <a:lumOff val="85000"/>
+          </a:schemeClr>
+        </a:solidFill>
+        <a:round/>
+      </a:ln>
+    </cs:spPr>
+    <cs:defRPr sz="900" kern="1200"/>
+  </cs:categoryAxis>
+  <cs:chartArea mods="allowNoFillOverride allowNoLineOverride">
+    <cs:lnRef idx="0"/>
+    <cs:fillRef idx="0"/>
+    <cs:effectRef idx="0"/>
+    <cs:fontRef idx="minor">
+      <a:schemeClr val="tx1"/>
+    </cs:fontRef>
+    <cs:spPr>
+      <a:solidFill>
+        <a:schemeClr val="bg1"/>
+      </a:solidFill>
+      <a:ln w="9525" cap="flat" cmpd="sng" algn="ctr">
+        <a:solidFill>
+          <a:schemeClr val="tx1">
+            <a:lumMod val="15000"/>
+            <a:lumOff val="85000"/>
+          </a:schemeClr>
+        </a:solidFill>
+        <a:round/>
+      </a:ln>
+    </cs:spPr>
+    <cs:defRPr sz="1000" kern="1200"/>
+  </cs:chartArea>
+  <cs:dataLabel>
+    <cs:lnRef idx="0"/>
+    <cs:fillRef idx="0"/>
+    <cs:effectRef idx="0"/>
+    <cs:fontRef idx="minor">
+      <a:schemeClr val="tx1">
+        <a:lumMod val="75000"/>
+        <a:lumOff val="25000"/>
+      </a:schemeClr>
+    </cs:fontRef>
+    <cs:defRPr sz="900" kern="1200"/>
+  </cs:dataLabel>
+  <cs:dataLabelCallout>
+    <cs:lnRef idx="0"/>
+    <cs:fillRef idx="0"/>
+    <cs:effectRef idx="0"/>
+    <cs:fontRef idx="minor">
+      <a:schemeClr val="dk1">
+        <a:lumMod val="65000"/>
+        <a:lumOff val="35000"/>
+      </a:schemeClr>
+    </cs:fontRef>
+    <cs:spPr>
+      <a:solidFill>
+        <a:schemeClr val="lt1"/>
+      </a:solidFill>
+      <a:ln>
+        <a:solidFill>
+          <a:schemeClr val="dk1">
+            <a:lumMod val="25000"/>
+            <a:lumOff val="75000"/>
+          </a:schemeClr>
+        </a:solidFill>
+      </a:ln>
+    </cs:spPr>
+    <cs:defRPr sz="900" kern="1200"/>
+    <cs:bodyPr rot="0" spcFirstLastPara="1" vertOverflow="clip" horzOverflow="clip" vert="horz" wrap="square" lIns="36576" tIns="18288" rIns="36576" bIns="18288" anchor="ctr" anchorCtr="1">
+      <a:spAutoFit/>
+    </cs:bodyPr>
+  </cs:dataLabelCallout>
+  <cs:dataPoint>
+    <cs:lnRef idx="0"/>
+    <cs:fillRef idx="1">
+      <cs:styleClr val="auto"/>
+    </cs:fillRef>
+    <cs:effectRef idx="0"/>
+    <cs:fontRef idx="minor">
+      <a:schemeClr val="tx1"/>
+    </cs:fontRef>
+  </cs:dataPoint>
+  <cs:dataPoint3D>
+    <cs:lnRef idx="0"/>
+    <cs:fillRef idx="1">
+      <cs:styleClr val="auto"/>
+    </cs:fillRef>
+    <cs:effectRef idx="0"/>
+    <cs:fontRef idx="minor">
+      <a:schemeClr val="tx1"/>
+    </cs:fontRef>
+  </cs:dataPoint3D>
+  <cs:dataPointLine>
+    <cs:lnRef idx="0">
+      <cs:styleClr val="auto"/>
+    </cs:lnRef>
+    <cs:fillRef idx="1"/>
+    <cs:effectRef idx="0"/>
+    <cs:fontRef idx="minor">
+      <a:schemeClr val="tx1"/>
+    </cs:fontRef>
+    <cs:spPr>
+      <a:ln w="28575" cap="rnd">
+        <a:solidFill>
+          <a:schemeClr val="phClr"/>
+        </a:solidFill>
+        <a:round/>
+      </a:ln>
+    </cs:spPr>
+  </cs:dataPointLine>
+  <cs:dataPointMarker>
+    <cs:lnRef idx="0">
+      <cs:styleClr val="auto"/>
+    </cs:lnRef>
+    <cs:fillRef idx="1">
+      <cs:styleClr val="auto"/>
+    </cs:fillRef>
+    <cs:effectRef idx="0"/>
+    <cs:fontRef idx="minor">
+      <a:schemeClr val="tx1"/>
+    </cs:fontRef>
+    <cs:spPr>
+      <a:ln w="9525">
+        <a:solidFill>
+          <a:schemeClr val="phClr"/>
+        </a:solidFill>
+      </a:ln>
+    </cs:spPr>
+  </cs:dataPointMarker>
+  <cs:dataPointMarkerLayout symbol="circle" size="5"/>
+  <cs:dataPointWireframe>
+    <cs:lnRef idx="0">
+      <cs:styleClr val="auto"/>
+    </cs:lnRef>
+    <cs:fillRef idx="1"/>
+    <cs:effectRef idx="0"/>
+    <cs:fontRef idx="minor">
+      <a:schemeClr val="tx1"/>
+    </cs:fontRef>
+    <cs:spPr>
+      <a:ln w="9525" cap="rnd">
+        <a:solidFill>
+          <a:schemeClr val="phClr"/>
+        </a:solidFill>
+        <a:round/>
+      </a:ln>
+    </cs:spPr>
+  </cs:dataPointWireframe>
+  <cs:dataTable>
+    <cs:lnRef idx="0"/>
+    <cs:fillRef idx="0"/>
+    <cs:effectRef idx="0"/>
+    <cs:fontRef idx="minor">
+      <a:schemeClr val="tx1">
+        <a:lumMod val="65000"/>
+        <a:lumOff val="35000"/>
+      </a:schemeClr>
+    </cs:fontRef>
+    <cs:spPr>
+      <a:noFill/>
+      <a:ln w="9525" cap="flat" cmpd="sng" algn="ctr">
+        <a:solidFill>
+          <a:schemeClr val="tx1">
+            <a:lumMod val="15000"/>
+            <a:lumOff val="85000"/>
+          </a:schemeClr>
+        </a:solidFill>
+        <a:round/>
+      </a:ln>
+    </cs:spPr>
+    <cs:defRPr sz="900" kern="1200"/>
+  </cs:dataTable>
+  <cs:downBar>
+    <cs:lnRef idx="0"/>
+    <cs:fillRef idx="0"/>
+    <cs:effectRef idx="0"/>
+    <cs:fontRef idx="minor">
+      <a:schemeClr val="dk1"/>
+    </cs:fontRef>
+    <cs:spPr>
+      <a:solidFill>
+        <a:schemeClr val="dk1">
+          <a:lumMod val="65000"/>
+          <a:lumOff val="35000"/>
+        </a:schemeClr>
+      </a:solidFill>
+      <a:ln w="9525">
+        <a:solidFill>
+          <a:schemeClr val="tx1">
+            <a:lumMod val="65000"/>
+            <a:lumOff val="35000"/>
+          </a:schemeClr>
+        </a:solidFill>
+      </a:ln>
+    </cs:spPr>
+  </cs:downBar>
+  <cs:dropLine>
+    <cs:lnRef idx="0"/>
+    <cs:fillRef idx="0"/>
+    <cs:effectRef idx="0"/>
+    <cs:fontRef idx="minor">
+      <a:schemeClr val="tx1"/>
+    </cs:fontRef>
+    <cs:spPr>
+      <a:ln w="9525" cap="flat" cmpd="sng" algn="ctr">
+        <a:solidFill>
+          <a:schemeClr val="tx1">
+            <a:lumMod val="35000"/>
+            <a:lumOff val="65000"/>
+          </a:schemeClr>
+        </a:solidFill>
+        <a:round/>
+      </a:ln>
+    </cs:spPr>
+  </cs:dropLine>
+  <cs:errorBar>
+    <cs:lnRef idx="0"/>
+    <cs:fillRef idx="0"/>
+    <cs:effectRef idx="0"/>
+    <cs:fontRef idx="minor">
+      <a:schemeClr val="tx1"/>
+    </cs:fontRef>
+    <cs:spPr>
+      <a:ln w="9525" cap="flat" cmpd="sng" algn="ctr">
+        <a:solidFill>
+          <a:schemeClr val="tx1">
+            <a:lumMod val="65000"/>
+            <a:lumOff val="35000"/>
+          </a:schemeClr>
+        </a:solidFill>
+        <a:round/>
+      </a:ln>
+    </cs:spPr>
+  </cs:errorBar>
+  <cs:floor>
+    <cs:lnRef idx="0"/>
+    <cs:fillRef idx="0"/>
+    <cs:effectRef idx="0"/>
+    <cs:fontRef idx="minor">
+      <a:schemeClr val="tx1"/>
+    </cs:fontRef>
+    <cs:spPr>
+      <a:noFill/>
+      <a:ln>
+        <a:noFill/>
+      </a:ln>
+    </cs:spPr>
+  </cs:floor>
+  <cs:gridlineMajor>
+    <cs:lnRef idx="0"/>
+    <cs:fillRef idx="0"/>
+    <cs:effectRef idx="0"/>
+    <cs:fontRef idx="minor">
+      <a:schemeClr val="tx1"/>
+    </cs:fontRef>
+    <cs:spPr>
+      <a:ln w="9525" cap="flat" cmpd="sng" algn="ctr">
+        <a:solidFill>
+          <a:schemeClr val="tx1">
+            <a:lumMod val="15000"/>
+            <a:lumOff val="85000"/>
+          </a:schemeClr>
+        </a:solidFill>
+        <a:round/>
+      </a:ln>
+    </cs:spPr>
+  </cs:gridlineMajor>
+  <cs:gridlineMinor>
+    <cs:lnRef idx="0"/>
+    <cs:fillRef idx="0"/>
+    <cs:effectRef idx="0"/>
+    <cs:fontRef idx="minor">
+      <a:schemeClr val="tx1"/>
+    </cs:fontRef>
+    <cs:spPr>
+      <a:ln w="9525" cap="flat" cmpd="sng" algn="ctr">
+        <a:solidFill>
+          <a:schemeClr val="tx1">
+            <a:lumMod val="5000"/>
+            <a:lumOff val="95000"/>
+          </a:schemeClr>
+        </a:solidFill>
+        <a:round/>
+      </a:ln>
+    </cs:spPr>
+  </cs:gridlineMinor>
+  <cs:hiLoLine>
+    <cs:lnRef idx="0"/>
+    <cs:fillRef idx="0"/>
+    <cs:effectRef idx="0"/>
+    <cs:fontRef idx="minor">
+      <a:schemeClr val="tx1"/>
+    </cs:fontRef>
+    <cs:spPr>
+      <a:ln w="9525" cap="flat" cmpd="sng" algn="ctr">
+        <a:solidFill>
+          <a:schemeClr val="tx1">
+            <a:lumMod val="75000"/>
+            <a:lumOff val="25000"/>
+          </a:schemeClr>
+        </a:solidFill>
+        <a:round/>
+      </a:ln>
+    </cs:spPr>
+  </cs:hiLoLine>
+  <cs:leaderLine>
+    <cs:lnRef idx="0"/>
+    <cs:fillRef idx="0"/>
+    <cs:effectRef idx="0"/>
+    <cs:fontRef idx="minor">
+      <a:schemeClr val="tx1"/>
+    </cs:fontRef>
+    <cs:spPr>
+      <a:ln w="9525" cap="flat" cmpd="sng" algn="ctr">
+        <a:solidFill>
+          <a:schemeClr val="tx1">
+            <a:lumMod val="35000"/>
+            <a:lumOff val="65000"/>
+          </a:schemeClr>
+        </a:solidFill>
+        <a:round/>
+      </a:ln>
+    </cs:spPr>
+  </cs:leaderLine>
+  <cs:legend>
+    <cs:lnRef idx="0"/>
+    <cs:fillRef idx="0"/>
+    <cs:effectRef idx="0"/>
+    <cs:fontRef idx="minor">
+      <a:schemeClr val="tx1">
+        <a:lumMod val="65000"/>
+        <a:lumOff val="35000"/>
+      </a:schemeClr>
+    </cs:fontRef>
+    <cs:defRPr sz="900" kern="1200"/>
+  </cs:legend>
+  <cs:plotArea mods="allowNoFillOverride allowNoLineOverride">
+    <cs:lnRef idx="0"/>
+    <cs:fillRef idx="0"/>
+    <cs:effectRef idx="0"/>
+    <cs:fontRef idx="minor">
+      <a:schemeClr val="tx1"/>
+    </cs:fontRef>
+  </cs:plotArea>
+  <cs:plotArea3D mods="allowNoFillOverride allowNoLineOverride">
+    <cs:lnRef idx="0"/>
+    <cs:fillRef idx="0"/>
+    <cs:effectRef idx="0"/>
+    <cs:fontRef idx="minor">
+      <a:schemeClr val="tx1"/>
+    </cs:fontRef>
+  </cs:plotArea3D>
+  <cs:seriesAxis>
+    <cs:lnRef idx="0"/>
+    <cs:fillRef idx="0"/>
+    <cs:effectRef idx="0"/>
+    <cs:fontRef idx="minor">
+      <a:schemeClr val="tx1">
+        <a:lumMod val="65000"/>
+        <a:lumOff val="35000"/>
+      </a:schemeClr>
+    </cs:fontRef>
+    <cs:defRPr sz="900" kern="1200"/>
+  </cs:seriesAxis>
+  <cs:seriesLine>
+    <cs:lnRef idx="0"/>
+    <cs:fillRef idx="0"/>
+    <cs:effectRef idx="0"/>
+    <cs:fontRef idx="minor">
+      <a:schemeClr val="tx1"/>
+    </cs:fontRef>
+    <cs:spPr>
+      <a:ln w="9525" cap="flat" cmpd="sng" algn="ctr">
+        <a:solidFill>
+          <a:schemeClr val="tx1">
+            <a:lumMod val="35000"/>
+            <a:lumOff val="65000"/>
+          </a:schemeClr>
+        </a:solidFill>
+        <a:round/>
+      </a:ln>
+    </cs:spPr>
+  </cs:seriesLine>
+  <cs:title>
+    <cs:lnRef idx="0"/>
+    <cs:fillRef idx="0"/>
+    <cs:effectRef idx="0"/>
+    <cs:fontRef idx="minor">
+      <a:schemeClr val="tx1">
+        <a:lumMod val="65000"/>
+        <a:lumOff val="35000"/>
+      </a:schemeClr>
+    </cs:fontRef>
+    <cs:defRPr sz="1400" b="0" kern="1200" spc="0" baseline="0"/>
+  </cs:title>
+  <cs:trendline>
+    <cs:lnRef idx="0">
+      <cs:styleClr val="auto"/>
+    </cs:lnRef>
+    <cs:fillRef idx="0"/>
+    <cs:effectRef idx="0"/>
+    <cs:fontRef idx="minor">
+      <a:schemeClr val="tx1"/>
+    </cs:fontRef>
+    <cs:spPr>
+      <a:ln w="19050" cap="rnd">
+        <a:solidFill>
+          <a:schemeClr val="phClr"/>
+        </a:solidFill>
+        <a:prstDash val="sysDot"/>
+      </a:ln>
+    </cs:spPr>
+  </cs:trendline>
+  <cs:trendlineLabel>
+    <cs:lnRef idx="0"/>
+    <cs:fillRef idx="0"/>
+    <cs:effectRef idx="0"/>
+    <cs:fontRef idx="minor">
+      <a:schemeClr val="tx1">
+        <a:lumMod val="65000"/>
+        <a:lumOff val="35000"/>
+      </a:schemeClr>
+    </cs:fontRef>
+    <cs:defRPr sz="900" kern="1200"/>
+  </cs:trendlineLabel>
+  <cs:upBar>
+    <cs:lnRef idx="0"/>
+    <cs:fillRef idx="0"/>
+    <cs:effectRef idx="0"/>
+    <cs:fontRef idx="minor">
+      <a:schemeClr val="dk1"/>
+    </cs:fontRef>
+    <cs:spPr>
+      <a:solidFill>
+        <a:schemeClr val="lt1"/>
+      </a:solidFill>
+      <a:ln w="9525">
+        <a:solidFill>
+          <a:schemeClr val="tx1">
+            <a:lumMod val="15000"/>
+            <a:lumOff val="85000"/>
+          </a:schemeClr>
+        </a:solidFill>
+      </a:ln>
+    </cs:spPr>
+  </cs:upBar>
+  <cs:valueAxis>
+    <cs:lnRef idx="0"/>
+    <cs:fillRef idx="0"/>
+    <cs:effectRef idx="0"/>
+    <cs:fontRef idx="minor">
+      <a:schemeClr val="tx1">
+        <a:lumMod val="65000"/>
+        <a:lumOff val="35000"/>
+      </a:schemeClr>
+    </cs:fontRef>
+    <cs:defRPr sz="900" kern="1200"/>
+  </cs:valueAxis>
+  <cs:wall>
+    <cs:lnRef idx="0"/>
+    <cs:fillRef idx="0"/>
+    <cs:effectRef idx="0"/>
+    <cs:fontRef idx="minor">
+      <a:schemeClr val="tx1"/>
+    </cs:fontRef>
+    <cs:spPr>
+      <a:noFill/>
+      <a:ln>
+        <a:noFill/>
+      </a:ln>
+    </cs:spPr>
+  </cs:wall>
+</cs:chartStyle>
+</file>
+
 <file path=word/theme/theme1.xml><?xml version="1.0" encoding="utf-8"?>
 <a:theme xmlns:a="http://schemas.openxmlformats.org/drawingml/2006/main" name="Office Theme">
   <a:themeElements>

</xml_diff>

<commit_message>
[main] created new plots based on new changes in defensive player
Branch: [main]
</commit_message>
<xml_diff>
--- a/AI_final_project_report.docx
+++ b/AI_final_project_report.docx
@@ -36,7 +36,23 @@
           <w:sz w:val="40"/>
           <w:szCs w:val="40"/>
         </w:rPr>
-        <w:t>3D multi-player connect 4</w:t>
+        <w:t xml:space="preserve">3D multi-player </w:t>
+      </w:r>
+      <w:proofErr w:type="gramStart"/>
+      <w:r>
+        <w:rPr>
+          <w:sz w:val="40"/>
+          <w:szCs w:val="40"/>
+        </w:rPr>
+        <w:t>connect</w:t>
+      </w:r>
+      <w:proofErr w:type="gramEnd"/>
+      <w:r>
+        <w:rPr>
+          <w:sz w:val="40"/>
+          <w:szCs w:val="40"/>
+        </w:rPr>
+        <w:t xml:space="preserve"> 4</w:t>
       </w:r>
     </w:p>
     <w:p>
@@ -424,7 +440,7 @@
           <w:szCs w:val="24"/>
         </w:rPr>
         <w:drawing>
-          <wp:anchor distT="0" distB="0" distL="114300" distR="114300" simplePos="0" relativeHeight="251658240" behindDoc="0" locked="0" layoutInCell="1" allowOverlap="1" wp14:anchorId="2227B8C1" wp14:editId="08D56DA4">
+          <wp:anchor distT="0" distB="0" distL="114300" distR="114300" simplePos="0" relativeHeight="251658240" behindDoc="0" locked="0" layoutInCell="1" allowOverlap="1" wp14:anchorId="2227B8C1" wp14:editId="60359ADB">
             <wp:simplePos x="0" y="0"/>
             <wp:positionH relativeFrom="margin">
               <wp:posOffset>-285750</wp:posOffset>
@@ -958,8 +974,42 @@
           <w:highlight w:val="yellow"/>
           <w:rtl/>
         </w:rPr>
-        <w:t xml:space="preserve"> של המימוש, או רפרנס לנקודה מתאימה בביביליוגרפיה</w:t>
-      </w:r>
+        <w:t xml:space="preserve"> של המימוש, או </w:t>
+      </w:r>
+      <w:proofErr w:type="spellStart"/>
+      <w:r>
+        <w:rPr>
+          <w:rFonts w:hint="cs"/>
+          <w:sz w:val="24"/>
+          <w:szCs w:val="24"/>
+          <w:highlight w:val="yellow"/>
+          <w:rtl/>
+        </w:rPr>
+        <w:t>רפרנס</w:t>
+      </w:r>
+      <w:proofErr w:type="spellEnd"/>
+      <w:r>
+        <w:rPr>
+          <w:rFonts w:hint="cs"/>
+          <w:sz w:val="24"/>
+          <w:szCs w:val="24"/>
+          <w:highlight w:val="yellow"/>
+          <w:rtl/>
+        </w:rPr>
+        <w:t xml:space="preserve"> לנקודה מתאימה </w:t>
+      </w:r>
+      <w:proofErr w:type="spellStart"/>
+      <w:r>
+        <w:rPr>
+          <w:rFonts w:hint="cs"/>
+          <w:sz w:val="24"/>
+          <w:szCs w:val="24"/>
+          <w:highlight w:val="yellow"/>
+          <w:rtl/>
+        </w:rPr>
+        <w:t>בביביליוגרפיה</w:t>
+      </w:r>
+      <w:proofErr w:type="spellEnd"/>
       <w:r>
         <w:rPr>
           <w:rFonts w:hint="cs"/>
@@ -4768,8 +4818,19 @@
           <w:szCs w:val="24"/>
           <w:rtl/>
         </w:rPr>
-        <w:t xml:space="preserve"> מטרתו היחידה היא להשלים רצפים שלו לרצפי נצחון</w:t>
-      </w:r>
+        <w:t xml:space="preserve"> מטרתו היחידה היא להשלים רצפים שלו לרצפי </w:t>
+      </w:r>
+      <w:proofErr w:type="spellStart"/>
+      <w:r>
+        <w:rPr>
+          <w:rFonts w:hint="cs"/>
+          <w:sz w:val="24"/>
+          <w:szCs w:val="24"/>
+          <w:rtl/>
+        </w:rPr>
+        <w:t>נצחון</w:t>
+      </w:r>
+      <w:proofErr w:type="spellEnd"/>
     </w:p>
     <w:p>
       <w:pPr>
@@ -4803,7 +4864,27 @@
           <w:szCs w:val="24"/>
           <w:rtl/>
         </w:rPr>
-        <w:t>- מטרתו היא לחסום את השחקן הקרוב ביותר לנצחון מלנצח</w:t>
+        <w:t xml:space="preserve">- מטרתו היא לחסום את השחקן הקרוב ביותר </w:t>
+      </w:r>
+      <w:proofErr w:type="spellStart"/>
+      <w:r>
+        <w:rPr>
+          <w:rFonts w:hint="cs"/>
+          <w:sz w:val="24"/>
+          <w:szCs w:val="24"/>
+          <w:rtl/>
+        </w:rPr>
+        <w:t>לנצחון</w:t>
+      </w:r>
+      <w:proofErr w:type="spellEnd"/>
+      <w:r>
+        <w:rPr>
+          <w:rFonts w:hint="cs"/>
+          <w:sz w:val="24"/>
+          <w:szCs w:val="24"/>
+          <w:rtl/>
+        </w:rPr>
+        <w:t xml:space="preserve"> מלנצח</w:t>
       </w:r>
     </w:p>
     <w:p>
@@ -4891,7 +4972,27 @@
           <w:szCs w:val="24"/>
           <w:rtl/>
         </w:rPr>
-        <w:t>שחקן מינמקס עם ההיוריסטיקה החזקה ביותר שהצלחנו למצוא בעבודות קודמות</w:t>
+        <w:t xml:space="preserve">שחקן </w:t>
+      </w:r>
+      <w:proofErr w:type="spellStart"/>
+      <w:r>
+        <w:rPr>
+          <w:rFonts w:hint="cs"/>
+          <w:sz w:val="24"/>
+          <w:szCs w:val="24"/>
+          <w:rtl/>
+        </w:rPr>
+        <w:t>מינמקס</w:t>
+      </w:r>
+      <w:proofErr w:type="spellEnd"/>
+      <w:r>
+        <w:rPr>
+          <w:rFonts w:hint="cs"/>
+          <w:sz w:val="24"/>
+          <w:szCs w:val="24"/>
+          <w:rtl/>
+        </w:rPr>
+        <w:t xml:space="preserve"> עם ההיוריסטיקה החזקה ביותר שהצלחנו למצוא בעבודות קודמות</w:t>
       </w:r>
     </w:p>
     <w:p>
@@ -4912,8 +5013,9 @@
           <w:u w:val="single"/>
           <w:rtl/>
         </w:rPr>
-        <w:t xml:space="preserve">סוכני מינמקס, </w:t>
-      </w:r>
+        <w:t xml:space="preserve">סוכני </w:t>
+      </w:r>
+      <w:proofErr w:type="spellStart"/>
       <w:r>
         <w:rPr>
           <w:rFonts w:hint="cs"/>
@@ -4922,6 +5024,27 @@
           <w:u w:val="single"/>
           <w:rtl/>
         </w:rPr>
+        <w:t>מינמקס</w:t>
+      </w:r>
+      <w:proofErr w:type="spellEnd"/>
+      <w:r>
+        <w:rPr>
+          <w:rFonts w:hint="cs"/>
+          <w:sz w:val="24"/>
+          <w:szCs w:val="24"/>
+          <w:u w:val="single"/>
+          <w:rtl/>
+        </w:rPr>
+        <w:t xml:space="preserve">, </w:t>
+      </w:r>
+      <w:r>
+        <w:rPr>
+          <w:rFonts w:hint="cs"/>
+          <w:sz w:val="24"/>
+          <w:szCs w:val="24"/>
+          <w:u w:val="single"/>
+          <w:rtl/>
+        </w:rPr>
         <w:t>ו</w:t>
       </w:r>
       <w:r>
@@ -5005,25 +5128,88 @@
           <w:szCs w:val="24"/>
         </w:rPr>
       </w:pPr>
+    </w:p>
+    <w:p>
+      <w:pPr>
+        <w:bidi/>
+        <w:rPr>
+          <w:sz w:val="24"/>
+          <w:szCs w:val="24"/>
+        </w:rPr>
+      </w:pPr>
+    </w:p>
+    <w:p>
+      <w:pPr>
+        <w:bidi/>
+        <w:rPr>
+          <w:sz w:val="24"/>
+          <w:szCs w:val="24"/>
+        </w:rPr>
+      </w:pPr>
+    </w:p>
+    <w:p>
+      <w:pPr>
+        <w:bidi/>
+        <w:rPr>
+          <w:sz w:val="24"/>
+          <w:szCs w:val="24"/>
+        </w:rPr>
+      </w:pPr>
+    </w:p>
+    <w:p>
+      <w:pPr>
+        <w:bidi/>
+        <w:rPr>
+          <w:sz w:val="24"/>
+          <w:szCs w:val="24"/>
+        </w:rPr>
+      </w:pPr>
+    </w:p>
+    <w:p>
+      <w:pPr>
+        <w:bidi/>
+        <w:rPr>
+          <w:sz w:val="24"/>
+          <w:szCs w:val="24"/>
+        </w:rPr>
+      </w:pPr>
+    </w:p>
+    <w:p>
+      <w:pPr>
+        <w:bidi/>
+        <w:rPr>
+          <w:sz w:val="24"/>
+          <w:szCs w:val="24"/>
+        </w:rPr>
+      </w:pPr>
+    </w:p>
+    <w:p>
+      <w:pPr>
+        <w:bidi/>
+        <w:rPr>
+          <w:sz w:val="24"/>
+          <w:szCs w:val="24"/>
+          <w:rtl/>
+        </w:rPr>
+      </w:pPr>
       <w:r>
         <w:rPr>
           <w:noProof/>
-          <w:highlight w:val="yellow"/>
         </w:rPr>
         <w:lastRenderedPageBreak/>
         <w:drawing>
-          <wp:anchor distT="0" distB="0" distL="114300" distR="114300" simplePos="0" relativeHeight="251660288" behindDoc="0" locked="0" layoutInCell="1" allowOverlap="1" wp14:anchorId="498E5975" wp14:editId="2E02C510">
+          <wp:anchor distT="0" distB="0" distL="114300" distR="114300" simplePos="0" relativeHeight="251664384" behindDoc="0" locked="0" layoutInCell="1" allowOverlap="1" wp14:anchorId="03208DEB" wp14:editId="457A3DD6">
             <wp:simplePos x="0" y="0"/>
             <wp:positionH relativeFrom="column">
-              <wp:posOffset>44450</wp:posOffset>
+              <wp:posOffset>-191135</wp:posOffset>
             </wp:positionH>
             <wp:positionV relativeFrom="paragraph">
-              <wp:posOffset>93980</wp:posOffset>
+              <wp:posOffset>7620</wp:posOffset>
             </wp:positionV>
-            <wp:extent cx="3232150" cy="2421890"/>
-            <wp:effectExtent l="0" t="0" r="6350" b="0"/>
+            <wp:extent cx="3800475" cy="2849880"/>
+            <wp:effectExtent l="0" t="0" r="9525" b="7620"/>
             <wp:wrapSquare wrapText="bothSides"/>
-            <wp:docPr id="1512359445" name="Picture 1"/>
+            <wp:docPr id="1894378524" name="Picture 2" descr="A graph of a performance&#10;&#10;Description automatically generated with medium confidence"/>
             <wp:cNvGraphicFramePr>
               <a:graphicFrameLocks xmlns:a="http://schemas.openxmlformats.org/drawingml/2006/main" noChangeAspect="1"/>
             </wp:cNvGraphicFramePr>
@@ -5031,7 +5217,7 @@
               <a:graphicData uri="http://schemas.openxmlformats.org/drawingml/2006/picture">
                 <pic:pic xmlns:pic="http://schemas.openxmlformats.org/drawingml/2006/picture">
                   <pic:nvPicPr>
-                    <pic:cNvPr id="0" name="Picture 1"/>
+                    <pic:cNvPr id="1894378524" name="Picture 2" descr="A graph of a performance&#10;&#10;Description automatically generated with medium confidence"/>
                     <pic:cNvPicPr>
                       <a:picLocks noChangeAspect="1" noChangeArrowheads="1"/>
                     </pic:cNvPicPr>
@@ -5052,7 +5238,7 @@
                   <pic:spPr bwMode="auto">
                     <a:xfrm>
                       <a:off x="0" y="0"/>
-                      <a:ext cx="3232150" cy="2421890"/>
+                      <a:ext cx="3800475" cy="2849880"/>
                     </a:xfrm>
                     <a:prstGeom prst="rect">
                       <a:avLst/>
@@ -5079,26 +5265,6 @@
           <w:rFonts w:hint="cs"/>
           <w:sz w:val="24"/>
           <w:szCs w:val="24"/>
-          <w:highlight w:val="yellow"/>
-          <w:rtl/>
-        </w:rPr>
-        <w:t>צריך להוסיף גרף מעודכן! הגרף שמופיע פה לא טוב</w:t>
-      </w:r>
-    </w:p>
-    <w:p>
-      <w:pPr>
-        <w:bidi/>
-        <w:rPr>
-          <w:sz w:val="24"/>
-          <w:szCs w:val="24"/>
-          <w:rtl/>
-        </w:rPr>
-      </w:pPr>
-      <w:r>
-        <w:rPr>
-          <w:rFonts w:hint="cs"/>
-          <w:sz w:val="24"/>
-          <w:szCs w:val="24"/>
           <w:rtl/>
         </w:rPr>
         <w:t>ניתן לראות כי אפילו כאשר החלשנו את הסוכן שלנו עם הסתברות של 0.6 לפעולה רנדומית, עדיין הוא מנצח את היריבים שלו בהסתברות גבוהה מאוד</w:t>
@@ -5358,94 +5524,219 @@
           <w:rFonts w:hint="cs"/>
           <w:sz w:val="24"/>
           <w:szCs w:val="24"/>
-          <w:highlight w:val="yellow"/>
-          <w:rtl/>
-        </w:rPr>
-        <w:t>להוסיף גרף!</w:t>
-      </w:r>
-    </w:p>
-    <w:p>
-      <w:pPr>
-        <w:bidi/>
-        <w:rPr>
-          <w:sz w:val="24"/>
-          <w:szCs w:val="24"/>
-          <w:rtl/>
-        </w:rPr>
-      </w:pPr>
-      <w:r>
-        <w:rPr>
-          <w:rFonts w:hint="cs"/>
-          <w:sz w:val="24"/>
-          <w:szCs w:val="24"/>
-          <w:highlight w:val="yellow"/>
-          <w:rtl/>
-        </w:rPr>
-        <w:t xml:space="preserve">ניתן לראות כי </w:t>
-      </w:r>
-      <w:r>
-        <w:rPr>
-          <w:rFonts w:hint="cs"/>
-          <w:sz w:val="24"/>
-          <w:szCs w:val="24"/>
-          <w:highlight w:val="yellow"/>
-          <w:rtl/>
-        </w:rPr>
-        <w:t>הביצועים של הסוכן שלנו אל מול שחקני ה-</w:t>
-      </w:r>
-      <w:r>
-        <w:rPr>
-          <w:sz w:val="24"/>
-          <w:szCs w:val="24"/>
-          <w:highlight w:val="yellow"/>
-        </w:rPr>
-        <w:t>baseline</w:t>
-      </w:r>
-      <w:r>
-        <w:rPr>
-          <w:rFonts w:hint="cs"/>
-          <w:sz w:val="24"/>
-          <w:szCs w:val="24"/>
-          <w:highlight w:val="yellow"/>
-          <w:rtl/>
-        </w:rPr>
-        <w:t xml:space="preserve"> טובים יותר מביצועיו של סוכן ה-</w:t>
-      </w:r>
-      <w:r>
-        <w:rPr>
-          <w:sz w:val="24"/>
-          <w:szCs w:val="24"/>
-          <w:highlight w:val="yellow"/>
+          <w:rtl/>
+        </w:rPr>
+        <w:t xml:space="preserve">ניתן לראות כי ביצועיו של הסוכן שלנו עקביים יותר, ואחוזי ההצלחה שלו עולים ככל שעומק עץ </w:t>
+      </w:r>
+      <w:proofErr w:type="spellStart"/>
+      <w:r>
+        <w:rPr>
+          <w:rFonts w:hint="cs"/>
+          <w:sz w:val="24"/>
+          <w:szCs w:val="24"/>
+          <w:rtl/>
+        </w:rPr>
+        <w:t>המינמקס</w:t>
+      </w:r>
+      <w:proofErr w:type="spellEnd"/>
+      <w:r>
+        <w:rPr>
+          <w:rFonts w:hint="cs"/>
+          <w:sz w:val="24"/>
+          <w:szCs w:val="24"/>
+          <w:rtl/>
+        </w:rPr>
+        <w:t xml:space="preserve"> גדל. </w:t>
+      </w:r>
+    </w:p>
+    <w:p>
+      <w:pPr>
+        <w:bidi/>
+        <w:rPr>
+          <w:sz w:val="24"/>
+          <w:szCs w:val="24"/>
+        </w:rPr>
+      </w:pPr>
+      <w:r>
+        <w:rPr>
+          <w:rFonts w:hint="cs"/>
+          <w:sz w:val="24"/>
+          <w:szCs w:val="24"/>
+          <w:rtl/>
+        </w:rPr>
+        <w:t>לעומתו סוכן ה-</w:t>
+      </w:r>
+      <w:r>
+        <w:rPr>
+          <w:sz w:val="24"/>
+          <w:szCs w:val="24"/>
         </w:rPr>
         <w:t>IBEF2</w:t>
       </w:r>
-    </w:p>
-    <w:p>
-      <w:pPr>
-        <w:bidi/>
-        <w:rPr>
-          <w:sz w:val="24"/>
-          <w:szCs w:val="24"/>
-          <w:rtl/>
-        </w:rPr>
-      </w:pPr>
-    </w:p>
-    <w:p>
-      <w:pPr>
-        <w:bidi/>
-        <w:rPr>
-          <w:sz w:val="24"/>
-          <w:szCs w:val="24"/>
-          <w:rtl/>
-        </w:rPr>
-      </w:pPr>
-      <w:r>
-        <w:rPr>
-          <w:rFonts w:hint="cs"/>
-          <w:sz w:val="24"/>
-          <w:szCs w:val="24"/>
-          <w:rtl/>
-        </w:rPr>
+      <w:r>
+        <w:rPr>
+          <w:rFonts w:hint="cs"/>
+          <w:sz w:val="24"/>
+          <w:szCs w:val="24"/>
+          <w:rtl/>
+        </w:rPr>
+        <w:t xml:space="preserve"> מציג תוצאות פחות טובות, ובנוסף פחות עקביות</w:t>
+      </w:r>
+    </w:p>
+    <w:p>
+      <w:pPr>
+        <w:bidi/>
+        <w:rPr>
+          <w:sz w:val="24"/>
+          <w:szCs w:val="24"/>
+          <w:rtl/>
+        </w:rPr>
+      </w:pPr>
+      <w:r>
+        <w:rPr>
+          <w:noProof/>
+        </w:rPr>
+        <w:drawing>
+          <wp:anchor distT="0" distB="0" distL="114300" distR="114300" simplePos="0" relativeHeight="251663360" behindDoc="0" locked="0" layoutInCell="1" allowOverlap="1" wp14:anchorId="6A363B36" wp14:editId="4691E17A">
+            <wp:simplePos x="0" y="0"/>
+            <wp:positionH relativeFrom="margin">
+              <wp:posOffset>-467719</wp:posOffset>
+            </wp:positionH>
+            <wp:positionV relativeFrom="paragraph">
+              <wp:posOffset>-754933</wp:posOffset>
+            </wp:positionV>
+            <wp:extent cx="4094480" cy="3070860"/>
+            <wp:effectExtent l="0" t="0" r="1270" b="0"/>
+            <wp:wrapSquare wrapText="bothSides"/>
+            <wp:docPr id="1355717173" name="Picture 1"/>
+            <wp:cNvGraphicFramePr>
+              <a:graphicFrameLocks xmlns:a="http://schemas.openxmlformats.org/drawingml/2006/main" noChangeAspect="1"/>
+            </wp:cNvGraphicFramePr>
+            <a:graphic xmlns:a="http://schemas.openxmlformats.org/drawingml/2006/main">
+              <a:graphicData uri="http://schemas.openxmlformats.org/drawingml/2006/picture">
+                <pic:pic xmlns:pic="http://schemas.openxmlformats.org/drawingml/2006/picture">
+                  <pic:nvPicPr>
+                    <pic:cNvPr id="0" name="Picture 1"/>
+                    <pic:cNvPicPr>
+                      <a:picLocks noChangeAspect="1" noChangeArrowheads="1"/>
+                    </pic:cNvPicPr>
+                  </pic:nvPicPr>
+                  <pic:blipFill>
+                    <a:blip r:embed="rId8">
+                      <a:extLst>
+                        <a:ext uri="{28A0092B-C50C-407E-A947-70E740481C1C}">
+                          <a14:useLocalDpi xmlns:a14="http://schemas.microsoft.com/office/drawing/2010/main" val="0"/>
+                        </a:ext>
+                      </a:extLst>
+                    </a:blip>
+                    <a:srcRect/>
+                    <a:stretch>
+                      <a:fillRect/>
+                    </a:stretch>
+                  </pic:blipFill>
+                  <pic:spPr bwMode="auto">
+                    <a:xfrm>
+                      <a:off x="0" y="0"/>
+                      <a:ext cx="4094480" cy="3070860"/>
+                    </a:xfrm>
+                    <a:prstGeom prst="rect">
+                      <a:avLst/>
+                    </a:prstGeom>
+                    <a:noFill/>
+                    <a:ln>
+                      <a:noFill/>
+                    </a:ln>
+                  </pic:spPr>
+                </pic:pic>
+              </a:graphicData>
+            </a:graphic>
+            <wp14:sizeRelH relativeFrom="page">
+              <wp14:pctWidth>0</wp14:pctWidth>
+            </wp14:sizeRelH>
+            <wp14:sizeRelV relativeFrom="page">
+              <wp14:pctHeight>0</wp14:pctHeight>
+            </wp14:sizeRelV>
+          </wp:anchor>
+        </w:drawing>
+      </w:r>
+    </w:p>
+    <w:p>
+      <w:pPr>
+        <w:bidi/>
+        <w:rPr>
+          <w:sz w:val="24"/>
+          <w:szCs w:val="24"/>
+          <w:rtl/>
+        </w:rPr>
+      </w:pPr>
+    </w:p>
+    <w:p>
+      <w:pPr>
+        <w:bidi/>
+        <w:rPr>
+          <w:sz w:val="24"/>
+          <w:szCs w:val="24"/>
+          <w:rtl/>
+        </w:rPr>
+      </w:pPr>
+    </w:p>
+    <w:p>
+      <w:pPr>
+        <w:bidi/>
+        <w:rPr>
+          <w:sz w:val="24"/>
+          <w:szCs w:val="24"/>
+          <w:rtl/>
+        </w:rPr>
+      </w:pPr>
+    </w:p>
+    <w:p>
+      <w:pPr>
+        <w:bidi/>
+        <w:rPr>
+          <w:sz w:val="24"/>
+          <w:szCs w:val="24"/>
+          <w:rtl/>
+        </w:rPr>
+      </w:pPr>
+    </w:p>
+    <w:p>
+      <w:pPr>
+        <w:bidi/>
+        <w:rPr>
+          <w:sz w:val="24"/>
+          <w:szCs w:val="24"/>
+          <w:rtl/>
+        </w:rPr>
+      </w:pPr>
+    </w:p>
+    <w:p>
+      <w:pPr>
+        <w:bidi/>
+        <w:rPr>
+          <w:sz w:val="24"/>
+          <w:szCs w:val="24"/>
+          <w:rtl/>
+        </w:rPr>
+      </w:pPr>
+    </w:p>
+    <w:p>
+      <w:pPr>
+        <w:bidi/>
+        <w:rPr>
+          <w:sz w:val="24"/>
+          <w:szCs w:val="24"/>
+          <w:rtl/>
+        </w:rPr>
+      </w:pPr>
+      <w:r>
+        <w:rPr>
+          <w:rFonts w:hint="cs"/>
+          <w:sz w:val="24"/>
+          <w:szCs w:val="24"/>
+          <w:rtl/>
+        </w:rPr>
+        <w:lastRenderedPageBreak/>
         <w:t>לצורך קיצור זמני הריצה, ומעתה ועד סוף הדוח, ההשוואות שנערוך יהיו על לוחות דו ממדיים- עדכון מפות האקטיבציה עבור הרצפים בכל הכיוונים לוקחת זמן רב יותר בלוח תלת ממדי מפני שיש יותר רצפים להתחשב בהם. לאחר שבדקנו את נכונותן, היה לנו חשוב יותר להעריך את ביצועיהם של אלגוריתמי הסוכנים שלנו במספר גדול יותר של משחקים.</w:t>
       </w:r>
     </w:p>
@@ -5506,6 +5797,15 @@
           <w:rtl/>
         </w:rPr>
       </w:pPr>
+      <w:r>
+        <w:rPr>
+          <w:rFonts w:hint="cs"/>
+          <w:sz w:val="24"/>
+          <w:szCs w:val="24"/>
+          <w:rtl/>
+        </w:rPr>
+        <w:t>להוסיף גרפים והתייחסויות לכך!</w:t>
+      </w:r>
     </w:p>
     <w:p>
       <w:pPr>
@@ -5535,7 +5835,6 @@
           <w:u w:val="single"/>
           <w:rtl/>
         </w:rPr>
-        <w:lastRenderedPageBreak/>
         <w:t>זמני ריצה:</w:t>
       </w:r>
     </w:p>
@@ -5723,7 +6022,7 @@
                     </pic:cNvPicPr>
                   </pic:nvPicPr>
                   <pic:blipFill>
-                    <a:blip r:embed="rId8">
+                    <a:blip r:embed="rId9">
                       <a:extLst>
                         <a:ext uri="{28A0092B-C50C-407E-A947-70E740481C1C}">
                           <a14:useLocalDpi xmlns:a14="http://schemas.microsoft.com/office/drawing/2010/main" val="0"/>
@@ -5910,6 +6209,7 @@
           <w:szCs w:val="24"/>
           <w:rtl/>
         </w:rPr>
+        <w:lastRenderedPageBreak/>
         <w:t>לאחר מכן</w:t>
       </w:r>
       <w:r>
@@ -6063,7 +6363,6 @@
           <w:noProof/>
           <w:highlight w:val="red"/>
         </w:rPr>
-        <w:lastRenderedPageBreak/>
         <w:drawing>
           <wp:anchor distT="0" distB="0" distL="114300" distR="114300" simplePos="0" relativeHeight="251662336" behindDoc="0" locked="0" layoutInCell="1" allowOverlap="1" wp14:anchorId="39ECAE3B" wp14:editId="05FE0CD7">
             <wp:simplePos x="0" y="0"/>
@@ -6090,7 +6389,7 @@
                     </pic:cNvPicPr>
                   </pic:nvPicPr>
                   <pic:blipFill>
-                    <a:blip r:embed="rId9">
+                    <a:blip r:embed="rId10">
                       <a:extLst>
                         <a:ext uri="{28A0092B-C50C-407E-A947-70E740481C1C}">
                           <a14:useLocalDpi xmlns:a14="http://schemas.microsoft.com/office/drawing/2010/main" val="0"/>
@@ -6246,7 +6545,7 @@
             <wp:cNvGraphicFramePr/>
             <a:graphic xmlns:a="http://schemas.openxmlformats.org/drawingml/2006/main">
               <a:graphicData uri="http://schemas.openxmlformats.org/drawingml/2006/chart">
-                <c:chart xmlns:c="http://schemas.openxmlformats.org/drawingml/2006/chart" xmlns:r="http://schemas.openxmlformats.org/officeDocument/2006/relationships" r:id="rId10"/>
+                <c:chart xmlns:c="http://schemas.openxmlformats.org/drawingml/2006/chart" xmlns:r="http://schemas.openxmlformats.org/officeDocument/2006/relationships" r:id="rId11"/>
               </a:graphicData>
             </a:graphic>
           </wp:inline>
@@ -6323,16 +6622,8 @@
           <w:szCs w:val="24"/>
           <w:rtl/>
         </w:rPr>
-        <w:t xml:space="preserve">נגד </w:t>
-      </w:r>
-      <w:r>
-        <w:rPr>
-          <w:rFonts w:hint="cs"/>
-          <w:sz w:val="24"/>
-          <w:szCs w:val="24"/>
-          <w:rtl/>
-        </w:rPr>
-        <w:t xml:space="preserve">סוכן אלפא בטא עם היוריסטיקת </w:t>
+        <w:lastRenderedPageBreak/>
+        <w:t xml:space="preserve">נגד סוכן אלפא בטא עם היוריסטיקת </w:t>
       </w:r>
       <w:r>
         <w:rPr>
@@ -6387,7 +6678,6 @@
       <w:pPr>
         <w:bidi/>
         <w:rPr>
-          <w:rFonts w:hint="cs"/>
           <w:sz w:val="24"/>
           <w:szCs w:val="24"/>
           <w:rtl/>
@@ -6591,7 +6881,7 @@
           <w:szCs w:val="28"/>
         </w:rPr>
       </w:pPr>
-      <w:hyperlink r:id="rId11" w:history="1">
+      <w:hyperlink r:id="rId12" w:history="1">
         <w:r>
           <w:rPr>
             <w:rStyle w:val="Hyperlink"/>
@@ -6615,7 +6905,7 @@
           <w:szCs w:val="28"/>
         </w:rPr>
       </w:pPr>
-      <w:hyperlink r:id="rId12" w:history="1">
+      <w:hyperlink r:id="rId13" w:history="1">
         <w:r>
           <w:rPr>
             <w:rStyle w:val="Hyperlink"/>
@@ -6639,7 +6929,7 @@
           <w:szCs w:val="28"/>
         </w:rPr>
       </w:pPr>
-      <w:hyperlink r:id="rId13" w:history="1">
+      <w:hyperlink r:id="rId14" w:history="1">
         <w:r>
           <w:rPr>
             <w:rStyle w:val="Hyperlink"/>
@@ -6663,7 +6953,7 @@
           <w:szCs w:val="28"/>
         </w:rPr>
       </w:pPr>
-      <w:hyperlink r:id="rId14" w:history="1">
+      <w:hyperlink r:id="rId15" w:history="1">
         <w:r>
           <w:rPr>
             <w:rStyle w:val="Hyperlink"/>
@@ -6733,6 +7023,7 @@
           <w:szCs w:val="28"/>
           <w:rtl/>
         </w:rPr>
+        <w:lastRenderedPageBreak/>
         <w:t xml:space="preserve">מעבר לרשת </w:t>
       </w:r>
       <w:r>

</xml_diff>

<commit_message>
[main] continued to work on report
Branch: [main]
</commit_message>
<xml_diff>
--- a/AI_final_project_report.docx
+++ b/AI_final_project_report.docx
@@ -36,23 +36,7 @@
           <w:sz w:val="40"/>
           <w:szCs w:val="40"/>
         </w:rPr>
-        <w:t xml:space="preserve">3D multi-player </w:t>
-      </w:r>
-      <w:proofErr w:type="gramStart"/>
-      <w:r>
-        <w:rPr>
-          <w:sz w:val="40"/>
-          <w:szCs w:val="40"/>
-        </w:rPr>
-        <w:t>connect</w:t>
-      </w:r>
-      <w:proofErr w:type="gramEnd"/>
-      <w:r>
-        <w:rPr>
-          <w:sz w:val="40"/>
-          <w:szCs w:val="40"/>
-        </w:rPr>
-        <w:t xml:space="preserve"> 4</w:t>
+        <w:t>3D multi-player connect 4</w:t>
       </w:r>
     </w:p>
     <w:p>
@@ -440,7 +424,7 @@
           <w:szCs w:val="24"/>
         </w:rPr>
         <w:drawing>
-          <wp:anchor distT="0" distB="0" distL="114300" distR="114300" simplePos="0" relativeHeight="251658240" behindDoc="0" locked="0" layoutInCell="1" allowOverlap="1" wp14:anchorId="2227B8C1" wp14:editId="343E4CEA">
+          <wp:anchor distT="0" distB="0" distL="114300" distR="114300" simplePos="0" relativeHeight="251657216" behindDoc="0" locked="0" layoutInCell="1" allowOverlap="1" wp14:anchorId="2227B8C1" wp14:editId="0BC7A95C">
             <wp:simplePos x="0" y="0"/>
             <wp:positionH relativeFrom="margin">
               <wp:posOffset>-285750</wp:posOffset>
@@ -993,7 +977,6 @@
           <w:szCs w:val="24"/>
         </w:rPr>
       </w:pPr>
-      <w:proofErr w:type="spellStart"/>
       <w:r>
         <w:rPr>
           <w:sz w:val="24"/>
@@ -1001,7 +984,6 @@
         </w:rPr>
         <w:t>minmax_agent</w:t>
       </w:r>
-      <w:proofErr w:type="spellEnd"/>
     </w:p>
     <w:p>
       <w:pPr>
@@ -1016,7 +998,6 @@
           <w:szCs w:val="24"/>
         </w:rPr>
       </w:pPr>
-      <w:proofErr w:type="spellStart"/>
       <w:r>
         <w:rPr>
           <w:sz w:val="24"/>
@@ -1024,7 +1005,6 @@
         </w:rPr>
         <w:t>alpha_beta_agent</w:t>
       </w:r>
-      <w:proofErr w:type="spellEnd"/>
     </w:p>
     <w:p>
       <w:pPr>
@@ -1044,15 +1024,7 @@
           <w:sz w:val="24"/>
           <w:szCs w:val="24"/>
         </w:rPr>
-        <w:t>Q-</w:t>
-      </w:r>
-      <w:proofErr w:type="spellStart"/>
-      <w:r>
-        <w:rPr>
-          <w:sz w:val="24"/>
-          <w:szCs w:val="24"/>
-        </w:rPr>
-        <w:t>learning</w:t>
+        <w:t>Q-learning</w:t>
       </w:r>
       <w:r>
         <w:rPr>
@@ -1061,7 +1033,6 @@
         </w:rPr>
         <w:t>_agent</w:t>
       </w:r>
-      <w:proofErr w:type="spellEnd"/>
     </w:p>
     <w:p>
       <w:pPr>
@@ -1321,17 +1292,8 @@
           <w:sz w:val="24"/>
           <w:szCs w:val="24"/>
         </w:rPr>
-        <w:t xml:space="preserve">monte </w:t>
-      </w:r>
-      <w:proofErr w:type="spellStart"/>
-      <w:r>
-        <w:rPr>
-          <w:sz w:val="24"/>
-          <w:szCs w:val="24"/>
-        </w:rPr>
-        <w:t>carlo</w:t>
-      </w:r>
-      <w:proofErr w:type="spellEnd"/>
+        <w:t>monte carlo</w:t>
+      </w:r>
       <w:r>
         <w:rPr>
           <w:rFonts w:hint="cs"/>
@@ -1539,7 +1501,7 @@
       <w:pPr>
         <w:bidi/>
         <w:rPr>
-          <w:rFonts w:eastAsiaTheme="minorEastAsia" w:hint="cs"/>
+          <w:rFonts w:eastAsiaTheme="minorEastAsia"/>
           <w:sz w:val="24"/>
           <w:szCs w:val="24"/>
           <w:u w:val="single"/>
@@ -1797,18 +1759,7 @@
           <w:u w:val="single"/>
           <w:rtl/>
         </w:rPr>
-        <w:t xml:space="preserve"> </w:t>
-      </w:r>
-      <w:r>
-        <w:rPr>
-          <w:rFonts w:eastAsiaTheme="minorEastAsia" w:hint="cs"/>
-          <w:sz w:val="24"/>
-          <w:szCs w:val="24"/>
-          <w:highlight w:val="yellow"/>
-          <w:u w:val="single"/>
-          <w:rtl/>
-        </w:rPr>
-        <w:t>:(להוסיף קישור לעבודה המתאימה)</w:t>
+        <w:t xml:space="preserve"> :(להוסיף קישור לעבודה המתאימה)</w:t>
       </w:r>
       <w:r>
         <w:rPr>
@@ -2044,7 +1995,6 @@
       <w:pPr>
         <w:bidi/>
         <w:rPr>
-          <w:rFonts w:hint="cs"/>
           <w:sz w:val="24"/>
           <w:szCs w:val="24"/>
           <w:rtl/>
@@ -2077,7 +2027,6 @@
           <w:sz w:val="32"/>
           <w:szCs w:val="32"/>
           <w:u w:val="single"/>
-          <w:rtl/>
         </w:rPr>
       </w:pPr>
       <w:r>
@@ -2109,6 +2058,138 @@
           <w:u w:val="single"/>
           <w:rtl/>
         </w:rPr>
+        <w:t>מידול הבעיה:</w:t>
+      </w:r>
+    </w:p>
+    <w:p>
+      <w:pPr>
+        <w:bidi/>
+        <w:rPr>
+          <w:sz w:val="24"/>
+          <w:szCs w:val="24"/>
+          <w:rtl/>
+        </w:rPr>
+      </w:pPr>
+      <w:r>
+        <w:rPr>
+          <w:rFonts w:hint="cs"/>
+          <w:sz w:val="24"/>
+          <w:szCs w:val="24"/>
+          <w:rtl/>
+        </w:rPr>
+        <w:t xml:space="preserve">החלטנו למדל את המשחק באופן שיקל על </w:t>
+      </w:r>
+      <w:r>
+        <w:rPr>
+          <w:rFonts w:hint="cs"/>
+          <w:sz w:val="24"/>
+          <w:szCs w:val="24"/>
+          <w:rtl/>
+        </w:rPr>
+        <w:t>הסוכנים שלנו.</w:t>
+      </w:r>
+    </w:p>
+    <w:p>
+      <w:pPr>
+        <w:bidi/>
+        <w:rPr>
+          <w:sz w:val="24"/>
+          <w:szCs w:val="24"/>
+          <w:rtl/>
+        </w:rPr>
+      </w:pPr>
+      <w:r>
+        <w:rPr>
+          <w:rFonts w:hint="cs"/>
+          <w:sz w:val="24"/>
+          <w:szCs w:val="24"/>
+          <w:rtl/>
+        </w:rPr>
+        <w:t xml:space="preserve">נגדיר כל לוח בו מונחות דיסקיות בצבעים שונים ובהתאם לחוקים(דיסקיות לא יכולות לרחף), כמצב במרחב המצבים. מצב התחלתי הוא לוח ריק, מצב נצחון הוא לוח שבו אחד השחקנים הגיע לרצף נצחון. </w:t>
+      </w:r>
+    </w:p>
+    <w:p>
+      <w:pPr>
+        <w:bidi/>
+        <w:rPr>
+          <w:sz w:val="24"/>
+          <w:szCs w:val="24"/>
+          <w:rtl/>
+        </w:rPr>
+      </w:pPr>
+      <w:r>
+        <w:rPr>
+          <w:rFonts w:hint="cs"/>
+          <w:sz w:val="24"/>
+          <w:szCs w:val="24"/>
+          <w:rtl/>
+        </w:rPr>
+        <w:t>נגדיר פעולה בתור הנחת דיסקית בצבע מסוים, בעמודה ועומק מסוימים.</w:t>
+      </w:r>
+    </w:p>
+    <w:p>
+      <w:pPr>
+        <w:bidi/>
+        <w:rPr>
+          <w:rFonts w:hint="cs"/>
+          <w:sz w:val="24"/>
+          <w:szCs w:val="24"/>
+          <w:rtl/>
+        </w:rPr>
+      </w:pPr>
+      <w:r>
+        <w:rPr>
+          <w:rFonts w:hint="cs"/>
+          <w:sz w:val="24"/>
+          <w:szCs w:val="24"/>
+          <w:rtl/>
+        </w:rPr>
+        <w:t>עבור אלגוריתם ה-</w:t>
+      </w:r>
+      <w:r>
+        <w:rPr>
+          <w:sz w:val="24"/>
+          <w:szCs w:val="24"/>
+        </w:rPr>
+        <w:t>rl agent</w:t>
+      </w:r>
+      <w:r>
+        <w:rPr>
+          <w:rFonts w:hint="cs"/>
+          <w:sz w:val="24"/>
+          <w:szCs w:val="24"/>
+          <w:rtl/>
+        </w:rPr>
+        <w:t xml:space="preserve"> , </w:t>
+      </w:r>
+      <w:r>
+        <w:rPr>
+          <w:rFonts w:hint="cs"/>
+          <w:sz w:val="24"/>
+          <w:szCs w:val="24"/>
+          <w:rtl/>
+        </w:rPr>
+        <w:t>המצבים ייוצגו באופן שונה, על מנת להקטין את מרחב המצבים, כפי שנתאר בהמשך.</w:t>
+      </w:r>
+    </w:p>
+    <w:p>
+      <w:pPr>
+        <w:bidi/>
+        <w:rPr>
+          <w:sz w:val="28"/>
+          <w:szCs w:val="28"/>
+          <w:u w:val="single"/>
+          <w:rtl/>
+        </w:rPr>
+      </w:pPr>
+      <w:r>
+        <w:rPr>
+          <w:rFonts w:hint="cs"/>
+          <w:sz w:val="28"/>
+          <w:szCs w:val="28"/>
+          <w:u w:val="single"/>
+          <w:rtl/>
+        </w:rPr>
         <w:t>מינמקס, אלפאבטא והיוריסטיקות</w:t>
       </w:r>
     </w:p>
@@ -2162,7 +2243,6 @@
         </w:rPr>
         <w:t xml:space="preserve"> </w:t>
       </w:r>
-      <w:proofErr w:type="spellStart"/>
       <w:r>
         <w:rPr>
           <w:sz w:val="24"/>
@@ -2171,7 +2251,6 @@
         </w:rPr>
         <w:t>minmax,alphabeta</w:t>
       </w:r>
-      <w:proofErr w:type="spellEnd"/>
       <w:r>
         <w:rPr>
           <w:rFonts w:hint="cs"/>
@@ -2347,7 +2426,17 @@
           <w:szCs w:val="24"/>
           <w:rtl/>
         </w:rPr>
-        <w:t xml:space="preserve"> הוא הערך שמייצג ערך מקסימלי שהגיע משחקן מקסימום קדמון לשחקן מינימום שרואה האם אפשר להפסיק את החיפושים. הערך בטא פועל באופן מנוגד לכך. נשים לב כי הערכים האלה לא בהכרח מייצגים ערכים של אב ישיר, ולכן גם במקרה של משחק רב משתתפים, בו שחקן המקסימום הוא סב ישיר של שחקן מינימום, הערך אלפא שעודכן על ידו עדיין רלוונטי לצורך גזימה.</w:t>
+        <w:t xml:space="preserve"> הוא הערך שמייצג ערך מקסימלי שהגיע משחקן מקסימום קדמון לשחקן מינימום שרואה האם אפשר להפסיק את החיפושים. הערך בטא פועל באופן מנוגד לכך. נשים לב כי הערכים האלה לא בהכרח מייצגים ערכים של אב ישיר, ולכן גם במקרה של משחק רב משתתפים, </w:t>
+      </w:r>
+      <w:r>
+        <w:rPr>
+          <w:rFonts w:hint="cs"/>
+          <w:sz w:val="24"/>
+          <w:szCs w:val="24"/>
+          <w:rtl/>
+        </w:rPr>
+        <w:lastRenderedPageBreak/>
+        <w:t>בו שחקן המקסימום הוא סב ישיר של שחקן מינימום, הערך אלפא שעודכן על ידו עדיין רלוונטי לצורך גזימה.</w:t>
       </w:r>
     </w:p>
     <w:p>
@@ -2426,7 +2515,6 @@
         </w:rPr>
         <w:t>(לשנות בקוד ב</w:t>
       </w:r>
-      <w:proofErr w:type="spellStart"/>
       <w:r>
         <w:rPr>
           <w:sz w:val="24"/>
@@ -2435,7 +2523,6 @@
         </w:rPr>
         <w:t>arg_parse</w:t>
       </w:r>
-      <w:proofErr w:type="spellEnd"/>
       <w:r>
         <w:rPr>
           <w:rFonts w:hint="cs"/>
@@ -2464,7 +2551,6 @@
         </w:rPr>
         <w:t xml:space="preserve"> במקום </w:t>
       </w:r>
-      <w:proofErr w:type="spellStart"/>
       <w:r>
         <w:rPr>
           <w:sz w:val="24"/>
@@ -2473,7 +2559,6 @@
         </w:rPr>
         <w:t>allcomplex</w:t>
       </w:r>
-      <w:proofErr w:type="spellEnd"/>
       <w:r>
         <w:rPr>
           <w:rFonts w:hint="cs"/>
@@ -2520,7 +2605,6 @@
           <w:szCs w:val="24"/>
           <w:rtl/>
         </w:rPr>
-        <w:lastRenderedPageBreak/>
         <w:t>בהינתן לוח מסוים, ההיוריסטיקה תבח</w:t>
       </w:r>
       <w:r>
@@ -2684,7 +2768,7 @@
           <w:noProof/>
         </w:rPr>
         <w:drawing>
-          <wp:anchor distT="0" distB="0" distL="114300" distR="114300" simplePos="0" relativeHeight="251659264" behindDoc="0" locked="0" layoutInCell="1" allowOverlap="1" wp14:anchorId="749AB417" wp14:editId="6499FF43">
+          <wp:anchor distT="0" distB="0" distL="114300" distR="114300" simplePos="0" relativeHeight="251658240" behindDoc="0" locked="0" layoutInCell="1" allowOverlap="1" wp14:anchorId="749AB417" wp14:editId="05B8F250">
             <wp:simplePos x="0" y="0"/>
             <wp:positionH relativeFrom="margin">
               <wp:posOffset>-622300</wp:posOffset>
@@ -3374,7 +3458,6 @@
           <w:u w:val="single"/>
           <w:rtl/>
         </w:rPr>
-        <w:lastRenderedPageBreak/>
         <w:t>שיטת אימון</w:t>
       </w:r>
     </w:p>
@@ -3489,16 +3572,7 @@
           <w:szCs w:val="24"/>
           <w:rtl/>
         </w:rPr>
-        <w:t>ייתכן מצב בו ניצחנו אותו, למרות שמדובר בסדרת מהלכים שמול שחקן רגיל הייתה מובילה להפסד ודאי</w:t>
-      </w:r>
-      <w:r>
-        <w:rPr>
-          <w:rFonts w:hint="cs"/>
-          <w:sz w:val="24"/>
-          <w:szCs w:val="24"/>
-          <w:rtl/>
-        </w:rPr>
-        <w:t>.</w:t>
+        <w:t>ייתכן מצב בו ניצחנו אותו, למרות שמדובר בסדרת מהלכים שמול שחקן רגיל הייתה מובילה להפסד ודאי.</w:t>
       </w:r>
       <w:r>
         <w:rPr>
@@ -3581,34 +3655,7 @@
           <w:szCs w:val="24"/>
           <w:rtl/>
         </w:rPr>
-        <w:t xml:space="preserve">בחרנו את </w:t>
-      </w:r>
-      <w:r>
-        <w:rPr>
-          <w:rFonts w:hint="cs"/>
-          <w:sz w:val="24"/>
-          <w:szCs w:val="24"/>
-          <w:rtl/>
-        </w:rPr>
-        <w:t xml:space="preserve">היריב </w:t>
-      </w:r>
-      <w:r>
-        <w:rPr>
-          <w:rFonts w:hint="cs"/>
-          <w:sz w:val="24"/>
-          <w:szCs w:val="24"/>
-          <w:rtl/>
-        </w:rPr>
-        <w:t xml:space="preserve">להיות </w:t>
-      </w:r>
-      <w:r>
-        <w:rPr>
-          <w:rFonts w:hint="cs"/>
-          <w:sz w:val="24"/>
-          <w:szCs w:val="24"/>
-          <w:rtl/>
-        </w:rPr>
-        <w:t xml:space="preserve">שחקן אלפא בטא עם ההיוריסטיקה </w:t>
+        <w:t xml:space="preserve">בחרנו את היריב להיות שחקן אלפא בטא עם ההיוריסטיקה </w:t>
       </w:r>
       <w:r>
         <w:rPr>
@@ -3624,25 +3671,7 @@
           <w:szCs w:val="24"/>
           <w:rtl/>
         </w:rPr>
-        <w:t>, עם עומק 2, שיוחלש ע"י כך שבסיכוי 0.</w:t>
-      </w:r>
-      <w:r>
-        <w:rPr>
-          <w:rFonts w:hint="cs"/>
-          <w:sz w:val="24"/>
-          <w:szCs w:val="24"/>
-          <w:rtl/>
-        </w:rPr>
-        <w:t>8</w:t>
-      </w:r>
-      <w:r>
-        <w:rPr>
-          <w:rFonts w:hint="cs"/>
-          <w:sz w:val="24"/>
-          <w:szCs w:val="24"/>
-          <w:rtl/>
-        </w:rPr>
-        <w:t xml:space="preserve"> הוא מגריל צעד. </w:t>
+        <w:t xml:space="preserve">, עם עומק 2, שיוחלש ע"י כך שבסיכוי 0.8 הוא מגריל צעד. </w:t>
       </w:r>
     </w:p>
     <w:p>
@@ -3919,6 +3948,7 @@
           <w:szCs w:val="24"/>
           <w:rtl/>
         </w:rPr>
+        <w:lastRenderedPageBreak/>
         <w:t xml:space="preserve">לסיום, עבור כל צעד שלא הביא לאיזושהי הכרעה, נתנו לו ציון של </w:t>
       </w:r>
       <w:r>
@@ -4029,7 +4059,6 @@
           <w:szCs w:val="24"/>
           <w:rtl/>
         </w:rPr>
-        <w:lastRenderedPageBreak/>
         <w:t xml:space="preserve">נבחין כי בבואנו לבחור את הפעולה, דיסקיות שאינן חלק מרצף שיכול להביא לנצחון/הפסד, ולא משנה לנו של מי הדיסקיות. </w:t>
       </w:r>
     </w:p>
@@ -4449,16 +4478,7 @@
           <w:szCs w:val="24"/>
           <w:rtl/>
         </w:rPr>
-        <w:t xml:space="preserve"> במאה אחוז מהמשחקים. מכיוון שרצינו לבדוק את הסוכן יותר לעומק, </w:t>
-      </w:r>
-      <w:r>
-        <w:rPr>
-          <w:rFonts w:hint="cs"/>
-          <w:sz w:val="24"/>
-          <w:szCs w:val="24"/>
-          <w:rtl/>
-        </w:rPr>
-        <w:t>בחרנו</w:t>
+        <w:t xml:space="preserve"> במאה אחוז מהמשחקים. מכיוון שרצינו לבדוק את הסוכן יותר לעומק, בחרנו</w:t>
       </w:r>
       <w:r>
         <w:rPr>
@@ -4469,7 +4489,6 @@
         </w:rPr>
         <w:t xml:space="preserve"> להחליש את הסוכן שלנו ע"י כך שיבצע מהלכים אקראיים בהסתברות מסוימת. הגרף הבא מציג את ביצועי השחקן שלנו אל מול שחקני ה-</w:t>
       </w:r>
-      <w:proofErr w:type="spellStart"/>
       <w:r>
         <w:rPr>
           <w:sz w:val="24"/>
@@ -4477,7 +4496,6 @@
         </w:rPr>
         <w:t>offensive,defensive</w:t>
       </w:r>
-      <w:proofErr w:type="spellEnd"/>
       <w:r>
         <w:rPr>
           <w:rFonts w:hint="cs"/>
@@ -4555,9 +4573,8 @@
         <w:rPr>
           <w:noProof/>
         </w:rPr>
-        <w:lastRenderedPageBreak/>
         <w:drawing>
-          <wp:anchor distT="0" distB="0" distL="114300" distR="114300" simplePos="0" relativeHeight="251664384" behindDoc="0" locked="0" layoutInCell="1" allowOverlap="1" wp14:anchorId="03208DEB" wp14:editId="457A3DD6">
+          <wp:anchor distT="0" distB="0" distL="114300" distR="114300" simplePos="0" relativeHeight="251663360" behindDoc="0" locked="0" layoutInCell="1" allowOverlap="1" wp14:anchorId="03208DEB" wp14:editId="1A808349">
             <wp:simplePos x="0" y="0"/>
             <wp:positionH relativeFrom="column">
               <wp:posOffset>-191135</wp:posOffset>
@@ -4669,7 +4686,6 @@
       <w:pPr>
         <w:bidi/>
         <w:rPr>
-          <w:rFonts w:hint="cs"/>
           <w:sz w:val="24"/>
           <w:szCs w:val="24"/>
           <w:rtl/>
@@ -4698,25 +4714,7 @@
           <w:szCs w:val="24"/>
           <w:rtl/>
         </w:rPr>
-        <w:t xml:space="preserve"> </w:t>
-      </w:r>
-      <w:r>
-        <w:rPr>
-          <w:rFonts w:hint="cs"/>
-          <w:sz w:val="24"/>
-          <w:szCs w:val="24"/>
-          <w:rtl/>
-        </w:rPr>
-        <w:t>נמוכים</w:t>
-      </w:r>
-      <w:r>
-        <w:rPr>
-          <w:rFonts w:hint="cs"/>
-          <w:sz w:val="24"/>
-          <w:szCs w:val="24"/>
-          <w:rtl/>
-        </w:rPr>
-        <w:t xml:space="preserve"> יותר מאשר נגד שחקן ה-</w:t>
+        <w:t xml:space="preserve"> נמוכים יותר מאשר נגד שחקן ה-</w:t>
       </w:r>
       <w:r>
         <w:rPr>
@@ -4930,8 +4928,9 @@
         <w:rPr>
           <w:noProof/>
         </w:rPr>
+        <w:lastRenderedPageBreak/>
         <w:drawing>
-          <wp:anchor distT="0" distB="0" distL="114300" distR="114300" simplePos="0" relativeHeight="251663360" behindDoc="0" locked="0" layoutInCell="1" allowOverlap="1" wp14:anchorId="6A363B36" wp14:editId="4691E17A">
+          <wp:anchor distT="0" distB="0" distL="114300" distR="114300" simplePos="0" relativeHeight="251662336" behindDoc="0" locked="0" layoutInCell="1" allowOverlap="1" wp14:anchorId="6A363B36" wp14:editId="2E1FF180">
             <wp:simplePos x="0" y="0"/>
             <wp:positionH relativeFrom="margin">
               <wp:posOffset>-467719</wp:posOffset>
@@ -5070,112 +5069,1311 @@
           <w:szCs w:val="24"/>
           <w:rtl/>
         </w:rPr>
+        <w:t>לצורך קיצור זמני הריצה, ומעתה ועד סוף הדוח, ההשוואות שנערוך יהיו על לוחות דו ממדיים- עדכון מפות האקטיבציה עבור הרצפים בכל הכיוונים לוקחת זמן רב יותר בלוח תלת ממדי מפני שיש יותר רצפים להתחשב בהם. לאחר שבדקנו את נכונותן, היה לנו חשוב יותר להעריך את ביצועיהם של אלגוריתמי הסוכנים שלנו במספר גדול יותר של משחקים.</w:t>
+      </w:r>
+    </w:p>
+    <w:p>
+      <w:pPr>
+        <w:bidi/>
+        <w:rPr>
+          <w:sz w:val="24"/>
+          <w:szCs w:val="24"/>
+          <w:rtl/>
+        </w:rPr>
+      </w:pPr>
+    </w:p>
+    <w:p>
+      <w:pPr>
+        <w:bidi/>
+        <w:rPr>
+          <w:sz w:val="24"/>
+          <w:szCs w:val="24"/>
+          <w:rtl/>
+        </w:rPr>
+      </w:pPr>
+    </w:p>
+    <w:p>
+      <w:pPr>
+        <w:bidi/>
+        <w:rPr>
+          <w:sz w:val="24"/>
+          <w:szCs w:val="24"/>
+          <w:rtl/>
+        </w:rPr>
+      </w:pPr>
+      <w:r>
+        <w:rPr>
+          <w:rFonts w:hint="cs"/>
+          <w:sz w:val="24"/>
+          <w:szCs w:val="24"/>
+          <w:rtl/>
+        </w:rPr>
+        <w:t>עתה, עברנו לבחון את ההיוריסטיקה שלנו במשחק עם 3 משתתפים</w:t>
+      </w:r>
+      <w:r>
+        <w:rPr>
+          <w:rFonts w:hint="cs"/>
+          <w:sz w:val="24"/>
+          <w:szCs w:val="24"/>
+          <w:rtl/>
+        </w:rPr>
+        <w:t>:</w:t>
+      </w:r>
+    </w:p>
+    <w:p>
+      <w:pPr>
+        <w:bidi/>
+        <w:rPr>
+          <w:sz w:val="24"/>
+          <w:szCs w:val="24"/>
+          <w:rtl/>
+        </w:rPr>
+      </w:pPr>
+      <w:r>
+        <w:rPr>
+          <w:rFonts w:hint="cs"/>
+          <w:sz w:val="24"/>
+          <w:szCs w:val="24"/>
+          <w:rtl/>
+        </w:rPr>
+        <w:t>על מנת לבחון את היוריסטיקת ה-</w:t>
+      </w:r>
+      <w:r>
+        <w:rPr>
+          <w:sz w:val="24"/>
+          <w:szCs w:val="24"/>
+        </w:rPr>
+        <w:t>complex</w:t>
+      </w:r>
+      <w:r>
+        <w:rPr>
+          <w:rFonts w:hint="cs"/>
+          <w:sz w:val="24"/>
+          <w:szCs w:val="24"/>
+          <w:rtl/>
+        </w:rPr>
+        <w:t xml:space="preserve"> במשחק של 3 משתתפים, הגדרנו סוכן חדש שנקרא </w:t>
+      </w:r>
+      <w:r>
+        <w:rPr>
+          <w:sz w:val="24"/>
+          <w:szCs w:val="24"/>
+        </w:rPr>
+        <w:t>only_best_opponent</w:t>
+      </w:r>
+      <w:r>
+        <w:rPr>
+          <w:rFonts w:hint="cs"/>
+          <w:sz w:val="24"/>
+          <w:szCs w:val="24"/>
+          <w:rtl/>
+        </w:rPr>
+        <w:t xml:space="preserve"> . סוכן זה הוא סוכן אלפא בטא, שמשתמש בהיוריסטיקה זהה כמעט לחלוטין להיוריסטיקת ה-</w:t>
+      </w:r>
+      <w:r>
+        <w:rPr>
+          <w:sz w:val="24"/>
+          <w:szCs w:val="24"/>
+        </w:rPr>
+        <w:t>complex</w:t>
+      </w:r>
+      <w:r>
+        <w:rPr>
+          <w:rFonts w:hint="cs"/>
+          <w:sz w:val="24"/>
+          <w:szCs w:val="24"/>
+          <w:rtl/>
+        </w:rPr>
+        <w:t xml:space="preserve">, למעט הפרט הבא: </w:t>
+      </w:r>
+    </w:p>
+    <w:p>
+      <w:pPr>
+        <w:bidi/>
+        <w:rPr>
+          <w:sz w:val="24"/>
+          <w:szCs w:val="24"/>
+          <w:rtl/>
+        </w:rPr>
+      </w:pPr>
+      <w:r>
+        <w:rPr>
+          <w:rFonts w:hint="cs"/>
+          <w:sz w:val="24"/>
+          <w:szCs w:val="24"/>
+          <w:rtl/>
+        </w:rPr>
+        <w:t>בהיוריסטיקת ה-</w:t>
+      </w:r>
+      <w:r>
+        <w:rPr>
+          <w:sz w:val="24"/>
+          <w:szCs w:val="24"/>
+        </w:rPr>
+        <w:t>complex</w:t>
+      </w:r>
+      <w:r>
+        <w:rPr>
+          <w:rFonts w:hint="cs"/>
+          <w:sz w:val="24"/>
+          <w:szCs w:val="24"/>
+          <w:rtl/>
+        </w:rPr>
+        <w:t>, אנו מחסירים מהרצף המקסימלי שהשחקן שלנו השיג, את ממוצע הרצפים המקסימליים שהשיג כל אחד מהשחקנים האחרים.</w:t>
+      </w:r>
+    </w:p>
+    <w:p>
+      <w:pPr>
+        <w:bidi/>
+        <w:rPr>
+          <w:sz w:val="24"/>
+          <w:szCs w:val="24"/>
+          <w:rtl/>
+        </w:rPr>
+      </w:pPr>
+      <w:r>
+        <w:rPr>
+          <w:rFonts w:hint="cs"/>
+          <w:sz w:val="24"/>
+          <w:szCs w:val="24"/>
+          <w:rtl/>
+        </w:rPr>
+        <w:t>בהיוריסטיקת ה-</w:t>
+      </w:r>
+      <w:r>
+        <w:rPr>
+          <w:sz w:val="24"/>
+          <w:szCs w:val="24"/>
+        </w:rPr>
+        <w:t xml:space="preserve"> </w:t>
+      </w:r>
+      <w:r>
+        <w:rPr>
+          <w:sz w:val="24"/>
+          <w:szCs w:val="24"/>
+        </w:rPr>
+        <w:t>only_best_opponent</w:t>
+      </w:r>
+      <w:r>
+        <w:rPr>
+          <w:rFonts w:hint="cs"/>
+          <w:sz w:val="24"/>
+          <w:szCs w:val="24"/>
+          <w:rtl/>
+        </w:rPr>
+        <w:t xml:space="preserve">, נחסיר </w:t>
+      </w:r>
+      <w:r>
+        <w:rPr>
+          <w:rFonts w:hint="cs"/>
+          <w:sz w:val="24"/>
+          <w:szCs w:val="24"/>
+          <w:rtl/>
+        </w:rPr>
+        <w:t>מהרצף המקסימלי של השחקן שלנו, את הרצף המקסימלי שהושג ע"י היריב שהשיג רצף הכי ארוך.</w:t>
+      </w:r>
+    </w:p>
+    <w:p>
+      <w:pPr>
+        <w:bidi/>
+        <w:rPr>
+          <w:sz w:val="24"/>
+          <w:szCs w:val="24"/>
+          <w:rtl/>
+        </w:rPr>
+      </w:pPr>
+      <w:r>
+        <w:rPr>
+          <w:rFonts w:hint="cs"/>
+          <w:sz w:val="24"/>
+          <w:szCs w:val="24"/>
+          <w:rtl/>
+        </w:rPr>
+        <w:t>כפי שהסברנו במתודולוגיה, הגישה של סוכן המינמקס במשחק רב משתתפים, הוא שכולם פועלים נגדו(ולא אחד נגד השני)</w:t>
+      </w:r>
+      <w:r>
+        <w:rPr>
+          <w:rFonts w:hint="cs"/>
+          <w:sz w:val="24"/>
+          <w:szCs w:val="24"/>
+          <w:rtl/>
+        </w:rPr>
+        <w:t xml:space="preserve">. אך ישנן רמות שונות בתוך גישה זו. הגדרנו את ההיוריסטיקה של </w:t>
+      </w:r>
+      <w:r>
+        <w:rPr>
+          <w:sz w:val="24"/>
+          <w:szCs w:val="24"/>
+        </w:rPr>
+        <w:t>only_best_opponen</w:t>
+      </w:r>
+      <w:r>
+        <w:rPr>
+          <w:rFonts w:hint="cs"/>
+          <w:sz w:val="24"/>
+          <w:szCs w:val="24"/>
+          <w:rtl/>
+        </w:rPr>
+        <w:t xml:space="preserve"> כדי להדגים זאת: בהיוריסטיקה זו, הסוכן מניח כי ברגע שאחד השחקנים קרוב יותר לניצחון, שאר השחקנים מוותרים על הניצחון שלהם ומתמקדים בחסימת הסוכן.</w:t>
+      </w:r>
+    </w:p>
+    <w:p>
+      <w:pPr>
+        <w:bidi/>
+        <w:rPr>
+          <w:sz w:val="24"/>
+          <w:szCs w:val="24"/>
+          <w:rtl/>
+        </w:rPr>
+      </w:pPr>
+      <w:r>
+        <w:rPr>
+          <w:rFonts w:hint="cs"/>
+          <w:sz w:val="24"/>
+          <w:szCs w:val="24"/>
+          <w:rtl/>
+        </w:rPr>
+        <w:t>לעומת זאת ההיוריסטיקה שלנו מעדנת במעט גישה זו, כאשר איתה הסוכן מניח כי השחקנים יעדיפו שלא לחסום אחד השני, אך כן ינסו לנצח בעצמם</w:t>
+      </w:r>
+      <w:r>
+        <w:rPr>
+          <w:rFonts w:hint="cs"/>
+          <w:sz w:val="24"/>
+          <w:szCs w:val="24"/>
+          <w:rtl/>
+        </w:rPr>
+        <w:t>. בכך היוריסטיקה זו משקפת את המציאות מעט יותר טוב.</w:t>
+      </w:r>
+    </w:p>
+    <w:p>
+      <w:pPr>
+        <w:bidi/>
+        <w:rPr>
+          <w:sz w:val="24"/>
+          <w:szCs w:val="24"/>
+          <w:rtl/>
+        </w:rPr>
+      </w:pPr>
+      <w:r>
+        <w:rPr>
+          <w:rFonts w:hint="cs"/>
+          <w:sz w:val="24"/>
+          <w:szCs w:val="24"/>
+          <w:rtl/>
+        </w:rPr>
+        <w:t>נמחיש זאת בדוגמה הבאה:</w:t>
+      </w:r>
+    </w:p>
+    <w:p>
+      <w:pPr>
+        <w:bidi/>
+        <w:rPr>
+          <w:sz w:val="24"/>
+          <w:szCs w:val="24"/>
+          <w:rtl/>
+        </w:rPr>
+      </w:pPr>
+    </w:p>
+    <w:p>
+      <w:pPr>
+        <w:bidi/>
+        <w:rPr>
+          <w:sz w:val="24"/>
+          <w:szCs w:val="24"/>
+          <w:rtl/>
+        </w:rPr>
+      </w:pPr>
+      <w:r>
+        <w:rPr>
+          <w:rFonts w:hint="cs"/>
+          <w:sz w:val="24"/>
+          <w:szCs w:val="24"/>
+          <w:rtl/>
+        </w:rPr>
         <w:lastRenderedPageBreak/>
-        <w:t>לצורך קיצור זמני הריצה, ומעתה ועד סוף הדוח, ההשוואות שנערוך יהיו על לוחות דו ממדיים- עדכון מפות האקטיבציה עבור הרצפים בכל הכיוונים לוקחת זמן רב יותר בלוח תלת ממדי מפני שיש יותר רצפים להתחשב בהם. לאחר שבדקנו את נכונותן, היה לנו חשוב יותר להעריך את ביצועיהם של אלגוריתמי הסוכנים שלנו במספר גדול יותר של משחקים.</w:t>
-      </w:r>
-    </w:p>
-    <w:p>
-      <w:pPr>
-        <w:bidi/>
-        <w:rPr>
-          <w:sz w:val="24"/>
-          <w:szCs w:val="24"/>
-          <w:rtl/>
-        </w:rPr>
-      </w:pPr>
-    </w:p>
-    <w:p>
-      <w:pPr>
-        <w:bidi/>
-        <w:rPr>
-          <w:sz w:val="24"/>
-          <w:szCs w:val="24"/>
-          <w:rtl/>
-        </w:rPr>
-      </w:pPr>
-    </w:p>
-    <w:p>
-      <w:pPr>
-        <w:bidi/>
-        <w:rPr>
-          <w:sz w:val="24"/>
-          <w:szCs w:val="24"/>
-          <w:rtl/>
-        </w:rPr>
-      </w:pPr>
-      <w:r>
-        <w:rPr>
-          <w:rFonts w:hint="cs"/>
-          <w:sz w:val="24"/>
-          <w:szCs w:val="24"/>
-          <w:rtl/>
-        </w:rPr>
-        <w:t>עתה, עברנו לבחון את ההיוריסטיקה שלנו במשחק עם 3 משתתפים</w:t>
-      </w:r>
-      <w:r>
-        <w:rPr>
-          <w:rFonts w:hint="cs"/>
-          <w:sz w:val="24"/>
-          <w:szCs w:val="24"/>
-          <w:rtl/>
-        </w:rPr>
-        <w:t>:</w:t>
-      </w:r>
-    </w:p>
-    <w:p>
-      <w:pPr>
-        <w:bidi/>
-        <w:rPr>
-          <w:sz w:val="24"/>
-          <w:szCs w:val="24"/>
-          <w:rtl/>
-        </w:rPr>
-      </w:pPr>
-      <w:r>
-        <w:rPr>
-          <w:rFonts w:hint="cs"/>
-          <w:sz w:val="24"/>
-          <w:szCs w:val="24"/>
-          <w:rtl/>
-        </w:rPr>
-        <w:t>להוסיף גרפים והתייחסויות לכך!</w:t>
-      </w:r>
-    </w:p>
-    <w:p>
-      <w:pPr>
-        <w:bidi/>
-        <w:rPr>
-          <w:sz w:val="24"/>
-          <w:szCs w:val="24"/>
-          <w:rtl/>
-        </w:rPr>
-      </w:pPr>
-    </w:p>
-    <w:p>
-      <w:pPr>
-        <w:bidi/>
-        <w:rPr>
-          <w:sz w:val="24"/>
-          <w:szCs w:val="24"/>
-          <w:u w:val="single"/>
-          <w:rtl/>
-        </w:rPr>
-      </w:pPr>
-      <w:r>
-        <w:rPr>
-          <w:rFonts w:hint="cs"/>
-          <w:sz w:val="24"/>
-          <w:szCs w:val="24"/>
-          <w:u w:val="single"/>
-          <w:rtl/>
-        </w:rPr>
-        <w:t>זמני ריצה:</w:t>
-      </w:r>
-    </w:p>
-    <w:p>
-      <w:pPr>
-        <w:bidi/>
-        <w:rPr>
+        <w:t>סוכן המקסימום הוא השחקן האדום, רצף ניצחון הוא באורך 4.</w:t>
+      </w:r>
+    </w:p>
+    <w:p>
+      <w:pPr>
+        <w:bidi/>
+        <w:rPr>
+          <w:sz w:val="24"/>
+          <w:szCs w:val="24"/>
+          <w:rtl/>
+        </w:rPr>
+      </w:pPr>
+      <w:r>
+        <w:rPr>
+          <w:noProof/>
+          <w:sz w:val="24"/>
+          <w:szCs w:val="24"/>
+          <w:rtl/>
+          <w:lang w:val="he-IL"/>
+        </w:rPr>
+        <mc:AlternateContent>
+          <mc:Choice Requires="wpg">
+            <w:drawing>
+              <wp:anchor distT="0" distB="0" distL="114300" distR="114300" simplePos="0" relativeHeight="251670528" behindDoc="0" locked="0" layoutInCell="1" allowOverlap="1" wp14:anchorId="0C6968C4" wp14:editId="15D913AB">
+                <wp:simplePos x="0" y="0"/>
+                <wp:positionH relativeFrom="column">
+                  <wp:posOffset>-628374</wp:posOffset>
+                </wp:positionH>
+                <wp:positionV relativeFrom="paragraph">
+                  <wp:posOffset>0</wp:posOffset>
+                </wp:positionV>
+                <wp:extent cx="3689350" cy="3835400"/>
+                <wp:effectExtent l="0" t="0" r="6350" b="0"/>
+                <wp:wrapSquare wrapText="bothSides"/>
+                <wp:docPr id="802778718" name="Group 1"/>
+                <wp:cNvGraphicFramePr/>
+                <a:graphic xmlns:a="http://schemas.openxmlformats.org/drawingml/2006/main">
+                  <a:graphicData uri="http://schemas.microsoft.com/office/word/2010/wordprocessingGroup">
+                    <wpg:wgp>
+                      <wpg:cNvGrpSpPr/>
+                      <wpg:grpSpPr>
+                        <a:xfrm>
+                          <a:off x="0" y="0"/>
+                          <a:ext cx="3689350" cy="3835400"/>
+                          <a:chOff x="0" y="0"/>
+                          <a:chExt cx="3689350" cy="3835400"/>
+                        </a:xfrm>
+                      </wpg:grpSpPr>
+                      <pic:pic xmlns:pic="http://schemas.openxmlformats.org/drawingml/2006/picture">
+                        <pic:nvPicPr>
+                          <pic:cNvPr id="1102176667" name="Picture 1" descr="A screenshot of a computer screen&#10;&#10;Description automatically generated"/>
+                          <pic:cNvPicPr>
+                            <a:picLocks noChangeAspect="1"/>
+                          </pic:cNvPicPr>
+                        </pic:nvPicPr>
+                        <pic:blipFill>
+                          <a:blip r:embed="rId9" cstate="print">
+                            <a:extLst>
+                              <a:ext uri="{28A0092B-C50C-407E-A947-70E740481C1C}">
+                                <a14:useLocalDpi xmlns:a14="http://schemas.microsoft.com/office/drawing/2010/main" val="0"/>
+                              </a:ext>
+                            </a:extLst>
+                          </a:blip>
+                          <a:stretch>
+                            <a:fillRect/>
+                          </a:stretch>
+                        </pic:blipFill>
+                        <pic:spPr>
+                          <a:xfrm>
+                            <a:off x="0" y="0"/>
+                            <a:ext cx="3689350" cy="3835400"/>
+                          </a:xfrm>
+                          <a:prstGeom prst="rect">
+                            <a:avLst/>
+                          </a:prstGeom>
+                        </pic:spPr>
+                      </pic:pic>
+                      <wps:wsp>
+                        <wps:cNvPr id="1701075557" name="Text Box 2"/>
+                        <wps:cNvSpPr txBox="1">
+                          <a:spLocks noChangeArrowheads="1"/>
+                        </wps:cNvSpPr>
+                        <wps:spPr bwMode="auto">
+                          <a:xfrm>
+                            <a:off x="2735249" y="1343770"/>
+                            <a:ext cx="317500" cy="246380"/>
+                          </a:xfrm>
+                          <a:prstGeom prst="rect">
+                            <a:avLst/>
+                          </a:prstGeom>
+                          <a:solidFill>
+                            <a:srgbClr val="FFFFFF"/>
+                          </a:solidFill>
+                          <a:ln w="9525">
+                            <a:solidFill>
+                              <a:srgbClr val="000000"/>
+                            </a:solidFill>
+                            <a:miter lim="800000"/>
+                            <a:headEnd/>
+                            <a:tailEnd/>
+                          </a:ln>
+                        </wps:spPr>
+                        <wps:txbx>
+                          <w:txbxContent>
+                            <w:p>
+                              <w:r>
+                                <w:rPr>
+                                  <w:rFonts w:hint="cs"/>
+                                  <w:rtl/>
+                                </w:rPr>
+                                <w:t>1</w:t>
+                              </w:r>
+                            </w:p>
+                          </w:txbxContent>
+                        </wps:txbx>
+                        <wps:bodyPr rot="0" vert="horz" wrap="square" lIns="91440" tIns="45720" rIns="91440" bIns="45720" anchor="t" anchorCtr="0">
+                          <a:noAutofit/>
+                        </wps:bodyPr>
+                      </wps:wsp>
+                      <wps:wsp>
+                        <wps:cNvPr id="1108870029" name="Text Box 2"/>
+                        <wps:cNvSpPr txBox="1">
+                          <a:spLocks noChangeArrowheads="1"/>
+                        </wps:cNvSpPr>
+                        <wps:spPr bwMode="auto">
+                          <a:xfrm>
+                            <a:off x="644056" y="2918129"/>
+                            <a:ext cx="238125" cy="246380"/>
+                          </a:xfrm>
+                          <a:prstGeom prst="rect">
+                            <a:avLst/>
+                          </a:prstGeom>
+                          <a:solidFill>
+                            <a:srgbClr val="FFFFFF"/>
+                          </a:solidFill>
+                          <a:ln w="9525">
+                            <a:solidFill>
+                              <a:srgbClr val="000000"/>
+                            </a:solidFill>
+                            <a:miter lim="800000"/>
+                            <a:headEnd/>
+                            <a:tailEnd/>
+                          </a:ln>
+                        </wps:spPr>
+                        <wps:txbx>
+                          <w:txbxContent>
+                            <w:p>
+                              <w:r>
+                                <w:rPr>
+                                  <w:rFonts w:hint="cs"/>
+                                  <w:rtl/>
+                                </w:rPr>
+                                <w:t>2</w:t>
+                              </w:r>
+                            </w:p>
+                          </w:txbxContent>
+                        </wps:txbx>
+                        <wps:bodyPr rot="0" vert="horz" wrap="square" lIns="91440" tIns="45720" rIns="91440" bIns="45720" anchor="t" anchorCtr="0">
+                          <a:noAutofit/>
+                        </wps:bodyPr>
+                      </wps:wsp>
+                    </wpg:wgp>
+                  </a:graphicData>
+                </a:graphic>
+              </wp:anchor>
+            </w:drawing>
+          </mc:Choice>
+          <mc:Fallback>
+            <w:pict>
+              <v:group w14:anchorId="0C6968C4" id="Group 1" o:spid="_x0000_s1026" style="position:absolute;left:0;text-align:left;margin-left:-49.5pt;margin-top:0;width:290.5pt;height:302pt;z-index:251670528" coordsize="36893,38354" o:gfxdata="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">
+                <v:shapetype id="_x0000_t75" coordsize="21600,21600" o:spt="75" o:preferrelative="t" path="m@4@5l@4@11@9@11@9@5xe" filled="f" stroked="f">
+                  <v:stroke joinstyle="miter"/>
+                  <v:formulas>
+                    <v:f eqn="if lineDrawn pixelLineWidth 0"/>
+                    <v:f eqn="sum @0 1 0"/>
+                    <v:f eqn="sum 0 0 @1"/>
+                    <v:f eqn="prod @2 1 2"/>
+                    <v:f eqn="prod @3 21600 pixelWidth"/>
+                    <v:f eqn="prod @3 21600 pixelHeight"/>
+                    <v:f eqn="sum @0 0 1"/>
+                    <v:f eqn="prod @6 1 2"/>
+                    <v:f eqn="prod @7 21600 pixelWidth"/>
+                    <v:f eqn="sum @8 21600 0"/>
+                    <v:f eqn="prod @7 21600 pixelHeight"/>
+                    <v:f eqn="sum @10 21600 0"/>
+                  </v:formulas>
+                  <v:path o:extrusionok="f" gradientshapeok="t" o:connecttype="rect"/>
+                  <o:lock v:ext="edit" aspectratio="t"/>
+                </v:shapetype>
+                <v:shape id="Picture 1" o:spid="_x0000_s1027" type="#_x0000_t75" alt="A screenshot of a computer screen&#10;&#10;Description automatically generated" style="position:absolute;width:36893;height:38354;visibility:visible;mso-wrap-style:square" o:gfxdata="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">
+                  <v:imagedata r:id="rId10" o:title="A screenshot of a computer screen&#10;&#10;Description automatically generated"/>
+                </v:shape>
+                <v:shapetype id="_x0000_t202" coordsize="21600,21600" o:spt="202" path="m,l,21600r21600,l21600,xe">
+                  <v:stroke joinstyle="miter"/>
+                  <v:path gradientshapeok="t" o:connecttype="rect"/>
+                </v:shapetype>
+                <v:shape id="Text Box 2" o:spid="_x0000_s1028" type="#_x0000_t202" style="position:absolute;left:27352;top:13437;width:3175;height:2464;visibility:visible;mso-wrap-style:square;v-text-anchor:top" o:gfxdata="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">
+                  <v:textbox>
+                    <w:txbxContent>
+                      <w:p>
+                        <w:r>
+                          <w:rPr>
+                            <w:rFonts w:hint="cs"/>
+                            <w:rtl/>
+                          </w:rPr>
+                          <w:t>1</w:t>
+                        </w:r>
+                      </w:p>
+                    </w:txbxContent>
+                  </v:textbox>
+                </v:shape>
+                <v:shape id="Text Box 2" o:spid="_x0000_s1029" type="#_x0000_t202" style="position:absolute;left:6440;top:29181;width:2381;height:2464;visibility:visible;mso-wrap-style:square;v-text-anchor:top" o:gfxdata="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">
+                  <v:textbox>
+                    <w:txbxContent>
+                      <w:p>
+                        <w:r>
+                          <w:rPr>
+                            <w:rFonts w:hint="cs"/>
+                            <w:rtl/>
+                          </w:rPr>
+                          <w:t>2</w:t>
+                        </w:r>
+                      </w:p>
+                    </w:txbxContent>
+                  </v:textbox>
+                </v:shape>
+                <w10:wrap type="square"/>
+              </v:group>
+            </w:pict>
+          </mc:Fallback>
+        </mc:AlternateContent>
+      </w:r>
+      <w:r>
+        <w:rPr>
+          <w:rFonts w:hint="cs"/>
+          <w:sz w:val="24"/>
+          <w:szCs w:val="24"/>
+          <w:rtl/>
+        </w:rPr>
+        <w:t>כאשר הסוכן מנחש את הצעד שיעשה הצהוב, הוא יבחן את הפעולות שמסומנות בספרות 1,2.</w:t>
+      </w:r>
+    </w:p>
+    <w:p>
+      <w:pPr>
+        <w:bidi/>
+        <w:rPr>
+          <w:rFonts w:eastAsiaTheme="minorEastAsia"/>
+          <w:sz w:val="24"/>
+          <w:szCs w:val="24"/>
+        </w:rPr>
+      </w:pPr>
+      <w:r>
+        <w:rPr>
+          <w:rFonts w:hint="cs"/>
+          <w:sz w:val="24"/>
+          <w:szCs w:val="24"/>
+          <w:rtl/>
+        </w:rPr>
+        <w:t xml:space="preserve">בהיוריסטיקה שלנו, הסוכן ייתן ללוח עם הפעולה 1, את הערך </w:t>
+      </w:r>
+      <m:oMath>
+        <m:sSup>
+          <m:sSupPr>
+            <m:ctrlPr>
+              <w:rPr>
+                <w:rFonts w:ascii="Cambria Math" w:hAnsi="Cambria Math"/>
+                <w:i/>
+                <w:sz w:val="24"/>
+                <w:szCs w:val="24"/>
+              </w:rPr>
+            </m:ctrlPr>
+          </m:sSupPr>
+          <m:e>
+            <m:r>
+              <w:rPr>
+                <w:rFonts w:ascii="Cambria Math" w:hAnsi="Cambria Math"/>
+                <w:sz w:val="24"/>
+                <w:szCs w:val="24"/>
+              </w:rPr>
+              <m:t>2</m:t>
+            </m:r>
+          </m:e>
+          <m:sup>
+            <m:r>
+              <w:rPr>
+                <w:rFonts w:ascii="Cambria Math" w:hAnsi="Cambria Math"/>
+                <w:sz w:val="24"/>
+                <w:szCs w:val="24"/>
+              </w:rPr>
+              <m:t>1</m:t>
+            </m:r>
+          </m:sup>
+        </m:sSup>
+        <m:r>
+          <w:rPr>
+            <w:rFonts w:ascii="Cambria Math" w:hAnsi="Cambria Math"/>
+            <w:sz w:val="24"/>
+            <w:szCs w:val="24"/>
+          </w:rPr>
+          <m:t>-</m:t>
+        </m:r>
+        <m:f>
+          <m:fPr>
+            <m:ctrlPr>
+              <w:rPr>
+                <w:rFonts w:ascii="Cambria Math" w:hAnsi="Cambria Math"/>
+                <w:i/>
+                <w:sz w:val="24"/>
+                <w:szCs w:val="24"/>
+              </w:rPr>
+            </m:ctrlPr>
+          </m:fPr>
+          <m:num>
+            <m:r>
+              <w:rPr>
+                <w:rFonts w:ascii="Cambria Math" w:hAnsi="Cambria Math"/>
+                <w:sz w:val="24"/>
+                <w:szCs w:val="24"/>
+              </w:rPr>
+              <m:t>1</m:t>
+            </m:r>
+          </m:num>
+          <m:den>
+            <m:r>
+              <w:rPr>
+                <w:rFonts w:ascii="Cambria Math" w:hAnsi="Cambria Math"/>
+                <w:sz w:val="24"/>
+                <w:szCs w:val="24"/>
+              </w:rPr>
+              <m:t>2</m:t>
+            </m:r>
+          </m:den>
+        </m:f>
+        <m:d>
+          <m:dPr>
+            <m:ctrlPr>
+              <w:rPr>
+                <w:rFonts w:ascii="Cambria Math" w:hAnsi="Cambria Math"/>
+                <w:i/>
+                <w:sz w:val="24"/>
+                <w:szCs w:val="24"/>
+              </w:rPr>
+            </m:ctrlPr>
+          </m:dPr>
+          <m:e>
+            <m:sSup>
+              <m:sSupPr>
+                <m:ctrlPr>
+                  <w:rPr>
+                    <w:rFonts w:ascii="Cambria Math" w:hAnsi="Cambria Math"/>
+                    <w:i/>
+                    <w:sz w:val="24"/>
+                    <w:szCs w:val="24"/>
+                  </w:rPr>
+                </m:ctrlPr>
+              </m:sSupPr>
+              <m:e>
+                <m:r>
+                  <w:rPr>
+                    <w:rFonts w:ascii="Cambria Math" w:hAnsi="Cambria Math"/>
+                    <w:sz w:val="24"/>
+                    <w:szCs w:val="24"/>
+                  </w:rPr>
+                  <m:t>2</m:t>
+                </m:r>
+              </m:e>
+              <m:sup>
+                <m:r>
+                  <w:rPr>
+                    <w:rFonts w:ascii="Cambria Math" w:hAnsi="Cambria Math"/>
+                    <w:sz w:val="24"/>
+                    <w:szCs w:val="24"/>
+                  </w:rPr>
+                  <m:t>3</m:t>
+                </m:r>
+              </m:sup>
+            </m:sSup>
+            <m:r>
+              <w:rPr>
+                <w:rFonts w:ascii="Cambria Math" w:hAnsi="Cambria Math"/>
+                <w:sz w:val="24"/>
+                <w:szCs w:val="24"/>
+              </w:rPr>
+              <m:t>+</m:t>
+            </m:r>
+            <m:sSup>
+              <m:sSupPr>
+                <m:ctrlPr>
+                  <w:rPr>
+                    <w:rFonts w:ascii="Cambria Math" w:hAnsi="Cambria Math"/>
+                    <w:i/>
+                    <w:sz w:val="24"/>
+                    <w:szCs w:val="24"/>
+                  </w:rPr>
+                </m:ctrlPr>
+              </m:sSupPr>
+              <m:e>
+                <m:r>
+                  <w:rPr>
+                    <w:rFonts w:ascii="Cambria Math" w:hAnsi="Cambria Math"/>
+                    <w:sz w:val="24"/>
+                    <w:szCs w:val="24"/>
+                  </w:rPr>
+                  <m:t>2</m:t>
+                </m:r>
+              </m:e>
+              <m:sup>
+                <m:r>
+                  <w:rPr>
+                    <w:rFonts w:ascii="Cambria Math" w:hAnsi="Cambria Math"/>
+                    <w:sz w:val="24"/>
+                    <w:szCs w:val="24"/>
+                  </w:rPr>
+                  <m:t>3</m:t>
+                </m:r>
+              </m:sup>
+            </m:sSup>
+          </m:e>
+        </m:d>
+        <m:r>
+          <w:rPr>
+            <w:rFonts w:ascii="Cambria Math" w:hAnsi="Cambria Math"/>
+            <w:sz w:val="24"/>
+            <w:szCs w:val="24"/>
+          </w:rPr>
+          <m:t>=-6</m:t>
+        </m:r>
+      </m:oMath>
+      <w:r>
+        <w:rPr>
+          <w:rFonts w:eastAsiaTheme="minorEastAsia" w:hint="cs"/>
+          <w:sz w:val="24"/>
+          <w:szCs w:val="24"/>
+          <w:rtl/>
+        </w:rPr>
+        <w:t xml:space="preserve"> בכניסה הראשונה בציון הלוח</w:t>
+      </w:r>
+    </w:p>
+    <w:p>
+      <w:pPr>
+        <w:bidi/>
+        <w:rPr>
+          <w:rFonts w:eastAsiaTheme="minorEastAsia"/>
+          <w:sz w:val="24"/>
+          <w:szCs w:val="24"/>
+          <w:rtl/>
+        </w:rPr>
+      </w:pPr>
+      <w:r>
+        <w:rPr>
+          <w:rFonts w:eastAsiaTheme="minorEastAsia" w:hint="cs"/>
+          <w:sz w:val="24"/>
+          <w:szCs w:val="24"/>
+          <w:rtl/>
+        </w:rPr>
+        <w:t>וללוח עם הפעולה 2 ייתן:</w:t>
+      </w:r>
+    </w:p>
+    <w:p>
+      <w:pPr>
+        <w:bidi/>
+        <w:rPr>
+          <w:rFonts w:eastAsiaTheme="minorEastAsia"/>
+          <w:sz w:val="24"/>
+          <w:szCs w:val="24"/>
+          <w:rtl/>
+        </w:rPr>
+      </w:pPr>
+      <w:r>
+        <w:rPr>
+          <w:rFonts w:eastAsiaTheme="minorEastAsia" w:hint="cs"/>
+          <w:sz w:val="24"/>
+          <w:szCs w:val="24"/>
+          <w:rtl/>
+        </w:rPr>
+        <w:t xml:space="preserve"> </w:t>
+      </w:r>
+      <m:oMath>
+        <m:sSup>
+          <m:sSupPr>
+            <m:ctrlPr>
+              <w:rPr>
+                <w:rFonts w:ascii="Cambria Math" w:hAnsi="Cambria Math"/>
+                <w:i/>
+                <w:sz w:val="24"/>
+                <w:szCs w:val="24"/>
+              </w:rPr>
+            </m:ctrlPr>
+          </m:sSupPr>
+          <m:e>
+            <m:r>
+              <w:rPr>
+                <w:rFonts w:ascii="Cambria Math" w:hAnsi="Cambria Math"/>
+                <w:sz w:val="24"/>
+                <w:szCs w:val="24"/>
+              </w:rPr>
+              <m:t>2</m:t>
+            </m:r>
+          </m:e>
+          <m:sup>
+            <m:r>
+              <w:rPr>
+                <w:rFonts w:ascii="Cambria Math" w:hAnsi="Cambria Math"/>
+                <w:sz w:val="24"/>
+                <w:szCs w:val="24"/>
+              </w:rPr>
+              <m:t>1</m:t>
+            </m:r>
+          </m:sup>
+        </m:sSup>
+        <m:r>
+          <w:rPr>
+            <w:rFonts w:ascii="Cambria Math" w:hAnsi="Cambria Math"/>
+            <w:sz w:val="24"/>
+            <w:szCs w:val="24"/>
+          </w:rPr>
+          <m:t>-</m:t>
+        </m:r>
+        <m:f>
+          <m:fPr>
+            <m:ctrlPr>
+              <w:rPr>
+                <w:rFonts w:ascii="Cambria Math" w:hAnsi="Cambria Math"/>
+                <w:i/>
+                <w:sz w:val="24"/>
+                <w:szCs w:val="24"/>
+              </w:rPr>
+            </m:ctrlPr>
+          </m:fPr>
+          <m:num>
+            <m:r>
+              <w:rPr>
+                <w:rFonts w:ascii="Cambria Math" w:hAnsi="Cambria Math"/>
+                <w:sz w:val="24"/>
+                <w:szCs w:val="24"/>
+              </w:rPr>
+              <m:t>1</m:t>
+            </m:r>
+          </m:num>
+          <m:den>
+            <m:r>
+              <w:rPr>
+                <w:rFonts w:ascii="Cambria Math" w:hAnsi="Cambria Math"/>
+                <w:sz w:val="24"/>
+                <w:szCs w:val="24"/>
+              </w:rPr>
+              <m:t>2</m:t>
+            </m:r>
+          </m:den>
+        </m:f>
+        <m:d>
+          <m:dPr>
+            <m:ctrlPr>
+              <w:rPr>
+                <w:rFonts w:ascii="Cambria Math" w:hAnsi="Cambria Math"/>
+                <w:i/>
+                <w:sz w:val="24"/>
+                <w:szCs w:val="24"/>
+              </w:rPr>
+            </m:ctrlPr>
+          </m:dPr>
+          <m:e>
+            <m:sSup>
+              <m:sSupPr>
+                <m:ctrlPr>
+                  <w:rPr>
+                    <w:rFonts w:ascii="Cambria Math" w:hAnsi="Cambria Math"/>
+                    <w:i/>
+                    <w:sz w:val="24"/>
+                    <w:szCs w:val="24"/>
+                  </w:rPr>
+                </m:ctrlPr>
+              </m:sSupPr>
+              <m:e>
+                <m:r>
+                  <w:rPr>
+                    <w:rFonts w:ascii="Cambria Math" w:hAnsi="Cambria Math"/>
+                    <w:sz w:val="24"/>
+                    <w:szCs w:val="24"/>
+                  </w:rPr>
+                  <m:t>2</m:t>
+                </m:r>
+              </m:e>
+              <m:sup>
+                <m:r>
+                  <w:rPr>
+                    <w:rFonts w:ascii="Cambria Math" w:hAnsi="Cambria Math"/>
+                    <w:sz w:val="24"/>
+                    <w:szCs w:val="24"/>
+                  </w:rPr>
+                  <m:t>2</m:t>
+                </m:r>
+              </m:sup>
+            </m:sSup>
+            <m:r>
+              <w:rPr>
+                <w:rFonts w:ascii="Cambria Math" w:hAnsi="Cambria Math"/>
+                <w:sz w:val="24"/>
+                <w:szCs w:val="24"/>
+              </w:rPr>
+              <m:t>+</m:t>
+            </m:r>
+            <m:sSup>
+              <m:sSupPr>
+                <m:ctrlPr>
+                  <w:rPr>
+                    <w:rFonts w:ascii="Cambria Math" w:hAnsi="Cambria Math"/>
+                    <w:i/>
+                    <w:sz w:val="24"/>
+                    <w:szCs w:val="24"/>
+                  </w:rPr>
+                </m:ctrlPr>
+              </m:sSupPr>
+              <m:e>
+                <m:r>
+                  <w:rPr>
+                    <w:rFonts w:ascii="Cambria Math" w:hAnsi="Cambria Math"/>
+                    <w:sz w:val="24"/>
+                    <w:szCs w:val="24"/>
+                  </w:rPr>
+                  <m:t>2</m:t>
+                </m:r>
+              </m:e>
+              <m:sup>
+                <m:r>
+                  <w:rPr>
+                    <w:rFonts w:ascii="Cambria Math" w:hAnsi="Cambria Math"/>
+                    <w:sz w:val="24"/>
+                    <w:szCs w:val="24"/>
+                  </w:rPr>
+                  <m:t>3</m:t>
+                </m:r>
+              </m:sup>
+            </m:sSup>
+          </m:e>
+        </m:d>
+        <m:r>
+          <w:rPr>
+            <w:rFonts w:ascii="Cambria Math" w:hAnsi="Cambria Math"/>
+            <w:sz w:val="24"/>
+            <w:szCs w:val="24"/>
+          </w:rPr>
+          <m:t>=-</m:t>
+        </m:r>
+        <m:r>
+          <w:rPr>
+            <w:rFonts w:ascii="Cambria Math" w:hAnsi="Cambria Math"/>
+            <w:sz w:val="24"/>
+            <w:szCs w:val="24"/>
+          </w:rPr>
+          <m:t>4</m:t>
+        </m:r>
+      </m:oMath>
+      <w:r>
+        <w:rPr>
+          <w:rFonts w:eastAsiaTheme="minorEastAsia" w:hint="cs"/>
+          <w:sz w:val="24"/>
+          <w:szCs w:val="24"/>
+          <w:rtl/>
+        </w:rPr>
+        <w:t xml:space="preserve"> בכניסה הראשונה בציון. לכן הסוכן יניח שהצהוב יבחר בפעולה 1 שמקרבת אותו לניצחון.</w:t>
+      </w:r>
+    </w:p>
+    <w:p>
+      <w:pPr>
+        <w:bidi/>
+        <w:rPr>
+          <w:rFonts w:hint="cs"/>
+          <w:sz w:val="24"/>
+          <w:szCs w:val="24"/>
+          <w:rtl/>
+        </w:rPr>
+      </w:pPr>
+      <w:r>
+        <w:rPr>
+          <w:rFonts w:eastAsiaTheme="minorEastAsia" w:hint="cs"/>
+          <w:sz w:val="24"/>
+          <w:szCs w:val="24"/>
+          <w:rtl/>
+        </w:rPr>
+        <w:t xml:space="preserve">לעומת זאת, בהיוריסטיקה </w:t>
+      </w:r>
+      <w:r>
+        <w:rPr>
+          <w:sz w:val="24"/>
+          <w:szCs w:val="24"/>
+        </w:rPr>
+        <w:t>only_best_opponent</w:t>
+      </w:r>
+      <w:r>
+        <w:rPr>
+          <w:rFonts w:hint="cs"/>
+          <w:sz w:val="24"/>
+          <w:szCs w:val="24"/>
+          <w:rtl/>
+        </w:rPr>
+        <w:t xml:space="preserve">, הסוכן ייתן </w:t>
+      </w:r>
+      <w:r>
+        <w:rPr>
+          <w:rFonts w:hint="cs"/>
+          <w:sz w:val="24"/>
+          <w:szCs w:val="24"/>
+          <w:rtl/>
+        </w:rPr>
+        <w:t xml:space="preserve">גם ללוח עם הפעולה 1 וגם ללוח עם הפעולה 2 את הערך </w:t>
+      </w:r>
+      <w:r>
+        <w:rPr>
+          <w:sz w:val="24"/>
+          <w:szCs w:val="24"/>
+        </w:rPr>
+        <w:t>-6</w:t>
+      </w:r>
+      <w:r>
+        <w:rPr>
+          <w:rFonts w:hint="cs"/>
+          <w:sz w:val="24"/>
+          <w:szCs w:val="24"/>
+          <w:rtl/>
+        </w:rPr>
+        <w:t xml:space="preserve"> , ולכן יניח כי הצהוב יבחר בפעולה 2 שחוסמת כמות גדולה יותר של רצפים שלו.</w:t>
+      </w:r>
+    </w:p>
+    <w:p>
+      <w:pPr>
+        <w:bidi/>
+        <w:rPr>
+          <w:sz w:val="24"/>
+          <w:szCs w:val="24"/>
+          <w:rtl/>
+        </w:rPr>
+      </w:pPr>
+    </w:p>
+    <w:p>
+      <w:pPr>
+        <w:bidi/>
+        <w:rPr>
+          <w:sz w:val="24"/>
+          <w:szCs w:val="24"/>
+          <w:rtl/>
+        </w:rPr>
+      </w:pPr>
+    </w:p>
+    <w:p>
+      <w:pPr>
+        <w:bidi/>
+        <w:rPr>
+          <w:sz w:val="24"/>
+          <w:szCs w:val="24"/>
+          <w:rtl/>
+        </w:rPr>
+      </w:pPr>
+    </w:p>
+    <w:p>
+      <w:pPr>
+        <w:bidi/>
+        <w:rPr>
+          <w:sz w:val="24"/>
+          <w:szCs w:val="24"/>
+          <w:rtl/>
+        </w:rPr>
+      </w:pPr>
+    </w:p>
+    <w:p>
+      <w:pPr>
+        <w:bidi/>
+        <w:rPr>
+          <w:sz w:val="28"/>
+          <w:szCs w:val="28"/>
+          <w:rtl/>
+        </w:rPr>
+      </w:pPr>
+      <w:r>
+        <w:rPr>
+          <w:rFonts w:hint="cs"/>
+          <w:sz w:val="28"/>
+          <w:szCs w:val="28"/>
+          <w:highlight w:val="yellow"/>
+          <w:rtl/>
+        </w:rPr>
+        <w:t>לשנות שהמקסימום של הגרף יהיה 100 ולא 120</w:t>
+      </w:r>
+    </w:p>
+    <w:p>
+      <w:pPr>
+        <w:bidi/>
+        <w:rPr>
+          <w:rFonts w:hint="cs"/>
+          <w:sz w:val="24"/>
+          <w:szCs w:val="24"/>
+          <w:rtl/>
+        </w:rPr>
+      </w:pPr>
+      <w:r>
+        <w:rPr>
+          <w:noProof/>
+        </w:rPr>
+        <w:drawing>
+          <wp:anchor distT="0" distB="0" distL="114300" distR="114300" simplePos="0" relativeHeight="251664384" behindDoc="0" locked="0" layoutInCell="1" allowOverlap="1" wp14:anchorId="76CF18F7" wp14:editId="042B950E">
+            <wp:simplePos x="0" y="0"/>
+            <wp:positionH relativeFrom="column">
+              <wp:posOffset>-437597</wp:posOffset>
+            </wp:positionH>
+            <wp:positionV relativeFrom="paragraph">
+              <wp:posOffset>316395</wp:posOffset>
+            </wp:positionV>
+            <wp:extent cx="4277360" cy="2496185"/>
+            <wp:effectExtent l="0" t="0" r="8890" b="18415"/>
+            <wp:wrapSquare wrapText="bothSides"/>
+            <wp:docPr id="1730932991" name="Chart 1">
+              <a:extLst xmlns:a="http://schemas.openxmlformats.org/drawingml/2006/main">
+                <a:ext uri="{FF2B5EF4-FFF2-40B4-BE49-F238E27FC236}">
+                  <a16:creationId xmlns:a16="http://schemas.microsoft.com/office/drawing/2014/main" id="{3E2334A1-38F1-E275-831A-7CC396D6E6B7}"/>
+                </a:ext>
+              </a:extLst>
+            </wp:docPr>
+            <wp:cNvGraphicFramePr/>
+            <a:graphic xmlns:a="http://schemas.openxmlformats.org/drawingml/2006/main">
+              <a:graphicData uri="http://schemas.openxmlformats.org/drawingml/2006/chart">
+                <c:chart xmlns:c="http://schemas.openxmlformats.org/drawingml/2006/chart" xmlns:r="http://schemas.openxmlformats.org/officeDocument/2006/relationships" r:id="rId11"/>
+              </a:graphicData>
+            </a:graphic>
+            <wp14:sizeRelH relativeFrom="page">
+              <wp14:pctWidth>0</wp14:pctWidth>
+            </wp14:sizeRelH>
+            <wp14:sizeRelV relativeFrom="page">
+              <wp14:pctHeight>0</wp14:pctHeight>
+            </wp14:sizeRelV>
+          </wp:anchor>
+        </w:drawing>
+      </w:r>
+    </w:p>
+    <w:p>
+      <w:pPr>
+        <w:bidi/>
+        <w:rPr>
+          <w:sz w:val="24"/>
+          <w:szCs w:val="24"/>
+          <w:rtl/>
+        </w:rPr>
+      </w:pPr>
+      <w:r>
+        <w:rPr>
+          <w:rFonts w:hint="cs"/>
+          <w:sz w:val="24"/>
+          <w:szCs w:val="24"/>
+          <w:rtl/>
+        </w:rPr>
+        <w:t xml:space="preserve">נתנו לכל אחד </w:t>
+      </w:r>
+      <w:r>
+        <w:rPr>
+          <w:rFonts w:hint="cs"/>
+          <w:sz w:val="24"/>
+          <w:szCs w:val="24"/>
+          <w:rtl/>
+        </w:rPr>
+        <w:t xml:space="preserve">מהסוכנים </w:t>
+      </w:r>
+      <w:r>
+        <w:rPr>
+          <w:sz w:val="24"/>
+          <w:szCs w:val="24"/>
+        </w:rPr>
+        <w:t xml:space="preserve">complex, </w:t>
+      </w:r>
+      <w:r>
+        <w:rPr>
+          <w:sz w:val="24"/>
+          <w:szCs w:val="24"/>
+        </w:rPr>
+        <w:t>only_best_opponent</w:t>
+      </w:r>
+      <w:r>
+        <w:rPr>
+          <w:rFonts w:hint="cs"/>
+          <w:sz w:val="24"/>
+          <w:szCs w:val="24"/>
+          <w:rtl/>
+        </w:rPr>
+        <w:t xml:space="preserve"> לשחק נגד מספר יריבים, וקיבלנו את התוצאות הבאות:</w:t>
+      </w:r>
+    </w:p>
+    <w:p>
+      <w:pPr>
+        <w:bidi/>
+        <w:rPr>
+          <w:sz w:val="24"/>
+          <w:szCs w:val="24"/>
+          <w:rtl/>
+        </w:rPr>
+      </w:pPr>
+      <w:r>
+        <w:rPr>
+          <w:rFonts w:hint="cs"/>
+          <w:sz w:val="24"/>
+          <w:szCs w:val="24"/>
+          <w:rtl/>
+        </w:rPr>
+        <w:t>ניתן לראות שהיוריסטיקת ה-</w:t>
+      </w:r>
+      <w:r>
+        <w:rPr>
+          <w:sz w:val="24"/>
+          <w:szCs w:val="24"/>
+        </w:rPr>
+        <w:t>complex</w:t>
+      </w:r>
+      <w:r>
+        <w:rPr>
+          <w:rFonts w:hint="cs"/>
+          <w:sz w:val="24"/>
+          <w:szCs w:val="24"/>
+          <w:rtl/>
+        </w:rPr>
+        <w:t xml:space="preserve"> השיגה תוצאות טובות יותר, ביחס להיוריסטיקת ה-</w:t>
+      </w:r>
+      <w:r>
+        <w:rPr>
+          <w:sz w:val="24"/>
+          <w:szCs w:val="24"/>
+        </w:rPr>
+        <w:t xml:space="preserve"> </w:t>
+      </w:r>
+      <w:r>
+        <w:rPr>
+          <w:sz w:val="24"/>
+          <w:szCs w:val="24"/>
+        </w:rPr>
+        <w:t>only_best_opponent</w:t>
+      </w:r>
+      <w:r>
+        <w:rPr>
+          <w:rFonts w:hint="cs"/>
+          <w:sz w:val="24"/>
+          <w:szCs w:val="24"/>
+          <w:rtl/>
+        </w:rPr>
+        <w:t>.</w:t>
+      </w:r>
+    </w:p>
+    <w:p>
+      <w:pPr>
+        <w:bidi/>
+        <w:rPr>
+          <w:rFonts w:hint="cs"/>
+          <w:sz w:val="24"/>
+          <w:szCs w:val="24"/>
+          <w:rtl/>
+        </w:rPr>
+      </w:pPr>
+      <w:r>
+        <w:rPr>
+          <w:rFonts w:hint="cs"/>
+          <w:sz w:val="24"/>
+          <w:szCs w:val="24"/>
+          <w:rtl/>
+        </w:rPr>
+        <w:t>זאת מאחר שהיוריסטיקת ה-</w:t>
+      </w:r>
+      <w:r>
+        <w:rPr>
+          <w:sz w:val="24"/>
+          <w:szCs w:val="24"/>
+        </w:rPr>
+        <w:t>complex</w:t>
+      </w:r>
+      <w:r>
+        <w:rPr>
+          <w:rFonts w:hint="cs"/>
+          <w:sz w:val="24"/>
+          <w:szCs w:val="24"/>
+          <w:rtl/>
+        </w:rPr>
+        <w:t xml:space="preserve"> נותנת לסוכן הנחה על היריבים שקרובה יותר למציאות.</w:t>
+      </w:r>
+    </w:p>
+    <w:p>
+      <w:pPr>
+        <w:bidi/>
+        <w:rPr>
+          <w:rFonts w:hint="cs"/>
           <w:sz w:val="24"/>
           <w:szCs w:val="24"/>
           <w:rtl/>
@@ -5331,7 +6529,7 @@
           <w:noProof/>
         </w:rPr>
         <w:drawing>
-          <wp:anchor distT="0" distB="0" distL="114300" distR="114300" simplePos="0" relativeHeight="251661312" behindDoc="0" locked="0" layoutInCell="1" allowOverlap="1" wp14:anchorId="4FEC3F89" wp14:editId="2BB8D333">
+          <wp:anchor distT="0" distB="0" distL="114300" distR="114300" simplePos="0" relativeHeight="251660288" behindDoc="0" locked="0" layoutInCell="1" allowOverlap="1" wp14:anchorId="4FEC3F89" wp14:editId="233489E8">
             <wp:simplePos x="0" y="0"/>
             <wp:positionH relativeFrom="margin">
               <wp:align>left</wp:align>
@@ -5356,7 +6554,7 @@
                     </pic:cNvPicPr>
                   </pic:nvPicPr>
                   <pic:blipFill>
-                    <a:blip r:embed="rId9">
+                    <a:blip r:embed="rId12">
                       <a:extLst>
                         <a:ext uri="{28A0092B-C50C-407E-A947-70E740481C1C}">
                           <a14:useLocalDpi xmlns:a14="http://schemas.microsoft.com/office/drawing/2010/main" val="0"/>
@@ -5543,7 +6741,6 @@
           <w:szCs w:val="24"/>
           <w:rtl/>
         </w:rPr>
-        <w:lastRenderedPageBreak/>
         <w:t>לאחר מכן</w:t>
       </w:r>
       <w:r>
@@ -5562,7 +6759,16 @@
           <w:szCs w:val="24"/>
           <w:rtl/>
         </w:rPr>
-        <w:t>, ובנוסף ממשיך לעדכן את הטבלה שלו עם ערכים יותר ויותר מדויקים למדיניות האופטימלית.</w:t>
+        <w:t>, ובנוסף ממשיך לעדכן את הטבלה שלו עם ערכים יותר ויותר מדויקים למדיניות האופטימלית</w:t>
+      </w:r>
+      <w:r>
+        <w:rPr>
+          <w:rFonts w:hint="cs"/>
+          <w:sz w:val="24"/>
+          <w:szCs w:val="24"/>
+          <w:rtl/>
+        </w:rPr>
+        <w:t>, ובכך מסיים את האימון עם 86% הצלחה.</w:t>
       </w:r>
     </w:p>
     <w:p>
@@ -5681,115 +6887,6 @@
           <w:rtl/>
         </w:rPr>
         <w:t xml:space="preserve"> להלן התוצאות:</w:t>
-      </w:r>
-    </w:p>
-    <w:p>
-      <w:pPr>
-        <w:bidi/>
-        <w:rPr>
-          <w:sz w:val="24"/>
-          <w:szCs w:val="24"/>
-          <w:rtl/>
-        </w:rPr>
-      </w:pPr>
-      <w:r>
-        <w:rPr>
-          <w:noProof/>
-          <w:highlight w:val="red"/>
-        </w:rPr>
-        <w:drawing>
-          <wp:anchor distT="0" distB="0" distL="114300" distR="114300" simplePos="0" relativeHeight="251662336" behindDoc="0" locked="0" layoutInCell="1" allowOverlap="1" wp14:anchorId="39ECAE3B" wp14:editId="05FE0CD7">
-            <wp:simplePos x="0" y="0"/>
-            <wp:positionH relativeFrom="column">
-              <wp:posOffset>38100</wp:posOffset>
-            </wp:positionH>
-            <wp:positionV relativeFrom="paragraph">
-              <wp:posOffset>273050</wp:posOffset>
-            </wp:positionV>
-            <wp:extent cx="2698750" cy="2022475"/>
-            <wp:effectExtent l="0" t="0" r="6350" b="0"/>
-            <wp:wrapSquare wrapText="bothSides"/>
-            <wp:docPr id="1775046979" name="Picture 1"/>
-            <wp:cNvGraphicFramePr>
-              <a:graphicFrameLocks xmlns:a="http://schemas.openxmlformats.org/drawingml/2006/main" noChangeAspect="1"/>
-            </wp:cNvGraphicFramePr>
-            <a:graphic xmlns:a="http://schemas.openxmlformats.org/drawingml/2006/main">
-              <a:graphicData uri="http://schemas.openxmlformats.org/drawingml/2006/picture">
-                <pic:pic xmlns:pic="http://schemas.openxmlformats.org/drawingml/2006/picture">
-                  <pic:nvPicPr>
-                    <pic:cNvPr id="0" name="Picture 1"/>
-                    <pic:cNvPicPr>
-                      <a:picLocks noChangeAspect="1" noChangeArrowheads="1"/>
-                    </pic:cNvPicPr>
-                  </pic:nvPicPr>
-                  <pic:blipFill>
-                    <a:blip r:embed="rId10">
-                      <a:extLst>
-                        <a:ext uri="{28A0092B-C50C-407E-A947-70E740481C1C}">
-                          <a14:useLocalDpi xmlns:a14="http://schemas.microsoft.com/office/drawing/2010/main" val="0"/>
-                        </a:ext>
-                      </a:extLst>
-                    </a:blip>
-                    <a:srcRect/>
-                    <a:stretch>
-                      <a:fillRect/>
-                    </a:stretch>
-                  </pic:blipFill>
-                  <pic:spPr bwMode="auto">
-                    <a:xfrm>
-                      <a:off x="0" y="0"/>
-                      <a:ext cx="2698750" cy="2022475"/>
-                    </a:xfrm>
-                    <a:prstGeom prst="rect">
-                      <a:avLst/>
-                    </a:prstGeom>
-                    <a:noFill/>
-                    <a:ln>
-                      <a:noFill/>
-                    </a:ln>
-                  </pic:spPr>
-                </pic:pic>
-              </a:graphicData>
-            </a:graphic>
-            <wp14:sizeRelH relativeFrom="page">
-              <wp14:pctWidth>0</wp14:pctWidth>
-            </wp14:sizeRelH>
-            <wp14:sizeRelV relativeFrom="page">
-              <wp14:pctHeight>0</wp14:pctHeight>
-            </wp14:sizeRelV>
-          </wp:anchor>
-        </w:drawing>
-      </w:r>
-      <w:r>
-        <w:rPr>
-          <w:rFonts w:hint="cs"/>
-          <w:sz w:val="24"/>
-          <w:szCs w:val="24"/>
-          <w:highlight w:val="red"/>
-          <w:rtl/>
-        </w:rPr>
-        <w:t xml:space="preserve">קודם כל הוספתי גרף של אימון של </w:t>
-      </w:r>
-      <w:r>
-        <w:rPr>
-          <w:sz w:val="24"/>
-          <w:szCs w:val="24"/>
-          <w:highlight w:val="red"/>
-        </w:rPr>
-        <w:t>RL</w:t>
-      </w:r>
-      <w:r>
-        <w:rPr>
-          <w:rFonts w:hint="cs"/>
-          <w:sz w:val="24"/>
-          <w:szCs w:val="24"/>
-          <w:highlight w:val="red"/>
-          <w:rtl/>
-        </w:rPr>
-        <w:t xml:space="preserve"> עם מאסטר שהוא שחקן רנדומי, כנראה נמחק את הגרף הזה אבל סתם שיהיה לנו עכשיו:</w:t>
-      </w:r>
-      <w:r>
-        <w:t xml:space="preserve"> </w:t>
       </w:r>
     </w:p>
     <w:p>
@@ -5798,7 +6895,6 @@
         <w:rPr>
           <w:sz w:val="28"/>
           <w:szCs w:val="28"/>
-          <w:rtl/>
         </w:rPr>
       </w:pPr>
     </w:p>
@@ -5841,6 +6937,16 @@
           <w:rtl/>
         </w:rPr>
       </w:pPr>
+      <w:r>
+        <w:rPr>
+          <w:rFonts w:hint="cs"/>
+          <w:sz w:val="28"/>
+          <w:szCs w:val="28"/>
+          <w:highlight w:val="yellow"/>
+          <w:rtl/>
+        </w:rPr>
+        <w:t>לשנות שהמקסימום של הגרף יהיה 100 ולא 120</w:t>
+      </w:r>
     </w:p>
     <w:p>
       <w:pPr>
@@ -5879,7 +6985,7 @@
             <wp:cNvGraphicFramePr/>
             <a:graphic xmlns:a="http://schemas.openxmlformats.org/drawingml/2006/main">
               <a:graphicData uri="http://schemas.openxmlformats.org/drawingml/2006/chart">
-                <c:chart xmlns:c="http://schemas.openxmlformats.org/drawingml/2006/chart" xmlns:r="http://schemas.openxmlformats.org/officeDocument/2006/relationships" r:id="rId11"/>
+                <c:chart xmlns:c="http://schemas.openxmlformats.org/drawingml/2006/chart" xmlns:r="http://schemas.openxmlformats.org/officeDocument/2006/relationships" r:id="rId13"/>
               </a:graphicData>
             </a:graphic>
           </wp:inline>
@@ -5956,7 +7062,6 @@
           <w:szCs w:val="24"/>
           <w:rtl/>
         </w:rPr>
-        <w:lastRenderedPageBreak/>
         <w:t xml:space="preserve">נגד סוכן אלפא בטא עם היוריסטיקת </w:t>
       </w:r>
       <w:r>
@@ -6072,6 +7177,98 @@
           <w:rtl/>
         </w:rPr>
         <w:t>זמני ריצה</w:t>
+      </w:r>
+    </w:p>
+    <w:p>
+      <w:pPr>
+        <w:bidi/>
+        <w:rPr>
+          <w:sz w:val="24"/>
+          <w:szCs w:val="24"/>
+          <w:rtl/>
+        </w:rPr>
+      </w:pPr>
+      <w:r>
+        <w:rPr>
+          <w:rFonts w:hint="cs"/>
+          <w:sz w:val="24"/>
+          <w:szCs w:val="24"/>
+          <w:rtl/>
+        </w:rPr>
+        <w:t xml:space="preserve">במשחק שלנו, הלוח יכול להיות גדול מאוד, ואף להיות תלת ממדי. בנוסף לכך, כאשר מגדילים את כמות השחקנים, על מנת להגיע לתוצאות טובות, על שחקני החיפוש להגדיל את עומק עץ החיפוש. </w:t>
+      </w:r>
+    </w:p>
+    <w:p>
+      <w:pPr>
+        <w:bidi/>
+        <w:rPr>
+          <w:sz w:val="24"/>
+          <w:szCs w:val="24"/>
+          <w:rtl/>
+        </w:rPr>
+      </w:pPr>
+      <w:r>
+        <w:rPr>
+          <w:rFonts w:hint="cs"/>
+          <w:sz w:val="24"/>
+          <w:szCs w:val="24"/>
+          <w:rtl/>
+        </w:rPr>
+        <w:t>לפיכך, על מנת להריץ משחקים בזמן פיזבילי, היה לנו לאפטם את זמני הריצה, ע"י עדכון דינמי של מפות הרצפים בלוח, כאשר העדכון מבוצע אך ורק באזור קטן סביב הדיסקית שהונחה אחרונה</w:t>
+      </w:r>
+      <w:r>
+        <w:rPr>
+          <w:rFonts w:hint="cs"/>
+          <w:sz w:val="24"/>
+          <w:szCs w:val="24"/>
+          <w:rtl/>
+        </w:rPr>
+        <w:t>, שאינו תלוי בגודל הלוח</w:t>
+      </w:r>
+      <w:r>
+        <w:rPr>
+          <w:rFonts w:hint="cs"/>
+          <w:sz w:val="24"/>
+          <w:szCs w:val="24"/>
+          <w:rtl/>
+        </w:rPr>
+        <w:t xml:space="preserve">. </w:t>
+      </w:r>
+    </w:p>
+    <w:p>
+      <w:pPr>
+        <w:bidi/>
+        <w:rPr>
+          <w:rFonts w:hint="cs"/>
+          <w:sz w:val="24"/>
+          <w:szCs w:val="24"/>
+          <w:rtl/>
+        </w:rPr>
+      </w:pPr>
+      <w:r>
+        <w:rPr>
+          <w:rFonts w:hint="cs"/>
+          <w:sz w:val="24"/>
+          <w:szCs w:val="24"/>
+          <w:rtl/>
+        </w:rPr>
+        <w:t xml:space="preserve">את זמני הריצה המוצגים בטבלה, בדקנו על לוח בגודל </w:t>
+      </w:r>
+      <w:r>
+        <w:rPr>
+          <w:sz w:val="24"/>
+          <w:szCs w:val="24"/>
+        </w:rPr>
+        <w:t>(6,7,1)</w:t>
+      </w:r>
+      <w:r>
+        <w:rPr>
+          <w:rFonts w:hint="cs"/>
+          <w:sz w:val="24"/>
+          <w:szCs w:val="24"/>
+          <w:rtl/>
+        </w:rPr>
+        <w:t xml:space="preserve">. </w:t>
       </w:r>
     </w:p>
     <w:tbl>
@@ -6106,6 +7303,7 @@
                 <w:szCs w:val="24"/>
                 <w:rtl/>
               </w:rPr>
+              <w:lastRenderedPageBreak/>
               <w:t>שחקן</w:t>
             </w:r>
           </w:p>
@@ -6131,6 +7329,15 @@
                 <w:rtl/>
               </w:rPr>
               <w:t>זמן ריצה ממוצע למהלך</w:t>
+            </w:r>
+            <w:r>
+              <w:rPr>
+                <w:rFonts w:hint="cs"/>
+                <w:sz w:val="24"/>
+                <w:szCs w:val="24"/>
+                <w:rtl/>
+              </w:rPr>
+              <w:t>(ב-100 משחקים)</w:t>
             </w:r>
           </w:p>
         </w:tc>
@@ -6201,14 +7408,7 @@
                 <w:sz w:val="24"/>
                 <w:szCs w:val="24"/>
               </w:rPr>
-              <w:t xml:space="preserve">Minmax depth </w:t>
-            </w:r>
-            <w:r>
-              <w:rPr>
-                <w:sz w:val="24"/>
-                <w:szCs w:val="24"/>
-              </w:rPr>
-              <w:t>2</w:t>
+              <w:t>Minmax depth 2</w:t>
             </w:r>
           </w:p>
         </w:tc>
@@ -6254,14 +7454,7 @@
                 <w:sz w:val="24"/>
                 <w:szCs w:val="24"/>
               </w:rPr>
-              <w:t xml:space="preserve">Minmax depth </w:t>
-            </w:r>
-            <w:r>
-              <w:rPr>
-                <w:sz w:val="24"/>
-                <w:szCs w:val="24"/>
-              </w:rPr>
-              <w:t>3</w:t>
+              <w:t>Minmax depth 3</w:t>
             </w:r>
           </w:p>
         </w:tc>
@@ -6307,14 +7500,7 @@
                 <w:sz w:val="24"/>
                 <w:szCs w:val="24"/>
               </w:rPr>
-              <w:t xml:space="preserve">Minmax depth </w:t>
-            </w:r>
-            <w:r>
-              <w:rPr>
-                <w:sz w:val="24"/>
-                <w:szCs w:val="24"/>
-              </w:rPr>
-              <w:t>4</w:t>
+              <w:t>Minmax depth 4</w:t>
             </w:r>
           </w:p>
         </w:tc>
@@ -6360,14 +7546,7 @@
                 <w:sz w:val="24"/>
                 <w:szCs w:val="24"/>
               </w:rPr>
-              <w:t xml:space="preserve">Minmax depth </w:t>
-            </w:r>
-            <w:r>
-              <w:rPr>
-                <w:sz w:val="24"/>
-                <w:szCs w:val="24"/>
-              </w:rPr>
-              <w:t>5</w:t>
+              <w:t>Minmax depth 5</w:t>
             </w:r>
           </w:p>
         </w:tc>
@@ -6461,14 +7640,7 @@
                 <w:sz w:val="24"/>
                 <w:szCs w:val="24"/>
               </w:rPr>
-              <w:t xml:space="preserve">Alpha beta depth </w:t>
-            </w:r>
-            <w:r>
-              <w:rPr>
-                <w:sz w:val="24"/>
-                <w:szCs w:val="24"/>
-              </w:rPr>
-              <w:t>2</w:t>
+              <w:t>Alpha beta depth 2</w:t>
             </w:r>
           </w:p>
         </w:tc>
@@ -6516,14 +7688,7 @@
                 <w:sz w:val="24"/>
                 <w:szCs w:val="24"/>
               </w:rPr>
-              <w:t xml:space="preserve">Alpha beta depth </w:t>
-            </w:r>
-            <w:r>
-              <w:rPr>
-                <w:sz w:val="24"/>
-                <w:szCs w:val="24"/>
-              </w:rPr>
-              <w:t>3</w:t>
+              <w:t>Alpha beta depth 3</w:t>
             </w:r>
           </w:p>
         </w:tc>
@@ -6571,14 +7736,7 @@
                 <w:sz w:val="24"/>
                 <w:szCs w:val="24"/>
               </w:rPr>
-              <w:t xml:space="preserve">Alpha beta depth </w:t>
-            </w:r>
-            <w:r>
-              <w:rPr>
-                <w:sz w:val="24"/>
-                <w:szCs w:val="24"/>
-              </w:rPr>
-              <w:t>4</w:t>
+              <w:t>Alpha beta depth 4</w:t>
             </w:r>
           </w:p>
         </w:tc>
@@ -6590,7 +7748,6 @@
             <w:pPr>
               <w:bidi/>
               <w:rPr>
-                <w:rFonts w:hint="cs"/>
                 <w:sz w:val="24"/>
                 <w:szCs w:val="24"/>
                 <w:rtl/>
@@ -6627,14 +7784,7 @@
                 <w:sz w:val="24"/>
                 <w:szCs w:val="24"/>
               </w:rPr>
-              <w:t xml:space="preserve">Alpha beta depth </w:t>
-            </w:r>
-            <w:r>
-              <w:rPr>
-                <w:sz w:val="24"/>
-                <w:szCs w:val="24"/>
-              </w:rPr>
-              <w:t>5</w:t>
+              <w:t>Alpha beta depth 5</w:t>
             </w:r>
           </w:p>
         </w:tc>
@@ -6675,21 +7825,12 @@
                 <w:rtl/>
               </w:rPr>
             </w:pPr>
-            <w:proofErr w:type="spellStart"/>
             <w:r>
               <w:rPr>
                 <w:sz w:val="24"/>
                 <w:szCs w:val="24"/>
               </w:rPr>
-              <w:t>Rl</w:t>
-            </w:r>
-            <w:proofErr w:type="spellEnd"/>
-            <w:r>
-              <w:rPr>
-                <w:sz w:val="24"/>
-                <w:szCs w:val="24"/>
-              </w:rPr>
-              <w:t xml:space="preserve"> agent</w:t>
+              <w:t>Rl agent</w:t>
             </w:r>
           </w:p>
         </w:tc>
@@ -6718,134 +7859,6 @@
           </w:p>
         </w:tc>
       </w:tr>
-      <w:tr>
-        <w:tc>
-          <w:tcPr>
-            <w:tcW w:w="4675" w:type="dxa"/>
-          </w:tcPr>
-          <w:p>
-            <w:pPr>
-              <w:bidi/>
-              <w:rPr>
-                <w:sz w:val="24"/>
-                <w:szCs w:val="24"/>
-                <w:rtl/>
-              </w:rPr>
-            </w:pPr>
-          </w:p>
-        </w:tc>
-        <w:tc>
-          <w:tcPr>
-            <w:tcW w:w="4675" w:type="dxa"/>
-          </w:tcPr>
-          <w:p>
-            <w:pPr>
-              <w:bidi/>
-              <w:rPr>
-                <w:sz w:val="24"/>
-                <w:szCs w:val="24"/>
-                <w:rtl/>
-              </w:rPr>
-            </w:pPr>
-          </w:p>
-        </w:tc>
-      </w:tr>
-      <w:tr>
-        <w:tc>
-          <w:tcPr>
-            <w:tcW w:w="4675" w:type="dxa"/>
-          </w:tcPr>
-          <w:p>
-            <w:pPr>
-              <w:bidi/>
-              <w:rPr>
-                <w:sz w:val="24"/>
-                <w:szCs w:val="24"/>
-                <w:rtl/>
-              </w:rPr>
-            </w:pPr>
-          </w:p>
-        </w:tc>
-        <w:tc>
-          <w:tcPr>
-            <w:tcW w:w="4675" w:type="dxa"/>
-          </w:tcPr>
-          <w:p>
-            <w:pPr>
-              <w:bidi/>
-              <w:rPr>
-                <w:sz w:val="24"/>
-                <w:szCs w:val="24"/>
-                <w:rtl/>
-              </w:rPr>
-            </w:pPr>
-          </w:p>
-        </w:tc>
-      </w:tr>
-      <w:tr>
-        <w:tc>
-          <w:tcPr>
-            <w:tcW w:w="4675" w:type="dxa"/>
-          </w:tcPr>
-          <w:p>
-            <w:pPr>
-              <w:bidi/>
-              <w:rPr>
-                <w:sz w:val="24"/>
-                <w:szCs w:val="24"/>
-                <w:rtl/>
-              </w:rPr>
-            </w:pPr>
-          </w:p>
-        </w:tc>
-        <w:tc>
-          <w:tcPr>
-            <w:tcW w:w="4675" w:type="dxa"/>
-          </w:tcPr>
-          <w:p>
-            <w:pPr>
-              <w:bidi/>
-              <w:rPr>
-                <w:sz w:val="24"/>
-                <w:szCs w:val="24"/>
-                <w:rtl/>
-              </w:rPr>
-            </w:pPr>
-          </w:p>
-        </w:tc>
-      </w:tr>
-      <w:tr>
-        <w:tc>
-          <w:tcPr>
-            <w:tcW w:w="4675" w:type="dxa"/>
-          </w:tcPr>
-          <w:p>
-            <w:pPr>
-              <w:bidi/>
-              <w:rPr>
-                <w:sz w:val="24"/>
-                <w:szCs w:val="24"/>
-                <w:rtl/>
-              </w:rPr>
-            </w:pPr>
-          </w:p>
-        </w:tc>
-        <w:tc>
-          <w:tcPr>
-            <w:tcW w:w="4675" w:type="dxa"/>
-          </w:tcPr>
-          <w:p>
-            <w:pPr>
-              <w:bidi/>
-              <w:rPr>
-                <w:sz w:val="24"/>
-                <w:szCs w:val="24"/>
-                <w:rtl/>
-              </w:rPr>
-            </w:pPr>
-          </w:p>
-        </w:tc>
-      </w:tr>
     </w:tbl>
     <w:p>
       <w:pPr>
@@ -6853,16 +7866,6 @@
         <w:rPr>
           <w:sz w:val="24"/>
           <w:szCs w:val="24"/>
-          <w:rtl/>
-        </w:rPr>
-      </w:pPr>
-    </w:p>
-    <w:p>
-      <w:pPr>
-        <w:bidi/>
-        <w:rPr>
-          <w:sz w:val="28"/>
-          <w:szCs w:val="28"/>
           <w:rtl/>
         </w:rPr>
       </w:pPr>
@@ -7009,7 +8012,7 @@
           <w:szCs w:val="28"/>
         </w:rPr>
       </w:pPr>
-      <w:hyperlink r:id="rId12" w:history="1">
+      <w:hyperlink r:id="rId14" w:history="1">
         <w:r>
           <w:rPr>
             <w:rStyle w:val="Hyperlink"/>
@@ -7033,7 +8036,7 @@
           <w:szCs w:val="28"/>
         </w:rPr>
       </w:pPr>
-      <w:hyperlink r:id="rId13" w:history="1">
+      <w:hyperlink r:id="rId15" w:history="1">
         <w:r>
           <w:rPr>
             <w:rStyle w:val="Hyperlink"/>
@@ -7057,7 +8060,7 @@
           <w:szCs w:val="28"/>
         </w:rPr>
       </w:pPr>
-      <w:hyperlink r:id="rId14" w:history="1">
+      <w:hyperlink r:id="rId16" w:history="1">
         <w:r>
           <w:rPr>
             <w:rStyle w:val="Hyperlink"/>
@@ -7084,7 +8087,7 @@
           <w:u w:val="none"/>
         </w:rPr>
       </w:pPr>
-      <w:hyperlink r:id="rId15" w:history="1">
+      <w:hyperlink r:id="rId17" w:history="1">
         <w:r>
           <w:rPr>
             <w:rStyle w:val="Hyperlink"/>
@@ -7108,7 +8111,7 @@
           <w:szCs w:val="28"/>
         </w:rPr>
       </w:pPr>
-      <w:hyperlink r:id="rId16" w:history="1">
+      <w:hyperlink r:id="rId18" w:history="1">
         <w:r>
           <w:rPr>
             <w:rStyle w:val="Hyperlink"/>
@@ -7271,7 +8274,6 @@
         </w:numPr>
         <w:bidi/>
         <w:rPr>
-          <w:rFonts w:hint="cs"/>
           <w:sz w:val="28"/>
           <w:szCs w:val="28"/>
           <w:rtl/>
@@ -8311,7 +9313,6 @@
   <w:style w:type="character" w:default="1" w:styleId="DefaultParagraphFont">
     <w:name w:val="Default Paragraph Font"/>
     <w:uiPriority w:val="1"/>
-    <w:semiHidden/>
     <w:unhideWhenUsed/>
   </w:style>
   <w:style w:type="table" w:default="1" w:styleId="TableNormal">
@@ -8711,6 +9712,473 @@
 </file>
 
 <file path=word/charts/chart1.xml><?xml version="1.0" encoding="utf-8"?>
+<c:chartSpace xmlns:c="http://schemas.openxmlformats.org/drawingml/2006/chart" xmlns:a="http://schemas.openxmlformats.org/drawingml/2006/main" xmlns:r="http://schemas.openxmlformats.org/officeDocument/2006/relationships" xmlns:c16r2="http://schemas.microsoft.com/office/drawing/2015/06/chart">
+  <c:date1904 val="0"/>
+  <c:lang val="en-US"/>
+  <c:roundedCorners val="0"/>
+  <mc:AlternateContent xmlns:mc="http://schemas.openxmlformats.org/markup-compatibility/2006">
+    <mc:Choice xmlns:c14="http://schemas.microsoft.com/office/drawing/2007/8/2/chart" Requires="c14">
+      <c14:style val="102"/>
+    </mc:Choice>
+    <mc:Fallback>
+      <c:style val="2"/>
+    </mc:Fallback>
+  </mc:AlternateContent>
+  <c:chart>
+    <c:title>
+      <c:tx>
+        <c:rich>
+          <a:bodyPr rot="0" spcFirstLastPara="1" vertOverflow="ellipsis" vert="horz" wrap="square" anchor="ctr" anchorCtr="1"/>
+          <a:lstStyle/>
+          <a:p>
+            <a:pPr>
+              <a:defRPr sz="1400" b="0" i="0" u="none" strike="noStrike" kern="1200" spc="0" baseline="0">
+                <a:solidFill>
+                  <a:schemeClr val="tx1">
+                    <a:lumMod val="65000"/>
+                    <a:lumOff val="35000"/>
+                  </a:schemeClr>
+                </a:solidFill>
+                <a:latin typeface="+mn-lt"/>
+                <a:ea typeface="+mn-ea"/>
+                <a:cs typeface="+mn-cs"/>
+              </a:defRPr>
+            </a:pPr>
+            <a:r>
+              <a:rPr lang="en-US"/>
+              <a:t>Compare heiuristic with 3 players</a:t>
+            </a:r>
+          </a:p>
+        </c:rich>
+      </c:tx>
+      <c:overlay val="0"/>
+      <c:spPr>
+        <a:noFill/>
+        <a:ln>
+          <a:noFill/>
+        </a:ln>
+        <a:effectLst/>
+      </c:spPr>
+      <c:txPr>
+        <a:bodyPr rot="0" spcFirstLastPara="1" vertOverflow="ellipsis" vert="horz" wrap="square" anchor="ctr" anchorCtr="1"/>
+        <a:lstStyle/>
+        <a:p>
+          <a:pPr>
+            <a:defRPr sz="1400" b="0" i="0" u="none" strike="noStrike" kern="1200" spc="0" baseline="0">
+              <a:solidFill>
+                <a:schemeClr val="tx1">
+                  <a:lumMod val="65000"/>
+                  <a:lumOff val="35000"/>
+                </a:schemeClr>
+              </a:solidFill>
+              <a:latin typeface="+mn-lt"/>
+              <a:ea typeface="+mn-ea"/>
+              <a:cs typeface="+mn-cs"/>
+            </a:defRPr>
+          </a:pPr>
+          <a:endParaRPr lang="en-US"/>
+        </a:p>
+      </c:txPr>
+    </c:title>
+    <c:autoTitleDeleted val="0"/>
+    <c:plotArea>
+      <c:layout/>
+      <c:barChart>
+        <c:barDir val="col"/>
+        <c:grouping val="clustered"/>
+        <c:varyColors val="0"/>
+        <c:ser>
+          <c:idx val="0"/>
+          <c:order val="0"/>
+          <c:tx>
+            <c:strRef>
+              <c:f>Sheet1!$N$12</c:f>
+              <c:strCache>
+                <c:ptCount val="1"/>
+                <c:pt idx="0">
+                  <c:v>complex</c:v>
+                </c:pt>
+              </c:strCache>
+            </c:strRef>
+          </c:tx>
+          <c:spPr>
+            <a:solidFill>
+              <a:schemeClr val="accent1"/>
+            </a:solidFill>
+            <a:ln>
+              <a:noFill/>
+            </a:ln>
+            <a:effectLst/>
+          </c:spPr>
+          <c:invertIfNegative val="0"/>
+          <c:cat>
+            <c:strRef>
+              <c:f>Sheet1!$O$11:$R$11</c:f>
+              <c:strCache>
+                <c:ptCount val="4"/>
+                <c:pt idx="0">
+                  <c:v>vs 2 offensive</c:v>
+                </c:pt>
+                <c:pt idx="1">
+                  <c:v>vs 2 defensive</c:v>
+                </c:pt>
+                <c:pt idx="2">
+                  <c:v>vs offensive, defensive</c:v>
+                </c:pt>
+                <c:pt idx="3">
+                  <c:v>vs offensive, random</c:v>
+                </c:pt>
+              </c:strCache>
+            </c:strRef>
+          </c:cat>
+          <c:val>
+            <c:numRef>
+              <c:f>Sheet1!$O$12:$R$12</c:f>
+              <c:numCache>
+                <c:formatCode>General</c:formatCode>
+                <c:ptCount val="4"/>
+                <c:pt idx="0">
+                  <c:v>93</c:v>
+                </c:pt>
+                <c:pt idx="1">
+                  <c:v>84</c:v>
+                </c:pt>
+                <c:pt idx="2">
+                  <c:v>82</c:v>
+                </c:pt>
+                <c:pt idx="3">
+                  <c:v>98</c:v>
+                </c:pt>
+              </c:numCache>
+            </c:numRef>
+          </c:val>
+          <c:extLst>
+            <c:ext xmlns:c16="http://schemas.microsoft.com/office/drawing/2014/chart" uri="{C3380CC4-5D6E-409C-BE32-E72D297353CC}">
+              <c16:uniqueId val="{00000000-4711-471F-AA8E-A0B98EC7BEF6}"/>
+            </c:ext>
+          </c:extLst>
+        </c:ser>
+        <c:ser>
+          <c:idx val="1"/>
+          <c:order val="1"/>
+          <c:tx>
+            <c:strRef>
+              <c:f>Sheet1!$N$13</c:f>
+              <c:strCache>
+                <c:ptCount val="1"/>
+                <c:pt idx="0">
+                  <c:v>only_best_opponent</c:v>
+                </c:pt>
+              </c:strCache>
+            </c:strRef>
+          </c:tx>
+          <c:spPr>
+            <a:solidFill>
+              <a:schemeClr val="accent2"/>
+            </a:solidFill>
+            <a:ln>
+              <a:noFill/>
+            </a:ln>
+            <a:effectLst/>
+          </c:spPr>
+          <c:invertIfNegative val="0"/>
+          <c:cat>
+            <c:strRef>
+              <c:f>Sheet1!$O$11:$R$11</c:f>
+              <c:strCache>
+                <c:ptCount val="4"/>
+                <c:pt idx="0">
+                  <c:v>vs 2 offensive</c:v>
+                </c:pt>
+                <c:pt idx="1">
+                  <c:v>vs 2 defensive</c:v>
+                </c:pt>
+                <c:pt idx="2">
+                  <c:v>vs offensive, defensive</c:v>
+                </c:pt>
+                <c:pt idx="3">
+                  <c:v>vs offensive, random</c:v>
+                </c:pt>
+              </c:strCache>
+            </c:strRef>
+          </c:cat>
+          <c:val>
+            <c:numRef>
+              <c:f>Sheet1!$O$13:$R$13</c:f>
+              <c:numCache>
+                <c:formatCode>General</c:formatCode>
+                <c:ptCount val="4"/>
+                <c:pt idx="0">
+                  <c:v>90</c:v>
+                </c:pt>
+                <c:pt idx="1">
+                  <c:v>76</c:v>
+                </c:pt>
+                <c:pt idx="2">
+                  <c:v>74</c:v>
+                </c:pt>
+                <c:pt idx="3">
+                  <c:v>95</c:v>
+                </c:pt>
+              </c:numCache>
+            </c:numRef>
+          </c:val>
+          <c:extLst>
+            <c:ext xmlns:c16="http://schemas.microsoft.com/office/drawing/2014/chart" uri="{C3380CC4-5D6E-409C-BE32-E72D297353CC}">
+              <c16:uniqueId val="{00000001-4711-471F-AA8E-A0B98EC7BEF6}"/>
+            </c:ext>
+          </c:extLst>
+        </c:ser>
+        <c:dLbls>
+          <c:showLegendKey val="0"/>
+          <c:showVal val="0"/>
+          <c:showCatName val="0"/>
+          <c:showSerName val="0"/>
+          <c:showPercent val="0"/>
+          <c:showBubbleSize val="0"/>
+        </c:dLbls>
+        <c:gapWidth val="219"/>
+        <c:overlap val="-27"/>
+        <c:axId val="1493409199"/>
+        <c:axId val="1493417839"/>
+      </c:barChart>
+      <c:catAx>
+        <c:axId val="1493409199"/>
+        <c:scaling>
+          <c:orientation val="minMax"/>
+        </c:scaling>
+        <c:delete val="0"/>
+        <c:axPos val="b"/>
+        <c:numFmt formatCode="General" sourceLinked="1"/>
+        <c:majorTickMark val="none"/>
+        <c:minorTickMark val="none"/>
+        <c:tickLblPos val="nextTo"/>
+        <c:spPr>
+          <a:noFill/>
+          <a:ln w="9525" cap="flat" cmpd="sng" algn="ctr">
+            <a:solidFill>
+              <a:schemeClr val="tx1">
+                <a:lumMod val="15000"/>
+                <a:lumOff val="85000"/>
+              </a:schemeClr>
+            </a:solidFill>
+            <a:round/>
+          </a:ln>
+          <a:effectLst/>
+        </c:spPr>
+        <c:txPr>
+          <a:bodyPr rot="-60000000" spcFirstLastPara="1" vertOverflow="ellipsis" vert="horz" wrap="square" anchor="ctr" anchorCtr="1"/>
+          <a:lstStyle/>
+          <a:p>
+            <a:pPr>
+              <a:defRPr sz="900" b="0" i="0" u="none" strike="noStrike" kern="1200" baseline="0">
+                <a:solidFill>
+                  <a:schemeClr val="tx1">
+                    <a:lumMod val="65000"/>
+                    <a:lumOff val="35000"/>
+                  </a:schemeClr>
+                </a:solidFill>
+                <a:latin typeface="+mn-lt"/>
+                <a:ea typeface="+mn-ea"/>
+                <a:cs typeface="+mn-cs"/>
+              </a:defRPr>
+            </a:pPr>
+            <a:endParaRPr lang="en-US"/>
+          </a:p>
+        </c:txPr>
+        <c:crossAx val="1493417839"/>
+        <c:crosses val="autoZero"/>
+        <c:auto val="1"/>
+        <c:lblAlgn val="ctr"/>
+        <c:lblOffset val="100"/>
+        <c:noMultiLvlLbl val="0"/>
+      </c:catAx>
+      <c:valAx>
+        <c:axId val="1493417839"/>
+        <c:scaling>
+          <c:orientation val="minMax"/>
+        </c:scaling>
+        <c:delete val="0"/>
+        <c:axPos val="l"/>
+        <c:majorGridlines>
+          <c:spPr>
+            <a:ln w="9525" cap="flat" cmpd="sng" algn="ctr">
+              <a:solidFill>
+                <a:schemeClr val="tx1">
+                  <a:lumMod val="15000"/>
+                  <a:lumOff val="85000"/>
+                </a:schemeClr>
+              </a:solidFill>
+              <a:round/>
+            </a:ln>
+            <a:effectLst/>
+          </c:spPr>
+        </c:majorGridlines>
+        <c:title>
+          <c:tx>
+            <c:rich>
+              <a:bodyPr rot="-5400000" spcFirstLastPara="1" vertOverflow="ellipsis" vert="horz" wrap="square" anchor="ctr" anchorCtr="1"/>
+              <a:lstStyle/>
+              <a:p>
+                <a:pPr>
+                  <a:defRPr sz="1000" b="0" i="0" u="none" strike="noStrike" kern="1200" baseline="0">
+                    <a:solidFill>
+                      <a:schemeClr val="tx1">
+                        <a:lumMod val="65000"/>
+                        <a:lumOff val="35000"/>
+                      </a:schemeClr>
+                    </a:solidFill>
+                    <a:latin typeface="+mn-lt"/>
+                    <a:ea typeface="+mn-ea"/>
+                    <a:cs typeface="+mn-cs"/>
+                  </a:defRPr>
+                </a:pPr>
+                <a:r>
+                  <a:rPr lang="en-US"/>
+                  <a:t>winning percentage (on 100 games)</a:t>
+                </a:r>
+              </a:p>
+            </c:rich>
+          </c:tx>
+          <c:overlay val="0"/>
+          <c:spPr>
+            <a:noFill/>
+            <a:ln>
+              <a:noFill/>
+            </a:ln>
+            <a:effectLst/>
+          </c:spPr>
+          <c:txPr>
+            <a:bodyPr rot="-5400000" spcFirstLastPara="1" vertOverflow="ellipsis" vert="horz" wrap="square" anchor="ctr" anchorCtr="1"/>
+            <a:lstStyle/>
+            <a:p>
+              <a:pPr>
+                <a:defRPr sz="1000" b="0" i="0" u="none" strike="noStrike" kern="1200" baseline="0">
+                  <a:solidFill>
+                    <a:schemeClr val="tx1">
+                      <a:lumMod val="65000"/>
+                      <a:lumOff val="35000"/>
+                    </a:schemeClr>
+                  </a:solidFill>
+                  <a:latin typeface="+mn-lt"/>
+                  <a:ea typeface="+mn-ea"/>
+                  <a:cs typeface="+mn-cs"/>
+                </a:defRPr>
+              </a:pPr>
+              <a:endParaRPr lang="en-US"/>
+            </a:p>
+          </c:txPr>
+        </c:title>
+        <c:numFmt formatCode="General" sourceLinked="1"/>
+        <c:majorTickMark val="none"/>
+        <c:minorTickMark val="none"/>
+        <c:tickLblPos val="nextTo"/>
+        <c:spPr>
+          <a:noFill/>
+          <a:ln>
+            <a:noFill/>
+          </a:ln>
+          <a:effectLst/>
+        </c:spPr>
+        <c:txPr>
+          <a:bodyPr rot="-60000000" spcFirstLastPara="1" vertOverflow="ellipsis" vert="horz" wrap="square" anchor="ctr" anchorCtr="1"/>
+          <a:lstStyle/>
+          <a:p>
+            <a:pPr>
+              <a:defRPr sz="900" b="0" i="0" u="none" strike="noStrike" kern="1200" baseline="0">
+                <a:solidFill>
+                  <a:schemeClr val="tx1">
+                    <a:lumMod val="65000"/>
+                    <a:lumOff val="35000"/>
+                  </a:schemeClr>
+                </a:solidFill>
+                <a:latin typeface="+mn-lt"/>
+                <a:ea typeface="+mn-ea"/>
+                <a:cs typeface="+mn-cs"/>
+              </a:defRPr>
+            </a:pPr>
+            <a:endParaRPr lang="en-US"/>
+          </a:p>
+        </c:txPr>
+        <c:crossAx val="1493409199"/>
+        <c:crosses val="autoZero"/>
+        <c:crossBetween val="between"/>
+      </c:valAx>
+      <c:spPr>
+        <a:noFill/>
+        <a:ln>
+          <a:noFill/>
+        </a:ln>
+        <a:effectLst/>
+      </c:spPr>
+    </c:plotArea>
+    <c:legend>
+      <c:legendPos val="b"/>
+      <c:overlay val="0"/>
+      <c:spPr>
+        <a:noFill/>
+        <a:ln>
+          <a:noFill/>
+        </a:ln>
+        <a:effectLst/>
+      </c:spPr>
+      <c:txPr>
+        <a:bodyPr rot="0" spcFirstLastPara="1" vertOverflow="ellipsis" vert="horz" wrap="square" anchor="ctr" anchorCtr="1"/>
+        <a:lstStyle/>
+        <a:p>
+          <a:pPr>
+            <a:defRPr sz="900" b="0" i="0" u="none" strike="noStrike" kern="1200" baseline="0">
+              <a:solidFill>
+                <a:schemeClr val="tx1">
+                  <a:lumMod val="65000"/>
+                  <a:lumOff val="35000"/>
+                </a:schemeClr>
+              </a:solidFill>
+              <a:latin typeface="+mn-lt"/>
+              <a:ea typeface="+mn-ea"/>
+              <a:cs typeface="+mn-cs"/>
+            </a:defRPr>
+          </a:pPr>
+          <a:endParaRPr lang="en-US"/>
+        </a:p>
+      </c:txPr>
+    </c:legend>
+    <c:plotVisOnly val="1"/>
+    <c:dispBlanksAs val="gap"/>
+    <c:showDLblsOverMax val="0"/>
+  </c:chart>
+  <c:spPr>
+    <a:solidFill>
+      <a:schemeClr val="bg1"/>
+    </a:solidFill>
+    <a:ln w="9525" cap="flat" cmpd="sng" algn="ctr">
+      <a:solidFill>
+        <a:schemeClr val="tx1">
+          <a:lumMod val="15000"/>
+          <a:lumOff val="85000"/>
+        </a:schemeClr>
+      </a:solidFill>
+      <a:round/>
+    </a:ln>
+    <a:effectLst/>
+  </c:spPr>
+  <c:txPr>
+    <a:bodyPr/>
+    <a:lstStyle/>
+    <a:p>
+      <a:pPr>
+        <a:defRPr/>
+      </a:pPr>
+      <a:endParaRPr lang="en-US"/>
+    </a:p>
+  </c:txPr>
+  <c:externalData r:id="rId3">
+    <c:autoUpdate val="0"/>
+  </c:externalData>
+</c:chartSpace>
+</file>
+
+<file path=word/charts/chart2.xml><?xml version="1.0" encoding="utf-8"?>
 <c:chartSpace xmlns:c="http://schemas.openxmlformats.org/drawingml/2006/chart" xmlns:a="http://schemas.openxmlformats.org/drawingml/2006/main" xmlns:r="http://schemas.openxmlformats.org/officeDocument/2006/relationships" xmlns:c16r2="http://schemas.microsoft.com/office/drawing/2015/06/chart">
   <c:date1904 val="0"/>
   <c:lang val="en-US"/>
@@ -9260,7 +10728,550 @@
 </cs:colorStyle>
 </file>
 
+<file path=word/charts/colors2.xml><?xml version="1.0" encoding="utf-8"?>
+<cs:colorStyle xmlns:cs="http://schemas.microsoft.com/office/drawing/2012/chartStyle" xmlns:a="http://schemas.openxmlformats.org/drawingml/2006/main" meth="cycle" id="10">
+  <a:schemeClr val="accent1"/>
+  <a:schemeClr val="accent2"/>
+  <a:schemeClr val="accent3"/>
+  <a:schemeClr val="accent4"/>
+  <a:schemeClr val="accent5"/>
+  <a:schemeClr val="accent6"/>
+  <cs:variation/>
+  <cs:variation>
+    <a:lumMod val="60000"/>
+  </cs:variation>
+  <cs:variation>
+    <a:lumMod val="80000"/>
+    <a:lumOff val="20000"/>
+  </cs:variation>
+  <cs:variation>
+    <a:lumMod val="80000"/>
+  </cs:variation>
+  <cs:variation>
+    <a:lumMod val="60000"/>
+    <a:lumOff val="40000"/>
+  </cs:variation>
+  <cs:variation>
+    <a:lumMod val="50000"/>
+  </cs:variation>
+  <cs:variation>
+    <a:lumMod val="70000"/>
+    <a:lumOff val="30000"/>
+  </cs:variation>
+  <cs:variation>
+    <a:lumMod val="70000"/>
+  </cs:variation>
+  <cs:variation>
+    <a:lumMod val="50000"/>
+    <a:lumOff val="50000"/>
+  </cs:variation>
+</cs:colorStyle>
+</file>
+
 <file path=word/charts/style1.xml><?xml version="1.0" encoding="utf-8"?>
+<cs:chartStyle xmlns:cs="http://schemas.microsoft.com/office/drawing/2012/chartStyle" xmlns:a="http://schemas.openxmlformats.org/drawingml/2006/main" id="201">
+  <cs:axisTitle>
+    <cs:lnRef idx="0"/>
+    <cs:fillRef idx="0"/>
+    <cs:effectRef idx="0"/>
+    <cs:fontRef idx="minor">
+      <a:schemeClr val="tx1">
+        <a:lumMod val="65000"/>
+        <a:lumOff val="35000"/>
+      </a:schemeClr>
+    </cs:fontRef>
+    <cs:defRPr sz="1000" kern="1200"/>
+  </cs:axisTitle>
+  <cs:categoryAxis>
+    <cs:lnRef idx="0"/>
+    <cs:fillRef idx="0"/>
+    <cs:effectRef idx="0"/>
+    <cs:fontRef idx="minor">
+      <a:schemeClr val="tx1">
+        <a:lumMod val="65000"/>
+        <a:lumOff val="35000"/>
+      </a:schemeClr>
+    </cs:fontRef>
+    <cs:spPr>
+      <a:ln w="9525" cap="flat" cmpd="sng" algn="ctr">
+        <a:solidFill>
+          <a:schemeClr val="tx1">
+            <a:lumMod val="15000"/>
+            <a:lumOff val="85000"/>
+          </a:schemeClr>
+        </a:solidFill>
+        <a:round/>
+      </a:ln>
+    </cs:spPr>
+    <cs:defRPr sz="900" kern="1200"/>
+  </cs:categoryAxis>
+  <cs:chartArea mods="allowNoFillOverride allowNoLineOverride">
+    <cs:lnRef idx="0"/>
+    <cs:fillRef idx="0"/>
+    <cs:effectRef idx="0"/>
+    <cs:fontRef idx="minor">
+      <a:schemeClr val="tx1"/>
+    </cs:fontRef>
+    <cs:spPr>
+      <a:solidFill>
+        <a:schemeClr val="bg1"/>
+      </a:solidFill>
+      <a:ln w="9525" cap="flat" cmpd="sng" algn="ctr">
+        <a:solidFill>
+          <a:schemeClr val="tx1">
+            <a:lumMod val="15000"/>
+            <a:lumOff val="85000"/>
+          </a:schemeClr>
+        </a:solidFill>
+        <a:round/>
+      </a:ln>
+    </cs:spPr>
+    <cs:defRPr sz="1000" kern="1200"/>
+  </cs:chartArea>
+  <cs:dataLabel>
+    <cs:lnRef idx="0"/>
+    <cs:fillRef idx="0"/>
+    <cs:effectRef idx="0"/>
+    <cs:fontRef idx="minor">
+      <a:schemeClr val="tx1">
+        <a:lumMod val="75000"/>
+        <a:lumOff val="25000"/>
+      </a:schemeClr>
+    </cs:fontRef>
+    <cs:defRPr sz="900" kern="1200"/>
+  </cs:dataLabel>
+  <cs:dataLabelCallout>
+    <cs:lnRef idx="0"/>
+    <cs:fillRef idx="0"/>
+    <cs:effectRef idx="0"/>
+    <cs:fontRef idx="minor">
+      <a:schemeClr val="dk1">
+        <a:lumMod val="65000"/>
+        <a:lumOff val="35000"/>
+      </a:schemeClr>
+    </cs:fontRef>
+    <cs:spPr>
+      <a:solidFill>
+        <a:schemeClr val="lt1"/>
+      </a:solidFill>
+      <a:ln>
+        <a:solidFill>
+          <a:schemeClr val="dk1">
+            <a:lumMod val="25000"/>
+            <a:lumOff val="75000"/>
+          </a:schemeClr>
+        </a:solidFill>
+      </a:ln>
+    </cs:spPr>
+    <cs:defRPr sz="900" kern="1200"/>
+    <cs:bodyPr rot="0" spcFirstLastPara="1" vertOverflow="clip" horzOverflow="clip" vert="horz" wrap="square" lIns="36576" tIns="18288" rIns="36576" bIns="18288" anchor="ctr" anchorCtr="1">
+      <a:spAutoFit/>
+    </cs:bodyPr>
+  </cs:dataLabelCallout>
+  <cs:dataPoint>
+    <cs:lnRef idx="0"/>
+    <cs:fillRef idx="1">
+      <cs:styleClr val="auto"/>
+    </cs:fillRef>
+    <cs:effectRef idx="0"/>
+    <cs:fontRef idx="minor">
+      <a:schemeClr val="tx1"/>
+    </cs:fontRef>
+  </cs:dataPoint>
+  <cs:dataPoint3D>
+    <cs:lnRef idx="0"/>
+    <cs:fillRef idx="1">
+      <cs:styleClr val="auto"/>
+    </cs:fillRef>
+    <cs:effectRef idx="0"/>
+    <cs:fontRef idx="minor">
+      <a:schemeClr val="tx1"/>
+    </cs:fontRef>
+  </cs:dataPoint3D>
+  <cs:dataPointLine>
+    <cs:lnRef idx="0">
+      <cs:styleClr val="auto"/>
+    </cs:lnRef>
+    <cs:fillRef idx="1"/>
+    <cs:effectRef idx="0"/>
+    <cs:fontRef idx="minor">
+      <a:schemeClr val="tx1"/>
+    </cs:fontRef>
+    <cs:spPr>
+      <a:ln w="28575" cap="rnd">
+        <a:solidFill>
+          <a:schemeClr val="phClr"/>
+        </a:solidFill>
+        <a:round/>
+      </a:ln>
+    </cs:spPr>
+  </cs:dataPointLine>
+  <cs:dataPointMarker>
+    <cs:lnRef idx="0">
+      <cs:styleClr val="auto"/>
+    </cs:lnRef>
+    <cs:fillRef idx="1">
+      <cs:styleClr val="auto"/>
+    </cs:fillRef>
+    <cs:effectRef idx="0"/>
+    <cs:fontRef idx="minor">
+      <a:schemeClr val="tx1"/>
+    </cs:fontRef>
+    <cs:spPr>
+      <a:ln w="9525">
+        <a:solidFill>
+          <a:schemeClr val="phClr"/>
+        </a:solidFill>
+      </a:ln>
+    </cs:spPr>
+  </cs:dataPointMarker>
+  <cs:dataPointMarkerLayout symbol="circle" size="5"/>
+  <cs:dataPointWireframe>
+    <cs:lnRef idx="0">
+      <cs:styleClr val="auto"/>
+    </cs:lnRef>
+    <cs:fillRef idx="1"/>
+    <cs:effectRef idx="0"/>
+    <cs:fontRef idx="minor">
+      <a:schemeClr val="tx1"/>
+    </cs:fontRef>
+    <cs:spPr>
+      <a:ln w="9525" cap="rnd">
+        <a:solidFill>
+          <a:schemeClr val="phClr"/>
+        </a:solidFill>
+        <a:round/>
+      </a:ln>
+    </cs:spPr>
+  </cs:dataPointWireframe>
+  <cs:dataTable>
+    <cs:lnRef idx="0"/>
+    <cs:fillRef idx="0"/>
+    <cs:effectRef idx="0"/>
+    <cs:fontRef idx="minor">
+      <a:schemeClr val="tx1">
+        <a:lumMod val="65000"/>
+        <a:lumOff val="35000"/>
+      </a:schemeClr>
+    </cs:fontRef>
+    <cs:spPr>
+      <a:noFill/>
+      <a:ln w="9525" cap="flat" cmpd="sng" algn="ctr">
+        <a:solidFill>
+          <a:schemeClr val="tx1">
+            <a:lumMod val="15000"/>
+            <a:lumOff val="85000"/>
+          </a:schemeClr>
+        </a:solidFill>
+        <a:round/>
+      </a:ln>
+    </cs:spPr>
+    <cs:defRPr sz="900" kern="1200"/>
+  </cs:dataTable>
+  <cs:downBar>
+    <cs:lnRef idx="0"/>
+    <cs:fillRef idx="0"/>
+    <cs:effectRef idx="0"/>
+    <cs:fontRef idx="minor">
+      <a:schemeClr val="dk1"/>
+    </cs:fontRef>
+    <cs:spPr>
+      <a:solidFill>
+        <a:schemeClr val="dk1">
+          <a:lumMod val="65000"/>
+          <a:lumOff val="35000"/>
+        </a:schemeClr>
+      </a:solidFill>
+      <a:ln w="9525">
+        <a:solidFill>
+          <a:schemeClr val="tx1">
+            <a:lumMod val="65000"/>
+            <a:lumOff val="35000"/>
+          </a:schemeClr>
+        </a:solidFill>
+      </a:ln>
+    </cs:spPr>
+  </cs:downBar>
+  <cs:dropLine>
+    <cs:lnRef idx="0"/>
+    <cs:fillRef idx="0"/>
+    <cs:effectRef idx="0"/>
+    <cs:fontRef idx="minor">
+      <a:schemeClr val="tx1"/>
+    </cs:fontRef>
+    <cs:spPr>
+      <a:ln w="9525" cap="flat" cmpd="sng" algn="ctr">
+        <a:solidFill>
+          <a:schemeClr val="tx1">
+            <a:lumMod val="35000"/>
+            <a:lumOff val="65000"/>
+          </a:schemeClr>
+        </a:solidFill>
+        <a:round/>
+      </a:ln>
+    </cs:spPr>
+  </cs:dropLine>
+  <cs:errorBar>
+    <cs:lnRef idx="0"/>
+    <cs:fillRef idx="0"/>
+    <cs:effectRef idx="0"/>
+    <cs:fontRef idx="minor">
+      <a:schemeClr val="tx1"/>
+    </cs:fontRef>
+    <cs:spPr>
+      <a:ln w="9525" cap="flat" cmpd="sng" algn="ctr">
+        <a:solidFill>
+          <a:schemeClr val="tx1">
+            <a:lumMod val="65000"/>
+            <a:lumOff val="35000"/>
+          </a:schemeClr>
+        </a:solidFill>
+        <a:round/>
+      </a:ln>
+    </cs:spPr>
+  </cs:errorBar>
+  <cs:floor>
+    <cs:lnRef idx="0"/>
+    <cs:fillRef idx="0"/>
+    <cs:effectRef idx="0"/>
+    <cs:fontRef idx="minor">
+      <a:schemeClr val="tx1"/>
+    </cs:fontRef>
+    <cs:spPr>
+      <a:noFill/>
+      <a:ln>
+        <a:noFill/>
+      </a:ln>
+    </cs:spPr>
+  </cs:floor>
+  <cs:gridlineMajor>
+    <cs:lnRef idx="0"/>
+    <cs:fillRef idx="0"/>
+    <cs:effectRef idx="0"/>
+    <cs:fontRef idx="minor">
+      <a:schemeClr val="tx1"/>
+    </cs:fontRef>
+    <cs:spPr>
+      <a:ln w="9525" cap="flat" cmpd="sng" algn="ctr">
+        <a:solidFill>
+          <a:schemeClr val="tx1">
+            <a:lumMod val="15000"/>
+            <a:lumOff val="85000"/>
+          </a:schemeClr>
+        </a:solidFill>
+        <a:round/>
+      </a:ln>
+    </cs:spPr>
+  </cs:gridlineMajor>
+  <cs:gridlineMinor>
+    <cs:lnRef idx="0"/>
+    <cs:fillRef idx="0"/>
+    <cs:effectRef idx="0"/>
+    <cs:fontRef idx="minor">
+      <a:schemeClr val="tx1"/>
+    </cs:fontRef>
+    <cs:spPr>
+      <a:ln w="9525" cap="flat" cmpd="sng" algn="ctr">
+        <a:solidFill>
+          <a:schemeClr val="tx1">
+            <a:lumMod val="5000"/>
+            <a:lumOff val="95000"/>
+          </a:schemeClr>
+        </a:solidFill>
+        <a:round/>
+      </a:ln>
+    </cs:spPr>
+  </cs:gridlineMinor>
+  <cs:hiLoLine>
+    <cs:lnRef idx="0"/>
+    <cs:fillRef idx="0"/>
+    <cs:effectRef idx="0"/>
+    <cs:fontRef idx="minor">
+      <a:schemeClr val="tx1"/>
+    </cs:fontRef>
+    <cs:spPr>
+      <a:ln w="9525" cap="flat" cmpd="sng" algn="ctr">
+        <a:solidFill>
+          <a:schemeClr val="tx1">
+            <a:lumMod val="75000"/>
+            <a:lumOff val="25000"/>
+          </a:schemeClr>
+        </a:solidFill>
+        <a:round/>
+      </a:ln>
+    </cs:spPr>
+  </cs:hiLoLine>
+  <cs:leaderLine>
+    <cs:lnRef idx="0"/>
+    <cs:fillRef idx="0"/>
+    <cs:effectRef idx="0"/>
+    <cs:fontRef idx="minor">
+      <a:schemeClr val="tx1"/>
+    </cs:fontRef>
+    <cs:spPr>
+      <a:ln w="9525" cap="flat" cmpd="sng" algn="ctr">
+        <a:solidFill>
+          <a:schemeClr val="tx1">
+            <a:lumMod val="35000"/>
+            <a:lumOff val="65000"/>
+          </a:schemeClr>
+        </a:solidFill>
+        <a:round/>
+      </a:ln>
+    </cs:spPr>
+  </cs:leaderLine>
+  <cs:legend>
+    <cs:lnRef idx="0"/>
+    <cs:fillRef idx="0"/>
+    <cs:effectRef idx="0"/>
+    <cs:fontRef idx="minor">
+      <a:schemeClr val="tx1">
+        <a:lumMod val="65000"/>
+        <a:lumOff val="35000"/>
+      </a:schemeClr>
+    </cs:fontRef>
+    <cs:defRPr sz="900" kern="1200"/>
+  </cs:legend>
+  <cs:plotArea mods="allowNoFillOverride allowNoLineOverride">
+    <cs:lnRef idx="0"/>
+    <cs:fillRef idx="0"/>
+    <cs:effectRef idx="0"/>
+    <cs:fontRef idx="minor">
+      <a:schemeClr val="tx1"/>
+    </cs:fontRef>
+  </cs:plotArea>
+  <cs:plotArea3D mods="allowNoFillOverride allowNoLineOverride">
+    <cs:lnRef idx="0"/>
+    <cs:fillRef idx="0"/>
+    <cs:effectRef idx="0"/>
+    <cs:fontRef idx="minor">
+      <a:schemeClr val="tx1"/>
+    </cs:fontRef>
+  </cs:plotArea3D>
+  <cs:seriesAxis>
+    <cs:lnRef idx="0"/>
+    <cs:fillRef idx="0"/>
+    <cs:effectRef idx="0"/>
+    <cs:fontRef idx="minor">
+      <a:schemeClr val="tx1">
+        <a:lumMod val="65000"/>
+        <a:lumOff val="35000"/>
+      </a:schemeClr>
+    </cs:fontRef>
+    <cs:defRPr sz="900" kern="1200"/>
+  </cs:seriesAxis>
+  <cs:seriesLine>
+    <cs:lnRef idx="0"/>
+    <cs:fillRef idx="0"/>
+    <cs:effectRef idx="0"/>
+    <cs:fontRef idx="minor">
+      <a:schemeClr val="tx1"/>
+    </cs:fontRef>
+    <cs:spPr>
+      <a:ln w="9525" cap="flat" cmpd="sng" algn="ctr">
+        <a:solidFill>
+          <a:schemeClr val="tx1">
+            <a:lumMod val="35000"/>
+            <a:lumOff val="65000"/>
+          </a:schemeClr>
+        </a:solidFill>
+        <a:round/>
+      </a:ln>
+    </cs:spPr>
+  </cs:seriesLine>
+  <cs:title>
+    <cs:lnRef idx="0"/>
+    <cs:fillRef idx="0"/>
+    <cs:effectRef idx="0"/>
+    <cs:fontRef idx="minor">
+      <a:schemeClr val="tx1">
+        <a:lumMod val="65000"/>
+        <a:lumOff val="35000"/>
+      </a:schemeClr>
+    </cs:fontRef>
+    <cs:defRPr sz="1400" b="0" kern="1200" spc="0" baseline="0"/>
+  </cs:title>
+  <cs:trendline>
+    <cs:lnRef idx="0">
+      <cs:styleClr val="auto"/>
+    </cs:lnRef>
+    <cs:fillRef idx="0"/>
+    <cs:effectRef idx="0"/>
+    <cs:fontRef idx="minor">
+      <a:schemeClr val="tx1"/>
+    </cs:fontRef>
+    <cs:spPr>
+      <a:ln w="19050" cap="rnd">
+        <a:solidFill>
+          <a:schemeClr val="phClr"/>
+        </a:solidFill>
+        <a:prstDash val="sysDot"/>
+      </a:ln>
+    </cs:spPr>
+  </cs:trendline>
+  <cs:trendlineLabel>
+    <cs:lnRef idx="0"/>
+    <cs:fillRef idx="0"/>
+    <cs:effectRef idx="0"/>
+    <cs:fontRef idx="minor">
+      <a:schemeClr val="tx1">
+        <a:lumMod val="65000"/>
+        <a:lumOff val="35000"/>
+      </a:schemeClr>
+    </cs:fontRef>
+    <cs:defRPr sz="900" kern="1200"/>
+  </cs:trendlineLabel>
+  <cs:upBar>
+    <cs:lnRef idx="0"/>
+    <cs:fillRef idx="0"/>
+    <cs:effectRef idx="0"/>
+    <cs:fontRef idx="minor">
+      <a:schemeClr val="dk1"/>
+    </cs:fontRef>
+    <cs:spPr>
+      <a:solidFill>
+        <a:schemeClr val="lt1"/>
+      </a:solidFill>
+      <a:ln w="9525">
+        <a:solidFill>
+          <a:schemeClr val="tx1">
+            <a:lumMod val="15000"/>
+            <a:lumOff val="85000"/>
+          </a:schemeClr>
+        </a:solidFill>
+      </a:ln>
+    </cs:spPr>
+  </cs:upBar>
+  <cs:valueAxis>
+    <cs:lnRef idx="0"/>
+    <cs:fillRef idx="0"/>
+    <cs:effectRef idx="0"/>
+    <cs:fontRef idx="minor">
+      <a:schemeClr val="tx1">
+        <a:lumMod val="65000"/>
+        <a:lumOff val="35000"/>
+      </a:schemeClr>
+    </cs:fontRef>
+    <cs:defRPr sz="900" kern="1200"/>
+  </cs:valueAxis>
+  <cs:wall>
+    <cs:lnRef idx="0"/>
+    <cs:fillRef idx="0"/>
+    <cs:effectRef idx="0"/>
+    <cs:fontRef idx="minor">
+      <a:schemeClr val="tx1"/>
+    </cs:fontRef>
+    <cs:spPr>
+      <a:noFill/>
+      <a:ln>
+        <a:noFill/>
+      </a:ln>
+    </cs:spPr>
+  </cs:wall>
+</cs:chartStyle>
+</file>
+
+<file path=word/charts/style2.xml><?xml version="1.0" encoding="utf-8"?>
 <cs:chartStyle xmlns:cs="http://schemas.microsoft.com/office/drawing/2012/chartStyle" xmlns:a="http://schemas.openxmlformats.org/drawingml/2006/main" id="201">
   <cs:axisTitle>
     <cs:lnRef idx="0"/>

</xml_diff>

<commit_message>
[complex_consider_depths] edited report and charts
Branch: [complex_consider_depths]
</commit_message>
<xml_diff>
--- a/AI_final_project_report.docx
+++ b/AI_final_project_report.docx
@@ -36,7 +36,23 @@
           <w:sz w:val="40"/>
           <w:szCs w:val="40"/>
         </w:rPr>
-        <w:t>3D multi-player connect 4</w:t>
+        <w:t xml:space="preserve">3D multi-player </w:t>
+      </w:r>
+      <w:proofErr w:type="gramStart"/>
+      <w:r>
+        <w:rPr>
+          <w:sz w:val="40"/>
+          <w:szCs w:val="40"/>
+        </w:rPr>
+        <w:t>connect</w:t>
+      </w:r>
+      <w:proofErr w:type="gramEnd"/>
+      <w:r>
+        <w:rPr>
+          <w:sz w:val="40"/>
+          <w:szCs w:val="40"/>
+        </w:rPr>
+        <w:t xml:space="preserve"> 4</w:t>
       </w:r>
     </w:p>
     <w:p>
@@ -114,7 +130,25 @@
           <w:szCs w:val="28"/>
           <w:rtl/>
         </w:rPr>
-        <w:t>עבד נירוך, 213668700</w:t>
+        <w:t xml:space="preserve">עבד </w:t>
+      </w:r>
+      <w:proofErr w:type="spellStart"/>
+      <w:r>
+        <w:rPr>
+          <w:sz w:val="28"/>
+          <w:szCs w:val="28"/>
+          <w:rtl/>
+        </w:rPr>
+        <w:t>נירוך</w:t>
+      </w:r>
+      <w:proofErr w:type="spellEnd"/>
+      <w:r>
+        <w:rPr>
+          <w:sz w:val="28"/>
+          <w:szCs w:val="28"/>
+          <w:rtl/>
+        </w:rPr>
+        <w:t>, 213668700</w:t>
       </w:r>
     </w:p>
     <w:p>
@@ -251,6 +285,7 @@
           <w:rtl/>
         </w:rPr>
       </w:pPr>
+      <w:proofErr w:type="spellStart"/>
       <w:r>
         <w:rPr>
           <w:rFonts w:hint="cs"/>
@@ -258,7 +293,17 @@
           <w:szCs w:val="28"/>
           <w:rtl/>
         </w:rPr>
-        <w:t>ביביליוגרפיה(לא דרשו, אבל כדאי כדי לשים גם קישורים ל</w:t>
+        <w:t>ביביליוגרפיה</w:t>
+      </w:r>
+      <w:proofErr w:type="spellEnd"/>
+      <w:r>
+        <w:rPr>
+          <w:rFonts w:hint="cs"/>
+          <w:sz w:val="28"/>
+          <w:szCs w:val="28"/>
+          <w:rtl/>
+        </w:rPr>
+        <w:t>(לא דרשו, אבל כדאי כדי לשים גם קישורים ל</w:t>
       </w:r>
       <w:r>
         <w:rPr>
@@ -424,7 +469,7 @@
           <w:szCs w:val="24"/>
         </w:rPr>
         <w:drawing>
-          <wp:anchor distT="0" distB="0" distL="114300" distR="114300" simplePos="0" relativeHeight="251657216" behindDoc="0" locked="0" layoutInCell="1" allowOverlap="1" wp14:anchorId="2227B8C1" wp14:editId="0BC7A95C">
+          <wp:anchor distT="0" distB="0" distL="114300" distR="114300" simplePos="0" relativeHeight="251657216" behindDoc="0" locked="0" layoutInCell="1" allowOverlap="1" wp14:anchorId="2227B8C1" wp14:editId="6B3E22EA">
             <wp:simplePos x="0" y="0"/>
             <wp:positionH relativeFrom="margin">
               <wp:posOffset>-285750</wp:posOffset>
@@ -447,7 +492,7 @@
                     <pic:cNvPicPr/>
                   </pic:nvPicPr>
                   <pic:blipFill>
-                    <a:blip r:embed="rId5" cstate="print">
+                    <a:blip r:embed="rId6" cstate="print">
                       <a:extLst>
                         <a:ext uri="{28A0092B-C50C-407E-A947-70E740481C1C}">
                           <a14:useLocalDpi xmlns:a14="http://schemas.microsoft.com/office/drawing/2010/main" val="0"/>
@@ -542,7 +587,25 @@
           <w:szCs w:val="24"/>
           <w:rtl/>
         </w:rPr>
-        <w:t>, לשני שחקנים. כל שחקן בתורו משחיל דיסקית בצבע שלו לאחת העמודות בלוח. מטרתו של כל שחקן להגיע ראשון לרצף</w:t>
+        <w:t xml:space="preserve">, לשני שחקנים. כל שחקן בתורו משחיל </w:t>
+      </w:r>
+      <w:proofErr w:type="spellStart"/>
+      <w:r>
+        <w:rPr>
+          <w:sz w:val="24"/>
+          <w:szCs w:val="24"/>
+          <w:rtl/>
+        </w:rPr>
+        <w:t>דיסקית</w:t>
+      </w:r>
+      <w:proofErr w:type="spellEnd"/>
+      <w:r>
+        <w:rPr>
+          <w:sz w:val="24"/>
+          <w:szCs w:val="24"/>
+          <w:rtl/>
+        </w:rPr>
+        <w:t xml:space="preserve"> בצבע שלו לאחת העמודות בלוח. מטרתו של כל שחקן להגיע ראשון לרצף</w:t>
       </w:r>
       <w:r>
         <w:rPr>
@@ -559,7 +622,25 @@
           <w:szCs w:val="24"/>
           <w:rtl/>
         </w:rPr>
-        <w:t xml:space="preserve"> 4 דיסקיות בצבע שלו. הרצף יכול להיות בשורה, בעמודה או באלכסון</w:t>
+        <w:t xml:space="preserve"> 4 </w:t>
+      </w:r>
+      <w:proofErr w:type="spellStart"/>
+      <w:r>
+        <w:rPr>
+          <w:sz w:val="24"/>
+          <w:szCs w:val="24"/>
+          <w:rtl/>
+        </w:rPr>
+        <w:t>דיסקיות</w:t>
+      </w:r>
+      <w:proofErr w:type="spellEnd"/>
+      <w:r>
+        <w:rPr>
+          <w:sz w:val="24"/>
+          <w:szCs w:val="24"/>
+          <w:rtl/>
+        </w:rPr>
+        <w:t xml:space="preserve"> בצבע שלו. הרצף יכול להיות בשורה, בעמודה או באלכסון</w:t>
       </w:r>
       <w:r>
         <w:rPr>
@@ -708,8 +789,19 @@
           <w:szCs w:val="24"/>
           <w:rtl/>
         </w:rPr>
-        <w:t xml:space="preserve"> הוא רצף הנצחון</w:t>
-      </w:r>
+        <w:t xml:space="preserve"> הוא רצף </w:t>
+      </w:r>
+      <w:proofErr w:type="spellStart"/>
+      <w:r>
+        <w:rPr>
+          <w:rFonts w:hint="cs"/>
+          <w:sz w:val="24"/>
+          <w:szCs w:val="24"/>
+          <w:rtl/>
+        </w:rPr>
+        <w:t>הנצחון</w:t>
+      </w:r>
+      <w:proofErr w:type="spellEnd"/>
     </w:p>
     <w:p>
       <w:pPr>
@@ -771,7 +863,27 @@
           <w:szCs w:val="24"/>
           <w:rtl/>
         </w:rPr>
-        <w:t xml:space="preserve"> גדל בצורה אקספוננציאלית- </w:t>
+        <w:t xml:space="preserve"> גדל בצורה </w:t>
+      </w:r>
+      <w:proofErr w:type="spellStart"/>
+      <w:r>
+        <w:rPr>
+          <w:rFonts w:hint="cs"/>
+          <w:sz w:val="24"/>
+          <w:szCs w:val="24"/>
+          <w:rtl/>
+        </w:rPr>
+        <w:t>אקספוננציאלית</w:t>
+      </w:r>
+      <w:proofErr w:type="spellEnd"/>
+      <w:r>
+        <w:rPr>
+          <w:rFonts w:hint="cs"/>
+          <w:sz w:val="24"/>
+          <w:szCs w:val="24"/>
+          <w:rtl/>
+        </w:rPr>
+        <w:t xml:space="preserve">- </w:t>
       </w:r>
       <m:oMath>
         <m:r>
@@ -977,6 +1089,7 @@
           <w:szCs w:val="24"/>
         </w:rPr>
       </w:pPr>
+      <w:proofErr w:type="spellStart"/>
       <w:r>
         <w:rPr>
           <w:sz w:val="24"/>
@@ -984,6 +1097,7 @@
         </w:rPr>
         <w:t>minmax_agent</w:t>
       </w:r>
+      <w:proofErr w:type="spellEnd"/>
     </w:p>
     <w:p>
       <w:pPr>
@@ -998,6 +1112,7 @@
           <w:szCs w:val="24"/>
         </w:rPr>
       </w:pPr>
+      <w:proofErr w:type="spellStart"/>
       <w:r>
         <w:rPr>
           <w:sz w:val="24"/>
@@ -1005,6 +1120,7 @@
         </w:rPr>
         <w:t>alpha_beta_agent</w:t>
       </w:r>
+      <w:proofErr w:type="spellEnd"/>
     </w:p>
     <w:p>
       <w:pPr>
@@ -1024,7 +1140,15 @@
           <w:sz w:val="24"/>
           <w:szCs w:val="24"/>
         </w:rPr>
-        <w:t>Q-learning</w:t>
+        <w:t>Q-</w:t>
+      </w:r>
+      <w:proofErr w:type="spellStart"/>
+      <w:r>
+        <w:rPr>
+          <w:sz w:val="24"/>
+          <w:szCs w:val="24"/>
+        </w:rPr>
+        <w:t>learning</w:t>
       </w:r>
       <w:r>
         <w:rPr>
@@ -1033,6 +1157,7 @@
         </w:rPr>
         <w:t>_agent</w:t>
       </w:r>
+      <w:proofErr w:type="spellEnd"/>
     </w:p>
     <w:p>
       <w:pPr>
@@ -1059,7 +1184,47 @@
           <w:szCs w:val="24"/>
           <w:rtl/>
         </w:rPr>
-        <w:t>לפיכך חשבנו כי האלגוריתם הטבעי ביותר להתחיל איתו הוא אלגוריתם המינמקס, שמותאם לנצח בסוג זה של משחקים.</w:t>
+        <w:t xml:space="preserve">לפיכך חשבנו כי האלגוריתם הטבעי ביותר להתחיל </w:t>
+      </w:r>
+      <w:proofErr w:type="spellStart"/>
+      <w:r>
+        <w:rPr>
+          <w:rFonts w:hint="cs"/>
+          <w:sz w:val="24"/>
+          <w:szCs w:val="24"/>
+          <w:rtl/>
+        </w:rPr>
+        <w:t>איתו</w:t>
+      </w:r>
+      <w:proofErr w:type="spellEnd"/>
+      <w:r>
+        <w:rPr>
+          <w:rFonts w:hint="cs"/>
+          <w:sz w:val="24"/>
+          <w:szCs w:val="24"/>
+          <w:rtl/>
+        </w:rPr>
+        <w:t xml:space="preserve"> הוא אלגוריתם </w:t>
+      </w:r>
+      <w:proofErr w:type="spellStart"/>
+      <w:r>
+        <w:rPr>
+          <w:rFonts w:hint="cs"/>
+          <w:sz w:val="24"/>
+          <w:szCs w:val="24"/>
+          <w:rtl/>
+        </w:rPr>
+        <w:t>המינמקס</w:t>
+      </w:r>
+      <w:proofErr w:type="spellEnd"/>
+      <w:r>
+        <w:rPr>
+          <w:rFonts w:hint="cs"/>
+          <w:sz w:val="24"/>
+          <w:szCs w:val="24"/>
+          <w:rtl/>
+        </w:rPr>
+        <w:t>, שמותאם לנצח בסוג זה של משחקים.</w:t>
       </w:r>
       <w:r>
         <w:rPr>
@@ -1074,7 +1239,25 @@
           <w:szCs w:val="24"/>
           <w:rtl/>
         </w:rPr>
-        <w:t xml:space="preserve">אלגוריתם מינמקס במימוש נאיבי, יורד עד לעומק עץ המצבים, ומהעלים מתחיל לשערך את הציון </w:t>
+        <w:t xml:space="preserve">אלגוריתם </w:t>
+      </w:r>
+      <w:proofErr w:type="spellStart"/>
+      <w:r>
+        <w:rPr>
+          <w:sz w:val="24"/>
+          <w:szCs w:val="24"/>
+          <w:rtl/>
+        </w:rPr>
+        <w:t>מינמקס</w:t>
+      </w:r>
+      <w:proofErr w:type="spellEnd"/>
+      <w:r>
+        <w:rPr>
+          <w:sz w:val="24"/>
+          <w:szCs w:val="24"/>
+          <w:rtl/>
+        </w:rPr>
+        <w:t xml:space="preserve"> במימוש נאיבי, יורד עד לעומק עץ המצבים, ומהעלים מתחיל לשערך את הציון </w:t>
       </w:r>
       <w:r>
         <w:rPr>
@@ -1172,7 +1355,27 @@
           <w:rtl/>
         </w:rPr>
         <w:lastRenderedPageBreak/>
-        <w:t>סוכן האלפא-בטא הוא הסוכן ההגיוני הבא- הוא פועל כמו סוכן המינמקס מבחינת ההחלטות שבוחר במהלך המשחק, אך מדלג על ענפים מסוימים ובכך מקצר את זמן הריצה.</w:t>
+        <w:t xml:space="preserve">סוכן האלפא-בטא הוא הסוכן ההגיוני הבא- הוא פועל כמו סוכן </w:t>
+      </w:r>
+      <w:proofErr w:type="spellStart"/>
+      <w:r>
+        <w:rPr>
+          <w:rFonts w:hint="cs"/>
+          <w:sz w:val="24"/>
+          <w:szCs w:val="24"/>
+          <w:rtl/>
+        </w:rPr>
+        <w:t>המינמקס</w:t>
+      </w:r>
+      <w:proofErr w:type="spellEnd"/>
+      <w:r>
+        <w:rPr>
+          <w:rFonts w:hint="cs"/>
+          <w:sz w:val="24"/>
+          <w:szCs w:val="24"/>
+          <w:rtl/>
+        </w:rPr>
+        <w:t xml:space="preserve"> מבחינת ההחלטות שבוחר במהלך המשחק, אך מדלג על ענפים מסוימים ובכך מקצר את זמן הריצה.</w:t>
       </w:r>
     </w:p>
     <w:p>
@@ -1215,7 +1418,43 @@
           <w:szCs w:val="24"/>
           <w:rtl/>
         </w:rPr>
-        <w:t>דרך אפשרית להפעיל את האלגוריתם במקרה שלנו, היא לתת לשחקן למידת החיזוק לשחק מול שחקן מינימקס/רנדומי ודרכו ללמוד איך לשחק את המשחק בצורה הטובה ביותר</w:t>
+        <w:t xml:space="preserve">דרך אפשרית להפעיל את האלגוריתם במקרה שלנו, היא לתת לשחקן למידת החיזוק לשחק מול שחקן </w:t>
+      </w:r>
+      <w:proofErr w:type="spellStart"/>
+      <w:r>
+        <w:rPr>
+          <w:sz w:val="24"/>
+          <w:szCs w:val="24"/>
+          <w:rtl/>
+        </w:rPr>
+        <w:t>מינימקס</w:t>
+      </w:r>
+      <w:proofErr w:type="spellEnd"/>
+      <w:r>
+        <w:rPr>
+          <w:sz w:val="24"/>
+          <w:szCs w:val="24"/>
+          <w:rtl/>
+        </w:rPr>
+        <w:t>/</w:t>
+      </w:r>
+      <w:proofErr w:type="spellStart"/>
+      <w:r>
+        <w:rPr>
+          <w:sz w:val="24"/>
+          <w:szCs w:val="24"/>
+          <w:rtl/>
+        </w:rPr>
+        <w:t>רנדומי</w:t>
+      </w:r>
+      <w:proofErr w:type="spellEnd"/>
+      <w:r>
+        <w:rPr>
+          <w:sz w:val="24"/>
+          <w:szCs w:val="24"/>
+          <w:rtl/>
+        </w:rPr>
+        <w:t xml:space="preserve"> ודרכו ללמוד איך לשחק את המשחק בצורה הטובה ביותר</w:t>
       </w:r>
       <w:r>
         <w:rPr>
@@ -1285,15 +1524,44 @@
           <w:szCs w:val="24"/>
           <w:rtl/>
         </w:rPr>
-        <w:t>סוכן זה לומד באמצעות משחקים רבים את הפעולות הכדאיות בהינתן מצבי הלוח, כאשר במהלך הלמידה הסוכן מעדכן את הציון על מצב לוח מסוים, באמצעות הרצת סימולציות עד לנצחון/הפסד(</w:t>
-      </w:r>
-      <w:r>
-        <w:rPr>
-          <w:sz w:val="24"/>
-          <w:szCs w:val="24"/>
-        </w:rPr>
-        <w:t>monte carlo</w:t>
-      </w:r>
+        <w:t xml:space="preserve">סוכן זה לומד באמצעות משחקים רבים את הפעולות הכדאיות בהינתן מצבי הלוח, כאשר במהלך הלמידה הסוכן מעדכן את הציון על מצב לוח מסוים, באמצעות הרצת סימולציות עד </w:t>
+      </w:r>
+      <w:proofErr w:type="spellStart"/>
+      <w:r>
+        <w:rPr>
+          <w:rFonts w:hint="cs"/>
+          <w:sz w:val="24"/>
+          <w:szCs w:val="24"/>
+          <w:rtl/>
+        </w:rPr>
+        <w:t>לנצחון</w:t>
+      </w:r>
+      <w:proofErr w:type="spellEnd"/>
+      <w:r>
+        <w:rPr>
+          <w:rFonts w:hint="cs"/>
+          <w:sz w:val="24"/>
+          <w:szCs w:val="24"/>
+          <w:rtl/>
+        </w:rPr>
+        <w:t>/הפסד(</w:t>
+      </w:r>
+      <w:r>
+        <w:rPr>
+          <w:sz w:val="24"/>
+          <w:szCs w:val="24"/>
+        </w:rPr>
+        <w:t xml:space="preserve">monte </w:t>
+      </w:r>
+      <w:proofErr w:type="spellStart"/>
+      <w:r>
+        <w:rPr>
+          <w:sz w:val="24"/>
+          <w:szCs w:val="24"/>
+        </w:rPr>
+        <w:t>carlo</w:t>
+      </w:r>
+      <w:proofErr w:type="spellEnd"/>
       <w:r>
         <w:rPr>
           <w:rFonts w:hint="cs"/>
@@ -1345,6 +1613,7 @@
           <w:rtl/>
         </w:rPr>
       </w:pPr>
+      <w:proofErr w:type="spellStart"/>
       <w:r>
         <w:rPr>
           <w:rFonts w:hint="cs"/>
@@ -1355,6 +1624,7 @@
         </w:rPr>
         <w:t>מינמקס</w:t>
       </w:r>
+      <w:proofErr w:type="spellEnd"/>
     </w:p>
     <w:p>
       <w:pPr>
@@ -1450,7 +1720,47 @@
           <w:szCs w:val="24"/>
           <w:rtl/>
         </w:rPr>
-        <w:t>של משחק שטרם הסתיים. ההבדלים בין האלגוריתמים שהם בחרו הוא בפונקציית האבליואציה שמחשבת ציון ללוח. נציג את ההיוריסטיקות המוצלחות ביותר בכל אחת מהעבודות</w:t>
+        <w:t xml:space="preserve">של משחק שטרם הסתיים. ההבדלים בין האלגוריתמים שהם בחרו הוא בפונקציית </w:t>
+      </w:r>
+      <w:proofErr w:type="spellStart"/>
+      <w:r>
+        <w:rPr>
+          <w:rFonts w:hint="cs"/>
+          <w:sz w:val="24"/>
+          <w:szCs w:val="24"/>
+          <w:rtl/>
+        </w:rPr>
+        <w:t>האבליואציה</w:t>
+      </w:r>
+      <w:proofErr w:type="spellEnd"/>
+      <w:r>
+        <w:rPr>
+          <w:rFonts w:hint="cs"/>
+          <w:sz w:val="24"/>
+          <w:szCs w:val="24"/>
+          <w:rtl/>
+        </w:rPr>
+        <w:t xml:space="preserve"> שמחשבת ציון ללוח. נציג את </w:t>
+      </w:r>
+      <w:proofErr w:type="spellStart"/>
+      <w:r>
+        <w:rPr>
+          <w:rFonts w:hint="cs"/>
+          <w:sz w:val="24"/>
+          <w:szCs w:val="24"/>
+          <w:rtl/>
+        </w:rPr>
+        <w:t>ההיוריסטיקות</w:t>
+      </w:r>
+      <w:proofErr w:type="spellEnd"/>
+      <w:r>
+        <w:rPr>
+          <w:rFonts w:hint="cs"/>
+          <w:sz w:val="24"/>
+          <w:szCs w:val="24"/>
+          <w:rtl/>
+        </w:rPr>
+        <w:t xml:space="preserve"> המוצלחות ביותר בכל אחת מהעבודות</w:t>
       </w:r>
       <w:r>
         <w:rPr>
@@ -1494,7 +1804,27 @@
           <w:szCs w:val="24"/>
           <w:rtl/>
         </w:rPr>
-        <w:t xml:space="preserve"> את אורך הרצף המוגדר עבור נצחון במשחק(ברירת המחדל היא 4)</w:t>
+        <w:t xml:space="preserve"> את אורך הרצף המוגדר עבור </w:t>
+      </w:r>
+      <w:proofErr w:type="spellStart"/>
+      <w:r>
+        <w:rPr>
+          <w:rFonts w:hint="cs"/>
+          <w:sz w:val="24"/>
+          <w:szCs w:val="24"/>
+          <w:rtl/>
+        </w:rPr>
+        <w:t>נצחון</w:t>
+      </w:r>
+      <w:proofErr w:type="spellEnd"/>
+      <w:r>
+        <w:rPr>
+          <w:rFonts w:hint="cs"/>
+          <w:sz w:val="24"/>
+          <w:szCs w:val="24"/>
+          <w:rtl/>
+        </w:rPr>
+        <w:t xml:space="preserve"> במשחק(ברירת המחדל היא 4)</w:t>
       </w:r>
     </w:p>
     <w:p>
@@ -1558,7 +1888,47 @@
           <w:szCs w:val="24"/>
           <w:rtl/>
         </w:rPr>
-        <w:t xml:space="preserve">במשחק 4 בשורה עם לוח דיפולטיבי(6 שורות על 7 עמודות) ישנן 69 פוזיציות בהן אפשר להגיע לנצחון(24 אופקיות, 21 אנכיות ו24 אלכסוניות). אם ברצף באורך </w:t>
+        <w:t xml:space="preserve">במשחק 4 בשורה עם לוח </w:t>
+      </w:r>
+      <w:proofErr w:type="spellStart"/>
+      <w:r>
+        <w:rPr>
+          <w:rFonts w:eastAsiaTheme="minorEastAsia" w:hint="cs"/>
+          <w:sz w:val="24"/>
+          <w:szCs w:val="24"/>
+          <w:rtl/>
+        </w:rPr>
+        <w:t>דיפולטיבי</w:t>
+      </w:r>
+      <w:proofErr w:type="spellEnd"/>
+      <w:r>
+        <w:rPr>
+          <w:rFonts w:eastAsiaTheme="minorEastAsia" w:hint="cs"/>
+          <w:sz w:val="24"/>
+          <w:szCs w:val="24"/>
+          <w:rtl/>
+        </w:rPr>
+        <w:t xml:space="preserve">(6 שורות על 7 עמודות) ישנן 69 פוזיציות בהן אפשר להגיע </w:t>
+      </w:r>
+      <w:proofErr w:type="spellStart"/>
+      <w:r>
+        <w:rPr>
+          <w:rFonts w:eastAsiaTheme="minorEastAsia" w:hint="cs"/>
+          <w:sz w:val="24"/>
+          <w:szCs w:val="24"/>
+          <w:rtl/>
+        </w:rPr>
+        <w:t>לנצחון</w:t>
+      </w:r>
+      <w:proofErr w:type="spellEnd"/>
+      <w:r>
+        <w:rPr>
+          <w:rFonts w:eastAsiaTheme="minorEastAsia" w:hint="cs"/>
+          <w:sz w:val="24"/>
+          <w:szCs w:val="24"/>
+          <w:rtl/>
+        </w:rPr>
+        <w:t xml:space="preserve">(24 אופקיות, 21 אנכיות ו24 אלכסוניות). אם ברצף באורך </w:t>
       </w:r>
       <w:r>
         <w:rPr>
@@ -1575,8 +1945,9 @@
           <w:szCs w:val="24"/>
           <w:rtl/>
         </w:rPr>
-        <w:t xml:space="preserve"> יש לשני השחקנים דיסקיות, נתעלם מרצף זה(שכן אף אחד מהם לא יכול לנצח שם). אחרת, לכל רצף בלוח ניתן ערך לפי כמות הדיסקיות שיש בו לשחקן מסוים</w:t>
-      </w:r>
+        <w:t xml:space="preserve"> יש לשני השחקנים </w:t>
+      </w:r>
+      <w:proofErr w:type="spellStart"/>
       <w:r>
         <w:rPr>
           <w:rFonts w:eastAsiaTheme="minorEastAsia" w:hint="cs"/>
@@ -1584,8 +1955,48 @@
           <w:szCs w:val="24"/>
           <w:rtl/>
         </w:rPr>
+        <w:t>דיסקיות</w:t>
+      </w:r>
+      <w:proofErr w:type="spellEnd"/>
+      <w:r>
+        <w:rPr>
+          <w:rFonts w:eastAsiaTheme="minorEastAsia" w:hint="cs"/>
+          <w:sz w:val="24"/>
+          <w:szCs w:val="24"/>
+          <w:rtl/>
+        </w:rPr>
+        <w:t xml:space="preserve">, נתעלם מרצף זה(שכן אף אחד מהם לא יכול לנצח שם). אחרת, לכל רצף בלוח ניתן ערך לפי כמות </w:t>
+      </w:r>
+      <w:proofErr w:type="spellStart"/>
+      <w:r>
+        <w:rPr>
+          <w:rFonts w:eastAsiaTheme="minorEastAsia" w:hint="cs"/>
+          <w:sz w:val="24"/>
+          <w:szCs w:val="24"/>
+          <w:rtl/>
+        </w:rPr>
+        <w:t>הדיסקיות</w:t>
+      </w:r>
+      <w:proofErr w:type="spellEnd"/>
+      <w:r>
+        <w:rPr>
+          <w:rFonts w:eastAsiaTheme="minorEastAsia" w:hint="cs"/>
+          <w:sz w:val="24"/>
+          <w:szCs w:val="24"/>
+          <w:rtl/>
+        </w:rPr>
+        <w:t xml:space="preserve"> שיש בו לשחקן מסוים</w:t>
+      </w:r>
+      <w:r>
+        <w:rPr>
+          <w:rFonts w:eastAsiaTheme="minorEastAsia" w:hint="cs"/>
+          <w:sz w:val="24"/>
+          <w:szCs w:val="24"/>
+          <w:rtl/>
+        </w:rPr>
         <w:t xml:space="preserve">. </w:t>
       </w:r>
+      <w:proofErr w:type="spellStart"/>
       <w:r>
         <w:rPr>
           <w:rFonts w:eastAsiaTheme="minorEastAsia" w:hint="cs"/>
@@ -1593,7 +2004,17 @@
           <w:szCs w:val="24"/>
           <w:rtl/>
         </w:rPr>
-        <w:t xml:space="preserve">נסכום את כל הערכים הללו עבור השחקן הראשי, ונחסר מהם </w:t>
+        <w:t>נסכום</w:t>
+      </w:r>
+      <w:proofErr w:type="spellEnd"/>
+      <w:r>
+        <w:rPr>
+          <w:rFonts w:eastAsiaTheme="minorEastAsia" w:hint="cs"/>
+          <w:sz w:val="24"/>
+          <w:szCs w:val="24"/>
+          <w:rtl/>
+        </w:rPr>
+        <w:t xml:space="preserve"> את כל הערכים הללו עבור השחקן הראשי, ונחסר מהם </w:t>
       </w:r>
       <w:r>
         <w:rPr>
@@ -1655,8 +2076,9 @@
           <w:szCs w:val="24"/>
           <w:rtl/>
         </w:rPr>
-        <w:t xml:space="preserve">הערכים שנבחרו מותאמים עבור לוח בגודל הדיפולטיבי בלבד, וקשה להכליל אותה למשחק </w:t>
-      </w:r>
+        <w:t xml:space="preserve">הערכים שנבחרו מותאמים עבור לוח בגודל </w:t>
+      </w:r>
+      <w:proofErr w:type="spellStart"/>
       <w:r>
         <w:rPr>
           <w:rFonts w:eastAsiaTheme="minorEastAsia" w:hint="cs"/>
@@ -1664,7 +2086,46 @@
           <w:szCs w:val="24"/>
           <w:rtl/>
         </w:rPr>
-        <w:t>עם לוח בגודל שונה, עם רצף נצחון שונה.</w:t>
+        <w:t>הדיפולטיבי</w:t>
+      </w:r>
+      <w:proofErr w:type="spellEnd"/>
+      <w:r>
+        <w:rPr>
+          <w:rFonts w:eastAsiaTheme="minorEastAsia" w:hint="cs"/>
+          <w:sz w:val="24"/>
+          <w:szCs w:val="24"/>
+          <w:rtl/>
+        </w:rPr>
+        <w:t xml:space="preserve"> בלבד, וקשה להכליל אותה למשחק </w:t>
+      </w:r>
+      <w:r>
+        <w:rPr>
+          <w:rFonts w:eastAsiaTheme="minorEastAsia" w:hint="cs"/>
+          <w:sz w:val="24"/>
+          <w:szCs w:val="24"/>
+          <w:rtl/>
+        </w:rPr>
+        <w:t xml:space="preserve">עם לוח בגודל שונה, עם רצף </w:t>
+      </w:r>
+      <w:proofErr w:type="spellStart"/>
+      <w:r>
+        <w:rPr>
+          <w:rFonts w:eastAsiaTheme="minorEastAsia" w:hint="cs"/>
+          <w:sz w:val="24"/>
+          <w:szCs w:val="24"/>
+          <w:rtl/>
+        </w:rPr>
+        <w:t>נצחון</w:t>
+      </w:r>
+      <w:proofErr w:type="spellEnd"/>
+      <w:r>
+        <w:rPr>
+          <w:rFonts w:eastAsiaTheme="minorEastAsia" w:hint="cs"/>
+          <w:sz w:val="24"/>
+          <w:szCs w:val="24"/>
+          <w:rtl/>
+        </w:rPr>
+        <w:t xml:space="preserve"> שונה.</w:t>
       </w:r>
     </w:p>
     <w:p>
@@ -1689,7 +2150,67 @@
           <w:szCs w:val="24"/>
           <w:rtl/>
         </w:rPr>
-        <w:t>ההיוריסטיקה יכולה לתת ערך זהה ללוח בו יש לנו הרבה רצפים קצרים, לעומת מעט רצפים ארוכים. אם נחשוב על הרלקסציה שבה ככל שיש לשחקן יותר דיסקיות ברצף, הוא יותר קרוב לנצחון, היוריסטיקה זו מתעלמת מעיקרון זה.</w:t>
+        <w:t xml:space="preserve">ההיוריסטיקה יכולה לתת ערך זהה ללוח בו יש לנו הרבה רצפים קצרים, לעומת מעט רצפים ארוכים. אם נחשוב על </w:t>
+      </w:r>
+      <w:proofErr w:type="spellStart"/>
+      <w:r>
+        <w:rPr>
+          <w:rFonts w:eastAsiaTheme="minorEastAsia" w:hint="cs"/>
+          <w:sz w:val="24"/>
+          <w:szCs w:val="24"/>
+          <w:rtl/>
+        </w:rPr>
+        <w:t>הרלקסציה</w:t>
+      </w:r>
+      <w:proofErr w:type="spellEnd"/>
+      <w:r>
+        <w:rPr>
+          <w:rFonts w:eastAsiaTheme="minorEastAsia" w:hint="cs"/>
+          <w:sz w:val="24"/>
+          <w:szCs w:val="24"/>
+          <w:rtl/>
+        </w:rPr>
+        <w:t xml:space="preserve"> שבה ככל שיש לשחקן יותר </w:t>
+      </w:r>
+      <w:proofErr w:type="spellStart"/>
+      <w:r>
+        <w:rPr>
+          <w:rFonts w:eastAsiaTheme="minorEastAsia" w:hint="cs"/>
+          <w:sz w:val="24"/>
+          <w:szCs w:val="24"/>
+          <w:rtl/>
+        </w:rPr>
+        <w:t>דיסקיות</w:t>
+      </w:r>
+      <w:proofErr w:type="spellEnd"/>
+      <w:r>
+        <w:rPr>
+          <w:rFonts w:eastAsiaTheme="minorEastAsia" w:hint="cs"/>
+          <w:sz w:val="24"/>
+          <w:szCs w:val="24"/>
+          <w:rtl/>
+        </w:rPr>
+        <w:t xml:space="preserve"> ברצף, הוא יותר קרוב </w:t>
+      </w:r>
+      <w:proofErr w:type="spellStart"/>
+      <w:r>
+        <w:rPr>
+          <w:rFonts w:eastAsiaTheme="minorEastAsia" w:hint="cs"/>
+          <w:sz w:val="24"/>
+          <w:szCs w:val="24"/>
+          <w:rtl/>
+        </w:rPr>
+        <w:t>לנצחון</w:t>
+      </w:r>
+      <w:proofErr w:type="spellEnd"/>
+      <w:r>
+        <w:rPr>
+          <w:rFonts w:eastAsiaTheme="minorEastAsia" w:hint="cs"/>
+          <w:sz w:val="24"/>
+          <w:szCs w:val="24"/>
+          <w:rtl/>
+        </w:rPr>
+        <w:t>, היוריסטיקה זו מתעלמת מעיקרון זה.</w:t>
       </w:r>
     </w:p>
     <w:p>
@@ -1777,7 +2298,27 @@
           <w:szCs w:val="24"/>
           <w:rtl/>
         </w:rPr>
-        <w:t xml:space="preserve">נספור רצפים לא חסומים(שלא מכילים דיסקיות של היריב).ונחזיר </w:t>
+        <w:t xml:space="preserve">נספור רצפים לא חסומים(שלא מכילים </w:t>
+      </w:r>
+      <w:proofErr w:type="spellStart"/>
+      <w:r>
+        <w:rPr>
+          <w:rFonts w:hint="cs"/>
+          <w:sz w:val="24"/>
+          <w:szCs w:val="24"/>
+          <w:rtl/>
+        </w:rPr>
+        <w:t>דיסקיות</w:t>
+      </w:r>
+      <w:proofErr w:type="spellEnd"/>
+      <w:r>
+        <w:rPr>
+          <w:rFonts w:hint="cs"/>
+          <w:sz w:val="24"/>
+          <w:szCs w:val="24"/>
+          <w:rtl/>
+        </w:rPr>
+        <w:t xml:space="preserve"> של היריב).ונחזיר </w:t>
       </w:r>
       <m:oMath>
         <m:sSup>
@@ -1837,8 +2378,9 @@
           <w:szCs w:val="24"/>
           <w:rtl/>
         </w:rPr>
-        <w:t xml:space="preserve"> מספר הדיסקיות ברצף זה. </w:t>
-      </w:r>
+        <w:t xml:space="preserve"> מספר </w:t>
+      </w:r>
+      <w:proofErr w:type="spellStart"/>
       <w:r>
         <w:rPr>
           <w:rFonts w:eastAsiaTheme="minorEastAsia" w:hint="cs"/>
@@ -1846,7 +2388,46 @@
           <w:szCs w:val="24"/>
           <w:rtl/>
         </w:rPr>
-        <w:t xml:space="preserve">הפונקציה תסכום את הערכים הללו </w:t>
+        <w:t>הדיסקיות</w:t>
+      </w:r>
+      <w:proofErr w:type="spellEnd"/>
+      <w:r>
+        <w:rPr>
+          <w:rFonts w:eastAsiaTheme="minorEastAsia" w:hint="cs"/>
+          <w:sz w:val="24"/>
+          <w:szCs w:val="24"/>
+          <w:rtl/>
+        </w:rPr>
+        <w:t xml:space="preserve"> ברצף זה. </w:t>
+      </w:r>
+      <w:r>
+        <w:rPr>
+          <w:rFonts w:eastAsiaTheme="minorEastAsia" w:hint="cs"/>
+          <w:sz w:val="24"/>
+          <w:szCs w:val="24"/>
+          <w:rtl/>
+        </w:rPr>
+        <w:t xml:space="preserve">הפונקציה </w:t>
+      </w:r>
+      <w:proofErr w:type="spellStart"/>
+      <w:r>
+        <w:rPr>
+          <w:rFonts w:eastAsiaTheme="minorEastAsia" w:hint="cs"/>
+          <w:sz w:val="24"/>
+          <w:szCs w:val="24"/>
+          <w:rtl/>
+        </w:rPr>
+        <w:t>תסכום</w:t>
+      </w:r>
+      <w:proofErr w:type="spellEnd"/>
+      <w:r>
+        <w:rPr>
+          <w:rFonts w:eastAsiaTheme="minorEastAsia" w:hint="cs"/>
+          <w:sz w:val="24"/>
+          <w:szCs w:val="24"/>
+          <w:rtl/>
+        </w:rPr>
+        <w:t xml:space="preserve"> את הערכים הללו </w:t>
       </w:r>
       <w:r>
         <w:rPr>
@@ -2007,7 +2588,47 @@
           <w:szCs w:val="24"/>
           <w:rtl/>
         </w:rPr>
-        <w:t>חסרונות: במשחק כזה יש מספר רב של מצבי נצחון והפסד, ניתן להגיע לנצחונות במסלולים שאינם כדאיים, ולא ישקפו מסלול הגיוני במשחק מול שחקן מתוחכם. לכאורה עדיף היה לשקול מורה דרך במקום משחק רנדומלי.</w:t>
+        <w:t xml:space="preserve">חסרונות: במשחק כזה יש מספר רב של מצבי </w:t>
+      </w:r>
+      <w:proofErr w:type="spellStart"/>
+      <w:r>
+        <w:rPr>
+          <w:rFonts w:hint="cs"/>
+          <w:sz w:val="24"/>
+          <w:szCs w:val="24"/>
+          <w:rtl/>
+        </w:rPr>
+        <w:t>נצחון</w:t>
+      </w:r>
+      <w:proofErr w:type="spellEnd"/>
+      <w:r>
+        <w:rPr>
+          <w:rFonts w:hint="cs"/>
+          <w:sz w:val="24"/>
+          <w:szCs w:val="24"/>
+          <w:rtl/>
+        </w:rPr>
+        <w:t xml:space="preserve"> והפסד, ניתן להגיע </w:t>
+      </w:r>
+      <w:proofErr w:type="spellStart"/>
+      <w:r>
+        <w:rPr>
+          <w:rFonts w:hint="cs"/>
+          <w:sz w:val="24"/>
+          <w:szCs w:val="24"/>
+          <w:rtl/>
+        </w:rPr>
+        <w:t>לנצחונות</w:t>
+      </w:r>
+      <w:proofErr w:type="spellEnd"/>
+      <w:r>
+        <w:rPr>
+          <w:rFonts w:hint="cs"/>
+          <w:sz w:val="24"/>
+          <w:szCs w:val="24"/>
+          <w:rtl/>
+        </w:rPr>
+        <w:t xml:space="preserve"> במסלולים שאינם כדאיים, ולא ישקפו מסלול הגיוני במשחק מול שחקן מתוחכם. לכאורה עדיף היה לשקול מורה דרך במקום משחק רנדומלי.</w:t>
       </w:r>
     </w:p>
     <w:p>
@@ -2077,7 +2698,27 @@
           <w:szCs w:val="24"/>
           <w:rtl/>
         </w:rPr>
-        <w:t xml:space="preserve">החלטנו למדל את המשחק באופן שיקל על </w:t>
+        <w:t xml:space="preserve">החלטנו </w:t>
+      </w:r>
+      <w:proofErr w:type="spellStart"/>
+      <w:r>
+        <w:rPr>
+          <w:rFonts w:hint="cs"/>
+          <w:sz w:val="24"/>
+          <w:szCs w:val="24"/>
+          <w:rtl/>
+        </w:rPr>
+        <w:t>למדל</w:t>
+      </w:r>
+      <w:proofErr w:type="spellEnd"/>
+      <w:r>
+        <w:rPr>
+          <w:rFonts w:hint="cs"/>
+          <w:sz w:val="24"/>
+          <w:szCs w:val="24"/>
+          <w:rtl/>
+        </w:rPr>
+        <w:t xml:space="preserve"> את המשחק באופן שיקל על </w:t>
       </w:r>
       <w:r>
         <w:rPr>
@@ -2105,33 +2746,132 @@
           <w:szCs w:val="24"/>
           <w:rtl/>
         </w:rPr>
-        <w:t xml:space="preserve">נגדיר כל לוח בו מונחות דיסקיות בצבעים שונים ובהתאם לחוקים(דיסקיות לא יכולות לרחף), כמצב במרחב המצבים. מצב התחלתי הוא לוח ריק, מצב נצחון הוא לוח שבו אחד השחקנים הגיע לרצף נצחון. </w:t>
-      </w:r>
-    </w:p>
-    <w:p>
-      <w:pPr>
-        <w:bidi/>
-        <w:rPr>
-          <w:sz w:val="24"/>
-          <w:szCs w:val="24"/>
-          <w:rtl/>
-        </w:rPr>
-      </w:pPr>
-      <w:r>
-        <w:rPr>
-          <w:rFonts w:hint="cs"/>
-          <w:sz w:val="24"/>
-          <w:szCs w:val="24"/>
-          <w:rtl/>
-        </w:rPr>
-        <w:t>נגדיר פעולה בתור הנחת דיסקית בצבע מסוים, בעמודה ועומק מסוימים.</w:t>
-      </w:r>
-    </w:p>
-    <w:p>
-      <w:pPr>
-        <w:bidi/>
-        <w:rPr>
-          <w:rFonts w:hint="cs"/>
+        <w:t xml:space="preserve">נגדיר כל לוח בו מונחות </w:t>
+      </w:r>
+      <w:proofErr w:type="spellStart"/>
+      <w:r>
+        <w:rPr>
+          <w:rFonts w:hint="cs"/>
+          <w:sz w:val="24"/>
+          <w:szCs w:val="24"/>
+          <w:rtl/>
+        </w:rPr>
+        <w:t>דיסקיות</w:t>
+      </w:r>
+      <w:proofErr w:type="spellEnd"/>
+      <w:r>
+        <w:rPr>
+          <w:rFonts w:hint="cs"/>
+          <w:sz w:val="24"/>
+          <w:szCs w:val="24"/>
+          <w:rtl/>
+        </w:rPr>
+        <w:t xml:space="preserve"> בצבעים שונים ובהתאם לחוקים(</w:t>
+      </w:r>
+      <w:proofErr w:type="spellStart"/>
+      <w:r>
+        <w:rPr>
+          <w:rFonts w:hint="cs"/>
+          <w:sz w:val="24"/>
+          <w:szCs w:val="24"/>
+          <w:rtl/>
+        </w:rPr>
+        <w:t>דיסקיות</w:t>
+      </w:r>
+      <w:proofErr w:type="spellEnd"/>
+      <w:r>
+        <w:rPr>
+          <w:rFonts w:hint="cs"/>
+          <w:sz w:val="24"/>
+          <w:szCs w:val="24"/>
+          <w:rtl/>
+        </w:rPr>
+        <w:t xml:space="preserve"> לא יכולות לרחף), כמצב במרחב המצבים. מצב התחלתי הוא לוח ריק, מצב </w:t>
+      </w:r>
+      <w:proofErr w:type="spellStart"/>
+      <w:r>
+        <w:rPr>
+          <w:rFonts w:hint="cs"/>
+          <w:sz w:val="24"/>
+          <w:szCs w:val="24"/>
+          <w:rtl/>
+        </w:rPr>
+        <w:t>נצחון</w:t>
+      </w:r>
+      <w:proofErr w:type="spellEnd"/>
+      <w:r>
+        <w:rPr>
+          <w:rFonts w:hint="cs"/>
+          <w:sz w:val="24"/>
+          <w:szCs w:val="24"/>
+          <w:rtl/>
+        </w:rPr>
+        <w:t xml:space="preserve"> הוא לוח שבו אחד השחקנים הגיע לרצף </w:t>
+      </w:r>
+      <w:proofErr w:type="spellStart"/>
+      <w:r>
+        <w:rPr>
+          <w:rFonts w:hint="cs"/>
+          <w:sz w:val="24"/>
+          <w:szCs w:val="24"/>
+          <w:rtl/>
+        </w:rPr>
+        <w:t>נצחון</w:t>
+      </w:r>
+      <w:proofErr w:type="spellEnd"/>
+      <w:r>
+        <w:rPr>
+          <w:rFonts w:hint="cs"/>
+          <w:sz w:val="24"/>
+          <w:szCs w:val="24"/>
+          <w:rtl/>
+        </w:rPr>
+        <w:t xml:space="preserve">. </w:t>
+      </w:r>
+    </w:p>
+    <w:p>
+      <w:pPr>
+        <w:bidi/>
+        <w:rPr>
+          <w:sz w:val="24"/>
+          <w:szCs w:val="24"/>
+          <w:rtl/>
+        </w:rPr>
+      </w:pPr>
+      <w:r>
+        <w:rPr>
+          <w:rFonts w:hint="cs"/>
+          <w:sz w:val="24"/>
+          <w:szCs w:val="24"/>
+          <w:rtl/>
+        </w:rPr>
+        <w:t xml:space="preserve">נגדיר פעולה בתור הנחת </w:t>
+      </w:r>
+      <w:proofErr w:type="spellStart"/>
+      <w:r>
+        <w:rPr>
+          <w:rFonts w:hint="cs"/>
+          <w:sz w:val="24"/>
+          <w:szCs w:val="24"/>
+          <w:rtl/>
+        </w:rPr>
+        <w:t>דיסקית</w:t>
+      </w:r>
+      <w:proofErr w:type="spellEnd"/>
+      <w:r>
+        <w:rPr>
+          <w:rFonts w:hint="cs"/>
+          <w:sz w:val="24"/>
+          <w:szCs w:val="24"/>
+          <w:rtl/>
+        </w:rPr>
+        <w:t xml:space="preserve"> בצבע מסוים, בעמודה ועומק מסוימים.</w:t>
+      </w:r>
+    </w:p>
+    <w:p>
+      <w:pPr>
+        <w:bidi/>
+        <w:rPr>
           <w:sz w:val="24"/>
           <w:szCs w:val="24"/>
           <w:rtl/>
@@ -2146,12 +2886,21 @@
         </w:rPr>
         <w:t>עבור אלגוריתם ה-</w:t>
       </w:r>
-      <w:r>
-        <w:rPr>
-          <w:sz w:val="24"/>
-          <w:szCs w:val="24"/>
-        </w:rPr>
-        <w:t>rl agent</w:t>
+      <w:proofErr w:type="spellStart"/>
+      <w:r>
+        <w:rPr>
+          <w:sz w:val="24"/>
+          <w:szCs w:val="24"/>
+        </w:rPr>
+        <w:t>rl</w:t>
+      </w:r>
+      <w:proofErr w:type="spellEnd"/>
+      <w:r>
+        <w:rPr>
+          <w:sz w:val="24"/>
+          <w:szCs w:val="24"/>
+        </w:rPr>
+        <w:t xml:space="preserve"> agent</w:t>
       </w:r>
       <w:r>
         <w:rPr>
@@ -2182,6 +2931,7 @@
           <w:rtl/>
         </w:rPr>
       </w:pPr>
+      <w:proofErr w:type="spellStart"/>
       <w:r>
         <w:rPr>
           <w:rFonts w:hint="cs"/>
@@ -2190,27 +2940,72 @@
           <w:u w:val="single"/>
           <w:rtl/>
         </w:rPr>
-        <w:t>מינמקס, אלפאבטא והיוריסטיקות</w:t>
-      </w:r>
-    </w:p>
-    <w:p>
-      <w:pPr>
-        <w:bidi/>
-        <w:rPr>
-          <w:sz w:val="24"/>
-          <w:szCs w:val="24"/>
+        <w:t>מינמקס</w:t>
+      </w:r>
+      <w:proofErr w:type="spellEnd"/>
+      <w:r>
+        <w:rPr>
+          <w:rFonts w:hint="cs"/>
+          <w:sz w:val="28"/>
+          <w:szCs w:val="28"/>
           <w:u w:val="single"/>
           <w:rtl/>
         </w:rPr>
-      </w:pPr>
-      <w:r>
-        <w:rPr>
-          <w:rFonts w:hint="cs"/>
-          <w:sz w:val="24"/>
-          <w:szCs w:val="24"/>
+        <w:t xml:space="preserve">, </w:t>
+      </w:r>
+      <w:proofErr w:type="spellStart"/>
+      <w:r>
+        <w:rPr>
+          <w:rFonts w:hint="cs"/>
+          <w:sz w:val="28"/>
+          <w:szCs w:val="28"/>
           <w:u w:val="single"/>
           <w:rtl/>
         </w:rPr>
+        <w:t>אלפאבטא</w:t>
+      </w:r>
+      <w:proofErr w:type="spellEnd"/>
+      <w:r>
+        <w:rPr>
+          <w:rFonts w:hint="cs"/>
+          <w:sz w:val="28"/>
+          <w:szCs w:val="28"/>
+          <w:u w:val="single"/>
+          <w:rtl/>
+        </w:rPr>
+        <w:t xml:space="preserve"> </w:t>
+      </w:r>
+      <w:proofErr w:type="spellStart"/>
+      <w:r>
+        <w:rPr>
+          <w:rFonts w:hint="cs"/>
+          <w:sz w:val="28"/>
+          <w:szCs w:val="28"/>
+          <w:u w:val="single"/>
+          <w:rtl/>
+        </w:rPr>
+        <w:t>והיוריסטיקות</w:t>
+      </w:r>
+      <w:proofErr w:type="spellEnd"/>
+    </w:p>
+    <w:p>
+      <w:pPr>
+        <w:bidi/>
+        <w:rPr>
+          <w:sz w:val="24"/>
+          <w:szCs w:val="24"/>
+          <w:u w:val="single"/>
+          <w:rtl/>
+        </w:rPr>
+      </w:pPr>
+      <w:r>
+        <w:rPr>
+          <w:rFonts w:hint="cs"/>
+          <w:sz w:val="24"/>
+          <w:szCs w:val="24"/>
+          <w:u w:val="single"/>
+          <w:rtl/>
+        </w:rPr>
         <w:t>הרחב</w:t>
       </w:r>
       <w:r>
@@ -2243,6 +3038,7 @@
         </w:rPr>
         <w:t xml:space="preserve"> </w:t>
       </w:r>
+      <w:proofErr w:type="spellStart"/>
       <w:r>
         <w:rPr>
           <w:sz w:val="24"/>
@@ -2251,6 +3047,7 @@
         </w:rPr>
         <w:t>minmax,alphabeta</w:t>
       </w:r>
+      <w:proofErr w:type="spellEnd"/>
       <w:r>
         <w:rPr>
           <w:rFonts w:hint="cs"/>
@@ -2344,7 +3141,27 @@
           <w:szCs w:val="24"/>
           <w:rtl/>
         </w:rPr>
-        <w:t>נשים לב כי בגישה זו, מטרתו של כל שחקן מינימום היא לוודא ששחקן המקסימום לא מנצח, גם אם זה גורר ששחקן מינימום אחר ינצח- מכיוון שההיוריסטיקות מחושבות במינוס על כלל היריבים, אזי מטרת כל אחד משחקני המינימום היא שכל השחקנים היריבים(כולל הם עצמם) יקבלו ניקוד גבוה, וכך יורידו מערכו של שחקן המקסימום. בעיני שחקן המקסימום, כלל יריביו עשו יד אחת נגדו.</w:t>
+        <w:t xml:space="preserve">נשים לב כי בגישה זו, מטרתו של כל שחקן מינימום היא לוודא ששחקן המקסימום לא מנצח, גם אם זה גורר ששחקן מינימום אחר ינצח- מכיוון </w:t>
+      </w:r>
+      <w:proofErr w:type="spellStart"/>
+      <w:r>
+        <w:rPr>
+          <w:rFonts w:hint="cs"/>
+          <w:sz w:val="24"/>
+          <w:szCs w:val="24"/>
+          <w:rtl/>
+        </w:rPr>
+        <w:t>שההיוריסטיקות</w:t>
+      </w:r>
+      <w:proofErr w:type="spellEnd"/>
+      <w:r>
+        <w:rPr>
+          <w:rFonts w:hint="cs"/>
+          <w:sz w:val="24"/>
+          <w:szCs w:val="24"/>
+          <w:rtl/>
+        </w:rPr>
+        <w:t xml:space="preserve"> מחושבות במינוס על כלל היריבים, אזי מטרת כל אחד משחקני המינימום היא שכל השחקנים היריבים(כולל הם עצמם) יקבלו ניקוד גבוה, וכך יורידו מערכו של שחקן המקסימום. בעיני שחקן המקסימום, כלל יריביו עשו יד אחת נגדו.</w:t>
       </w:r>
     </w:p>
     <w:p>
@@ -2436,47 +3253,108 @@
           <w:rtl/>
         </w:rPr>
         <w:lastRenderedPageBreak/>
-        <w:t>בו שחקן המקסימום הוא סב ישיר של שחקן מינימום, הערך אלפא שעודכן על ידו עדיין רלוונטי לצורך גזימה.</w:t>
-      </w:r>
-    </w:p>
-    <w:p>
-      <w:pPr>
-        <w:bidi/>
-        <w:rPr>
-          <w:sz w:val="24"/>
-          <w:szCs w:val="24"/>
-          <w:rtl/>
-        </w:rPr>
-      </w:pPr>
-    </w:p>
-    <w:p>
-      <w:pPr>
-        <w:bidi/>
-        <w:rPr>
-          <w:sz w:val="24"/>
-          <w:szCs w:val="24"/>
-          <w:rtl/>
-        </w:rPr>
-      </w:pPr>
-      <w:r>
-        <w:rPr>
-          <w:rFonts w:hint="cs"/>
-          <w:sz w:val="24"/>
-          <w:szCs w:val="24"/>
-          <w:rtl/>
-        </w:rPr>
-        <w:t>מימשנו מספר היוריסטיקות פשוטות לצורך בדיקת שאר השחקנים, עליהם נפרט בשלב התוצאות. כעת נציג את ההיוריסטיקה המרכזית ששימשה את אלגוריתם המינמקס:</w:t>
-      </w:r>
-    </w:p>
-    <w:p>
-      <w:pPr>
-        <w:bidi/>
-        <w:rPr>
-          <w:sz w:val="24"/>
-          <w:szCs w:val="24"/>
-          <w:rtl/>
-        </w:rPr>
-      </w:pPr>
+        <w:t xml:space="preserve">בו שחקן המקסימום הוא סב ישיר של שחקן מינימום, הערך אלפא שעודכן על ידו עדיין רלוונטי לצורך </w:t>
+      </w:r>
+      <w:proofErr w:type="spellStart"/>
+      <w:r>
+        <w:rPr>
+          <w:rFonts w:hint="cs"/>
+          <w:sz w:val="24"/>
+          <w:szCs w:val="24"/>
+          <w:rtl/>
+        </w:rPr>
+        <w:t>גזימה</w:t>
+      </w:r>
+      <w:proofErr w:type="spellEnd"/>
+      <w:r>
+        <w:rPr>
+          <w:rFonts w:hint="cs"/>
+          <w:sz w:val="24"/>
+          <w:szCs w:val="24"/>
+          <w:rtl/>
+        </w:rPr>
+        <w:t>.</w:t>
+      </w:r>
+    </w:p>
+    <w:p>
+      <w:pPr>
+        <w:bidi/>
+        <w:rPr>
+          <w:sz w:val="24"/>
+          <w:szCs w:val="24"/>
+          <w:rtl/>
+        </w:rPr>
+      </w:pPr>
+    </w:p>
+    <w:p>
+      <w:pPr>
+        <w:bidi/>
+        <w:rPr>
+          <w:sz w:val="24"/>
+          <w:szCs w:val="24"/>
+          <w:rtl/>
+        </w:rPr>
+      </w:pPr>
+      <w:r>
+        <w:rPr>
+          <w:rFonts w:hint="cs"/>
+          <w:sz w:val="24"/>
+          <w:szCs w:val="24"/>
+          <w:rtl/>
+        </w:rPr>
+        <w:t xml:space="preserve">מימשנו מספר </w:t>
+      </w:r>
+      <w:proofErr w:type="spellStart"/>
+      <w:r>
+        <w:rPr>
+          <w:rFonts w:hint="cs"/>
+          <w:sz w:val="24"/>
+          <w:szCs w:val="24"/>
+          <w:rtl/>
+        </w:rPr>
+        <w:t>היוריסטיקות</w:t>
+      </w:r>
+      <w:proofErr w:type="spellEnd"/>
+      <w:r>
+        <w:rPr>
+          <w:rFonts w:hint="cs"/>
+          <w:sz w:val="24"/>
+          <w:szCs w:val="24"/>
+          <w:rtl/>
+        </w:rPr>
+        <w:t xml:space="preserve"> פשוטות לצורך בדיקת שאר השחקנים, עליהם נפרט בשלב התוצאות. כעת נציג את ההיוריסטיקה המרכזית ששימשה את אלגוריתם </w:t>
+      </w:r>
+      <w:proofErr w:type="spellStart"/>
+      <w:r>
+        <w:rPr>
+          <w:rFonts w:hint="cs"/>
+          <w:sz w:val="24"/>
+          <w:szCs w:val="24"/>
+          <w:rtl/>
+        </w:rPr>
+        <w:t>המינמקס</w:t>
+      </w:r>
+      <w:proofErr w:type="spellEnd"/>
+      <w:r>
+        <w:rPr>
+          <w:rFonts w:hint="cs"/>
+          <w:sz w:val="24"/>
+          <w:szCs w:val="24"/>
+          <w:rtl/>
+        </w:rPr>
+        <w:t>:</w:t>
+      </w:r>
+    </w:p>
+    <w:p>
+      <w:pPr>
+        <w:bidi/>
+        <w:rPr>
+          <w:sz w:val="24"/>
+          <w:szCs w:val="24"/>
+          <w:rtl/>
+        </w:rPr>
+      </w:pPr>
+      <w:proofErr w:type="spellStart"/>
       <w:r>
         <w:rPr>
           <w:rFonts w:hint="cs"/>
@@ -2485,13 +3363,24 @@
           <w:u w:val="single"/>
           <w:rtl/>
         </w:rPr>
-        <w:t xml:space="preserve">היוריסטיקת </w:t>
-      </w:r>
-      <w:r>
-        <w:rPr>
+        <w:t>היוריסטיקת</w:t>
+      </w:r>
+      <w:proofErr w:type="spellEnd"/>
+      <w:r>
+        <w:rPr>
+          <w:rFonts w:hint="cs"/>
           <w:sz w:val="24"/>
           <w:szCs w:val="24"/>
           <w:u w:val="single"/>
+          <w:rtl/>
+        </w:rPr>
+        <w:t xml:space="preserve"> </w:t>
+      </w:r>
+      <w:r>
+        <w:rPr>
+          <w:sz w:val="24"/>
+          <w:szCs w:val="24"/>
+          <w:u w:val="single"/>
         </w:rPr>
         <w:t>complex</w:t>
       </w:r>
@@ -2515,6 +3404,7 @@
         </w:rPr>
         <w:t>(לשנות בקוד ב</w:t>
       </w:r>
+      <w:proofErr w:type="spellStart"/>
       <w:r>
         <w:rPr>
           <w:sz w:val="24"/>
@@ -2523,6 +3413,7 @@
         </w:rPr>
         <w:t>arg_parse</w:t>
       </w:r>
+      <w:proofErr w:type="spellEnd"/>
       <w:r>
         <w:rPr>
           <w:rFonts w:hint="cs"/>
@@ -2551,6 +3442,7 @@
         </w:rPr>
         <w:t xml:space="preserve"> במקום </w:t>
       </w:r>
+      <w:proofErr w:type="spellStart"/>
       <w:r>
         <w:rPr>
           <w:sz w:val="24"/>
@@ -2559,6 +3451,7 @@
         </w:rPr>
         <w:t>allcomplex</w:t>
       </w:r>
+      <w:proofErr w:type="spellEnd"/>
       <w:r>
         <w:rPr>
           <w:rFonts w:hint="cs"/>
@@ -2791,7 +3684,7 @@
                     <pic:cNvPicPr/>
                   </pic:nvPicPr>
                   <pic:blipFill>
-                    <a:blip r:embed="rId6" cstate="print">
+                    <a:blip r:embed="rId7" cstate="print">
                       <a:extLst>
                         <a:ext uri="{28A0092B-C50C-407E-A947-70E740481C1C}">
                           <a14:useLocalDpi xmlns:a14="http://schemas.microsoft.com/office/drawing/2010/main" val="0"/>
@@ -2847,17 +3740,68 @@
           <w:szCs w:val="24"/>
           <w:rtl/>
         </w:rPr>
-        <w:t xml:space="preserve">רצף הנצחון מוגדר להיות 4, </w:t>
-      </w:r>
-      <w:r>
-        <w:rPr>
-          <w:rFonts w:hint="cs"/>
-          <w:sz w:val="24"/>
-          <w:szCs w:val="24"/>
-          <w:rtl/>
-        </w:rPr>
-        <w:t>שחקן המינמקס הוא השחקן הורוד</w:t>
-      </w:r>
+        <w:t xml:space="preserve">רצף </w:t>
+      </w:r>
+      <w:proofErr w:type="spellStart"/>
+      <w:r>
+        <w:rPr>
+          <w:rFonts w:hint="cs"/>
+          <w:sz w:val="24"/>
+          <w:szCs w:val="24"/>
+          <w:rtl/>
+        </w:rPr>
+        <w:t>הנצחון</w:t>
+      </w:r>
+      <w:proofErr w:type="spellEnd"/>
+      <w:r>
+        <w:rPr>
+          <w:rFonts w:hint="cs"/>
+          <w:sz w:val="24"/>
+          <w:szCs w:val="24"/>
+          <w:rtl/>
+        </w:rPr>
+        <w:t xml:space="preserve"> מוגדר להיות 4, </w:t>
+      </w:r>
+      <w:r>
+        <w:rPr>
+          <w:rFonts w:hint="cs"/>
+          <w:sz w:val="24"/>
+          <w:szCs w:val="24"/>
+          <w:rtl/>
+        </w:rPr>
+        <w:t xml:space="preserve">שחקן </w:t>
+      </w:r>
+      <w:proofErr w:type="spellStart"/>
+      <w:r>
+        <w:rPr>
+          <w:rFonts w:hint="cs"/>
+          <w:sz w:val="24"/>
+          <w:szCs w:val="24"/>
+          <w:rtl/>
+        </w:rPr>
+        <w:t>המינמקס</w:t>
+      </w:r>
+      <w:proofErr w:type="spellEnd"/>
+      <w:r>
+        <w:rPr>
+          <w:rFonts w:hint="cs"/>
+          <w:sz w:val="24"/>
+          <w:szCs w:val="24"/>
+          <w:rtl/>
+        </w:rPr>
+        <w:t xml:space="preserve"> הוא השחקן </w:t>
+      </w:r>
+      <w:proofErr w:type="spellStart"/>
+      <w:r>
+        <w:rPr>
+          <w:rFonts w:hint="cs"/>
+          <w:sz w:val="24"/>
+          <w:szCs w:val="24"/>
+          <w:rtl/>
+        </w:rPr>
+        <w:t>הורוד</w:t>
+      </w:r>
+      <w:proofErr w:type="spellEnd"/>
       <w:r>
         <w:rPr>
           <w:rFonts w:hint="cs"/>
@@ -2910,7 +3854,27 @@
           <w:szCs w:val="24"/>
           <w:rtl/>
         </w:rPr>
-        <w:t xml:space="preserve"> (ישנם רצפים שנספרים יותר מפעם אחת, עבור כל רצף נצחון בו הם יכולים להשתתף)</w:t>
+        <w:t xml:space="preserve"> (ישנם רצפים שנספרים יותר מפעם אחת, עבור כל רצף </w:t>
+      </w:r>
+      <w:proofErr w:type="spellStart"/>
+      <w:r>
+        <w:rPr>
+          <w:rFonts w:hint="cs"/>
+          <w:sz w:val="24"/>
+          <w:szCs w:val="24"/>
+          <w:rtl/>
+        </w:rPr>
+        <w:t>נצחון</w:t>
+      </w:r>
+      <w:proofErr w:type="spellEnd"/>
+      <w:r>
+        <w:rPr>
+          <w:rFonts w:hint="cs"/>
+          <w:sz w:val="24"/>
+          <w:szCs w:val="24"/>
+          <w:rtl/>
+        </w:rPr>
+        <w:t xml:space="preserve"> בו הם יכולים להשתתף)</w:t>
       </w:r>
       <w:r>
         <w:rPr>
@@ -3148,14 +4112,25 @@
         </w:rPr>
         <w:t xml:space="preserve">שהצגנו </w:t>
       </w:r>
-      <w:r>
-        <w:rPr>
-          <w:rFonts w:hint="cs"/>
-          <w:sz w:val="24"/>
-          <w:szCs w:val="24"/>
-          <w:rtl/>
-        </w:rPr>
-        <w:t xml:space="preserve">בהיוריסטיקות </w:t>
+      <w:proofErr w:type="spellStart"/>
+      <w:r>
+        <w:rPr>
+          <w:rFonts w:hint="cs"/>
+          <w:sz w:val="24"/>
+          <w:szCs w:val="24"/>
+          <w:rtl/>
+        </w:rPr>
+        <w:t>בהיוריסטיקות</w:t>
+      </w:r>
+      <w:proofErr w:type="spellEnd"/>
+      <w:r>
+        <w:rPr>
+          <w:rFonts w:hint="cs"/>
+          <w:sz w:val="24"/>
+          <w:szCs w:val="24"/>
+          <w:rtl/>
+        </w:rPr>
+        <w:t xml:space="preserve"> </w:t>
       </w:r>
       <w:r>
         <w:rPr>
@@ -3210,7 +4185,87 @@
           <w:szCs w:val="24"/>
           <w:rtl/>
         </w:rPr>
-        <w:t>לבדוק האם הנחה של דיסקית הובילה לנצחון, עלינו לבדוק רצפים רבים שיכולים להביא לנצחון. דבר זה פגע בזמני הריצה. לכן על מנת לשפר את זמני הריצה, אנחנו מחזיקים עבור כל לוח את מפת כל הרצפים המופיעים בו, וכאשר מוסיפים דיסקית, מעדכנים את מפות הרצפים רק באותו אזור מצומצם. הדבר שיפר משמעותית את זמני הריצה (למשל כדי למצוא את הרצף הארוך ביותר בלוח, מסתכלים במפת הרצפים)</w:t>
+        <w:t xml:space="preserve">לבדוק האם הנחה של </w:t>
+      </w:r>
+      <w:proofErr w:type="spellStart"/>
+      <w:r>
+        <w:rPr>
+          <w:rFonts w:hint="cs"/>
+          <w:sz w:val="24"/>
+          <w:szCs w:val="24"/>
+          <w:rtl/>
+        </w:rPr>
+        <w:t>דיסקית</w:t>
+      </w:r>
+      <w:proofErr w:type="spellEnd"/>
+      <w:r>
+        <w:rPr>
+          <w:rFonts w:hint="cs"/>
+          <w:sz w:val="24"/>
+          <w:szCs w:val="24"/>
+          <w:rtl/>
+        </w:rPr>
+        <w:t xml:space="preserve"> הובילה </w:t>
+      </w:r>
+      <w:proofErr w:type="spellStart"/>
+      <w:r>
+        <w:rPr>
+          <w:rFonts w:hint="cs"/>
+          <w:sz w:val="24"/>
+          <w:szCs w:val="24"/>
+          <w:rtl/>
+        </w:rPr>
+        <w:t>לנצחון</w:t>
+      </w:r>
+      <w:proofErr w:type="spellEnd"/>
+      <w:r>
+        <w:rPr>
+          <w:rFonts w:hint="cs"/>
+          <w:sz w:val="24"/>
+          <w:szCs w:val="24"/>
+          <w:rtl/>
+        </w:rPr>
+        <w:t xml:space="preserve">, עלינו לבדוק רצפים רבים שיכולים להביא </w:t>
+      </w:r>
+      <w:proofErr w:type="spellStart"/>
+      <w:r>
+        <w:rPr>
+          <w:rFonts w:hint="cs"/>
+          <w:sz w:val="24"/>
+          <w:szCs w:val="24"/>
+          <w:rtl/>
+        </w:rPr>
+        <w:t>לנצחון</w:t>
+      </w:r>
+      <w:proofErr w:type="spellEnd"/>
+      <w:r>
+        <w:rPr>
+          <w:rFonts w:hint="cs"/>
+          <w:sz w:val="24"/>
+          <w:szCs w:val="24"/>
+          <w:rtl/>
+        </w:rPr>
+        <w:t xml:space="preserve">. דבר זה פגע בזמני הריצה. לכן על מנת לשפר את זמני הריצה, אנחנו מחזיקים עבור כל לוח את מפת כל הרצפים המופיעים בו, וכאשר מוסיפים </w:t>
+      </w:r>
+      <w:proofErr w:type="spellStart"/>
+      <w:r>
+        <w:rPr>
+          <w:rFonts w:hint="cs"/>
+          <w:sz w:val="24"/>
+          <w:szCs w:val="24"/>
+          <w:rtl/>
+        </w:rPr>
+        <w:t>דיסקית</w:t>
+      </w:r>
+      <w:proofErr w:type="spellEnd"/>
+      <w:r>
+        <w:rPr>
+          <w:rFonts w:hint="cs"/>
+          <w:sz w:val="24"/>
+          <w:szCs w:val="24"/>
+          <w:rtl/>
+        </w:rPr>
+        <w:t>, מעדכנים את מפות הרצפים רק באותו אזור מצומצם. הדבר שיפר משמעותית את זמני הריצה (למשל כדי למצוא את הרצף הארוך ביותר בלוח, מסתכלים במפת הרצפים)</w:t>
       </w:r>
     </w:p>
     <w:p>
@@ -3360,14 +4415,25 @@
         </w:rPr>
         <w:t xml:space="preserve"> בעצמנו, כך שנוכל להתאים את האלגוריתם </w:t>
       </w:r>
-      <w:r>
-        <w:rPr>
-          <w:rFonts w:hint="cs"/>
-          <w:sz w:val="24"/>
-          <w:szCs w:val="24"/>
-          <w:rtl/>
-        </w:rPr>
-        <w:t>לצרכנו: ריבוי</w:t>
+      <w:proofErr w:type="spellStart"/>
+      <w:r>
+        <w:rPr>
+          <w:rFonts w:hint="cs"/>
+          <w:sz w:val="24"/>
+          <w:szCs w:val="24"/>
+          <w:rtl/>
+        </w:rPr>
+        <w:t>לצרכנו</w:t>
+      </w:r>
+      <w:proofErr w:type="spellEnd"/>
+      <w:r>
+        <w:rPr>
+          <w:rFonts w:hint="cs"/>
+          <w:sz w:val="24"/>
+          <w:szCs w:val="24"/>
+          <w:rtl/>
+        </w:rPr>
+        <w:t>: ריבוי</w:t>
       </w:r>
       <w:r>
         <w:rPr>
@@ -3755,7 +4821,27 @@
           <w:szCs w:val="24"/>
           <w:rtl/>
         </w:rPr>
-        <w:t>, המאסטר לאט לאט ישחרר את גלגלי העזר וייתן לסוכן לבצע יותר החלטות בעצמו.</w:t>
+        <w:t xml:space="preserve">, המאסטר לאט </w:t>
+      </w:r>
+      <w:proofErr w:type="spellStart"/>
+      <w:r>
+        <w:rPr>
+          <w:rFonts w:hint="cs"/>
+          <w:sz w:val="24"/>
+          <w:szCs w:val="24"/>
+          <w:rtl/>
+        </w:rPr>
+        <w:t>לאט</w:t>
+      </w:r>
+      <w:proofErr w:type="spellEnd"/>
+      <w:r>
+        <w:rPr>
+          <w:rFonts w:hint="cs"/>
+          <w:sz w:val="24"/>
+          <w:szCs w:val="24"/>
+          <w:rtl/>
+        </w:rPr>
+        <w:t xml:space="preserve"> ישחרר את גלגלי העזר וייתן לסוכן לבצע יותר החלטות בעצמו.</w:t>
       </w:r>
     </w:p>
     <w:p>
@@ -3965,7 +5051,27 @@
           <w:szCs w:val="24"/>
           <w:rtl/>
         </w:rPr>
-        <w:t xml:space="preserve"> , על מנת שיעדיף בנצחון המהיר ביותר. </w:t>
+        <w:t xml:space="preserve"> , על מנת שיעדיף </w:t>
+      </w:r>
+      <w:proofErr w:type="spellStart"/>
+      <w:r>
+        <w:rPr>
+          <w:rFonts w:hint="cs"/>
+          <w:sz w:val="24"/>
+          <w:szCs w:val="24"/>
+          <w:rtl/>
+        </w:rPr>
+        <w:t>בנצחון</w:t>
+      </w:r>
+      <w:proofErr w:type="spellEnd"/>
+      <w:r>
+        <w:rPr>
+          <w:rFonts w:hint="cs"/>
+          <w:sz w:val="24"/>
+          <w:szCs w:val="24"/>
+          <w:rtl/>
+        </w:rPr>
+        <w:t xml:space="preserve"> המהיר ביותר. </w:t>
       </w:r>
     </w:p>
     <w:p>
@@ -4059,26 +5165,106 @@
           <w:szCs w:val="24"/>
           <w:rtl/>
         </w:rPr>
-        <w:t xml:space="preserve">נבחין כי בבואנו לבחור את הפעולה, דיסקיות שאינן חלק מרצף שיכול להביא לנצחון/הפסד, ולא משנה לנו של מי הדיסקיות. </w:t>
-      </w:r>
-    </w:p>
-    <w:p>
-      <w:pPr>
-        <w:bidi/>
-        <w:rPr>
-          <w:sz w:val="24"/>
-          <w:szCs w:val="24"/>
-          <w:rtl/>
-        </w:rPr>
-      </w:pPr>
-      <w:r>
-        <w:rPr>
-          <w:rFonts w:hint="cs"/>
-          <w:sz w:val="24"/>
-          <w:szCs w:val="24"/>
-          <w:rtl/>
-        </w:rPr>
-        <w:t>לפיכך בחרנו בייצוג הבא: תחילה מקודדים את מספר הדיסקיות בכל עמודה ולאחר מכן את אורכי הרצפים שאינם חסומים, ואת מיקומם בלוח, הן שלנו והן של היריב.</w:t>
+        <w:t xml:space="preserve">נבחין כי בבואנו לבחור את הפעולה, </w:t>
+      </w:r>
+      <w:proofErr w:type="spellStart"/>
+      <w:r>
+        <w:rPr>
+          <w:rFonts w:hint="cs"/>
+          <w:sz w:val="24"/>
+          <w:szCs w:val="24"/>
+          <w:rtl/>
+        </w:rPr>
+        <w:t>דיסקיות</w:t>
+      </w:r>
+      <w:proofErr w:type="spellEnd"/>
+      <w:r>
+        <w:rPr>
+          <w:rFonts w:hint="cs"/>
+          <w:sz w:val="24"/>
+          <w:szCs w:val="24"/>
+          <w:rtl/>
+        </w:rPr>
+        <w:t xml:space="preserve"> שאינן חלק מרצף שיכול להביא </w:t>
+      </w:r>
+      <w:proofErr w:type="spellStart"/>
+      <w:r>
+        <w:rPr>
+          <w:rFonts w:hint="cs"/>
+          <w:sz w:val="24"/>
+          <w:szCs w:val="24"/>
+          <w:rtl/>
+        </w:rPr>
+        <w:t>לנצחון</w:t>
+      </w:r>
+      <w:proofErr w:type="spellEnd"/>
+      <w:r>
+        <w:rPr>
+          <w:rFonts w:hint="cs"/>
+          <w:sz w:val="24"/>
+          <w:szCs w:val="24"/>
+          <w:rtl/>
+        </w:rPr>
+        <w:t xml:space="preserve">/הפסד, ולא משנה לנו של מי </w:t>
+      </w:r>
+      <w:proofErr w:type="spellStart"/>
+      <w:r>
+        <w:rPr>
+          <w:rFonts w:hint="cs"/>
+          <w:sz w:val="24"/>
+          <w:szCs w:val="24"/>
+          <w:rtl/>
+        </w:rPr>
+        <w:t>הדיסקיות</w:t>
+      </w:r>
+      <w:proofErr w:type="spellEnd"/>
+      <w:r>
+        <w:rPr>
+          <w:rFonts w:hint="cs"/>
+          <w:sz w:val="24"/>
+          <w:szCs w:val="24"/>
+          <w:rtl/>
+        </w:rPr>
+        <w:t xml:space="preserve">. </w:t>
+      </w:r>
+    </w:p>
+    <w:p>
+      <w:pPr>
+        <w:bidi/>
+        <w:rPr>
+          <w:sz w:val="24"/>
+          <w:szCs w:val="24"/>
+          <w:rtl/>
+        </w:rPr>
+      </w:pPr>
+      <w:r>
+        <w:rPr>
+          <w:rFonts w:hint="cs"/>
+          <w:sz w:val="24"/>
+          <w:szCs w:val="24"/>
+          <w:rtl/>
+        </w:rPr>
+        <w:t xml:space="preserve">לפיכך בחרנו בייצוג הבא: תחילה מקודדים את מספר </w:t>
+      </w:r>
+      <w:proofErr w:type="spellStart"/>
+      <w:r>
+        <w:rPr>
+          <w:rFonts w:hint="cs"/>
+          <w:sz w:val="24"/>
+          <w:szCs w:val="24"/>
+          <w:rtl/>
+        </w:rPr>
+        <w:t>הדיסקיות</w:t>
+      </w:r>
+      <w:proofErr w:type="spellEnd"/>
+      <w:r>
+        <w:rPr>
+          <w:rFonts w:hint="cs"/>
+          <w:sz w:val="24"/>
+          <w:szCs w:val="24"/>
+          <w:rtl/>
+        </w:rPr>
+        <w:t xml:space="preserve"> בכל עמודה ולאחר מכן את אורכי הרצפים שאינם חסומים, ואת מיקומם בלוח, הן שלנו והן של היריב.</w:t>
       </w:r>
     </w:p>
     <w:p>
@@ -4226,8 +5412,19 @@
           <w:szCs w:val="24"/>
           <w:rtl/>
         </w:rPr>
-        <w:t xml:space="preserve"> מטרתו היחידה היא להשלים רצפים שלו לרצפי נצחון</w:t>
-      </w:r>
+        <w:t xml:space="preserve"> מטרתו היחידה היא להשלים רצפים שלו לרצפי </w:t>
+      </w:r>
+      <w:proofErr w:type="spellStart"/>
+      <w:r>
+        <w:rPr>
+          <w:rFonts w:hint="cs"/>
+          <w:sz w:val="24"/>
+          <w:szCs w:val="24"/>
+          <w:rtl/>
+        </w:rPr>
+        <w:t>נצחון</w:t>
+      </w:r>
+      <w:proofErr w:type="spellEnd"/>
     </w:p>
     <w:p>
       <w:pPr>
@@ -4297,7 +5494,27 @@
           <w:szCs w:val="24"/>
           <w:rtl/>
         </w:rPr>
-        <w:t>. ההסתברות ממושקלת לפי כמה הפעולה טובה עבור השחקן ומטרתו.</w:t>
+        <w:t xml:space="preserve">. ההסתברות </w:t>
+      </w:r>
+      <w:proofErr w:type="spellStart"/>
+      <w:r>
+        <w:rPr>
+          <w:rFonts w:hint="cs"/>
+          <w:sz w:val="24"/>
+          <w:szCs w:val="24"/>
+          <w:rtl/>
+        </w:rPr>
+        <w:t>ממושקלת</w:t>
+      </w:r>
+      <w:proofErr w:type="spellEnd"/>
+      <w:r>
+        <w:rPr>
+          <w:rFonts w:hint="cs"/>
+          <w:sz w:val="24"/>
+          <w:szCs w:val="24"/>
+          <w:rtl/>
+        </w:rPr>
+        <w:t xml:space="preserve"> לפי כמה הפעולה טובה עבור השחקן ומטרתו.</w:t>
       </w:r>
     </w:p>
     <w:p>
@@ -4358,7 +5575,27 @@
           <w:szCs w:val="24"/>
           <w:rtl/>
         </w:rPr>
-        <w:t>שחקן מינמקס עם ההיוריסטיקה החזקה ביותר שהצלחנו למצוא בעבודות קודמות</w:t>
+        <w:t xml:space="preserve">שחקן </w:t>
+      </w:r>
+      <w:proofErr w:type="spellStart"/>
+      <w:r>
+        <w:rPr>
+          <w:rFonts w:hint="cs"/>
+          <w:sz w:val="24"/>
+          <w:szCs w:val="24"/>
+          <w:rtl/>
+        </w:rPr>
+        <w:t>מינמקס</w:t>
+      </w:r>
+      <w:proofErr w:type="spellEnd"/>
+      <w:r>
+        <w:rPr>
+          <w:rFonts w:hint="cs"/>
+          <w:sz w:val="24"/>
+          <w:szCs w:val="24"/>
+          <w:rtl/>
+        </w:rPr>
+        <w:t xml:space="preserve"> עם ההיוריסטיקה החזקה ביותר שהצלחנו למצוא בעבודות קודמות</w:t>
       </w:r>
     </w:p>
     <w:p>
@@ -4379,8 +5616,9 @@
           <w:u w:val="single"/>
           <w:rtl/>
         </w:rPr>
-        <w:t xml:space="preserve">סוכני מינמקס, </w:t>
-      </w:r>
+        <w:t xml:space="preserve">סוכני </w:t>
+      </w:r>
+      <w:proofErr w:type="spellStart"/>
       <w:r>
         <w:rPr>
           <w:rFonts w:hint="cs"/>
@@ -4389,6 +5627,27 @@
           <w:u w:val="single"/>
           <w:rtl/>
         </w:rPr>
+        <w:t>מינמקס</w:t>
+      </w:r>
+      <w:proofErr w:type="spellEnd"/>
+      <w:r>
+        <w:rPr>
+          <w:rFonts w:hint="cs"/>
+          <w:sz w:val="24"/>
+          <w:szCs w:val="24"/>
+          <w:u w:val="single"/>
+          <w:rtl/>
+        </w:rPr>
+        <w:t xml:space="preserve">, </w:t>
+      </w:r>
+      <w:r>
+        <w:rPr>
+          <w:rFonts w:hint="cs"/>
+          <w:sz w:val="24"/>
+          <w:szCs w:val="24"/>
+          <w:u w:val="single"/>
+          <w:rtl/>
+        </w:rPr>
         <w:t>ו</w:t>
       </w:r>
       <w:r>
@@ -4450,9 +5709,9 @@
       <w:pPr>
         <w:bidi/>
         <w:rPr>
-          <w:sz w:val="24"/>
-          <w:szCs w:val="24"/>
-          <w:rtl/>
+          <w:rFonts w:hint="cs"/>
+          <w:sz w:val="24"/>
+          <w:szCs w:val="24"/>
         </w:rPr>
       </w:pPr>
       <w:r>
@@ -4489,6 +5748,7 @@
         </w:rPr>
         <w:t xml:space="preserve"> להחליש את הסוכן שלנו ע"י כך שיבצע מהלכים אקראיים בהסתברות מסוימת. הגרף הבא מציג את ביצועי השחקן שלנו אל מול שחקני ה-</w:t>
       </w:r>
+      <w:proofErr w:type="spellStart"/>
       <w:r>
         <w:rPr>
           <w:sz w:val="24"/>
@@ -4496,6 +5756,7 @@
         </w:rPr>
         <w:t>offensive,defensive</w:t>
       </w:r>
+      <w:proofErr w:type="spellEnd"/>
       <w:r>
         <w:rPr>
           <w:rFonts w:hint="cs"/>
@@ -4512,60 +5773,6 @@
         <w:rPr>
           <w:sz w:val="24"/>
           <w:szCs w:val="24"/>
-        </w:rPr>
-      </w:pPr>
-    </w:p>
-    <w:p>
-      <w:pPr>
-        <w:bidi/>
-        <w:rPr>
-          <w:sz w:val="24"/>
-          <w:szCs w:val="24"/>
-        </w:rPr>
-      </w:pPr>
-    </w:p>
-    <w:p>
-      <w:pPr>
-        <w:bidi/>
-        <w:rPr>
-          <w:sz w:val="24"/>
-          <w:szCs w:val="24"/>
-        </w:rPr>
-      </w:pPr>
-    </w:p>
-    <w:p>
-      <w:pPr>
-        <w:bidi/>
-        <w:rPr>
-          <w:sz w:val="24"/>
-          <w:szCs w:val="24"/>
-        </w:rPr>
-      </w:pPr>
-    </w:p>
-    <w:p>
-      <w:pPr>
-        <w:bidi/>
-        <w:rPr>
-          <w:sz w:val="24"/>
-          <w:szCs w:val="24"/>
-        </w:rPr>
-      </w:pPr>
-    </w:p>
-    <w:p>
-      <w:pPr>
-        <w:bidi/>
-        <w:rPr>
-          <w:sz w:val="24"/>
-          <w:szCs w:val="24"/>
-        </w:rPr>
-      </w:pPr>
-    </w:p>
-    <w:p>
-      <w:pPr>
-        <w:bidi/>
-        <w:rPr>
-          <w:sz w:val="24"/>
-          <w:szCs w:val="24"/>
           <w:rtl/>
         </w:rPr>
       </w:pPr>
@@ -4573,6 +5780,7 @@
         <w:rPr>
           <w:noProof/>
         </w:rPr>
+        <w:lastRenderedPageBreak/>
         <w:drawing>
           <wp:anchor distT="0" distB="0" distL="114300" distR="114300" simplePos="0" relativeHeight="251663360" behindDoc="0" locked="0" layoutInCell="1" allowOverlap="1" wp14:anchorId="03208DEB" wp14:editId="1A808349">
             <wp:simplePos x="0" y="0"/>
@@ -4599,7 +5807,7 @@
                     </pic:cNvPicPr>
                   </pic:nvPicPr>
                   <pic:blipFill>
-                    <a:blip r:embed="rId7">
+                    <a:blip r:embed="rId8">
                       <a:extLst>
                         <a:ext uri="{28A0092B-C50C-407E-A947-70E740481C1C}">
                           <a14:useLocalDpi xmlns:a14="http://schemas.microsoft.com/office/drawing/2010/main" val="0"/>
@@ -4661,7 +5869,27 @@
           <w:szCs w:val="24"/>
           <w:rtl/>
         </w:rPr>
-        <w:t xml:space="preserve">החלשנו את הסוכן שלנו עם הסתברות של 0.6 לפעולה רנדומית, עדיין הוא מנצח את היריבים שלו בהסתברות </w:t>
+        <w:t xml:space="preserve">החלשנו את הסוכן שלנו עם הסתברות של 0.6 לפעולה </w:t>
+      </w:r>
+      <w:proofErr w:type="spellStart"/>
+      <w:r>
+        <w:rPr>
+          <w:rFonts w:hint="cs"/>
+          <w:sz w:val="24"/>
+          <w:szCs w:val="24"/>
+          <w:rtl/>
+        </w:rPr>
+        <w:t>רנדומית</w:t>
+      </w:r>
+      <w:proofErr w:type="spellEnd"/>
+      <w:r>
+        <w:rPr>
+          <w:rFonts w:hint="cs"/>
+          <w:sz w:val="24"/>
+          <w:szCs w:val="24"/>
+          <w:rtl/>
+        </w:rPr>
+        <w:t xml:space="preserve">, עדיין הוא מנצח את היריבים שלו בהסתברות </w:t>
       </w:r>
       <w:r>
         <w:rPr>
@@ -4730,7 +5958,47 @@
           <w:szCs w:val="24"/>
           <w:rtl/>
         </w:rPr>
-        <w:t>: נשים לב כי כל אחד מהיריבים מממש אחת מהמטרות שמממש שחקן המינמקס. בעוד בניית רצף נצחון היא טקטיקה שמצריכה לפחות 4 מהלכים מחושבים, חסימת רצף היא פעולה קלה בהרבה. לכן ניצח הרבה יותר את שחקן ה-</w:t>
+        <w:t xml:space="preserve">: נשים לב כי כל אחד מהיריבים מממש אחת מהמטרות שמממש שחקן </w:t>
+      </w:r>
+      <w:proofErr w:type="spellStart"/>
+      <w:r>
+        <w:rPr>
+          <w:rFonts w:hint="cs"/>
+          <w:sz w:val="24"/>
+          <w:szCs w:val="24"/>
+          <w:rtl/>
+        </w:rPr>
+        <w:t>המינמקס</w:t>
+      </w:r>
+      <w:proofErr w:type="spellEnd"/>
+      <w:r>
+        <w:rPr>
+          <w:rFonts w:hint="cs"/>
+          <w:sz w:val="24"/>
+          <w:szCs w:val="24"/>
+          <w:rtl/>
+        </w:rPr>
+        <w:t xml:space="preserve">. בעוד בניית רצף </w:t>
+      </w:r>
+      <w:proofErr w:type="spellStart"/>
+      <w:r>
+        <w:rPr>
+          <w:rFonts w:hint="cs"/>
+          <w:sz w:val="24"/>
+          <w:szCs w:val="24"/>
+          <w:rtl/>
+        </w:rPr>
+        <w:t>נצחון</w:t>
+      </w:r>
+      <w:proofErr w:type="spellEnd"/>
+      <w:r>
+        <w:rPr>
+          <w:rFonts w:hint="cs"/>
+          <w:sz w:val="24"/>
+          <w:szCs w:val="24"/>
+          <w:rtl/>
+        </w:rPr>
+        <w:t xml:space="preserve"> היא טקטיקה שמצריכה לפחות 4 מהלכים מחושבים, חסימת רצף היא פעולה קלה בהרבה. לכן ניצח הרבה יותר את שחקן ה-</w:t>
       </w:r>
       <w:r>
         <w:rPr>
@@ -4834,16 +6102,76 @@
           <w:szCs w:val="24"/>
           <w:rtl/>
         </w:rPr>
-        <w:t>נו כל אחת מההיוריסטיקות עבור עומקים שונים</w:t>
-      </w:r>
-      <w:r>
-        <w:rPr>
-          <w:rFonts w:hint="cs"/>
-          <w:sz w:val="24"/>
-          <w:szCs w:val="24"/>
-          <w:rtl/>
-        </w:rPr>
-        <w:t>. מכיוון שהמהלכים שההיוריסטיקות משרות יוצאים יחסית דטרמיניסטיים(נבחר בפעולה שתקבל את הציון הגבוה היותר, ופעמים רבות במשחק יש רק מהלך אחד כזה), בחרנו להשוות כל אחת מההיוריסטיקות אל מול שחקני ה-</w:t>
+        <w:t xml:space="preserve">נו כל אחת </w:t>
+      </w:r>
+      <w:proofErr w:type="spellStart"/>
+      <w:r>
+        <w:rPr>
+          <w:rFonts w:hint="cs"/>
+          <w:sz w:val="24"/>
+          <w:szCs w:val="24"/>
+          <w:rtl/>
+        </w:rPr>
+        <w:t>מההיוריסטיקות</w:t>
+      </w:r>
+      <w:proofErr w:type="spellEnd"/>
+      <w:r>
+        <w:rPr>
+          <w:rFonts w:hint="cs"/>
+          <w:sz w:val="24"/>
+          <w:szCs w:val="24"/>
+          <w:rtl/>
+        </w:rPr>
+        <w:t xml:space="preserve"> עבור עומקים שונים</w:t>
+      </w:r>
+      <w:r>
+        <w:rPr>
+          <w:rFonts w:hint="cs"/>
+          <w:sz w:val="24"/>
+          <w:szCs w:val="24"/>
+          <w:rtl/>
+        </w:rPr>
+        <w:t xml:space="preserve">. מכיוון שהמהלכים </w:t>
+      </w:r>
+      <w:proofErr w:type="spellStart"/>
+      <w:r>
+        <w:rPr>
+          <w:rFonts w:hint="cs"/>
+          <w:sz w:val="24"/>
+          <w:szCs w:val="24"/>
+          <w:rtl/>
+        </w:rPr>
+        <w:t>שההיוריסטיקות</w:t>
+      </w:r>
+      <w:proofErr w:type="spellEnd"/>
+      <w:r>
+        <w:rPr>
+          <w:rFonts w:hint="cs"/>
+          <w:sz w:val="24"/>
+          <w:szCs w:val="24"/>
+          <w:rtl/>
+        </w:rPr>
+        <w:t xml:space="preserve"> משרות יוצאים יחסית דטרמיניסטיים(נבחר בפעולה שתקבל את הציון הגבוה היותר, ופעמים רבות במשחק יש רק מהלך אחד כזה), בחרנו להשוות כל אחת </w:t>
+      </w:r>
+      <w:proofErr w:type="spellStart"/>
+      <w:r>
+        <w:rPr>
+          <w:rFonts w:hint="cs"/>
+          <w:sz w:val="24"/>
+          <w:szCs w:val="24"/>
+          <w:rtl/>
+        </w:rPr>
+        <w:t>מההיוריסטיקות</w:t>
+      </w:r>
+      <w:proofErr w:type="spellEnd"/>
+      <w:r>
+        <w:rPr>
+          <w:rFonts w:hint="cs"/>
+          <w:sz w:val="24"/>
+          <w:szCs w:val="24"/>
+          <w:rtl/>
+        </w:rPr>
+        <w:t xml:space="preserve"> אל מול שחקני ה-</w:t>
       </w:r>
       <w:r>
         <w:rPr>
@@ -4878,7 +6206,27 @@
           <w:szCs w:val="24"/>
           <w:rtl/>
         </w:rPr>
-        <w:t xml:space="preserve">ניתן לראות כי ביצועיו של הסוכן שלנו עקביים יותר, ואחוזי ההצלחה שלו עולים ככל שעומק עץ המינמקס גדל. </w:t>
+        <w:t xml:space="preserve">ניתן לראות כי ביצועיו של הסוכן שלנו עקביים יותר, ואחוזי ההצלחה שלו עולים ככל שעומק עץ </w:t>
+      </w:r>
+      <w:proofErr w:type="spellStart"/>
+      <w:r>
+        <w:rPr>
+          <w:rFonts w:hint="cs"/>
+          <w:sz w:val="24"/>
+          <w:szCs w:val="24"/>
+          <w:rtl/>
+        </w:rPr>
+        <w:t>המינמקס</w:t>
+      </w:r>
+      <w:proofErr w:type="spellEnd"/>
+      <w:r>
+        <w:rPr>
+          <w:rFonts w:hint="cs"/>
+          <w:sz w:val="24"/>
+          <w:szCs w:val="24"/>
+          <w:rtl/>
+        </w:rPr>
+        <w:t xml:space="preserve"> גדל. </w:t>
       </w:r>
     </w:p>
     <w:p>
@@ -4928,7 +6276,6 @@
         <w:rPr>
           <w:noProof/>
         </w:rPr>
-        <w:lastRenderedPageBreak/>
         <w:drawing>
           <wp:anchor distT="0" distB="0" distL="114300" distR="114300" simplePos="0" relativeHeight="251662336" behindDoc="0" locked="0" layoutInCell="1" allowOverlap="1" wp14:anchorId="6A363B36" wp14:editId="2E1FF180">
             <wp:simplePos x="0" y="0"/>
@@ -4955,7 +6302,7 @@
                     </pic:cNvPicPr>
                   </pic:nvPicPr>
                   <pic:blipFill>
-                    <a:blip r:embed="rId8">
+                    <a:blip r:embed="rId9">
                       <a:extLst>
                         <a:ext uri="{28A0092B-C50C-407E-A947-70E740481C1C}">
                           <a14:useLocalDpi xmlns:a14="http://schemas.microsoft.com/office/drawing/2010/main" val="0"/>
@@ -5069,6 +6416,7 @@
           <w:szCs w:val="24"/>
           <w:rtl/>
         </w:rPr>
+        <w:lastRenderedPageBreak/>
         <w:t>לצורך קיצור זמני הריצה, ומעתה ועד סוף הדוח, ההשוואות שנערוך יהיו על לוחות דו ממדיים- עדכון מפות האקטיבציה עבור הרצפים בכל הכיוונים לוקחת זמן רב יותר בלוח תלת ממדי מפני שיש יותר רצפים להתחשב בהם. לאחר שבדקנו את נכונותן, היה לנו חשוב יותר להעריך את ביצועיהם של אלגוריתמי הסוכנים שלנו במספר גדול יותר של משחקים.</w:t>
       </w:r>
     </w:p>
@@ -5136,7 +6484,27 @@
           <w:szCs w:val="24"/>
           <w:rtl/>
         </w:rPr>
-        <w:t>על מנת לבחון את היוריסטיקת ה-</w:t>
+        <w:t xml:space="preserve">על מנת לבחון את </w:t>
+      </w:r>
+      <w:proofErr w:type="spellStart"/>
+      <w:r>
+        <w:rPr>
+          <w:rFonts w:hint="cs"/>
+          <w:sz w:val="24"/>
+          <w:szCs w:val="24"/>
+          <w:rtl/>
+        </w:rPr>
+        <w:t>היוריסטיקת</w:t>
+      </w:r>
+      <w:proofErr w:type="spellEnd"/>
+      <w:r>
+        <w:rPr>
+          <w:rFonts w:hint="cs"/>
+          <w:sz w:val="24"/>
+          <w:szCs w:val="24"/>
+          <w:rtl/>
+        </w:rPr>
+        <w:t xml:space="preserve"> ה-</w:t>
       </w:r>
       <w:r>
         <w:rPr>
@@ -5154,6 +6522,7 @@
         </w:rPr>
         <w:t xml:space="preserve"> במשחק של 3 משתתפים, הגדרנו סוכן חדש שנקרא </w:t>
       </w:r>
+      <w:proofErr w:type="spellStart"/>
       <w:r>
         <w:rPr>
           <w:sz w:val="24"/>
@@ -5161,14 +6530,35 @@
         </w:rPr>
         <w:t>only_best_opponent</w:t>
       </w:r>
-      <w:r>
-        <w:rPr>
-          <w:rFonts w:hint="cs"/>
-          <w:sz w:val="24"/>
-          <w:szCs w:val="24"/>
-          <w:rtl/>
-        </w:rPr>
-        <w:t xml:space="preserve"> . סוכן זה הוא סוכן אלפא בטא, שמשתמש בהיוריסטיקה זהה כמעט לחלוטין להיוריסטיקת ה-</w:t>
+      <w:proofErr w:type="spellEnd"/>
+      <w:r>
+        <w:rPr>
+          <w:rFonts w:hint="cs"/>
+          <w:sz w:val="24"/>
+          <w:szCs w:val="24"/>
+          <w:rtl/>
+        </w:rPr>
+        <w:t xml:space="preserve"> . סוכן זה הוא סוכן אלפא בטא, שמשתמש בהיוריסטיקה זהה כמעט לחלוטין </w:t>
+      </w:r>
+      <w:proofErr w:type="spellStart"/>
+      <w:r>
+        <w:rPr>
+          <w:rFonts w:hint="cs"/>
+          <w:sz w:val="24"/>
+          <w:szCs w:val="24"/>
+          <w:rtl/>
+        </w:rPr>
+        <w:t>להיוריסטיקת</w:t>
+      </w:r>
+      <w:proofErr w:type="spellEnd"/>
+      <w:r>
+        <w:rPr>
+          <w:rFonts w:hint="cs"/>
+          <w:sz w:val="24"/>
+          <w:szCs w:val="24"/>
+          <w:rtl/>
+        </w:rPr>
+        <w:t xml:space="preserve"> ה-</w:t>
       </w:r>
       <w:r>
         <w:rPr>
@@ -5196,14 +6586,25 @@
           <w:rtl/>
         </w:rPr>
       </w:pPr>
-      <w:r>
-        <w:rPr>
-          <w:rFonts w:hint="cs"/>
-          <w:sz w:val="24"/>
-          <w:szCs w:val="24"/>
-          <w:rtl/>
-        </w:rPr>
-        <w:t>בהיוריסטיקת ה-</w:t>
+      <w:proofErr w:type="spellStart"/>
+      <w:r>
+        <w:rPr>
+          <w:rFonts w:hint="cs"/>
+          <w:sz w:val="24"/>
+          <w:szCs w:val="24"/>
+          <w:rtl/>
+        </w:rPr>
+        <w:t>בהיוריסטיקת</w:t>
+      </w:r>
+      <w:proofErr w:type="spellEnd"/>
+      <w:r>
+        <w:rPr>
+          <w:rFonts w:hint="cs"/>
+          <w:sz w:val="24"/>
+          <w:szCs w:val="24"/>
+          <w:rtl/>
+        </w:rPr>
+        <w:t xml:space="preserve"> ה-</w:t>
       </w:r>
       <w:r>
         <w:rPr>
@@ -5231,14 +6632,25 @@
           <w:rtl/>
         </w:rPr>
       </w:pPr>
-      <w:r>
-        <w:rPr>
-          <w:rFonts w:hint="cs"/>
-          <w:sz w:val="24"/>
-          <w:szCs w:val="24"/>
-          <w:rtl/>
-        </w:rPr>
-        <w:t>בהיוריסטיקת ה-</w:t>
+      <w:proofErr w:type="spellStart"/>
+      <w:r>
+        <w:rPr>
+          <w:rFonts w:hint="cs"/>
+          <w:sz w:val="24"/>
+          <w:szCs w:val="24"/>
+          <w:rtl/>
+        </w:rPr>
+        <w:t>בהיוריסטיקת</w:t>
+      </w:r>
+      <w:proofErr w:type="spellEnd"/>
+      <w:r>
+        <w:rPr>
+          <w:rFonts w:hint="cs"/>
+          <w:sz w:val="24"/>
+          <w:szCs w:val="24"/>
+          <w:rtl/>
+        </w:rPr>
+        <w:t xml:space="preserve"> ה-</w:t>
       </w:r>
       <w:r>
         <w:rPr>
@@ -5247,6 +6659,7 @@
         </w:rPr>
         <w:t xml:space="preserve"> </w:t>
       </w:r>
+      <w:proofErr w:type="spellStart"/>
       <w:r>
         <w:rPr>
           <w:sz w:val="24"/>
@@ -5254,6 +6667,7 @@
         </w:rPr>
         <w:t>only_best_opponent</w:t>
       </w:r>
+      <w:proofErr w:type="spellEnd"/>
       <w:r>
         <w:rPr>
           <w:rFonts w:hint="cs"/>
@@ -5289,7 +6703,27 @@
           <w:szCs w:val="24"/>
           <w:rtl/>
         </w:rPr>
-        <w:t>כפי שהסברנו במתודולוגיה, הגישה של סוכן המינמקס במשחק רב משתתפים, הוא שכולם פועלים נגדו(ולא אחד נגד השני)</w:t>
+        <w:t xml:space="preserve">כפי שהסברנו במתודולוגיה, הגישה של סוכן </w:t>
+      </w:r>
+      <w:proofErr w:type="spellStart"/>
+      <w:r>
+        <w:rPr>
+          <w:rFonts w:hint="cs"/>
+          <w:sz w:val="24"/>
+          <w:szCs w:val="24"/>
+          <w:rtl/>
+        </w:rPr>
+        <w:t>המינמקס</w:t>
+      </w:r>
+      <w:proofErr w:type="spellEnd"/>
+      <w:r>
+        <w:rPr>
+          <w:rFonts w:hint="cs"/>
+          <w:sz w:val="24"/>
+          <w:szCs w:val="24"/>
+          <w:rtl/>
+        </w:rPr>
+        <w:t xml:space="preserve"> במשחק רב משתתפים, הוא שכולם פועלים נגדו(ולא אחד נגד השני)</w:t>
       </w:r>
       <w:r>
         <w:rPr>
@@ -5300,6 +6734,7 @@
         </w:rPr>
         <w:t xml:space="preserve">. אך ישנן רמות שונות בתוך גישה זו. הגדרנו את ההיוריסטיקה של </w:t>
       </w:r>
+      <w:proofErr w:type="spellStart"/>
       <w:r>
         <w:rPr>
           <w:sz w:val="24"/>
@@ -5307,6 +6742,7 @@
         </w:rPr>
         <w:t>only_best_opponen</w:t>
       </w:r>
+      <w:proofErr w:type="spellEnd"/>
       <w:r>
         <w:rPr>
           <w:rFonts w:hint="cs"/>
@@ -5390,27 +6826,27 @@
           <w:szCs w:val="24"/>
           <w:rtl/>
         </w:rPr>
+        <w:t>סוכן המקסימום הוא השחקן האדום, רצף ניצחון הוא באורך 4.</w:t>
+      </w:r>
+    </w:p>
+    <w:p>
+      <w:pPr>
+        <w:bidi/>
+        <w:rPr>
+          <w:sz w:val="24"/>
+          <w:szCs w:val="24"/>
+          <w:rtl/>
+        </w:rPr>
+      </w:pPr>
+      <w:r>
+        <w:rPr>
+          <w:noProof/>
+          <w:sz w:val="24"/>
+          <w:szCs w:val="24"/>
+          <w:rtl/>
+          <w:lang w:val="he-IL"/>
+        </w:rPr>
         <w:lastRenderedPageBreak/>
-        <w:t>סוכן המקסימום הוא השחקן האדום, רצף ניצחון הוא באורך 4.</w:t>
-      </w:r>
-    </w:p>
-    <w:p>
-      <w:pPr>
-        <w:bidi/>
-        <w:rPr>
-          <w:sz w:val="24"/>
-          <w:szCs w:val="24"/>
-          <w:rtl/>
-        </w:rPr>
-      </w:pPr>
-      <w:r>
-        <w:rPr>
-          <w:noProof/>
-          <w:sz w:val="24"/>
-          <w:szCs w:val="24"/>
-          <w:rtl/>
-          <w:lang w:val="he-IL"/>
-        </w:rPr>
         <mc:AlternateContent>
           <mc:Choice Requires="wpg">
             <w:drawing>
@@ -5447,7 +6883,7 @@
                           </pic:cNvPicPr>
                         </pic:nvPicPr>
                         <pic:blipFill>
-                          <a:blip r:embed="rId9" cstate="print">
+                          <a:blip r:embed="rId10" cstate="print">
                             <a:extLst>
                               <a:ext uri="{28A0092B-C50C-407E-A947-70E740481C1C}">
                                 <a14:useLocalDpi xmlns:a14="http://schemas.microsoft.com/office/drawing/2010/main" val="0"/>
@@ -5581,7 +7017,7 @@
                   <o:lock v:ext="edit" aspectratio="t"/>
                 </v:shapetype>
                 <v:shape id="Picture 1" o:spid="_x0000_s1027" type="#_x0000_t75" alt="A screenshot of a computer screen&#10;&#10;Description automatically generated" style="position:absolute;width:36893;height:38354;visibility:visible;mso-wrap-style:square" o:gfxdata="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">
-                  <v:imagedata r:id="rId10" o:title="A screenshot of a computer screen&#10;&#10;Description automatically generated"/>
+                  <v:imagedata r:id="rId11" o:title="A screenshot of a computer screen&#10;&#10;Description automatically generated"/>
                 </v:shape>
                 <v:shapetype id="_x0000_t202" coordsize="21600,21600" o:spt="202" path="m,l,21600r21600,l21600,xe">
                   <v:stroke joinstyle="miter"/>
@@ -6033,15 +7469,7 @@
             <w:sz w:val="24"/>
             <w:szCs w:val="24"/>
           </w:rPr>
-          <m:t>=-</m:t>
-        </m:r>
-        <m:r>
-          <w:rPr>
-            <w:rFonts w:ascii="Cambria Math" w:hAnsi="Cambria Math"/>
-            <w:sz w:val="24"/>
-            <w:szCs w:val="24"/>
-          </w:rPr>
-          <m:t>4</m:t>
+          <m:t>=-4</m:t>
         </m:r>
       </m:oMath>
       <w:r>
@@ -6058,7 +7486,6 @@
       <w:pPr>
         <w:bidi/>
         <w:rPr>
-          <w:rFonts w:hint="cs"/>
           <w:sz w:val="24"/>
           <w:szCs w:val="24"/>
           <w:rtl/>
@@ -6073,6 +7500,7 @@
         </w:rPr>
         <w:t xml:space="preserve">לעומת זאת, בהיוריסטיקה </w:t>
       </w:r>
+      <w:proofErr w:type="spellStart"/>
       <w:r>
         <w:rPr>
           <w:sz w:val="24"/>
@@ -6080,6 +7508,7 @@
         </w:rPr>
         <w:t>only_best_opponent</w:t>
       </w:r>
+      <w:proofErr w:type="spellEnd"/>
       <w:r>
         <w:rPr>
           <w:rFonts w:hint="cs"/>
@@ -6159,27 +7588,6 @@
       <w:pPr>
         <w:bidi/>
         <w:rPr>
-          <w:sz w:val="28"/>
-          <w:szCs w:val="28"/>
-          <w:rtl/>
-        </w:rPr>
-      </w:pPr>
-      <w:r>
-        <w:rPr>
-          <w:rFonts w:hint="cs"/>
-          <w:sz w:val="28"/>
-          <w:szCs w:val="28"/>
-          <w:highlight w:val="yellow"/>
-          <w:rtl/>
-        </w:rPr>
-        <w:t>לשנות שהמקסימום של הגרף יהיה 100 ולא 120</w:t>
-      </w:r>
-    </w:p>
-    <w:p>
-      <w:pPr>
-        <w:bidi/>
-        <w:rPr>
-          <w:rFonts w:hint="cs"/>
           <w:sz w:val="24"/>
           <w:szCs w:val="24"/>
           <w:rtl/>
@@ -6190,18 +7598,18 @@
           <w:noProof/>
         </w:rPr>
         <w:drawing>
-          <wp:anchor distT="0" distB="0" distL="114300" distR="114300" simplePos="0" relativeHeight="251664384" behindDoc="0" locked="0" layoutInCell="1" allowOverlap="1" wp14:anchorId="76CF18F7" wp14:editId="042B950E">
+          <wp:anchor distT="0" distB="0" distL="114300" distR="114300" simplePos="0" relativeHeight="251672576" behindDoc="0" locked="0" layoutInCell="1" allowOverlap="1" wp14:anchorId="35955790" wp14:editId="57F13CAA">
             <wp:simplePos x="0" y="0"/>
             <wp:positionH relativeFrom="column">
-              <wp:posOffset>-437597</wp:posOffset>
+              <wp:posOffset>-564598</wp:posOffset>
             </wp:positionH>
             <wp:positionV relativeFrom="paragraph">
-              <wp:posOffset>316395</wp:posOffset>
+              <wp:posOffset>217474</wp:posOffset>
             </wp:positionV>
-            <wp:extent cx="4277360" cy="2496185"/>
-            <wp:effectExtent l="0" t="0" r="8890" b="18415"/>
+            <wp:extent cx="4572000" cy="2743200"/>
+            <wp:effectExtent l="0" t="0" r="0" b="0"/>
             <wp:wrapSquare wrapText="bothSides"/>
-            <wp:docPr id="1730932991" name="Chart 1">
+            <wp:docPr id="1583747401" name="Chart 1">
               <a:extLst xmlns:a="http://schemas.openxmlformats.org/drawingml/2006/main">
                 <a:ext uri="{FF2B5EF4-FFF2-40B4-BE49-F238E27FC236}">
                   <a16:creationId xmlns:a16="http://schemas.microsoft.com/office/drawing/2014/main" id="{3E2334A1-38F1-E275-831A-7CC396D6E6B7}"/>
@@ -6211,7 +7619,7 @@
             <wp:cNvGraphicFramePr/>
             <a:graphic xmlns:a="http://schemas.openxmlformats.org/drawingml/2006/main">
               <a:graphicData uri="http://schemas.openxmlformats.org/drawingml/2006/chart">
-                <c:chart xmlns:c="http://schemas.openxmlformats.org/drawingml/2006/chart" xmlns:r="http://schemas.openxmlformats.org/officeDocument/2006/relationships" r:id="rId11"/>
+                <c:chart xmlns:c="http://schemas.openxmlformats.org/drawingml/2006/chart" xmlns:r="http://schemas.openxmlformats.org/officeDocument/2006/relationships" r:id="rId12"/>
               </a:graphicData>
             </a:graphic>
             <wp14:sizeRelH relativeFrom="page">
@@ -6258,6 +7666,7 @@
         </w:rPr>
         <w:t xml:space="preserve">complex, </w:t>
       </w:r>
+      <w:proofErr w:type="spellStart"/>
       <w:r>
         <w:rPr>
           <w:sz w:val="24"/>
@@ -6265,6 +7674,7 @@
         </w:rPr>
         <w:t>only_best_opponent</w:t>
       </w:r>
+      <w:proofErr w:type="spellEnd"/>
       <w:r>
         <w:rPr>
           <w:rFonts w:hint="cs"/>
@@ -6291,7 +7701,27 @@
           <w:szCs w:val="24"/>
           <w:rtl/>
         </w:rPr>
-        <w:t>ניתן לראות שהיוריסטיקת ה-</w:t>
+        <w:t xml:space="preserve">ניתן לראות </w:t>
+      </w:r>
+      <w:proofErr w:type="spellStart"/>
+      <w:r>
+        <w:rPr>
+          <w:rFonts w:hint="cs"/>
+          <w:sz w:val="24"/>
+          <w:szCs w:val="24"/>
+          <w:rtl/>
+        </w:rPr>
+        <w:t>שהיוריסטיקת</w:t>
+      </w:r>
+      <w:proofErr w:type="spellEnd"/>
+      <w:r>
+        <w:rPr>
+          <w:rFonts w:hint="cs"/>
+          <w:sz w:val="24"/>
+          <w:szCs w:val="24"/>
+          <w:rtl/>
+        </w:rPr>
+        <w:t xml:space="preserve"> ה-</w:t>
       </w:r>
       <w:r>
         <w:rPr>
@@ -6307,7 +7737,27 @@
           <w:szCs w:val="24"/>
           <w:rtl/>
         </w:rPr>
-        <w:t xml:space="preserve"> השיגה תוצאות טובות יותר, ביחס להיוריסטיקת ה-</w:t>
+        <w:t xml:space="preserve"> השיגה תוצאות טובות יותר, ביחס </w:t>
+      </w:r>
+      <w:proofErr w:type="spellStart"/>
+      <w:r>
+        <w:rPr>
+          <w:rFonts w:hint="cs"/>
+          <w:sz w:val="24"/>
+          <w:szCs w:val="24"/>
+          <w:rtl/>
+        </w:rPr>
+        <w:t>להיוריסטיקת</w:t>
+      </w:r>
+      <w:proofErr w:type="spellEnd"/>
+      <w:r>
+        <w:rPr>
+          <w:rFonts w:hint="cs"/>
+          <w:sz w:val="24"/>
+          <w:szCs w:val="24"/>
+          <w:rtl/>
+        </w:rPr>
+        <w:t xml:space="preserve"> ה-</w:t>
       </w:r>
       <w:r>
         <w:rPr>
@@ -6316,6 +7766,7 @@
         </w:rPr>
         <w:t xml:space="preserve"> </w:t>
       </w:r>
+      <w:proofErr w:type="spellStart"/>
       <w:r>
         <w:rPr>
           <w:sz w:val="24"/>
@@ -6323,6 +7774,7 @@
         </w:rPr>
         <w:t>only_best_opponent</w:t>
       </w:r>
+      <w:proofErr w:type="spellEnd"/>
       <w:r>
         <w:rPr>
           <w:rFonts w:hint="cs"/>
@@ -6337,20 +7789,39 @@
       <w:pPr>
         <w:bidi/>
         <w:rPr>
-          <w:rFonts w:hint="cs"/>
-          <w:sz w:val="24"/>
-          <w:szCs w:val="24"/>
-          <w:rtl/>
-        </w:rPr>
-      </w:pPr>
-      <w:r>
-        <w:rPr>
-          <w:rFonts w:hint="cs"/>
-          <w:sz w:val="24"/>
-          <w:szCs w:val="24"/>
-          <w:rtl/>
-        </w:rPr>
-        <w:t>זאת מאחר שהיוריסטיקת ה-</w:t>
+          <w:sz w:val="24"/>
+          <w:szCs w:val="24"/>
+          <w:rtl/>
+        </w:rPr>
+      </w:pPr>
+      <w:r>
+        <w:rPr>
+          <w:rFonts w:hint="cs"/>
+          <w:sz w:val="24"/>
+          <w:szCs w:val="24"/>
+          <w:rtl/>
+        </w:rPr>
+        <w:t xml:space="preserve">זאת מאחר </w:t>
+      </w:r>
+      <w:proofErr w:type="spellStart"/>
+      <w:r>
+        <w:rPr>
+          <w:rFonts w:hint="cs"/>
+          <w:sz w:val="24"/>
+          <w:szCs w:val="24"/>
+          <w:rtl/>
+        </w:rPr>
+        <w:t>שהיוריסטיקת</w:t>
+      </w:r>
+      <w:proofErr w:type="spellEnd"/>
+      <w:r>
+        <w:rPr>
+          <w:rFonts w:hint="cs"/>
+          <w:sz w:val="24"/>
+          <w:szCs w:val="24"/>
+          <w:rtl/>
+        </w:rPr>
+        <w:t xml:space="preserve"> ה-</w:t>
       </w:r>
       <w:r>
         <w:rPr>
@@ -6373,7 +7844,6 @@
       <w:pPr>
         <w:bidi/>
         <w:rPr>
-          <w:rFonts w:hint="cs"/>
           <w:sz w:val="24"/>
           <w:szCs w:val="24"/>
           <w:rtl/>
@@ -6408,6 +7878,7 @@
           <w:u w:val="single"/>
           <w:rtl/>
         </w:rPr>
+        <w:lastRenderedPageBreak/>
         <w:t>סוכן ה-</w:t>
       </w:r>
       <w:r>
@@ -6494,35 +7965,115 @@
           <w:szCs w:val="24"/>
           <w:rtl/>
         </w:rPr>
-        <w:t xml:space="preserve">מספר קטן ביותר לאורך האיטרציות- </w:t>
-      </w:r>
-      <w:r>
-        <w:rPr>
-          <w:rFonts w:hint="cs"/>
-          <w:sz w:val="24"/>
-          <w:szCs w:val="24"/>
-          <w:rtl/>
-        </w:rPr>
-        <w:t>כלומר אנו רוצים שבתחילת האימון הסוכן יסתמך אך ורק על המאסטר שלו, כך הטבלה תתמלא בערכים שמייצגים בחירות מושכלות עבור מצבי לוח שונים. אך לאט לאט המאסטר ישחרר את המושכות וייתן לסוכן לבצע החלטות, ומכיוון שאנו מצפים שבטבלה הצטבר מספיק מידע משמעותי, הסוכן יבצע בהתחלה החלטות טובות יותר ויותר.</w:t>
-      </w:r>
-    </w:p>
-    <w:p>
-      <w:pPr>
-        <w:bidi/>
-        <w:rPr>
-          <w:sz w:val="24"/>
-          <w:szCs w:val="24"/>
-          <w:rtl/>
-        </w:rPr>
-      </w:pPr>
-      <w:r>
-        <w:rPr>
-          <w:rFonts w:hint="cs"/>
-          <w:sz w:val="24"/>
-          <w:szCs w:val="24"/>
-          <w:rtl/>
-        </w:rPr>
-        <w:t>הגרף הבא מציג את את אחוז הנצחונות כתלות בשלב האימון:</w:t>
+        <w:t xml:space="preserve">מספר קטן ביותר לאורך </w:t>
+      </w:r>
+      <w:proofErr w:type="spellStart"/>
+      <w:r>
+        <w:rPr>
+          <w:rFonts w:hint="cs"/>
+          <w:sz w:val="24"/>
+          <w:szCs w:val="24"/>
+          <w:rtl/>
+        </w:rPr>
+        <w:t>האיטרציות</w:t>
+      </w:r>
+      <w:proofErr w:type="spellEnd"/>
+      <w:r>
+        <w:rPr>
+          <w:rFonts w:hint="cs"/>
+          <w:sz w:val="24"/>
+          <w:szCs w:val="24"/>
+          <w:rtl/>
+        </w:rPr>
+        <w:t xml:space="preserve">- </w:t>
+      </w:r>
+      <w:r>
+        <w:rPr>
+          <w:rFonts w:hint="cs"/>
+          <w:sz w:val="24"/>
+          <w:szCs w:val="24"/>
+          <w:rtl/>
+        </w:rPr>
+        <w:t xml:space="preserve">כלומר אנו רוצים שבתחילת האימון הסוכן יסתמך אך ורק על המאסטר שלו, כך הטבלה תתמלא בערכים שמייצגים בחירות מושכלות עבור מצבי לוח שונים. אך לאט </w:t>
+      </w:r>
+      <w:proofErr w:type="spellStart"/>
+      <w:r>
+        <w:rPr>
+          <w:rFonts w:hint="cs"/>
+          <w:sz w:val="24"/>
+          <w:szCs w:val="24"/>
+          <w:rtl/>
+        </w:rPr>
+        <w:t>לאט</w:t>
+      </w:r>
+      <w:proofErr w:type="spellEnd"/>
+      <w:r>
+        <w:rPr>
+          <w:rFonts w:hint="cs"/>
+          <w:sz w:val="24"/>
+          <w:szCs w:val="24"/>
+          <w:rtl/>
+        </w:rPr>
+        <w:t xml:space="preserve"> המאסטר ישחרר את המושכות וייתן לסוכן לבצע החלטות, ומכיוון שאנו מצפים שבטבלה הצטבר מספיק מידע משמעותי, הסוכן יבצע בהתחלה החלטות טובות יותר ויותר.</w:t>
+      </w:r>
+    </w:p>
+    <w:p>
+      <w:pPr>
+        <w:bidi/>
+        <w:rPr>
+          <w:sz w:val="24"/>
+          <w:szCs w:val="24"/>
+          <w:rtl/>
+        </w:rPr>
+      </w:pPr>
+      <w:r>
+        <w:rPr>
+          <w:rFonts w:hint="cs"/>
+          <w:sz w:val="24"/>
+          <w:szCs w:val="24"/>
+          <w:rtl/>
+        </w:rPr>
+        <w:t xml:space="preserve">הגרף הבא מציג את </w:t>
+      </w:r>
+      <w:proofErr w:type="spellStart"/>
+      <w:r>
+        <w:rPr>
+          <w:rFonts w:hint="cs"/>
+          <w:sz w:val="24"/>
+          <w:szCs w:val="24"/>
+          <w:rtl/>
+        </w:rPr>
+        <w:t>את</w:t>
+      </w:r>
+      <w:proofErr w:type="spellEnd"/>
+      <w:r>
+        <w:rPr>
+          <w:rFonts w:hint="cs"/>
+          <w:sz w:val="24"/>
+          <w:szCs w:val="24"/>
+          <w:rtl/>
+        </w:rPr>
+        <w:t xml:space="preserve"> אחוז </w:t>
+      </w:r>
+      <w:proofErr w:type="spellStart"/>
+      <w:r>
+        <w:rPr>
+          <w:rFonts w:hint="cs"/>
+          <w:sz w:val="24"/>
+          <w:szCs w:val="24"/>
+          <w:rtl/>
+        </w:rPr>
+        <w:t>הנצחונות</w:t>
+      </w:r>
+      <w:proofErr w:type="spellEnd"/>
+      <w:r>
+        <w:rPr>
+          <w:rFonts w:hint="cs"/>
+          <w:sz w:val="24"/>
+          <w:szCs w:val="24"/>
+          <w:rtl/>
+        </w:rPr>
+        <w:t xml:space="preserve"> כתלות בשלב האימון:</w:t>
       </w:r>
       <w:r>
         <w:rPr>
@@ -6554,7 +8105,7 @@
                     </pic:cNvPicPr>
                   </pic:nvPicPr>
                   <pic:blipFill>
-                    <a:blip r:embed="rId12">
+                    <a:blip r:embed="rId13">
                       <a:extLst>
                         <a:ext uri="{28A0092B-C50C-407E-A947-70E740481C1C}">
                           <a14:useLocalDpi xmlns:a14="http://schemas.microsoft.com/office/drawing/2010/main" val="0"/>
@@ -6688,7 +8239,27 @@
           <w:szCs w:val="24"/>
           <w:rtl/>
         </w:rPr>
-        <w:t xml:space="preserve"> באחוז הנצחונות המצטבר- </w:t>
+        <w:t xml:space="preserve"> באחוז </w:t>
+      </w:r>
+      <w:proofErr w:type="spellStart"/>
+      <w:r>
+        <w:rPr>
+          <w:rFonts w:hint="cs"/>
+          <w:sz w:val="24"/>
+          <w:szCs w:val="24"/>
+          <w:rtl/>
+        </w:rPr>
+        <w:t>הנצחונות</w:t>
+      </w:r>
+      <w:proofErr w:type="spellEnd"/>
+      <w:r>
+        <w:rPr>
+          <w:rFonts w:hint="cs"/>
+          <w:sz w:val="24"/>
+          <w:szCs w:val="24"/>
+          <w:rtl/>
+        </w:rPr>
+        <w:t xml:space="preserve"> המצטבר- </w:t>
       </w:r>
       <w:r>
         <w:rPr>
@@ -6750,7 +8321,27 @@
           <w:szCs w:val="24"/>
           <w:rtl/>
         </w:rPr>
-        <w:t>, ניתן לראות עלייה באחוז הנצחונות- הטבלה של הסוכן כבר מכילה ערכים טובים יותר, ולכן הוא מצליח לנצח ביותר משחקים</w:t>
+        <w:t xml:space="preserve">, ניתן לראות עלייה באחוז </w:t>
+      </w:r>
+      <w:proofErr w:type="spellStart"/>
+      <w:r>
+        <w:rPr>
+          <w:rFonts w:hint="cs"/>
+          <w:sz w:val="24"/>
+          <w:szCs w:val="24"/>
+          <w:rtl/>
+        </w:rPr>
+        <w:t>הנצחונות</w:t>
+      </w:r>
+      <w:proofErr w:type="spellEnd"/>
+      <w:r>
+        <w:rPr>
+          <w:rFonts w:hint="cs"/>
+          <w:sz w:val="24"/>
+          <w:szCs w:val="24"/>
+          <w:rtl/>
+        </w:rPr>
+        <w:t>- הטבלה של הסוכן כבר מכילה ערכים טובים יותר, ולכן הוא מצליח לנצח ביותר משחקים</w:t>
       </w:r>
       <w:r>
         <w:rPr>
@@ -6805,7 +8396,17 @@
           <w:szCs w:val="24"/>
           <w:rtl/>
         </w:rPr>
-        <w:t xml:space="preserve"> עם פרמטרים זהים כמעט לחלוטין</w:t>
+        <w:t xml:space="preserve"> עם פרמטרים זהים כמעט </w:t>
+      </w:r>
+      <w:proofErr w:type="spellStart"/>
+      <w:r>
+        <w:rPr>
+          <w:rFonts w:hint="cs"/>
+          <w:sz w:val="24"/>
+          <w:szCs w:val="24"/>
+          <w:rtl/>
+        </w:rPr>
+        <w:t>לחלוטין</w:t>
       </w:r>
       <w:r>
         <w:rPr>
@@ -6823,7 +8424,17 @@
           <w:szCs w:val="24"/>
           <w:rtl/>
         </w:rPr>
-        <w:t>למעט העובדה ש</w:t>
+        <w:t>למעט</w:t>
+      </w:r>
+      <w:proofErr w:type="spellEnd"/>
+      <w:r>
+        <w:rPr>
+          <w:rFonts w:hint="cs"/>
+          <w:sz w:val="24"/>
+          <w:szCs w:val="24"/>
+          <w:rtl/>
+        </w:rPr>
+        <w:t xml:space="preserve"> העובדה ש</w:t>
       </w:r>
       <w:r>
         <w:rPr>
@@ -6859,7 +8470,27 @@
           <w:szCs w:val="24"/>
           <w:rtl/>
         </w:rPr>
-        <w:t>ואחד ביצע במהלך האימון פעולות רנדומיות.</w:t>
+        <w:t xml:space="preserve">ואחד ביצע במהלך האימון פעולות </w:t>
+      </w:r>
+      <w:proofErr w:type="spellStart"/>
+      <w:r>
+        <w:rPr>
+          <w:rFonts w:hint="cs"/>
+          <w:sz w:val="24"/>
+          <w:szCs w:val="24"/>
+          <w:rtl/>
+        </w:rPr>
+        <w:t>רנדומיות</w:t>
+      </w:r>
+      <w:proofErr w:type="spellEnd"/>
+      <w:r>
+        <w:rPr>
+          <w:rFonts w:hint="cs"/>
+          <w:sz w:val="24"/>
+          <w:szCs w:val="24"/>
+          <w:rtl/>
+        </w:rPr>
+        <w:t>.</w:t>
       </w:r>
       <w:r>
         <w:rPr>
@@ -6912,58 +8543,8 @@
       <w:pPr>
         <w:bidi/>
         <w:rPr>
-          <w:sz w:val="28"/>
-          <w:szCs w:val="28"/>
-          <w:rtl/>
-        </w:rPr>
-      </w:pPr>
-    </w:p>
-    <w:p>
-      <w:pPr>
-        <w:bidi/>
-        <w:rPr>
-          <w:sz w:val="28"/>
-          <w:szCs w:val="28"/>
-          <w:rtl/>
-        </w:rPr>
-      </w:pPr>
-    </w:p>
-    <w:p>
-      <w:pPr>
-        <w:bidi/>
-        <w:rPr>
-          <w:sz w:val="28"/>
-          <w:szCs w:val="28"/>
-          <w:rtl/>
-        </w:rPr>
-      </w:pPr>
-      <w:r>
-        <w:rPr>
-          <w:rFonts w:hint="cs"/>
-          <w:sz w:val="28"/>
-          <w:szCs w:val="28"/>
-          <w:highlight w:val="yellow"/>
-          <w:rtl/>
-        </w:rPr>
-        <w:t>לשנות שהמקסימום של הגרף יהיה 100 ולא 120</w:t>
-      </w:r>
-    </w:p>
-    <w:p>
-      <w:pPr>
-        <w:bidi/>
-        <w:rPr>
-          <w:sz w:val="28"/>
-          <w:szCs w:val="28"/>
-          <w:rtl/>
-        </w:rPr>
-      </w:pPr>
-    </w:p>
-    <w:p>
-      <w:pPr>
-        <w:bidi/>
-        <w:rPr>
-          <w:sz w:val="28"/>
-          <w:szCs w:val="28"/>
+          <w:sz w:val="24"/>
+          <w:szCs w:val="24"/>
           <w:rtl/>
         </w:rPr>
       </w:pPr>
@@ -6971,11 +8552,20 @@
         <w:rPr>
           <w:noProof/>
         </w:rPr>
+        <w:lastRenderedPageBreak/>
         <w:drawing>
-          <wp:inline distT="0" distB="0" distL="0" distR="0" wp14:anchorId="4AABC28E" wp14:editId="3A53A564">
-            <wp:extent cx="4572000" cy="2743200"/>
-            <wp:effectExtent l="0" t="0" r="0" b="0"/>
-            <wp:docPr id="34455447" name="Chart 1">
+          <wp:anchor distT="0" distB="0" distL="114300" distR="114300" simplePos="0" relativeHeight="251671552" behindDoc="0" locked="0" layoutInCell="1" allowOverlap="1" wp14:anchorId="166395C9" wp14:editId="4B9EEC00">
+            <wp:simplePos x="0" y="0"/>
+            <wp:positionH relativeFrom="column">
+              <wp:posOffset>-484892</wp:posOffset>
+            </wp:positionH>
+            <wp:positionV relativeFrom="paragraph">
+              <wp:posOffset>2540</wp:posOffset>
+            </wp:positionV>
+            <wp:extent cx="4602480" cy="2834640"/>
+            <wp:effectExtent l="0" t="0" r="7620" b="3810"/>
+            <wp:wrapSquare wrapText="bothSides"/>
+            <wp:docPr id="290157593" name="Chart 1">
               <a:extLst xmlns:a="http://schemas.openxmlformats.org/drawingml/2006/main">
                 <a:ext uri="{FF2B5EF4-FFF2-40B4-BE49-F238E27FC236}">
                   <a16:creationId xmlns:a16="http://schemas.microsoft.com/office/drawing/2014/main" id="{F3689A65-DBCA-91EF-B55E-46B608ADE537}"/>
@@ -6985,22 +8575,18 @@
             <wp:cNvGraphicFramePr/>
             <a:graphic xmlns:a="http://schemas.openxmlformats.org/drawingml/2006/main">
               <a:graphicData uri="http://schemas.openxmlformats.org/drawingml/2006/chart">
-                <c:chart xmlns:c="http://schemas.openxmlformats.org/drawingml/2006/chart" xmlns:r="http://schemas.openxmlformats.org/officeDocument/2006/relationships" r:id="rId13"/>
+                <c:chart xmlns:c="http://schemas.openxmlformats.org/drawingml/2006/chart" xmlns:r="http://schemas.openxmlformats.org/officeDocument/2006/relationships" r:id="rId14"/>
               </a:graphicData>
             </a:graphic>
-          </wp:inline>
+            <wp14:sizeRelH relativeFrom="page">
+              <wp14:pctWidth>0</wp14:pctWidth>
+            </wp14:sizeRelH>
+            <wp14:sizeRelV relativeFrom="page">
+              <wp14:pctHeight>0</wp14:pctHeight>
+            </wp14:sizeRelV>
+          </wp:anchor>
         </w:drawing>
       </w:r>
-    </w:p>
-    <w:p>
-      <w:pPr>
-        <w:bidi/>
-        <w:rPr>
-          <w:sz w:val="24"/>
-          <w:szCs w:val="24"/>
-          <w:rtl/>
-        </w:rPr>
-      </w:pPr>
       <w:r>
         <w:rPr>
           <w:rFonts w:hint="cs"/>
@@ -7027,7 +8613,27 @@
           <w:szCs w:val="24"/>
           <w:rtl/>
         </w:rPr>
-        <w:t xml:space="preserve">נקודה מעניינת נוספת היא שמול סוכן אלפא בטא עם היוריסטיקת </w:t>
+        <w:t xml:space="preserve">נקודה מעניינת נוספת היא שמול סוכן אלפא בטא עם </w:t>
+      </w:r>
+      <w:proofErr w:type="spellStart"/>
+      <w:r>
+        <w:rPr>
+          <w:rFonts w:hint="cs"/>
+          <w:sz w:val="24"/>
+          <w:szCs w:val="24"/>
+          <w:rtl/>
+        </w:rPr>
+        <w:t>היוריסטיקת</w:t>
+      </w:r>
+      <w:proofErr w:type="spellEnd"/>
+      <w:r>
+        <w:rPr>
+          <w:rFonts w:hint="cs"/>
+          <w:sz w:val="24"/>
+          <w:szCs w:val="24"/>
+          <w:rtl/>
+        </w:rPr>
+        <w:t xml:space="preserve"> </w:t>
       </w:r>
       <w:r>
         <w:rPr>
@@ -7062,7 +8668,27 @@
           <w:szCs w:val="24"/>
           <w:rtl/>
         </w:rPr>
-        <w:t xml:space="preserve">נגד סוכן אלפא בטא עם היוריסטיקת </w:t>
+        <w:t xml:space="preserve">נגד סוכן אלפא בטא עם </w:t>
+      </w:r>
+      <w:proofErr w:type="spellStart"/>
+      <w:r>
+        <w:rPr>
+          <w:rFonts w:hint="cs"/>
+          <w:sz w:val="24"/>
+          <w:szCs w:val="24"/>
+          <w:rtl/>
+        </w:rPr>
+        <w:t>היוריסטיקת</w:t>
+      </w:r>
+      <w:proofErr w:type="spellEnd"/>
+      <w:r>
+        <w:rPr>
+          <w:rFonts w:hint="cs"/>
+          <w:sz w:val="24"/>
+          <w:szCs w:val="24"/>
+          <w:rtl/>
+        </w:rPr>
+        <w:t xml:space="preserve"> </w:t>
       </w:r>
       <w:r>
         <w:rPr>
@@ -7110,7 +8736,27 @@
           <w:szCs w:val="24"/>
           <w:rtl/>
         </w:rPr>
-        <w:t xml:space="preserve"> לא היוו יריב ראוי. הטבלה מתעדכנת בקלות כאשר הסוכן מנצח והמידע מפועפע מטה, אך יותר קשה לעדכן את הטבלה ולהבין שישנם שחקנים שינסו גם לחסום את הסוכן מלנצח.</w:t>
+        <w:t xml:space="preserve"> לא היוו יריב ראוי. הטבלה מתעדכנת בקלות כאשר הסוכן מנצח והמידע </w:t>
+      </w:r>
+      <w:proofErr w:type="spellStart"/>
+      <w:r>
+        <w:rPr>
+          <w:rFonts w:hint="cs"/>
+          <w:sz w:val="24"/>
+          <w:szCs w:val="24"/>
+          <w:rtl/>
+        </w:rPr>
+        <w:t>מפועפע</w:t>
+      </w:r>
+      <w:proofErr w:type="spellEnd"/>
+      <w:r>
+        <w:rPr>
+          <w:rFonts w:hint="cs"/>
+          <w:sz w:val="24"/>
+          <w:szCs w:val="24"/>
+          <w:rtl/>
+        </w:rPr>
+        <w:t xml:space="preserve"> מטה, אך יותר קשה לעדכן את הטבלה ולהבין שישנם שחקנים שינסו גם לחסום את הסוכן מלנצח.</w:t>
       </w:r>
     </w:p>
     <w:p>
@@ -7214,7 +8860,67 @@
           <w:szCs w:val="24"/>
           <w:rtl/>
         </w:rPr>
-        <w:t>לפיכך, על מנת להריץ משחקים בזמן פיזבילי, היה לנו לאפטם את זמני הריצה, ע"י עדכון דינמי של מפות הרצפים בלוח, כאשר העדכון מבוצע אך ורק באזור קטן סביב הדיסקית שהונחה אחרונה</w:t>
+        <w:t xml:space="preserve">לפיכך, על מנת להריץ משחקים בזמן </w:t>
+      </w:r>
+      <w:proofErr w:type="spellStart"/>
+      <w:r>
+        <w:rPr>
+          <w:rFonts w:hint="cs"/>
+          <w:sz w:val="24"/>
+          <w:szCs w:val="24"/>
+          <w:rtl/>
+        </w:rPr>
+        <w:t>פיזבילי</w:t>
+      </w:r>
+      <w:proofErr w:type="spellEnd"/>
+      <w:r>
+        <w:rPr>
+          <w:rFonts w:hint="cs"/>
+          <w:sz w:val="24"/>
+          <w:szCs w:val="24"/>
+          <w:rtl/>
+        </w:rPr>
+        <w:t xml:space="preserve">, היה לנו </w:t>
+      </w:r>
+      <w:proofErr w:type="spellStart"/>
+      <w:r>
+        <w:rPr>
+          <w:rFonts w:hint="cs"/>
+          <w:sz w:val="24"/>
+          <w:szCs w:val="24"/>
+          <w:rtl/>
+        </w:rPr>
+        <w:t>לאפטם</w:t>
+      </w:r>
+      <w:proofErr w:type="spellEnd"/>
+      <w:r>
+        <w:rPr>
+          <w:rFonts w:hint="cs"/>
+          <w:sz w:val="24"/>
+          <w:szCs w:val="24"/>
+          <w:rtl/>
+        </w:rPr>
+        <w:t xml:space="preserve"> את זמני הריצה, ע"י עדכון דינמי של מפות הרצפים בלוח, כאשר העדכון מבוצע אך ורק באזור קטן סביב </w:t>
+      </w:r>
+      <w:proofErr w:type="spellStart"/>
+      <w:r>
+        <w:rPr>
+          <w:rFonts w:hint="cs"/>
+          <w:sz w:val="24"/>
+          <w:szCs w:val="24"/>
+          <w:rtl/>
+        </w:rPr>
+        <w:t>הדיסקית</w:t>
+      </w:r>
+      <w:proofErr w:type="spellEnd"/>
+      <w:r>
+        <w:rPr>
+          <w:rFonts w:hint="cs"/>
+          <w:sz w:val="24"/>
+          <w:szCs w:val="24"/>
+          <w:rtl/>
+        </w:rPr>
+        <w:t xml:space="preserve"> שהונחה אחרונה</w:t>
       </w:r>
       <w:r>
         <w:rPr>
@@ -7239,7 +8945,6 @@
       <w:pPr>
         <w:bidi/>
         <w:rPr>
-          <w:rFonts w:hint="cs"/>
           <w:sz w:val="24"/>
           <w:szCs w:val="24"/>
           <w:rtl/>
@@ -7303,7 +9008,6 @@
                 <w:szCs w:val="24"/>
                 <w:rtl/>
               </w:rPr>
-              <w:lastRenderedPageBreak/>
               <w:t>שחקן</w:t>
             </w:r>
           </w:p>
@@ -7736,6 +9440,7 @@
                 <w:sz w:val="24"/>
                 <w:szCs w:val="24"/>
               </w:rPr>
+              <w:lastRenderedPageBreak/>
               <w:t>Alpha beta depth 4</w:t>
             </w:r>
           </w:p>
@@ -7825,12 +9530,21 @@
                 <w:rtl/>
               </w:rPr>
             </w:pPr>
+            <w:proofErr w:type="spellStart"/>
             <w:r>
               <w:rPr>
                 <w:sz w:val="24"/>
                 <w:szCs w:val="24"/>
               </w:rPr>
-              <w:t>Rl agent</w:t>
+              <w:t>Rl</w:t>
+            </w:r>
+            <w:proofErr w:type="spellEnd"/>
+            <w:r>
+              <w:rPr>
+                <w:sz w:val="24"/>
+                <w:szCs w:val="24"/>
+              </w:rPr>
+              <w:t xml:space="preserve"> agent</w:t>
             </w:r>
           </w:p>
         </w:tc>
@@ -7989,6 +9703,7 @@
           <w:rtl/>
         </w:rPr>
       </w:pPr>
+      <w:proofErr w:type="spellStart"/>
       <w:r>
         <w:rPr>
           <w:rFonts w:hint="cs"/>
@@ -7996,7 +9711,17 @@
           <w:szCs w:val="28"/>
           <w:rtl/>
         </w:rPr>
-        <w:t>ביביליוגרפיה:</w:t>
+        <w:t>ביביליוגרפיה</w:t>
+      </w:r>
+      <w:proofErr w:type="spellEnd"/>
+      <w:r>
+        <w:rPr>
+          <w:rFonts w:hint="cs"/>
+          <w:sz w:val="28"/>
+          <w:szCs w:val="28"/>
+          <w:rtl/>
+        </w:rPr>
+        <w:t>:</w:t>
       </w:r>
     </w:p>
     <w:p>
@@ -8012,7 +9737,7 @@
           <w:szCs w:val="28"/>
         </w:rPr>
       </w:pPr>
-      <w:hyperlink r:id="rId14" w:history="1">
+      <w:hyperlink r:id="rId15" w:history="1">
         <w:r>
           <w:rPr>
             <w:rStyle w:val="Hyperlink"/>
@@ -8036,7 +9761,7 @@
           <w:szCs w:val="28"/>
         </w:rPr>
       </w:pPr>
-      <w:hyperlink r:id="rId15" w:history="1">
+      <w:hyperlink r:id="rId16" w:history="1">
         <w:r>
           <w:rPr>
             <w:rStyle w:val="Hyperlink"/>
@@ -8060,7 +9785,7 @@
           <w:szCs w:val="28"/>
         </w:rPr>
       </w:pPr>
-      <w:hyperlink r:id="rId16" w:history="1">
+      <w:hyperlink r:id="rId17" w:history="1">
         <w:r>
           <w:rPr>
             <w:rStyle w:val="Hyperlink"/>
@@ -8087,7 +9812,7 @@
           <w:u w:val="none"/>
         </w:rPr>
       </w:pPr>
-      <w:hyperlink r:id="rId17" w:history="1">
+      <w:hyperlink r:id="rId18" w:history="1">
         <w:r>
           <w:rPr>
             <w:rStyle w:val="Hyperlink"/>
@@ -8111,7 +9836,7 @@
           <w:szCs w:val="28"/>
         </w:rPr>
       </w:pPr>
-      <w:hyperlink r:id="rId18" w:history="1">
+      <w:hyperlink r:id="rId19" w:history="1">
         <w:r>
           <w:rPr>
             <w:rStyle w:val="Hyperlink"/>
@@ -8130,13 +9855,16 @@
         </w:rPr>
         <w:t xml:space="preserve"> </w:t>
       </w:r>
-      <w:r>
+    </w:p>
+    <w:p>
+      <w:pPr>
+        <w:bidi/>
         <w:rPr>
           <w:sz w:val="28"/>
           <w:szCs w:val="28"/>
-        </w:rPr>
-        <w:t>q-learning</w:t>
-      </w:r>
+          <w:rtl/>
+        </w:rPr>
+      </w:pPr>
     </w:p>
     <w:p>
       <w:pPr>
@@ -8144,139 +9872,6 @@
         <w:rPr>
           <w:sz w:val="28"/>
           <w:szCs w:val="28"/>
-          <w:rtl/>
-        </w:rPr>
-      </w:pPr>
-    </w:p>
-    <w:p>
-      <w:pPr>
-        <w:bidi/>
-        <w:rPr>
-          <w:sz w:val="28"/>
-          <w:szCs w:val="28"/>
-          <w:rtl/>
-        </w:rPr>
-      </w:pPr>
-    </w:p>
-    <w:p>
-      <w:pPr>
-        <w:bidi/>
-        <w:rPr>
-          <w:sz w:val="28"/>
-          <w:szCs w:val="28"/>
-          <w:rtl/>
-        </w:rPr>
-      </w:pPr>
-      <w:r>
-        <w:rPr>
-          <w:rFonts w:hint="cs"/>
-          <w:sz w:val="28"/>
-          <w:szCs w:val="28"/>
-          <w:rtl/>
-        </w:rPr>
-        <w:t>דברים להוסיף ולערוך:</w:t>
-      </w:r>
-    </w:p>
-    <w:p>
-      <w:pPr>
-        <w:pStyle w:val="ListParagraph"/>
-        <w:numPr>
-          <w:ilvl w:val="0"/>
-          <w:numId w:val="4"/>
-        </w:numPr>
-        <w:bidi/>
-        <w:rPr>
-          <w:sz w:val="28"/>
-          <w:szCs w:val="28"/>
-        </w:rPr>
-      </w:pPr>
-      <w:r>
-        <w:rPr>
-          <w:rFonts w:hint="cs"/>
-          <w:sz w:val="28"/>
-          <w:szCs w:val="28"/>
-          <w:rtl/>
-        </w:rPr>
-        <w:t xml:space="preserve">מעבר לרשת </w:t>
-      </w:r>
-      <w:r>
-        <w:rPr>
-          <w:sz w:val="28"/>
-          <w:szCs w:val="28"/>
-        </w:rPr>
-        <w:t>CNN</w:t>
-      </w:r>
-      <w:r>
-        <w:rPr>
-          <w:rFonts w:hint="cs"/>
-          <w:sz w:val="28"/>
-          <w:szCs w:val="28"/>
-          <w:rtl/>
-        </w:rPr>
-        <w:t xml:space="preserve">: צריך ליצור דאטה(נריץ מונטה קרלו מספר רב של פעמים ממצבי לוח, על מנת לקבל עבורם ערך. זה יהיה הלייבל של הלוח, שרשת הנוירונים תיתקל בה במהלך האימון. </w:t>
-      </w:r>
-      <w:r>
-        <w:rPr>
-          <w:sz w:val="28"/>
-          <w:szCs w:val="28"/>
-          <w:rtl/>
-        </w:rPr>
-        <w:br/>
-      </w:r>
-      <w:r>
-        <w:rPr>
-          <w:rFonts w:hint="cs"/>
-          <w:sz w:val="28"/>
-          <w:szCs w:val="28"/>
-          <w:rtl/>
-        </w:rPr>
-        <w:t xml:space="preserve">נאמן רשת </w:t>
-      </w:r>
-      <w:r>
-        <w:rPr>
-          <w:sz w:val="28"/>
-          <w:szCs w:val="28"/>
-        </w:rPr>
-        <w:t>CNN</w:t>
-      </w:r>
-      <w:r>
-        <w:rPr>
-          <w:rFonts w:hint="cs"/>
-          <w:sz w:val="28"/>
-          <w:szCs w:val="28"/>
-          <w:rtl/>
-        </w:rPr>
-        <w:t xml:space="preserve"> שתקבל את הדאטה סט הנ"ל, ותפיק עבור כל לוח כזה ציון. סוכן ה</w:t>
-      </w:r>
-      <w:r>
-        <w:rPr>
-          <w:sz w:val="28"/>
-          <w:szCs w:val="28"/>
-        </w:rPr>
-        <w:t>CNN</w:t>
-      </w:r>
-      <w:r>
-        <w:rPr>
-          <w:rFonts w:hint="cs"/>
-          <w:sz w:val="28"/>
-          <w:szCs w:val="28"/>
-          <w:rtl/>
-        </w:rPr>
-        <w:t xml:space="preserve"> בהנתן מצב לוח כלשהו, ישחק את כל המהלכים האפשריים עבורו, ויבחר במהלך שנותן לוח עם ציון מקסימלי.</w:t>
-      </w:r>
-    </w:p>
-    <w:p>
-      <w:pPr>
-        <w:pStyle w:val="ListParagraph"/>
-        <w:numPr>
-          <w:ilvl w:val="0"/>
-          <w:numId w:val="4"/>
-        </w:numPr>
-        <w:bidi/>
-        <w:rPr>
-          <w:sz w:val="28"/>
-          <w:szCs w:val="28"/>
-          <w:rtl/>
         </w:rPr>
       </w:pPr>
     </w:p>
@@ -9313,6 +10908,7 @@
   <w:style w:type="character" w:default="1" w:styleId="DefaultParagraphFont">
     <w:name w:val="Default Paragraph Font"/>
     <w:uiPriority w:val="1"/>
+    <w:semiHidden/>
     <w:unhideWhenUsed/>
   </w:style>
   <w:style w:type="table" w:default="1" w:styleId="TableNormal">
@@ -9854,7 +11450,7 @@
           </c:val>
           <c:extLst>
             <c:ext xmlns:c16="http://schemas.microsoft.com/office/drawing/2014/chart" uri="{C3380CC4-5D6E-409C-BE32-E72D297353CC}">
-              <c16:uniqueId val="{00000000-4711-471F-AA8E-A0B98EC7BEF6}"/>
+              <c16:uniqueId val="{00000000-EEEE-4916-ADD4-1F7042E98BE9}"/>
             </c:ext>
           </c:extLst>
         </c:ser>
@@ -9925,7 +11521,7 @@
           </c:val>
           <c:extLst>
             <c:ext xmlns:c16="http://schemas.microsoft.com/office/drawing/2014/chart" uri="{C3380CC4-5D6E-409C-BE32-E72D297353CC}">
-              <c16:uniqueId val="{00000001-4711-471F-AA8E-A0B98EC7BEF6}"/>
+              <c16:uniqueId val="{00000001-EEEE-4916-ADD4-1F7042E98BE9}"/>
             </c:ext>
           </c:extLst>
         </c:ser>
@@ -9997,6 +11593,7 @@
         <c:axId val="1493417839"/>
         <c:scaling>
           <c:orientation val="minMax"/>
+          <c:max val="100"/>
         </c:scaling>
         <c:delete val="0"/>
         <c:axPos val="l"/>
@@ -10326,7 +11923,7 @@
           </c:val>
           <c:extLst>
             <c:ext xmlns:c16="http://schemas.microsoft.com/office/drawing/2014/chart" uri="{C3380CC4-5D6E-409C-BE32-E72D297353CC}">
-              <c16:uniqueId val="{00000000-E79F-4CFF-9147-ECA223F2F4A0}"/>
+              <c16:uniqueId val="{00000000-63E5-4A18-BAF7-BCE644AA7B45}"/>
             </c:ext>
           </c:extLst>
         </c:ser>
@@ -10397,7 +11994,7 @@
           </c:val>
           <c:extLst>
             <c:ext xmlns:c16="http://schemas.microsoft.com/office/drawing/2014/chart" uri="{C3380CC4-5D6E-409C-BE32-E72D297353CC}">
-              <c16:uniqueId val="{00000001-E79F-4CFF-9147-ECA223F2F4A0}"/>
+              <c16:uniqueId val="{00000001-63E5-4A18-BAF7-BCE644AA7B45}"/>
             </c:ext>
           </c:extLst>
         </c:ser>
@@ -10421,36 +12018,6 @@
         </c:scaling>
         <c:delete val="0"/>
         <c:axPos val="b"/>
-        <c:title>
-          <c:overlay val="0"/>
-          <c:spPr>
-            <a:noFill/>
-            <a:ln>
-              <a:noFill/>
-            </a:ln>
-            <a:effectLst/>
-          </c:spPr>
-          <c:txPr>
-            <a:bodyPr rot="0" spcFirstLastPara="1" vertOverflow="ellipsis" vert="horz" wrap="square" anchor="ctr" anchorCtr="1"/>
-            <a:lstStyle/>
-            <a:p>
-              <a:pPr>
-                <a:defRPr sz="1000" b="0" i="0" u="none" strike="noStrike" kern="1200" baseline="0">
-                  <a:solidFill>
-                    <a:schemeClr val="tx1">
-                      <a:lumMod val="65000"/>
-                      <a:lumOff val="35000"/>
-                    </a:schemeClr>
-                  </a:solidFill>
-                  <a:latin typeface="+mn-lt"/>
-                  <a:ea typeface="+mn-ea"/>
-                  <a:cs typeface="+mn-cs"/>
-                </a:defRPr>
-              </a:pPr>
-              <a:endParaRPr lang="en-US"/>
-            </a:p>
-          </c:txPr>
-        </c:title>
         <c:numFmt formatCode="General" sourceLinked="1"/>
         <c:majorTickMark val="none"/>
         <c:minorTickMark val="none"/>
@@ -10499,6 +12066,7 @@
         <c:axId val="1556551967"/>
         <c:scaling>
           <c:orientation val="minMax"/>
+          <c:max val="100"/>
         </c:scaling>
         <c:delete val="0"/>
         <c:axPos val="l"/>
@@ -12067,4 +13635,16 @@
     </a:ext>
   </a:extLst>
 </a:theme>
+</file>
+
+<file path=customXml/item1.xml><?xml version="1.0" encoding="utf-8"?>
+<b:Sources xmlns:b="http://schemas.openxmlformats.org/officeDocument/2006/bibliography" xmlns="http://schemas.openxmlformats.org/officeDocument/2006/bibliography" SelectedStyle="\APASixthEditionOfficeOnline.xsl" StyleName="APA" Version="6"/>
+</file>
+
+<file path=customXml/itemProps1.xml><?xml version="1.0" encoding="utf-8"?>
+<ds:datastoreItem xmlns:ds="http://schemas.openxmlformats.org/officeDocument/2006/customXml" ds:itemID="{90B6443A-A212-4ADE-8D94-9BF78C19F1AA}">
+  <ds:schemaRefs>
+    <ds:schemaRef ds:uri="http://schemas.openxmlformats.org/officeDocument/2006/bibliography"/>
+  </ds:schemaRefs>
+</ds:datastoreItem>
 </file>
</xml_diff>

<commit_message>
[main] edited report and charts
Branch: [main]
</commit_message>
<xml_diff>
--- a/AI_final_project_report.docx
+++ b/AI_final_project_report.docx
@@ -36,7 +36,23 @@
           <w:sz w:val="40"/>
           <w:szCs w:val="40"/>
         </w:rPr>
-        <w:t>3D multi-player connect 4</w:t>
+        <w:t xml:space="preserve">3D multi-player </w:t>
+      </w:r>
+      <w:proofErr w:type="gramStart"/>
+      <w:r>
+        <w:rPr>
+          <w:sz w:val="40"/>
+          <w:szCs w:val="40"/>
+        </w:rPr>
+        <w:t>connect</w:t>
+      </w:r>
+      <w:proofErr w:type="gramEnd"/>
+      <w:r>
+        <w:rPr>
+          <w:sz w:val="40"/>
+          <w:szCs w:val="40"/>
+        </w:rPr>
+        <w:t xml:space="preserve"> 4</w:t>
       </w:r>
     </w:p>
     <w:p>
@@ -114,7 +130,25 @@
           <w:szCs w:val="28"/>
           <w:rtl/>
         </w:rPr>
-        <w:t>עבד נירוך, 213668700</w:t>
+        <w:t xml:space="preserve">עבד </w:t>
+      </w:r>
+      <w:proofErr w:type="spellStart"/>
+      <w:r>
+        <w:rPr>
+          <w:sz w:val="28"/>
+          <w:szCs w:val="28"/>
+          <w:rtl/>
+        </w:rPr>
+        <w:t>נירוך</w:t>
+      </w:r>
+      <w:proofErr w:type="spellEnd"/>
+      <w:r>
+        <w:rPr>
+          <w:sz w:val="28"/>
+          <w:szCs w:val="28"/>
+          <w:rtl/>
+        </w:rPr>
+        <w:t>, 213668700</w:t>
       </w:r>
     </w:p>
     <w:p>
@@ -251,6 +285,7 @@
           <w:rtl/>
         </w:rPr>
       </w:pPr>
+      <w:proofErr w:type="spellStart"/>
       <w:r>
         <w:rPr>
           <w:rFonts w:hint="cs"/>
@@ -258,7 +293,17 @@
           <w:szCs w:val="28"/>
           <w:rtl/>
         </w:rPr>
-        <w:t>ביביליוגרפיה(לא דרשו, אבל כדאי כדי לשים גם קישורים ל</w:t>
+        <w:t>ביביליוגרפיה</w:t>
+      </w:r>
+      <w:proofErr w:type="spellEnd"/>
+      <w:r>
+        <w:rPr>
+          <w:rFonts w:hint="cs"/>
+          <w:sz w:val="28"/>
+          <w:szCs w:val="28"/>
+          <w:rtl/>
+        </w:rPr>
+        <w:t>(לא דרשו, אבל כדאי כדי לשים גם קישורים ל</w:t>
       </w:r>
       <w:r>
         <w:rPr>
@@ -424,7 +469,7 @@
           <w:szCs w:val="24"/>
         </w:rPr>
         <w:drawing>
-          <wp:anchor distT="0" distB="0" distL="114300" distR="114300" simplePos="0" relativeHeight="251657216" behindDoc="0" locked="0" layoutInCell="1" allowOverlap="1" wp14:anchorId="2227B8C1" wp14:editId="0BC7A95C">
+          <wp:anchor distT="0" distB="0" distL="114300" distR="114300" simplePos="0" relativeHeight="251657216" behindDoc="0" locked="0" layoutInCell="1" allowOverlap="1" wp14:anchorId="2227B8C1" wp14:editId="6B3E22EA">
             <wp:simplePos x="0" y="0"/>
             <wp:positionH relativeFrom="margin">
               <wp:posOffset>-285750</wp:posOffset>
@@ -447,7 +492,7 @@
                     <pic:cNvPicPr/>
                   </pic:nvPicPr>
                   <pic:blipFill>
-                    <a:blip r:embed="rId5" cstate="print">
+                    <a:blip r:embed="rId6" cstate="print">
                       <a:extLst>
                         <a:ext uri="{28A0092B-C50C-407E-A947-70E740481C1C}">
                           <a14:useLocalDpi xmlns:a14="http://schemas.microsoft.com/office/drawing/2010/main" val="0"/>
@@ -542,7 +587,25 @@
           <w:szCs w:val="24"/>
           <w:rtl/>
         </w:rPr>
-        <w:t>, לשני שחקנים. כל שחקן בתורו משחיל דיסקית בצבע שלו לאחת העמודות בלוח. מטרתו של כל שחקן להגיע ראשון לרצף</w:t>
+        <w:t xml:space="preserve">, לשני שחקנים. כל שחקן בתורו משחיל </w:t>
+      </w:r>
+      <w:proofErr w:type="spellStart"/>
+      <w:r>
+        <w:rPr>
+          <w:sz w:val="24"/>
+          <w:szCs w:val="24"/>
+          <w:rtl/>
+        </w:rPr>
+        <w:t>דיסקית</w:t>
+      </w:r>
+      <w:proofErr w:type="spellEnd"/>
+      <w:r>
+        <w:rPr>
+          <w:sz w:val="24"/>
+          <w:szCs w:val="24"/>
+          <w:rtl/>
+        </w:rPr>
+        <w:t xml:space="preserve"> בצבע שלו לאחת העמודות בלוח. מטרתו של כל שחקן להגיע ראשון לרצף</w:t>
       </w:r>
       <w:r>
         <w:rPr>
@@ -559,7 +622,25 @@
           <w:szCs w:val="24"/>
           <w:rtl/>
         </w:rPr>
-        <w:t xml:space="preserve"> 4 דיסקיות בצבע שלו. הרצף יכול להיות בשורה, בעמודה או באלכסון</w:t>
+        <w:t xml:space="preserve"> 4 </w:t>
+      </w:r>
+      <w:proofErr w:type="spellStart"/>
+      <w:r>
+        <w:rPr>
+          <w:sz w:val="24"/>
+          <w:szCs w:val="24"/>
+          <w:rtl/>
+        </w:rPr>
+        <w:t>דיסקיות</w:t>
+      </w:r>
+      <w:proofErr w:type="spellEnd"/>
+      <w:r>
+        <w:rPr>
+          <w:sz w:val="24"/>
+          <w:szCs w:val="24"/>
+          <w:rtl/>
+        </w:rPr>
+        <w:t xml:space="preserve"> בצבע שלו. הרצף יכול להיות בשורה, בעמודה או באלכסון</w:t>
       </w:r>
       <w:r>
         <w:rPr>
@@ -708,8 +789,19 @@
           <w:szCs w:val="24"/>
           <w:rtl/>
         </w:rPr>
-        <w:t xml:space="preserve"> הוא רצף הנצחון</w:t>
-      </w:r>
+        <w:t xml:space="preserve"> הוא רצף </w:t>
+      </w:r>
+      <w:proofErr w:type="spellStart"/>
+      <w:r>
+        <w:rPr>
+          <w:rFonts w:hint="cs"/>
+          <w:sz w:val="24"/>
+          <w:szCs w:val="24"/>
+          <w:rtl/>
+        </w:rPr>
+        <w:t>הנצחון</w:t>
+      </w:r>
+      <w:proofErr w:type="spellEnd"/>
     </w:p>
     <w:p>
       <w:pPr>
@@ -771,7 +863,27 @@
           <w:szCs w:val="24"/>
           <w:rtl/>
         </w:rPr>
-        <w:t xml:space="preserve"> גדל בצורה אקספוננציאלית- </w:t>
+        <w:t xml:space="preserve"> גדל בצורה </w:t>
+      </w:r>
+      <w:proofErr w:type="spellStart"/>
+      <w:r>
+        <w:rPr>
+          <w:rFonts w:hint="cs"/>
+          <w:sz w:val="24"/>
+          <w:szCs w:val="24"/>
+          <w:rtl/>
+        </w:rPr>
+        <w:t>אקספוננציאלית</w:t>
+      </w:r>
+      <w:proofErr w:type="spellEnd"/>
+      <w:r>
+        <w:rPr>
+          <w:rFonts w:hint="cs"/>
+          <w:sz w:val="24"/>
+          <w:szCs w:val="24"/>
+          <w:rtl/>
+        </w:rPr>
+        <w:t xml:space="preserve">- </w:t>
       </w:r>
       <m:oMath>
         <m:r>
@@ -977,6 +1089,7 @@
           <w:szCs w:val="24"/>
         </w:rPr>
       </w:pPr>
+      <w:proofErr w:type="spellStart"/>
       <w:r>
         <w:rPr>
           <w:sz w:val="24"/>
@@ -984,6 +1097,7 @@
         </w:rPr>
         <w:t>minmax_agent</w:t>
       </w:r>
+      <w:proofErr w:type="spellEnd"/>
     </w:p>
     <w:p>
       <w:pPr>
@@ -998,6 +1112,7 @@
           <w:szCs w:val="24"/>
         </w:rPr>
       </w:pPr>
+      <w:proofErr w:type="spellStart"/>
       <w:r>
         <w:rPr>
           <w:sz w:val="24"/>
@@ -1005,6 +1120,7 @@
         </w:rPr>
         <w:t>alpha_beta_agent</w:t>
       </w:r>
+      <w:proofErr w:type="spellEnd"/>
     </w:p>
     <w:p>
       <w:pPr>
@@ -1024,7 +1140,15 @@
           <w:sz w:val="24"/>
           <w:szCs w:val="24"/>
         </w:rPr>
-        <w:t>Q-learning</w:t>
+        <w:t>Q-</w:t>
+      </w:r>
+      <w:proofErr w:type="spellStart"/>
+      <w:r>
+        <w:rPr>
+          <w:sz w:val="24"/>
+          <w:szCs w:val="24"/>
+        </w:rPr>
+        <w:t>learning</w:t>
       </w:r>
       <w:r>
         <w:rPr>
@@ -1033,6 +1157,7 @@
         </w:rPr>
         <w:t>_agent</w:t>
       </w:r>
+      <w:proofErr w:type="spellEnd"/>
     </w:p>
     <w:p>
       <w:pPr>
@@ -1059,7 +1184,47 @@
           <w:szCs w:val="24"/>
           <w:rtl/>
         </w:rPr>
-        <w:t>לפיכך חשבנו כי האלגוריתם הטבעי ביותר להתחיל איתו הוא אלגוריתם המינמקס, שמותאם לנצח בסוג זה של משחקים.</w:t>
+        <w:t xml:space="preserve">לפיכך חשבנו כי האלגוריתם הטבעי ביותר להתחיל </w:t>
+      </w:r>
+      <w:proofErr w:type="spellStart"/>
+      <w:r>
+        <w:rPr>
+          <w:rFonts w:hint="cs"/>
+          <w:sz w:val="24"/>
+          <w:szCs w:val="24"/>
+          <w:rtl/>
+        </w:rPr>
+        <w:t>איתו</w:t>
+      </w:r>
+      <w:proofErr w:type="spellEnd"/>
+      <w:r>
+        <w:rPr>
+          <w:rFonts w:hint="cs"/>
+          <w:sz w:val="24"/>
+          <w:szCs w:val="24"/>
+          <w:rtl/>
+        </w:rPr>
+        <w:t xml:space="preserve"> הוא אלגוריתם </w:t>
+      </w:r>
+      <w:proofErr w:type="spellStart"/>
+      <w:r>
+        <w:rPr>
+          <w:rFonts w:hint="cs"/>
+          <w:sz w:val="24"/>
+          <w:szCs w:val="24"/>
+          <w:rtl/>
+        </w:rPr>
+        <w:t>המינמקס</w:t>
+      </w:r>
+      <w:proofErr w:type="spellEnd"/>
+      <w:r>
+        <w:rPr>
+          <w:rFonts w:hint="cs"/>
+          <w:sz w:val="24"/>
+          <w:szCs w:val="24"/>
+          <w:rtl/>
+        </w:rPr>
+        <w:t>, שמותאם לנצח בסוג זה של משחקים.</w:t>
       </w:r>
       <w:r>
         <w:rPr>
@@ -1074,7 +1239,25 @@
           <w:szCs w:val="24"/>
           <w:rtl/>
         </w:rPr>
-        <w:t xml:space="preserve">אלגוריתם מינמקס במימוש נאיבי, יורד עד לעומק עץ המצבים, ומהעלים מתחיל לשערך את הציון </w:t>
+        <w:t xml:space="preserve">אלגוריתם </w:t>
+      </w:r>
+      <w:proofErr w:type="spellStart"/>
+      <w:r>
+        <w:rPr>
+          <w:sz w:val="24"/>
+          <w:szCs w:val="24"/>
+          <w:rtl/>
+        </w:rPr>
+        <w:t>מינמקס</w:t>
+      </w:r>
+      <w:proofErr w:type="spellEnd"/>
+      <w:r>
+        <w:rPr>
+          <w:sz w:val="24"/>
+          <w:szCs w:val="24"/>
+          <w:rtl/>
+        </w:rPr>
+        <w:t xml:space="preserve"> במימוש נאיבי, יורד עד לעומק עץ המצבים, ומהעלים מתחיל לשערך את הציון </w:t>
       </w:r>
       <w:r>
         <w:rPr>
@@ -1172,7 +1355,27 @@
           <w:rtl/>
         </w:rPr>
         <w:lastRenderedPageBreak/>
-        <w:t>סוכן האלפא-בטא הוא הסוכן ההגיוני הבא- הוא פועל כמו סוכן המינמקס מבחינת ההחלטות שבוחר במהלך המשחק, אך מדלג על ענפים מסוימים ובכך מקצר את זמן הריצה.</w:t>
+        <w:t xml:space="preserve">סוכן האלפא-בטא הוא הסוכן ההגיוני הבא- הוא פועל כמו סוכן </w:t>
+      </w:r>
+      <w:proofErr w:type="spellStart"/>
+      <w:r>
+        <w:rPr>
+          <w:rFonts w:hint="cs"/>
+          <w:sz w:val="24"/>
+          <w:szCs w:val="24"/>
+          <w:rtl/>
+        </w:rPr>
+        <w:t>המינמקס</w:t>
+      </w:r>
+      <w:proofErr w:type="spellEnd"/>
+      <w:r>
+        <w:rPr>
+          <w:rFonts w:hint="cs"/>
+          <w:sz w:val="24"/>
+          <w:szCs w:val="24"/>
+          <w:rtl/>
+        </w:rPr>
+        <w:t xml:space="preserve"> מבחינת ההחלטות שבוחר במהלך המשחק, אך מדלג על ענפים מסוימים ובכך מקצר את זמן הריצה.</w:t>
       </w:r>
     </w:p>
     <w:p>
@@ -1215,7 +1418,43 @@
           <w:szCs w:val="24"/>
           <w:rtl/>
         </w:rPr>
-        <w:t>דרך אפשרית להפעיל את האלגוריתם במקרה שלנו, היא לתת לשחקן למידת החיזוק לשחק מול שחקן מינימקס/רנדומי ודרכו ללמוד איך לשחק את המשחק בצורה הטובה ביותר</w:t>
+        <w:t xml:space="preserve">דרך אפשרית להפעיל את האלגוריתם במקרה שלנו, היא לתת לשחקן למידת החיזוק לשחק מול שחקן </w:t>
+      </w:r>
+      <w:proofErr w:type="spellStart"/>
+      <w:r>
+        <w:rPr>
+          <w:sz w:val="24"/>
+          <w:szCs w:val="24"/>
+          <w:rtl/>
+        </w:rPr>
+        <w:t>מינימקס</w:t>
+      </w:r>
+      <w:proofErr w:type="spellEnd"/>
+      <w:r>
+        <w:rPr>
+          <w:sz w:val="24"/>
+          <w:szCs w:val="24"/>
+          <w:rtl/>
+        </w:rPr>
+        <w:t>/</w:t>
+      </w:r>
+      <w:proofErr w:type="spellStart"/>
+      <w:r>
+        <w:rPr>
+          <w:sz w:val="24"/>
+          <w:szCs w:val="24"/>
+          <w:rtl/>
+        </w:rPr>
+        <w:t>רנדומי</w:t>
+      </w:r>
+      <w:proofErr w:type="spellEnd"/>
+      <w:r>
+        <w:rPr>
+          <w:sz w:val="24"/>
+          <w:szCs w:val="24"/>
+          <w:rtl/>
+        </w:rPr>
+        <w:t xml:space="preserve"> ודרכו ללמוד איך לשחק את המשחק בצורה הטובה ביותר</w:t>
       </w:r>
       <w:r>
         <w:rPr>
@@ -1285,15 +1524,44 @@
           <w:szCs w:val="24"/>
           <w:rtl/>
         </w:rPr>
-        <w:t>סוכן זה לומד באמצעות משחקים רבים את הפעולות הכדאיות בהינתן מצבי הלוח, כאשר במהלך הלמידה הסוכן מעדכן את הציון על מצב לוח מסוים, באמצעות הרצת סימולציות עד לנצחון/הפסד(</w:t>
-      </w:r>
-      <w:r>
-        <w:rPr>
-          <w:sz w:val="24"/>
-          <w:szCs w:val="24"/>
-        </w:rPr>
-        <w:t>monte carlo</w:t>
-      </w:r>
+        <w:t xml:space="preserve">סוכן זה לומד באמצעות משחקים רבים את הפעולות הכדאיות בהינתן מצבי הלוח, כאשר במהלך הלמידה הסוכן מעדכן את הציון על מצב לוח מסוים, באמצעות הרצת סימולציות עד </w:t>
+      </w:r>
+      <w:proofErr w:type="spellStart"/>
+      <w:r>
+        <w:rPr>
+          <w:rFonts w:hint="cs"/>
+          <w:sz w:val="24"/>
+          <w:szCs w:val="24"/>
+          <w:rtl/>
+        </w:rPr>
+        <w:t>לנצחון</w:t>
+      </w:r>
+      <w:proofErr w:type="spellEnd"/>
+      <w:r>
+        <w:rPr>
+          <w:rFonts w:hint="cs"/>
+          <w:sz w:val="24"/>
+          <w:szCs w:val="24"/>
+          <w:rtl/>
+        </w:rPr>
+        <w:t>/הפסד(</w:t>
+      </w:r>
+      <w:r>
+        <w:rPr>
+          <w:sz w:val="24"/>
+          <w:szCs w:val="24"/>
+        </w:rPr>
+        <w:t xml:space="preserve">monte </w:t>
+      </w:r>
+      <w:proofErr w:type="spellStart"/>
+      <w:r>
+        <w:rPr>
+          <w:sz w:val="24"/>
+          <w:szCs w:val="24"/>
+        </w:rPr>
+        <w:t>carlo</w:t>
+      </w:r>
+      <w:proofErr w:type="spellEnd"/>
       <w:r>
         <w:rPr>
           <w:rFonts w:hint="cs"/>
@@ -1345,6 +1613,7 @@
           <w:rtl/>
         </w:rPr>
       </w:pPr>
+      <w:proofErr w:type="spellStart"/>
       <w:r>
         <w:rPr>
           <w:rFonts w:hint="cs"/>
@@ -1355,6 +1624,7 @@
         </w:rPr>
         <w:t>מינמקס</w:t>
       </w:r>
+      <w:proofErr w:type="spellEnd"/>
     </w:p>
     <w:p>
       <w:pPr>
@@ -1450,7 +1720,47 @@
           <w:szCs w:val="24"/>
           <w:rtl/>
         </w:rPr>
-        <w:t>של משחק שטרם הסתיים. ההבדלים בין האלגוריתמים שהם בחרו הוא בפונקציית האבליואציה שמחשבת ציון ללוח. נציג את ההיוריסטיקות המוצלחות ביותר בכל אחת מהעבודות</w:t>
+        <w:t xml:space="preserve">של משחק שטרם הסתיים. ההבדלים בין האלגוריתמים שהם בחרו הוא בפונקציית </w:t>
+      </w:r>
+      <w:proofErr w:type="spellStart"/>
+      <w:r>
+        <w:rPr>
+          <w:rFonts w:hint="cs"/>
+          <w:sz w:val="24"/>
+          <w:szCs w:val="24"/>
+          <w:rtl/>
+        </w:rPr>
+        <w:t>האבליואציה</w:t>
+      </w:r>
+      <w:proofErr w:type="spellEnd"/>
+      <w:r>
+        <w:rPr>
+          <w:rFonts w:hint="cs"/>
+          <w:sz w:val="24"/>
+          <w:szCs w:val="24"/>
+          <w:rtl/>
+        </w:rPr>
+        <w:t xml:space="preserve"> שמחשבת ציון ללוח. נציג את </w:t>
+      </w:r>
+      <w:proofErr w:type="spellStart"/>
+      <w:r>
+        <w:rPr>
+          <w:rFonts w:hint="cs"/>
+          <w:sz w:val="24"/>
+          <w:szCs w:val="24"/>
+          <w:rtl/>
+        </w:rPr>
+        <w:t>ההיוריסטיקות</w:t>
+      </w:r>
+      <w:proofErr w:type="spellEnd"/>
+      <w:r>
+        <w:rPr>
+          <w:rFonts w:hint="cs"/>
+          <w:sz w:val="24"/>
+          <w:szCs w:val="24"/>
+          <w:rtl/>
+        </w:rPr>
+        <w:t xml:space="preserve"> המוצלחות ביותר בכל אחת מהעבודות</w:t>
       </w:r>
       <w:r>
         <w:rPr>
@@ -1494,7 +1804,27 @@
           <w:szCs w:val="24"/>
           <w:rtl/>
         </w:rPr>
-        <w:t xml:space="preserve"> את אורך הרצף המוגדר עבור נצחון במשחק(ברירת המחדל היא 4)</w:t>
+        <w:t xml:space="preserve"> את אורך הרצף המוגדר עבור </w:t>
+      </w:r>
+      <w:proofErr w:type="spellStart"/>
+      <w:r>
+        <w:rPr>
+          <w:rFonts w:hint="cs"/>
+          <w:sz w:val="24"/>
+          <w:szCs w:val="24"/>
+          <w:rtl/>
+        </w:rPr>
+        <w:t>נצחון</w:t>
+      </w:r>
+      <w:proofErr w:type="spellEnd"/>
+      <w:r>
+        <w:rPr>
+          <w:rFonts w:hint="cs"/>
+          <w:sz w:val="24"/>
+          <w:szCs w:val="24"/>
+          <w:rtl/>
+        </w:rPr>
+        <w:t xml:space="preserve"> במשחק(ברירת המחדל היא 4)</w:t>
       </w:r>
     </w:p>
     <w:p>
@@ -1558,7 +1888,47 @@
           <w:szCs w:val="24"/>
           <w:rtl/>
         </w:rPr>
-        <w:t xml:space="preserve">במשחק 4 בשורה עם לוח דיפולטיבי(6 שורות על 7 עמודות) ישנן 69 פוזיציות בהן אפשר להגיע לנצחון(24 אופקיות, 21 אנכיות ו24 אלכסוניות). אם ברצף באורך </w:t>
+        <w:t xml:space="preserve">במשחק 4 בשורה עם לוח </w:t>
+      </w:r>
+      <w:proofErr w:type="spellStart"/>
+      <w:r>
+        <w:rPr>
+          <w:rFonts w:eastAsiaTheme="minorEastAsia" w:hint="cs"/>
+          <w:sz w:val="24"/>
+          <w:szCs w:val="24"/>
+          <w:rtl/>
+        </w:rPr>
+        <w:t>דיפולטיבי</w:t>
+      </w:r>
+      <w:proofErr w:type="spellEnd"/>
+      <w:r>
+        <w:rPr>
+          <w:rFonts w:eastAsiaTheme="minorEastAsia" w:hint="cs"/>
+          <w:sz w:val="24"/>
+          <w:szCs w:val="24"/>
+          <w:rtl/>
+        </w:rPr>
+        <w:t xml:space="preserve">(6 שורות על 7 עמודות) ישנן 69 פוזיציות בהן אפשר להגיע </w:t>
+      </w:r>
+      <w:proofErr w:type="spellStart"/>
+      <w:r>
+        <w:rPr>
+          <w:rFonts w:eastAsiaTheme="minorEastAsia" w:hint="cs"/>
+          <w:sz w:val="24"/>
+          <w:szCs w:val="24"/>
+          <w:rtl/>
+        </w:rPr>
+        <w:t>לנצחון</w:t>
+      </w:r>
+      <w:proofErr w:type="spellEnd"/>
+      <w:r>
+        <w:rPr>
+          <w:rFonts w:eastAsiaTheme="minorEastAsia" w:hint="cs"/>
+          <w:sz w:val="24"/>
+          <w:szCs w:val="24"/>
+          <w:rtl/>
+        </w:rPr>
+        <w:t xml:space="preserve">(24 אופקיות, 21 אנכיות ו24 אלכסוניות). אם ברצף באורך </w:t>
       </w:r>
       <w:r>
         <w:rPr>
@@ -1575,8 +1945,9 @@
           <w:szCs w:val="24"/>
           <w:rtl/>
         </w:rPr>
-        <w:t xml:space="preserve"> יש לשני השחקנים דיסקיות, נתעלם מרצף זה(שכן אף אחד מהם לא יכול לנצח שם). אחרת, לכל רצף בלוח ניתן ערך לפי כמות הדיסקיות שיש בו לשחקן מסוים</w:t>
-      </w:r>
+        <w:t xml:space="preserve"> יש לשני השחקנים </w:t>
+      </w:r>
+      <w:proofErr w:type="spellStart"/>
       <w:r>
         <w:rPr>
           <w:rFonts w:eastAsiaTheme="minorEastAsia" w:hint="cs"/>
@@ -1584,8 +1955,48 @@
           <w:szCs w:val="24"/>
           <w:rtl/>
         </w:rPr>
+        <w:t>דיסקיות</w:t>
+      </w:r>
+      <w:proofErr w:type="spellEnd"/>
+      <w:r>
+        <w:rPr>
+          <w:rFonts w:eastAsiaTheme="minorEastAsia" w:hint="cs"/>
+          <w:sz w:val="24"/>
+          <w:szCs w:val="24"/>
+          <w:rtl/>
+        </w:rPr>
+        <w:t xml:space="preserve">, נתעלם מרצף זה(שכן אף אחד מהם לא יכול לנצח שם). אחרת, לכל רצף בלוח ניתן ערך לפי כמות </w:t>
+      </w:r>
+      <w:proofErr w:type="spellStart"/>
+      <w:r>
+        <w:rPr>
+          <w:rFonts w:eastAsiaTheme="minorEastAsia" w:hint="cs"/>
+          <w:sz w:val="24"/>
+          <w:szCs w:val="24"/>
+          <w:rtl/>
+        </w:rPr>
+        <w:t>הדיסקיות</w:t>
+      </w:r>
+      <w:proofErr w:type="spellEnd"/>
+      <w:r>
+        <w:rPr>
+          <w:rFonts w:eastAsiaTheme="minorEastAsia" w:hint="cs"/>
+          <w:sz w:val="24"/>
+          <w:szCs w:val="24"/>
+          <w:rtl/>
+        </w:rPr>
+        <w:t xml:space="preserve"> שיש בו לשחקן מסוים</w:t>
+      </w:r>
+      <w:r>
+        <w:rPr>
+          <w:rFonts w:eastAsiaTheme="minorEastAsia" w:hint="cs"/>
+          <w:sz w:val="24"/>
+          <w:szCs w:val="24"/>
+          <w:rtl/>
+        </w:rPr>
         <w:t xml:space="preserve">. </w:t>
       </w:r>
+      <w:proofErr w:type="spellStart"/>
       <w:r>
         <w:rPr>
           <w:rFonts w:eastAsiaTheme="minorEastAsia" w:hint="cs"/>
@@ -1593,7 +2004,17 @@
           <w:szCs w:val="24"/>
           <w:rtl/>
         </w:rPr>
-        <w:t xml:space="preserve">נסכום את כל הערכים הללו עבור השחקן הראשי, ונחסר מהם </w:t>
+        <w:t>נסכום</w:t>
+      </w:r>
+      <w:proofErr w:type="spellEnd"/>
+      <w:r>
+        <w:rPr>
+          <w:rFonts w:eastAsiaTheme="minorEastAsia" w:hint="cs"/>
+          <w:sz w:val="24"/>
+          <w:szCs w:val="24"/>
+          <w:rtl/>
+        </w:rPr>
+        <w:t xml:space="preserve"> את כל הערכים הללו עבור השחקן הראשי, ונחסר מהם </w:t>
       </w:r>
       <w:r>
         <w:rPr>
@@ -1655,8 +2076,9 @@
           <w:szCs w:val="24"/>
           <w:rtl/>
         </w:rPr>
-        <w:t xml:space="preserve">הערכים שנבחרו מותאמים עבור לוח בגודל הדיפולטיבי בלבד, וקשה להכליל אותה למשחק </w:t>
-      </w:r>
+        <w:t xml:space="preserve">הערכים שנבחרו מותאמים עבור לוח בגודל </w:t>
+      </w:r>
+      <w:proofErr w:type="spellStart"/>
       <w:r>
         <w:rPr>
           <w:rFonts w:eastAsiaTheme="minorEastAsia" w:hint="cs"/>
@@ -1664,7 +2086,46 @@
           <w:szCs w:val="24"/>
           <w:rtl/>
         </w:rPr>
-        <w:t>עם לוח בגודל שונה, עם רצף נצחון שונה.</w:t>
+        <w:t>הדיפולטיבי</w:t>
+      </w:r>
+      <w:proofErr w:type="spellEnd"/>
+      <w:r>
+        <w:rPr>
+          <w:rFonts w:eastAsiaTheme="minorEastAsia" w:hint="cs"/>
+          <w:sz w:val="24"/>
+          <w:szCs w:val="24"/>
+          <w:rtl/>
+        </w:rPr>
+        <w:t xml:space="preserve"> בלבד, וקשה להכליל אותה למשחק </w:t>
+      </w:r>
+      <w:r>
+        <w:rPr>
+          <w:rFonts w:eastAsiaTheme="minorEastAsia" w:hint="cs"/>
+          <w:sz w:val="24"/>
+          <w:szCs w:val="24"/>
+          <w:rtl/>
+        </w:rPr>
+        <w:t xml:space="preserve">עם לוח בגודל שונה, עם רצף </w:t>
+      </w:r>
+      <w:proofErr w:type="spellStart"/>
+      <w:r>
+        <w:rPr>
+          <w:rFonts w:eastAsiaTheme="minorEastAsia" w:hint="cs"/>
+          <w:sz w:val="24"/>
+          <w:szCs w:val="24"/>
+          <w:rtl/>
+        </w:rPr>
+        <w:t>נצחון</w:t>
+      </w:r>
+      <w:proofErr w:type="spellEnd"/>
+      <w:r>
+        <w:rPr>
+          <w:rFonts w:eastAsiaTheme="minorEastAsia" w:hint="cs"/>
+          <w:sz w:val="24"/>
+          <w:szCs w:val="24"/>
+          <w:rtl/>
+        </w:rPr>
+        <w:t xml:space="preserve"> שונה.</w:t>
       </w:r>
     </w:p>
     <w:p>
@@ -1689,7 +2150,67 @@
           <w:szCs w:val="24"/>
           <w:rtl/>
         </w:rPr>
-        <w:t>ההיוריסטיקה יכולה לתת ערך זהה ללוח בו יש לנו הרבה רצפים קצרים, לעומת מעט רצפים ארוכים. אם נחשוב על הרלקסציה שבה ככל שיש לשחקן יותר דיסקיות ברצף, הוא יותר קרוב לנצחון, היוריסטיקה זו מתעלמת מעיקרון זה.</w:t>
+        <w:t xml:space="preserve">ההיוריסטיקה יכולה לתת ערך זהה ללוח בו יש לנו הרבה רצפים קצרים, לעומת מעט רצפים ארוכים. אם נחשוב על </w:t>
+      </w:r>
+      <w:proofErr w:type="spellStart"/>
+      <w:r>
+        <w:rPr>
+          <w:rFonts w:eastAsiaTheme="minorEastAsia" w:hint="cs"/>
+          <w:sz w:val="24"/>
+          <w:szCs w:val="24"/>
+          <w:rtl/>
+        </w:rPr>
+        <w:t>הרלקסציה</w:t>
+      </w:r>
+      <w:proofErr w:type="spellEnd"/>
+      <w:r>
+        <w:rPr>
+          <w:rFonts w:eastAsiaTheme="minorEastAsia" w:hint="cs"/>
+          <w:sz w:val="24"/>
+          <w:szCs w:val="24"/>
+          <w:rtl/>
+        </w:rPr>
+        <w:t xml:space="preserve"> שבה ככל שיש לשחקן יותר </w:t>
+      </w:r>
+      <w:proofErr w:type="spellStart"/>
+      <w:r>
+        <w:rPr>
+          <w:rFonts w:eastAsiaTheme="minorEastAsia" w:hint="cs"/>
+          <w:sz w:val="24"/>
+          <w:szCs w:val="24"/>
+          <w:rtl/>
+        </w:rPr>
+        <w:t>דיסקיות</w:t>
+      </w:r>
+      <w:proofErr w:type="spellEnd"/>
+      <w:r>
+        <w:rPr>
+          <w:rFonts w:eastAsiaTheme="minorEastAsia" w:hint="cs"/>
+          <w:sz w:val="24"/>
+          <w:szCs w:val="24"/>
+          <w:rtl/>
+        </w:rPr>
+        <w:t xml:space="preserve"> ברצף, הוא יותר קרוב </w:t>
+      </w:r>
+      <w:proofErr w:type="spellStart"/>
+      <w:r>
+        <w:rPr>
+          <w:rFonts w:eastAsiaTheme="minorEastAsia" w:hint="cs"/>
+          <w:sz w:val="24"/>
+          <w:szCs w:val="24"/>
+          <w:rtl/>
+        </w:rPr>
+        <w:t>לנצחון</w:t>
+      </w:r>
+      <w:proofErr w:type="spellEnd"/>
+      <w:r>
+        <w:rPr>
+          <w:rFonts w:eastAsiaTheme="minorEastAsia" w:hint="cs"/>
+          <w:sz w:val="24"/>
+          <w:szCs w:val="24"/>
+          <w:rtl/>
+        </w:rPr>
+        <w:t>, היוריסטיקה זו מתעלמת מעיקרון זה.</w:t>
       </w:r>
     </w:p>
     <w:p>
@@ -1777,7 +2298,27 @@
           <w:szCs w:val="24"/>
           <w:rtl/>
         </w:rPr>
-        <w:t xml:space="preserve">נספור רצפים לא חסומים(שלא מכילים דיסקיות של היריב).ונחזיר </w:t>
+        <w:t xml:space="preserve">נספור רצפים לא חסומים(שלא מכילים </w:t>
+      </w:r>
+      <w:proofErr w:type="spellStart"/>
+      <w:r>
+        <w:rPr>
+          <w:rFonts w:hint="cs"/>
+          <w:sz w:val="24"/>
+          <w:szCs w:val="24"/>
+          <w:rtl/>
+        </w:rPr>
+        <w:t>דיסקיות</w:t>
+      </w:r>
+      <w:proofErr w:type="spellEnd"/>
+      <w:r>
+        <w:rPr>
+          <w:rFonts w:hint="cs"/>
+          <w:sz w:val="24"/>
+          <w:szCs w:val="24"/>
+          <w:rtl/>
+        </w:rPr>
+        <w:t xml:space="preserve"> של היריב).ונחזיר </w:t>
       </w:r>
       <m:oMath>
         <m:sSup>
@@ -1837,8 +2378,9 @@
           <w:szCs w:val="24"/>
           <w:rtl/>
         </w:rPr>
-        <w:t xml:space="preserve"> מספר הדיסקיות ברצף זה. </w:t>
-      </w:r>
+        <w:t xml:space="preserve"> מספר </w:t>
+      </w:r>
+      <w:proofErr w:type="spellStart"/>
       <w:r>
         <w:rPr>
           <w:rFonts w:eastAsiaTheme="minorEastAsia" w:hint="cs"/>
@@ -1846,7 +2388,46 @@
           <w:szCs w:val="24"/>
           <w:rtl/>
         </w:rPr>
-        <w:t xml:space="preserve">הפונקציה תסכום את הערכים הללו </w:t>
+        <w:t>הדיסקיות</w:t>
+      </w:r>
+      <w:proofErr w:type="spellEnd"/>
+      <w:r>
+        <w:rPr>
+          <w:rFonts w:eastAsiaTheme="minorEastAsia" w:hint="cs"/>
+          <w:sz w:val="24"/>
+          <w:szCs w:val="24"/>
+          <w:rtl/>
+        </w:rPr>
+        <w:t xml:space="preserve"> ברצף זה. </w:t>
+      </w:r>
+      <w:r>
+        <w:rPr>
+          <w:rFonts w:eastAsiaTheme="minorEastAsia" w:hint="cs"/>
+          <w:sz w:val="24"/>
+          <w:szCs w:val="24"/>
+          <w:rtl/>
+        </w:rPr>
+        <w:t xml:space="preserve">הפונקציה </w:t>
+      </w:r>
+      <w:proofErr w:type="spellStart"/>
+      <w:r>
+        <w:rPr>
+          <w:rFonts w:eastAsiaTheme="minorEastAsia" w:hint="cs"/>
+          <w:sz w:val="24"/>
+          <w:szCs w:val="24"/>
+          <w:rtl/>
+        </w:rPr>
+        <w:t>תסכום</w:t>
+      </w:r>
+      <w:proofErr w:type="spellEnd"/>
+      <w:r>
+        <w:rPr>
+          <w:rFonts w:eastAsiaTheme="minorEastAsia" w:hint="cs"/>
+          <w:sz w:val="24"/>
+          <w:szCs w:val="24"/>
+          <w:rtl/>
+        </w:rPr>
+        <w:t xml:space="preserve"> את הערכים הללו </w:t>
       </w:r>
       <w:r>
         <w:rPr>
@@ -2007,7 +2588,47 @@
           <w:szCs w:val="24"/>
           <w:rtl/>
         </w:rPr>
-        <w:t>חסרונות: במשחק כזה יש מספר רב של מצבי נצחון והפסד, ניתן להגיע לנצחונות במסלולים שאינם כדאיים, ולא ישקפו מסלול הגיוני במשחק מול שחקן מתוחכם. לכאורה עדיף היה לשקול מורה דרך במקום משחק רנדומלי.</w:t>
+        <w:t xml:space="preserve">חסרונות: במשחק כזה יש מספר רב של מצבי </w:t>
+      </w:r>
+      <w:proofErr w:type="spellStart"/>
+      <w:r>
+        <w:rPr>
+          <w:rFonts w:hint="cs"/>
+          <w:sz w:val="24"/>
+          <w:szCs w:val="24"/>
+          <w:rtl/>
+        </w:rPr>
+        <w:t>נצחון</w:t>
+      </w:r>
+      <w:proofErr w:type="spellEnd"/>
+      <w:r>
+        <w:rPr>
+          <w:rFonts w:hint="cs"/>
+          <w:sz w:val="24"/>
+          <w:szCs w:val="24"/>
+          <w:rtl/>
+        </w:rPr>
+        <w:t xml:space="preserve"> והפסד, ניתן להגיע </w:t>
+      </w:r>
+      <w:proofErr w:type="spellStart"/>
+      <w:r>
+        <w:rPr>
+          <w:rFonts w:hint="cs"/>
+          <w:sz w:val="24"/>
+          <w:szCs w:val="24"/>
+          <w:rtl/>
+        </w:rPr>
+        <w:t>לנצחונות</w:t>
+      </w:r>
+      <w:proofErr w:type="spellEnd"/>
+      <w:r>
+        <w:rPr>
+          <w:rFonts w:hint="cs"/>
+          <w:sz w:val="24"/>
+          <w:szCs w:val="24"/>
+          <w:rtl/>
+        </w:rPr>
+        <w:t xml:space="preserve"> במסלולים שאינם כדאיים, ולא ישקפו מסלול הגיוני במשחק מול שחקן מתוחכם. לכאורה עדיף היה לשקול מורה דרך במקום משחק רנדומלי.</w:t>
       </w:r>
     </w:p>
     <w:p>
@@ -2077,7 +2698,27 @@
           <w:szCs w:val="24"/>
           <w:rtl/>
         </w:rPr>
-        <w:t xml:space="preserve">החלטנו למדל את המשחק באופן שיקל על </w:t>
+        <w:t xml:space="preserve">החלטנו </w:t>
+      </w:r>
+      <w:proofErr w:type="spellStart"/>
+      <w:r>
+        <w:rPr>
+          <w:rFonts w:hint="cs"/>
+          <w:sz w:val="24"/>
+          <w:szCs w:val="24"/>
+          <w:rtl/>
+        </w:rPr>
+        <w:t>למדל</w:t>
+      </w:r>
+      <w:proofErr w:type="spellEnd"/>
+      <w:r>
+        <w:rPr>
+          <w:rFonts w:hint="cs"/>
+          <w:sz w:val="24"/>
+          <w:szCs w:val="24"/>
+          <w:rtl/>
+        </w:rPr>
+        <w:t xml:space="preserve"> את המשחק באופן שיקל על </w:t>
       </w:r>
       <w:r>
         <w:rPr>
@@ -2105,33 +2746,132 @@
           <w:szCs w:val="24"/>
           <w:rtl/>
         </w:rPr>
-        <w:t xml:space="preserve">נגדיר כל לוח בו מונחות דיסקיות בצבעים שונים ובהתאם לחוקים(דיסקיות לא יכולות לרחף), כמצב במרחב המצבים. מצב התחלתי הוא לוח ריק, מצב נצחון הוא לוח שבו אחד השחקנים הגיע לרצף נצחון. </w:t>
-      </w:r>
-    </w:p>
-    <w:p>
-      <w:pPr>
-        <w:bidi/>
-        <w:rPr>
-          <w:sz w:val="24"/>
-          <w:szCs w:val="24"/>
-          <w:rtl/>
-        </w:rPr>
-      </w:pPr>
-      <w:r>
-        <w:rPr>
-          <w:rFonts w:hint="cs"/>
-          <w:sz w:val="24"/>
-          <w:szCs w:val="24"/>
-          <w:rtl/>
-        </w:rPr>
-        <w:t>נגדיר פעולה בתור הנחת דיסקית בצבע מסוים, בעמודה ועומק מסוימים.</w:t>
-      </w:r>
-    </w:p>
-    <w:p>
-      <w:pPr>
-        <w:bidi/>
-        <w:rPr>
-          <w:rFonts w:hint="cs"/>
+        <w:t xml:space="preserve">נגדיר כל לוח בו מונחות </w:t>
+      </w:r>
+      <w:proofErr w:type="spellStart"/>
+      <w:r>
+        <w:rPr>
+          <w:rFonts w:hint="cs"/>
+          <w:sz w:val="24"/>
+          <w:szCs w:val="24"/>
+          <w:rtl/>
+        </w:rPr>
+        <w:t>דיסקיות</w:t>
+      </w:r>
+      <w:proofErr w:type="spellEnd"/>
+      <w:r>
+        <w:rPr>
+          <w:rFonts w:hint="cs"/>
+          <w:sz w:val="24"/>
+          <w:szCs w:val="24"/>
+          <w:rtl/>
+        </w:rPr>
+        <w:t xml:space="preserve"> בצבעים שונים ובהתאם לחוקים(</w:t>
+      </w:r>
+      <w:proofErr w:type="spellStart"/>
+      <w:r>
+        <w:rPr>
+          <w:rFonts w:hint="cs"/>
+          <w:sz w:val="24"/>
+          <w:szCs w:val="24"/>
+          <w:rtl/>
+        </w:rPr>
+        <w:t>דיסקיות</w:t>
+      </w:r>
+      <w:proofErr w:type="spellEnd"/>
+      <w:r>
+        <w:rPr>
+          <w:rFonts w:hint="cs"/>
+          <w:sz w:val="24"/>
+          <w:szCs w:val="24"/>
+          <w:rtl/>
+        </w:rPr>
+        <w:t xml:space="preserve"> לא יכולות לרחף), כמצב במרחב המצבים. מצב התחלתי הוא לוח ריק, מצב </w:t>
+      </w:r>
+      <w:proofErr w:type="spellStart"/>
+      <w:r>
+        <w:rPr>
+          <w:rFonts w:hint="cs"/>
+          <w:sz w:val="24"/>
+          <w:szCs w:val="24"/>
+          <w:rtl/>
+        </w:rPr>
+        <w:t>נצחון</w:t>
+      </w:r>
+      <w:proofErr w:type="spellEnd"/>
+      <w:r>
+        <w:rPr>
+          <w:rFonts w:hint="cs"/>
+          <w:sz w:val="24"/>
+          <w:szCs w:val="24"/>
+          <w:rtl/>
+        </w:rPr>
+        <w:t xml:space="preserve"> הוא לוח שבו אחד השחקנים הגיע לרצף </w:t>
+      </w:r>
+      <w:proofErr w:type="spellStart"/>
+      <w:r>
+        <w:rPr>
+          <w:rFonts w:hint="cs"/>
+          <w:sz w:val="24"/>
+          <w:szCs w:val="24"/>
+          <w:rtl/>
+        </w:rPr>
+        <w:t>נצחון</w:t>
+      </w:r>
+      <w:proofErr w:type="spellEnd"/>
+      <w:r>
+        <w:rPr>
+          <w:rFonts w:hint="cs"/>
+          <w:sz w:val="24"/>
+          <w:szCs w:val="24"/>
+          <w:rtl/>
+        </w:rPr>
+        <w:t xml:space="preserve">. </w:t>
+      </w:r>
+    </w:p>
+    <w:p>
+      <w:pPr>
+        <w:bidi/>
+        <w:rPr>
+          <w:sz w:val="24"/>
+          <w:szCs w:val="24"/>
+          <w:rtl/>
+        </w:rPr>
+      </w:pPr>
+      <w:r>
+        <w:rPr>
+          <w:rFonts w:hint="cs"/>
+          <w:sz w:val="24"/>
+          <w:szCs w:val="24"/>
+          <w:rtl/>
+        </w:rPr>
+        <w:t xml:space="preserve">נגדיר פעולה בתור הנחת </w:t>
+      </w:r>
+      <w:proofErr w:type="spellStart"/>
+      <w:r>
+        <w:rPr>
+          <w:rFonts w:hint="cs"/>
+          <w:sz w:val="24"/>
+          <w:szCs w:val="24"/>
+          <w:rtl/>
+        </w:rPr>
+        <w:t>דיסקית</w:t>
+      </w:r>
+      <w:proofErr w:type="spellEnd"/>
+      <w:r>
+        <w:rPr>
+          <w:rFonts w:hint="cs"/>
+          <w:sz w:val="24"/>
+          <w:szCs w:val="24"/>
+          <w:rtl/>
+        </w:rPr>
+        <w:t xml:space="preserve"> בצבע מסוים, בעמודה ועומק מסוימים.</w:t>
+      </w:r>
+    </w:p>
+    <w:p>
+      <w:pPr>
+        <w:bidi/>
+        <w:rPr>
           <w:sz w:val="24"/>
           <w:szCs w:val="24"/>
           <w:rtl/>
@@ -2146,12 +2886,21 @@
         </w:rPr>
         <w:t>עבור אלגוריתם ה-</w:t>
       </w:r>
-      <w:r>
-        <w:rPr>
-          <w:sz w:val="24"/>
-          <w:szCs w:val="24"/>
-        </w:rPr>
-        <w:t>rl agent</w:t>
+      <w:proofErr w:type="spellStart"/>
+      <w:r>
+        <w:rPr>
+          <w:sz w:val="24"/>
+          <w:szCs w:val="24"/>
+        </w:rPr>
+        <w:t>rl</w:t>
+      </w:r>
+      <w:proofErr w:type="spellEnd"/>
+      <w:r>
+        <w:rPr>
+          <w:sz w:val="24"/>
+          <w:szCs w:val="24"/>
+        </w:rPr>
+        <w:t xml:space="preserve"> agent</w:t>
       </w:r>
       <w:r>
         <w:rPr>
@@ -2182,6 +2931,7 @@
           <w:rtl/>
         </w:rPr>
       </w:pPr>
+      <w:proofErr w:type="spellStart"/>
       <w:r>
         <w:rPr>
           <w:rFonts w:hint="cs"/>
@@ -2190,27 +2940,72 @@
           <w:u w:val="single"/>
           <w:rtl/>
         </w:rPr>
-        <w:t>מינמקס, אלפאבטא והיוריסטיקות</w:t>
-      </w:r>
-    </w:p>
-    <w:p>
-      <w:pPr>
-        <w:bidi/>
-        <w:rPr>
-          <w:sz w:val="24"/>
-          <w:szCs w:val="24"/>
+        <w:t>מינמקס</w:t>
+      </w:r>
+      <w:proofErr w:type="spellEnd"/>
+      <w:r>
+        <w:rPr>
+          <w:rFonts w:hint="cs"/>
+          <w:sz w:val="28"/>
+          <w:szCs w:val="28"/>
           <w:u w:val="single"/>
           <w:rtl/>
         </w:rPr>
-      </w:pPr>
-      <w:r>
-        <w:rPr>
-          <w:rFonts w:hint="cs"/>
-          <w:sz w:val="24"/>
-          <w:szCs w:val="24"/>
+        <w:t xml:space="preserve">, </w:t>
+      </w:r>
+      <w:proofErr w:type="spellStart"/>
+      <w:r>
+        <w:rPr>
+          <w:rFonts w:hint="cs"/>
+          <w:sz w:val="28"/>
+          <w:szCs w:val="28"/>
           <w:u w:val="single"/>
           <w:rtl/>
         </w:rPr>
+        <w:t>אלפאבטא</w:t>
+      </w:r>
+      <w:proofErr w:type="spellEnd"/>
+      <w:r>
+        <w:rPr>
+          <w:rFonts w:hint="cs"/>
+          <w:sz w:val="28"/>
+          <w:szCs w:val="28"/>
+          <w:u w:val="single"/>
+          <w:rtl/>
+        </w:rPr>
+        <w:t xml:space="preserve"> </w:t>
+      </w:r>
+      <w:proofErr w:type="spellStart"/>
+      <w:r>
+        <w:rPr>
+          <w:rFonts w:hint="cs"/>
+          <w:sz w:val="28"/>
+          <w:szCs w:val="28"/>
+          <w:u w:val="single"/>
+          <w:rtl/>
+        </w:rPr>
+        <w:t>והיוריסטיקות</w:t>
+      </w:r>
+      <w:proofErr w:type="spellEnd"/>
+    </w:p>
+    <w:p>
+      <w:pPr>
+        <w:bidi/>
+        <w:rPr>
+          <w:sz w:val="24"/>
+          <w:szCs w:val="24"/>
+          <w:u w:val="single"/>
+          <w:rtl/>
+        </w:rPr>
+      </w:pPr>
+      <w:r>
+        <w:rPr>
+          <w:rFonts w:hint="cs"/>
+          <w:sz w:val="24"/>
+          <w:szCs w:val="24"/>
+          <w:u w:val="single"/>
+          <w:rtl/>
+        </w:rPr>
         <w:t>הרחב</w:t>
       </w:r>
       <w:r>
@@ -2243,6 +3038,7 @@
         </w:rPr>
         <w:t xml:space="preserve"> </w:t>
       </w:r>
+      <w:proofErr w:type="spellStart"/>
       <w:r>
         <w:rPr>
           <w:sz w:val="24"/>
@@ -2251,6 +3047,7 @@
         </w:rPr>
         <w:t>minmax,alphabeta</w:t>
       </w:r>
+      <w:proofErr w:type="spellEnd"/>
       <w:r>
         <w:rPr>
           <w:rFonts w:hint="cs"/>
@@ -2344,7 +3141,27 @@
           <w:szCs w:val="24"/>
           <w:rtl/>
         </w:rPr>
-        <w:t>נשים לב כי בגישה זו, מטרתו של כל שחקן מינימום היא לוודא ששחקן המקסימום לא מנצח, גם אם זה גורר ששחקן מינימום אחר ינצח- מכיוון שההיוריסטיקות מחושבות במינוס על כלל היריבים, אזי מטרת כל אחד משחקני המינימום היא שכל השחקנים היריבים(כולל הם עצמם) יקבלו ניקוד גבוה, וכך יורידו מערכו של שחקן המקסימום. בעיני שחקן המקסימום, כלל יריביו עשו יד אחת נגדו.</w:t>
+        <w:t xml:space="preserve">נשים לב כי בגישה זו, מטרתו של כל שחקן מינימום היא לוודא ששחקן המקסימום לא מנצח, גם אם זה גורר ששחקן מינימום אחר ינצח- מכיוון </w:t>
+      </w:r>
+      <w:proofErr w:type="spellStart"/>
+      <w:r>
+        <w:rPr>
+          <w:rFonts w:hint="cs"/>
+          <w:sz w:val="24"/>
+          <w:szCs w:val="24"/>
+          <w:rtl/>
+        </w:rPr>
+        <w:t>שההיוריסטיקות</w:t>
+      </w:r>
+      <w:proofErr w:type="spellEnd"/>
+      <w:r>
+        <w:rPr>
+          <w:rFonts w:hint="cs"/>
+          <w:sz w:val="24"/>
+          <w:szCs w:val="24"/>
+          <w:rtl/>
+        </w:rPr>
+        <w:t xml:space="preserve"> מחושבות במינוס על כלל היריבים, אזי מטרת כל אחד משחקני המינימום היא שכל השחקנים היריבים(כולל הם עצמם) יקבלו ניקוד גבוה, וכך יורידו מערכו של שחקן המקסימום. בעיני שחקן המקסימום, כלל יריביו עשו יד אחת נגדו.</w:t>
       </w:r>
     </w:p>
     <w:p>
@@ -2436,47 +3253,108 @@
           <w:rtl/>
         </w:rPr>
         <w:lastRenderedPageBreak/>
-        <w:t>בו שחקן המקסימום הוא סב ישיר של שחקן מינימום, הערך אלפא שעודכן על ידו עדיין רלוונטי לצורך גזימה.</w:t>
-      </w:r>
-    </w:p>
-    <w:p>
-      <w:pPr>
-        <w:bidi/>
-        <w:rPr>
-          <w:sz w:val="24"/>
-          <w:szCs w:val="24"/>
-          <w:rtl/>
-        </w:rPr>
-      </w:pPr>
-    </w:p>
-    <w:p>
-      <w:pPr>
-        <w:bidi/>
-        <w:rPr>
-          <w:sz w:val="24"/>
-          <w:szCs w:val="24"/>
-          <w:rtl/>
-        </w:rPr>
-      </w:pPr>
-      <w:r>
-        <w:rPr>
-          <w:rFonts w:hint="cs"/>
-          <w:sz w:val="24"/>
-          <w:szCs w:val="24"/>
-          <w:rtl/>
-        </w:rPr>
-        <w:t>מימשנו מספר היוריסטיקות פשוטות לצורך בדיקת שאר השחקנים, עליהם נפרט בשלב התוצאות. כעת נציג את ההיוריסטיקה המרכזית ששימשה את אלגוריתם המינמקס:</w:t>
-      </w:r>
-    </w:p>
-    <w:p>
-      <w:pPr>
-        <w:bidi/>
-        <w:rPr>
-          <w:sz w:val="24"/>
-          <w:szCs w:val="24"/>
-          <w:rtl/>
-        </w:rPr>
-      </w:pPr>
+        <w:t xml:space="preserve">בו שחקן המקסימום הוא סב ישיר של שחקן מינימום, הערך אלפא שעודכן על ידו עדיין רלוונטי לצורך </w:t>
+      </w:r>
+      <w:proofErr w:type="spellStart"/>
+      <w:r>
+        <w:rPr>
+          <w:rFonts w:hint="cs"/>
+          <w:sz w:val="24"/>
+          <w:szCs w:val="24"/>
+          <w:rtl/>
+        </w:rPr>
+        <w:t>גזימה</w:t>
+      </w:r>
+      <w:proofErr w:type="spellEnd"/>
+      <w:r>
+        <w:rPr>
+          <w:rFonts w:hint="cs"/>
+          <w:sz w:val="24"/>
+          <w:szCs w:val="24"/>
+          <w:rtl/>
+        </w:rPr>
+        <w:t>.</w:t>
+      </w:r>
+    </w:p>
+    <w:p>
+      <w:pPr>
+        <w:bidi/>
+        <w:rPr>
+          <w:sz w:val="24"/>
+          <w:szCs w:val="24"/>
+          <w:rtl/>
+        </w:rPr>
+      </w:pPr>
+    </w:p>
+    <w:p>
+      <w:pPr>
+        <w:bidi/>
+        <w:rPr>
+          <w:sz w:val="24"/>
+          <w:szCs w:val="24"/>
+          <w:rtl/>
+        </w:rPr>
+      </w:pPr>
+      <w:r>
+        <w:rPr>
+          <w:rFonts w:hint="cs"/>
+          <w:sz w:val="24"/>
+          <w:szCs w:val="24"/>
+          <w:rtl/>
+        </w:rPr>
+        <w:t xml:space="preserve">מימשנו מספר </w:t>
+      </w:r>
+      <w:proofErr w:type="spellStart"/>
+      <w:r>
+        <w:rPr>
+          <w:rFonts w:hint="cs"/>
+          <w:sz w:val="24"/>
+          <w:szCs w:val="24"/>
+          <w:rtl/>
+        </w:rPr>
+        <w:t>היוריסטיקות</w:t>
+      </w:r>
+      <w:proofErr w:type="spellEnd"/>
+      <w:r>
+        <w:rPr>
+          <w:rFonts w:hint="cs"/>
+          <w:sz w:val="24"/>
+          <w:szCs w:val="24"/>
+          <w:rtl/>
+        </w:rPr>
+        <w:t xml:space="preserve"> פשוטות לצורך בדיקת שאר השחקנים, עליהם נפרט בשלב התוצאות. כעת נציג את ההיוריסטיקה המרכזית ששימשה את אלגוריתם </w:t>
+      </w:r>
+      <w:proofErr w:type="spellStart"/>
+      <w:r>
+        <w:rPr>
+          <w:rFonts w:hint="cs"/>
+          <w:sz w:val="24"/>
+          <w:szCs w:val="24"/>
+          <w:rtl/>
+        </w:rPr>
+        <w:t>המינמקס</w:t>
+      </w:r>
+      <w:proofErr w:type="spellEnd"/>
+      <w:r>
+        <w:rPr>
+          <w:rFonts w:hint="cs"/>
+          <w:sz w:val="24"/>
+          <w:szCs w:val="24"/>
+          <w:rtl/>
+        </w:rPr>
+        <w:t>:</w:t>
+      </w:r>
+    </w:p>
+    <w:p>
+      <w:pPr>
+        <w:bidi/>
+        <w:rPr>
+          <w:sz w:val="24"/>
+          <w:szCs w:val="24"/>
+          <w:rtl/>
+        </w:rPr>
+      </w:pPr>
+      <w:proofErr w:type="spellStart"/>
       <w:r>
         <w:rPr>
           <w:rFonts w:hint="cs"/>
@@ -2485,13 +3363,24 @@
           <w:u w:val="single"/>
           <w:rtl/>
         </w:rPr>
-        <w:t xml:space="preserve">היוריסטיקת </w:t>
-      </w:r>
-      <w:r>
-        <w:rPr>
+        <w:t>היוריסטיקת</w:t>
+      </w:r>
+      <w:proofErr w:type="spellEnd"/>
+      <w:r>
+        <w:rPr>
+          <w:rFonts w:hint="cs"/>
           <w:sz w:val="24"/>
           <w:szCs w:val="24"/>
           <w:u w:val="single"/>
+          <w:rtl/>
+        </w:rPr>
+        <w:t xml:space="preserve"> </w:t>
+      </w:r>
+      <w:r>
+        <w:rPr>
+          <w:sz w:val="24"/>
+          <w:szCs w:val="24"/>
+          <w:u w:val="single"/>
         </w:rPr>
         <w:t>complex</w:t>
       </w:r>
@@ -2515,6 +3404,7 @@
         </w:rPr>
         <w:t>(לשנות בקוד ב</w:t>
       </w:r>
+      <w:proofErr w:type="spellStart"/>
       <w:r>
         <w:rPr>
           <w:sz w:val="24"/>
@@ -2523,6 +3413,7 @@
         </w:rPr>
         <w:t>arg_parse</w:t>
       </w:r>
+      <w:proofErr w:type="spellEnd"/>
       <w:r>
         <w:rPr>
           <w:rFonts w:hint="cs"/>
@@ -2551,6 +3442,7 @@
         </w:rPr>
         <w:t xml:space="preserve"> במקום </w:t>
       </w:r>
+      <w:proofErr w:type="spellStart"/>
       <w:r>
         <w:rPr>
           <w:sz w:val="24"/>
@@ -2559,6 +3451,7 @@
         </w:rPr>
         <w:t>allcomplex</w:t>
       </w:r>
+      <w:proofErr w:type="spellEnd"/>
       <w:r>
         <w:rPr>
           <w:rFonts w:hint="cs"/>
@@ -2791,7 +3684,7 @@
                     <pic:cNvPicPr/>
                   </pic:nvPicPr>
                   <pic:blipFill>
-                    <a:blip r:embed="rId6" cstate="print">
+                    <a:blip r:embed="rId7" cstate="print">
                       <a:extLst>
                         <a:ext uri="{28A0092B-C50C-407E-A947-70E740481C1C}">
                           <a14:useLocalDpi xmlns:a14="http://schemas.microsoft.com/office/drawing/2010/main" val="0"/>
@@ -2847,17 +3740,68 @@
           <w:szCs w:val="24"/>
           <w:rtl/>
         </w:rPr>
-        <w:t xml:space="preserve">רצף הנצחון מוגדר להיות 4, </w:t>
-      </w:r>
-      <w:r>
-        <w:rPr>
-          <w:rFonts w:hint="cs"/>
-          <w:sz w:val="24"/>
-          <w:szCs w:val="24"/>
-          <w:rtl/>
-        </w:rPr>
-        <w:t>שחקן המינמקס הוא השחקן הורוד</w:t>
-      </w:r>
+        <w:t xml:space="preserve">רצף </w:t>
+      </w:r>
+      <w:proofErr w:type="spellStart"/>
+      <w:r>
+        <w:rPr>
+          <w:rFonts w:hint="cs"/>
+          <w:sz w:val="24"/>
+          <w:szCs w:val="24"/>
+          <w:rtl/>
+        </w:rPr>
+        <w:t>הנצחון</w:t>
+      </w:r>
+      <w:proofErr w:type="spellEnd"/>
+      <w:r>
+        <w:rPr>
+          <w:rFonts w:hint="cs"/>
+          <w:sz w:val="24"/>
+          <w:szCs w:val="24"/>
+          <w:rtl/>
+        </w:rPr>
+        <w:t xml:space="preserve"> מוגדר להיות 4, </w:t>
+      </w:r>
+      <w:r>
+        <w:rPr>
+          <w:rFonts w:hint="cs"/>
+          <w:sz w:val="24"/>
+          <w:szCs w:val="24"/>
+          <w:rtl/>
+        </w:rPr>
+        <w:t xml:space="preserve">שחקן </w:t>
+      </w:r>
+      <w:proofErr w:type="spellStart"/>
+      <w:r>
+        <w:rPr>
+          <w:rFonts w:hint="cs"/>
+          <w:sz w:val="24"/>
+          <w:szCs w:val="24"/>
+          <w:rtl/>
+        </w:rPr>
+        <w:t>המינמקס</w:t>
+      </w:r>
+      <w:proofErr w:type="spellEnd"/>
+      <w:r>
+        <w:rPr>
+          <w:rFonts w:hint="cs"/>
+          <w:sz w:val="24"/>
+          <w:szCs w:val="24"/>
+          <w:rtl/>
+        </w:rPr>
+        <w:t xml:space="preserve"> הוא השחקן </w:t>
+      </w:r>
+      <w:proofErr w:type="spellStart"/>
+      <w:r>
+        <w:rPr>
+          <w:rFonts w:hint="cs"/>
+          <w:sz w:val="24"/>
+          <w:szCs w:val="24"/>
+          <w:rtl/>
+        </w:rPr>
+        <w:t>הורוד</w:t>
+      </w:r>
+      <w:proofErr w:type="spellEnd"/>
       <w:r>
         <w:rPr>
           <w:rFonts w:hint="cs"/>
@@ -2910,7 +3854,27 @@
           <w:szCs w:val="24"/>
           <w:rtl/>
         </w:rPr>
-        <w:t xml:space="preserve"> (ישנם רצפים שנספרים יותר מפעם אחת, עבור כל רצף נצחון בו הם יכולים להשתתף)</w:t>
+        <w:t xml:space="preserve"> (ישנם רצפים שנספרים יותר מפעם אחת, עבור כל רצף </w:t>
+      </w:r>
+      <w:proofErr w:type="spellStart"/>
+      <w:r>
+        <w:rPr>
+          <w:rFonts w:hint="cs"/>
+          <w:sz w:val="24"/>
+          <w:szCs w:val="24"/>
+          <w:rtl/>
+        </w:rPr>
+        <w:t>נצחון</w:t>
+      </w:r>
+      <w:proofErr w:type="spellEnd"/>
+      <w:r>
+        <w:rPr>
+          <w:rFonts w:hint="cs"/>
+          <w:sz w:val="24"/>
+          <w:szCs w:val="24"/>
+          <w:rtl/>
+        </w:rPr>
+        <w:t xml:space="preserve"> בו הם יכולים להשתתף)</w:t>
       </w:r>
       <w:r>
         <w:rPr>
@@ -3148,14 +4112,25 @@
         </w:rPr>
         <w:t xml:space="preserve">שהצגנו </w:t>
       </w:r>
-      <w:r>
-        <w:rPr>
-          <w:rFonts w:hint="cs"/>
-          <w:sz w:val="24"/>
-          <w:szCs w:val="24"/>
-          <w:rtl/>
-        </w:rPr>
-        <w:t xml:space="preserve">בהיוריסטיקות </w:t>
+      <w:proofErr w:type="spellStart"/>
+      <w:r>
+        <w:rPr>
+          <w:rFonts w:hint="cs"/>
+          <w:sz w:val="24"/>
+          <w:szCs w:val="24"/>
+          <w:rtl/>
+        </w:rPr>
+        <w:t>בהיוריסטיקות</w:t>
+      </w:r>
+      <w:proofErr w:type="spellEnd"/>
+      <w:r>
+        <w:rPr>
+          <w:rFonts w:hint="cs"/>
+          <w:sz w:val="24"/>
+          <w:szCs w:val="24"/>
+          <w:rtl/>
+        </w:rPr>
+        <w:t xml:space="preserve"> </w:t>
       </w:r>
       <w:r>
         <w:rPr>
@@ -3210,7 +4185,87 @@
           <w:szCs w:val="24"/>
           <w:rtl/>
         </w:rPr>
-        <w:t>לבדוק האם הנחה של דיסקית הובילה לנצחון, עלינו לבדוק רצפים רבים שיכולים להביא לנצחון. דבר זה פגע בזמני הריצה. לכן על מנת לשפר את זמני הריצה, אנחנו מחזיקים עבור כל לוח את מפת כל הרצפים המופיעים בו, וכאשר מוסיפים דיסקית, מעדכנים את מפות הרצפים רק באותו אזור מצומצם. הדבר שיפר משמעותית את זמני הריצה (למשל כדי למצוא את הרצף הארוך ביותר בלוח, מסתכלים במפת הרצפים)</w:t>
+        <w:t xml:space="preserve">לבדוק האם הנחה של </w:t>
+      </w:r>
+      <w:proofErr w:type="spellStart"/>
+      <w:r>
+        <w:rPr>
+          <w:rFonts w:hint="cs"/>
+          <w:sz w:val="24"/>
+          <w:szCs w:val="24"/>
+          <w:rtl/>
+        </w:rPr>
+        <w:t>דיסקית</w:t>
+      </w:r>
+      <w:proofErr w:type="spellEnd"/>
+      <w:r>
+        <w:rPr>
+          <w:rFonts w:hint="cs"/>
+          <w:sz w:val="24"/>
+          <w:szCs w:val="24"/>
+          <w:rtl/>
+        </w:rPr>
+        <w:t xml:space="preserve"> הובילה </w:t>
+      </w:r>
+      <w:proofErr w:type="spellStart"/>
+      <w:r>
+        <w:rPr>
+          <w:rFonts w:hint="cs"/>
+          <w:sz w:val="24"/>
+          <w:szCs w:val="24"/>
+          <w:rtl/>
+        </w:rPr>
+        <w:t>לנצחון</w:t>
+      </w:r>
+      <w:proofErr w:type="spellEnd"/>
+      <w:r>
+        <w:rPr>
+          <w:rFonts w:hint="cs"/>
+          <w:sz w:val="24"/>
+          <w:szCs w:val="24"/>
+          <w:rtl/>
+        </w:rPr>
+        <w:t xml:space="preserve">, עלינו לבדוק רצפים רבים שיכולים להביא </w:t>
+      </w:r>
+      <w:proofErr w:type="spellStart"/>
+      <w:r>
+        <w:rPr>
+          <w:rFonts w:hint="cs"/>
+          <w:sz w:val="24"/>
+          <w:szCs w:val="24"/>
+          <w:rtl/>
+        </w:rPr>
+        <w:t>לנצחון</w:t>
+      </w:r>
+      <w:proofErr w:type="spellEnd"/>
+      <w:r>
+        <w:rPr>
+          <w:rFonts w:hint="cs"/>
+          <w:sz w:val="24"/>
+          <w:szCs w:val="24"/>
+          <w:rtl/>
+        </w:rPr>
+        <w:t xml:space="preserve">. דבר זה פגע בזמני הריצה. לכן על מנת לשפר את זמני הריצה, אנחנו מחזיקים עבור כל לוח את מפת כל הרצפים המופיעים בו, וכאשר מוסיפים </w:t>
+      </w:r>
+      <w:proofErr w:type="spellStart"/>
+      <w:r>
+        <w:rPr>
+          <w:rFonts w:hint="cs"/>
+          <w:sz w:val="24"/>
+          <w:szCs w:val="24"/>
+          <w:rtl/>
+        </w:rPr>
+        <w:t>דיסקית</w:t>
+      </w:r>
+      <w:proofErr w:type="spellEnd"/>
+      <w:r>
+        <w:rPr>
+          <w:rFonts w:hint="cs"/>
+          <w:sz w:val="24"/>
+          <w:szCs w:val="24"/>
+          <w:rtl/>
+        </w:rPr>
+        <w:t>, מעדכנים את מפות הרצפים רק באותו אזור מצומצם. הדבר שיפר משמעותית את זמני הריצה (למשל כדי למצוא את הרצף הארוך ביותר בלוח, מסתכלים במפת הרצפים)</w:t>
       </w:r>
     </w:p>
     <w:p>
@@ -3360,14 +4415,25 @@
         </w:rPr>
         <w:t xml:space="preserve"> בעצמנו, כך שנוכל להתאים את האלגוריתם </w:t>
       </w:r>
-      <w:r>
-        <w:rPr>
-          <w:rFonts w:hint="cs"/>
-          <w:sz w:val="24"/>
-          <w:szCs w:val="24"/>
-          <w:rtl/>
-        </w:rPr>
-        <w:t>לצרכנו: ריבוי</w:t>
+      <w:proofErr w:type="spellStart"/>
+      <w:r>
+        <w:rPr>
+          <w:rFonts w:hint="cs"/>
+          <w:sz w:val="24"/>
+          <w:szCs w:val="24"/>
+          <w:rtl/>
+        </w:rPr>
+        <w:t>לצרכנו</w:t>
+      </w:r>
+      <w:proofErr w:type="spellEnd"/>
+      <w:r>
+        <w:rPr>
+          <w:rFonts w:hint="cs"/>
+          <w:sz w:val="24"/>
+          <w:szCs w:val="24"/>
+          <w:rtl/>
+        </w:rPr>
+        <w:t>: ריבוי</w:t>
       </w:r>
       <w:r>
         <w:rPr>
@@ -3755,7 +4821,27 @@
           <w:szCs w:val="24"/>
           <w:rtl/>
         </w:rPr>
-        <w:t>, המאסטר לאט לאט ישחרר את גלגלי העזר וייתן לסוכן לבצע יותר החלטות בעצמו.</w:t>
+        <w:t xml:space="preserve">, המאסטר לאט </w:t>
+      </w:r>
+      <w:proofErr w:type="spellStart"/>
+      <w:r>
+        <w:rPr>
+          <w:rFonts w:hint="cs"/>
+          <w:sz w:val="24"/>
+          <w:szCs w:val="24"/>
+          <w:rtl/>
+        </w:rPr>
+        <w:t>לאט</w:t>
+      </w:r>
+      <w:proofErr w:type="spellEnd"/>
+      <w:r>
+        <w:rPr>
+          <w:rFonts w:hint="cs"/>
+          <w:sz w:val="24"/>
+          <w:szCs w:val="24"/>
+          <w:rtl/>
+        </w:rPr>
+        <w:t xml:space="preserve"> ישחרר את גלגלי העזר וייתן לסוכן לבצע יותר החלטות בעצמו.</w:t>
       </w:r>
     </w:p>
     <w:p>
@@ -3965,7 +5051,27 @@
           <w:szCs w:val="24"/>
           <w:rtl/>
         </w:rPr>
-        <w:t xml:space="preserve"> , על מנת שיעדיף בנצחון המהיר ביותר. </w:t>
+        <w:t xml:space="preserve"> , על מנת שיעדיף </w:t>
+      </w:r>
+      <w:proofErr w:type="spellStart"/>
+      <w:r>
+        <w:rPr>
+          <w:rFonts w:hint="cs"/>
+          <w:sz w:val="24"/>
+          <w:szCs w:val="24"/>
+          <w:rtl/>
+        </w:rPr>
+        <w:t>בנצחון</w:t>
+      </w:r>
+      <w:proofErr w:type="spellEnd"/>
+      <w:r>
+        <w:rPr>
+          <w:rFonts w:hint="cs"/>
+          <w:sz w:val="24"/>
+          <w:szCs w:val="24"/>
+          <w:rtl/>
+        </w:rPr>
+        <w:t xml:space="preserve"> המהיר ביותר. </w:t>
       </w:r>
     </w:p>
     <w:p>
@@ -4059,26 +5165,106 @@
           <w:szCs w:val="24"/>
           <w:rtl/>
         </w:rPr>
-        <w:t xml:space="preserve">נבחין כי בבואנו לבחור את הפעולה, דיסקיות שאינן חלק מרצף שיכול להביא לנצחון/הפסד, ולא משנה לנו של מי הדיסקיות. </w:t>
-      </w:r>
-    </w:p>
-    <w:p>
-      <w:pPr>
-        <w:bidi/>
-        <w:rPr>
-          <w:sz w:val="24"/>
-          <w:szCs w:val="24"/>
-          <w:rtl/>
-        </w:rPr>
-      </w:pPr>
-      <w:r>
-        <w:rPr>
-          <w:rFonts w:hint="cs"/>
-          <w:sz w:val="24"/>
-          <w:szCs w:val="24"/>
-          <w:rtl/>
-        </w:rPr>
-        <w:t>לפיכך בחרנו בייצוג הבא: תחילה מקודדים את מספר הדיסקיות בכל עמודה ולאחר מכן את אורכי הרצפים שאינם חסומים, ואת מיקומם בלוח, הן שלנו והן של היריב.</w:t>
+        <w:t xml:space="preserve">נבחין כי בבואנו לבחור את הפעולה, </w:t>
+      </w:r>
+      <w:proofErr w:type="spellStart"/>
+      <w:r>
+        <w:rPr>
+          <w:rFonts w:hint="cs"/>
+          <w:sz w:val="24"/>
+          <w:szCs w:val="24"/>
+          <w:rtl/>
+        </w:rPr>
+        <w:t>דיסקיות</w:t>
+      </w:r>
+      <w:proofErr w:type="spellEnd"/>
+      <w:r>
+        <w:rPr>
+          <w:rFonts w:hint="cs"/>
+          <w:sz w:val="24"/>
+          <w:szCs w:val="24"/>
+          <w:rtl/>
+        </w:rPr>
+        <w:t xml:space="preserve"> שאינן חלק מרצף שיכול להביא </w:t>
+      </w:r>
+      <w:proofErr w:type="spellStart"/>
+      <w:r>
+        <w:rPr>
+          <w:rFonts w:hint="cs"/>
+          <w:sz w:val="24"/>
+          <w:szCs w:val="24"/>
+          <w:rtl/>
+        </w:rPr>
+        <w:t>לנצחון</w:t>
+      </w:r>
+      <w:proofErr w:type="spellEnd"/>
+      <w:r>
+        <w:rPr>
+          <w:rFonts w:hint="cs"/>
+          <w:sz w:val="24"/>
+          <w:szCs w:val="24"/>
+          <w:rtl/>
+        </w:rPr>
+        <w:t xml:space="preserve">/הפסד, ולא משנה לנו של מי </w:t>
+      </w:r>
+      <w:proofErr w:type="spellStart"/>
+      <w:r>
+        <w:rPr>
+          <w:rFonts w:hint="cs"/>
+          <w:sz w:val="24"/>
+          <w:szCs w:val="24"/>
+          <w:rtl/>
+        </w:rPr>
+        <w:t>הדיסקיות</w:t>
+      </w:r>
+      <w:proofErr w:type="spellEnd"/>
+      <w:r>
+        <w:rPr>
+          <w:rFonts w:hint="cs"/>
+          <w:sz w:val="24"/>
+          <w:szCs w:val="24"/>
+          <w:rtl/>
+        </w:rPr>
+        <w:t xml:space="preserve">. </w:t>
+      </w:r>
+    </w:p>
+    <w:p>
+      <w:pPr>
+        <w:bidi/>
+        <w:rPr>
+          <w:sz w:val="24"/>
+          <w:szCs w:val="24"/>
+          <w:rtl/>
+        </w:rPr>
+      </w:pPr>
+      <w:r>
+        <w:rPr>
+          <w:rFonts w:hint="cs"/>
+          <w:sz w:val="24"/>
+          <w:szCs w:val="24"/>
+          <w:rtl/>
+        </w:rPr>
+        <w:t xml:space="preserve">לפיכך בחרנו בייצוג הבא: תחילה מקודדים את מספר </w:t>
+      </w:r>
+      <w:proofErr w:type="spellStart"/>
+      <w:r>
+        <w:rPr>
+          <w:rFonts w:hint="cs"/>
+          <w:sz w:val="24"/>
+          <w:szCs w:val="24"/>
+          <w:rtl/>
+        </w:rPr>
+        <w:t>הדיסקיות</w:t>
+      </w:r>
+      <w:proofErr w:type="spellEnd"/>
+      <w:r>
+        <w:rPr>
+          <w:rFonts w:hint="cs"/>
+          <w:sz w:val="24"/>
+          <w:szCs w:val="24"/>
+          <w:rtl/>
+        </w:rPr>
+        <w:t xml:space="preserve"> בכל עמודה ולאחר מכן את אורכי הרצפים שאינם חסומים, ואת מיקומם בלוח, הן שלנו והן של היריב.</w:t>
       </w:r>
     </w:p>
     <w:p>
@@ -4226,8 +5412,19 @@
           <w:szCs w:val="24"/>
           <w:rtl/>
         </w:rPr>
-        <w:t xml:space="preserve"> מטרתו היחידה היא להשלים רצפים שלו לרצפי נצחון</w:t>
-      </w:r>
+        <w:t xml:space="preserve"> מטרתו היחידה היא להשלים רצפים שלו לרצפי </w:t>
+      </w:r>
+      <w:proofErr w:type="spellStart"/>
+      <w:r>
+        <w:rPr>
+          <w:rFonts w:hint="cs"/>
+          <w:sz w:val="24"/>
+          <w:szCs w:val="24"/>
+          <w:rtl/>
+        </w:rPr>
+        <w:t>נצחון</w:t>
+      </w:r>
+      <w:proofErr w:type="spellEnd"/>
     </w:p>
     <w:p>
       <w:pPr>
@@ -4297,7 +5494,27 @@
           <w:szCs w:val="24"/>
           <w:rtl/>
         </w:rPr>
-        <w:t>. ההסתברות ממושקלת לפי כמה הפעולה טובה עבור השחקן ומטרתו.</w:t>
+        <w:t xml:space="preserve">. ההסתברות </w:t>
+      </w:r>
+      <w:proofErr w:type="spellStart"/>
+      <w:r>
+        <w:rPr>
+          <w:rFonts w:hint="cs"/>
+          <w:sz w:val="24"/>
+          <w:szCs w:val="24"/>
+          <w:rtl/>
+        </w:rPr>
+        <w:t>ממושקלת</w:t>
+      </w:r>
+      <w:proofErr w:type="spellEnd"/>
+      <w:r>
+        <w:rPr>
+          <w:rFonts w:hint="cs"/>
+          <w:sz w:val="24"/>
+          <w:szCs w:val="24"/>
+          <w:rtl/>
+        </w:rPr>
+        <w:t xml:space="preserve"> לפי כמה הפעולה טובה עבור השחקן ומטרתו.</w:t>
       </w:r>
     </w:p>
     <w:p>
@@ -4358,7 +5575,27 @@
           <w:szCs w:val="24"/>
           <w:rtl/>
         </w:rPr>
-        <w:t>שחקן מינמקס עם ההיוריסטיקה החזקה ביותר שהצלחנו למצוא בעבודות קודמות</w:t>
+        <w:t xml:space="preserve">שחקן </w:t>
+      </w:r>
+      <w:proofErr w:type="spellStart"/>
+      <w:r>
+        <w:rPr>
+          <w:rFonts w:hint="cs"/>
+          <w:sz w:val="24"/>
+          <w:szCs w:val="24"/>
+          <w:rtl/>
+        </w:rPr>
+        <w:t>מינמקס</w:t>
+      </w:r>
+      <w:proofErr w:type="spellEnd"/>
+      <w:r>
+        <w:rPr>
+          <w:rFonts w:hint="cs"/>
+          <w:sz w:val="24"/>
+          <w:szCs w:val="24"/>
+          <w:rtl/>
+        </w:rPr>
+        <w:t xml:space="preserve"> עם ההיוריסטיקה החזקה ביותר שהצלחנו למצוא בעבודות קודמות</w:t>
       </w:r>
     </w:p>
     <w:p>
@@ -4379,8 +5616,9 @@
           <w:u w:val="single"/>
           <w:rtl/>
         </w:rPr>
-        <w:t xml:space="preserve">סוכני מינמקס, </w:t>
-      </w:r>
+        <w:t xml:space="preserve">סוכני </w:t>
+      </w:r>
+      <w:proofErr w:type="spellStart"/>
       <w:r>
         <w:rPr>
           <w:rFonts w:hint="cs"/>
@@ -4389,6 +5627,27 @@
           <w:u w:val="single"/>
           <w:rtl/>
         </w:rPr>
+        <w:t>מינמקס</w:t>
+      </w:r>
+      <w:proofErr w:type="spellEnd"/>
+      <w:r>
+        <w:rPr>
+          <w:rFonts w:hint="cs"/>
+          <w:sz w:val="24"/>
+          <w:szCs w:val="24"/>
+          <w:u w:val="single"/>
+          <w:rtl/>
+        </w:rPr>
+        <w:t xml:space="preserve">, </w:t>
+      </w:r>
+      <w:r>
+        <w:rPr>
+          <w:rFonts w:hint="cs"/>
+          <w:sz w:val="24"/>
+          <w:szCs w:val="24"/>
+          <w:u w:val="single"/>
+          <w:rtl/>
+        </w:rPr>
         <w:t>ו</w:t>
       </w:r>
       <w:r>
@@ -4450,9 +5709,9 @@
       <w:pPr>
         <w:bidi/>
         <w:rPr>
-          <w:sz w:val="24"/>
-          <w:szCs w:val="24"/>
-          <w:rtl/>
+          <w:rFonts w:hint="cs"/>
+          <w:sz w:val="24"/>
+          <w:szCs w:val="24"/>
         </w:rPr>
       </w:pPr>
       <w:r>
@@ -4489,6 +5748,7 @@
         </w:rPr>
         <w:t xml:space="preserve"> להחליש את הסוכן שלנו ע"י כך שיבצע מהלכים אקראיים בהסתברות מסוימת. הגרף הבא מציג את ביצועי השחקן שלנו אל מול שחקני ה-</w:t>
       </w:r>
+      <w:proofErr w:type="spellStart"/>
       <w:r>
         <w:rPr>
           <w:sz w:val="24"/>
@@ -4496,6 +5756,7 @@
         </w:rPr>
         <w:t>offensive,defensive</w:t>
       </w:r>
+      <w:proofErr w:type="spellEnd"/>
       <w:r>
         <w:rPr>
           <w:rFonts w:hint="cs"/>
@@ -4512,60 +5773,6 @@
         <w:rPr>
           <w:sz w:val="24"/>
           <w:szCs w:val="24"/>
-        </w:rPr>
-      </w:pPr>
-    </w:p>
-    <w:p>
-      <w:pPr>
-        <w:bidi/>
-        <w:rPr>
-          <w:sz w:val="24"/>
-          <w:szCs w:val="24"/>
-        </w:rPr>
-      </w:pPr>
-    </w:p>
-    <w:p>
-      <w:pPr>
-        <w:bidi/>
-        <w:rPr>
-          <w:sz w:val="24"/>
-          <w:szCs w:val="24"/>
-        </w:rPr>
-      </w:pPr>
-    </w:p>
-    <w:p>
-      <w:pPr>
-        <w:bidi/>
-        <w:rPr>
-          <w:sz w:val="24"/>
-          <w:szCs w:val="24"/>
-        </w:rPr>
-      </w:pPr>
-    </w:p>
-    <w:p>
-      <w:pPr>
-        <w:bidi/>
-        <w:rPr>
-          <w:sz w:val="24"/>
-          <w:szCs w:val="24"/>
-        </w:rPr>
-      </w:pPr>
-    </w:p>
-    <w:p>
-      <w:pPr>
-        <w:bidi/>
-        <w:rPr>
-          <w:sz w:val="24"/>
-          <w:szCs w:val="24"/>
-        </w:rPr>
-      </w:pPr>
-    </w:p>
-    <w:p>
-      <w:pPr>
-        <w:bidi/>
-        <w:rPr>
-          <w:sz w:val="24"/>
-          <w:szCs w:val="24"/>
           <w:rtl/>
         </w:rPr>
       </w:pPr>
@@ -4573,6 +5780,7 @@
         <w:rPr>
           <w:noProof/>
         </w:rPr>
+        <w:lastRenderedPageBreak/>
         <w:drawing>
           <wp:anchor distT="0" distB="0" distL="114300" distR="114300" simplePos="0" relativeHeight="251663360" behindDoc="0" locked="0" layoutInCell="1" allowOverlap="1" wp14:anchorId="03208DEB" wp14:editId="1A808349">
             <wp:simplePos x="0" y="0"/>
@@ -4599,7 +5807,7 @@
                     </pic:cNvPicPr>
                   </pic:nvPicPr>
                   <pic:blipFill>
-                    <a:blip r:embed="rId7">
+                    <a:blip r:embed="rId8">
                       <a:extLst>
                         <a:ext uri="{28A0092B-C50C-407E-A947-70E740481C1C}">
                           <a14:useLocalDpi xmlns:a14="http://schemas.microsoft.com/office/drawing/2010/main" val="0"/>
@@ -4661,7 +5869,27 @@
           <w:szCs w:val="24"/>
           <w:rtl/>
         </w:rPr>
-        <w:t xml:space="preserve">החלשנו את הסוכן שלנו עם הסתברות של 0.6 לפעולה רנדומית, עדיין הוא מנצח את היריבים שלו בהסתברות </w:t>
+        <w:t xml:space="preserve">החלשנו את הסוכן שלנו עם הסתברות של 0.6 לפעולה </w:t>
+      </w:r>
+      <w:proofErr w:type="spellStart"/>
+      <w:r>
+        <w:rPr>
+          <w:rFonts w:hint="cs"/>
+          <w:sz w:val="24"/>
+          <w:szCs w:val="24"/>
+          <w:rtl/>
+        </w:rPr>
+        <w:t>רנדומית</w:t>
+      </w:r>
+      <w:proofErr w:type="spellEnd"/>
+      <w:r>
+        <w:rPr>
+          <w:rFonts w:hint="cs"/>
+          <w:sz w:val="24"/>
+          <w:szCs w:val="24"/>
+          <w:rtl/>
+        </w:rPr>
+        <w:t xml:space="preserve">, עדיין הוא מנצח את היריבים שלו בהסתברות </w:t>
       </w:r>
       <w:r>
         <w:rPr>
@@ -4730,7 +5958,47 @@
           <w:szCs w:val="24"/>
           <w:rtl/>
         </w:rPr>
-        <w:t>: נשים לב כי כל אחד מהיריבים מממש אחת מהמטרות שמממש שחקן המינמקס. בעוד בניית רצף נצחון היא טקטיקה שמצריכה לפחות 4 מהלכים מחושבים, חסימת רצף היא פעולה קלה בהרבה. לכן ניצח הרבה יותר את שחקן ה-</w:t>
+        <w:t xml:space="preserve">: נשים לב כי כל אחד מהיריבים מממש אחת מהמטרות שמממש שחקן </w:t>
+      </w:r>
+      <w:proofErr w:type="spellStart"/>
+      <w:r>
+        <w:rPr>
+          <w:rFonts w:hint="cs"/>
+          <w:sz w:val="24"/>
+          <w:szCs w:val="24"/>
+          <w:rtl/>
+        </w:rPr>
+        <w:t>המינמקס</w:t>
+      </w:r>
+      <w:proofErr w:type="spellEnd"/>
+      <w:r>
+        <w:rPr>
+          <w:rFonts w:hint="cs"/>
+          <w:sz w:val="24"/>
+          <w:szCs w:val="24"/>
+          <w:rtl/>
+        </w:rPr>
+        <w:t xml:space="preserve">. בעוד בניית רצף </w:t>
+      </w:r>
+      <w:proofErr w:type="spellStart"/>
+      <w:r>
+        <w:rPr>
+          <w:rFonts w:hint="cs"/>
+          <w:sz w:val="24"/>
+          <w:szCs w:val="24"/>
+          <w:rtl/>
+        </w:rPr>
+        <w:t>נצחון</w:t>
+      </w:r>
+      <w:proofErr w:type="spellEnd"/>
+      <w:r>
+        <w:rPr>
+          <w:rFonts w:hint="cs"/>
+          <w:sz w:val="24"/>
+          <w:szCs w:val="24"/>
+          <w:rtl/>
+        </w:rPr>
+        <w:t xml:space="preserve"> היא טקטיקה שמצריכה לפחות 4 מהלכים מחושבים, חסימת רצף היא פעולה קלה בהרבה. לכן ניצח הרבה יותר את שחקן ה-</w:t>
       </w:r>
       <w:r>
         <w:rPr>
@@ -4834,16 +6102,76 @@
           <w:szCs w:val="24"/>
           <w:rtl/>
         </w:rPr>
-        <w:t>נו כל אחת מההיוריסטיקות עבור עומקים שונים</w:t>
-      </w:r>
-      <w:r>
-        <w:rPr>
-          <w:rFonts w:hint="cs"/>
-          <w:sz w:val="24"/>
-          <w:szCs w:val="24"/>
-          <w:rtl/>
-        </w:rPr>
-        <w:t>. מכיוון שהמהלכים שההיוריסטיקות משרות יוצאים יחסית דטרמיניסטיים(נבחר בפעולה שתקבל את הציון הגבוה היותר, ופעמים רבות במשחק יש רק מהלך אחד כזה), בחרנו להשוות כל אחת מההיוריסטיקות אל מול שחקני ה-</w:t>
+        <w:t xml:space="preserve">נו כל אחת </w:t>
+      </w:r>
+      <w:proofErr w:type="spellStart"/>
+      <w:r>
+        <w:rPr>
+          <w:rFonts w:hint="cs"/>
+          <w:sz w:val="24"/>
+          <w:szCs w:val="24"/>
+          <w:rtl/>
+        </w:rPr>
+        <w:t>מההיוריסטיקות</w:t>
+      </w:r>
+      <w:proofErr w:type="spellEnd"/>
+      <w:r>
+        <w:rPr>
+          <w:rFonts w:hint="cs"/>
+          <w:sz w:val="24"/>
+          <w:szCs w:val="24"/>
+          <w:rtl/>
+        </w:rPr>
+        <w:t xml:space="preserve"> עבור עומקים שונים</w:t>
+      </w:r>
+      <w:r>
+        <w:rPr>
+          <w:rFonts w:hint="cs"/>
+          <w:sz w:val="24"/>
+          <w:szCs w:val="24"/>
+          <w:rtl/>
+        </w:rPr>
+        <w:t xml:space="preserve">. מכיוון שהמהלכים </w:t>
+      </w:r>
+      <w:proofErr w:type="spellStart"/>
+      <w:r>
+        <w:rPr>
+          <w:rFonts w:hint="cs"/>
+          <w:sz w:val="24"/>
+          <w:szCs w:val="24"/>
+          <w:rtl/>
+        </w:rPr>
+        <w:t>שההיוריסטיקות</w:t>
+      </w:r>
+      <w:proofErr w:type="spellEnd"/>
+      <w:r>
+        <w:rPr>
+          <w:rFonts w:hint="cs"/>
+          <w:sz w:val="24"/>
+          <w:szCs w:val="24"/>
+          <w:rtl/>
+        </w:rPr>
+        <w:t xml:space="preserve"> משרות יוצאים יחסית דטרמיניסטיים(נבחר בפעולה שתקבל את הציון הגבוה היותר, ופעמים רבות במשחק יש רק מהלך אחד כזה), בחרנו להשוות כל אחת </w:t>
+      </w:r>
+      <w:proofErr w:type="spellStart"/>
+      <w:r>
+        <w:rPr>
+          <w:rFonts w:hint="cs"/>
+          <w:sz w:val="24"/>
+          <w:szCs w:val="24"/>
+          <w:rtl/>
+        </w:rPr>
+        <w:t>מההיוריסטיקות</w:t>
+      </w:r>
+      <w:proofErr w:type="spellEnd"/>
+      <w:r>
+        <w:rPr>
+          <w:rFonts w:hint="cs"/>
+          <w:sz w:val="24"/>
+          <w:szCs w:val="24"/>
+          <w:rtl/>
+        </w:rPr>
+        <w:t xml:space="preserve"> אל מול שחקני ה-</w:t>
       </w:r>
       <w:r>
         <w:rPr>
@@ -4878,7 +6206,27 @@
           <w:szCs w:val="24"/>
           <w:rtl/>
         </w:rPr>
-        <w:t xml:space="preserve">ניתן לראות כי ביצועיו של הסוכן שלנו עקביים יותר, ואחוזי ההצלחה שלו עולים ככל שעומק עץ המינמקס גדל. </w:t>
+        <w:t xml:space="preserve">ניתן לראות כי ביצועיו של הסוכן שלנו עקביים יותר, ואחוזי ההצלחה שלו עולים ככל שעומק עץ </w:t>
+      </w:r>
+      <w:proofErr w:type="spellStart"/>
+      <w:r>
+        <w:rPr>
+          <w:rFonts w:hint="cs"/>
+          <w:sz w:val="24"/>
+          <w:szCs w:val="24"/>
+          <w:rtl/>
+        </w:rPr>
+        <w:t>המינמקס</w:t>
+      </w:r>
+      <w:proofErr w:type="spellEnd"/>
+      <w:r>
+        <w:rPr>
+          <w:rFonts w:hint="cs"/>
+          <w:sz w:val="24"/>
+          <w:szCs w:val="24"/>
+          <w:rtl/>
+        </w:rPr>
+        <w:t xml:space="preserve"> גדל. </w:t>
       </w:r>
     </w:p>
     <w:p>
@@ -4928,7 +6276,6 @@
         <w:rPr>
           <w:noProof/>
         </w:rPr>
-        <w:lastRenderedPageBreak/>
         <w:drawing>
           <wp:anchor distT="0" distB="0" distL="114300" distR="114300" simplePos="0" relativeHeight="251662336" behindDoc="0" locked="0" layoutInCell="1" allowOverlap="1" wp14:anchorId="6A363B36" wp14:editId="2E1FF180">
             <wp:simplePos x="0" y="0"/>
@@ -4955,7 +6302,7 @@
                     </pic:cNvPicPr>
                   </pic:nvPicPr>
                   <pic:blipFill>
-                    <a:blip r:embed="rId8">
+                    <a:blip r:embed="rId9">
                       <a:extLst>
                         <a:ext uri="{28A0092B-C50C-407E-A947-70E740481C1C}">
                           <a14:useLocalDpi xmlns:a14="http://schemas.microsoft.com/office/drawing/2010/main" val="0"/>
@@ -5069,6 +6416,7 @@
           <w:szCs w:val="24"/>
           <w:rtl/>
         </w:rPr>
+        <w:lastRenderedPageBreak/>
         <w:t>לצורך קיצור זמני הריצה, ומעתה ועד סוף הדוח, ההשוואות שנערוך יהיו על לוחות דו ממדיים- עדכון מפות האקטיבציה עבור הרצפים בכל הכיוונים לוקחת זמן רב יותר בלוח תלת ממדי מפני שיש יותר רצפים להתחשב בהם. לאחר שבדקנו את נכונותן, היה לנו חשוב יותר להעריך את ביצועיהם של אלגוריתמי הסוכנים שלנו במספר גדול יותר של משחקים.</w:t>
       </w:r>
     </w:p>
@@ -5136,7 +6484,27 @@
           <w:szCs w:val="24"/>
           <w:rtl/>
         </w:rPr>
-        <w:t>על מנת לבחון את היוריסטיקת ה-</w:t>
+        <w:t xml:space="preserve">על מנת לבחון את </w:t>
+      </w:r>
+      <w:proofErr w:type="spellStart"/>
+      <w:r>
+        <w:rPr>
+          <w:rFonts w:hint="cs"/>
+          <w:sz w:val="24"/>
+          <w:szCs w:val="24"/>
+          <w:rtl/>
+        </w:rPr>
+        <w:t>היוריסטיקת</w:t>
+      </w:r>
+      <w:proofErr w:type="spellEnd"/>
+      <w:r>
+        <w:rPr>
+          <w:rFonts w:hint="cs"/>
+          <w:sz w:val="24"/>
+          <w:szCs w:val="24"/>
+          <w:rtl/>
+        </w:rPr>
+        <w:t xml:space="preserve"> ה-</w:t>
       </w:r>
       <w:r>
         <w:rPr>
@@ -5154,6 +6522,7 @@
         </w:rPr>
         <w:t xml:space="preserve"> במשחק של 3 משתתפים, הגדרנו סוכן חדש שנקרא </w:t>
       </w:r>
+      <w:proofErr w:type="spellStart"/>
       <w:r>
         <w:rPr>
           <w:sz w:val="24"/>
@@ -5161,14 +6530,35 @@
         </w:rPr>
         <w:t>only_best_opponent</w:t>
       </w:r>
-      <w:r>
-        <w:rPr>
-          <w:rFonts w:hint="cs"/>
-          <w:sz w:val="24"/>
-          <w:szCs w:val="24"/>
-          <w:rtl/>
-        </w:rPr>
-        <w:t xml:space="preserve"> . סוכן זה הוא סוכן אלפא בטא, שמשתמש בהיוריסטיקה זהה כמעט לחלוטין להיוריסטיקת ה-</w:t>
+      <w:proofErr w:type="spellEnd"/>
+      <w:r>
+        <w:rPr>
+          <w:rFonts w:hint="cs"/>
+          <w:sz w:val="24"/>
+          <w:szCs w:val="24"/>
+          <w:rtl/>
+        </w:rPr>
+        <w:t xml:space="preserve"> . סוכן זה הוא סוכן אלפא בטא, שמשתמש בהיוריסטיקה זהה כמעט לחלוטין </w:t>
+      </w:r>
+      <w:proofErr w:type="spellStart"/>
+      <w:r>
+        <w:rPr>
+          <w:rFonts w:hint="cs"/>
+          <w:sz w:val="24"/>
+          <w:szCs w:val="24"/>
+          <w:rtl/>
+        </w:rPr>
+        <w:t>להיוריסטיקת</w:t>
+      </w:r>
+      <w:proofErr w:type="spellEnd"/>
+      <w:r>
+        <w:rPr>
+          <w:rFonts w:hint="cs"/>
+          <w:sz w:val="24"/>
+          <w:szCs w:val="24"/>
+          <w:rtl/>
+        </w:rPr>
+        <w:t xml:space="preserve"> ה-</w:t>
       </w:r>
       <w:r>
         <w:rPr>
@@ -5196,14 +6586,25 @@
           <w:rtl/>
         </w:rPr>
       </w:pPr>
-      <w:r>
-        <w:rPr>
-          <w:rFonts w:hint="cs"/>
-          <w:sz w:val="24"/>
-          <w:szCs w:val="24"/>
-          <w:rtl/>
-        </w:rPr>
-        <w:t>בהיוריסטיקת ה-</w:t>
+      <w:proofErr w:type="spellStart"/>
+      <w:r>
+        <w:rPr>
+          <w:rFonts w:hint="cs"/>
+          <w:sz w:val="24"/>
+          <w:szCs w:val="24"/>
+          <w:rtl/>
+        </w:rPr>
+        <w:t>בהיוריסטיקת</w:t>
+      </w:r>
+      <w:proofErr w:type="spellEnd"/>
+      <w:r>
+        <w:rPr>
+          <w:rFonts w:hint="cs"/>
+          <w:sz w:val="24"/>
+          <w:szCs w:val="24"/>
+          <w:rtl/>
+        </w:rPr>
+        <w:t xml:space="preserve"> ה-</w:t>
       </w:r>
       <w:r>
         <w:rPr>
@@ -5231,14 +6632,25 @@
           <w:rtl/>
         </w:rPr>
       </w:pPr>
-      <w:r>
-        <w:rPr>
-          <w:rFonts w:hint="cs"/>
-          <w:sz w:val="24"/>
-          <w:szCs w:val="24"/>
-          <w:rtl/>
-        </w:rPr>
-        <w:t>בהיוריסטיקת ה-</w:t>
+      <w:proofErr w:type="spellStart"/>
+      <w:r>
+        <w:rPr>
+          <w:rFonts w:hint="cs"/>
+          <w:sz w:val="24"/>
+          <w:szCs w:val="24"/>
+          <w:rtl/>
+        </w:rPr>
+        <w:t>בהיוריסטיקת</w:t>
+      </w:r>
+      <w:proofErr w:type="spellEnd"/>
+      <w:r>
+        <w:rPr>
+          <w:rFonts w:hint="cs"/>
+          <w:sz w:val="24"/>
+          <w:szCs w:val="24"/>
+          <w:rtl/>
+        </w:rPr>
+        <w:t xml:space="preserve"> ה-</w:t>
       </w:r>
       <w:r>
         <w:rPr>
@@ -5247,6 +6659,7 @@
         </w:rPr>
         <w:t xml:space="preserve"> </w:t>
       </w:r>
+      <w:proofErr w:type="spellStart"/>
       <w:r>
         <w:rPr>
           <w:sz w:val="24"/>
@@ -5254,6 +6667,7 @@
         </w:rPr>
         <w:t>only_best_opponent</w:t>
       </w:r>
+      <w:proofErr w:type="spellEnd"/>
       <w:r>
         <w:rPr>
           <w:rFonts w:hint="cs"/>
@@ -5289,7 +6703,27 @@
           <w:szCs w:val="24"/>
           <w:rtl/>
         </w:rPr>
-        <w:t>כפי שהסברנו במתודולוגיה, הגישה של סוכן המינמקס במשחק רב משתתפים, הוא שכולם פועלים נגדו(ולא אחד נגד השני)</w:t>
+        <w:t xml:space="preserve">כפי שהסברנו במתודולוגיה, הגישה של סוכן </w:t>
+      </w:r>
+      <w:proofErr w:type="spellStart"/>
+      <w:r>
+        <w:rPr>
+          <w:rFonts w:hint="cs"/>
+          <w:sz w:val="24"/>
+          <w:szCs w:val="24"/>
+          <w:rtl/>
+        </w:rPr>
+        <w:t>המינמקס</w:t>
+      </w:r>
+      <w:proofErr w:type="spellEnd"/>
+      <w:r>
+        <w:rPr>
+          <w:rFonts w:hint="cs"/>
+          <w:sz w:val="24"/>
+          <w:szCs w:val="24"/>
+          <w:rtl/>
+        </w:rPr>
+        <w:t xml:space="preserve"> במשחק רב משתתפים, הוא שכולם פועלים נגדו(ולא אחד נגד השני)</w:t>
       </w:r>
       <w:r>
         <w:rPr>
@@ -5300,6 +6734,7 @@
         </w:rPr>
         <w:t xml:space="preserve">. אך ישנן רמות שונות בתוך גישה זו. הגדרנו את ההיוריסטיקה של </w:t>
       </w:r>
+      <w:proofErr w:type="spellStart"/>
       <w:r>
         <w:rPr>
           <w:sz w:val="24"/>
@@ -5307,6 +6742,7 @@
         </w:rPr>
         <w:t>only_best_opponen</w:t>
       </w:r>
+      <w:proofErr w:type="spellEnd"/>
       <w:r>
         <w:rPr>
           <w:rFonts w:hint="cs"/>
@@ -5390,27 +6826,27 @@
           <w:szCs w:val="24"/>
           <w:rtl/>
         </w:rPr>
+        <w:t>סוכן המקסימום הוא השחקן האדום, רצף ניצחון הוא באורך 4.</w:t>
+      </w:r>
+    </w:p>
+    <w:p>
+      <w:pPr>
+        <w:bidi/>
+        <w:rPr>
+          <w:sz w:val="24"/>
+          <w:szCs w:val="24"/>
+          <w:rtl/>
+        </w:rPr>
+      </w:pPr>
+      <w:r>
+        <w:rPr>
+          <w:noProof/>
+          <w:sz w:val="24"/>
+          <w:szCs w:val="24"/>
+          <w:rtl/>
+          <w:lang w:val="he-IL"/>
+        </w:rPr>
         <w:lastRenderedPageBreak/>
-        <w:t>סוכן המקסימום הוא השחקן האדום, רצף ניצחון הוא באורך 4.</w:t>
-      </w:r>
-    </w:p>
-    <w:p>
-      <w:pPr>
-        <w:bidi/>
-        <w:rPr>
-          <w:sz w:val="24"/>
-          <w:szCs w:val="24"/>
-          <w:rtl/>
-        </w:rPr>
-      </w:pPr>
-      <w:r>
-        <w:rPr>
-          <w:noProof/>
-          <w:sz w:val="24"/>
-          <w:szCs w:val="24"/>
-          <w:rtl/>
-          <w:lang w:val="he-IL"/>
-        </w:rPr>
         <mc:AlternateContent>
           <mc:Choice Requires="wpg">
             <w:drawing>
@@ -5447,7 +6883,7 @@
                           </pic:cNvPicPr>
                         </pic:nvPicPr>
                         <pic:blipFill>
-                          <a:blip r:embed="rId9" cstate="print">
+                          <a:blip r:embed="rId10" cstate="print">
                             <a:extLst>
                               <a:ext uri="{28A0092B-C50C-407E-A947-70E740481C1C}">
                                 <a14:useLocalDpi xmlns:a14="http://schemas.microsoft.com/office/drawing/2010/main" val="0"/>
@@ -5581,7 +7017,7 @@
                   <o:lock v:ext="edit" aspectratio="t"/>
                 </v:shapetype>
                 <v:shape id="Picture 1" o:spid="_x0000_s1027" type="#_x0000_t75" alt="A screenshot of a computer screen&#10;&#10;Description automatically generated" style="position:absolute;width:36893;height:38354;visibility:visible;mso-wrap-style:square" o:gfxdata="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">
-                  <v:imagedata r:id="rId10" o:title="A screenshot of a computer screen&#10;&#10;Description automatically generated"/>
+                  <v:imagedata r:id="rId11" o:title="A screenshot of a computer screen&#10;&#10;Description automatically generated"/>
                 </v:shape>
                 <v:shapetype id="_x0000_t202" coordsize="21600,21600" o:spt="202" path="m,l,21600r21600,l21600,xe">
                   <v:stroke joinstyle="miter"/>
@@ -6033,15 +7469,7 @@
             <w:sz w:val="24"/>
             <w:szCs w:val="24"/>
           </w:rPr>
-          <m:t>=-</m:t>
-        </m:r>
-        <m:r>
-          <w:rPr>
-            <w:rFonts w:ascii="Cambria Math" w:hAnsi="Cambria Math"/>
-            <w:sz w:val="24"/>
-            <w:szCs w:val="24"/>
-          </w:rPr>
-          <m:t>4</m:t>
+          <m:t>=-4</m:t>
         </m:r>
       </m:oMath>
       <w:r>
@@ -6058,7 +7486,6 @@
       <w:pPr>
         <w:bidi/>
         <w:rPr>
-          <w:rFonts w:hint="cs"/>
           <w:sz w:val="24"/>
           <w:szCs w:val="24"/>
           <w:rtl/>
@@ -6073,6 +7500,7 @@
         </w:rPr>
         <w:t xml:space="preserve">לעומת זאת, בהיוריסטיקה </w:t>
       </w:r>
+      <w:proofErr w:type="spellStart"/>
       <w:r>
         <w:rPr>
           <w:sz w:val="24"/>
@@ -6080,6 +7508,7 @@
         </w:rPr>
         <w:t>only_best_opponent</w:t>
       </w:r>
+      <w:proofErr w:type="spellEnd"/>
       <w:r>
         <w:rPr>
           <w:rFonts w:hint="cs"/>
@@ -6159,27 +7588,6 @@
       <w:pPr>
         <w:bidi/>
         <w:rPr>
-          <w:sz w:val="28"/>
-          <w:szCs w:val="28"/>
-          <w:rtl/>
-        </w:rPr>
-      </w:pPr>
-      <w:r>
-        <w:rPr>
-          <w:rFonts w:hint="cs"/>
-          <w:sz w:val="28"/>
-          <w:szCs w:val="28"/>
-          <w:highlight w:val="yellow"/>
-          <w:rtl/>
-        </w:rPr>
-        <w:t>לשנות שהמקסימום של הגרף יהיה 100 ולא 120</w:t>
-      </w:r>
-    </w:p>
-    <w:p>
-      <w:pPr>
-        <w:bidi/>
-        <w:rPr>
-          <w:rFonts w:hint="cs"/>
           <w:sz w:val="24"/>
           <w:szCs w:val="24"/>
           <w:rtl/>
@@ -6190,18 +7598,18 @@
           <w:noProof/>
         </w:rPr>
         <w:drawing>
-          <wp:anchor distT="0" distB="0" distL="114300" distR="114300" simplePos="0" relativeHeight="251664384" behindDoc="0" locked="0" layoutInCell="1" allowOverlap="1" wp14:anchorId="76CF18F7" wp14:editId="042B950E">
+          <wp:anchor distT="0" distB="0" distL="114300" distR="114300" simplePos="0" relativeHeight="251672576" behindDoc="0" locked="0" layoutInCell="1" allowOverlap="1" wp14:anchorId="35955790" wp14:editId="57F13CAA">
             <wp:simplePos x="0" y="0"/>
             <wp:positionH relativeFrom="column">
-              <wp:posOffset>-437597</wp:posOffset>
+              <wp:posOffset>-564598</wp:posOffset>
             </wp:positionH>
             <wp:positionV relativeFrom="paragraph">
-              <wp:posOffset>316395</wp:posOffset>
+              <wp:posOffset>217474</wp:posOffset>
             </wp:positionV>
-            <wp:extent cx="4277360" cy="2496185"/>
-            <wp:effectExtent l="0" t="0" r="8890" b="18415"/>
+            <wp:extent cx="4572000" cy="2743200"/>
+            <wp:effectExtent l="0" t="0" r="0" b="0"/>
             <wp:wrapSquare wrapText="bothSides"/>
-            <wp:docPr id="1730932991" name="Chart 1">
+            <wp:docPr id="1583747401" name="Chart 1">
               <a:extLst xmlns:a="http://schemas.openxmlformats.org/drawingml/2006/main">
                 <a:ext uri="{FF2B5EF4-FFF2-40B4-BE49-F238E27FC236}">
                   <a16:creationId xmlns:a16="http://schemas.microsoft.com/office/drawing/2014/main" id="{3E2334A1-38F1-E275-831A-7CC396D6E6B7}"/>
@@ -6211,7 +7619,7 @@
             <wp:cNvGraphicFramePr/>
             <a:graphic xmlns:a="http://schemas.openxmlformats.org/drawingml/2006/main">
               <a:graphicData uri="http://schemas.openxmlformats.org/drawingml/2006/chart">
-                <c:chart xmlns:c="http://schemas.openxmlformats.org/drawingml/2006/chart" xmlns:r="http://schemas.openxmlformats.org/officeDocument/2006/relationships" r:id="rId11"/>
+                <c:chart xmlns:c="http://schemas.openxmlformats.org/drawingml/2006/chart" xmlns:r="http://schemas.openxmlformats.org/officeDocument/2006/relationships" r:id="rId12"/>
               </a:graphicData>
             </a:graphic>
             <wp14:sizeRelH relativeFrom="page">
@@ -6258,6 +7666,7 @@
         </w:rPr>
         <w:t xml:space="preserve">complex, </w:t>
       </w:r>
+      <w:proofErr w:type="spellStart"/>
       <w:r>
         <w:rPr>
           <w:sz w:val="24"/>
@@ -6265,6 +7674,7 @@
         </w:rPr>
         <w:t>only_best_opponent</w:t>
       </w:r>
+      <w:proofErr w:type="spellEnd"/>
       <w:r>
         <w:rPr>
           <w:rFonts w:hint="cs"/>
@@ -6291,7 +7701,27 @@
           <w:szCs w:val="24"/>
           <w:rtl/>
         </w:rPr>
-        <w:t>ניתן לראות שהיוריסטיקת ה-</w:t>
+        <w:t xml:space="preserve">ניתן לראות </w:t>
+      </w:r>
+      <w:proofErr w:type="spellStart"/>
+      <w:r>
+        <w:rPr>
+          <w:rFonts w:hint="cs"/>
+          <w:sz w:val="24"/>
+          <w:szCs w:val="24"/>
+          <w:rtl/>
+        </w:rPr>
+        <w:t>שהיוריסטיקת</w:t>
+      </w:r>
+      <w:proofErr w:type="spellEnd"/>
+      <w:r>
+        <w:rPr>
+          <w:rFonts w:hint="cs"/>
+          <w:sz w:val="24"/>
+          <w:szCs w:val="24"/>
+          <w:rtl/>
+        </w:rPr>
+        <w:t xml:space="preserve"> ה-</w:t>
       </w:r>
       <w:r>
         <w:rPr>
@@ -6307,7 +7737,27 @@
           <w:szCs w:val="24"/>
           <w:rtl/>
         </w:rPr>
-        <w:t xml:space="preserve"> השיגה תוצאות טובות יותר, ביחס להיוריסטיקת ה-</w:t>
+        <w:t xml:space="preserve"> השיגה תוצאות טובות יותר, ביחס </w:t>
+      </w:r>
+      <w:proofErr w:type="spellStart"/>
+      <w:r>
+        <w:rPr>
+          <w:rFonts w:hint="cs"/>
+          <w:sz w:val="24"/>
+          <w:szCs w:val="24"/>
+          <w:rtl/>
+        </w:rPr>
+        <w:t>להיוריסטיקת</w:t>
+      </w:r>
+      <w:proofErr w:type="spellEnd"/>
+      <w:r>
+        <w:rPr>
+          <w:rFonts w:hint="cs"/>
+          <w:sz w:val="24"/>
+          <w:szCs w:val="24"/>
+          <w:rtl/>
+        </w:rPr>
+        <w:t xml:space="preserve"> ה-</w:t>
       </w:r>
       <w:r>
         <w:rPr>
@@ -6316,6 +7766,7 @@
         </w:rPr>
         <w:t xml:space="preserve"> </w:t>
       </w:r>
+      <w:proofErr w:type="spellStart"/>
       <w:r>
         <w:rPr>
           <w:sz w:val="24"/>
@@ -6323,6 +7774,7 @@
         </w:rPr>
         <w:t>only_best_opponent</w:t>
       </w:r>
+      <w:proofErr w:type="spellEnd"/>
       <w:r>
         <w:rPr>
           <w:rFonts w:hint="cs"/>
@@ -6337,20 +7789,39 @@
       <w:pPr>
         <w:bidi/>
         <w:rPr>
-          <w:rFonts w:hint="cs"/>
-          <w:sz w:val="24"/>
-          <w:szCs w:val="24"/>
-          <w:rtl/>
-        </w:rPr>
-      </w:pPr>
-      <w:r>
-        <w:rPr>
-          <w:rFonts w:hint="cs"/>
-          <w:sz w:val="24"/>
-          <w:szCs w:val="24"/>
-          <w:rtl/>
-        </w:rPr>
-        <w:t>זאת מאחר שהיוריסטיקת ה-</w:t>
+          <w:sz w:val="24"/>
+          <w:szCs w:val="24"/>
+          <w:rtl/>
+        </w:rPr>
+      </w:pPr>
+      <w:r>
+        <w:rPr>
+          <w:rFonts w:hint="cs"/>
+          <w:sz w:val="24"/>
+          <w:szCs w:val="24"/>
+          <w:rtl/>
+        </w:rPr>
+        <w:t xml:space="preserve">זאת מאחר </w:t>
+      </w:r>
+      <w:proofErr w:type="spellStart"/>
+      <w:r>
+        <w:rPr>
+          <w:rFonts w:hint="cs"/>
+          <w:sz w:val="24"/>
+          <w:szCs w:val="24"/>
+          <w:rtl/>
+        </w:rPr>
+        <w:t>שהיוריסטיקת</w:t>
+      </w:r>
+      <w:proofErr w:type="spellEnd"/>
+      <w:r>
+        <w:rPr>
+          <w:rFonts w:hint="cs"/>
+          <w:sz w:val="24"/>
+          <w:szCs w:val="24"/>
+          <w:rtl/>
+        </w:rPr>
+        <w:t xml:space="preserve"> ה-</w:t>
       </w:r>
       <w:r>
         <w:rPr>
@@ -6373,7 +7844,6 @@
       <w:pPr>
         <w:bidi/>
         <w:rPr>
-          <w:rFonts w:hint="cs"/>
           <w:sz w:val="24"/>
           <w:szCs w:val="24"/>
           <w:rtl/>
@@ -6408,6 +7878,7 @@
           <w:u w:val="single"/>
           <w:rtl/>
         </w:rPr>
+        <w:lastRenderedPageBreak/>
         <w:t>סוכן ה-</w:t>
       </w:r>
       <w:r>
@@ -6494,35 +7965,115 @@
           <w:szCs w:val="24"/>
           <w:rtl/>
         </w:rPr>
-        <w:t xml:space="preserve">מספר קטן ביותר לאורך האיטרציות- </w:t>
-      </w:r>
-      <w:r>
-        <w:rPr>
-          <w:rFonts w:hint="cs"/>
-          <w:sz w:val="24"/>
-          <w:szCs w:val="24"/>
-          <w:rtl/>
-        </w:rPr>
-        <w:t>כלומר אנו רוצים שבתחילת האימון הסוכן יסתמך אך ורק על המאסטר שלו, כך הטבלה תתמלא בערכים שמייצגים בחירות מושכלות עבור מצבי לוח שונים. אך לאט לאט המאסטר ישחרר את המושכות וייתן לסוכן לבצע החלטות, ומכיוון שאנו מצפים שבטבלה הצטבר מספיק מידע משמעותי, הסוכן יבצע בהתחלה החלטות טובות יותר ויותר.</w:t>
-      </w:r>
-    </w:p>
-    <w:p>
-      <w:pPr>
-        <w:bidi/>
-        <w:rPr>
-          <w:sz w:val="24"/>
-          <w:szCs w:val="24"/>
-          <w:rtl/>
-        </w:rPr>
-      </w:pPr>
-      <w:r>
-        <w:rPr>
-          <w:rFonts w:hint="cs"/>
-          <w:sz w:val="24"/>
-          <w:szCs w:val="24"/>
-          <w:rtl/>
-        </w:rPr>
-        <w:t>הגרף הבא מציג את את אחוז הנצחונות כתלות בשלב האימון:</w:t>
+        <w:t xml:space="preserve">מספר קטן ביותר לאורך </w:t>
+      </w:r>
+      <w:proofErr w:type="spellStart"/>
+      <w:r>
+        <w:rPr>
+          <w:rFonts w:hint="cs"/>
+          <w:sz w:val="24"/>
+          <w:szCs w:val="24"/>
+          <w:rtl/>
+        </w:rPr>
+        <w:t>האיטרציות</w:t>
+      </w:r>
+      <w:proofErr w:type="spellEnd"/>
+      <w:r>
+        <w:rPr>
+          <w:rFonts w:hint="cs"/>
+          <w:sz w:val="24"/>
+          <w:szCs w:val="24"/>
+          <w:rtl/>
+        </w:rPr>
+        <w:t xml:space="preserve">- </w:t>
+      </w:r>
+      <w:r>
+        <w:rPr>
+          <w:rFonts w:hint="cs"/>
+          <w:sz w:val="24"/>
+          <w:szCs w:val="24"/>
+          <w:rtl/>
+        </w:rPr>
+        <w:t xml:space="preserve">כלומר אנו רוצים שבתחילת האימון הסוכן יסתמך אך ורק על המאסטר שלו, כך הטבלה תתמלא בערכים שמייצגים בחירות מושכלות עבור מצבי לוח שונים. אך לאט </w:t>
+      </w:r>
+      <w:proofErr w:type="spellStart"/>
+      <w:r>
+        <w:rPr>
+          <w:rFonts w:hint="cs"/>
+          <w:sz w:val="24"/>
+          <w:szCs w:val="24"/>
+          <w:rtl/>
+        </w:rPr>
+        <w:t>לאט</w:t>
+      </w:r>
+      <w:proofErr w:type="spellEnd"/>
+      <w:r>
+        <w:rPr>
+          <w:rFonts w:hint="cs"/>
+          <w:sz w:val="24"/>
+          <w:szCs w:val="24"/>
+          <w:rtl/>
+        </w:rPr>
+        <w:t xml:space="preserve"> המאסטר ישחרר את המושכות וייתן לסוכן לבצע החלטות, ומכיוון שאנו מצפים שבטבלה הצטבר מספיק מידע משמעותי, הסוכן יבצע בהתחלה החלטות טובות יותר ויותר.</w:t>
+      </w:r>
+    </w:p>
+    <w:p>
+      <w:pPr>
+        <w:bidi/>
+        <w:rPr>
+          <w:sz w:val="24"/>
+          <w:szCs w:val="24"/>
+          <w:rtl/>
+        </w:rPr>
+      </w:pPr>
+      <w:r>
+        <w:rPr>
+          <w:rFonts w:hint="cs"/>
+          <w:sz w:val="24"/>
+          <w:szCs w:val="24"/>
+          <w:rtl/>
+        </w:rPr>
+        <w:t xml:space="preserve">הגרף הבא מציג את </w:t>
+      </w:r>
+      <w:proofErr w:type="spellStart"/>
+      <w:r>
+        <w:rPr>
+          <w:rFonts w:hint="cs"/>
+          <w:sz w:val="24"/>
+          <w:szCs w:val="24"/>
+          <w:rtl/>
+        </w:rPr>
+        <w:t>את</w:t>
+      </w:r>
+      <w:proofErr w:type="spellEnd"/>
+      <w:r>
+        <w:rPr>
+          <w:rFonts w:hint="cs"/>
+          <w:sz w:val="24"/>
+          <w:szCs w:val="24"/>
+          <w:rtl/>
+        </w:rPr>
+        <w:t xml:space="preserve"> אחוז </w:t>
+      </w:r>
+      <w:proofErr w:type="spellStart"/>
+      <w:r>
+        <w:rPr>
+          <w:rFonts w:hint="cs"/>
+          <w:sz w:val="24"/>
+          <w:szCs w:val="24"/>
+          <w:rtl/>
+        </w:rPr>
+        <w:t>הנצחונות</w:t>
+      </w:r>
+      <w:proofErr w:type="spellEnd"/>
+      <w:r>
+        <w:rPr>
+          <w:rFonts w:hint="cs"/>
+          <w:sz w:val="24"/>
+          <w:szCs w:val="24"/>
+          <w:rtl/>
+        </w:rPr>
+        <w:t xml:space="preserve"> כתלות בשלב האימון:</w:t>
       </w:r>
       <w:r>
         <w:rPr>
@@ -6554,7 +8105,7 @@
                     </pic:cNvPicPr>
                   </pic:nvPicPr>
                   <pic:blipFill>
-                    <a:blip r:embed="rId12">
+                    <a:blip r:embed="rId13">
                       <a:extLst>
                         <a:ext uri="{28A0092B-C50C-407E-A947-70E740481C1C}">
                           <a14:useLocalDpi xmlns:a14="http://schemas.microsoft.com/office/drawing/2010/main" val="0"/>
@@ -6688,7 +8239,27 @@
           <w:szCs w:val="24"/>
           <w:rtl/>
         </w:rPr>
-        <w:t xml:space="preserve"> באחוז הנצחונות המצטבר- </w:t>
+        <w:t xml:space="preserve"> באחוז </w:t>
+      </w:r>
+      <w:proofErr w:type="spellStart"/>
+      <w:r>
+        <w:rPr>
+          <w:rFonts w:hint="cs"/>
+          <w:sz w:val="24"/>
+          <w:szCs w:val="24"/>
+          <w:rtl/>
+        </w:rPr>
+        <w:t>הנצחונות</w:t>
+      </w:r>
+      <w:proofErr w:type="spellEnd"/>
+      <w:r>
+        <w:rPr>
+          <w:rFonts w:hint="cs"/>
+          <w:sz w:val="24"/>
+          <w:szCs w:val="24"/>
+          <w:rtl/>
+        </w:rPr>
+        <w:t xml:space="preserve"> המצטבר- </w:t>
       </w:r>
       <w:r>
         <w:rPr>
@@ -6750,7 +8321,27 @@
           <w:szCs w:val="24"/>
           <w:rtl/>
         </w:rPr>
-        <w:t>, ניתן לראות עלייה באחוז הנצחונות- הטבלה של הסוכן כבר מכילה ערכים טובים יותר, ולכן הוא מצליח לנצח ביותר משחקים</w:t>
+        <w:t xml:space="preserve">, ניתן לראות עלייה באחוז </w:t>
+      </w:r>
+      <w:proofErr w:type="spellStart"/>
+      <w:r>
+        <w:rPr>
+          <w:rFonts w:hint="cs"/>
+          <w:sz w:val="24"/>
+          <w:szCs w:val="24"/>
+          <w:rtl/>
+        </w:rPr>
+        <w:t>הנצחונות</w:t>
+      </w:r>
+      <w:proofErr w:type="spellEnd"/>
+      <w:r>
+        <w:rPr>
+          <w:rFonts w:hint="cs"/>
+          <w:sz w:val="24"/>
+          <w:szCs w:val="24"/>
+          <w:rtl/>
+        </w:rPr>
+        <w:t>- הטבלה של הסוכן כבר מכילה ערכים טובים יותר, ולכן הוא מצליח לנצח ביותר משחקים</w:t>
       </w:r>
       <w:r>
         <w:rPr>
@@ -6805,7 +8396,17 @@
           <w:szCs w:val="24"/>
           <w:rtl/>
         </w:rPr>
-        <w:t xml:space="preserve"> עם פרמטרים זהים כמעט לחלוטין</w:t>
+        <w:t xml:space="preserve"> עם פרמטרים זהים כמעט </w:t>
+      </w:r>
+      <w:proofErr w:type="spellStart"/>
+      <w:r>
+        <w:rPr>
+          <w:rFonts w:hint="cs"/>
+          <w:sz w:val="24"/>
+          <w:szCs w:val="24"/>
+          <w:rtl/>
+        </w:rPr>
+        <w:t>לחלוטין</w:t>
       </w:r>
       <w:r>
         <w:rPr>
@@ -6823,7 +8424,17 @@
           <w:szCs w:val="24"/>
           <w:rtl/>
         </w:rPr>
-        <w:t>למעט העובדה ש</w:t>
+        <w:t>למעט</w:t>
+      </w:r>
+      <w:proofErr w:type="spellEnd"/>
+      <w:r>
+        <w:rPr>
+          <w:rFonts w:hint="cs"/>
+          <w:sz w:val="24"/>
+          <w:szCs w:val="24"/>
+          <w:rtl/>
+        </w:rPr>
+        <w:t xml:space="preserve"> העובדה ש</w:t>
       </w:r>
       <w:r>
         <w:rPr>
@@ -6859,7 +8470,27 @@
           <w:szCs w:val="24"/>
           <w:rtl/>
         </w:rPr>
-        <w:t>ואחד ביצע במהלך האימון פעולות רנדומיות.</w:t>
+        <w:t xml:space="preserve">ואחד ביצע במהלך האימון פעולות </w:t>
+      </w:r>
+      <w:proofErr w:type="spellStart"/>
+      <w:r>
+        <w:rPr>
+          <w:rFonts w:hint="cs"/>
+          <w:sz w:val="24"/>
+          <w:szCs w:val="24"/>
+          <w:rtl/>
+        </w:rPr>
+        <w:t>רנדומיות</w:t>
+      </w:r>
+      <w:proofErr w:type="spellEnd"/>
+      <w:r>
+        <w:rPr>
+          <w:rFonts w:hint="cs"/>
+          <w:sz w:val="24"/>
+          <w:szCs w:val="24"/>
+          <w:rtl/>
+        </w:rPr>
+        <w:t>.</w:t>
       </w:r>
       <w:r>
         <w:rPr>
@@ -6912,58 +8543,8 @@
       <w:pPr>
         <w:bidi/>
         <w:rPr>
-          <w:sz w:val="28"/>
-          <w:szCs w:val="28"/>
-          <w:rtl/>
-        </w:rPr>
-      </w:pPr>
-    </w:p>
-    <w:p>
-      <w:pPr>
-        <w:bidi/>
-        <w:rPr>
-          <w:sz w:val="28"/>
-          <w:szCs w:val="28"/>
-          <w:rtl/>
-        </w:rPr>
-      </w:pPr>
-    </w:p>
-    <w:p>
-      <w:pPr>
-        <w:bidi/>
-        <w:rPr>
-          <w:sz w:val="28"/>
-          <w:szCs w:val="28"/>
-          <w:rtl/>
-        </w:rPr>
-      </w:pPr>
-      <w:r>
-        <w:rPr>
-          <w:rFonts w:hint="cs"/>
-          <w:sz w:val="28"/>
-          <w:szCs w:val="28"/>
-          <w:highlight w:val="yellow"/>
-          <w:rtl/>
-        </w:rPr>
-        <w:t>לשנות שהמקסימום של הגרף יהיה 100 ולא 120</w:t>
-      </w:r>
-    </w:p>
-    <w:p>
-      <w:pPr>
-        <w:bidi/>
-        <w:rPr>
-          <w:sz w:val="28"/>
-          <w:szCs w:val="28"/>
-          <w:rtl/>
-        </w:rPr>
-      </w:pPr>
-    </w:p>
-    <w:p>
-      <w:pPr>
-        <w:bidi/>
-        <w:rPr>
-          <w:sz w:val="28"/>
-          <w:szCs w:val="28"/>
+          <w:sz w:val="24"/>
+          <w:szCs w:val="24"/>
           <w:rtl/>
         </w:rPr>
       </w:pPr>
@@ -6971,11 +8552,20 @@
         <w:rPr>
           <w:noProof/>
         </w:rPr>
+        <w:lastRenderedPageBreak/>
         <w:drawing>
-          <wp:inline distT="0" distB="0" distL="0" distR="0" wp14:anchorId="4AABC28E" wp14:editId="3A53A564">
-            <wp:extent cx="4572000" cy="2743200"/>
-            <wp:effectExtent l="0" t="0" r="0" b="0"/>
-            <wp:docPr id="34455447" name="Chart 1">
+          <wp:anchor distT="0" distB="0" distL="114300" distR="114300" simplePos="0" relativeHeight="251671552" behindDoc="0" locked="0" layoutInCell="1" allowOverlap="1" wp14:anchorId="166395C9" wp14:editId="4B9EEC00">
+            <wp:simplePos x="0" y="0"/>
+            <wp:positionH relativeFrom="column">
+              <wp:posOffset>-484892</wp:posOffset>
+            </wp:positionH>
+            <wp:positionV relativeFrom="paragraph">
+              <wp:posOffset>2540</wp:posOffset>
+            </wp:positionV>
+            <wp:extent cx="4602480" cy="2834640"/>
+            <wp:effectExtent l="0" t="0" r="7620" b="3810"/>
+            <wp:wrapSquare wrapText="bothSides"/>
+            <wp:docPr id="290157593" name="Chart 1">
               <a:extLst xmlns:a="http://schemas.openxmlformats.org/drawingml/2006/main">
                 <a:ext uri="{FF2B5EF4-FFF2-40B4-BE49-F238E27FC236}">
                   <a16:creationId xmlns:a16="http://schemas.microsoft.com/office/drawing/2014/main" id="{F3689A65-DBCA-91EF-B55E-46B608ADE537}"/>
@@ -6985,22 +8575,18 @@
             <wp:cNvGraphicFramePr/>
             <a:graphic xmlns:a="http://schemas.openxmlformats.org/drawingml/2006/main">
               <a:graphicData uri="http://schemas.openxmlformats.org/drawingml/2006/chart">
-                <c:chart xmlns:c="http://schemas.openxmlformats.org/drawingml/2006/chart" xmlns:r="http://schemas.openxmlformats.org/officeDocument/2006/relationships" r:id="rId13"/>
+                <c:chart xmlns:c="http://schemas.openxmlformats.org/drawingml/2006/chart" xmlns:r="http://schemas.openxmlformats.org/officeDocument/2006/relationships" r:id="rId14"/>
               </a:graphicData>
             </a:graphic>
-          </wp:inline>
+            <wp14:sizeRelH relativeFrom="page">
+              <wp14:pctWidth>0</wp14:pctWidth>
+            </wp14:sizeRelH>
+            <wp14:sizeRelV relativeFrom="page">
+              <wp14:pctHeight>0</wp14:pctHeight>
+            </wp14:sizeRelV>
+          </wp:anchor>
         </w:drawing>
       </w:r>
-    </w:p>
-    <w:p>
-      <w:pPr>
-        <w:bidi/>
-        <w:rPr>
-          <w:sz w:val="24"/>
-          <w:szCs w:val="24"/>
-          <w:rtl/>
-        </w:rPr>
-      </w:pPr>
       <w:r>
         <w:rPr>
           <w:rFonts w:hint="cs"/>
@@ -7027,7 +8613,27 @@
           <w:szCs w:val="24"/>
           <w:rtl/>
         </w:rPr>
-        <w:t xml:space="preserve">נקודה מעניינת נוספת היא שמול סוכן אלפא בטא עם היוריסטיקת </w:t>
+        <w:t xml:space="preserve">נקודה מעניינת נוספת היא שמול סוכן אלפא בטא עם </w:t>
+      </w:r>
+      <w:proofErr w:type="spellStart"/>
+      <w:r>
+        <w:rPr>
+          <w:rFonts w:hint="cs"/>
+          <w:sz w:val="24"/>
+          <w:szCs w:val="24"/>
+          <w:rtl/>
+        </w:rPr>
+        <w:t>היוריסטיקת</w:t>
+      </w:r>
+      <w:proofErr w:type="spellEnd"/>
+      <w:r>
+        <w:rPr>
+          <w:rFonts w:hint="cs"/>
+          <w:sz w:val="24"/>
+          <w:szCs w:val="24"/>
+          <w:rtl/>
+        </w:rPr>
+        <w:t xml:space="preserve"> </w:t>
       </w:r>
       <w:r>
         <w:rPr>
@@ -7062,7 +8668,27 @@
           <w:szCs w:val="24"/>
           <w:rtl/>
         </w:rPr>
-        <w:t xml:space="preserve">נגד סוכן אלפא בטא עם היוריסטיקת </w:t>
+        <w:t xml:space="preserve">נגד סוכן אלפא בטא עם </w:t>
+      </w:r>
+      <w:proofErr w:type="spellStart"/>
+      <w:r>
+        <w:rPr>
+          <w:rFonts w:hint="cs"/>
+          <w:sz w:val="24"/>
+          <w:szCs w:val="24"/>
+          <w:rtl/>
+        </w:rPr>
+        <w:t>היוריסטיקת</w:t>
+      </w:r>
+      <w:proofErr w:type="spellEnd"/>
+      <w:r>
+        <w:rPr>
+          <w:rFonts w:hint="cs"/>
+          <w:sz w:val="24"/>
+          <w:szCs w:val="24"/>
+          <w:rtl/>
+        </w:rPr>
+        <w:t xml:space="preserve"> </w:t>
       </w:r>
       <w:r>
         <w:rPr>
@@ -7110,7 +8736,27 @@
           <w:szCs w:val="24"/>
           <w:rtl/>
         </w:rPr>
-        <w:t xml:space="preserve"> לא היוו יריב ראוי. הטבלה מתעדכנת בקלות כאשר הסוכן מנצח והמידע מפועפע מטה, אך יותר קשה לעדכן את הטבלה ולהבין שישנם שחקנים שינסו גם לחסום את הסוכן מלנצח.</w:t>
+        <w:t xml:space="preserve"> לא היוו יריב ראוי. הטבלה מתעדכנת בקלות כאשר הסוכן מנצח והמידע </w:t>
+      </w:r>
+      <w:proofErr w:type="spellStart"/>
+      <w:r>
+        <w:rPr>
+          <w:rFonts w:hint="cs"/>
+          <w:sz w:val="24"/>
+          <w:szCs w:val="24"/>
+          <w:rtl/>
+        </w:rPr>
+        <w:t>מפועפע</w:t>
+      </w:r>
+      <w:proofErr w:type="spellEnd"/>
+      <w:r>
+        <w:rPr>
+          <w:rFonts w:hint="cs"/>
+          <w:sz w:val="24"/>
+          <w:szCs w:val="24"/>
+          <w:rtl/>
+        </w:rPr>
+        <w:t xml:space="preserve"> מטה, אך יותר קשה לעדכן את הטבלה ולהבין שישנם שחקנים שינסו גם לחסום את הסוכן מלנצח.</w:t>
       </w:r>
     </w:p>
     <w:p>
@@ -7214,7 +8860,67 @@
           <w:szCs w:val="24"/>
           <w:rtl/>
         </w:rPr>
-        <w:t>לפיכך, על מנת להריץ משחקים בזמן פיזבילי, היה לנו לאפטם את זמני הריצה, ע"י עדכון דינמי של מפות הרצפים בלוח, כאשר העדכון מבוצע אך ורק באזור קטן סביב הדיסקית שהונחה אחרונה</w:t>
+        <w:t xml:space="preserve">לפיכך, על מנת להריץ משחקים בזמן </w:t>
+      </w:r>
+      <w:proofErr w:type="spellStart"/>
+      <w:r>
+        <w:rPr>
+          <w:rFonts w:hint="cs"/>
+          <w:sz w:val="24"/>
+          <w:szCs w:val="24"/>
+          <w:rtl/>
+        </w:rPr>
+        <w:t>פיזבילי</w:t>
+      </w:r>
+      <w:proofErr w:type="spellEnd"/>
+      <w:r>
+        <w:rPr>
+          <w:rFonts w:hint="cs"/>
+          <w:sz w:val="24"/>
+          <w:szCs w:val="24"/>
+          <w:rtl/>
+        </w:rPr>
+        <w:t xml:space="preserve">, היה לנו </w:t>
+      </w:r>
+      <w:proofErr w:type="spellStart"/>
+      <w:r>
+        <w:rPr>
+          <w:rFonts w:hint="cs"/>
+          <w:sz w:val="24"/>
+          <w:szCs w:val="24"/>
+          <w:rtl/>
+        </w:rPr>
+        <w:t>לאפטם</w:t>
+      </w:r>
+      <w:proofErr w:type="spellEnd"/>
+      <w:r>
+        <w:rPr>
+          <w:rFonts w:hint="cs"/>
+          <w:sz w:val="24"/>
+          <w:szCs w:val="24"/>
+          <w:rtl/>
+        </w:rPr>
+        <w:t xml:space="preserve"> את זמני הריצה, ע"י עדכון דינמי של מפות הרצפים בלוח, כאשר העדכון מבוצע אך ורק באזור קטן סביב </w:t>
+      </w:r>
+      <w:proofErr w:type="spellStart"/>
+      <w:r>
+        <w:rPr>
+          <w:rFonts w:hint="cs"/>
+          <w:sz w:val="24"/>
+          <w:szCs w:val="24"/>
+          <w:rtl/>
+        </w:rPr>
+        <w:t>הדיסקית</w:t>
+      </w:r>
+      <w:proofErr w:type="spellEnd"/>
+      <w:r>
+        <w:rPr>
+          <w:rFonts w:hint="cs"/>
+          <w:sz w:val="24"/>
+          <w:szCs w:val="24"/>
+          <w:rtl/>
+        </w:rPr>
+        <w:t xml:space="preserve"> שהונחה אחרונה</w:t>
       </w:r>
       <w:r>
         <w:rPr>
@@ -7239,7 +8945,6 @@
       <w:pPr>
         <w:bidi/>
         <w:rPr>
-          <w:rFonts w:hint="cs"/>
           <w:sz w:val="24"/>
           <w:szCs w:val="24"/>
           <w:rtl/>
@@ -7303,7 +9008,6 @@
                 <w:szCs w:val="24"/>
                 <w:rtl/>
               </w:rPr>
-              <w:lastRenderedPageBreak/>
               <w:t>שחקן</w:t>
             </w:r>
           </w:p>
@@ -7736,6 +9440,7 @@
                 <w:sz w:val="24"/>
                 <w:szCs w:val="24"/>
               </w:rPr>
+              <w:lastRenderedPageBreak/>
               <w:t>Alpha beta depth 4</w:t>
             </w:r>
           </w:p>
@@ -7825,12 +9530,21 @@
                 <w:rtl/>
               </w:rPr>
             </w:pPr>
+            <w:proofErr w:type="spellStart"/>
             <w:r>
               <w:rPr>
                 <w:sz w:val="24"/>
                 <w:szCs w:val="24"/>
               </w:rPr>
-              <w:t>Rl agent</w:t>
+              <w:t>Rl</w:t>
+            </w:r>
+            <w:proofErr w:type="spellEnd"/>
+            <w:r>
+              <w:rPr>
+                <w:sz w:val="24"/>
+                <w:szCs w:val="24"/>
+              </w:rPr>
+              <w:t xml:space="preserve"> agent</w:t>
             </w:r>
           </w:p>
         </w:tc>
@@ -7989,6 +9703,7 @@
           <w:rtl/>
         </w:rPr>
       </w:pPr>
+      <w:proofErr w:type="spellStart"/>
       <w:r>
         <w:rPr>
           <w:rFonts w:hint="cs"/>
@@ -7996,7 +9711,17 @@
           <w:szCs w:val="28"/>
           <w:rtl/>
         </w:rPr>
-        <w:t>ביביליוגרפיה:</w:t>
+        <w:t>ביביליוגרפיה</w:t>
+      </w:r>
+      <w:proofErr w:type="spellEnd"/>
+      <w:r>
+        <w:rPr>
+          <w:rFonts w:hint="cs"/>
+          <w:sz w:val="28"/>
+          <w:szCs w:val="28"/>
+          <w:rtl/>
+        </w:rPr>
+        <w:t>:</w:t>
       </w:r>
     </w:p>
     <w:p>
@@ -8012,7 +9737,7 @@
           <w:szCs w:val="28"/>
         </w:rPr>
       </w:pPr>
-      <w:hyperlink r:id="rId14" w:history="1">
+      <w:hyperlink r:id="rId15" w:history="1">
         <w:r>
           <w:rPr>
             <w:rStyle w:val="Hyperlink"/>
@@ -8036,7 +9761,7 @@
           <w:szCs w:val="28"/>
         </w:rPr>
       </w:pPr>
-      <w:hyperlink r:id="rId15" w:history="1">
+      <w:hyperlink r:id="rId16" w:history="1">
         <w:r>
           <w:rPr>
             <w:rStyle w:val="Hyperlink"/>
@@ -8060,7 +9785,7 @@
           <w:szCs w:val="28"/>
         </w:rPr>
       </w:pPr>
-      <w:hyperlink r:id="rId16" w:history="1">
+      <w:hyperlink r:id="rId17" w:history="1">
         <w:r>
           <w:rPr>
             <w:rStyle w:val="Hyperlink"/>
@@ -8087,7 +9812,7 @@
           <w:u w:val="none"/>
         </w:rPr>
       </w:pPr>
-      <w:hyperlink r:id="rId17" w:history="1">
+      <w:hyperlink r:id="rId18" w:history="1">
         <w:r>
           <w:rPr>
             <w:rStyle w:val="Hyperlink"/>
@@ -8111,7 +9836,7 @@
           <w:szCs w:val="28"/>
         </w:rPr>
       </w:pPr>
-      <w:hyperlink r:id="rId18" w:history="1">
+      <w:hyperlink r:id="rId19" w:history="1">
         <w:r>
           <w:rPr>
             <w:rStyle w:val="Hyperlink"/>
@@ -8130,13 +9855,16 @@
         </w:rPr>
         <w:t xml:space="preserve"> </w:t>
       </w:r>
-      <w:r>
+    </w:p>
+    <w:p>
+      <w:pPr>
+        <w:bidi/>
         <w:rPr>
           <w:sz w:val="28"/>
           <w:szCs w:val="28"/>
-        </w:rPr>
-        <w:t>q-learning</w:t>
-      </w:r>
+          <w:rtl/>
+        </w:rPr>
+      </w:pPr>
     </w:p>
     <w:p>
       <w:pPr>
@@ -8144,139 +9872,6 @@
         <w:rPr>
           <w:sz w:val="28"/>
           <w:szCs w:val="28"/>
-          <w:rtl/>
-        </w:rPr>
-      </w:pPr>
-    </w:p>
-    <w:p>
-      <w:pPr>
-        <w:bidi/>
-        <w:rPr>
-          <w:sz w:val="28"/>
-          <w:szCs w:val="28"/>
-          <w:rtl/>
-        </w:rPr>
-      </w:pPr>
-    </w:p>
-    <w:p>
-      <w:pPr>
-        <w:bidi/>
-        <w:rPr>
-          <w:sz w:val="28"/>
-          <w:szCs w:val="28"/>
-          <w:rtl/>
-        </w:rPr>
-      </w:pPr>
-      <w:r>
-        <w:rPr>
-          <w:rFonts w:hint="cs"/>
-          <w:sz w:val="28"/>
-          <w:szCs w:val="28"/>
-          <w:rtl/>
-        </w:rPr>
-        <w:t>דברים להוסיף ולערוך:</w:t>
-      </w:r>
-    </w:p>
-    <w:p>
-      <w:pPr>
-        <w:pStyle w:val="ListParagraph"/>
-        <w:numPr>
-          <w:ilvl w:val="0"/>
-          <w:numId w:val="4"/>
-        </w:numPr>
-        <w:bidi/>
-        <w:rPr>
-          <w:sz w:val="28"/>
-          <w:szCs w:val="28"/>
-        </w:rPr>
-      </w:pPr>
-      <w:r>
-        <w:rPr>
-          <w:rFonts w:hint="cs"/>
-          <w:sz w:val="28"/>
-          <w:szCs w:val="28"/>
-          <w:rtl/>
-        </w:rPr>
-        <w:t xml:space="preserve">מעבר לרשת </w:t>
-      </w:r>
-      <w:r>
-        <w:rPr>
-          <w:sz w:val="28"/>
-          <w:szCs w:val="28"/>
-        </w:rPr>
-        <w:t>CNN</w:t>
-      </w:r>
-      <w:r>
-        <w:rPr>
-          <w:rFonts w:hint="cs"/>
-          <w:sz w:val="28"/>
-          <w:szCs w:val="28"/>
-          <w:rtl/>
-        </w:rPr>
-        <w:t xml:space="preserve">: צריך ליצור דאטה(נריץ מונטה קרלו מספר רב של פעמים ממצבי לוח, על מנת לקבל עבורם ערך. זה יהיה הלייבל של הלוח, שרשת הנוירונים תיתקל בה במהלך האימון. </w:t>
-      </w:r>
-      <w:r>
-        <w:rPr>
-          <w:sz w:val="28"/>
-          <w:szCs w:val="28"/>
-          <w:rtl/>
-        </w:rPr>
-        <w:br/>
-      </w:r>
-      <w:r>
-        <w:rPr>
-          <w:rFonts w:hint="cs"/>
-          <w:sz w:val="28"/>
-          <w:szCs w:val="28"/>
-          <w:rtl/>
-        </w:rPr>
-        <w:t xml:space="preserve">נאמן רשת </w:t>
-      </w:r>
-      <w:r>
-        <w:rPr>
-          <w:sz w:val="28"/>
-          <w:szCs w:val="28"/>
-        </w:rPr>
-        <w:t>CNN</w:t>
-      </w:r>
-      <w:r>
-        <w:rPr>
-          <w:rFonts w:hint="cs"/>
-          <w:sz w:val="28"/>
-          <w:szCs w:val="28"/>
-          <w:rtl/>
-        </w:rPr>
-        <w:t xml:space="preserve"> שתקבל את הדאטה סט הנ"ל, ותפיק עבור כל לוח כזה ציון. סוכן ה</w:t>
-      </w:r>
-      <w:r>
-        <w:rPr>
-          <w:sz w:val="28"/>
-          <w:szCs w:val="28"/>
-        </w:rPr>
-        <w:t>CNN</w:t>
-      </w:r>
-      <w:r>
-        <w:rPr>
-          <w:rFonts w:hint="cs"/>
-          <w:sz w:val="28"/>
-          <w:szCs w:val="28"/>
-          <w:rtl/>
-        </w:rPr>
-        <w:t xml:space="preserve"> בהנתן מצב לוח כלשהו, ישחק את כל המהלכים האפשריים עבורו, ויבחר במהלך שנותן לוח עם ציון מקסימלי.</w:t>
-      </w:r>
-    </w:p>
-    <w:p>
-      <w:pPr>
-        <w:pStyle w:val="ListParagraph"/>
-        <w:numPr>
-          <w:ilvl w:val="0"/>
-          <w:numId w:val="4"/>
-        </w:numPr>
-        <w:bidi/>
-        <w:rPr>
-          <w:sz w:val="28"/>
-          <w:szCs w:val="28"/>
-          <w:rtl/>
         </w:rPr>
       </w:pPr>
     </w:p>
@@ -9313,6 +10908,7 @@
   <w:style w:type="character" w:default="1" w:styleId="DefaultParagraphFont">
     <w:name w:val="Default Paragraph Font"/>
     <w:uiPriority w:val="1"/>
+    <w:semiHidden/>
     <w:unhideWhenUsed/>
   </w:style>
   <w:style w:type="table" w:default="1" w:styleId="TableNormal">
@@ -9854,7 +11450,7 @@
           </c:val>
           <c:extLst>
             <c:ext xmlns:c16="http://schemas.microsoft.com/office/drawing/2014/chart" uri="{C3380CC4-5D6E-409C-BE32-E72D297353CC}">
-              <c16:uniqueId val="{00000000-4711-471F-AA8E-A0B98EC7BEF6}"/>
+              <c16:uniqueId val="{00000000-EEEE-4916-ADD4-1F7042E98BE9}"/>
             </c:ext>
           </c:extLst>
         </c:ser>
@@ -9925,7 +11521,7 @@
           </c:val>
           <c:extLst>
             <c:ext xmlns:c16="http://schemas.microsoft.com/office/drawing/2014/chart" uri="{C3380CC4-5D6E-409C-BE32-E72D297353CC}">
-              <c16:uniqueId val="{00000001-4711-471F-AA8E-A0B98EC7BEF6}"/>
+              <c16:uniqueId val="{00000001-EEEE-4916-ADD4-1F7042E98BE9}"/>
             </c:ext>
           </c:extLst>
         </c:ser>
@@ -9997,6 +11593,7 @@
         <c:axId val="1493417839"/>
         <c:scaling>
           <c:orientation val="minMax"/>
+          <c:max val="100"/>
         </c:scaling>
         <c:delete val="0"/>
         <c:axPos val="l"/>
@@ -10326,7 +11923,7 @@
           </c:val>
           <c:extLst>
             <c:ext xmlns:c16="http://schemas.microsoft.com/office/drawing/2014/chart" uri="{C3380CC4-5D6E-409C-BE32-E72D297353CC}">
-              <c16:uniqueId val="{00000000-E79F-4CFF-9147-ECA223F2F4A0}"/>
+              <c16:uniqueId val="{00000000-63E5-4A18-BAF7-BCE644AA7B45}"/>
             </c:ext>
           </c:extLst>
         </c:ser>
@@ -10397,7 +11994,7 @@
           </c:val>
           <c:extLst>
             <c:ext xmlns:c16="http://schemas.microsoft.com/office/drawing/2014/chart" uri="{C3380CC4-5D6E-409C-BE32-E72D297353CC}">
-              <c16:uniqueId val="{00000001-E79F-4CFF-9147-ECA223F2F4A0}"/>
+              <c16:uniqueId val="{00000001-63E5-4A18-BAF7-BCE644AA7B45}"/>
             </c:ext>
           </c:extLst>
         </c:ser>
@@ -10421,36 +12018,6 @@
         </c:scaling>
         <c:delete val="0"/>
         <c:axPos val="b"/>
-        <c:title>
-          <c:overlay val="0"/>
-          <c:spPr>
-            <a:noFill/>
-            <a:ln>
-              <a:noFill/>
-            </a:ln>
-            <a:effectLst/>
-          </c:spPr>
-          <c:txPr>
-            <a:bodyPr rot="0" spcFirstLastPara="1" vertOverflow="ellipsis" vert="horz" wrap="square" anchor="ctr" anchorCtr="1"/>
-            <a:lstStyle/>
-            <a:p>
-              <a:pPr>
-                <a:defRPr sz="1000" b="0" i="0" u="none" strike="noStrike" kern="1200" baseline="0">
-                  <a:solidFill>
-                    <a:schemeClr val="tx1">
-                      <a:lumMod val="65000"/>
-                      <a:lumOff val="35000"/>
-                    </a:schemeClr>
-                  </a:solidFill>
-                  <a:latin typeface="+mn-lt"/>
-                  <a:ea typeface="+mn-ea"/>
-                  <a:cs typeface="+mn-cs"/>
-                </a:defRPr>
-              </a:pPr>
-              <a:endParaRPr lang="en-US"/>
-            </a:p>
-          </c:txPr>
-        </c:title>
         <c:numFmt formatCode="General" sourceLinked="1"/>
         <c:majorTickMark val="none"/>
         <c:minorTickMark val="none"/>
@@ -10499,6 +12066,7 @@
         <c:axId val="1556551967"/>
         <c:scaling>
           <c:orientation val="minMax"/>
+          <c:max val="100"/>
         </c:scaling>
         <c:delete val="0"/>
         <c:axPos val="l"/>
@@ -12067,4 +13635,16 @@
     </a:ext>
   </a:extLst>
 </a:theme>
+</file>
+
+<file path=customXml/item1.xml><?xml version="1.0" encoding="utf-8"?>
+<b:Sources xmlns:b="http://schemas.openxmlformats.org/officeDocument/2006/bibliography" xmlns="http://schemas.openxmlformats.org/officeDocument/2006/bibliography" SelectedStyle="\APASixthEditionOfficeOnline.xsl" StyleName="APA" Version="6"/>
+</file>
+
+<file path=customXml/itemProps1.xml><?xml version="1.0" encoding="utf-8"?>
+<ds:datastoreItem xmlns:ds="http://schemas.openxmlformats.org/officeDocument/2006/customXml" ds:itemID="{90B6443A-A212-4ADE-8D94-9BF78C19F1AA}">
+  <ds:schemaRefs>
+    <ds:schemaRef ds:uri="http://schemas.openxmlformats.org/officeDocument/2006/bibliography"/>
+  </ds:schemaRefs>
+</ds:datastoreItem>
 </file>
</xml_diff>

<commit_message>
[modify_readme] simple few changes
Branch: [modify_readme]
</commit_message>
<xml_diff>
--- a/AI_final_project_report.docx
+++ b/AI_final_project_report.docx
@@ -2948,21 +2948,6 @@
     </w:p>
     <w:p>
       <w:pPr>
-        <w:bidi/>
-      </w:pPr>
-    </w:p>
-    <w:p>
-      <w:pPr>
-        <w:bidi/>
-      </w:pPr>
-    </w:p>
-    <w:p>
-      <w:pPr>
-        <w:bidi/>
-      </w:pPr>
-    </w:p>
-    <w:p>
-      <w:pPr>
         <w:pStyle w:val="Heading1"/>
         <w:bidi/>
         <w:rPr>
@@ -2981,6 +2966,7 @@
           <w:u w:val="single"/>
           <w:rtl/>
         </w:rPr>
+        <w:lastRenderedPageBreak/>
         <w:t>מבוא:</w:t>
       </w:r>
       <w:bookmarkEnd w:id="0"/>
@@ -3772,8 +3758,103 @@
           <w:szCs w:val="24"/>
           <w:rtl/>
         </w:rPr>
-        <w:t xml:space="preserve">במשחק 4 בשורה, שבו עץ המצבים עמוק מאוד, דבר זה אינו ישים. לכן נצטרך להגביל </w:t>
-      </w:r>
+        <w:t>במשחק 4 בשורה, שבו עץ המצבים עמוק מאוד, דבר זה אינו ישים. לכן נצטרך להגביל את עומק החיפוש שלנו ולתת ציון למצב לוח למרות שהמשחק עדיין לא הסתיים</w:t>
+      </w:r>
+      <w:r>
+        <w:rPr>
+          <w:rFonts w:asciiTheme="minorBidi" w:hAnsiTheme="minorBidi"/>
+          <w:sz w:val="24"/>
+          <w:szCs w:val="24"/>
+        </w:rPr>
+        <w:t>.</w:t>
+      </w:r>
+      <w:r>
+        <w:rPr>
+          <w:rFonts w:asciiTheme="minorBidi" w:hAnsiTheme="minorBidi"/>
+          <w:sz w:val="24"/>
+          <w:szCs w:val="24"/>
+          <w:rtl/>
+        </w:rPr>
+        <w:t xml:space="preserve"> לשם כך השתמשנו בהיוריסטיקה שהגדרנו</w:t>
+      </w:r>
+      <w:r>
+        <w:rPr>
+          <w:rFonts w:asciiTheme="minorBidi" w:hAnsiTheme="minorBidi"/>
+          <w:sz w:val="24"/>
+          <w:szCs w:val="24"/>
+          <w:rtl/>
+        </w:rPr>
+        <w:t>, אות</w:t>
+      </w:r>
+      <w:r>
+        <w:rPr>
+          <w:rFonts w:asciiTheme="minorBidi" w:hAnsiTheme="minorBidi"/>
+          <w:sz w:val="24"/>
+          <w:szCs w:val="24"/>
+          <w:rtl/>
+        </w:rPr>
+        <w:t>ה</w:t>
+      </w:r>
+      <w:r>
+        <w:rPr>
+          <w:rFonts w:asciiTheme="minorBidi" w:hAnsiTheme="minorBidi"/>
+          <w:sz w:val="24"/>
+          <w:szCs w:val="24"/>
+          <w:rtl/>
+        </w:rPr>
+        <w:t xml:space="preserve"> נתאר בחלק המתודולוגיה. </w:t>
+      </w:r>
+    </w:p>
+    <w:p>
+      <w:pPr>
+        <w:bidi/>
+        <w:rPr>
+          <w:rFonts w:asciiTheme="minorBidi" w:hAnsiTheme="minorBidi"/>
+          <w:sz w:val="24"/>
+          <w:szCs w:val="24"/>
+          <w:rtl/>
+        </w:rPr>
+      </w:pPr>
+      <w:r>
+        <w:rPr>
+          <w:rFonts w:asciiTheme="minorBidi" w:hAnsiTheme="minorBidi"/>
+          <w:sz w:val="24"/>
+          <w:szCs w:val="24"/>
+          <w:rtl/>
+        </w:rPr>
+        <w:t xml:space="preserve">סוכן האלפא-בטא הוא הסוכן ההגיוני הבא- הוא פועל כמו סוכן </w:t>
+      </w:r>
+      <w:proofErr w:type="spellStart"/>
+      <w:r>
+        <w:rPr>
+          <w:rFonts w:asciiTheme="minorBidi" w:hAnsiTheme="minorBidi"/>
+          <w:sz w:val="24"/>
+          <w:szCs w:val="24"/>
+          <w:rtl/>
+        </w:rPr>
+        <w:t>המינמקס</w:t>
+      </w:r>
+      <w:proofErr w:type="spellEnd"/>
+      <w:r>
+        <w:rPr>
+          <w:rFonts w:asciiTheme="minorBidi" w:hAnsiTheme="minorBidi"/>
+          <w:sz w:val="24"/>
+          <w:szCs w:val="24"/>
+          <w:rtl/>
+        </w:rPr>
+        <w:t xml:space="preserve"> מבחינת ההחלטות שבוחר במהלך המשחק, אך מדלג על ענפים מסוימים ובכך מקצר את זמן הריצה.</w:t>
+      </w:r>
+    </w:p>
+    <w:p>
+      <w:pPr>
+        <w:bidi/>
+        <w:rPr>
+          <w:rFonts w:asciiTheme="minorBidi" w:hAnsiTheme="minorBidi"/>
+          <w:sz w:val="24"/>
+          <w:szCs w:val="24"/>
+          <w:rtl/>
+        </w:rPr>
+      </w:pPr>
       <w:r>
         <w:rPr>
           <w:rFonts w:asciiTheme="minorBidi" w:hAnsiTheme="minorBidi"/>
@@ -3782,110 +3863,6 @@
           <w:rtl/>
         </w:rPr>
         <w:lastRenderedPageBreak/>
-        <w:t>את עומק החיפוש שלנו ולתת ציון למצב לוח למרות שהמשחק עדיין לא הסתיים</w:t>
-      </w:r>
-      <w:r>
-        <w:rPr>
-          <w:rFonts w:asciiTheme="minorBidi" w:hAnsiTheme="minorBidi"/>
-          <w:sz w:val="24"/>
-          <w:szCs w:val="24"/>
-        </w:rPr>
-        <w:t>.</w:t>
-      </w:r>
-      <w:r>
-        <w:rPr>
-          <w:rFonts w:asciiTheme="minorBidi" w:hAnsiTheme="minorBidi"/>
-          <w:sz w:val="24"/>
-          <w:szCs w:val="24"/>
-          <w:rtl/>
-        </w:rPr>
-        <w:t xml:space="preserve"> לשם כך השתמשנו בהיוריסטיקה שהגדרנו</w:t>
-      </w:r>
-      <w:r>
-        <w:rPr>
-          <w:rFonts w:asciiTheme="minorBidi" w:hAnsiTheme="minorBidi"/>
-          <w:sz w:val="24"/>
-          <w:szCs w:val="24"/>
-          <w:rtl/>
-        </w:rPr>
-        <w:t>, אות</w:t>
-      </w:r>
-      <w:r>
-        <w:rPr>
-          <w:rFonts w:asciiTheme="minorBidi" w:hAnsiTheme="minorBidi"/>
-          <w:sz w:val="24"/>
-          <w:szCs w:val="24"/>
-          <w:rtl/>
-        </w:rPr>
-        <w:t>ה</w:t>
-      </w:r>
-      <w:r>
-        <w:rPr>
-          <w:rFonts w:asciiTheme="minorBidi" w:hAnsiTheme="minorBidi"/>
-          <w:sz w:val="24"/>
-          <w:szCs w:val="24"/>
-          <w:rtl/>
-        </w:rPr>
-        <w:t xml:space="preserve"> נתאר בחלק המתודולוגיה. </w:t>
-      </w:r>
-    </w:p>
-    <w:p>
-      <w:pPr>
-        <w:bidi/>
-        <w:rPr>
-          <w:rFonts w:asciiTheme="minorBidi" w:hAnsiTheme="minorBidi"/>
-          <w:sz w:val="24"/>
-          <w:szCs w:val="24"/>
-          <w:rtl/>
-        </w:rPr>
-      </w:pPr>
-      <w:r>
-        <w:rPr>
-          <w:rFonts w:asciiTheme="minorBidi" w:hAnsiTheme="minorBidi"/>
-          <w:sz w:val="24"/>
-          <w:szCs w:val="24"/>
-          <w:rtl/>
-        </w:rPr>
-        <w:t xml:space="preserve">סוכן האלפא-בטא הוא הסוכן ההגיוני הבא- הוא פועל כמו סוכן </w:t>
-      </w:r>
-      <w:proofErr w:type="spellStart"/>
-      <w:r>
-        <w:rPr>
-          <w:rFonts w:asciiTheme="minorBidi" w:hAnsiTheme="minorBidi"/>
-          <w:sz w:val="24"/>
-          <w:szCs w:val="24"/>
-          <w:rtl/>
-        </w:rPr>
-        <w:t>המינמקס</w:t>
-      </w:r>
-      <w:proofErr w:type="spellEnd"/>
-      <w:r>
-        <w:rPr>
-          <w:rFonts w:asciiTheme="minorBidi" w:hAnsiTheme="minorBidi"/>
-          <w:sz w:val="24"/>
-          <w:szCs w:val="24"/>
-          <w:rtl/>
-        </w:rPr>
-        <w:t xml:space="preserve"> מבחינת ההחלטות שבוחר במהלך המשחק, אך מדלג על ענפים מסוימים ובכך מקצר את זמן הריצה.</w:t>
-      </w:r>
-    </w:p>
-    <w:p>
-      <w:pPr>
-        <w:bidi/>
-        <w:rPr>
-          <w:rFonts w:asciiTheme="minorBidi" w:hAnsiTheme="minorBidi"/>
-          <w:sz w:val="24"/>
-          <w:szCs w:val="24"/>
-          <w:rtl/>
-        </w:rPr>
-      </w:pPr>
-      <w:r>
-        <w:rPr>
-          <w:rFonts w:asciiTheme="minorBidi" w:hAnsiTheme="minorBidi"/>
-          <w:sz w:val="24"/>
-          <w:szCs w:val="24"/>
-          <w:rtl/>
-        </w:rPr>
         <w:t xml:space="preserve">לסיום, רצינו לבחון את ביצועיו של סוכן </w:t>
       </w:r>
       <w:r>
@@ -4305,6 +4282,7 @@
           <w:u w:val="single"/>
           <w:rtl/>
         </w:rPr>
+        <w:lastRenderedPageBreak/>
         <w:t>עבודות קודמות:</w:t>
       </w:r>
       <w:bookmarkEnd w:id="1"/>
@@ -5318,6 +5296,7 @@
           <w:u w:val="single"/>
           <w:rtl/>
         </w:rPr>
+        <w:lastRenderedPageBreak/>
         <w:t>מתודולוגיה:</w:t>
       </w:r>
       <w:bookmarkEnd w:id="4"/>
@@ -6036,7 +6015,6 @@
           <w:szCs w:val="24"/>
           <w:rtl/>
         </w:rPr>
-        <w:lastRenderedPageBreak/>
         <w:t>בהינתן לוח מסוים, ההיוריסטיקה תבח</w:t>
       </w:r>
       <w:r>
@@ -6133,6 +6111,7 @@
           <w:szCs w:val="24"/>
           <w:rtl/>
         </w:rPr>
+        <w:lastRenderedPageBreak/>
         <w:t xml:space="preserve">מהרצף הארוך ביותר של שחקן המקסימום, נחסיר את ממוצע </w:t>
       </w:r>
       <w:r>
@@ -7093,6 +7072,7 @@
           <w:u w:val="single"/>
           <w:rtl/>
         </w:rPr>
+        <w:lastRenderedPageBreak/>
         <w:t>שיטת אימון</w:t>
       </w:r>
       <w:bookmarkEnd w:id="10"/>
@@ -7703,47 +7683,47 @@
           <w:szCs w:val="24"/>
           <w:rtl/>
         </w:rPr>
+        <w:t xml:space="preserve">נבחין כי בבואנו לבחור את הפעולה, דיסקיות שאינן חלק מרצף שיכול להביא </w:t>
+      </w:r>
+      <w:proofErr w:type="spellStart"/>
+      <w:r>
+        <w:rPr>
+          <w:rFonts w:asciiTheme="minorBidi" w:hAnsiTheme="minorBidi"/>
+          <w:sz w:val="24"/>
+          <w:szCs w:val="24"/>
+          <w:rtl/>
+        </w:rPr>
+        <w:t>לנצחון</w:t>
+      </w:r>
+      <w:proofErr w:type="spellEnd"/>
+      <w:r>
+        <w:rPr>
+          <w:rFonts w:asciiTheme="minorBidi" w:hAnsiTheme="minorBidi"/>
+          <w:sz w:val="24"/>
+          <w:szCs w:val="24"/>
+          <w:rtl/>
+        </w:rPr>
+        <w:t xml:space="preserve">/הפסד, ולא משנה לנו של מי הדיסקיות. </w:t>
+      </w:r>
+    </w:p>
+    <w:p>
+      <w:pPr>
+        <w:bidi/>
+        <w:rPr>
+          <w:rFonts w:asciiTheme="minorBidi" w:hAnsiTheme="minorBidi"/>
+          <w:sz w:val="24"/>
+          <w:szCs w:val="24"/>
+          <w:rtl/>
+        </w:rPr>
+      </w:pPr>
+      <w:r>
+        <w:rPr>
+          <w:rFonts w:asciiTheme="minorBidi" w:hAnsiTheme="minorBidi"/>
+          <w:sz w:val="24"/>
+          <w:szCs w:val="24"/>
+          <w:rtl/>
+        </w:rPr>
         <w:lastRenderedPageBreak/>
-        <w:t xml:space="preserve">נבחין כי בבואנו לבחור את הפעולה, דיסקיות שאינן חלק מרצף שיכול להביא </w:t>
-      </w:r>
-      <w:proofErr w:type="spellStart"/>
-      <w:r>
-        <w:rPr>
-          <w:rFonts w:asciiTheme="minorBidi" w:hAnsiTheme="minorBidi"/>
-          <w:sz w:val="24"/>
-          <w:szCs w:val="24"/>
-          <w:rtl/>
-        </w:rPr>
-        <w:t>לנצחון</w:t>
-      </w:r>
-      <w:proofErr w:type="spellEnd"/>
-      <w:r>
-        <w:rPr>
-          <w:rFonts w:asciiTheme="minorBidi" w:hAnsiTheme="minorBidi"/>
-          <w:sz w:val="24"/>
-          <w:szCs w:val="24"/>
-          <w:rtl/>
-        </w:rPr>
-        <w:t xml:space="preserve">/הפסד, ולא משנה לנו של מי הדיסקיות. </w:t>
-      </w:r>
-    </w:p>
-    <w:p>
-      <w:pPr>
-        <w:bidi/>
-        <w:rPr>
-          <w:rFonts w:asciiTheme="minorBidi" w:hAnsiTheme="minorBidi"/>
-          <w:sz w:val="24"/>
-          <w:szCs w:val="24"/>
-          <w:rtl/>
-        </w:rPr>
-      </w:pPr>
-      <w:r>
-        <w:rPr>
-          <w:rFonts w:asciiTheme="minorBidi" w:hAnsiTheme="minorBidi"/>
-          <w:sz w:val="24"/>
-          <w:szCs w:val="24"/>
-          <w:rtl/>
-        </w:rPr>
         <w:t>לפיכך בחרנו בייצוג הבא: תחילה מקודדים את מספר הדיסקיות בכל עמודה ולאחר מכן את אורכי הרצפים שאינם חסומים, ואת מיקומם בלוח, הן שלנו והן של היריב.</w:t>
       </w:r>
     </w:p>
@@ -8803,6 +8783,79 @@
           <w:noProof/>
         </w:rPr>
         <w:drawing>
+          <wp:anchor distT="0" distB="0" distL="114300" distR="114300" simplePos="0" relativeHeight="251677696" behindDoc="0" locked="0" layoutInCell="1" allowOverlap="1" wp14:anchorId="290DF26F" wp14:editId="10808D21">
+            <wp:simplePos x="0" y="0"/>
+            <wp:positionH relativeFrom="column">
+              <wp:posOffset>2829560</wp:posOffset>
+            </wp:positionH>
+            <wp:positionV relativeFrom="paragraph">
+              <wp:posOffset>1127760</wp:posOffset>
+            </wp:positionV>
+            <wp:extent cx="3593465" cy="2694940"/>
+            <wp:effectExtent l="0" t="0" r="6985" b="0"/>
+            <wp:wrapSquare wrapText="bothSides"/>
+            <wp:docPr id="531674408" name="Picture 4"/>
+            <wp:cNvGraphicFramePr>
+              <a:graphicFrameLocks xmlns:a="http://schemas.openxmlformats.org/drawingml/2006/main" noChangeAspect="1"/>
+            </wp:cNvGraphicFramePr>
+            <a:graphic xmlns:a="http://schemas.openxmlformats.org/drawingml/2006/main">
+              <a:graphicData uri="http://schemas.openxmlformats.org/drawingml/2006/picture">
+                <pic:pic xmlns:pic="http://schemas.openxmlformats.org/drawingml/2006/picture">
+                  <pic:nvPicPr>
+                    <pic:cNvPr id="0" name="Picture 6"/>
+                    <pic:cNvPicPr>
+                      <a:picLocks noChangeAspect="1" noChangeArrowheads="1"/>
+                    </pic:cNvPicPr>
+                  </pic:nvPicPr>
+                  <pic:blipFill>
+                    <a:blip r:embed="rId10">
+                      <a:extLst>
+                        <a:ext uri="{28A0092B-C50C-407E-A947-70E740481C1C}">
+                          <a14:useLocalDpi xmlns:a14="http://schemas.microsoft.com/office/drawing/2010/main" val="0"/>
+                        </a:ext>
+                      </a:extLst>
+                    </a:blip>
+                    <a:srcRect/>
+                    <a:stretch>
+                      <a:fillRect/>
+                    </a:stretch>
+                  </pic:blipFill>
+                  <pic:spPr bwMode="auto">
+                    <a:xfrm>
+                      <a:off x="0" y="0"/>
+                      <a:ext cx="3593465" cy="2694940"/>
+                    </a:xfrm>
+                    <a:prstGeom prst="rect">
+                      <a:avLst/>
+                    </a:prstGeom>
+                    <a:noFill/>
+                    <a:ln>
+                      <a:noFill/>
+                    </a:ln>
+                  </pic:spPr>
+                </pic:pic>
+              </a:graphicData>
+            </a:graphic>
+            <wp14:sizeRelH relativeFrom="page">
+              <wp14:pctWidth>0</wp14:pctWidth>
+            </wp14:sizeRelH>
+            <wp14:sizeRelV relativeFrom="page">
+              <wp14:pctHeight>0</wp14:pctHeight>
+            </wp14:sizeRelV>
+          </wp:anchor>
+        </w:drawing>
+      </w:r>
+      <w:r>
+        <w:rPr>
+          <w:noProof/>
+        </w:rPr>
+        <w:t xml:space="preserve"> </w:t>
+      </w:r>
+      <w:r>
+        <w:rPr>
+          <w:noProof/>
+        </w:rPr>
+        <w:drawing>
           <wp:anchor distT="0" distB="0" distL="114300" distR="114300" simplePos="0" relativeHeight="251675648" behindDoc="0" locked="0" layoutInCell="1" allowOverlap="1" wp14:anchorId="7C111170" wp14:editId="76229944">
             <wp:simplePos x="0" y="0"/>
             <wp:positionH relativeFrom="margin">
@@ -8828,7 +8881,7 @@
                     </pic:cNvPicPr>
                   </pic:nvPicPr>
                   <pic:blipFill rotWithShape="1">
-                    <a:blip r:embed="rId10">
+                    <a:blip r:embed="rId11">
                       <a:extLst>
                         <a:ext uri="{28A0092B-C50C-407E-A947-70E740481C1C}">
                           <a14:useLocalDpi xmlns:a14="http://schemas.microsoft.com/office/drawing/2010/main" val="0"/>
@@ -8870,79 +8923,244 @@
       </w:r>
       <w:r>
         <w:rPr>
+          <w:rFonts w:asciiTheme="minorBidi" w:hAnsiTheme="minorBidi"/>
+          <w:sz w:val="24"/>
+          <w:szCs w:val="24"/>
+          <w:rtl/>
+        </w:rPr>
+        <w:t xml:space="preserve">כעת, השווינו את ההיוריסטיקה שלנו אל מול שחקן </w:t>
+      </w:r>
+      <w:r>
+        <w:rPr>
+          <w:rFonts w:asciiTheme="minorBidi" w:hAnsiTheme="minorBidi"/>
+          <w:sz w:val="24"/>
+          <w:szCs w:val="24"/>
+        </w:rPr>
+        <w:t>IBEF2</w:t>
+      </w:r>
+      <w:r>
+        <w:rPr>
+          <w:rFonts w:asciiTheme="minorBidi" w:hAnsiTheme="minorBidi"/>
+          <w:sz w:val="24"/>
+          <w:szCs w:val="24"/>
+          <w:rtl/>
+        </w:rPr>
+        <w:t xml:space="preserve">. שחקן זה לא מותאם לשחק בלוח תלת ממדי ולכן עברנו לשחק בלוח דו ממדי בגודל </w:t>
+      </w:r>
+      <w:r>
+        <w:rPr>
+          <w:rFonts w:asciiTheme="minorBidi" w:hAnsiTheme="minorBidi"/>
+          <w:sz w:val="24"/>
+          <w:szCs w:val="24"/>
+        </w:rPr>
+        <w:t>(6,7)</w:t>
+      </w:r>
+      <w:r>
+        <w:rPr>
+          <w:rFonts w:asciiTheme="minorBidi" w:hAnsiTheme="minorBidi"/>
+          <w:sz w:val="24"/>
+          <w:szCs w:val="24"/>
+          <w:rtl/>
+        </w:rPr>
+        <w:t>. בנוסף, השוו</w:t>
+      </w:r>
+      <w:r>
+        <w:rPr>
+          <w:rFonts w:asciiTheme="minorBidi" w:hAnsiTheme="minorBidi"/>
+          <w:sz w:val="24"/>
+          <w:szCs w:val="24"/>
+          <w:rtl/>
+        </w:rPr>
+        <w:t>י</w:t>
+      </w:r>
+      <w:r>
+        <w:rPr>
+          <w:rFonts w:asciiTheme="minorBidi" w:hAnsiTheme="minorBidi"/>
+          <w:sz w:val="24"/>
+          <w:szCs w:val="24"/>
+          <w:rtl/>
+        </w:rPr>
+        <w:t xml:space="preserve">נו כל אחת </w:t>
+      </w:r>
+      <w:proofErr w:type="spellStart"/>
+      <w:r>
+        <w:rPr>
+          <w:rFonts w:asciiTheme="minorBidi" w:hAnsiTheme="minorBidi"/>
+          <w:sz w:val="24"/>
+          <w:szCs w:val="24"/>
+          <w:rtl/>
+        </w:rPr>
+        <w:t>מההיוריסטיקות</w:t>
+      </w:r>
+      <w:proofErr w:type="spellEnd"/>
+      <w:r>
+        <w:rPr>
+          <w:rFonts w:asciiTheme="minorBidi" w:hAnsiTheme="minorBidi"/>
+          <w:sz w:val="24"/>
+          <w:szCs w:val="24"/>
+          <w:rtl/>
+        </w:rPr>
+        <w:t xml:space="preserve"> עבור עומקים שונים</w:t>
+      </w:r>
+      <w:r>
+        <w:rPr>
+          <w:rFonts w:asciiTheme="minorBidi" w:hAnsiTheme="minorBidi"/>
+          <w:sz w:val="24"/>
+          <w:szCs w:val="24"/>
+          <w:rtl/>
+        </w:rPr>
+        <w:t xml:space="preserve">. מכיוון שהמהלכים </w:t>
+      </w:r>
+      <w:proofErr w:type="spellStart"/>
+      <w:r>
+        <w:rPr>
+          <w:rFonts w:asciiTheme="minorBidi" w:hAnsiTheme="minorBidi"/>
+          <w:sz w:val="24"/>
+          <w:szCs w:val="24"/>
+          <w:rtl/>
+        </w:rPr>
+        <w:t>שההיוריסטיקות</w:t>
+      </w:r>
+      <w:proofErr w:type="spellEnd"/>
+      <w:r>
+        <w:rPr>
+          <w:rFonts w:asciiTheme="minorBidi" w:hAnsiTheme="minorBidi"/>
+          <w:sz w:val="24"/>
+          <w:szCs w:val="24"/>
+          <w:rtl/>
+        </w:rPr>
+        <w:t xml:space="preserve"> משרות יוצאים יחסית דטרמיניסטיים(נבחר בפעולה </w:t>
+      </w:r>
+      <w:r>
+        <w:rPr>
+          <w:rFonts w:asciiTheme="minorBidi" w:hAnsiTheme="minorBidi"/>
+          <w:sz w:val="24"/>
+          <w:szCs w:val="24"/>
+          <w:rtl/>
+        </w:rPr>
+        <w:t xml:space="preserve"> </w:t>
+      </w:r>
+      <w:r>
+        <w:rPr>
+          <w:rFonts w:asciiTheme="minorBidi" w:hAnsiTheme="minorBidi"/>
+          <w:sz w:val="24"/>
+          <w:szCs w:val="24"/>
+          <w:rtl/>
+        </w:rPr>
+        <w:t xml:space="preserve">שתקבל את הציון הגבוה היותר, ופעמים רבות במשחק יש רק מהלך אחד כזה), בחרנו להשוות כל אחת </w:t>
+      </w:r>
+      <w:r>
+        <w:rPr>
           <w:noProof/>
         </w:rPr>
-        <w:drawing>
-          <wp:anchor distT="0" distB="0" distL="114300" distR="114300" simplePos="0" relativeHeight="251676672" behindDoc="0" locked="0" layoutInCell="1" allowOverlap="1" wp14:anchorId="35F37C96" wp14:editId="7179C01E">
-            <wp:simplePos x="0" y="0"/>
-            <wp:positionH relativeFrom="margin">
-              <wp:posOffset>2957195</wp:posOffset>
-            </wp:positionH>
-            <wp:positionV relativeFrom="paragraph">
-              <wp:posOffset>1067435</wp:posOffset>
-            </wp:positionV>
-            <wp:extent cx="3744595" cy="2790825"/>
-            <wp:effectExtent l="0" t="0" r="8255" b="9525"/>
-            <wp:wrapSquare wrapText="bothSides"/>
-            <wp:docPr id="1497364411" name="Picture 6" descr="A graph with blue and orange lines&#10;&#10;Description automatically generated"/>
-            <wp:cNvGraphicFramePr>
-              <a:graphicFrameLocks xmlns:a="http://schemas.openxmlformats.org/drawingml/2006/main" noChangeAspect="1"/>
-            </wp:cNvGraphicFramePr>
-            <a:graphic xmlns:a="http://schemas.openxmlformats.org/drawingml/2006/main">
-              <a:graphicData uri="http://schemas.openxmlformats.org/drawingml/2006/picture">
-                <pic:pic xmlns:pic="http://schemas.openxmlformats.org/drawingml/2006/picture">
-                  <pic:nvPicPr>
-                    <pic:cNvPr id="1497364411" name="Picture 6" descr="A graph with blue and orange lines&#10;&#10;Description automatically generated"/>
-                    <pic:cNvPicPr>
-                      <a:picLocks noChangeAspect="1" noChangeArrowheads="1"/>
-                    </pic:cNvPicPr>
-                  </pic:nvPicPr>
-                  <pic:blipFill>
-                    <a:blip r:embed="rId11">
-                      <a:extLst>
-                        <a:ext uri="{28A0092B-C50C-407E-A947-70E740481C1C}">
-                          <a14:useLocalDpi xmlns:a14="http://schemas.microsoft.com/office/drawing/2010/main" val="0"/>
-                        </a:ext>
-                      </a:extLst>
-                    </a:blip>
-                    <a:srcRect/>
-                    <a:stretch>
-                      <a:fillRect/>
-                    </a:stretch>
-                  </pic:blipFill>
-                  <pic:spPr bwMode="auto">
-                    <a:xfrm>
-                      <a:off x="0" y="0"/>
-                      <a:ext cx="3744595" cy="2790825"/>
-                    </a:xfrm>
-                    <a:prstGeom prst="rect">
-                      <a:avLst/>
-                    </a:prstGeom>
-                    <a:noFill/>
-                    <a:ln>
-                      <a:noFill/>
-                    </a:ln>
-                  </pic:spPr>
-                </pic:pic>
-              </a:graphicData>
-            </a:graphic>
-            <wp14:sizeRelH relativeFrom="page">
-              <wp14:pctWidth>0</wp14:pctWidth>
-            </wp14:sizeRelH>
-            <wp14:sizeRelV relativeFrom="page">
-              <wp14:pctHeight>0</wp14:pctHeight>
-            </wp14:sizeRelV>
-          </wp:anchor>
-        </w:drawing>
-      </w:r>
-      <w:r>
-        <w:rPr>
-          <w:rFonts w:asciiTheme="minorBidi" w:hAnsiTheme="minorBidi"/>
-          <w:sz w:val="24"/>
-          <w:szCs w:val="24"/>
-          <w:rtl/>
-        </w:rPr>
-        <w:t xml:space="preserve">כעת, השווינו את ההיוריסטיקה שלנו אל מול שחקן </w:t>
+        <w:t xml:space="preserve"> </w:t>
+      </w:r>
+      <w:proofErr w:type="spellStart"/>
+      <w:r>
+        <w:rPr>
+          <w:rFonts w:asciiTheme="minorBidi" w:hAnsiTheme="minorBidi"/>
+          <w:sz w:val="24"/>
+          <w:szCs w:val="24"/>
+          <w:rtl/>
+        </w:rPr>
+        <w:t>מההיוריסטיקות</w:t>
+      </w:r>
+      <w:proofErr w:type="spellEnd"/>
+      <w:r>
+        <w:rPr>
+          <w:rFonts w:asciiTheme="minorBidi" w:hAnsiTheme="minorBidi"/>
+          <w:sz w:val="24"/>
+          <w:szCs w:val="24"/>
+          <w:rtl/>
+        </w:rPr>
+        <w:t xml:space="preserve"> אל מול שחקני ה-</w:t>
+      </w:r>
+      <w:r>
+        <w:rPr>
+          <w:rFonts w:asciiTheme="minorBidi" w:hAnsiTheme="minorBidi"/>
+          <w:sz w:val="24"/>
+          <w:szCs w:val="24"/>
+        </w:rPr>
+        <w:t>baseline</w:t>
+      </w:r>
+      <w:r>
+        <w:rPr>
+          <w:rFonts w:asciiTheme="minorBidi" w:hAnsiTheme="minorBidi"/>
+          <w:sz w:val="24"/>
+          <w:szCs w:val="24"/>
+          <w:rtl/>
+        </w:rPr>
+        <w:t>. להלן התוצאות:</w:t>
+      </w:r>
+    </w:p>
+    <w:p>
+      <w:pPr>
+        <w:bidi/>
+        <w:rPr>
+          <w:rFonts w:asciiTheme="minorBidi" w:hAnsiTheme="minorBidi"/>
+          <w:sz w:val="24"/>
+          <w:szCs w:val="24"/>
+          <w:rtl/>
+        </w:rPr>
+      </w:pPr>
+    </w:p>
+    <w:p>
+      <w:pPr>
+        <w:bidi/>
+        <w:rPr>
+          <w:rFonts w:asciiTheme="minorBidi" w:hAnsiTheme="minorBidi"/>
+          <w:sz w:val="24"/>
+          <w:szCs w:val="24"/>
+          <w:rtl/>
+        </w:rPr>
+      </w:pPr>
+      <w:r>
+        <w:rPr>
+          <w:rFonts w:asciiTheme="minorBidi" w:hAnsiTheme="minorBidi"/>
+          <w:sz w:val="24"/>
+          <w:szCs w:val="24"/>
+          <w:rtl/>
+        </w:rPr>
+        <w:t xml:space="preserve">ניתן לראות כי ביצועיו של הסוכן שלנו עקביים יותר, ואחוזי ההצלחה שלו עולים ככל שעומק עץ </w:t>
+      </w:r>
+      <w:proofErr w:type="spellStart"/>
+      <w:r>
+        <w:rPr>
+          <w:rFonts w:asciiTheme="minorBidi" w:hAnsiTheme="minorBidi"/>
+          <w:sz w:val="24"/>
+          <w:szCs w:val="24"/>
+          <w:rtl/>
+        </w:rPr>
+        <w:t>המינמקס</w:t>
+      </w:r>
+      <w:proofErr w:type="spellEnd"/>
+      <w:r>
+        <w:rPr>
+          <w:rFonts w:asciiTheme="minorBidi" w:hAnsiTheme="minorBidi"/>
+          <w:sz w:val="24"/>
+          <w:szCs w:val="24"/>
+          <w:rtl/>
+        </w:rPr>
+        <w:t xml:space="preserve"> גדל. </w:t>
+      </w:r>
+    </w:p>
+    <w:p>
+      <w:pPr>
+        <w:bidi/>
+        <w:rPr>
+          <w:rFonts w:asciiTheme="minorBidi" w:hAnsiTheme="minorBidi"/>
+          <w:sz w:val="24"/>
+          <w:szCs w:val="24"/>
+        </w:rPr>
+      </w:pPr>
+      <w:r>
+        <w:rPr>
+          <w:rFonts w:asciiTheme="minorBidi" w:hAnsiTheme="minorBidi"/>
+          <w:sz w:val="24"/>
+          <w:szCs w:val="24"/>
+          <w:rtl/>
+        </w:rPr>
+        <w:t>לעומתו סוכן ה-</w:t>
       </w:r>
       <w:r>
         <w:rPr>
@@ -8959,253 +9177,16 @@
           <w:szCs w:val="24"/>
           <w:rtl/>
         </w:rPr>
-        <w:t xml:space="preserve">. שחקן זה לא מותאם לשחק בלוח תלת ממדי ולכן עברנו לשחק בלוח דו ממדי בגודל </w:t>
-      </w:r>
-      <w:r>
-        <w:rPr>
-          <w:rFonts w:asciiTheme="minorBidi" w:hAnsiTheme="minorBidi"/>
-          <w:sz w:val="24"/>
-          <w:szCs w:val="24"/>
-        </w:rPr>
-        <w:t>(6,7)</w:t>
-      </w:r>
-      <w:r>
-        <w:rPr>
-          <w:rFonts w:asciiTheme="minorBidi" w:hAnsiTheme="minorBidi"/>
-          <w:sz w:val="24"/>
-          <w:szCs w:val="24"/>
-          <w:rtl/>
-        </w:rPr>
-        <w:t>. בנוסף, השוו</w:t>
-      </w:r>
-      <w:r>
-        <w:rPr>
-          <w:rFonts w:asciiTheme="minorBidi" w:hAnsiTheme="minorBidi"/>
-          <w:sz w:val="24"/>
-          <w:szCs w:val="24"/>
-          <w:rtl/>
-        </w:rPr>
-        <w:t>י</w:t>
-      </w:r>
-      <w:r>
-        <w:rPr>
-          <w:rFonts w:asciiTheme="minorBidi" w:hAnsiTheme="minorBidi"/>
-          <w:sz w:val="24"/>
-          <w:szCs w:val="24"/>
-          <w:rtl/>
-        </w:rPr>
-        <w:t xml:space="preserve">נו כל אחת </w:t>
-      </w:r>
-      <w:proofErr w:type="spellStart"/>
-      <w:r>
-        <w:rPr>
-          <w:rFonts w:asciiTheme="minorBidi" w:hAnsiTheme="minorBidi"/>
-          <w:sz w:val="24"/>
-          <w:szCs w:val="24"/>
-          <w:rtl/>
-        </w:rPr>
-        <w:t>מההיוריסטיקות</w:t>
-      </w:r>
-      <w:proofErr w:type="spellEnd"/>
-      <w:r>
-        <w:rPr>
-          <w:rFonts w:asciiTheme="minorBidi" w:hAnsiTheme="minorBidi"/>
-          <w:sz w:val="24"/>
-          <w:szCs w:val="24"/>
-          <w:rtl/>
-        </w:rPr>
-        <w:t xml:space="preserve"> עבור עומקים שונים</w:t>
-      </w:r>
-      <w:r>
-        <w:rPr>
-          <w:rFonts w:asciiTheme="minorBidi" w:hAnsiTheme="minorBidi"/>
-          <w:sz w:val="24"/>
-          <w:szCs w:val="24"/>
-          <w:rtl/>
-        </w:rPr>
-        <w:t xml:space="preserve">. מכיוון שהמהלכים </w:t>
-      </w:r>
-      <w:proofErr w:type="spellStart"/>
-      <w:r>
-        <w:rPr>
-          <w:rFonts w:asciiTheme="minorBidi" w:hAnsiTheme="minorBidi"/>
-          <w:sz w:val="24"/>
-          <w:szCs w:val="24"/>
-          <w:rtl/>
-        </w:rPr>
-        <w:t>שההיוריסטיקות</w:t>
-      </w:r>
-      <w:proofErr w:type="spellEnd"/>
-      <w:r>
-        <w:rPr>
-          <w:rFonts w:asciiTheme="minorBidi" w:hAnsiTheme="minorBidi"/>
-          <w:sz w:val="24"/>
-          <w:szCs w:val="24"/>
-          <w:rtl/>
-        </w:rPr>
-        <w:t xml:space="preserve"> משרות יוצאים יחסית דטרמיניסטיים(נבחר בפעולה </w:t>
-      </w:r>
-      <w:r>
-        <w:rPr>
-          <w:rFonts w:asciiTheme="minorBidi" w:hAnsiTheme="minorBidi"/>
-          <w:sz w:val="24"/>
-          <w:szCs w:val="24"/>
-          <w:rtl/>
-        </w:rPr>
+        <w:t xml:space="preserve"> מציג תוצאות פחות טובות, ובנוסף פחות עקביות</w:t>
+      </w:r>
+      <w:r>
         <w:t xml:space="preserve"> </w:t>
       </w:r>
-      <w:r>
-        <w:rPr>
-          <w:rFonts w:asciiTheme="minorBidi" w:hAnsiTheme="minorBidi"/>
-          <w:sz w:val="24"/>
-          <w:szCs w:val="24"/>
-          <w:rtl/>
-        </w:rPr>
-        <w:t xml:space="preserve">שתקבל את הציון הגבוה היותר, ופעמים רבות במשחק יש רק מהלך אחד כזה), בחרנו להשוות כל אחת </w:t>
-      </w:r>
-      <w:r>
-        <w:rPr>
-          <w:noProof/>
-        </w:rPr>
-        <w:t xml:space="preserve"> </w:t>
-      </w:r>
-      <w:proofErr w:type="spellStart"/>
-      <w:r>
-        <w:rPr>
-          <w:rFonts w:asciiTheme="minorBidi" w:hAnsiTheme="minorBidi"/>
-          <w:sz w:val="24"/>
-          <w:szCs w:val="24"/>
-          <w:rtl/>
-        </w:rPr>
-        <w:t>מההיוריסטיקות</w:t>
-      </w:r>
-      <w:proofErr w:type="spellEnd"/>
-      <w:r>
-        <w:rPr>
-          <w:rFonts w:asciiTheme="minorBidi" w:hAnsiTheme="minorBidi"/>
-          <w:sz w:val="24"/>
-          <w:szCs w:val="24"/>
-          <w:rtl/>
-        </w:rPr>
-        <w:t xml:space="preserve"> אל מול שחקני ה-</w:t>
-      </w:r>
-      <w:r>
-        <w:rPr>
-          <w:rFonts w:asciiTheme="minorBidi" w:hAnsiTheme="minorBidi"/>
-          <w:sz w:val="24"/>
-          <w:szCs w:val="24"/>
-        </w:rPr>
-        <w:t>baseline</w:t>
-      </w:r>
-      <w:r>
-        <w:rPr>
-          <w:rFonts w:asciiTheme="minorBidi" w:hAnsiTheme="minorBidi"/>
-          <w:sz w:val="24"/>
-          <w:szCs w:val="24"/>
-          <w:rtl/>
-        </w:rPr>
-        <w:t>. להלן התוצאות:</w:t>
-      </w:r>
-    </w:p>
-    <w:p>
-      <w:pPr>
-        <w:bidi/>
-        <w:rPr>
-          <w:rFonts w:asciiTheme="minorBidi" w:hAnsiTheme="minorBidi"/>
-          <w:sz w:val="24"/>
-          <w:szCs w:val="24"/>
-          <w:rtl/>
-        </w:rPr>
-      </w:pPr>
-    </w:p>
-    <w:p>
-      <w:pPr>
-        <w:bidi/>
-        <w:rPr>
-          <w:rFonts w:asciiTheme="minorBidi" w:hAnsiTheme="minorBidi"/>
-          <w:sz w:val="24"/>
-          <w:szCs w:val="24"/>
-          <w:rtl/>
-        </w:rPr>
-      </w:pPr>
-      <w:r>
-        <w:rPr>
-          <w:rFonts w:asciiTheme="minorBidi" w:hAnsiTheme="minorBidi"/>
-          <w:sz w:val="24"/>
-          <w:szCs w:val="24"/>
-          <w:rtl/>
-        </w:rPr>
-        <w:t xml:space="preserve">ניתן לראות כי ביצועיו של הסוכן שלנו עקביים יותר, ואחוזי ההצלחה שלו עולים ככל שעומק עץ </w:t>
-      </w:r>
-      <w:proofErr w:type="spellStart"/>
-      <w:r>
-        <w:rPr>
-          <w:rFonts w:asciiTheme="minorBidi" w:hAnsiTheme="minorBidi"/>
-          <w:sz w:val="24"/>
-          <w:szCs w:val="24"/>
-          <w:rtl/>
-        </w:rPr>
-        <w:t>המינמקס</w:t>
-      </w:r>
-      <w:proofErr w:type="spellEnd"/>
-      <w:r>
-        <w:rPr>
-          <w:rFonts w:asciiTheme="minorBidi" w:hAnsiTheme="minorBidi"/>
-          <w:sz w:val="24"/>
-          <w:szCs w:val="24"/>
-          <w:rtl/>
-        </w:rPr>
-        <w:t xml:space="preserve"> גדל. </w:t>
-      </w:r>
-    </w:p>
-    <w:p>
-      <w:pPr>
-        <w:bidi/>
-        <w:rPr>
-          <w:rFonts w:asciiTheme="minorBidi" w:hAnsiTheme="minorBidi"/>
-          <w:sz w:val="24"/>
-          <w:szCs w:val="24"/>
-        </w:rPr>
-      </w:pPr>
-      <w:r>
-        <w:rPr>
-          <w:rFonts w:asciiTheme="minorBidi" w:hAnsiTheme="minorBidi"/>
-          <w:sz w:val="24"/>
-          <w:szCs w:val="24"/>
-          <w:rtl/>
-        </w:rPr>
-        <w:t>לעומתו סוכן ה-</w:t>
-      </w:r>
-      <w:r>
-        <w:rPr>
-          <w:rFonts w:asciiTheme="minorBidi" w:hAnsiTheme="minorBidi"/>
-          <w:sz w:val="24"/>
-          <w:szCs w:val="24"/>
-        </w:rPr>
-        <w:t>IBEF2</w:t>
-      </w:r>
-      <w:r>
-        <w:rPr>
-          <w:rFonts w:asciiTheme="minorBidi" w:hAnsiTheme="minorBidi"/>
-          <w:sz w:val="24"/>
-          <w:szCs w:val="24"/>
-          <w:rtl/>
-        </w:rPr>
-        <w:t xml:space="preserve"> מציג תוצאות פחות טובות, ובנוסף פחות עקביות</w:t>
-      </w:r>
-      <w:r>
-        <w:t xml:space="preserve"> </w:t>
-      </w:r>
-    </w:p>
-    <w:p>
-      <w:pPr>
-        <w:bidi/>
-        <w:rPr>
-          <w:rFonts w:asciiTheme="minorBidi" w:hAnsiTheme="minorBidi"/>
-          <w:sz w:val="24"/>
-          <w:szCs w:val="24"/>
-          <w:rtl/>
-        </w:rPr>
+    </w:p>
+    <w:p>
+      <w:pPr>
+        <w:pStyle w:val="Heading3"/>
+        <w:bidi/>
       </w:pPr>
     </w:p>
     <w:p>

</xml_diff>

<commit_message>
[main] edited report and presentation
Branch: [main]
</commit_message>
<xml_diff>
--- a/AI_final_project_report.docx
+++ b/AI_final_project_report.docx
@@ -2948,21 +2948,6 @@
     </w:p>
     <w:p>
       <w:pPr>
-        <w:bidi/>
-      </w:pPr>
-    </w:p>
-    <w:p>
-      <w:pPr>
-        <w:bidi/>
-      </w:pPr>
-    </w:p>
-    <w:p>
-      <w:pPr>
-        <w:bidi/>
-      </w:pPr>
-    </w:p>
-    <w:p>
-      <w:pPr>
         <w:pStyle w:val="Heading1"/>
         <w:bidi/>
         <w:rPr>
@@ -2981,6 +2966,7 @@
           <w:u w:val="single"/>
           <w:rtl/>
         </w:rPr>
+        <w:lastRenderedPageBreak/>
         <w:t>מבוא:</w:t>
       </w:r>
       <w:bookmarkEnd w:id="0"/>
@@ -3772,8 +3758,103 @@
           <w:szCs w:val="24"/>
           <w:rtl/>
         </w:rPr>
-        <w:t xml:space="preserve">במשחק 4 בשורה, שבו עץ המצבים עמוק מאוד, דבר זה אינו ישים. לכן נצטרך להגביל </w:t>
-      </w:r>
+        <w:t>במשחק 4 בשורה, שבו עץ המצבים עמוק מאוד, דבר זה אינו ישים. לכן נצטרך להגביל את עומק החיפוש שלנו ולתת ציון למצב לוח למרות שהמשחק עדיין לא הסתיים</w:t>
+      </w:r>
+      <w:r>
+        <w:rPr>
+          <w:rFonts w:asciiTheme="minorBidi" w:hAnsiTheme="minorBidi"/>
+          <w:sz w:val="24"/>
+          <w:szCs w:val="24"/>
+        </w:rPr>
+        <w:t>.</w:t>
+      </w:r>
+      <w:r>
+        <w:rPr>
+          <w:rFonts w:asciiTheme="minorBidi" w:hAnsiTheme="minorBidi"/>
+          <w:sz w:val="24"/>
+          <w:szCs w:val="24"/>
+          <w:rtl/>
+        </w:rPr>
+        <w:t xml:space="preserve"> לשם כך השתמשנו בהיוריסטיקה שהגדרנו</w:t>
+      </w:r>
+      <w:r>
+        <w:rPr>
+          <w:rFonts w:asciiTheme="minorBidi" w:hAnsiTheme="minorBidi"/>
+          <w:sz w:val="24"/>
+          <w:szCs w:val="24"/>
+          <w:rtl/>
+        </w:rPr>
+        <w:t>, אות</w:t>
+      </w:r>
+      <w:r>
+        <w:rPr>
+          <w:rFonts w:asciiTheme="minorBidi" w:hAnsiTheme="minorBidi"/>
+          <w:sz w:val="24"/>
+          <w:szCs w:val="24"/>
+          <w:rtl/>
+        </w:rPr>
+        <w:t>ה</w:t>
+      </w:r>
+      <w:r>
+        <w:rPr>
+          <w:rFonts w:asciiTheme="minorBidi" w:hAnsiTheme="minorBidi"/>
+          <w:sz w:val="24"/>
+          <w:szCs w:val="24"/>
+          <w:rtl/>
+        </w:rPr>
+        <w:t xml:space="preserve"> נתאר בחלק המתודולוגיה. </w:t>
+      </w:r>
+    </w:p>
+    <w:p>
+      <w:pPr>
+        <w:bidi/>
+        <w:rPr>
+          <w:rFonts w:asciiTheme="minorBidi" w:hAnsiTheme="minorBidi"/>
+          <w:sz w:val="24"/>
+          <w:szCs w:val="24"/>
+          <w:rtl/>
+        </w:rPr>
+      </w:pPr>
+      <w:r>
+        <w:rPr>
+          <w:rFonts w:asciiTheme="minorBidi" w:hAnsiTheme="minorBidi"/>
+          <w:sz w:val="24"/>
+          <w:szCs w:val="24"/>
+          <w:rtl/>
+        </w:rPr>
+        <w:t xml:space="preserve">סוכן האלפא-בטא הוא הסוכן ההגיוני הבא- הוא פועל כמו סוכן </w:t>
+      </w:r>
+      <w:proofErr w:type="spellStart"/>
+      <w:r>
+        <w:rPr>
+          <w:rFonts w:asciiTheme="minorBidi" w:hAnsiTheme="minorBidi"/>
+          <w:sz w:val="24"/>
+          <w:szCs w:val="24"/>
+          <w:rtl/>
+        </w:rPr>
+        <w:t>המינמקס</w:t>
+      </w:r>
+      <w:proofErr w:type="spellEnd"/>
+      <w:r>
+        <w:rPr>
+          <w:rFonts w:asciiTheme="minorBidi" w:hAnsiTheme="minorBidi"/>
+          <w:sz w:val="24"/>
+          <w:szCs w:val="24"/>
+          <w:rtl/>
+        </w:rPr>
+        <w:t xml:space="preserve"> מבחינת ההחלטות שבוחר במהלך המשחק, אך מדלג על ענפים מסוימים ובכך מקצר את זמן הריצה.</w:t>
+      </w:r>
+    </w:p>
+    <w:p>
+      <w:pPr>
+        <w:bidi/>
+        <w:rPr>
+          <w:rFonts w:asciiTheme="minorBidi" w:hAnsiTheme="minorBidi"/>
+          <w:sz w:val="24"/>
+          <w:szCs w:val="24"/>
+          <w:rtl/>
+        </w:rPr>
+      </w:pPr>
       <w:r>
         <w:rPr>
           <w:rFonts w:asciiTheme="minorBidi" w:hAnsiTheme="minorBidi"/>
@@ -3782,110 +3863,6 @@
           <w:rtl/>
         </w:rPr>
         <w:lastRenderedPageBreak/>
-        <w:t>את עומק החיפוש שלנו ולתת ציון למצב לוח למרות שהמשחק עדיין לא הסתיים</w:t>
-      </w:r>
-      <w:r>
-        <w:rPr>
-          <w:rFonts w:asciiTheme="minorBidi" w:hAnsiTheme="minorBidi"/>
-          <w:sz w:val="24"/>
-          <w:szCs w:val="24"/>
-        </w:rPr>
-        <w:t>.</w:t>
-      </w:r>
-      <w:r>
-        <w:rPr>
-          <w:rFonts w:asciiTheme="minorBidi" w:hAnsiTheme="minorBidi"/>
-          <w:sz w:val="24"/>
-          <w:szCs w:val="24"/>
-          <w:rtl/>
-        </w:rPr>
-        <w:t xml:space="preserve"> לשם כך השתמשנו בהיוריסטיקה שהגדרנו</w:t>
-      </w:r>
-      <w:r>
-        <w:rPr>
-          <w:rFonts w:asciiTheme="minorBidi" w:hAnsiTheme="minorBidi"/>
-          <w:sz w:val="24"/>
-          <w:szCs w:val="24"/>
-          <w:rtl/>
-        </w:rPr>
-        <w:t>, אות</w:t>
-      </w:r>
-      <w:r>
-        <w:rPr>
-          <w:rFonts w:asciiTheme="minorBidi" w:hAnsiTheme="minorBidi"/>
-          <w:sz w:val="24"/>
-          <w:szCs w:val="24"/>
-          <w:rtl/>
-        </w:rPr>
-        <w:t>ה</w:t>
-      </w:r>
-      <w:r>
-        <w:rPr>
-          <w:rFonts w:asciiTheme="minorBidi" w:hAnsiTheme="minorBidi"/>
-          <w:sz w:val="24"/>
-          <w:szCs w:val="24"/>
-          <w:rtl/>
-        </w:rPr>
-        <w:t xml:space="preserve"> נתאר בחלק המתודולוגיה. </w:t>
-      </w:r>
-    </w:p>
-    <w:p>
-      <w:pPr>
-        <w:bidi/>
-        <w:rPr>
-          <w:rFonts w:asciiTheme="minorBidi" w:hAnsiTheme="minorBidi"/>
-          <w:sz w:val="24"/>
-          <w:szCs w:val="24"/>
-          <w:rtl/>
-        </w:rPr>
-      </w:pPr>
-      <w:r>
-        <w:rPr>
-          <w:rFonts w:asciiTheme="minorBidi" w:hAnsiTheme="minorBidi"/>
-          <w:sz w:val="24"/>
-          <w:szCs w:val="24"/>
-          <w:rtl/>
-        </w:rPr>
-        <w:t xml:space="preserve">סוכן האלפא-בטא הוא הסוכן ההגיוני הבא- הוא פועל כמו סוכן </w:t>
-      </w:r>
-      <w:proofErr w:type="spellStart"/>
-      <w:r>
-        <w:rPr>
-          <w:rFonts w:asciiTheme="minorBidi" w:hAnsiTheme="minorBidi"/>
-          <w:sz w:val="24"/>
-          <w:szCs w:val="24"/>
-          <w:rtl/>
-        </w:rPr>
-        <w:t>המינמקס</w:t>
-      </w:r>
-      <w:proofErr w:type="spellEnd"/>
-      <w:r>
-        <w:rPr>
-          <w:rFonts w:asciiTheme="minorBidi" w:hAnsiTheme="minorBidi"/>
-          <w:sz w:val="24"/>
-          <w:szCs w:val="24"/>
-          <w:rtl/>
-        </w:rPr>
-        <w:t xml:space="preserve"> מבחינת ההחלטות שבוחר במהלך המשחק, אך מדלג על ענפים מסוימים ובכך מקצר את זמן הריצה.</w:t>
-      </w:r>
-    </w:p>
-    <w:p>
-      <w:pPr>
-        <w:bidi/>
-        <w:rPr>
-          <w:rFonts w:asciiTheme="minorBidi" w:hAnsiTheme="minorBidi"/>
-          <w:sz w:val="24"/>
-          <w:szCs w:val="24"/>
-          <w:rtl/>
-        </w:rPr>
-      </w:pPr>
-      <w:r>
-        <w:rPr>
-          <w:rFonts w:asciiTheme="minorBidi" w:hAnsiTheme="minorBidi"/>
-          <w:sz w:val="24"/>
-          <w:szCs w:val="24"/>
-          <w:rtl/>
-        </w:rPr>
         <w:t xml:space="preserve">לסיום, רצינו לבחון את ביצועיו של סוכן </w:t>
       </w:r>
       <w:r>
@@ -4305,6 +4282,7 @@
           <w:u w:val="single"/>
           <w:rtl/>
         </w:rPr>
+        <w:lastRenderedPageBreak/>
         <w:t>עבודות קודמות:</w:t>
       </w:r>
       <w:bookmarkEnd w:id="1"/>
@@ -5318,6 +5296,7 @@
           <w:u w:val="single"/>
           <w:rtl/>
         </w:rPr>
+        <w:lastRenderedPageBreak/>
         <w:t>מתודולוגיה:</w:t>
       </w:r>
       <w:bookmarkEnd w:id="4"/>
@@ -6036,7 +6015,6 @@
           <w:szCs w:val="24"/>
           <w:rtl/>
         </w:rPr>
-        <w:lastRenderedPageBreak/>
         <w:t>בהינתן לוח מסוים, ההיוריסטיקה תבח</w:t>
       </w:r>
       <w:r>
@@ -6133,6 +6111,7 @@
           <w:szCs w:val="24"/>
           <w:rtl/>
         </w:rPr>
+        <w:lastRenderedPageBreak/>
         <w:t xml:space="preserve">מהרצף הארוך ביותר של שחקן המקסימום, נחסיר את ממוצע </w:t>
       </w:r>
       <w:r>
@@ -7093,6 +7072,7 @@
           <w:u w:val="single"/>
           <w:rtl/>
         </w:rPr>
+        <w:lastRenderedPageBreak/>
         <w:t>שיטת אימון</w:t>
       </w:r>
       <w:bookmarkEnd w:id="10"/>
@@ -7703,47 +7683,47 @@
           <w:szCs w:val="24"/>
           <w:rtl/>
         </w:rPr>
+        <w:t xml:space="preserve">נבחין כי בבואנו לבחור את הפעולה, דיסקיות שאינן חלק מרצף שיכול להביא </w:t>
+      </w:r>
+      <w:proofErr w:type="spellStart"/>
+      <w:r>
+        <w:rPr>
+          <w:rFonts w:asciiTheme="minorBidi" w:hAnsiTheme="minorBidi"/>
+          <w:sz w:val="24"/>
+          <w:szCs w:val="24"/>
+          <w:rtl/>
+        </w:rPr>
+        <w:t>לנצחון</w:t>
+      </w:r>
+      <w:proofErr w:type="spellEnd"/>
+      <w:r>
+        <w:rPr>
+          <w:rFonts w:asciiTheme="minorBidi" w:hAnsiTheme="minorBidi"/>
+          <w:sz w:val="24"/>
+          <w:szCs w:val="24"/>
+          <w:rtl/>
+        </w:rPr>
+        <w:t xml:space="preserve">/הפסד, ולא משנה לנו של מי הדיסקיות. </w:t>
+      </w:r>
+    </w:p>
+    <w:p>
+      <w:pPr>
+        <w:bidi/>
+        <w:rPr>
+          <w:rFonts w:asciiTheme="minorBidi" w:hAnsiTheme="minorBidi"/>
+          <w:sz w:val="24"/>
+          <w:szCs w:val="24"/>
+          <w:rtl/>
+        </w:rPr>
+      </w:pPr>
+      <w:r>
+        <w:rPr>
+          <w:rFonts w:asciiTheme="minorBidi" w:hAnsiTheme="minorBidi"/>
+          <w:sz w:val="24"/>
+          <w:szCs w:val="24"/>
+          <w:rtl/>
+        </w:rPr>
         <w:lastRenderedPageBreak/>
-        <w:t xml:space="preserve">נבחין כי בבואנו לבחור את הפעולה, דיסקיות שאינן חלק מרצף שיכול להביא </w:t>
-      </w:r>
-      <w:proofErr w:type="spellStart"/>
-      <w:r>
-        <w:rPr>
-          <w:rFonts w:asciiTheme="minorBidi" w:hAnsiTheme="minorBidi"/>
-          <w:sz w:val="24"/>
-          <w:szCs w:val="24"/>
-          <w:rtl/>
-        </w:rPr>
-        <w:t>לנצחון</w:t>
-      </w:r>
-      <w:proofErr w:type="spellEnd"/>
-      <w:r>
-        <w:rPr>
-          <w:rFonts w:asciiTheme="minorBidi" w:hAnsiTheme="minorBidi"/>
-          <w:sz w:val="24"/>
-          <w:szCs w:val="24"/>
-          <w:rtl/>
-        </w:rPr>
-        <w:t xml:space="preserve">/הפסד, ולא משנה לנו של מי הדיסקיות. </w:t>
-      </w:r>
-    </w:p>
-    <w:p>
-      <w:pPr>
-        <w:bidi/>
-        <w:rPr>
-          <w:rFonts w:asciiTheme="minorBidi" w:hAnsiTheme="minorBidi"/>
-          <w:sz w:val="24"/>
-          <w:szCs w:val="24"/>
-          <w:rtl/>
-        </w:rPr>
-      </w:pPr>
-      <w:r>
-        <w:rPr>
-          <w:rFonts w:asciiTheme="minorBidi" w:hAnsiTheme="minorBidi"/>
-          <w:sz w:val="24"/>
-          <w:szCs w:val="24"/>
-          <w:rtl/>
-        </w:rPr>
         <w:t>לפיכך בחרנו בייצוג הבא: תחילה מקודדים את מספר הדיסקיות בכל עמודה ולאחר מכן את אורכי הרצפים שאינם חסומים, ואת מיקומם בלוח, הן שלנו והן של היריב.</w:t>
       </w:r>
     </w:p>
@@ -8803,6 +8783,79 @@
           <w:noProof/>
         </w:rPr>
         <w:drawing>
+          <wp:anchor distT="0" distB="0" distL="114300" distR="114300" simplePos="0" relativeHeight="251677696" behindDoc="0" locked="0" layoutInCell="1" allowOverlap="1" wp14:anchorId="290DF26F" wp14:editId="10808D21">
+            <wp:simplePos x="0" y="0"/>
+            <wp:positionH relativeFrom="column">
+              <wp:posOffset>2829560</wp:posOffset>
+            </wp:positionH>
+            <wp:positionV relativeFrom="paragraph">
+              <wp:posOffset>1127760</wp:posOffset>
+            </wp:positionV>
+            <wp:extent cx="3593465" cy="2694940"/>
+            <wp:effectExtent l="0" t="0" r="6985" b="0"/>
+            <wp:wrapSquare wrapText="bothSides"/>
+            <wp:docPr id="531674408" name="Picture 4"/>
+            <wp:cNvGraphicFramePr>
+              <a:graphicFrameLocks xmlns:a="http://schemas.openxmlformats.org/drawingml/2006/main" noChangeAspect="1"/>
+            </wp:cNvGraphicFramePr>
+            <a:graphic xmlns:a="http://schemas.openxmlformats.org/drawingml/2006/main">
+              <a:graphicData uri="http://schemas.openxmlformats.org/drawingml/2006/picture">
+                <pic:pic xmlns:pic="http://schemas.openxmlformats.org/drawingml/2006/picture">
+                  <pic:nvPicPr>
+                    <pic:cNvPr id="0" name="Picture 6"/>
+                    <pic:cNvPicPr>
+                      <a:picLocks noChangeAspect="1" noChangeArrowheads="1"/>
+                    </pic:cNvPicPr>
+                  </pic:nvPicPr>
+                  <pic:blipFill>
+                    <a:blip r:embed="rId10">
+                      <a:extLst>
+                        <a:ext uri="{28A0092B-C50C-407E-A947-70E740481C1C}">
+                          <a14:useLocalDpi xmlns:a14="http://schemas.microsoft.com/office/drawing/2010/main" val="0"/>
+                        </a:ext>
+                      </a:extLst>
+                    </a:blip>
+                    <a:srcRect/>
+                    <a:stretch>
+                      <a:fillRect/>
+                    </a:stretch>
+                  </pic:blipFill>
+                  <pic:spPr bwMode="auto">
+                    <a:xfrm>
+                      <a:off x="0" y="0"/>
+                      <a:ext cx="3593465" cy="2694940"/>
+                    </a:xfrm>
+                    <a:prstGeom prst="rect">
+                      <a:avLst/>
+                    </a:prstGeom>
+                    <a:noFill/>
+                    <a:ln>
+                      <a:noFill/>
+                    </a:ln>
+                  </pic:spPr>
+                </pic:pic>
+              </a:graphicData>
+            </a:graphic>
+            <wp14:sizeRelH relativeFrom="page">
+              <wp14:pctWidth>0</wp14:pctWidth>
+            </wp14:sizeRelH>
+            <wp14:sizeRelV relativeFrom="page">
+              <wp14:pctHeight>0</wp14:pctHeight>
+            </wp14:sizeRelV>
+          </wp:anchor>
+        </w:drawing>
+      </w:r>
+      <w:r>
+        <w:rPr>
+          <w:noProof/>
+        </w:rPr>
+        <w:t xml:space="preserve"> </w:t>
+      </w:r>
+      <w:r>
+        <w:rPr>
+          <w:noProof/>
+        </w:rPr>
+        <w:drawing>
           <wp:anchor distT="0" distB="0" distL="114300" distR="114300" simplePos="0" relativeHeight="251675648" behindDoc="0" locked="0" layoutInCell="1" allowOverlap="1" wp14:anchorId="7C111170" wp14:editId="76229944">
             <wp:simplePos x="0" y="0"/>
             <wp:positionH relativeFrom="margin">
@@ -8828,7 +8881,7 @@
                     </pic:cNvPicPr>
                   </pic:nvPicPr>
                   <pic:blipFill rotWithShape="1">
-                    <a:blip r:embed="rId10">
+                    <a:blip r:embed="rId11">
                       <a:extLst>
                         <a:ext uri="{28A0092B-C50C-407E-A947-70E740481C1C}">
                           <a14:useLocalDpi xmlns:a14="http://schemas.microsoft.com/office/drawing/2010/main" val="0"/>
@@ -8870,79 +8923,244 @@
       </w:r>
       <w:r>
         <w:rPr>
+          <w:rFonts w:asciiTheme="minorBidi" w:hAnsiTheme="minorBidi"/>
+          <w:sz w:val="24"/>
+          <w:szCs w:val="24"/>
+          <w:rtl/>
+        </w:rPr>
+        <w:t xml:space="preserve">כעת, השווינו את ההיוריסטיקה שלנו אל מול שחקן </w:t>
+      </w:r>
+      <w:r>
+        <w:rPr>
+          <w:rFonts w:asciiTheme="minorBidi" w:hAnsiTheme="minorBidi"/>
+          <w:sz w:val="24"/>
+          <w:szCs w:val="24"/>
+        </w:rPr>
+        <w:t>IBEF2</w:t>
+      </w:r>
+      <w:r>
+        <w:rPr>
+          <w:rFonts w:asciiTheme="minorBidi" w:hAnsiTheme="minorBidi"/>
+          <w:sz w:val="24"/>
+          <w:szCs w:val="24"/>
+          <w:rtl/>
+        </w:rPr>
+        <w:t xml:space="preserve">. שחקן זה לא מותאם לשחק בלוח תלת ממדי ולכן עברנו לשחק בלוח דו ממדי בגודל </w:t>
+      </w:r>
+      <w:r>
+        <w:rPr>
+          <w:rFonts w:asciiTheme="minorBidi" w:hAnsiTheme="minorBidi"/>
+          <w:sz w:val="24"/>
+          <w:szCs w:val="24"/>
+        </w:rPr>
+        <w:t>(6,7)</w:t>
+      </w:r>
+      <w:r>
+        <w:rPr>
+          <w:rFonts w:asciiTheme="minorBidi" w:hAnsiTheme="minorBidi"/>
+          <w:sz w:val="24"/>
+          <w:szCs w:val="24"/>
+          <w:rtl/>
+        </w:rPr>
+        <w:t>. בנוסף, השוו</w:t>
+      </w:r>
+      <w:r>
+        <w:rPr>
+          <w:rFonts w:asciiTheme="minorBidi" w:hAnsiTheme="minorBidi"/>
+          <w:sz w:val="24"/>
+          <w:szCs w:val="24"/>
+          <w:rtl/>
+        </w:rPr>
+        <w:t>י</w:t>
+      </w:r>
+      <w:r>
+        <w:rPr>
+          <w:rFonts w:asciiTheme="minorBidi" w:hAnsiTheme="minorBidi"/>
+          <w:sz w:val="24"/>
+          <w:szCs w:val="24"/>
+          <w:rtl/>
+        </w:rPr>
+        <w:t xml:space="preserve">נו כל אחת </w:t>
+      </w:r>
+      <w:proofErr w:type="spellStart"/>
+      <w:r>
+        <w:rPr>
+          <w:rFonts w:asciiTheme="minorBidi" w:hAnsiTheme="minorBidi"/>
+          <w:sz w:val="24"/>
+          <w:szCs w:val="24"/>
+          <w:rtl/>
+        </w:rPr>
+        <w:t>מההיוריסטיקות</w:t>
+      </w:r>
+      <w:proofErr w:type="spellEnd"/>
+      <w:r>
+        <w:rPr>
+          <w:rFonts w:asciiTheme="minorBidi" w:hAnsiTheme="minorBidi"/>
+          <w:sz w:val="24"/>
+          <w:szCs w:val="24"/>
+          <w:rtl/>
+        </w:rPr>
+        <w:t xml:space="preserve"> עבור עומקים שונים</w:t>
+      </w:r>
+      <w:r>
+        <w:rPr>
+          <w:rFonts w:asciiTheme="minorBidi" w:hAnsiTheme="minorBidi"/>
+          <w:sz w:val="24"/>
+          <w:szCs w:val="24"/>
+          <w:rtl/>
+        </w:rPr>
+        <w:t xml:space="preserve">. מכיוון שהמהלכים </w:t>
+      </w:r>
+      <w:proofErr w:type="spellStart"/>
+      <w:r>
+        <w:rPr>
+          <w:rFonts w:asciiTheme="minorBidi" w:hAnsiTheme="minorBidi"/>
+          <w:sz w:val="24"/>
+          <w:szCs w:val="24"/>
+          <w:rtl/>
+        </w:rPr>
+        <w:t>שההיוריסטיקות</w:t>
+      </w:r>
+      <w:proofErr w:type="spellEnd"/>
+      <w:r>
+        <w:rPr>
+          <w:rFonts w:asciiTheme="minorBidi" w:hAnsiTheme="minorBidi"/>
+          <w:sz w:val="24"/>
+          <w:szCs w:val="24"/>
+          <w:rtl/>
+        </w:rPr>
+        <w:t xml:space="preserve"> משרות יוצאים יחסית דטרמיניסטיים(נבחר בפעולה </w:t>
+      </w:r>
+      <w:r>
+        <w:rPr>
+          <w:rFonts w:asciiTheme="minorBidi" w:hAnsiTheme="minorBidi"/>
+          <w:sz w:val="24"/>
+          <w:szCs w:val="24"/>
+          <w:rtl/>
+        </w:rPr>
+        <w:t xml:space="preserve"> </w:t>
+      </w:r>
+      <w:r>
+        <w:rPr>
+          <w:rFonts w:asciiTheme="minorBidi" w:hAnsiTheme="minorBidi"/>
+          <w:sz w:val="24"/>
+          <w:szCs w:val="24"/>
+          <w:rtl/>
+        </w:rPr>
+        <w:t xml:space="preserve">שתקבל את הציון הגבוה היותר, ופעמים רבות במשחק יש רק מהלך אחד כזה), בחרנו להשוות כל אחת </w:t>
+      </w:r>
+      <w:r>
+        <w:rPr>
           <w:noProof/>
         </w:rPr>
-        <w:drawing>
-          <wp:anchor distT="0" distB="0" distL="114300" distR="114300" simplePos="0" relativeHeight="251676672" behindDoc="0" locked="0" layoutInCell="1" allowOverlap="1" wp14:anchorId="35F37C96" wp14:editId="7179C01E">
-            <wp:simplePos x="0" y="0"/>
-            <wp:positionH relativeFrom="margin">
-              <wp:posOffset>2957195</wp:posOffset>
-            </wp:positionH>
-            <wp:positionV relativeFrom="paragraph">
-              <wp:posOffset>1067435</wp:posOffset>
-            </wp:positionV>
-            <wp:extent cx="3744595" cy="2790825"/>
-            <wp:effectExtent l="0" t="0" r="8255" b="9525"/>
-            <wp:wrapSquare wrapText="bothSides"/>
-            <wp:docPr id="1497364411" name="Picture 6" descr="A graph with blue and orange lines&#10;&#10;Description automatically generated"/>
-            <wp:cNvGraphicFramePr>
-              <a:graphicFrameLocks xmlns:a="http://schemas.openxmlformats.org/drawingml/2006/main" noChangeAspect="1"/>
-            </wp:cNvGraphicFramePr>
-            <a:graphic xmlns:a="http://schemas.openxmlformats.org/drawingml/2006/main">
-              <a:graphicData uri="http://schemas.openxmlformats.org/drawingml/2006/picture">
-                <pic:pic xmlns:pic="http://schemas.openxmlformats.org/drawingml/2006/picture">
-                  <pic:nvPicPr>
-                    <pic:cNvPr id="1497364411" name="Picture 6" descr="A graph with blue and orange lines&#10;&#10;Description automatically generated"/>
-                    <pic:cNvPicPr>
-                      <a:picLocks noChangeAspect="1" noChangeArrowheads="1"/>
-                    </pic:cNvPicPr>
-                  </pic:nvPicPr>
-                  <pic:blipFill>
-                    <a:blip r:embed="rId11">
-                      <a:extLst>
-                        <a:ext uri="{28A0092B-C50C-407E-A947-70E740481C1C}">
-                          <a14:useLocalDpi xmlns:a14="http://schemas.microsoft.com/office/drawing/2010/main" val="0"/>
-                        </a:ext>
-                      </a:extLst>
-                    </a:blip>
-                    <a:srcRect/>
-                    <a:stretch>
-                      <a:fillRect/>
-                    </a:stretch>
-                  </pic:blipFill>
-                  <pic:spPr bwMode="auto">
-                    <a:xfrm>
-                      <a:off x="0" y="0"/>
-                      <a:ext cx="3744595" cy="2790825"/>
-                    </a:xfrm>
-                    <a:prstGeom prst="rect">
-                      <a:avLst/>
-                    </a:prstGeom>
-                    <a:noFill/>
-                    <a:ln>
-                      <a:noFill/>
-                    </a:ln>
-                  </pic:spPr>
-                </pic:pic>
-              </a:graphicData>
-            </a:graphic>
-            <wp14:sizeRelH relativeFrom="page">
-              <wp14:pctWidth>0</wp14:pctWidth>
-            </wp14:sizeRelH>
-            <wp14:sizeRelV relativeFrom="page">
-              <wp14:pctHeight>0</wp14:pctHeight>
-            </wp14:sizeRelV>
-          </wp:anchor>
-        </w:drawing>
-      </w:r>
-      <w:r>
-        <w:rPr>
-          <w:rFonts w:asciiTheme="minorBidi" w:hAnsiTheme="minorBidi"/>
-          <w:sz w:val="24"/>
-          <w:szCs w:val="24"/>
-          <w:rtl/>
-        </w:rPr>
-        <w:t xml:space="preserve">כעת, השווינו את ההיוריסטיקה שלנו אל מול שחקן </w:t>
+        <w:t xml:space="preserve"> </w:t>
+      </w:r>
+      <w:proofErr w:type="spellStart"/>
+      <w:r>
+        <w:rPr>
+          <w:rFonts w:asciiTheme="minorBidi" w:hAnsiTheme="minorBidi"/>
+          <w:sz w:val="24"/>
+          <w:szCs w:val="24"/>
+          <w:rtl/>
+        </w:rPr>
+        <w:t>מההיוריסטיקות</w:t>
+      </w:r>
+      <w:proofErr w:type="spellEnd"/>
+      <w:r>
+        <w:rPr>
+          <w:rFonts w:asciiTheme="minorBidi" w:hAnsiTheme="minorBidi"/>
+          <w:sz w:val="24"/>
+          <w:szCs w:val="24"/>
+          <w:rtl/>
+        </w:rPr>
+        <w:t xml:space="preserve"> אל מול שחקני ה-</w:t>
+      </w:r>
+      <w:r>
+        <w:rPr>
+          <w:rFonts w:asciiTheme="minorBidi" w:hAnsiTheme="minorBidi"/>
+          <w:sz w:val="24"/>
+          <w:szCs w:val="24"/>
+        </w:rPr>
+        <w:t>baseline</w:t>
+      </w:r>
+      <w:r>
+        <w:rPr>
+          <w:rFonts w:asciiTheme="minorBidi" w:hAnsiTheme="minorBidi"/>
+          <w:sz w:val="24"/>
+          <w:szCs w:val="24"/>
+          <w:rtl/>
+        </w:rPr>
+        <w:t>. להלן התוצאות:</w:t>
+      </w:r>
+    </w:p>
+    <w:p>
+      <w:pPr>
+        <w:bidi/>
+        <w:rPr>
+          <w:rFonts w:asciiTheme="minorBidi" w:hAnsiTheme="minorBidi"/>
+          <w:sz w:val="24"/>
+          <w:szCs w:val="24"/>
+          <w:rtl/>
+        </w:rPr>
+      </w:pPr>
+    </w:p>
+    <w:p>
+      <w:pPr>
+        <w:bidi/>
+        <w:rPr>
+          <w:rFonts w:asciiTheme="minorBidi" w:hAnsiTheme="minorBidi"/>
+          <w:sz w:val="24"/>
+          <w:szCs w:val="24"/>
+          <w:rtl/>
+        </w:rPr>
+      </w:pPr>
+      <w:r>
+        <w:rPr>
+          <w:rFonts w:asciiTheme="minorBidi" w:hAnsiTheme="minorBidi"/>
+          <w:sz w:val="24"/>
+          <w:szCs w:val="24"/>
+          <w:rtl/>
+        </w:rPr>
+        <w:t xml:space="preserve">ניתן לראות כי ביצועיו של הסוכן שלנו עקביים יותר, ואחוזי ההצלחה שלו עולים ככל שעומק עץ </w:t>
+      </w:r>
+      <w:proofErr w:type="spellStart"/>
+      <w:r>
+        <w:rPr>
+          <w:rFonts w:asciiTheme="minorBidi" w:hAnsiTheme="minorBidi"/>
+          <w:sz w:val="24"/>
+          <w:szCs w:val="24"/>
+          <w:rtl/>
+        </w:rPr>
+        <w:t>המינמקס</w:t>
+      </w:r>
+      <w:proofErr w:type="spellEnd"/>
+      <w:r>
+        <w:rPr>
+          <w:rFonts w:asciiTheme="minorBidi" w:hAnsiTheme="minorBidi"/>
+          <w:sz w:val="24"/>
+          <w:szCs w:val="24"/>
+          <w:rtl/>
+        </w:rPr>
+        <w:t xml:space="preserve"> גדל. </w:t>
+      </w:r>
+    </w:p>
+    <w:p>
+      <w:pPr>
+        <w:bidi/>
+        <w:rPr>
+          <w:rFonts w:asciiTheme="minorBidi" w:hAnsiTheme="minorBidi"/>
+          <w:sz w:val="24"/>
+          <w:szCs w:val="24"/>
+        </w:rPr>
+      </w:pPr>
+      <w:r>
+        <w:rPr>
+          <w:rFonts w:asciiTheme="minorBidi" w:hAnsiTheme="minorBidi"/>
+          <w:sz w:val="24"/>
+          <w:szCs w:val="24"/>
+          <w:rtl/>
+        </w:rPr>
+        <w:t>לעומתו סוכן ה-</w:t>
       </w:r>
       <w:r>
         <w:rPr>
@@ -8959,253 +9177,16 @@
           <w:szCs w:val="24"/>
           <w:rtl/>
         </w:rPr>
-        <w:t xml:space="preserve">. שחקן זה לא מותאם לשחק בלוח תלת ממדי ולכן עברנו לשחק בלוח דו ממדי בגודל </w:t>
-      </w:r>
-      <w:r>
-        <w:rPr>
-          <w:rFonts w:asciiTheme="minorBidi" w:hAnsiTheme="minorBidi"/>
-          <w:sz w:val="24"/>
-          <w:szCs w:val="24"/>
-        </w:rPr>
-        <w:t>(6,7)</w:t>
-      </w:r>
-      <w:r>
-        <w:rPr>
-          <w:rFonts w:asciiTheme="minorBidi" w:hAnsiTheme="minorBidi"/>
-          <w:sz w:val="24"/>
-          <w:szCs w:val="24"/>
-          <w:rtl/>
-        </w:rPr>
-        <w:t>. בנוסף, השוו</w:t>
-      </w:r>
-      <w:r>
-        <w:rPr>
-          <w:rFonts w:asciiTheme="minorBidi" w:hAnsiTheme="minorBidi"/>
-          <w:sz w:val="24"/>
-          <w:szCs w:val="24"/>
-          <w:rtl/>
-        </w:rPr>
-        <w:t>י</w:t>
-      </w:r>
-      <w:r>
-        <w:rPr>
-          <w:rFonts w:asciiTheme="minorBidi" w:hAnsiTheme="minorBidi"/>
-          <w:sz w:val="24"/>
-          <w:szCs w:val="24"/>
-          <w:rtl/>
-        </w:rPr>
-        <w:t xml:space="preserve">נו כל אחת </w:t>
-      </w:r>
-      <w:proofErr w:type="spellStart"/>
-      <w:r>
-        <w:rPr>
-          <w:rFonts w:asciiTheme="minorBidi" w:hAnsiTheme="minorBidi"/>
-          <w:sz w:val="24"/>
-          <w:szCs w:val="24"/>
-          <w:rtl/>
-        </w:rPr>
-        <w:t>מההיוריסטיקות</w:t>
-      </w:r>
-      <w:proofErr w:type="spellEnd"/>
-      <w:r>
-        <w:rPr>
-          <w:rFonts w:asciiTheme="minorBidi" w:hAnsiTheme="minorBidi"/>
-          <w:sz w:val="24"/>
-          <w:szCs w:val="24"/>
-          <w:rtl/>
-        </w:rPr>
-        <w:t xml:space="preserve"> עבור עומקים שונים</w:t>
-      </w:r>
-      <w:r>
-        <w:rPr>
-          <w:rFonts w:asciiTheme="minorBidi" w:hAnsiTheme="minorBidi"/>
-          <w:sz w:val="24"/>
-          <w:szCs w:val="24"/>
-          <w:rtl/>
-        </w:rPr>
-        <w:t xml:space="preserve">. מכיוון שהמהלכים </w:t>
-      </w:r>
-      <w:proofErr w:type="spellStart"/>
-      <w:r>
-        <w:rPr>
-          <w:rFonts w:asciiTheme="minorBidi" w:hAnsiTheme="minorBidi"/>
-          <w:sz w:val="24"/>
-          <w:szCs w:val="24"/>
-          <w:rtl/>
-        </w:rPr>
-        <w:t>שההיוריסטיקות</w:t>
-      </w:r>
-      <w:proofErr w:type="spellEnd"/>
-      <w:r>
-        <w:rPr>
-          <w:rFonts w:asciiTheme="minorBidi" w:hAnsiTheme="minorBidi"/>
-          <w:sz w:val="24"/>
-          <w:szCs w:val="24"/>
-          <w:rtl/>
-        </w:rPr>
-        <w:t xml:space="preserve"> משרות יוצאים יחסית דטרמיניסטיים(נבחר בפעולה </w:t>
-      </w:r>
-      <w:r>
-        <w:rPr>
-          <w:rFonts w:asciiTheme="minorBidi" w:hAnsiTheme="minorBidi"/>
-          <w:sz w:val="24"/>
-          <w:szCs w:val="24"/>
-          <w:rtl/>
-        </w:rPr>
+        <w:t xml:space="preserve"> מציג תוצאות פחות טובות, ובנוסף פחות עקביות</w:t>
+      </w:r>
+      <w:r>
         <w:t xml:space="preserve"> </w:t>
       </w:r>
-      <w:r>
-        <w:rPr>
-          <w:rFonts w:asciiTheme="minorBidi" w:hAnsiTheme="minorBidi"/>
-          <w:sz w:val="24"/>
-          <w:szCs w:val="24"/>
-          <w:rtl/>
-        </w:rPr>
-        <w:t xml:space="preserve">שתקבל את הציון הגבוה היותר, ופעמים רבות במשחק יש רק מהלך אחד כזה), בחרנו להשוות כל אחת </w:t>
-      </w:r>
-      <w:r>
-        <w:rPr>
-          <w:noProof/>
-        </w:rPr>
-        <w:t xml:space="preserve"> </w:t>
-      </w:r>
-      <w:proofErr w:type="spellStart"/>
-      <w:r>
-        <w:rPr>
-          <w:rFonts w:asciiTheme="minorBidi" w:hAnsiTheme="minorBidi"/>
-          <w:sz w:val="24"/>
-          <w:szCs w:val="24"/>
-          <w:rtl/>
-        </w:rPr>
-        <w:t>מההיוריסטיקות</w:t>
-      </w:r>
-      <w:proofErr w:type="spellEnd"/>
-      <w:r>
-        <w:rPr>
-          <w:rFonts w:asciiTheme="minorBidi" w:hAnsiTheme="minorBidi"/>
-          <w:sz w:val="24"/>
-          <w:szCs w:val="24"/>
-          <w:rtl/>
-        </w:rPr>
-        <w:t xml:space="preserve"> אל מול שחקני ה-</w:t>
-      </w:r>
-      <w:r>
-        <w:rPr>
-          <w:rFonts w:asciiTheme="minorBidi" w:hAnsiTheme="minorBidi"/>
-          <w:sz w:val="24"/>
-          <w:szCs w:val="24"/>
-        </w:rPr>
-        <w:t>baseline</w:t>
-      </w:r>
-      <w:r>
-        <w:rPr>
-          <w:rFonts w:asciiTheme="minorBidi" w:hAnsiTheme="minorBidi"/>
-          <w:sz w:val="24"/>
-          <w:szCs w:val="24"/>
-          <w:rtl/>
-        </w:rPr>
-        <w:t>. להלן התוצאות:</w:t>
-      </w:r>
-    </w:p>
-    <w:p>
-      <w:pPr>
-        <w:bidi/>
-        <w:rPr>
-          <w:rFonts w:asciiTheme="minorBidi" w:hAnsiTheme="minorBidi"/>
-          <w:sz w:val="24"/>
-          <w:szCs w:val="24"/>
-          <w:rtl/>
-        </w:rPr>
-      </w:pPr>
-    </w:p>
-    <w:p>
-      <w:pPr>
-        <w:bidi/>
-        <w:rPr>
-          <w:rFonts w:asciiTheme="minorBidi" w:hAnsiTheme="minorBidi"/>
-          <w:sz w:val="24"/>
-          <w:szCs w:val="24"/>
-          <w:rtl/>
-        </w:rPr>
-      </w:pPr>
-      <w:r>
-        <w:rPr>
-          <w:rFonts w:asciiTheme="minorBidi" w:hAnsiTheme="minorBidi"/>
-          <w:sz w:val="24"/>
-          <w:szCs w:val="24"/>
-          <w:rtl/>
-        </w:rPr>
-        <w:t xml:space="preserve">ניתן לראות כי ביצועיו של הסוכן שלנו עקביים יותר, ואחוזי ההצלחה שלו עולים ככל שעומק עץ </w:t>
-      </w:r>
-      <w:proofErr w:type="spellStart"/>
-      <w:r>
-        <w:rPr>
-          <w:rFonts w:asciiTheme="minorBidi" w:hAnsiTheme="minorBidi"/>
-          <w:sz w:val="24"/>
-          <w:szCs w:val="24"/>
-          <w:rtl/>
-        </w:rPr>
-        <w:t>המינמקס</w:t>
-      </w:r>
-      <w:proofErr w:type="spellEnd"/>
-      <w:r>
-        <w:rPr>
-          <w:rFonts w:asciiTheme="minorBidi" w:hAnsiTheme="minorBidi"/>
-          <w:sz w:val="24"/>
-          <w:szCs w:val="24"/>
-          <w:rtl/>
-        </w:rPr>
-        <w:t xml:space="preserve"> גדל. </w:t>
-      </w:r>
-    </w:p>
-    <w:p>
-      <w:pPr>
-        <w:bidi/>
-        <w:rPr>
-          <w:rFonts w:asciiTheme="minorBidi" w:hAnsiTheme="minorBidi"/>
-          <w:sz w:val="24"/>
-          <w:szCs w:val="24"/>
-        </w:rPr>
-      </w:pPr>
-      <w:r>
-        <w:rPr>
-          <w:rFonts w:asciiTheme="minorBidi" w:hAnsiTheme="minorBidi"/>
-          <w:sz w:val="24"/>
-          <w:szCs w:val="24"/>
-          <w:rtl/>
-        </w:rPr>
-        <w:t>לעומתו סוכן ה-</w:t>
-      </w:r>
-      <w:r>
-        <w:rPr>
-          <w:rFonts w:asciiTheme="minorBidi" w:hAnsiTheme="minorBidi"/>
-          <w:sz w:val="24"/>
-          <w:szCs w:val="24"/>
-        </w:rPr>
-        <w:t>IBEF2</w:t>
-      </w:r>
-      <w:r>
-        <w:rPr>
-          <w:rFonts w:asciiTheme="minorBidi" w:hAnsiTheme="minorBidi"/>
-          <w:sz w:val="24"/>
-          <w:szCs w:val="24"/>
-          <w:rtl/>
-        </w:rPr>
-        <w:t xml:space="preserve"> מציג תוצאות פחות טובות, ובנוסף פחות עקביות</w:t>
-      </w:r>
-      <w:r>
-        <w:t xml:space="preserve"> </w:t>
-      </w:r>
-    </w:p>
-    <w:p>
-      <w:pPr>
-        <w:bidi/>
-        <w:rPr>
-          <w:rFonts w:asciiTheme="minorBidi" w:hAnsiTheme="minorBidi"/>
-          <w:sz w:val="24"/>
-          <w:szCs w:val="24"/>
-          <w:rtl/>
-        </w:rPr>
+    </w:p>
+    <w:p>
+      <w:pPr>
+        <w:pStyle w:val="Heading3"/>
+        <w:bidi/>
       </w:pPr>
     </w:p>
     <w:p>

</xml_diff>

<commit_message>
[main] edited report and powerpoint
Branch: [main]
</commit_message>
<xml_diff>
--- a/AI_final_project_report.docx
+++ b/AI_final_project_report.docx
@@ -2737,25 +2737,7 @@
                 <w:noProof/>
                 <w:rtl/>
               </w:rPr>
-              <w:t>סי</w:t>
-            </w:r>
-            <w:r>
-              <w:rPr>
-                <w:rStyle w:val="Hyperlink"/>
-                <w:rFonts w:asciiTheme="minorBidi" w:hAnsiTheme="minorBidi" w:hint="eastAsia"/>
-                <w:noProof/>
-                <w:rtl/>
-              </w:rPr>
-              <w:t>כ</w:t>
-            </w:r>
-            <w:r>
-              <w:rPr>
-                <w:rStyle w:val="Hyperlink"/>
-                <w:rFonts w:asciiTheme="minorBidi" w:hAnsiTheme="minorBidi" w:hint="eastAsia"/>
-                <w:noProof/>
-                <w:rtl/>
-              </w:rPr>
-              <w:t>ום</w:t>
+              <w:t>סיכום</w:t>
             </w:r>
             <w:r>
               <w:rPr>
@@ -8258,6 +8240,47 @@
     </w:p>
     <w:p>
       <w:pPr>
+        <w:bidi/>
+        <w:rPr>
+          <w:rFonts w:asciiTheme="minorBidi" w:hAnsiTheme="minorBidi"/>
+          <w:sz w:val="24"/>
+          <w:szCs w:val="24"/>
+          <w:rtl/>
+        </w:rPr>
+      </w:pPr>
+    </w:p>
+    <w:p>
+      <w:pPr>
+        <w:bidi/>
+        <w:rPr>
+          <w:rFonts w:asciiTheme="minorBidi" w:hAnsiTheme="minorBidi"/>
+          <w:sz w:val="24"/>
+          <w:szCs w:val="24"/>
+        </w:rPr>
+      </w:pPr>
+      <w:r>
+        <w:rPr>
+          <w:rFonts w:asciiTheme="minorBidi" w:hAnsiTheme="minorBidi" w:hint="cs"/>
+          <w:sz w:val="24"/>
+          <w:szCs w:val="24"/>
+          <w:rtl/>
+        </w:rPr>
+        <w:t>הערה: במקרים מסוימים ובאחוזים מועטים הסתיימו המשחקים בתיקו. לצורך הצגה ויזואלית נוחה יותר (אחוזי ניצחון בלבד) חילקנו את אחוזי התיקו בין השחקנים השונים.</w:t>
+      </w:r>
+    </w:p>
+    <w:p>
+      <w:pPr>
+        <w:bidi/>
+        <w:rPr>
+          <w:rFonts w:asciiTheme="minorBidi" w:hAnsiTheme="minorBidi"/>
+          <w:sz w:val="24"/>
+          <w:szCs w:val="24"/>
+          <w:rtl/>
+        </w:rPr>
+      </w:pPr>
+    </w:p>
+    <w:p>
+      <w:pPr>
         <w:pStyle w:val="Heading2"/>
         <w:bidi/>
         <w:rPr>
@@ -8322,7 +8345,6 @@
         <w:pStyle w:val="Heading3"/>
         <w:bidi/>
         <w:rPr>
-          <w:rFonts w:hint="cs"/>
           <w:color w:val="auto"/>
           <w:u w:val="single"/>
           <w:rtl/>
@@ -8692,7 +8714,17 @@
           <w:szCs w:val="24"/>
           <w:rtl/>
         </w:rPr>
-        <w:t xml:space="preserve"> היא טקטיקה שמצריכה לפחות 4 מהלכים מחושבים, חסימת רצף היא פעולה קלה בהרבה. לכן ניצח הרבה יותר את שחקן ה-</w:t>
+        <w:t xml:space="preserve"> היא טקטיקה שמצריכה לפחות 4 מהלכים מחושבים, חסימת רצף היא פעולה קלה בהרבה. לכן </w:t>
+      </w:r>
+      <w:r>
+        <w:rPr>
+          <w:rFonts w:asciiTheme="minorBidi" w:hAnsiTheme="minorBidi"/>
+          <w:sz w:val="24"/>
+          <w:szCs w:val="24"/>
+          <w:rtl/>
+        </w:rPr>
+        <w:lastRenderedPageBreak/>
+        <w:t>ניצח הרבה יותר את שחקן ה-</w:t>
       </w:r>
       <w:r>
         <w:rPr>
@@ -8763,7 +8795,6 @@
           <w:u w:val="single"/>
           <w:rtl/>
         </w:rPr>
-        <w:lastRenderedPageBreak/>
         <w:t>ההיוריסטיקה שלנו לעומת היוריסטיקה מעבודות קודמות</w:t>
       </w:r>
       <w:bookmarkEnd w:id="16"/>
@@ -8844,12 +8875,6 @@
             </wp14:sizeRelV>
           </wp:anchor>
         </w:drawing>
-      </w:r>
-      <w:r>
-        <w:rPr>
-          <w:noProof/>
-        </w:rPr>
-        <w:t xml:space="preserve"> </w:t>
       </w:r>
       <w:r>
         <w:rPr>
@@ -9180,7 +9205,11 @@
         <w:t xml:space="preserve"> מציג תוצאות פחות טובות, ובנוסף פחות עקביות</w:t>
       </w:r>
       <w:r>
-        <w:t xml:space="preserve"> </w:t>
+        <w:rPr>
+          <w:rFonts w:hint="cs"/>
+          <w:rtl/>
+        </w:rPr>
+        <w:t>.</w:t>
       </w:r>
     </w:p>
     <w:p>
@@ -9309,7 +9338,6 @@
           <w:szCs w:val="24"/>
           <w:rtl/>
         </w:rPr>
-        <w:lastRenderedPageBreak/>
         <w:t>לצורך קיצור זמני הריצה, ומעתה ועד סוף הדוח, ההשוואות שנערוך יהיו על לוחות דו ממדיים- עדכון מפות האקטיבציה עבור הרצפים בכל הכיוונים לוקחת זמן רב יותר בלוח תלת ממדי מפני שיש יותר רצפים להתחשב בהם. לאחר שבדקנו את נכונותן, היה לנו חשוב יותר להעריך את ביצועיהם של אלגוריתמי הסוכנים שלנו במספר גדול יותר של משחקים.</w:t>
       </w:r>
     </w:p>
@@ -9847,7 +9875,6 @@
           <w:szCs w:val="24"/>
           <w:rtl/>
         </w:rPr>
-        <w:lastRenderedPageBreak/>
         <w:t>סוכן המקסימום הוא השחקן האדום, רצף ניצחון הוא באורך 4.</w:t>
       </w:r>
     </w:p>
@@ -10629,6 +10656,7 @@
           <w:rFonts w:asciiTheme="minorBidi" w:hAnsiTheme="minorBidi"/>
           <w:noProof/>
         </w:rPr>
+        <w:lastRenderedPageBreak/>
         <w:drawing>
           <wp:anchor distT="0" distB="0" distL="114300" distR="114300" simplePos="0" relativeHeight="251672576" behindDoc="0" locked="0" layoutInCell="1" allowOverlap="1" wp14:anchorId="35955790" wp14:editId="16143E06">
             <wp:simplePos x="0" y="0"/>
@@ -10922,7 +10950,6 @@
           <w:u w:val="single"/>
           <w:rtl/>
         </w:rPr>
-        <w:lastRenderedPageBreak/>
         <w:t>סוכן ה-</w:t>
       </w:r>
       <w:r>
@@ -10977,143 +11004,21 @@
       </w:pPr>
       <w:r>
         <w:rPr>
-          <w:rFonts w:asciiTheme="minorBidi" w:hAnsiTheme="minorBidi"/>
-          <w:sz w:val="24"/>
-          <w:szCs w:val="24"/>
-          <w:rtl/>
-        </w:rPr>
-        <w:t>סוכן זה, בשונה מהסוכנים הקודמים, נדרש לשלב של למידה, בו ה-</w:t>
-      </w:r>
-      <w:r>
-        <w:rPr>
-          <w:rFonts w:asciiTheme="minorBidi" w:hAnsiTheme="minorBidi"/>
-          <w:sz w:val="24"/>
-          <w:szCs w:val="24"/>
-        </w:rPr>
-        <w:t>Q-table</w:t>
-      </w:r>
-      <w:r>
-        <w:rPr>
-          <w:rFonts w:asciiTheme="minorBidi" w:hAnsiTheme="minorBidi"/>
-          <w:sz w:val="24"/>
-          <w:szCs w:val="24"/>
-          <w:rtl/>
-        </w:rPr>
-        <w:t xml:space="preserve"> שלו תתעדכן. </w:t>
-      </w:r>
-      <w:r>
-        <w:rPr>
-          <w:rFonts w:asciiTheme="minorBidi" w:hAnsiTheme="minorBidi"/>
-          <w:sz w:val="24"/>
-          <w:szCs w:val="24"/>
-          <w:rtl/>
-        </w:rPr>
-        <w:t>בחרנו לאמן את הסוכן שלנו לאורך 100000 משחקים, כאשר ה-</w:t>
-      </w:r>
-      <w:r>
-        <w:rPr>
-          <w:rFonts w:asciiTheme="minorBidi" w:hAnsiTheme="minorBidi"/>
-          <w:sz w:val="24"/>
-          <w:szCs w:val="24"/>
-        </w:rPr>
-        <w:t>exploration rate</w:t>
-      </w:r>
-      <w:r>
-        <w:rPr>
-          <w:rFonts w:asciiTheme="minorBidi" w:hAnsiTheme="minorBidi"/>
-          <w:sz w:val="24"/>
-          <w:szCs w:val="24"/>
-          <w:rtl/>
-        </w:rPr>
-        <w:t xml:space="preserve"> דועך ל</w:t>
-      </w:r>
-      <w:r>
-        <w:rPr>
-          <w:rFonts w:asciiTheme="minorBidi" w:hAnsiTheme="minorBidi"/>
-          <w:sz w:val="24"/>
-          <w:szCs w:val="24"/>
-          <w:rtl/>
-        </w:rPr>
-        <w:t xml:space="preserve">מספר קטן ביותר לאורך </w:t>
-      </w:r>
-      <w:proofErr w:type="spellStart"/>
-      <w:r>
-        <w:rPr>
-          <w:rFonts w:asciiTheme="minorBidi" w:hAnsiTheme="minorBidi"/>
-          <w:sz w:val="24"/>
-          <w:szCs w:val="24"/>
-          <w:rtl/>
-        </w:rPr>
-        <w:t>האיטרציות</w:t>
-      </w:r>
-      <w:proofErr w:type="spellEnd"/>
-      <w:r>
-        <w:rPr>
-          <w:rFonts w:asciiTheme="minorBidi" w:hAnsiTheme="minorBidi"/>
-          <w:sz w:val="24"/>
-          <w:szCs w:val="24"/>
-          <w:rtl/>
-        </w:rPr>
-        <w:t xml:space="preserve">- </w:t>
-      </w:r>
-      <w:r>
-        <w:rPr>
-          <w:rFonts w:asciiTheme="minorBidi" w:hAnsiTheme="minorBidi"/>
-          <w:sz w:val="24"/>
-          <w:szCs w:val="24"/>
-          <w:rtl/>
-        </w:rPr>
-        <w:t xml:space="preserve">כלומר אנו רוצים שבתחילת האימון הסוכן יסתמך אך ורק על המאסטר שלו, כך הטבלה תתמלא בערכים שמייצגים בחירות מושכלות עבור מצבי לוח שונים. אך לאט </w:t>
-      </w:r>
-      <w:proofErr w:type="spellStart"/>
-      <w:r>
-        <w:rPr>
-          <w:rFonts w:asciiTheme="minorBidi" w:hAnsiTheme="minorBidi"/>
-          <w:sz w:val="24"/>
-          <w:szCs w:val="24"/>
-          <w:rtl/>
-        </w:rPr>
-        <w:t>לאט</w:t>
-      </w:r>
-      <w:proofErr w:type="spellEnd"/>
-      <w:r>
-        <w:rPr>
-          <w:rFonts w:asciiTheme="minorBidi" w:hAnsiTheme="minorBidi"/>
-          <w:sz w:val="24"/>
-          <w:szCs w:val="24"/>
-          <w:rtl/>
-        </w:rPr>
-        <w:t xml:space="preserve"> המאסטר ישחרר את המושכות וייתן לסוכן לבצע החלטות, ומכיוון שאנו מצפים שבטבלה הצטבר מספיק מידע משמעותי, הסוכן יבצע בהתחלה החלטות טובות יותר ויותר.</w:t>
-      </w:r>
-    </w:p>
-    <w:p>
-      <w:pPr>
-        <w:bidi/>
-        <w:rPr>
-          <w:rFonts w:asciiTheme="minorBidi" w:hAnsiTheme="minorBidi"/>
-          <w:sz w:val="24"/>
-          <w:szCs w:val="24"/>
-          <w:rtl/>
-        </w:rPr>
-      </w:pPr>
-      <w:r>
-        <w:rPr>
-          <w:rFonts w:asciiTheme="minorBidi" w:hAnsiTheme="minorBidi"/>
           <w:noProof/>
         </w:rPr>
         <w:drawing>
-          <wp:anchor distT="0" distB="0" distL="114300" distR="114300" simplePos="0" relativeHeight="251660288" behindDoc="0" locked="0" layoutInCell="1" allowOverlap="1" wp14:anchorId="4FEC3F89" wp14:editId="7F2EBF29">
+          <wp:anchor distT="0" distB="0" distL="114300" distR="114300" simplePos="0" relativeHeight="251678720" behindDoc="0" locked="0" layoutInCell="1" allowOverlap="1" wp14:anchorId="05C08F68" wp14:editId="036790D8">
             <wp:simplePos x="0" y="0"/>
-            <wp:positionH relativeFrom="margin">
-              <wp:posOffset>-191135</wp:posOffset>
+            <wp:positionH relativeFrom="column">
+              <wp:posOffset>-468603</wp:posOffset>
             </wp:positionH>
             <wp:positionV relativeFrom="paragraph">
-              <wp:posOffset>90170</wp:posOffset>
+              <wp:posOffset>1231872</wp:posOffset>
             </wp:positionV>
-            <wp:extent cx="3895725" cy="2919730"/>
-            <wp:effectExtent l="0" t="0" r="9525" b="0"/>
+            <wp:extent cx="3888105" cy="2905125"/>
+            <wp:effectExtent l="0" t="0" r="0" b="9525"/>
             <wp:wrapSquare wrapText="bothSides"/>
-            <wp:docPr id="1978398627" name="Picture 3"/>
+            <wp:docPr id="1204672096" name="Picture 3" descr="A graph with a line drawn on it&#10;&#10;Description automatically generated"/>
             <wp:cNvGraphicFramePr>
               <a:graphicFrameLocks xmlns:a="http://schemas.openxmlformats.org/drawingml/2006/main" noChangeAspect="1"/>
             </wp:cNvGraphicFramePr>
@@ -11121,13 +11026,13 @@
               <a:graphicData uri="http://schemas.openxmlformats.org/drawingml/2006/picture">
                 <pic:pic xmlns:pic="http://schemas.openxmlformats.org/drawingml/2006/picture">
                   <pic:nvPicPr>
-                    <pic:cNvPr id="0" name="Picture 5"/>
+                    <pic:cNvPr id="1204672096" name="Picture 3" descr="A graph with a line drawn on it&#10;&#10;Description automatically generated"/>
                     <pic:cNvPicPr>
                       <a:picLocks noChangeAspect="1" noChangeArrowheads="1"/>
                     </pic:cNvPicPr>
                   </pic:nvPicPr>
                   <pic:blipFill>
-                    <a:blip r:embed="rId15">
+                    <a:blip r:embed="rId15" cstate="print">
                       <a:extLst>
                         <a:ext uri="{28A0092B-C50C-407E-A947-70E740481C1C}">
                           <a14:useLocalDpi xmlns:a14="http://schemas.microsoft.com/office/drawing/2010/main" val="0"/>
@@ -11142,7 +11047,7 @@
                   <pic:spPr bwMode="auto">
                     <a:xfrm>
                       <a:off x="0" y="0"/>
-                      <a:ext cx="3895725" cy="2919730"/>
+                      <a:ext cx="3888105" cy="2905125"/>
                     </a:xfrm>
                     <a:prstGeom prst="rect">
                       <a:avLst/>
@@ -11171,6 +11076,144 @@
           <w:szCs w:val="24"/>
           <w:rtl/>
         </w:rPr>
+        <w:t>סוכן זה, בשונה מהסוכנים הקודמים, נדרש לשלב של למידה, בו ה-</w:t>
+      </w:r>
+      <w:r>
+        <w:rPr>
+          <w:rFonts w:asciiTheme="minorBidi" w:hAnsiTheme="minorBidi"/>
+          <w:sz w:val="24"/>
+          <w:szCs w:val="24"/>
+        </w:rPr>
+        <w:t>Q-table</w:t>
+      </w:r>
+      <w:r>
+        <w:rPr>
+          <w:rFonts w:asciiTheme="minorBidi" w:hAnsiTheme="minorBidi"/>
+          <w:sz w:val="24"/>
+          <w:szCs w:val="24"/>
+          <w:rtl/>
+        </w:rPr>
+        <w:t xml:space="preserve"> שלו תתעדכן. </w:t>
+      </w:r>
+      <w:r>
+        <w:rPr>
+          <w:rFonts w:asciiTheme="minorBidi" w:hAnsiTheme="minorBidi"/>
+          <w:sz w:val="24"/>
+          <w:szCs w:val="24"/>
+          <w:rtl/>
+        </w:rPr>
+        <w:t xml:space="preserve">בחרנו לאמן את הסוכן שלנו לאורך </w:t>
+      </w:r>
+      <w:r>
+        <w:rPr>
+          <w:rFonts w:asciiTheme="minorBidi" w:hAnsiTheme="minorBidi"/>
+          <w:sz w:val="24"/>
+          <w:szCs w:val="24"/>
+        </w:rPr>
+        <w:t>400000</w:t>
+      </w:r>
+      <w:r>
+        <w:rPr>
+          <w:rFonts w:asciiTheme="minorBidi" w:hAnsiTheme="minorBidi"/>
+          <w:sz w:val="24"/>
+          <w:szCs w:val="24"/>
+          <w:rtl/>
+        </w:rPr>
+        <w:t xml:space="preserve"> משחקים, כאשר ה-</w:t>
+      </w:r>
+      <w:r>
+        <w:rPr>
+          <w:rFonts w:asciiTheme="minorBidi" w:hAnsiTheme="minorBidi"/>
+          <w:sz w:val="24"/>
+          <w:szCs w:val="24"/>
+        </w:rPr>
+        <w:t>exploration rate</w:t>
+      </w:r>
+      <w:r>
+        <w:rPr>
+          <w:rFonts w:asciiTheme="minorBidi" w:hAnsiTheme="minorBidi"/>
+          <w:sz w:val="24"/>
+          <w:szCs w:val="24"/>
+          <w:rtl/>
+        </w:rPr>
+        <w:t xml:space="preserve"> דועך ל</w:t>
+      </w:r>
+      <w:r>
+        <w:rPr>
+          <w:rFonts w:asciiTheme="minorBidi" w:hAnsiTheme="minorBidi"/>
+          <w:sz w:val="24"/>
+          <w:szCs w:val="24"/>
+          <w:rtl/>
+        </w:rPr>
+        <w:t xml:space="preserve">מספר קטן ביותר לאורך </w:t>
+      </w:r>
+      <w:proofErr w:type="spellStart"/>
+      <w:r>
+        <w:rPr>
+          <w:rFonts w:asciiTheme="minorBidi" w:hAnsiTheme="minorBidi"/>
+          <w:sz w:val="24"/>
+          <w:szCs w:val="24"/>
+          <w:rtl/>
+        </w:rPr>
+        <w:t>האיטרציות</w:t>
+      </w:r>
+      <w:proofErr w:type="spellEnd"/>
+      <w:r>
+        <w:rPr>
+          <w:rFonts w:asciiTheme="minorBidi" w:hAnsiTheme="minorBidi"/>
+          <w:sz w:val="24"/>
+          <w:szCs w:val="24"/>
+          <w:rtl/>
+        </w:rPr>
+        <w:t xml:space="preserve">- </w:t>
+      </w:r>
+      <w:r>
+        <w:rPr>
+          <w:rFonts w:asciiTheme="minorBidi" w:hAnsiTheme="minorBidi"/>
+          <w:sz w:val="24"/>
+          <w:szCs w:val="24"/>
+          <w:rtl/>
+        </w:rPr>
+        <w:t xml:space="preserve">כלומר אנו רוצים שבתחילת האימון הסוכן יסתמך אך ורק על המאסטר שלו, כך הטבלה תתמלא בערכים שמייצגים בחירות מושכלות עבור מצבי לוח שונים. אך לאט </w:t>
+      </w:r>
+      <w:proofErr w:type="spellStart"/>
+      <w:r>
+        <w:rPr>
+          <w:rFonts w:asciiTheme="minorBidi" w:hAnsiTheme="minorBidi"/>
+          <w:sz w:val="24"/>
+          <w:szCs w:val="24"/>
+          <w:rtl/>
+        </w:rPr>
+        <w:t>לאט</w:t>
+      </w:r>
+      <w:proofErr w:type="spellEnd"/>
+      <w:r>
+        <w:rPr>
+          <w:rFonts w:asciiTheme="minorBidi" w:hAnsiTheme="minorBidi"/>
+          <w:sz w:val="24"/>
+          <w:szCs w:val="24"/>
+          <w:rtl/>
+        </w:rPr>
+        <w:t xml:space="preserve"> המאסטר ישחרר את המושכות וייתן לסוכן לבצע החלטות, ומכיוון שאנו מצפים שבטבלה הצטבר מספיק מידע משמעותי, הסוכן יבצע בהתחלה החלטות טובות יותר ויותר.</w:t>
+      </w:r>
+    </w:p>
+    <w:p>
+      <w:pPr>
+        <w:bidi/>
+        <w:rPr>
+          <w:rFonts w:asciiTheme="minorBidi" w:hAnsiTheme="minorBidi"/>
+          <w:sz w:val="24"/>
+          <w:szCs w:val="24"/>
+          <w:rtl/>
+        </w:rPr>
+      </w:pPr>
+      <w:r>
+        <w:rPr>
+          <w:rFonts w:asciiTheme="minorBidi" w:hAnsiTheme="minorBidi"/>
+          <w:sz w:val="24"/>
+          <w:szCs w:val="24"/>
+          <w:rtl/>
+        </w:rPr>
         <w:t xml:space="preserve">הגרף הבא מציג את אחוז </w:t>
       </w:r>
       <w:proofErr w:type="spellStart"/>
@@ -11348,7 +11391,17 @@
           <w:szCs w:val="24"/>
           <w:rtl/>
         </w:rPr>
-        <w:t>והסוכן מקבל החלטות בעצמו אבל הטבלה שלו עדיין לא מכילה מספיק ערכים לגבי לוחות מסוימים, וגם הערכים עצמם עדיין לא מספיק מייצגים נכונה את המציאות.</w:t>
+        <w:t xml:space="preserve">והסוכן מקבל החלטות בעצמו אבל הטבלה שלו </w:t>
+      </w:r>
+      <w:r>
+        <w:rPr>
+          <w:rFonts w:asciiTheme="minorBidi" w:hAnsiTheme="minorBidi"/>
+          <w:sz w:val="24"/>
+          <w:szCs w:val="24"/>
+          <w:rtl/>
+        </w:rPr>
+        <w:lastRenderedPageBreak/>
+        <w:t>עדיין לא מכילה מספיק ערכים לגבי לוחות מסוימים, וגם הערכים עצמם עדיין לא מספיק מייצגים נכונה את המציאות.</w:t>
       </w:r>
     </w:p>
     <w:p>
@@ -11622,23 +11675,21 @@
       </w:pPr>
       <w:r>
         <w:rPr>
-          <w:rFonts w:asciiTheme="minorBidi" w:hAnsiTheme="minorBidi"/>
           <w:noProof/>
         </w:rPr>
-        <w:lastRenderedPageBreak/>
         <w:drawing>
-          <wp:anchor distT="0" distB="0" distL="114300" distR="114300" simplePos="0" relativeHeight="251671552" behindDoc="0" locked="0" layoutInCell="1" allowOverlap="1" wp14:anchorId="166395C9" wp14:editId="4B9EEC00">
+          <wp:anchor distT="0" distB="0" distL="114300" distR="114300" simplePos="0" relativeHeight="251679744" behindDoc="0" locked="0" layoutInCell="1" allowOverlap="1" wp14:anchorId="37359E4B" wp14:editId="661AD42B">
             <wp:simplePos x="0" y="0"/>
             <wp:positionH relativeFrom="column">
-              <wp:posOffset>-484892</wp:posOffset>
+              <wp:posOffset>-620616</wp:posOffset>
             </wp:positionH>
             <wp:positionV relativeFrom="paragraph">
-              <wp:posOffset>2540</wp:posOffset>
+              <wp:posOffset>108061</wp:posOffset>
             </wp:positionV>
             <wp:extent cx="4602480" cy="2834640"/>
             <wp:effectExtent l="0" t="0" r="7620" b="3810"/>
             <wp:wrapSquare wrapText="bothSides"/>
-            <wp:docPr id="290157593" name="Chart 1">
+            <wp:docPr id="1542257837" name="Chart 1">
               <a:extLst xmlns:a="http://schemas.openxmlformats.org/drawingml/2006/main">
                 <a:ext uri="{FF2B5EF4-FFF2-40B4-BE49-F238E27FC236}">
                   <a16:creationId xmlns:a16="http://schemas.microsoft.com/office/drawing/2014/main" id="{F3689A65-DBCA-91EF-B55E-46B608ADE537}"/>
@@ -11905,6 +11956,7 @@
           <w:u w:val="single"/>
           <w:rtl/>
         </w:rPr>
+        <w:lastRenderedPageBreak/>
         <w:t>זמני ריצה</w:t>
       </w:r>
       <w:bookmarkEnd w:id="21"/>
@@ -12415,7 +12467,6 @@
               <w:rPr>
                 <w:rFonts w:asciiTheme="minorBidi" w:hAnsiTheme="minorBidi"/>
               </w:rPr>
-              <w:lastRenderedPageBreak/>
               <w:t>Minmax depth 5</w:t>
             </w:r>
           </w:p>
@@ -12946,21 +12997,728 @@
           <w:u w:val="single"/>
           <w:rtl/>
         </w:rPr>
+        <w:t>סיכום:</w:t>
+      </w:r>
+      <w:bookmarkEnd w:id="22"/>
+    </w:p>
+    <w:p>
+      <w:pPr>
+        <w:bidi/>
+        <w:rPr>
+          <w:rFonts w:asciiTheme="minorBidi" w:hAnsiTheme="minorBidi"/>
+          <w:sz w:val="24"/>
+          <w:szCs w:val="24"/>
+          <w:rtl/>
+        </w:rPr>
+      </w:pPr>
+      <w:r>
+        <w:rPr>
+          <w:rFonts w:asciiTheme="minorBidi" w:hAnsiTheme="minorBidi" w:hint="cs"/>
+          <w:sz w:val="24"/>
+          <w:szCs w:val="24"/>
+          <w:rtl/>
+        </w:rPr>
+        <w:t xml:space="preserve">משחק ה-4 בשורה אמנם נראה משחק פשוט לכאורה, אך בעל מרחב מצבים גדול ביותר. בפרט המשחק שאנו יצרנו- </w:t>
+      </w:r>
+      <w:r>
+        <w:rPr>
+          <w:rFonts w:asciiTheme="minorBidi" w:hAnsiTheme="minorBidi"/>
+          <w:sz w:val="24"/>
+          <w:szCs w:val="24"/>
+        </w:rPr>
+        <w:t>3D multiplayer connect 4</w:t>
+      </w:r>
+      <w:r>
+        <w:rPr>
+          <w:rFonts w:asciiTheme="minorBidi" w:hAnsiTheme="minorBidi" w:hint="cs"/>
+          <w:sz w:val="24"/>
+          <w:szCs w:val="24"/>
+          <w:rtl/>
+        </w:rPr>
+        <w:t xml:space="preserve"> </w:t>
+      </w:r>
+      <w:r>
+        <w:rPr>
+          <w:rFonts w:asciiTheme="minorBidi" w:hAnsiTheme="minorBidi" w:hint="cs"/>
+          <w:sz w:val="24"/>
+          <w:szCs w:val="24"/>
+          <w:rtl/>
+        </w:rPr>
+        <w:t xml:space="preserve">, </w:t>
+      </w:r>
+      <w:r>
+        <w:rPr>
+          <w:rFonts w:asciiTheme="minorBidi" w:hAnsiTheme="minorBidi" w:hint="cs"/>
+          <w:sz w:val="24"/>
+          <w:szCs w:val="24"/>
+          <w:rtl/>
+        </w:rPr>
+        <w:t xml:space="preserve">הוא משחק </w:t>
+      </w:r>
+      <w:r>
+        <w:rPr>
+          <w:rFonts w:asciiTheme="minorBidi" w:hAnsiTheme="minorBidi" w:hint="cs"/>
+          <w:sz w:val="24"/>
+          <w:szCs w:val="24"/>
+          <w:rtl/>
+        </w:rPr>
+        <w:t xml:space="preserve">מורכב אף יותר, מכיוון שהלוח יכול לגדול </w:t>
+      </w:r>
+      <w:r>
+        <w:rPr>
+          <w:rFonts w:asciiTheme="minorBidi" w:hAnsiTheme="minorBidi" w:hint="cs"/>
+          <w:sz w:val="24"/>
+          <w:szCs w:val="24"/>
+          <w:rtl/>
+        </w:rPr>
+        <w:t>משמעותית, ובהתאם</w:t>
+      </w:r>
+      <w:r>
+        <w:rPr>
+          <w:rFonts w:asciiTheme="minorBidi" w:hAnsiTheme="minorBidi" w:hint="cs"/>
+          <w:sz w:val="24"/>
+          <w:szCs w:val="24"/>
+          <w:rtl/>
+        </w:rPr>
+        <w:t xml:space="preserve"> </w:t>
+      </w:r>
+      <w:r>
+        <w:rPr>
+          <w:rFonts w:asciiTheme="minorBidi" w:hAnsiTheme="minorBidi" w:hint="cs"/>
+          <w:sz w:val="24"/>
+          <w:szCs w:val="24"/>
+          <w:rtl/>
+        </w:rPr>
+        <w:t xml:space="preserve">גם מרחב </w:t>
+      </w:r>
+      <w:r>
+        <w:rPr>
+          <w:rFonts w:asciiTheme="minorBidi" w:hAnsiTheme="minorBidi" w:hint="cs"/>
+          <w:sz w:val="24"/>
+          <w:szCs w:val="24"/>
+          <w:rtl/>
+        </w:rPr>
+        <w:t xml:space="preserve">המצבים. בנוסף </w:t>
+      </w:r>
+      <w:r>
+        <w:rPr>
+          <w:rFonts w:asciiTheme="minorBidi" w:hAnsiTheme="minorBidi"/>
+          <w:sz w:val="24"/>
+          <w:szCs w:val="24"/>
+          <w:rtl/>
+        </w:rPr>
+        <w:t xml:space="preserve">במשחק מרובה משתתפים כל שחקן </w:t>
+      </w:r>
+      <w:r>
+        <w:rPr>
+          <w:rFonts w:asciiTheme="minorBidi" w:hAnsiTheme="minorBidi" w:hint="cs"/>
+          <w:sz w:val="24"/>
+          <w:szCs w:val="24"/>
+          <w:rtl/>
+        </w:rPr>
+        <w:t>צריך להתחשב בפעולותיהם של יותר מיריב אחד</w:t>
+      </w:r>
+      <w:r>
+        <w:rPr>
+          <w:rFonts w:asciiTheme="minorBidi" w:hAnsiTheme="minorBidi"/>
+          <w:sz w:val="24"/>
+          <w:szCs w:val="24"/>
+          <w:rtl/>
+        </w:rPr>
+        <w:t>, מה שמעלה את רמת הקושי של קבלת החלטות נכונות</w:t>
+      </w:r>
+      <w:r>
+        <w:rPr>
+          <w:rFonts w:asciiTheme="minorBidi" w:hAnsiTheme="minorBidi" w:hint="cs"/>
+          <w:sz w:val="24"/>
+          <w:szCs w:val="24"/>
+          <w:rtl/>
+        </w:rPr>
+        <w:t xml:space="preserve">. </w:t>
+      </w:r>
+    </w:p>
+    <w:p>
+      <w:pPr>
+        <w:bidi/>
+        <w:rPr>
+          <w:rFonts w:asciiTheme="minorBidi" w:hAnsiTheme="minorBidi"/>
+          <w:sz w:val="24"/>
+          <w:szCs w:val="24"/>
+          <w:rtl/>
+        </w:rPr>
+      </w:pPr>
+      <w:r>
+        <w:rPr>
+          <w:rFonts w:asciiTheme="minorBidi" w:hAnsiTheme="minorBidi" w:hint="cs"/>
+          <w:sz w:val="24"/>
+          <w:szCs w:val="24"/>
+          <w:rtl/>
+        </w:rPr>
+        <w:t xml:space="preserve">בחנו מספר </w:t>
+      </w:r>
+      <w:r>
+        <w:rPr>
+          <w:rFonts w:asciiTheme="minorBidi" w:hAnsiTheme="minorBidi" w:hint="cs"/>
+          <w:sz w:val="24"/>
+          <w:szCs w:val="24"/>
+          <w:rtl/>
+        </w:rPr>
+        <w:t>אלגוריתמים:</w:t>
+      </w:r>
+    </w:p>
+    <w:p>
+      <w:pPr>
+        <w:bidi/>
+        <w:rPr>
+          <w:rFonts w:asciiTheme="minorBidi" w:hAnsiTheme="minorBidi"/>
+          <w:sz w:val="24"/>
+          <w:szCs w:val="24"/>
+          <w:rtl/>
+        </w:rPr>
+      </w:pPr>
+      <w:r>
+        <w:rPr>
+          <w:rFonts w:asciiTheme="minorBidi" w:hAnsiTheme="minorBidi" w:hint="cs"/>
+          <w:sz w:val="24"/>
+          <w:szCs w:val="24"/>
+          <w:rtl/>
+        </w:rPr>
+        <w:t xml:space="preserve">התחלנו עם אלגוריתם </w:t>
+      </w:r>
+      <w:proofErr w:type="spellStart"/>
+      <w:r>
+        <w:rPr>
+          <w:rFonts w:asciiTheme="minorBidi" w:hAnsiTheme="minorBidi" w:hint="cs"/>
+          <w:sz w:val="24"/>
+          <w:szCs w:val="24"/>
+          <w:rtl/>
+        </w:rPr>
+        <w:t>המינמקס</w:t>
+      </w:r>
+      <w:proofErr w:type="spellEnd"/>
+      <w:r>
+        <w:rPr>
+          <w:rFonts w:asciiTheme="minorBidi" w:hAnsiTheme="minorBidi" w:hint="cs"/>
+          <w:sz w:val="24"/>
+          <w:szCs w:val="24"/>
+          <w:rtl/>
+        </w:rPr>
+        <w:t xml:space="preserve"> שמותאם למשחק סכום אפס עם שני שחקנים. אותו הרחבנו להתמודד עם מספר משתנה של שחקנים. הגדרנו את </w:t>
+      </w:r>
+      <w:proofErr w:type="spellStart"/>
+      <w:r>
+        <w:rPr>
+          <w:rFonts w:asciiTheme="minorBidi" w:hAnsiTheme="minorBidi" w:hint="cs"/>
+          <w:sz w:val="24"/>
+          <w:szCs w:val="24"/>
+          <w:rtl/>
+        </w:rPr>
+        <w:t>היוריסטיקת</w:t>
+      </w:r>
+      <w:proofErr w:type="spellEnd"/>
+      <w:r>
+        <w:rPr>
+          <w:rFonts w:asciiTheme="minorBidi" w:hAnsiTheme="minorBidi" w:hint="cs"/>
+          <w:sz w:val="24"/>
+          <w:szCs w:val="24"/>
+          <w:rtl/>
+        </w:rPr>
+        <w:t xml:space="preserve"> ה-</w:t>
+      </w:r>
+      <w:r>
+        <w:rPr>
+          <w:rFonts w:asciiTheme="minorBidi" w:hAnsiTheme="minorBidi"/>
+          <w:sz w:val="24"/>
+          <w:szCs w:val="24"/>
+        </w:rPr>
+        <w:t>complex</w:t>
+      </w:r>
+      <w:r>
+        <w:rPr>
+          <w:rFonts w:asciiTheme="minorBidi" w:hAnsiTheme="minorBidi" w:hint="cs"/>
+          <w:sz w:val="24"/>
+          <w:szCs w:val="24"/>
+          <w:rtl/>
+        </w:rPr>
+        <w:t xml:space="preserve"> שבה ישתמש האלגוריתם. לאחר מכן התאמנו גם את אלגוריתם האלפא בטא לשחק במשחק מרובה משתתפים.</w:t>
+      </w:r>
+    </w:p>
+    <w:p>
+      <w:pPr>
+        <w:bidi/>
+        <w:rPr>
+          <w:rFonts w:asciiTheme="minorBidi" w:hAnsiTheme="minorBidi"/>
+          <w:sz w:val="24"/>
+          <w:szCs w:val="24"/>
+          <w:rtl/>
+        </w:rPr>
+      </w:pPr>
+      <w:r>
+        <w:rPr>
+          <w:rFonts w:asciiTheme="minorBidi" w:hAnsiTheme="minorBidi" w:hint="cs"/>
+          <w:sz w:val="24"/>
+          <w:szCs w:val="24"/>
+          <w:rtl/>
+        </w:rPr>
+        <w:t>על מנת לבדוק את ביצועיהם</w:t>
+      </w:r>
+      <w:r>
+        <w:rPr>
+          <w:rFonts w:asciiTheme="minorBidi" w:hAnsiTheme="minorBidi" w:hint="cs"/>
+          <w:sz w:val="24"/>
+          <w:szCs w:val="24"/>
+          <w:rtl/>
+        </w:rPr>
+        <w:t xml:space="preserve"> של האלגוריתמים</w:t>
+      </w:r>
+      <w:r>
+        <w:rPr>
+          <w:rFonts w:asciiTheme="minorBidi" w:hAnsiTheme="minorBidi" w:hint="cs"/>
+          <w:sz w:val="24"/>
+          <w:szCs w:val="24"/>
+          <w:rtl/>
+        </w:rPr>
+        <w:t xml:space="preserve">, </w:t>
+      </w:r>
+      <w:r>
+        <w:rPr>
+          <w:rFonts w:asciiTheme="minorBidi" w:hAnsiTheme="minorBidi" w:hint="cs"/>
+          <w:sz w:val="24"/>
+          <w:szCs w:val="24"/>
+          <w:rtl/>
+        </w:rPr>
+        <w:t xml:space="preserve">הבנו כי אין טעם לשחק נגד שחקן </w:t>
+      </w:r>
+      <w:proofErr w:type="spellStart"/>
+      <w:r>
+        <w:rPr>
+          <w:rFonts w:asciiTheme="minorBidi" w:hAnsiTheme="minorBidi" w:hint="cs"/>
+          <w:sz w:val="24"/>
+          <w:szCs w:val="24"/>
+          <w:rtl/>
+        </w:rPr>
+        <w:t>רנדומי</w:t>
+      </w:r>
+      <w:proofErr w:type="spellEnd"/>
+      <w:r>
+        <w:rPr>
+          <w:rFonts w:asciiTheme="minorBidi" w:hAnsiTheme="minorBidi" w:hint="cs"/>
+          <w:sz w:val="24"/>
+          <w:szCs w:val="24"/>
+          <w:rtl/>
+        </w:rPr>
+        <w:t xml:space="preserve">, ורצינו לאתגר אותם נגד שחקנים מורכבים יותר. לכן </w:t>
+      </w:r>
+      <w:r>
+        <w:rPr>
+          <w:rFonts w:asciiTheme="minorBidi" w:hAnsiTheme="minorBidi" w:hint="cs"/>
+          <w:sz w:val="24"/>
+          <w:szCs w:val="24"/>
+          <w:rtl/>
+        </w:rPr>
+        <w:t xml:space="preserve">הגדרנו מספר שחקני </w:t>
+      </w:r>
+      <w:r>
+        <w:rPr>
+          <w:rFonts w:asciiTheme="minorBidi" w:hAnsiTheme="minorBidi"/>
+          <w:sz w:val="24"/>
+          <w:szCs w:val="24"/>
+        </w:rPr>
+        <w:t>baseline</w:t>
+      </w:r>
+      <w:r>
+        <w:rPr>
+          <w:rFonts w:asciiTheme="minorBidi" w:hAnsiTheme="minorBidi" w:hint="cs"/>
+          <w:sz w:val="24"/>
+          <w:szCs w:val="24"/>
+          <w:rtl/>
+        </w:rPr>
+        <w:t xml:space="preserve"> מולם יתמודדו.</w:t>
+      </w:r>
+    </w:p>
+    <w:p>
+      <w:pPr>
+        <w:bidi/>
+        <w:rPr>
+          <w:rFonts w:asciiTheme="minorBidi" w:hAnsiTheme="minorBidi"/>
+          <w:sz w:val="24"/>
+          <w:szCs w:val="24"/>
+          <w:rtl/>
+        </w:rPr>
+      </w:pPr>
+      <w:r>
+        <w:rPr>
+          <w:rFonts w:asciiTheme="minorBidi" w:hAnsiTheme="minorBidi" w:hint="cs"/>
+          <w:sz w:val="24"/>
+          <w:szCs w:val="24"/>
+          <w:rtl/>
+        </w:rPr>
+        <w:t>ראינו כי</w:t>
+      </w:r>
+      <w:r>
+        <w:rPr>
+          <w:rFonts w:asciiTheme="minorBidi" w:hAnsiTheme="minorBidi" w:hint="cs"/>
+          <w:sz w:val="24"/>
+          <w:szCs w:val="24"/>
+          <w:rtl/>
+        </w:rPr>
+        <w:t xml:space="preserve"> </w:t>
+      </w:r>
+      <w:r>
+        <w:rPr>
+          <w:rFonts w:asciiTheme="minorBidi" w:hAnsiTheme="minorBidi" w:hint="cs"/>
+          <w:sz w:val="24"/>
+          <w:szCs w:val="24"/>
+          <w:rtl/>
+        </w:rPr>
+        <w:t xml:space="preserve">ההיוריסטיקה שלנו בשילוב עם אלגוריתם </w:t>
+      </w:r>
+      <w:proofErr w:type="spellStart"/>
+      <w:r>
+        <w:rPr>
+          <w:rFonts w:asciiTheme="minorBidi" w:hAnsiTheme="minorBidi" w:hint="cs"/>
+          <w:sz w:val="24"/>
+          <w:szCs w:val="24"/>
+          <w:rtl/>
+        </w:rPr>
+        <w:t>המינמקס</w:t>
+      </w:r>
+      <w:proofErr w:type="spellEnd"/>
+      <w:r>
+        <w:rPr>
+          <w:rFonts w:asciiTheme="minorBidi" w:hAnsiTheme="minorBidi" w:hint="cs"/>
+          <w:sz w:val="24"/>
+          <w:szCs w:val="24"/>
+          <w:rtl/>
+        </w:rPr>
+        <w:t xml:space="preserve"> חזקה מאוד, ואנו מצליחים לנצח את שחקני ה-</w:t>
+      </w:r>
+      <w:r>
+        <w:rPr>
+          <w:rFonts w:asciiTheme="minorBidi" w:hAnsiTheme="minorBidi"/>
+          <w:sz w:val="24"/>
+          <w:szCs w:val="24"/>
+        </w:rPr>
+        <w:t>baseline</w:t>
+      </w:r>
+      <w:r>
+        <w:rPr>
+          <w:rFonts w:asciiTheme="minorBidi" w:hAnsiTheme="minorBidi" w:hint="cs"/>
+          <w:sz w:val="24"/>
+          <w:szCs w:val="24"/>
+          <w:rtl/>
+        </w:rPr>
+        <w:t xml:space="preserve">  בהסתברות גבוהה. את שחקן ה-</w:t>
+      </w:r>
+      <w:r>
+        <w:rPr>
+          <w:rFonts w:asciiTheme="minorBidi" w:hAnsiTheme="minorBidi"/>
+          <w:sz w:val="24"/>
+          <w:szCs w:val="24"/>
+        </w:rPr>
+        <w:t>offensive</w:t>
+      </w:r>
+      <w:r>
+        <w:rPr>
+          <w:rFonts w:asciiTheme="minorBidi" w:hAnsiTheme="minorBidi" w:hint="cs"/>
+          <w:sz w:val="24"/>
+          <w:szCs w:val="24"/>
+          <w:rtl/>
+        </w:rPr>
+        <w:t xml:space="preserve"> </w:t>
+      </w:r>
+      <w:r>
+        <w:rPr>
+          <w:rFonts w:asciiTheme="minorBidi" w:hAnsiTheme="minorBidi" w:hint="cs"/>
+          <w:sz w:val="24"/>
+          <w:szCs w:val="24"/>
+          <w:rtl/>
+        </w:rPr>
+        <w:t>קל</w:t>
+      </w:r>
+      <w:r>
+        <w:rPr>
+          <w:rFonts w:asciiTheme="minorBidi" w:hAnsiTheme="minorBidi" w:hint="cs"/>
+          <w:sz w:val="24"/>
+          <w:szCs w:val="24"/>
+          <w:rtl/>
+        </w:rPr>
+        <w:t xml:space="preserve"> יותר לנצח מאשר את שחקן ה-</w:t>
+      </w:r>
+      <w:r>
+        <w:rPr>
+          <w:rFonts w:asciiTheme="minorBidi" w:hAnsiTheme="minorBidi"/>
+          <w:sz w:val="24"/>
+          <w:szCs w:val="24"/>
+        </w:rPr>
+        <w:t>defensive</w:t>
+      </w:r>
+      <w:r>
+        <w:rPr>
+          <w:rFonts w:asciiTheme="minorBidi" w:hAnsiTheme="minorBidi" w:hint="cs"/>
+          <w:sz w:val="24"/>
+          <w:szCs w:val="24"/>
+          <w:rtl/>
+        </w:rPr>
+        <w:t xml:space="preserve"> , והדבר הגיוני </w:t>
+      </w:r>
+      <w:r>
+        <w:rPr>
+          <w:rFonts w:asciiTheme="minorBidi" w:hAnsiTheme="minorBidi" w:hint="cs"/>
+          <w:sz w:val="24"/>
+          <w:szCs w:val="24"/>
+          <w:rtl/>
+        </w:rPr>
+        <w:t xml:space="preserve">כי </w:t>
+      </w:r>
+      <w:r>
+        <w:rPr>
+          <w:rFonts w:asciiTheme="minorBidi" w:hAnsiTheme="minorBidi"/>
+          <w:sz w:val="24"/>
+          <w:szCs w:val="24"/>
+          <w:rtl/>
+        </w:rPr>
+        <w:t xml:space="preserve">בעוד בניית רצף </w:t>
+      </w:r>
+      <w:proofErr w:type="spellStart"/>
+      <w:r>
+        <w:rPr>
+          <w:rFonts w:asciiTheme="minorBidi" w:hAnsiTheme="minorBidi"/>
+          <w:sz w:val="24"/>
+          <w:szCs w:val="24"/>
+          <w:rtl/>
+        </w:rPr>
+        <w:t>נצחון</w:t>
+      </w:r>
+      <w:proofErr w:type="spellEnd"/>
+      <w:r>
+        <w:rPr>
+          <w:rFonts w:asciiTheme="minorBidi" w:hAnsiTheme="minorBidi"/>
+          <w:sz w:val="24"/>
+          <w:szCs w:val="24"/>
+          <w:rtl/>
+        </w:rPr>
+        <w:t xml:space="preserve"> היא טקטיקה שמצריכה לפחות 4 מהלכים מחושבים</w:t>
+      </w:r>
+      <w:r>
+        <w:rPr>
+          <w:rFonts w:asciiTheme="minorBidi" w:hAnsiTheme="minorBidi"/>
+          <w:sz w:val="24"/>
+          <w:szCs w:val="24"/>
+        </w:rPr>
+        <w:t xml:space="preserve">, </w:t>
+      </w:r>
+      <w:r>
+        <w:rPr>
+          <w:rFonts w:asciiTheme="minorBidi" w:hAnsiTheme="minorBidi"/>
+          <w:sz w:val="24"/>
+          <w:szCs w:val="24"/>
+          <w:rtl/>
+        </w:rPr>
+        <w:t>חסימת רצף היא פעולה קלה בהרבה</w:t>
+      </w:r>
+      <w:r>
+        <w:rPr>
+          <w:rFonts w:asciiTheme="minorBidi" w:hAnsiTheme="minorBidi"/>
+          <w:sz w:val="24"/>
+          <w:szCs w:val="24"/>
+        </w:rPr>
+        <w:t>.</w:t>
+      </w:r>
+    </w:p>
+    <w:p>
+      <w:pPr>
+        <w:bidi/>
+        <w:rPr>
+          <w:rFonts w:asciiTheme="minorBidi" w:hAnsiTheme="minorBidi"/>
+          <w:sz w:val="24"/>
+          <w:szCs w:val="24"/>
+          <w:rtl/>
+        </w:rPr>
+      </w:pPr>
+      <w:r>
+        <w:rPr>
+          <w:rFonts w:asciiTheme="minorBidi" w:hAnsiTheme="minorBidi" w:hint="cs"/>
+          <w:sz w:val="24"/>
+          <w:szCs w:val="24"/>
+          <w:rtl/>
+        </w:rPr>
+        <w:t xml:space="preserve">על מנת להשוות את עצמנו אל מול </w:t>
+      </w:r>
+      <w:proofErr w:type="spellStart"/>
+      <w:r>
+        <w:rPr>
+          <w:rFonts w:asciiTheme="minorBidi" w:hAnsiTheme="minorBidi" w:hint="cs"/>
+          <w:sz w:val="24"/>
+          <w:szCs w:val="24"/>
+          <w:rtl/>
+        </w:rPr>
+        <w:t>היוריסטיקות</w:t>
+      </w:r>
+      <w:proofErr w:type="spellEnd"/>
+      <w:r>
+        <w:rPr>
+          <w:rFonts w:asciiTheme="minorBidi" w:hAnsiTheme="minorBidi" w:hint="cs"/>
+          <w:sz w:val="24"/>
+          <w:szCs w:val="24"/>
+          <w:rtl/>
+        </w:rPr>
+        <w:t xml:space="preserve"> מעבודות קודמות, הבנו שאין טעם לשחק נגדן באופן ישיר, מפני שמהלכים של אלגוריתמי </w:t>
+      </w:r>
+      <w:proofErr w:type="spellStart"/>
+      <w:r>
+        <w:rPr>
+          <w:rFonts w:asciiTheme="minorBidi" w:hAnsiTheme="minorBidi" w:hint="cs"/>
+          <w:sz w:val="24"/>
+          <w:szCs w:val="24"/>
+          <w:rtl/>
+        </w:rPr>
+        <w:t>מינמקס</w:t>
+      </w:r>
+      <w:proofErr w:type="spellEnd"/>
+      <w:r>
+        <w:rPr>
+          <w:rFonts w:asciiTheme="minorBidi" w:hAnsiTheme="minorBidi" w:hint="cs"/>
+          <w:sz w:val="24"/>
+          <w:szCs w:val="24"/>
+          <w:rtl/>
+        </w:rPr>
+        <w:t xml:space="preserve"> דטרמיניסטיים כמעט לגמרי, ולכן נתנו לכל אחד מהסוכנים לשחק מול שחקני ה-</w:t>
+      </w:r>
+      <w:r>
+        <w:rPr>
+          <w:rFonts w:asciiTheme="minorBidi" w:hAnsiTheme="minorBidi"/>
+          <w:sz w:val="24"/>
+          <w:szCs w:val="24"/>
+        </w:rPr>
+        <w:t>baseline</w:t>
+      </w:r>
+      <w:r>
+        <w:rPr>
+          <w:rFonts w:asciiTheme="minorBidi" w:hAnsiTheme="minorBidi" w:hint="cs"/>
+          <w:sz w:val="24"/>
+          <w:szCs w:val="24"/>
+          <w:rtl/>
+        </w:rPr>
+        <w:t xml:space="preserve"> . ראינו </w:t>
+      </w:r>
+      <w:r>
+        <w:rPr>
+          <w:rFonts w:asciiTheme="minorBidi" w:hAnsiTheme="minorBidi" w:hint="cs"/>
+          <w:sz w:val="24"/>
+          <w:szCs w:val="24"/>
+          <w:rtl/>
+        </w:rPr>
+        <w:t>שברוב המקרים</w:t>
+      </w:r>
+      <w:r>
+        <w:rPr>
+          <w:rFonts w:asciiTheme="minorBidi" w:hAnsiTheme="minorBidi" w:hint="cs"/>
+          <w:sz w:val="24"/>
+          <w:szCs w:val="24"/>
+          <w:rtl/>
+        </w:rPr>
+        <w:t xml:space="preserve"> הצלחנו להשיג ביצועים טובים יותר, ולפיכך יכולנו להסיק שההיוריסטיקה שלנו </w:t>
+      </w:r>
+      <w:r>
+        <w:rPr>
+          <w:rFonts w:asciiTheme="minorBidi" w:hAnsiTheme="minorBidi" w:hint="cs"/>
+          <w:sz w:val="24"/>
+          <w:szCs w:val="24"/>
+          <w:rtl/>
+        </w:rPr>
+        <w:t xml:space="preserve">משקפת </w:t>
+      </w:r>
+      <w:r>
+        <w:rPr>
+          <w:rFonts w:asciiTheme="minorBidi" w:hAnsiTheme="minorBidi" w:hint="cs"/>
+          <w:sz w:val="24"/>
+          <w:szCs w:val="24"/>
+          <w:rtl/>
+        </w:rPr>
+        <w:t xml:space="preserve">לאלגוריתם </w:t>
+      </w:r>
+      <w:proofErr w:type="spellStart"/>
+      <w:r>
+        <w:rPr>
+          <w:rFonts w:asciiTheme="minorBidi" w:hAnsiTheme="minorBidi" w:hint="cs"/>
+          <w:sz w:val="24"/>
+          <w:szCs w:val="24"/>
+          <w:rtl/>
+        </w:rPr>
+        <w:t>המינמקס</w:t>
+      </w:r>
+      <w:proofErr w:type="spellEnd"/>
+      <w:r>
+        <w:rPr>
+          <w:rFonts w:asciiTheme="minorBidi" w:hAnsiTheme="minorBidi" w:hint="cs"/>
+          <w:sz w:val="24"/>
+          <w:szCs w:val="24"/>
+          <w:rtl/>
+        </w:rPr>
+        <w:t xml:space="preserve"> מידע נכון יותר לגבי מצב הלוח.</w:t>
+      </w:r>
+    </w:p>
+    <w:p>
+      <w:pPr>
+        <w:bidi/>
+        <w:rPr>
+          <w:rFonts w:asciiTheme="minorBidi" w:hAnsiTheme="minorBidi"/>
+          <w:sz w:val="24"/>
+          <w:szCs w:val="24"/>
+          <w:rtl/>
+        </w:rPr>
+      </w:pPr>
+      <w:r>
+        <w:rPr>
+          <w:rFonts w:asciiTheme="minorBidi" w:hAnsiTheme="minorBidi" w:hint="cs"/>
+          <w:sz w:val="24"/>
+          <w:szCs w:val="24"/>
+          <w:rtl/>
+        </w:rPr>
+        <w:t xml:space="preserve">ניתחנו את התנהגות </w:t>
+      </w:r>
+      <w:proofErr w:type="spellStart"/>
+      <w:r>
+        <w:rPr>
+          <w:rFonts w:asciiTheme="minorBidi" w:hAnsiTheme="minorBidi" w:hint="cs"/>
+          <w:sz w:val="24"/>
+          <w:szCs w:val="24"/>
+          <w:rtl/>
+        </w:rPr>
+        <w:t>המינמקס</w:t>
+      </w:r>
+      <w:proofErr w:type="spellEnd"/>
+      <w:r>
+        <w:rPr>
+          <w:rFonts w:asciiTheme="minorBidi" w:hAnsiTheme="minorBidi" w:hint="cs"/>
+          <w:sz w:val="24"/>
+          <w:szCs w:val="24"/>
+          <w:rtl/>
+        </w:rPr>
+        <w:t xml:space="preserve"> במשחק מרובה משתתפים ואת הנחות שחקן המקסימום לגבי שאר היריבים. הראינו כי כדאי לשקף לו הנחות כמה שיותר קרובות למציאות כדי להשיג תוצאות טובות במשחקים. עם זאת, גם במימוש שלנו, הנחתו על המציאות היא שהיריבים יעדיפו שלא לחסום את היריבים האחרים.</w:t>
+      </w:r>
+    </w:p>
+    <w:p>
+      <w:pPr>
+        <w:bidi/>
+        <w:rPr>
+          <w:rFonts w:asciiTheme="minorBidi" w:hAnsiTheme="minorBidi"/>
+          <w:sz w:val="24"/>
+          <w:szCs w:val="24"/>
+          <w:rtl/>
+        </w:rPr>
+      </w:pPr>
+      <w:r>
+        <w:rPr>
+          <w:rFonts w:asciiTheme="minorBidi" w:hAnsiTheme="minorBidi" w:hint="cs"/>
+          <w:sz w:val="24"/>
+          <w:szCs w:val="24"/>
+          <w:rtl/>
+        </w:rPr>
         <w:lastRenderedPageBreak/>
-        <w:t>סיכום:</w:t>
-      </w:r>
-      <w:bookmarkEnd w:id="22"/>
-    </w:p>
-    <w:p>
-      <w:pPr>
-        <w:bidi/>
-        <w:rPr>
-          <w:rFonts w:asciiTheme="minorBidi" w:hAnsiTheme="minorBidi"/>
-          <w:sz w:val="24"/>
-          <w:szCs w:val="24"/>
-          <w:rtl/>
-        </w:rPr>
-      </w:pPr>
+        <w:t xml:space="preserve">ראינו כי ככל שאנו מגדילים את עומק החיפוש שלנו, אנו משיגים תוצאות טובות יותר. עם זאת זמן הריצה גדל, ולכן ישנה חשיבות רבה להשתמש באלגוריתם האלפא בטא. במיוחד כאשר </w:t>
+      </w:r>
       <w:r>
         <w:rPr>
           <w:rFonts w:asciiTheme="minorBidi" w:hAnsiTheme="minorBidi" w:hint="cs"/>
@@ -12968,16 +13726,9 @@
           <w:szCs w:val="24"/>
           <w:rtl/>
         </w:rPr>
-        <w:t xml:space="preserve">משחק ה-4 בשורה אמנם נראה משחק פשוט לכאורה, אך בעל מרחב מצבים גדול ביותר. בפרט המשחק שאנו יצרנו- </w:t>
-      </w:r>
-      <w:r>
-        <w:rPr>
-          <w:rFonts w:asciiTheme="minorBidi" w:hAnsiTheme="minorBidi"/>
-          <w:sz w:val="24"/>
-          <w:szCs w:val="24"/>
-        </w:rPr>
-        <w:t>3D multiplayer connect 4</w:t>
-      </w:r>
+        <w:t xml:space="preserve">הלוחות גדלים (יחד עם </w:t>
+      </w:r>
+      <w:proofErr w:type="spellStart"/>
       <w:r>
         <w:rPr>
           <w:rFonts w:asciiTheme="minorBidi" w:hAnsiTheme="minorBidi" w:hint="cs"/>
@@ -12985,6 +13736,255 @@
           <w:szCs w:val="24"/>
           <w:rtl/>
         </w:rPr>
+        <w:t>מימד</w:t>
+      </w:r>
+      <w:proofErr w:type="spellEnd"/>
+      <w:r>
+        <w:rPr>
+          <w:rFonts w:asciiTheme="minorBidi" w:hAnsiTheme="minorBidi" w:hint="cs"/>
+          <w:sz w:val="24"/>
+          <w:szCs w:val="24"/>
+          <w:rtl/>
+        </w:rPr>
+        <w:t xml:space="preserve"> השלישי בלוח), אלפא בטא ביצע יותר גיזומים ו</w:t>
+      </w:r>
+      <w:r>
+        <w:rPr>
+          <w:rFonts w:asciiTheme="minorBidi" w:hAnsiTheme="minorBidi" w:hint="cs"/>
+          <w:sz w:val="24"/>
+          <w:szCs w:val="24"/>
+          <w:rtl/>
+        </w:rPr>
+        <w:t xml:space="preserve">לכן </w:t>
+      </w:r>
+      <w:r>
+        <w:rPr>
+          <w:rFonts w:asciiTheme="minorBidi" w:hAnsiTheme="minorBidi" w:hint="cs"/>
+          <w:sz w:val="24"/>
+          <w:szCs w:val="24"/>
+          <w:rtl/>
+        </w:rPr>
+        <w:t xml:space="preserve">זמן הריצה קטן משמעותית ביחס לזמן הריצה של </w:t>
+      </w:r>
+      <w:proofErr w:type="spellStart"/>
+      <w:r>
+        <w:rPr>
+          <w:rFonts w:asciiTheme="minorBidi" w:hAnsiTheme="minorBidi" w:hint="cs"/>
+          <w:sz w:val="24"/>
+          <w:szCs w:val="24"/>
+          <w:rtl/>
+        </w:rPr>
+        <w:t>מינמקס</w:t>
+      </w:r>
+      <w:proofErr w:type="spellEnd"/>
+      <w:r>
+        <w:rPr>
+          <w:rFonts w:asciiTheme="minorBidi" w:hAnsiTheme="minorBidi" w:hint="cs"/>
+          <w:sz w:val="24"/>
+          <w:szCs w:val="24"/>
+          <w:rtl/>
+        </w:rPr>
+        <w:t>.</w:t>
+      </w:r>
+      <w:r>
+        <w:rPr>
+          <w:rFonts w:asciiTheme="minorBidi" w:hAnsiTheme="minorBidi" w:hint="cs"/>
+          <w:sz w:val="24"/>
+          <w:szCs w:val="24"/>
+          <w:rtl/>
+        </w:rPr>
+        <w:t xml:space="preserve"> הראינו כי הגיזומים מתבצעים גם במשחק מרובה משתתפים.</w:t>
+      </w:r>
+    </w:p>
+    <w:p>
+      <w:pPr>
+        <w:bidi/>
+        <w:rPr>
+          <w:rFonts w:asciiTheme="minorBidi" w:hAnsiTheme="minorBidi"/>
+          <w:sz w:val="24"/>
+          <w:szCs w:val="24"/>
+          <w:rtl/>
+        </w:rPr>
+      </w:pPr>
+    </w:p>
+    <w:p>
+      <w:pPr>
+        <w:bidi/>
+        <w:rPr>
+          <w:rFonts w:asciiTheme="minorBidi" w:hAnsiTheme="minorBidi"/>
+          <w:sz w:val="24"/>
+          <w:szCs w:val="24"/>
+          <w:rtl/>
+        </w:rPr>
+      </w:pPr>
+      <w:r>
+        <w:rPr>
+          <w:rFonts w:asciiTheme="minorBidi" w:hAnsiTheme="minorBidi" w:hint="cs"/>
+          <w:sz w:val="24"/>
+          <w:szCs w:val="24"/>
+          <w:rtl/>
+        </w:rPr>
+        <w:t>לאחר מכן עברנו לממש את סוכן ה-</w:t>
+      </w:r>
+      <w:r>
+        <w:rPr>
+          <w:rFonts w:asciiTheme="minorBidi" w:hAnsiTheme="minorBidi"/>
+          <w:sz w:val="24"/>
+          <w:szCs w:val="24"/>
+        </w:rPr>
+        <w:t>Q-learning</w:t>
+      </w:r>
+      <w:r>
+        <w:rPr>
+          <w:rFonts w:asciiTheme="minorBidi" w:hAnsiTheme="minorBidi" w:hint="cs"/>
+          <w:sz w:val="24"/>
+          <w:szCs w:val="24"/>
+          <w:rtl/>
+        </w:rPr>
+        <w:t xml:space="preserve"> . סוכן זה היה מורכב הרבה יותר למימוש, שכן היינו צריכים לחשוב על גורמים רבים שיביאו לאימון מיטבי ביותר- </w:t>
+      </w:r>
+      <w:proofErr w:type="spellStart"/>
+      <w:r>
+        <w:rPr>
+          <w:rFonts w:asciiTheme="minorBidi" w:hAnsiTheme="minorBidi" w:hint="cs"/>
+          <w:sz w:val="24"/>
+          <w:szCs w:val="24"/>
+          <w:rtl/>
+        </w:rPr>
+        <w:t>סמלוץ</w:t>
+      </w:r>
+      <w:proofErr w:type="spellEnd"/>
+      <w:r>
+        <w:rPr>
+          <w:rFonts w:asciiTheme="minorBidi" w:hAnsiTheme="minorBidi" w:hint="cs"/>
+          <w:sz w:val="24"/>
+          <w:szCs w:val="24"/>
+          <w:rtl/>
+        </w:rPr>
+        <w:t xml:space="preserve"> משחק מרובה משתתפים, היריב שמולו יתאמן, פונקציית רווח שתגרום לו ללמוד נכון מצבים שונים. אפילו בחירת ייצוג הלוח, מכיוון שרצינו שהסוכן ייחשף לכמה שיותר מצבים ולכן עדיף לייצג את הלוח </w:t>
+      </w:r>
+      <w:proofErr w:type="spellStart"/>
+      <w:r>
+        <w:rPr>
+          <w:rFonts w:asciiTheme="minorBidi" w:hAnsiTheme="minorBidi" w:hint="cs"/>
+          <w:sz w:val="24"/>
+          <w:szCs w:val="24"/>
+          <w:rtl/>
+        </w:rPr>
+        <w:t>במימד</w:t>
+      </w:r>
+      <w:proofErr w:type="spellEnd"/>
+      <w:r>
+        <w:rPr>
+          <w:rFonts w:asciiTheme="minorBidi" w:hAnsiTheme="minorBidi" w:hint="cs"/>
+          <w:sz w:val="24"/>
+          <w:szCs w:val="24"/>
+          <w:rtl/>
+        </w:rPr>
+        <w:t xml:space="preserve"> קטן יותר</w:t>
+      </w:r>
+      <w:r>
+        <w:rPr>
+          <w:rFonts w:asciiTheme="minorBidi" w:hAnsiTheme="minorBidi" w:hint="cs"/>
+          <w:sz w:val="24"/>
+          <w:szCs w:val="24"/>
+          <w:rtl/>
+        </w:rPr>
+        <w:t xml:space="preserve">, אך לא קטן מדי </w:t>
+      </w:r>
+      <w:r>
+        <w:rPr>
+          <w:rFonts w:asciiTheme="minorBidi" w:hAnsiTheme="minorBidi" w:hint="cs"/>
+          <w:sz w:val="24"/>
+          <w:szCs w:val="24"/>
+          <w:rtl/>
+        </w:rPr>
+        <w:t xml:space="preserve">באופן </w:t>
+      </w:r>
+      <w:r>
+        <w:rPr>
+          <w:rFonts w:asciiTheme="minorBidi" w:hAnsiTheme="minorBidi" w:hint="cs"/>
+          <w:sz w:val="24"/>
+          <w:szCs w:val="24"/>
+          <w:rtl/>
+        </w:rPr>
+        <w:t>שיוריד מידע חשוב מהלוח.</w:t>
+      </w:r>
+    </w:p>
+    <w:p>
+      <w:pPr>
+        <w:bidi/>
+        <w:rPr>
+          <w:rFonts w:asciiTheme="minorBidi" w:hAnsiTheme="minorBidi"/>
+          <w:sz w:val="24"/>
+          <w:szCs w:val="24"/>
+          <w:rtl/>
+        </w:rPr>
+      </w:pPr>
+      <w:r>
+        <w:rPr>
+          <w:rFonts w:asciiTheme="minorBidi" w:hAnsiTheme="minorBidi" w:hint="cs"/>
+          <w:sz w:val="24"/>
+          <w:szCs w:val="24"/>
+          <w:rtl/>
+        </w:rPr>
+        <w:t xml:space="preserve">כל אלה היוו היפר פרמטרים שונים, שכל אחד השפיע על ביצועיו של הסוכן. </w:t>
+      </w:r>
+    </w:p>
+    <w:p>
+      <w:pPr>
+        <w:bidi/>
+        <w:rPr>
+          <w:rFonts w:asciiTheme="minorBidi" w:hAnsiTheme="minorBidi"/>
+          <w:sz w:val="24"/>
+          <w:szCs w:val="24"/>
+          <w:rtl/>
+        </w:rPr>
+      </w:pPr>
+      <w:r>
+        <w:rPr>
+          <w:rFonts w:asciiTheme="minorBidi" w:hAnsiTheme="minorBidi" w:hint="cs"/>
+          <w:sz w:val="24"/>
+          <w:szCs w:val="24"/>
+          <w:rtl/>
+        </w:rPr>
+        <w:t xml:space="preserve">חידוש אחד שלנו במימוש סוכן זה, הוא בחירת המאסטר- ראינו כי סוכן שהתאמן עם סוכן חכם ששיחק עבורו, השיג ביצועים טובים יותר לעומת סוכן </w:t>
+      </w:r>
+      <w:r>
+        <w:rPr>
+          <w:rFonts w:asciiTheme="minorBidi" w:hAnsiTheme="minorBidi"/>
+          <w:sz w:val="24"/>
+          <w:szCs w:val="24"/>
+        </w:rPr>
+        <w:t>RL</w:t>
+      </w:r>
+      <w:r>
+        <w:rPr>
+          <w:rFonts w:asciiTheme="minorBidi" w:hAnsiTheme="minorBidi" w:hint="cs"/>
+          <w:sz w:val="24"/>
+          <w:szCs w:val="24"/>
+          <w:rtl/>
+        </w:rPr>
+        <w:t xml:space="preserve"> שבשלב האימון למד על בסיס החלטות </w:t>
+      </w:r>
+      <w:proofErr w:type="spellStart"/>
+      <w:r>
+        <w:rPr>
+          <w:rFonts w:asciiTheme="minorBidi" w:hAnsiTheme="minorBidi" w:hint="cs"/>
+          <w:sz w:val="24"/>
+          <w:szCs w:val="24"/>
+          <w:rtl/>
+        </w:rPr>
+        <w:t>רנדומיות</w:t>
+      </w:r>
+      <w:proofErr w:type="spellEnd"/>
+      <w:r>
+        <w:rPr>
+          <w:rFonts w:asciiTheme="minorBidi" w:hAnsiTheme="minorBidi" w:hint="cs"/>
+          <w:sz w:val="24"/>
+          <w:szCs w:val="24"/>
+          <w:rtl/>
+        </w:rPr>
         <w:t xml:space="preserve"> </w:t>
       </w:r>
       <w:r>
@@ -12994,8 +13994,19 @@
           <w:szCs w:val="24"/>
           <w:rtl/>
         </w:rPr>
-        <w:t xml:space="preserve">, </w:t>
-      </w:r>
+        <w:t>בלבד.</w:t>
+      </w:r>
+    </w:p>
+    <w:p>
+      <w:pPr>
+        <w:bidi/>
+        <w:rPr>
+          <w:rFonts w:asciiTheme="minorBidi" w:hAnsiTheme="minorBidi"/>
+          <w:sz w:val="24"/>
+          <w:szCs w:val="24"/>
+          <w:rtl/>
+        </w:rPr>
+      </w:pPr>
       <w:r>
         <w:rPr>
           <w:rFonts w:asciiTheme="minorBidi" w:hAnsiTheme="minorBidi" w:hint="cs"/>
@@ -13003,7 +14014,7 @@
           <w:szCs w:val="24"/>
           <w:rtl/>
         </w:rPr>
-        <w:t xml:space="preserve">הוא משחק </w:t>
+        <w:t>מכיוון שהאימון עצמו היה מורכב ביותר, בחרנו להתמקד בתוצאות עבור סוכן שהתאמן בקונפיגורציה הקלאסית של המשחק</w:t>
       </w:r>
       <w:r>
         <w:rPr>
@@ -13012,7 +14023,7 @@
           <w:szCs w:val="24"/>
           <w:rtl/>
         </w:rPr>
-        <w:t xml:space="preserve">מורכב אף יותר, מכיוון שהלוח יכול לגדול </w:t>
+        <w:t>, והוא השחקן שמשחק ראשון</w:t>
       </w:r>
       <w:r>
         <w:rPr>
@@ -13021,7 +14032,7 @@
           <w:szCs w:val="24"/>
           <w:rtl/>
         </w:rPr>
-        <w:t>משמעותית, ובהתאם</w:t>
+        <w:t xml:space="preserve">. אם נרצה לשחק </w:t>
       </w:r>
       <w:r>
         <w:rPr>
@@ -13030,959 +14041,7 @@
           <w:szCs w:val="24"/>
           <w:rtl/>
         </w:rPr>
-        <w:t xml:space="preserve"> </w:t>
-      </w:r>
-      <w:r>
-        <w:rPr>
-          <w:rFonts w:asciiTheme="minorBidi" w:hAnsiTheme="minorBidi" w:hint="cs"/>
-          <w:sz w:val="24"/>
-          <w:szCs w:val="24"/>
-          <w:rtl/>
-        </w:rPr>
-        <w:t xml:space="preserve">גם מרחב </w:t>
-      </w:r>
-      <w:r>
-        <w:rPr>
-          <w:rFonts w:asciiTheme="minorBidi" w:hAnsiTheme="minorBidi" w:hint="cs"/>
-          <w:sz w:val="24"/>
-          <w:szCs w:val="24"/>
-          <w:rtl/>
-        </w:rPr>
-        <w:t xml:space="preserve">המצבים. בנוסף </w:t>
-      </w:r>
-      <w:r>
-        <w:rPr>
-          <w:rFonts w:asciiTheme="minorBidi" w:hAnsiTheme="minorBidi"/>
-          <w:sz w:val="24"/>
-          <w:szCs w:val="24"/>
-          <w:rtl/>
-        </w:rPr>
-        <w:t xml:space="preserve">במשחק מרובה משתתפים כל שחקן </w:t>
-      </w:r>
-      <w:r>
-        <w:rPr>
-          <w:rFonts w:asciiTheme="minorBidi" w:hAnsiTheme="minorBidi" w:hint="cs"/>
-          <w:sz w:val="24"/>
-          <w:szCs w:val="24"/>
-          <w:rtl/>
-        </w:rPr>
-        <w:t>צריך להתחשב בפעולותיהם של יותר מיריב אחד</w:t>
-      </w:r>
-      <w:r>
-        <w:rPr>
-          <w:rFonts w:asciiTheme="minorBidi" w:hAnsiTheme="minorBidi"/>
-          <w:sz w:val="24"/>
-          <w:szCs w:val="24"/>
-          <w:rtl/>
-        </w:rPr>
-        <w:t>, מה שמעלה את רמת הקושי של קבלת החלטות נכונות</w:t>
-      </w:r>
-      <w:r>
-        <w:rPr>
-          <w:rFonts w:asciiTheme="minorBidi" w:hAnsiTheme="minorBidi" w:hint="cs"/>
-          <w:sz w:val="24"/>
-          <w:szCs w:val="24"/>
-          <w:rtl/>
-        </w:rPr>
-        <w:t xml:space="preserve">. </w:t>
-      </w:r>
-    </w:p>
-    <w:p>
-      <w:pPr>
-        <w:bidi/>
-        <w:rPr>
-          <w:rFonts w:asciiTheme="minorBidi" w:hAnsiTheme="minorBidi"/>
-          <w:sz w:val="24"/>
-          <w:szCs w:val="24"/>
-          <w:rtl/>
-        </w:rPr>
-      </w:pPr>
-      <w:r>
-        <w:rPr>
-          <w:rFonts w:asciiTheme="minorBidi" w:hAnsiTheme="minorBidi" w:hint="cs"/>
-          <w:sz w:val="24"/>
-          <w:szCs w:val="24"/>
-          <w:rtl/>
-        </w:rPr>
-        <w:t xml:space="preserve">בחנו מספר </w:t>
-      </w:r>
-      <w:r>
-        <w:rPr>
-          <w:rFonts w:asciiTheme="minorBidi" w:hAnsiTheme="minorBidi" w:hint="cs"/>
-          <w:sz w:val="24"/>
-          <w:szCs w:val="24"/>
-          <w:rtl/>
-        </w:rPr>
-        <w:t>אלגוריתמים:</w:t>
-      </w:r>
-    </w:p>
-    <w:p>
-      <w:pPr>
-        <w:bidi/>
-        <w:rPr>
-          <w:rFonts w:asciiTheme="minorBidi" w:hAnsiTheme="minorBidi"/>
-          <w:sz w:val="24"/>
-          <w:szCs w:val="24"/>
-          <w:rtl/>
-        </w:rPr>
-      </w:pPr>
-      <w:r>
-        <w:rPr>
-          <w:rFonts w:asciiTheme="minorBidi" w:hAnsiTheme="minorBidi" w:hint="cs"/>
-          <w:sz w:val="24"/>
-          <w:szCs w:val="24"/>
-          <w:rtl/>
-        </w:rPr>
-        <w:t xml:space="preserve">התחלנו עם אלגוריתם </w:t>
-      </w:r>
-      <w:proofErr w:type="spellStart"/>
-      <w:r>
-        <w:rPr>
-          <w:rFonts w:asciiTheme="minorBidi" w:hAnsiTheme="minorBidi" w:hint="cs"/>
-          <w:sz w:val="24"/>
-          <w:szCs w:val="24"/>
-          <w:rtl/>
-        </w:rPr>
-        <w:t>המינמקס</w:t>
-      </w:r>
-      <w:proofErr w:type="spellEnd"/>
-      <w:r>
-        <w:rPr>
-          <w:rFonts w:asciiTheme="minorBidi" w:hAnsiTheme="minorBidi" w:hint="cs"/>
-          <w:sz w:val="24"/>
-          <w:szCs w:val="24"/>
-          <w:rtl/>
-        </w:rPr>
-        <w:t xml:space="preserve"> שמותאם למשחק סכום אפס עם שני שחקנים. אותו הרחבנו להתמודד עם מספר משתנה של שחקנים. הגדרנו את </w:t>
-      </w:r>
-      <w:proofErr w:type="spellStart"/>
-      <w:r>
-        <w:rPr>
-          <w:rFonts w:asciiTheme="minorBidi" w:hAnsiTheme="minorBidi" w:hint="cs"/>
-          <w:sz w:val="24"/>
-          <w:szCs w:val="24"/>
-          <w:rtl/>
-        </w:rPr>
-        <w:t>היוריסטיקת</w:t>
-      </w:r>
-      <w:proofErr w:type="spellEnd"/>
-      <w:r>
-        <w:rPr>
-          <w:rFonts w:asciiTheme="minorBidi" w:hAnsiTheme="minorBidi" w:hint="cs"/>
-          <w:sz w:val="24"/>
-          <w:szCs w:val="24"/>
-          <w:rtl/>
-        </w:rPr>
-        <w:t xml:space="preserve"> ה-</w:t>
-      </w:r>
-      <w:r>
-        <w:rPr>
-          <w:rFonts w:asciiTheme="minorBidi" w:hAnsiTheme="minorBidi"/>
-          <w:sz w:val="24"/>
-          <w:szCs w:val="24"/>
-        </w:rPr>
-        <w:t>complex</w:t>
-      </w:r>
-      <w:r>
-        <w:rPr>
-          <w:rFonts w:asciiTheme="minorBidi" w:hAnsiTheme="minorBidi" w:hint="cs"/>
-          <w:sz w:val="24"/>
-          <w:szCs w:val="24"/>
-          <w:rtl/>
-        </w:rPr>
-        <w:t xml:space="preserve"> שבה ישתמש האלגוריתם. לאחר מכן התאמנו גם את אלגוריתם האלפא בטא לשחק במשחק מרובה משתתפים.</w:t>
-      </w:r>
-    </w:p>
-    <w:p>
-      <w:pPr>
-        <w:bidi/>
-        <w:rPr>
-          <w:rFonts w:asciiTheme="minorBidi" w:hAnsiTheme="minorBidi"/>
-          <w:sz w:val="24"/>
-          <w:szCs w:val="24"/>
-          <w:rtl/>
-        </w:rPr>
-      </w:pPr>
-      <w:r>
-        <w:rPr>
-          <w:rFonts w:asciiTheme="minorBidi" w:hAnsiTheme="minorBidi" w:hint="cs"/>
-          <w:sz w:val="24"/>
-          <w:szCs w:val="24"/>
-          <w:rtl/>
-        </w:rPr>
-        <w:t>על מנת לבדוק את ביצועיהם</w:t>
-      </w:r>
-      <w:r>
-        <w:rPr>
-          <w:rFonts w:asciiTheme="minorBidi" w:hAnsiTheme="minorBidi" w:hint="cs"/>
-          <w:sz w:val="24"/>
-          <w:szCs w:val="24"/>
-          <w:rtl/>
-        </w:rPr>
-        <w:t xml:space="preserve"> של האלגוריתמים</w:t>
-      </w:r>
-      <w:r>
-        <w:rPr>
-          <w:rFonts w:asciiTheme="minorBidi" w:hAnsiTheme="minorBidi" w:hint="cs"/>
-          <w:sz w:val="24"/>
-          <w:szCs w:val="24"/>
-          <w:rtl/>
-        </w:rPr>
-        <w:t xml:space="preserve">, </w:t>
-      </w:r>
-      <w:r>
-        <w:rPr>
-          <w:rFonts w:asciiTheme="minorBidi" w:hAnsiTheme="minorBidi" w:hint="cs"/>
-          <w:sz w:val="24"/>
-          <w:szCs w:val="24"/>
-          <w:rtl/>
-        </w:rPr>
-        <w:t xml:space="preserve">הבנו כי אין טעם לשחק נגד שחקן </w:t>
-      </w:r>
-      <w:proofErr w:type="spellStart"/>
-      <w:r>
-        <w:rPr>
-          <w:rFonts w:asciiTheme="minorBidi" w:hAnsiTheme="minorBidi" w:hint="cs"/>
-          <w:sz w:val="24"/>
-          <w:szCs w:val="24"/>
-          <w:rtl/>
-        </w:rPr>
-        <w:t>רנדומי</w:t>
-      </w:r>
-      <w:proofErr w:type="spellEnd"/>
-      <w:r>
-        <w:rPr>
-          <w:rFonts w:asciiTheme="minorBidi" w:hAnsiTheme="minorBidi" w:hint="cs"/>
-          <w:sz w:val="24"/>
-          <w:szCs w:val="24"/>
-          <w:rtl/>
-        </w:rPr>
-        <w:t xml:space="preserve">, ורצינו לאתגר אותם נגד שחקנים מורכבים יותר. לכן </w:t>
-      </w:r>
-      <w:r>
-        <w:rPr>
-          <w:rFonts w:asciiTheme="minorBidi" w:hAnsiTheme="minorBidi" w:hint="cs"/>
-          <w:sz w:val="24"/>
-          <w:szCs w:val="24"/>
-          <w:rtl/>
-        </w:rPr>
-        <w:t xml:space="preserve">הגדרנו מספר שחקני </w:t>
-      </w:r>
-      <w:r>
-        <w:rPr>
-          <w:rFonts w:asciiTheme="minorBidi" w:hAnsiTheme="minorBidi"/>
-          <w:sz w:val="24"/>
-          <w:szCs w:val="24"/>
-        </w:rPr>
-        <w:t>baseline</w:t>
-      </w:r>
-      <w:r>
-        <w:rPr>
-          <w:rFonts w:asciiTheme="minorBidi" w:hAnsiTheme="minorBidi" w:hint="cs"/>
-          <w:sz w:val="24"/>
-          <w:szCs w:val="24"/>
-          <w:rtl/>
-        </w:rPr>
-        <w:t xml:space="preserve"> מולם יתמודדו.</w:t>
-      </w:r>
-    </w:p>
-    <w:p>
-      <w:pPr>
-        <w:bidi/>
-        <w:rPr>
-          <w:rFonts w:asciiTheme="minorBidi" w:hAnsiTheme="minorBidi"/>
-          <w:sz w:val="24"/>
-          <w:szCs w:val="24"/>
-          <w:rtl/>
-        </w:rPr>
-      </w:pPr>
-      <w:r>
-        <w:rPr>
-          <w:rFonts w:asciiTheme="minorBidi" w:hAnsiTheme="minorBidi" w:hint="cs"/>
-          <w:sz w:val="24"/>
-          <w:szCs w:val="24"/>
-          <w:rtl/>
-        </w:rPr>
-        <w:t>ראינו כי</w:t>
-      </w:r>
-      <w:r>
-        <w:rPr>
-          <w:rFonts w:asciiTheme="minorBidi" w:hAnsiTheme="minorBidi" w:hint="cs"/>
-          <w:sz w:val="24"/>
-          <w:szCs w:val="24"/>
-          <w:rtl/>
-        </w:rPr>
-        <w:t xml:space="preserve"> </w:t>
-      </w:r>
-      <w:r>
-        <w:rPr>
-          <w:rFonts w:asciiTheme="minorBidi" w:hAnsiTheme="minorBidi" w:hint="cs"/>
-          <w:sz w:val="24"/>
-          <w:szCs w:val="24"/>
-          <w:rtl/>
-        </w:rPr>
-        <w:t xml:space="preserve">ההיוריסטיקה שלנו בשילוב עם אלגוריתם </w:t>
-      </w:r>
-      <w:proofErr w:type="spellStart"/>
-      <w:r>
-        <w:rPr>
-          <w:rFonts w:asciiTheme="minorBidi" w:hAnsiTheme="minorBidi" w:hint="cs"/>
-          <w:sz w:val="24"/>
-          <w:szCs w:val="24"/>
-          <w:rtl/>
-        </w:rPr>
-        <w:t>המינמקס</w:t>
-      </w:r>
-      <w:proofErr w:type="spellEnd"/>
-      <w:r>
-        <w:rPr>
-          <w:rFonts w:asciiTheme="minorBidi" w:hAnsiTheme="minorBidi" w:hint="cs"/>
-          <w:sz w:val="24"/>
-          <w:szCs w:val="24"/>
-          <w:rtl/>
-        </w:rPr>
-        <w:t xml:space="preserve"> חזקה מאוד, ואנו מצליחים לנצח את שחקני ה-</w:t>
-      </w:r>
-      <w:r>
-        <w:rPr>
-          <w:rFonts w:asciiTheme="minorBidi" w:hAnsiTheme="minorBidi"/>
-          <w:sz w:val="24"/>
-          <w:szCs w:val="24"/>
-        </w:rPr>
-        <w:t>baseline</w:t>
-      </w:r>
-      <w:r>
-        <w:rPr>
-          <w:rFonts w:asciiTheme="minorBidi" w:hAnsiTheme="minorBidi" w:hint="cs"/>
-          <w:sz w:val="24"/>
-          <w:szCs w:val="24"/>
-          <w:rtl/>
-        </w:rPr>
-        <w:t xml:space="preserve">  בהסתברות גבוהה. את שחקן ה-</w:t>
-      </w:r>
-      <w:r>
-        <w:rPr>
-          <w:rFonts w:asciiTheme="minorBidi" w:hAnsiTheme="minorBidi"/>
-          <w:sz w:val="24"/>
-          <w:szCs w:val="24"/>
-        </w:rPr>
-        <w:t>offensive</w:t>
-      </w:r>
-      <w:r>
-        <w:rPr>
-          <w:rFonts w:asciiTheme="minorBidi" w:hAnsiTheme="minorBidi" w:hint="cs"/>
-          <w:sz w:val="24"/>
-          <w:szCs w:val="24"/>
-          <w:rtl/>
-        </w:rPr>
-        <w:t xml:space="preserve"> </w:t>
-      </w:r>
-      <w:r>
-        <w:rPr>
-          <w:rFonts w:asciiTheme="minorBidi" w:hAnsiTheme="minorBidi" w:hint="cs"/>
-          <w:sz w:val="24"/>
-          <w:szCs w:val="24"/>
-          <w:rtl/>
-        </w:rPr>
-        <w:t>קל</w:t>
-      </w:r>
-      <w:r>
-        <w:rPr>
-          <w:rFonts w:asciiTheme="minorBidi" w:hAnsiTheme="minorBidi" w:hint="cs"/>
-          <w:sz w:val="24"/>
-          <w:szCs w:val="24"/>
-          <w:rtl/>
-        </w:rPr>
-        <w:t xml:space="preserve"> יותר לנצח מאשר את שחקן ה-</w:t>
-      </w:r>
-      <w:r>
-        <w:rPr>
-          <w:rFonts w:asciiTheme="minorBidi" w:hAnsiTheme="minorBidi"/>
-          <w:sz w:val="24"/>
-          <w:szCs w:val="24"/>
-        </w:rPr>
-        <w:t>defensive</w:t>
-      </w:r>
-      <w:r>
-        <w:rPr>
-          <w:rFonts w:asciiTheme="minorBidi" w:hAnsiTheme="minorBidi" w:hint="cs"/>
-          <w:sz w:val="24"/>
-          <w:szCs w:val="24"/>
-          <w:rtl/>
-        </w:rPr>
-        <w:t xml:space="preserve"> , והדבר הגיוני </w:t>
-      </w:r>
-      <w:r>
-        <w:rPr>
-          <w:rFonts w:asciiTheme="minorBidi" w:hAnsiTheme="minorBidi" w:hint="cs"/>
-          <w:sz w:val="24"/>
-          <w:szCs w:val="24"/>
-          <w:rtl/>
-        </w:rPr>
-        <w:t xml:space="preserve">כי </w:t>
-      </w:r>
-      <w:r>
-        <w:rPr>
-          <w:rFonts w:asciiTheme="minorBidi" w:hAnsiTheme="minorBidi"/>
-          <w:sz w:val="24"/>
-          <w:szCs w:val="24"/>
-          <w:rtl/>
-        </w:rPr>
-        <w:t xml:space="preserve">בעוד בניית רצף </w:t>
-      </w:r>
-      <w:proofErr w:type="spellStart"/>
-      <w:r>
-        <w:rPr>
-          <w:rFonts w:asciiTheme="minorBidi" w:hAnsiTheme="minorBidi"/>
-          <w:sz w:val="24"/>
-          <w:szCs w:val="24"/>
-          <w:rtl/>
-        </w:rPr>
-        <w:t>נצחון</w:t>
-      </w:r>
-      <w:proofErr w:type="spellEnd"/>
-      <w:r>
-        <w:rPr>
-          <w:rFonts w:asciiTheme="minorBidi" w:hAnsiTheme="minorBidi"/>
-          <w:sz w:val="24"/>
-          <w:szCs w:val="24"/>
-          <w:rtl/>
-        </w:rPr>
-        <w:t xml:space="preserve"> היא טקטיקה שמצריכה לפחות 4 מהלכים מחושבים</w:t>
-      </w:r>
-      <w:r>
-        <w:rPr>
-          <w:rFonts w:asciiTheme="minorBidi" w:hAnsiTheme="minorBidi"/>
-          <w:sz w:val="24"/>
-          <w:szCs w:val="24"/>
-        </w:rPr>
-        <w:t xml:space="preserve">, </w:t>
-      </w:r>
-      <w:r>
-        <w:rPr>
-          <w:rFonts w:asciiTheme="minorBidi" w:hAnsiTheme="minorBidi"/>
-          <w:sz w:val="24"/>
-          <w:szCs w:val="24"/>
-          <w:rtl/>
-        </w:rPr>
-        <w:t>חסימת רצף היא פעולה קלה בהרבה</w:t>
-      </w:r>
-      <w:r>
-        <w:rPr>
-          <w:rFonts w:asciiTheme="minorBidi" w:hAnsiTheme="minorBidi"/>
-          <w:sz w:val="24"/>
-          <w:szCs w:val="24"/>
-        </w:rPr>
-        <w:t>.</w:t>
-      </w:r>
-    </w:p>
-    <w:p>
-      <w:pPr>
-        <w:bidi/>
-        <w:rPr>
-          <w:rFonts w:asciiTheme="minorBidi" w:hAnsiTheme="minorBidi"/>
-          <w:sz w:val="24"/>
-          <w:szCs w:val="24"/>
-          <w:rtl/>
-        </w:rPr>
-      </w:pPr>
-      <w:r>
-        <w:rPr>
-          <w:rFonts w:asciiTheme="minorBidi" w:hAnsiTheme="minorBidi" w:hint="cs"/>
-          <w:sz w:val="24"/>
-          <w:szCs w:val="24"/>
-          <w:rtl/>
-        </w:rPr>
-        <w:t xml:space="preserve">על מנת להשוות את עצמנו אל מול </w:t>
-      </w:r>
-      <w:proofErr w:type="spellStart"/>
-      <w:r>
-        <w:rPr>
-          <w:rFonts w:asciiTheme="minorBidi" w:hAnsiTheme="minorBidi" w:hint="cs"/>
-          <w:sz w:val="24"/>
-          <w:szCs w:val="24"/>
-          <w:rtl/>
-        </w:rPr>
-        <w:t>היוריסטיקות</w:t>
-      </w:r>
-      <w:proofErr w:type="spellEnd"/>
-      <w:r>
-        <w:rPr>
-          <w:rFonts w:asciiTheme="minorBidi" w:hAnsiTheme="minorBidi" w:hint="cs"/>
-          <w:sz w:val="24"/>
-          <w:szCs w:val="24"/>
-          <w:rtl/>
-        </w:rPr>
-        <w:t xml:space="preserve"> מעבודות קודמות, הבנו שאין טעם לשחק נגדן באופן ישיר, מפני שמהלכים של אלגוריתמי </w:t>
-      </w:r>
-      <w:proofErr w:type="spellStart"/>
-      <w:r>
-        <w:rPr>
-          <w:rFonts w:asciiTheme="minorBidi" w:hAnsiTheme="minorBidi" w:hint="cs"/>
-          <w:sz w:val="24"/>
-          <w:szCs w:val="24"/>
-          <w:rtl/>
-        </w:rPr>
-        <w:t>מינמקס</w:t>
-      </w:r>
-      <w:proofErr w:type="spellEnd"/>
-      <w:r>
-        <w:rPr>
-          <w:rFonts w:asciiTheme="minorBidi" w:hAnsiTheme="minorBidi" w:hint="cs"/>
-          <w:sz w:val="24"/>
-          <w:szCs w:val="24"/>
-          <w:rtl/>
-        </w:rPr>
-        <w:t xml:space="preserve"> דטרמיניסטיים כמעט לגמרי, ולכן נתנו לכל אחד מהסוכנים לשחק מול שחקני ה-</w:t>
-      </w:r>
-      <w:r>
-        <w:rPr>
-          <w:rFonts w:asciiTheme="minorBidi" w:hAnsiTheme="minorBidi"/>
-          <w:sz w:val="24"/>
-          <w:szCs w:val="24"/>
-        </w:rPr>
-        <w:t>baseline</w:t>
-      </w:r>
-      <w:r>
-        <w:rPr>
-          <w:rFonts w:asciiTheme="minorBidi" w:hAnsiTheme="minorBidi" w:hint="cs"/>
-          <w:sz w:val="24"/>
-          <w:szCs w:val="24"/>
-          <w:rtl/>
-        </w:rPr>
-        <w:t xml:space="preserve"> . ראינו </w:t>
-      </w:r>
-      <w:r>
-        <w:rPr>
-          <w:rFonts w:asciiTheme="minorBidi" w:hAnsiTheme="minorBidi" w:hint="cs"/>
-          <w:sz w:val="24"/>
-          <w:szCs w:val="24"/>
-          <w:rtl/>
-        </w:rPr>
-        <w:t>שברוב המקרים</w:t>
-      </w:r>
-      <w:r>
-        <w:rPr>
-          <w:rFonts w:asciiTheme="minorBidi" w:hAnsiTheme="minorBidi" w:hint="cs"/>
-          <w:sz w:val="24"/>
-          <w:szCs w:val="24"/>
-          <w:rtl/>
-        </w:rPr>
-        <w:t xml:space="preserve"> הצלחנו להשיג ביצועים טובים יותר, ולפיכך יכולנו להסיק שההיוריסטיקה שלנו </w:t>
-      </w:r>
-      <w:r>
-        <w:rPr>
-          <w:rFonts w:asciiTheme="minorBidi" w:hAnsiTheme="minorBidi" w:hint="cs"/>
-          <w:sz w:val="24"/>
-          <w:szCs w:val="24"/>
-          <w:rtl/>
-        </w:rPr>
-        <w:t xml:space="preserve">משקפת </w:t>
-      </w:r>
-      <w:r>
-        <w:rPr>
-          <w:rFonts w:asciiTheme="minorBidi" w:hAnsiTheme="minorBidi" w:hint="cs"/>
-          <w:sz w:val="24"/>
-          <w:szCs w:val="24"/>
-          <w:rtl/>
-        </w:rPr>
-        <w:t xml:space="preserve">לאלגוריתם </w:t>
-      </w:r>
-      <w:proofErr w:type="spellStart"/>
-      <w:r>
-        <w:rPr>
-          <w:rFonts w:asciiTheme="minorBidi" w:hAnsiTheme="minorBidi" w:hint="cs"/>
-          <w:sz w:val="24"/>
-          <w:szCs w:val="24"/>
-          <w:rtl/>
-        </w:rPr>
-        <w:t>המינמקס</w:t>
-      </w:r>
-      <w:proofErr w:type="spellEnd"/>
-      <w:r>
-        <w:rPr>
-          <w:rFonts w:asciiTheme="minorBidi" w:hAnsiTheme="minorBidi" w:hint="cs"/>
-          <w:sz w:val="24"/>
-          <w:szCs w:val="24"/>
-          <w:rtl/>
-        </w:rPr>
-        <w:t xml:space="preserve"> מידע נכון יותר לגבי מצב הלוח.</w:t>
-      </w:r>
-    </w:p>
-    <w:p>
-      <w:pPr>
-        <w:bidi/>
-        <w:rPr>
-          <w:rFonts w:asciiTheme="minorBidi" w:hAnsiTheme="minorBidi"/>
-          <w:sz w:val="24"/>
-          <w:szCs w:val="24"/>
-          <w:rtl/>
-        </w:rPr>
-      </w:pPr>
-      <w:r>
-        <w:rPr>
-          <w:rFonts w:asciiTheme="minorBidi" w:hAnsiTheme="minorBidi" w:hint="cs"/>
-          <w:sz w:val="24"/>
-          <w:szCs w:val="24"/>
-          <w:rtl/>
-        </w:rPr>
-        <w:t xml:space="preserve">ניתחנו את התנהגות </w:t>
-      </w:r>
-      <w:proofErr w:type="spellStart"/>
-      <w:r>
-        <w:rPr>
-          <w:rFonts w:asciiTheme="minorBidi" w:hAnsiTheme="minorBidi" w:hint="cs"/>
-          <w:sz w:val="24"/>
-          <w:szCs w:val="24"/>
-          <w:rtl/>
-        </w:rPr>
-        <w:t>המינמקס</w:t>
-      </w:r>
-      <w:proofErr w:type="spellEnd"/>
-      <w:r>
-        <w:rPr>
-          <w:rFonts w:asciiTheme="minorBidi" w:hAnsiTheme="minorBidi" w:hint="cs"/>
-          <w:sz w:val="24"/>
-          <w:szCs w:val="24"/>
-          <w:rtl/>
-        </w:rPr>
-        <w:t xml:space="preserve"> </w:t>
-      </w:r>
-      <w:r>
-        <w:rPr>
-          <w:rFonts w:asciiTheme="minorBidi" w:hAnsiTheme="minorBidi" w:hint="cs"/>
-          <w:sz w:val="24"/>
-          <w:szCs w:val="24"/>
-          <w:rtl/>
-        </w:rPr>
-        <w:t>במשחק מרובה משתתפים</w:t>
-      </w:r>
-      <w:r>
-        <w:rPr>
-          <w:rFonts w:asciiTheme="minorBidi" w:hAnsiTheme="minorBidi" w:hint="cs"/>
-          <w:sz w:val="24"/>
-          <w:szCs w:val="24"/>
-          <w:rtl/>
-        </w:rPr>
-        <w:t xml:space="preserve"> ואת הנחות שחקן המקסימום לגבי שאר היריבים. הראינו כי כדאי לשקף לו הנחות כמה שיותר קרובות למציאות כדי להשיג תוצאות טובות במשחקים. עם זאת, גם במימוש שלנו, הנחתו על המציאות היא שהיריבים יעדיפו שלא לחסום את היריבים האחרים.</w:t>
-      </w:r>
-    </w:p>
-    <w:p>
-      <w:pPr>
-        <w:bidi/>
-        <w:rPr>
-          <w:rFonts w:asciiTheme="minorBidi" w:hAnsiTheme="minorBidi"/>
-          <w:sz w:val="24"/>
-          <w:szCs w:val="24"/>
-          <w:rtl/>
-        </w:rPr>
-      </w:pPr>
-      <w:r>
-        <w:rPr>
-          <w:rFonts w:asciiTheme="minorBidi" w:hAnsiTheme="minorBidi" w:hint="cs"/>
-          <w:sz w:val="24"/>
-          <w:szCs w:val="24"/>
-          <w:rtl/>
-        </w:rPr>
-        <w:t xml:space="preserve">ראינו כי ככל שאנו מגדילים את עומק החיפוש שלנו, אנו משיגים תוצאות טובות יותר. עם זאת זמן הריצה גדל, ולכן ישנה חשיבות רבה להשתמש באלגוריתם האלפא בטא. במיוחד כאשר </w:t>
-      </w:r>
-      <w:r>
-        <w:rPr>
-          <w:rFonts w:asciiTheme="minorBidi" w:hAnsiTheme="minorBidi" w:hint="cs"/>
-          <w:sz w:val="24"/>
-          <w:szCs w:val="24"/>
-          <w:rtl/>
-        </w:rPr>
-        <w:t xml:space="preserve">הלוחות גדלים (יחד עם </w:t>
-      </w:r>
-      <w:proofErr w:type="spellStart"/>
-      <w:r>
-        <w:rPr>
-          <w:rFonts w:asciiTheme="minorBidi" w:hAnsiTheme="minorBidi" w:hint="cs"/>
-          <w:sz w:val="24"/>
-          <w:szCs w:val="24"/>
-          <w:rtl/>
-        </w:rPr>
-        <w:t>מימד</w:t>
-      </w:r>
-      <w:proofErr w:type="spellEnd"/>
-      <w:r>
-        <w:rPr>
-          <w:rFonts w:asciiTheme="minorBidi" w:hAnsiTheme="minorBidi" w:hint="cs"/>
-          <w:sz w:val="24"/>
-          <w:szCs w:val="24"/>
-          <w:rtl/>
-        </w:rPr>
-        <w:t xml:space="preserve"> השלישי בלוח), אלפא בטא ביצע יותר גיזומים ו</w:t>
-      </w:r>
-      <w:r>
-        <w:rPr>
-          <w:rFonts w:asciiTheme="minorBidi" w:hAnsiTheme="minorBidi" w:hint="cs"/>
-          <w:sz w:val="24"/>
-          <w:szCs w:val="24"/>
-          <w:rtl/>
-        </w:rPr>
-        <w:t xml:space="preserve">לכן </w:t>
-      </w:r>
-      <w:r>
-        <w:rPr>
-          <w:rFonts w:asciiTheme="minorBidi" w:hAnsiTheme="minorBidi" w:hint="cs"/>
-          <w:sz w:val="24"/>
-          <w:szCs w:val="24"/>
-          <w:rtl/>
-        </w:rPr>
-        <w:t xml:space="preserve">זמן הריצה קטן משמעותית ביחס לזמן הריצה של </w:t>
-      </w:r>
-      <w:proofErr w:type="spellStart"/>
-      <w:r>
-        <w:rPr>
-          <w:rFonts w:asciiTheme="minorBidi" w:hAnsiTheme="minorBidi" w:hint="cs"/>
-          <w:sz w:val="24"/>
-          <w:szCs w:val="24"/>
-          <w:rtl/>
-        </w:rPr>
-        <w:t>מינמקס</w:t>
-      </w:r>
-      <w:proofErr w:type="spellEnd"/>
-      <w:r>
-        <w:rPr>
-          <w:rFonts w:asciiTheme="minorBidi" w:hAnsiTheme="minorBidi" w:hint="cs"/>
-          <w:sz w:val="24"/>
-          <w:szCs w:val="24"/>
-          <w:rtl/>
-        </w:rPr>
-        <w:t>.</w:t>
-      </w:r>
-      <w:r>
-        <w:rPr>
-          <w:rFonts w:asciiTheme="minorBidi" w:hAnsiTheme="minorBidi" w:hint="cs"/>
-          <w:sz w:val="24"/>
-          <w:szCs w:val="24"/>
-          <w:rtl/>
-        </w:rPr>
-        <w:t xml:space="preserve"> הראינו כי הגיזומים מתבצעים גם במשחק מרובה משתתפים.</w:t>
-      </w:r>
-    </w:p>
-    <w:p>
-      <w:pPr>
-        <w:bidi/>
-        <w:rPr>
-          <w:rFonts w:asciiTheme="minorBidi" w:hAnsiTheme="minorBidi"/>
-          <w:sz w:val="24"/>
-          <w:szCs w:val="24"/>
-          <w:rtl/>
-        </w:rPr>
-      </w:pPr>
-    </w:p>
-    <w:p>
-      <w:pPr>
-        <w:bidi/>
-        <w:rPr>
-          <w:rFonts w:asciiTheme="minorBidi" w:hAnsiTheme="minorBidi"/>
-          <w:sz w:val="24"/>
-          <w:szCs w:val="24"/>
-          <w:rtl/>
-        </w:rPr>
-      </w:pPr>
-      <w:r>
-        <w:rPr>
-          <w:rFonts w:asciiTheme="minorBidi" w:hAnsiTheme="minorBidi" w:hint="cs"/>
-          <w:sz w:val="24"/>
-          <w:szCs w:val="24"/>
-          <w:rtl/>
-        </w:rPr>
-        <w:t>לאחר מכן עברנו לממש את סוכן ה-</w:t>
-      </w:r>
-      <w:r>
-        <w:rPr>
-          <w:rFonts w:asciiTheme="minorBidi" w:hAnsiTheme="minorBidi"/>
-          <w:sz w:val="24"/>
-          <w:szCs w:val="24"/>
-        </w:rPr>
-        <w:t>Q-learning</w:t>
-      </w:r>
-      <w:r>
-        <w:rPr>
-          <w:rFonts w:asciiTheme="minorBidi" w:hAnsiTheme="minorBidi" w:hint="cs"/>
-          <w:sz w:val="24"/>
-          <w:szCs w:val="24"/>
-          <w:rtl/>
-        </w:rPr>
-        <w:t xml:space="preserve"> . סוכן זה היה מורכב הרבה יותר למימוש, שכן היינו צריכים לחשוב על גורמים רבים שיביאו לאימון מיטבי ביותר- </w:t>
-      </w:r>
-      <w:proofErr w:type="spellStart"/>
-      <w:r>
-        <w:rPr>
-          <w:rFonts w:asciiTheme="minorBidi" w:hAnsiTheme="minorBidi" w:hint="cs"/>
-          <w:sz w:val="24"/>
-          <w:szCs w:val="24"/>
-          <w:rtl/>
-        </w:rPr>
-        <w:t>סמלוץ</w:t>
-      </w:r>
-      <w:proofErr w:type="spellEnd"/>
-      <w:r>
-        <w:rPr>
-          <w:rFonts w:asciiTheme="minorBidi" w:hAnsiTheme="minorBidi" w:hint="cs"/>
-          <w:sz w:val="24"/>
-          <w:szCs w:val="24"/>
-          <w:rtl/>
-        </w:rPr>
-        <w:t xml:space="preserve"> משחק מרובה משתתפים, היריב שמולו יתאמן, פונקציית רווח שתגרום לו ללמוד נכון מצבים שונים. אפילו בחירת ייצוג הלוח, מכיוון שרצינו שהסוכן ייחשף לכמה שיותר מצבים ולכן עדיף לייצג את הלוח </w:t>
-      </w:r>
-      <w:proofErr w:type="spellStart"/>
-      <w:r>
-        <w:rPr>
-          <w:rFonts w:asciiTheme="minorBidi" w:hAnsiTheme="minorBidi" w:hint="cs"/>
-          <w:sz w:val="24"/>
-          <w:szCs w:val="24"/>
-          <w:rtl/>
-        </w:rPr>
-        <w:t>במימד</w:t>
-      </w:r>
-      <w:proofErr w:type="spellEnd"/>
-      <w:r>
-        <w:rPr>
-          <w:rFonts w:asciiTheme="minorBidi" w:hAnsiTheme="minorBidi" w:hint="cs"/>
-          <w:sz w:val="24"/>
-          <w:szCs w:val="24"/>
-          <w:rtl/>
-        </w:rPr>
-        <w:t xml:space="preserve"> קטן יותר</w:t>
-      </w:r>
-      <w:r>
-        <w:rPr>
-          <w:rFonts w:asciiTheme="minorBidi" w:hAnsiTheme="minorBidi" w:hint="cs"/>
-          <w:sz w:val="24"/>
-          <w:szCs w:val="24"/>
-          <w:rtl/>
-        </w:rPr>
-        <w:t xml:space="preserve">, אך לא קטן מדי </w:t>
-      </w:r>
-      <w:r>
-        <w:rPr>
-          <w:rFonts w:asciiTheme="minorBidi" w:hAnsiTheme="minorBidi" w:hint="cs"/>
-          <w:sz w:val="24"/>
-          <w:szCs w:val="24"/>
-          <w:rtl/>
-        </w:rPr>
-        <w:t xml:space="preserve">באופן </w:t>
-      </w:r>
-      <w:r>
-        <w:rPr>
-          <w:rFonts w:asciiTheme="minorBidi" w:hAnsiTheme="minorBidi" w:hint="cs"/>
-          <w:sz w:val="24"/>
-          <w:szCs w:val="24"/>
-          <w:rtl/>
-        </w:rPr>
-        <w:t>שיוריד מידע חשוב מהלוח.</w:t>
-      </w:r>
-    </w:p>
-    <w:p>
-      <w:pPr>
-        <w:bidi/>
-        <w:rPr>
-          <w:rFonts w:asciiTheme="minorBidi" w:hAnsiTheme="minorBidi"/>
-          <w:sz w:val="24"/>
-          <w:szCs w:val="24"/>
-          <w:rtl/>
-        </w:rPr>
-      </w:pPr>
-      <w:r>
-        <w:rPr>
-          <w:rFonts w:asciiTheme="minorBidi" w:hAnsiTheme="minorBidi" w:hint="cs"/>
-          <w:sz w:val="24"/>
-          <w:szCs w:val="24"/>
-          <w:rtl/>
-        </w:rPr>
-        <w:t xml:space="preserve">כל אלה היוו היפר פרמטרים שונים, שכל אחד השפיע על ביצועיו של הסוכן. </w:t>
-      </w:r>
-    </w:p>
-    <w:p>
-      <w:pPr>
-        <w:bidi/>
-        <w:rPr>
-          <w:rFonts w:asciiTheme="minorBidi" w:hAnsiTheme="minorBidi"/>
-          <w:sz w:val="24"/>
-          <w:szCs w:val="24"/>
-          <w:rtl/>
-        </w:rPr>
-      </w:pPr>
-      <w:r>
-        <w:rPr>
-          <w:rFonts w:asciiTheme="minorBidi" w:hAnsiTheme="minorBidi" w:hint="cs"/>
-          <w:sz w:val="24"/>
-          <w:szCs w:val="24"/>
-          <w:rtl/>
-        </w:rPr>
-        <w:lastRenderedPageBreak/>
-        <w:t xml:space="preserve">חידוש אחד שלנו במימוש סוכן זה, הוא בחירת המאסטר- ראינו כי סוכן שהתאמן עם סוכן חכם ששיחק עבורו, השיג ביצועים טובים יותר לעומת סוכן </w:t>
-      </w:r>
-      <w:r>
-        <w:rPr>
-          <w:rFonts w:asciiTheme="minorBidi" w:hAnsiTheme="minorBidi"/>
-          <w:sz w:val="24"/>
-          <w:szCs w:val="24"/>
-        </w:rPr>
-        <w:t>RL</w:t>
-      </w:r>
-      <w:r>
-        <w:rPr>
-          <w:rFonts w:asciiTheme="minorBidi" w:hAnsiTheme="minorBidi" w:hint="cs"/>
-          <w:sz w:val="24"/>
-          <w:szCs w:val="24"/>
-          <w:rtl/>
-        </w:rPr>
-        <w:t xml:space="preserve"> שבשלב האימון למד על בסיס החלטות </w:t>
-      </w:r>
-      <w:proofErr w:type="spellStart"/>
-      <w:r>
-        <w:rPr>
-          <w:rFonts w:asciiTheme="minorBidi" w:hAnsiTheme="minorBidi" w:hint="cs"/>
-          <w:sz w:val="24"/>
-          <w:szCs w:val="24"/>
-          <w:rtl/>
-        </w:rPr>
-        <w:t>רנדומיות</w:t>
-      </w:r>
-      <w:proofErr w:type="spellEnd"/>
-      <w:r>
-        <w:rPr>
-          <w:rFonts w:asciiTheme="minorBidi" w:hAnsiTheme="minorBidi" w:hint="cs"/>
-          <w:sz w:val="24"/>
-          <w:szCs w:val="24"/>
-          <w:rtl/>
-        </w:rPr>
-        <w:t xml:space="preserve"> </w:t>
-      </w:r>
-      <w:r>
-        <w:rPr>
-          <w:rFonts w:asciiTheme="minorBidi" w:hAnsiTheme="minorBidi" w:hint="cs"/>
-          <w:sz w:val="24"/>
-          <w:szCs w:val="24"/>
-          <w:rtl/>
-        </w:rPr>
-        <w:t>בלבד.</w:t>
-      </w:r>
-    </w:p>
-    <w:p>
-      <w:pPr>
-        <w:bidi/>
-        <w:rPr>
-          <w:rFonts w:asciiTheme="minorBidi" w:hAnsiTheme="minorBidi"/>
-          <w:sz w:val="24"/>
-          <w:szCs w:val="24"/>
-          <w:rtl/>
-        </w:rPr>
-      </w:pPr>
-      <w:r>
-        <w:rPr>
-          <w:rFonts w:asciiTheme="minorBidi" w:hAnsiTheme="minorBidi" w:hint="cs"/>
-          <w:sz w:val="24"/>
-          <w:szCs w:val="24"/>
-          <w:rtl/>
-        </w:rPr>
-        <w:t>מכיוון שהאימון עצמו היה מורכב ביותר, בחרנו להתמקד בתוצאות עבור סוכן שהתאמן בקונפיגורציה הקלאסית של המשחק. כמובן שאם נרצה לשחק מול סוכן בלוח גדול יותר, הסוכן יצטרך להתאמן קודם כל בלוח זה, שכן מרחב הפעולות שלו גדל והוא יצטרך להכיר פעולות חדשות.</w:t>
+        <w:t>בקונפיגורציה אחרת ו/או בתור אחר, נצטרך לאמן את הסוכן שוב בהתאם למשחק אותו נרצה שהוא ישחק. אנו מניחים כי ניתן היה להכליל את האימון של הסוכן ליותר ממצב משחק אחד, ע"י התאמת ייצוג מצבי המשחק. אולם התאמה שכזו הייתה עולה לנו בביצועי הסוכן.</w:t>
       </w:r>
     </w:p>
     <w:p>
@@ -14379,6 +14438,7 @@
           <w:rFonts w:asciiTheme="minorBidi" w:hAnsiTheme="minorBidi"/>
           <w:rtl/>
         </w:rPr>
+        <w:lastRenderedPageBreak/>
         <w:t xml:space="preserve">הסבר על המשחק 4 בשורה: </w:t>
       </w:r>
       <w:hyperlink r:id="rId19" w:history="1">
@@ -15495,6 +15555,7 @@
   <w:style w:type="character" w:default="1" w:styleId="DefaultParagraphFont">
     <w:name w:val="Default Paragraph Font"/>
     <w:uiPriority w:val="1"/>
+    <w:semiHidden/>
     <w:unhideWhenUsed/>
   </w:style>
   <w:style w:type="table" w:default="1" w:styleId="TableNormal">
@@ -16560,23 +16621,23 @@
                 <c:formatCode>General</c:formatCode>
                 <c:ptCount val="4"/>
                 <c:pt idx="0">
-                  <c:v>21.3</c:v>
+                  <c:v>32</c:v>
                 </c:pt>
                 <c:pt idx="1">
-                  <c:v>96</c:v>
+                  <c:v>98.2</c:v>
                 </c:pt>
                 <c:pt idx="2">
-                  <c:v>88.1</c:v>
+                  <c:v>88</c:v>
                 </c:pt>
                 <c:pt idx="3">
-                  <c:v>24.8</c:v>
+                  <c:v>29.1</c:v>
                 </c:pt>
               </c:numCache>
             </c:numRef>
           </c:val>
           <c:extLst>
             <c:ext xmlns:c16="http://schemas.microsoft.com/office/drawing/2014/chart" uri="{C3380CC4-5D6E-409C-BE32-E72D297353CC}">
-              <c16:uniqueId val="{00000000-63E5-4A18-BAF7-BCE644AA7B45}"/>
+              <c16:uniqueId val="{00000000-E841-43BF-9BD2-E0229BAA7299}"/>
             </c:ext>
           </c:extLst>
         </c:ser>
@@ -16647,7 +16708,7 @@
           </c:val>
           <c:extLst>
             <c:ext xmlns:c16="http://schemas.microsoft.com/office/drawing/2014/chart" uri="{C3380CC4-5D6E-409C-BE32-E72D297353CC}">
-              <c16:uniqueId val="{00000001-63E5-4A18-BAF7-BCE644AA7B45}"/>
+              <c16:uniqueId val="{00000001-E841-43BF-9BD2-E0229BAA7299}"/>
             </c:ext>
           </c:extLst>
         </c:ser>

</xml_diff>